<commit_message>
new way of assessing sustaiability - tsust
</commit_message>
<xml_diff>
--- a/br_concessions.docx
+++ b/br_concessions.docx
@@ -707,20 +707,161 @@
     </w:p>
     <w:p>
       <w:pPr>
+        <w:pStyle w:val="BodyText"/>
+      </w:pPr>
+      <w:r>
+        <w:drawing>
+          <wp:inline>
+            <wp:extent cx="4620126" cy="3696101"/>
+            <wp:effectExtent b="0" l="0" r="0" t="0"/>
+            <wp:docPr descr="" title="" id="1" name="Picture"/>
+            <a:graphic>
+              <a:graphicData uri="http://schemas.openxmlformats.org/drawingml/2006/picture">
+                <pic:pic>
+                  <pic:nvPicPr>
+                    <pic:cNvPr descr="br_concessions_files/figure-docx/illust-sust-log-1.png" id="0" name="Picture"/>
+                    <pic:cNvPicPr>
+                      <a:picLocks noChangeArrowheads="1" noChangeAspect="1"/>
+                    </pic:cNvPicPr>
+                  </pic:nvPicPr>
+                  <pic:blipFill>
+                    <a:blip r:embed="rId25"/>
+                    <a:stretch>
+                      <a:fillRect/>
+                    </a:stretch>
+                  </pic:blipFill>
+                  <pic:spPr bwMode="auto">
+                    <a:xfrm>
+                      <a:off x="0" y="0"/>
+                      <a:ext cx="4620126" cy="3696101"/>
+                    </a:xfrm>
+                    <a:prstGeom prst="rect">
+                      <a:avLst/>
+                    </a:prstGeom>
+                    <a:noFill/>
+                    <a:ln w="9525">
+                      <a:noFill/>
+                      <a:headEnd/>
+                      <a:tailEnd/>
+                    </a:ln>
+                  </pic:spPr>
+                </pic:pic>
+              </a:graphicData>
+            </a:graphic>
+          </wp:inline>
+        </w:drawing>
+      </w:r>
+    </w:p>
+    <w:p>
+      <w:pPr>
+        <w:pStyle w:val="BodyText"/>
+      </w:pPr>
+      <w:r>
+        <w:drawing>
+          <wp:inline>
+            <wp:extent cx="4620126" cy="3696101"/>
+            <wp:effectExtent b="0" l="0" r="0" t="0"/>
+            <wp:docPr descr="" title="" id="1" name="Picture"/>
+            <a:graphic>
+              <a:graphicData uri="http://schemas.openxmlformats.org/drawingml/2006/picture">
+                <pic:pic>
+                  <pic:nvPicPr>
+                    <pic:cNvPr descr="br_concessions_files/figure-docx/illust-sust-log2-1.png" id="0" name="Picture"/>
+                    <pic:cNvPicPr>
+                      <a:picLocks noChangeArrowheads="1" noChangeAspect="1"/>
+                    </pic:cNvPicPr>
+                  </pic:nvPicPr>
+                  <pic:blipFill>
+                    <a:blip r:embed="rId26"/>
+                    <a:stretch>
+                      <a:fillRect/>
+                    </a:stretch>
+                  </pic:blipFill>
+                  <pic:spPr bwMode="auto">
+                    <a:xfrm>
+                      <a:off x="0" y="0"/>
+                      <a:ext cx="4620126" cy="3696101"/>
+                    </a:xfrm>
+                    <a:prstGeom prst="rect">
+                      <a:avLst/>
+                    </a:prstGeom>
+                    <a:noFill/>
+                    <a:ln w="9525">
+                      <a:noFill/>
+                      <a:headEnd/>
+                      <a:tailEnd/>
+                    </a:ln>
+                  </pic:spPr>
+                </pic:pic>
+              </a:graphicData>
+            </a:graphic>
+          </wp:inline>
+        </w:drawing>
+      </w:r>
+    </w:p>
+    <w:p>
+      <w:pPr>
+        <w:pStyle w:val="BodyText"/>
+      </w:pPr>
+      <w:r>
+        <w:drawing>
+          <wp:inline>
+            <wp:extent cx="4620126" cy="3696101"/>
+            <wp:effectExtent b="0" l="0" r="0" t="0"/>
+            <wp:docPr descr="" title="" id="1" name="Picture"/>
+            <a:graphic>
+              <a:graphicData uri="http://schemas.openxmlformats.org/drawingml/2006/picture">
+                <pic:pic>
+                  <pic:nvPicPr>
+                    <pic:cNvPr descr="br_concessions_files/figure-docx/illust-sust-log3-1.png" id="0" name="Picture"/>
+                    <pic:cNvPicPr>
+                      <a:picLocks noChangeArrowheads="1" noChangeAspect="1"/>
+                    </pic:cNvPicPr>
+                  </pic:nvPicPr>
+                  <pic:blipFill>
+                    <a:blip r:embed="rId27"/>
+                    <a:stretch>
+                      <a:fillRect/>
+                    </a:stretch>
+                  </pic:blipFill>
+                  <pic:spPr bwMode="auto">
+                    <a:xfrm>
+                      <a:off x="0" y="0"/>
+                      <a:ext cx="4620126" cy="3696101"/>
+                    </a:xfrm>
+                    <a:prstGeom prst="rect">
+                      <a:avLst/>
+                    </a:prstGeom>
+                    <a:noFill/>
+                    <a:ln w="9525">
+                      <a:noFill/>
+                      <a:headEnd/>
+                      <a:tailEnd/>
+                    </a:ln>
+                  </pic:spPr>
+                </pic:pic>
+              </a:graphicData>
+            </a:graphic>
+          </wp:inline>
+        </w:drawing>
+      </w:r>
+    </w:p>
+    <w:p>
+      <w:pPr>
         <w:pStyle w:val="Heading1"/>
       </w:pPr>
-      <w:bookmarkStart w:id="25" w:name="results"/>
+      <w:bookmarkStart w:id="28" w:name="results"/>
       <w:r>
         <w:t xml:space="preserve">Results</w:t>
       </w:r>
-      <w:bookmarkEnd w:id="25"/>
+      <w:bookmarkEnd w:id="28"/>
     </w:p>
     <w:p>
       <w:pPr>
         <w:pStyle w:val="FirstParagraph"/>
       </w:pPr>
       <w:r>
-        <w:t xml:space="preserve">After 200 years, 12 (out of 54) kept a constant total volume production. The maximum volume produced is 0.1 (95% confidence interval: 0.048-0.1) Mm</w:t>
+        <w:t xml:space="preserve">After 200 years, 12 scenarios (out of 54) kept a constant total volume production. When 50% of the initial volume is composed of commercial species, the maximum volume produced is 0.1 (95% confidence interval: 0.048-0.1) Mm</w:t>
       </w:r>
       <m:oMath>
         <m:sSup>
@@ -760,7 +901,22 @@
         <w:t xml:space="preserve"> </w:t>
       </w:r>
       <w:r>
-        <w:t xml:space="preserve">in all potential concessions (i.e. all available public forests) when 50% of the initial volume is composed of commercial species, and 0.31 (0.062-0.31) Mm</w:t>
+        <w:t xml:space="preserve">in all potential concessions (i.e. all available public forests; Table</w:t>
+      </w:r>
+      <w:r>
+        <w:t xml:space="preserve"> </w:t>
+      </w:r>
+      <w:r>
+        <w:t xml:space="preserve">1</w:t>
+      </w:r>
+      <w:r>
+        <w:t xml:space="preserve">).</w:t>
+      </w:r>
+      <w:r>
+        <w:t xml:space="preserve"> </w:t>
+      </w:r>
+      <w:r>
+        <w:t xml:space="preserve">When 90% of the initial volume is composed of commercial species, 0.31 (0.062-0.31) Mm</w:t>
       </w:r>
       <m:oMath>
         <m:sSup>
@@ -800,16 +956,7 @@
         <w:t xml:space="preserve"> </w:t>
       </w:r>
       <w:r>
-        <w:t xml:space="preserve">in all potential concessions when 90% of the initial volume is composed of commercial species (Table</w:t>
-      </w:r>
-      <w:r>
-        <w:t xml:space="preserve"> </w:t>
-      </w:r>
-      <w:r>
-        <w:t xml:space="preserve">1</w:t>
-      </w:r>
-      <w:r>
-        <w:t xml:space="preserve">).</w:t>
+        <w:t xml:space="preserve">in all potential concessions.</w:t>
       </w:r>
     </w:p>
     <w:p>
@@ -1418,7 +1565,7 @@
                     </pic:cNvPicPr>
                   </pic:nvPicPr>
                   <pic:blipFill>
-                    <a:blip r:embed="rId26"/>
+                    <a:blip r:embed="rId29"/>
                     <a:stretch>
                       <a:fillRect/>
                     </a:stretch>
@@ -1457,14 +1604,14 @@
       <w:pPr>
         <w:pStyle w:val="Heading1"/>
       </w:pPr>
-      <w:bookmarkStart w:id="27" w:name="references"/>
+      <w:bookmarkStart w:id="30" w:name="references"/>
       <w:r>
         <w:t xml:space="preserve">References</w:t>
       </w:r>
-      <w:bookmarkEnd w:id="27"/>
-    </w:p>
-    <w:bookmarkStart w:id="66" w:name="refs"/>
-    <w:bookmarkStart w:id="29" w:name="ref-Alder2000"/>
+      <w:bookmarkEnd w:id="30"/>
+    </w:p>
+    <w:bookmarkStart w:id="69" w:name="refs"/>
+    <w:bookmarkStart w:id="32" w:name="ref-Alder2000"/>
     <w:p>
       <w:pPr>
         <w:pStyle w:val="Bibliography"/>
@@ -1490,7 +1637,7 @@
       <w:r>
         <w:t xml:space="preserve"> </w:t>
       </w:r>
-      <w:hyperlink r:id="rId28">
+      <w:hyperlink r:id="rId31">
         <w:r>
           <w:rPr>
             <w:rStyle w:val="Hyperlink"/>
@@ -1502,8 +1649,8 @@
         <w:t xml:space="preserve">.</w:t>
       </w:r>
     </w:p>
-    <w:bookmarkEnd w:id="29"/>
-    <w:bookmarkStart w:id="31" w:name="ref-DeAvila2017"/>
+    <w:bookmarkEnd w:id="32"/>
+    <w:bookmarkStart w:id="34" w:name="ref-DeAvila2017"/>
     <w:p>
       <w:pPr>
         <w:pStyle w:val="Bibliography"/>
@@ -1529,7 +1676,7 @@
       <w:r>
         <w:t xml:space="preserve"> </w:t>
       </w:r>
-      <w:hyperlink r:id="rId30">
+      <w:hyperlink r:id="rId33">
         <w:r>
           <w:rPr>
             <w:rStyle w:val="Hyperlink"/>
@@ -1541,8 +1688,8 @@
         <w:t xml:space="preserve">.</w:t>
       </w:r>
     </w:p>
-    <w:bookmarkEnd w:id="31"/>
-    <w:bookmarkStart w:id="33" w:name="ref-Bomfim2016"/>
+    <w:bookmarkEnd w:id="34"/>
+    <w:bookmarkStart w:id="36" w:name="ref-Bomfim2016"/>
     <w:p>
       <w:pPr>
         <w:pStyle w:val="Bibliography"/>
@@ -1568,7 +1715,7 @@
       <w:r>
         <w:t xml:space="preserve"> </w:t>
       </w:r>
-      <w:hyperlink r:id="rId32">
+      <w:hyperlink r:id="rId35">
         <w:r>
           <w:rPr>
             <w:rStyle w:val="Hyperlink"/>
@@ -1580,8 +1727,8 @@
         <w:t xml:space="preserve">.</w:t>
       </w:r>
     </w:p>
-    <w:bookmarkEnd w:id="33"/>
-    <w:bookmarkStart w:id="35" w:name="ref-Brancalion2018"/>
+    <w:bookmarkEnd w:id="36"/>
+    <w:bookmarkStart w:id="38" w:name="ref-Brancalion2018"/>
     <w:p>
       <w:pPr>
         <w:pStyle w:val="Bibliography"/>
@@ -1607,7 +1754,7 @@
       <w:r>
         <w:t xml:space="preserve"> </w:t>
       </w:r>
-      <w:hyperlink r:id="rId34">
+      <w:hyperlink r:id="rId37">
         <w:r>
           <w:rPr>
             <w:rStyle w:val="Hyperlink"/>
@@ -1619,8 +1766,8 @@
         <w:t xml:space="preserve">.</w:t>
       </w:r>
     </w:p>
-    <w:bookmarkEnd w:id="35"/>
-    <w:bookmarkStart w:id="37" w:name="ref-Brazil2006"/>
+    <w:bookmarkEnd w:id="38"/>
+    <w:bookmarkStart w:id="40" w:name="ref-Brazil2006"/>
     <w:p>
       <w:pPr>
         <w:pStyle w:val="Bibliography"/>
@@ -1631,7 +1778,7 @@
       <w:r>
         <w:t xml:space="preserve"> </w:t>
       </w:r>
-      <w:hyperlink r:id="rId36">
+      <w:hyperlink r:id="rId39">
         <w:r>
           <w:rPr>
             <w:rStyle w:val="Hyperlink"/>
@@ -1643,8 +1790,8 @@
         <w:t xml:space="preserve">.</w:t>
       </w:r>
     </w:p>
-    <w:bookmarkEnd w:id="37"/>
-    <w:bookmarkStart w:id="39" w:name="ref-Finer2014"/>
+    <w:bookmarkEnd w:id="40"/>
+    <w:bookmarkStart w:id="42" w:name="ref-Finer2014"/>
     <w:p>
       <w:pPr>
         <w:pStyle w:val="Bibliography"/>
@@ -1670,7 +1817,7 @@
       <w:r>
         <w:t xml:space="preserve"> </w:t>
       </w:r>
-      <w:hyperlink r:id="rId38">
+      <w:hyperlink r:id="rId41">
         <w:r>
           <w:rPr>
             <w:rStyle w:val="Hyperlink"/>
@@ -1682,8 +1829,8 @@
         <w:t xml:space="preserve">.</w:t>
       </w:r>
     </w:p>
-    <w:bookmarkEnd w:id="39"/>
-    <w:bookmarkStart w:id="41" w:name="ref-VanGardingen2006"/>
+    <w:bookmarkEnd w:id="42"/>
+    <w:bookmarkStart w:id="44" w:name="ref-VanGardingen2006"/>
     <w:p>
       <w:pPr>
         <w:pStyle w:val="Bibliography"/>
@@ -1709,7 +1856,7 @@
       <w:r>
         <w:t xml:space="preserve"> </w:t>
       </w:r>
-      <w:hyperlink r:id="rId40">
+      <w:hyperlink r:id="rId43">
         <w:r>
           <w:rPr>
             <w:rStyle w:val="Hyperlink"/>
@@ -1721,8 +1868,8 @@
         <w:t xml:space="preserve">.</w:t>
       </w:r>
     </w:p>
-    <w:bookmarkEnd w:id="41"/>
-    <w:bookmarkStart w:id="43" w:name="ref-Keller2004"/>
+    <w:bookmarkEnd w:id="44"/>
+    <w:bookmarkStart w:id="46" w:name="ref-Keller2004"/>
     <w:p>
       <w:pPr>
         <w:pStyle w:val="Bibliography"/>
@@ -1748,7 +1895,7 @@
       <w:r>
         <w:t xml:space="preserve"> </w:t>
       </w:r>
-      <w:hyperlink r:id="rId42">
+      <w:hyperlink r:id="rId45">
         <w:r>
           <w:rPr>
             <w:rStyle w:val="Hyperlink"/>
@@ -1760,8 +1907,8 @@
         <w:t xml:space="preserve">.</w:t>
       </w:r>
     </w:p>
-    <w:bookmarkEnd w:id="43"/>
-    <w:bookmarkStart w:id="45" w:name="ref-Phillips2004a"/>
+    <w:bookmarkEnd w:id="46"/>
+    <w:bookmarkStart w:id="48" w:name="ref-Phillips2004a"/>
     <w:p>
       <w:pPr>
         <w:pStyle w:val="Bibliography"/>
@@ -1787,7 +1934,7 @@
       <w:r>
         <w:t xml:space="preserve"> </w:t>
       </w:r>
-      <w:hyperlink r:id="rId44">
+      <w:hyperlink r:id="rId47">
         <w:r>
           <w:rPr>
             <w:rStyle w:val="Hyperlink"/>
@@ -1799,8 +1946,8 @@
         <w:t xml:space="preserve">.</w:t>
       </w:r>
     </w:p>
-    <w:bookmarkEnd w:id="45"/>
-    <w:bookmarkStart w:id="47" w:name="ref-Piponiot2018"/>
+    <w:bookmarkEnd w:id="48"/>
+    <w:bookmarkStart w:id="50" w:name="ref-Piponiot2018"/>
     <w:p>
       <w:pPr>
         <w:pStyle w:val="Bibliography"/>
@@ -1826,7 +1973,7 @@
       <w:r>
         <w:t xml:space="preserve"> </w:t>
       </w:r>
-      <w:hyperlink r:id="rId46">
+      <w:hyperlink r:id="rId49">
         <w:r>
           <w:rPr>
             <w:rStyle w:val="Hyperlink"/>
@@ -1838,8 +1985,8 @@
         <w:t xml:space="preserve">.</w:t>
       </w:r>
     </w:p>
-    <w:bookmarkEnd w:id="47"/>
-    <w:bookmarkStart w:id="49" w:name="ref-Piponiot2019a"/>
+    <w:bookmarkEnd w:id="50"/>
+    <w:bookmarkStart w:id="52" w:name="ref-Piponiot2019a"/>
     <w:p>
       <w:pPr>
         <w:pStyle w:val="Bibliography"/>
@@ -1865,7 +2012,7 @@
       <w:r>
         <w:t xml:space="preserve"> </w:t>
       </w:r>
-      <w:hyperlink r:id="rId48">
+      <w:hyperlink r:id="rId51">
         <w:r>
           <w:rPr>
             <w:rStyle w:val="Hyperlink"/>
@@ -1877,8 +2024,8 @@
         <w:t xml:space="preserve">.</w:t>
       </w:r>
     </w:p>
-    <w:bookmarkEnd w:id="49"/>
-    <w:bookmarkStart w:id="51" w:name="ref-Potapov2017"/>
+    <w:bookmarkEnd w:id="52"/>
+    <w:bookmarkStart w:id="54" w:name="ref-Potapov2017"/>
     <w:p>
       <w:pPr>
         <w:pStyle w:val="Bibliography"/>
@@ -1904,7 +2051,7 @@
       <w:r>
         <w:t xml:space="preserve"> </w:t>
       </w:r>
-      <w:hyperlink r:id="rId50">
+      <w:hyperlink r:id="rId53">
         <w:r>
           <w:rPr>
             <w:rStyle w:val="Hyperlink"/>
@@ -1916,8 +2063,8 @@
         <w:t xml:space="preserve">.</w:t>
       </w:r>
     </w:p>
-    <w:bookmarkEnd w:id="51"/>
-    <w:bookmarkStart w:id="53" w:name="ref-Putz2012"/>
+    <w:bookmarkEnd w:id="54"/>
+    <w:bookmarkStart w:id="56" w:name="ref-Putz2012"/>
     <w:p>
       <w:pPr>
         <w:pStyle w:val="Bibliography"/>
@@ -1943,7 +2090,7 @@
       <w:r>
         <w:t xml:space="preserve"> </w:t>
       </w:r>
-      <w:hyperlink r:id="rId52">
+      <w:hyperlink r:id="rId55">
         <w:r>
           <w:rPr>
             <w:rStyle w:val="Hyperlink"/>
@@ -1955,8 +2102,8 @@
         <w:t xml:space="preserve">.</w:t>
       </w:r>
     </w:p>
-    <w:bookmarkEnd w:id="53"/>
-    <w:bookmarkStart w:id="54" w:name="ref-Schulze2008b"/>
+    <w:bookmarkEnd w:id="56"/>
+    <w:bookmarkStart w:id="57" w:name="ref-Schulze2008b"/>
     <w:p>
       <w:pPr>
         <w:pStyle w:val="Bibliography"/>
@@ -1977,8 +2124,8 @@
         <w:t xml:space="preserve">, 161–213.</w:t>
       </w:r>
     </w:p>
-    <w:bookmarkEnd w:id="54"/>
-    <w:bookmarkStart w:id="56" w:name="ref-SFB2020"/>
+    <w:bookmarkEnd w:id="57"/>
+    <w:bookmarkStart w:id="59" w:name="ref-SFB2020"/>
     <w:p>
       <w:pPr>
         <w:pStyle w:val="Bibliography"/>
@@ -1989,7 +2136,7 @@
       <w:r>
         <w:t xml:space="preserve"> </w:t>
       </w:r>
-      <w:hyperlink r:id="rId55">
+      <w:hyperlink r:id="rId58">
         <w:r>
           <w:rPr>
             <w:rStyle w:val="Hyperlink"/>
@@ -2001,8 +2148,8 @@
         <w:t xml:space="preserve">.</w:t>
       </w:r>
     </w:p>
-    <w:bookmarkEnd w:id="56"/>
-    <w:bookmarkStart w:id="58" w:name="ref-SFB2019a"/>
+    <w:bookmarkEnd w:id="59"/>
+    <w:bookmarkStart w:id="61" w:name="ref-SFB2019a"/>
     <w:p>
       <w:pPr>
         <w:pStyle w:val="Bibliography"/>
@@ -2013,7 +2160,7 @@
       <w:r>
         <w:t xml:space="preserve"> </w:t>
       </w:r>
-      <w:hyperlink r:id="rId57">
+      <w:hyperlink r:id="rId60">
         <w:r>
           <w:rPr>
             <w:rStyle w:val="Hyperlink"/>
@@ -2025,8 +2172,8 @@
         <w:t xml:space="preserve">.</w:t>
       </w:r>
     </w:p>
-    <w:bookmarkEnd w:id="58"/>
-    <w:bookmarkStart w:id="60" w:name="ref-SFB2019"/>
+    <w:bookmarkEnd w:id="61"/>
+    <w:bookmarkStart w:id="63" w:name="ref-SFB2019"/>
     <w:p>
       <w:pPr>
         <w:pStyle w:val="Bibliography"/>
@@ -2037,7 +2184,7 @@
       <w:r>
         <w:t xml:space="preserve"> </w:t>
       </w:r>
-      <w:hyperlink r:id="rId59">
+      <w:hyperlink r:id="rId62">
         <w:r>
           <w:rPr>
             <w:rStyle w:val="Hyperlink"/>
@@ -2049,8 +2196,8 @@
         <w:t xml:space="preserve">.</w:t>
       </w:r>
     </w:p>
-    <w:bookmarkEnd w:id="60"/>
-    <w:bookmarkStart w:id="62" w:name="ref-Sist2007"/>
+    <w:bookmarkEnd w:id="63"/>
+    <w:bookmarkStart w:id="65" w:name="ref-Sist2007"/>
     <w:p>
       <w:pPr>
         <w:pStyle w:val="Bibliography"/>
@@ -2076,7 +2223,7 @@
       <w:r>
         <w:t xml:space="preserve"> </w:t>
       </w:r>
-      <w:hyperlink r:id="rId61">
+      <w:hyperlink r:id="rId64">
         <w:r>
           <w:rPr>
             <w:rStyle w:val="Hyperlink"/>
@@ -2088,8 +2235,8 @@
         <w:t xml:space="preserve">.</w:t>
       </w:r>
     </w:p>
-    <w:bookmarkEnd w:id="62"/>
-    <w:bookmarkStart w:id="64" w:name="ref-Sist2015"/>
+    <w:bookmarkEnd w:id="65"/>
+    <w:bookmarkStart w:id="67" w:name="ref-Sist2015"/>
     <w:p>
       <w:pPr>
         <w:pStyle w:val="Bibliography"/>
@@ -2115,7 +2262,7 @@
       <w:r>
         <w:t xml:space="preserve"> </w:t>
       </w:r>
-      <w:hyperlink r:id="rId63">
+      <w:hyperlink r:id="rId66">
         <w:r>
           <w:rPr>
             <w:rStyle w:val="Hyperlink"/>
@@ -2127,8 +2274,8 @@
         <w:t xml:space="preserve">.</w:t>
       </w:r>
     </w:p>
-    <w:bookmarkEnd w:id="64"/>
-    <w:bookmarkStart w:id="65" w:name="ref-Vidal2020"/>
+    <w:bookmarkEnd w:id="67"/>
+    <w:bookmarkStart w:id="68" w:name="ref-Vidal2020"/>
     <w:p>
       <w:pPr>
         <w:pStyle w:val="Bibliography"/>
@@ -2149,8 +2296,8 @@
         <w:t xml:space="preserve">, Burleigh D, 1–31.</w:t>
       </w:r>
     </w:p>
-    <w:bookmarkEnd w:id="65"/>
-    <w:bookmarkEnd w:id="66"/>
+    <w:bookmarkEnd w:id="68"/>
+    <w:bookmarkEnd w:id="69"/>
     <w:sectPr/>
   </w:body>
 </w:document>

</xml_diff>

<commit_message>
new figures - 1000 years simulations
</commit_message>
<xml_diff>
--- a/br_concessions.docx
+++ b/br_concessions.docx
@@ -386,346 +386,22 @@
         <w:pStyle w:val="BodyText"/>
       </w:pPr>
       <w:r>
-        <w:t xml:space="preserve">The total area of current federal concessions is 1.05 Mha, and the area of all potential concessions is 35.4.</w:t>
-      </w:r>
-    </w:p>
-    <w:p>
-      <w:pPr>
-        <w:pStyle w:val="Heading2"/>
-      </w:pPr>
-      <w:bookmarkStart w:id="23" w:name="the-vdde-model"/>
-      <w:r>
-        <w:t xml:space="preserve">The VDDE model</w:t>
-      </w:r>
-      <w:bookmarkEnd w:id="23"/>
-    </w:p>
-    <w:p>
-      <w:pPr>
-        <w:pStyle w:val="FirstParagraph"/>
-      </w:pPr>
-      <w:r>
-        <w:t xml:space="preserve">In this study we used the volume dynamics with differential equations (VDDE) model</w:t>
-      </w:r>
-      <w:r>
-        <w:t xml:space="preserve"> </w:t>
-      </w:r>
-      <w:r>
-        <w:t xml:space="preserve">(Piponiot et al. 2018)</w:t>
-      </w:r>
-      <w:r>
-        <w:t xml:space="preserve">.</w:t>
-      </w:r>
-      <w:r>
-        <w:t xml:space="preserve"> </w:t>
-      </w:r>
-      <w:r>
-        <w:t xml:space="preserve">The VDDE model focuses on the total volume, i.e. the volume of all live trees with diameter at breast height (DBH)</w:t>
-      </w:r>
-      <w:r>
-        <w:t xml:space="preserve"> </w:t>
-      </w:r>
-      <m:oMath>
-        <m:r>
-          <m:t>≥</m:t>
-        </m:r>
-      </m:oMath>
-      <w:r>
-        <w:t xml:space="preserve"> </w:t>
-      </w:r>
-      <w:r>
-        <w:t xml:space="preserve">50 cm (the standard minimum cutting size in the Amazon Basin). By contrast, only a portion of this volume is composed of commercial species and will be referred to as commercial volume. Two variables are explicitly modelled: the total volume and the proportion of commercial volume</w:t>
-      </w:r>
-      <w:r>
-        <w:t xml:space="preserve"> </w:t>
-      </w:r>
-      <m:oMath>
-        <m:r>
-          <m:t>ω</m:t>
-        </m:r>
-      </m:oMath>
-      <w:r>
-        <w:t xml:space="preserve">, from which the commercial volume can be inferred.</w:t>
-      </w:r>
-    </w:p>
-    <w:p>
-      <w:pPr>
-        <w:pStyle w:val="BodyText"/>
-      </w:pPr>
-      <w:r>
-        <w:t xml:space="preserve">In this study, we defined three input variables, that can be set for each simulation: the logging intensity, the logging cycle length, and the initial proportion of commercial volume</w:t>
-      </w:r>
-      <w:r>
-        <w:t xml:space="preserve"> </w:t>
-      </w:r>
-      <m:oMath>
-        <m:sSub>
-          <m:e>
-            <m:r>
-              <m:t>ω</m:t>
-            </m:r>
-          </m:e>
-          <m:sub>
-            <m:r>
-              <m:t>0</m:t>
-            </m:r>
-          </m:sub>
-        </m:sSub>
-      </m:oMath>
-      <w:r>
-        <w:t xml:space="preserve">. Low values of</w:t>
-      </w:r>
-      <w:r>
-        <w:t xml:space="preserve"> </w:t>
-      </w:r>
-      <m:oMath>
-        <m:sSub>
-          <m:e>
-            <m:r>
-              <m:t>ω</m:t>
-            </m:r>
-          </m:e>
-          <m:sub>
-            <m:r>
-              <m:t>0</m:t>
-            </m:r>
-          </m:sub>
-        </m:sSub>
-      </m:oMath>
-      <w:r>
-        <w:t xml:space="preserve"> </w:t>
-      </w:r>
-      <w:r>
-        <w:t xml:space="preserve">represent highly selective logging where only the most valuable species are logged; by contrast, high values of</w:t>
-      </w:r>
-      <w:r>
-        <w:t xml:space="preserve"> </w:t>
-      </w:r>
-      <m:oMath>
-        <m:sSub>
-          <m:e>
-            <m:r>
-              <m:t>ω</m:t>
-            </m:r>
-          </m:e>
-          <m:sub>
-            <m:r>
-              <m:t>0</m:t>
-            </m:r>
-          </m:sub>
-        </m:sSub>
-      </m:oMath>
-      <w:r>
-        <w:t xml:space="preserve"> </w:t>
-      </w:r>
-      <w:r>
-        <w:t xml:space="preserve">mean that most species are logged.</w:t>
-      </w:r>
-      <w:r>
-        <w:t xml:space="preserve"> </w:t>
-      </w:r>
-      <w:r>
-        <w:t xml:space="preserve">Other parameters of the VDDE model are spatially defined at a 1 degree resolution. The model was calibrated at the Amazon Basin scale in a Bayesian framework with data from 3500 ha of forest plots, among which 845 ha are from 15 sites monitored for as long as 30 years after being subjected to selective logging</w:t>
-      </w:r>
-      <w:r>
-        <w:t xml:space="preserve"> </w:t>
-      </w:r>
-      <w:r>
-        <w:t xml:space="preserve">(Sist et al. 2015; Piponiot et al. 2019)</w:t>
-      </w:r>
-      <w:r>
-        <w:t xml:space="preserve">.</w:t>
-      </w:r>
-    </w:p>
-    <w:p>
-      <w:pPr>
-        <w:pStyle w:val="BodyText"/>
-      </w:pPr>
-      <w:r>
-        <w:t xml:space="preserve">Each logging cycle is composed of two steps: (i) the logging itself is a function of the logging intensity and the characteristics of the forest; and (ii) the post-logging volume recovery phase is a function of the logging cycle length, and of the characteristics of the forest. The logging lowers the total volume and the proportion of commercial volume. The total volume and proportion of commercial species then increase during the recovery phase</w:t>
-      </w:r>
-      <w:r>
-        <w:t xml:space="preserve"> </w:t>
-      </w:r>
-      <w:r>
-        <w:t xml:space="preserve">(Piponiot et al. 2019)</w:t>
-      </w:r>
-      <w:r>
-        <w:t xml:space="preserve">. These two steps are sequentially repeated to simulate 200 years of logging cycles.</w:t>
-      </w:r>
-    </w:p>
-    <w:p>
-      <w:pPr>
-        <w:pStyle w:val="Heading2"/>
-      </w:pPr>
-      <w:bookmarkStart w:id="24" w:name="testing-scenarios"/>
-      <w:r>
-        <w:t xml:space="preserve">Testing scenarios</w:t>
-      </w:r>
-      <w:bookmarkEnd w:id="24"/>
-    </w:p>
-    <w:p>
-      <w:pPr>
-        <w:pStyle w:val="FirstParagraph"/>
-      </w:pPr>
-      <w:r>
-        <w:t xml:space="preserve">In this study we tested 27 different scenarios by using all combinations of the following inputs: (i) initial proportion of commercial volume: 20% (highly selective), 50% (intermediate) or 90% (not selective); (ii) logging intensity: 10 m</w:t>
-      </w:r>
-      <m:oMath>
-        <m:sSup>
-          <m:e>
-            <m:r>
-              <m:t>​</m:t>
-            </m:r>
-          </m:e>
-          <m:sup>
-            <m:r>
-              <m:t>3</m:t>
-            </m:r>
-          </m:sup>
-        </m:sSup>
-      </m:oMath>
-      <w:r>
-        <w:t xml:space="preserve">.ha</w:t>
-      </w:r>
-      <m:oMath>
-        <m:sSup>
-          <m:e>
-            <m:r>
-              <m:t>​</m:t>
-            </m:r>
-          </m:e>
-          <m:sup>
-            <m:r>
-              <m:t>−</m:t>
-            </m:r>
-            <m:r>
-              <m:t>1</m:t>
-            </m:r>
-          </m:sup>
-        </m:sSup>
-      </m:oMath>
-      <w:r>
-        <w:t xml:space="preserve"> </w:t>
-      </w:r>
-      <w:r>
-        <w:t xml:space="preserve">(low), 20 m</w:t>
-      </w:r>
-      <m:oMath>
-        <m:sSup>
-          <m:e>
-            <m:r>
-              <m:t>​</m:t>
-            </m:r>
-          </m:e>
-          <m:sup>
-            <m:r>
-              <m:t>3</m:t>
-            </m:r>
-          </m:sup>
-        </m:sSup>
-      </m:oMath>
-      <w:r>
-        <w:t xml:space="preserve">.ha</w:t>
-      </w:r>
-      <m:oMath>
-        <m:sSup>
-          <m:e>
-            <m:r>
-              <m:t>​</m:t>
-            </m:r>
-          </m:e>
-          <m:sup>
-            <m:r>
-              <m:t>−</m:t>
-            </m:r>
-            <m:r>
-              <m:t>1</m:t>
-            </m:r>
-          </m:sup>
-        </m:sSup>
-      </m:oMath>
-      <w:r>
-        <w:t xml:space="preserve"> </w:t>
-      </w:r>
-      <w:r>
-        <w:t xml:space="preserve">(intermediate) or 30 m</w:t>
-      </w:r>
-      <m:oMath>
-        <m:sSup>
-          <m:e>
-            <m:r>
-              <m:t>​</m:t>
-            </m:r>
-          </m:e>
-          <m:sup>
-            <m:r>
-              <m:t>3</m:t>
-            </m:r>
-          </m:sup>
-        </m:sSup>
-      </m:oMath>
-      <w:r>
-        <w:t xml:space="preserve">.ha</w:t>
-      </w:r>
-      <m:oMath>
-        <m:sSup>
-          <m:e>
-            <m:r>
-              <m:t>​</m:t>
-            </m:r>
-          </m:e>
-          <m:sup>
-            <m:r>
-              <m:t>−</m:t>
-            </m:r>
-            <m:r>
-              <m:t>1</m:t>
-            </m:r>
-          </m:sup>
-        </m:sSup>
-      </m:oMath>
-      <w:r>
-        <w:t xml:space="preserve"> </w:t>
-      </w:r>
-      <w:r>
-        <w:t xml:space="preserve">(high); (iii) length of cutting cycles: 20 years (short), 35 years (intermediate) or 60 years (long).</w:t>
-      </w:r>
-      <w:r>
-        <w:t xml:space="preserve"> </w:t>
-      </w:r>
-      <w:r>
-        <w:t xml:space="preserve">The model was applied using two different areas: (a) the area of all current federal concessions in the Brazilian Amazon, and (b) the area of all potential concessions, as defined previously.</w:t>
-      </w:r>
-    </w:p>
-    <w:p>
-      <w:pPr>
-        <w:pStyle w:val="BodyText"/>
-      </w:pPr>
-      <w:r>
-        <w:t xml:space="preserve">We then assessed the sustainability of scenarios based on their annual timber production: a scenario is sustainable if the median timber production stays constant during the 200 years of simulation (with a 5% tolerance). When timber production decreases during the 200 years of simulation due to timber stocks depletion, the scenario is not considered sustainable.</w:t>
-      </w:r>
-    </w:p>
-    <w:p>
-      <w:pPr>
-        <w:pStyle w:val="BodyText"/>
-      </w:pPr>
-      <w:r>
         <w:drawing>
           <wp:inline>
-            <wp:extent cx="4620126" cy="3696101"/>
+            <wp:extent cx="5334000" cy="2424545"/>
             <wp:effectExtent b="0" l="0" r="0" t="0"/>
             <wp:docPr descr="" title="" id="1" name="Picture"/>
             <a:graphic>
               <a:graphicData uri="http://schemas.openxmlformats.org/drawingml/2006/picture">
                 <pic:pic>
                   <pic:nvPicPr>
-                    <pic:cNvPr descr="br_concessions_files/figure-docx/illust-sust-log-1.png" id="0" name="Picture"/>
+                    <pic:cNvPr descr="br_concessions_files/figure-docx/map-brazil-concess-1.png" id="0" name="Picture"/>
                     <pic:cNvPicPr>
                       <a:picLocks noChangeArrowheads="1" noChangeAspect="1"/>
                     </pic:cNvPicPr>
                   </pic:nvPicPr>
                   <pic:blipFill>
-                    <a:blip r:embed="rId25"/>
+                    <a:blip r:embed="rId23"/>
                     <a:stretch>
                       <a:fillRect/>
                     </a:stretch>
@@ -733,7 +409,7 @@
                   <pic:spPr bwMode="auto">
                     <a:xfrm>
                       <a:off x="0" y="0"/>
-                      <a:ext cx="4620126" cy="3696101"/>
+                      <a:ext cx="5334000" cy="2424545"/>
                     </a:xfrm>
                     <a:prstGeom prst="rect">
                       <a:avLst/>
@@ -757,16 +433,404 @@
         <w:pStyle w:val="BodyText"/>
       </w:pPr>
       <w:r>
+        <w:t xml:space="preserve">The total area of current federal concessions is 1.05 Mha, and the area of all potential concessions is 35.4.</w:t>
+      </w:r>
+    </w:p>
+    <w:p>
+      <w:pPr>
+        <w:pStyle w:val="Heading2"/>
+      </w:pPr>
+      <w:bookmarkStart w:id="24" w:name="the-vdde-model"/>
+      <w:r>
+        <w:t xml:space="preserve">The VDDE model</w:t>
+      </w:r>
+      <w:bookmarkEnd w:id="24"/>
+    </w:p>
+    <w:p>
+      <w:pPr>
+        <w:pStyle w:val="FirstParagraph"/>
+      </w:pPr>
+      <w:r>
+        <w:t xml:space="preserve">In this study we used the volume dynamics with differential equations (VDDE) model</w:t>
+      </w:r>
+      <w:r>
+        <w:t xml:space="preserve"> </w:t>
+      </w:r>
+      <w:r>
+        <w:t xml:space="preserve">(Piponiot et al. 2018)</w:t>
+      </w:r>
+      <w:r>
+        <w:t xml:space="preserve">.</w:t>
+      </w:r>
+      <w:r>
+        <w:t xml:space="preserve"> </w:t>
+      </w:r>
+      <w:r>
+        <w:t xml:space="preserve">The VDDE model focuses on the total volume, i.e. the volume of all live trees with diameter at breast height (DBH)</w:t>
+      </w:r>
+      <w:r>
+        <w:t xml:space="preserve"> </w:t>
+      </w:r>
+      <m:oMath>
+        <m:r>
+          <m:t>≥</m:t>
+        </m:r>
+      </m:oMath>
+      <w:r>
+        <w:t xml:space="preserve"> </w:t>
+      </w:r>
+      <w:r>
+        <w:t xml:space="preserve">50 cm (the standard minimum cutting size in the Amazon Basin). By contrast, only a portion of this volume is composed of commercial species and will be referred to as commercial volume. Two variables are explicitly modelled: the total volume and the proportion of commercial volume</w:t>
+      </w:r>
+      <w:r>
+        <w:t xml:space="preserve"> </w:t>
+      </w:r>
+      <m:oMath>
+        <m:r>
+          <m:t>ω</m:t>
+        </m:r>
+      </m:oMath>
+      <w:r>
+        <w:t xml:space="preserve">, from which the commercial volume can be inferred.</w:t>
+      </w:r>
+    </w:p>
+    <w:p>
+      <w:pPr>
+        <w:pStyle w:val="BodyText"/>
+      </w:pPr>
+      <w:r>
+        <w:t xml:space="preserve">In this study, we defined three input variables, that can be set for each simulation: the logging intensity, the logging cycle length, and the initial proportion of commercial volume</w:t>
+      </w:r>
+      <w:r>
+        <w:t xml:space="preserve"> </w:t>
+      </w:r>
+      <m:oMath>
+        <m:sSub>
+          <m:e>
+            <m:r>
+              <m:t>ω</m:t>
+            </m:r>
+          </m:e>
+          <m:sub>
+            <m:r>
+              <m:t>0</m:t>
+            </m:r>
+          </m:sub>
+        </m:sSub>
+      </m:oMath>
+      <w:r>
+        <w:t xml:space="preserve">. Low values of</w:t>
+      </w:r>
+      <w:r>
+        <w:t xml:space="preserve"> </w:t>
+      </w:r>
+      <m:oMath>
+        <m:sSub>
+          <m:e>
+            <m:r>
+              <m:t>ω</m:t>
+            </m:r>
+          </m:e>
+          <m:sub>
+            <m:r>
+              <m:t>0</m:t>
+            </m:r>
+          </m:sub>
+        </m:sSub>
+      </m:oMath>
+      <w:r>
+        <w:t xml:space="preserve"> </w:t>
+      </w:r>
+      <w:r>
+        <w:t xml:space="preserve">represent highly selective logging where only the most valuable species are logged; by contrast, high values of</w:t>
+      </w:r>
+      <w:r>
+        <w:t xml:space="preserve"> </w:t>
+      </w:r>
+      <m:oMath>
+        <m:sSub>
+          <m:e>
+            <m:r>
+              <m:t>ω</m:t>
+            </m:r>
+          </m:e>
+          <m:sub>
+            <m:r>
+              <m:t>0</m:t>
+            </m:r>
+          </m:sub>
+        </m:sSub>
+      </m:oMath>
+      <w:r>
+        <w:t xml:space="preserve"> </w:t>
+      </w:r>
+      <w:r>
+        <w:t xml:space="preserve">mean that most species are logged.</w:t>
+      </w:r>
+      <w:r>
+        <w:t xml:space="preserve"> </w:t>
+      </w:r>
+      <w:r>
+        <w:t xml:space="preserve">Other parameters of the VDDE model are spatially defined at a 1 degree resolution. The model was calibrated at the Amazon Basin scale in a Bayesian framework with data from 3500 ha of forest plots, among which 845 ha are from 15 sites monitored for as long as 30 years after being subjected to selective logging</w:t>
+      </w:r>
+      <w:r>
+        <w:t xml:space="preserve"> </w:t>
+      </w:r>
+      <w:r>
+        <w:t xml:space="preserve">(Sist et al. 2015; Piponiot et al. 2019)</w:t>
+      </w:r>
+      <w:r>
+        <w:t xml:space="preserve">.</w:t>
+      </w:r>
+    </w:p>
+    <w:p>
+      <w:pPr>
+        <w:pStyle w:val="BodyText"/>
+      </w:pPr>
+      <w:r>
+        <w:t xml:space="preserve">Each logging cycle is composed of two steps: (i) the logging itself is a function of the logging intensity and the characteristics of the forest; and (ii) the post-logging volume recovery phase is a function of the logging cycle length, and of the characteristics of the forest. The logging lowers the total volume and the proportion of commercial volume. The total volume and proportion of commercial species then increase during the recovery phase</w:t>
+      </w:r>
+      <w:r>
+        <w:t xml:space="preserve"> </w:t>
+      </w:r>
+      <w:r>
+        <w:t xml:space="preserve">(Piponiot et al. 2019)</w:t>
+      </w:r>
+      <w:r>
+        <w:t xml:space="preserve">. These two steps are sequentially repeated to simulate 200 years of logging cycles.</w:t>
+      </w:r>
+    </w:p>
+    <w:p>
+      <w:pPr>
+        <w:pStyle w:val="BodyText"/>
+      </w:pPr>
+      <w:r>
+        <w:t xml:space="preserve">Errors are propagated by drawing all parameter values from their calibrated distribution</w:t>
+      </w:r>
+      <w:r>
+        <w:t xml:space="preserve"> </w:t>
+      </w:r>
+      <w:r>
+        <w:t xml:space="preserve">(from Piponiot et al. 2019)</w:t>
+      </w:r>
+      <w:r>
+        <w:t xml:space="preserve">, and simulating logging cycles with these parameter values. This process is repeated 100 times and summary statistics (median and 95% credibility interval) are calculated at each time step.</w:t>
+      </w:r>
+    </w:p>
+    <w:p>
+      <w:pPr>
+        <w:pStyle w:val="Heading2"/>
+      </w:pPr>
+      <w:bookmarkStart w:id="25" w:name="testing-scenarios"/>
+      <w:r>
+        <w:t xml:space="preserve">Testing scenarios</w:t>
+      </w:r>
+      <w:bookmarkEnd w:id="25"/>
+    </w:p>
+    <w:p>
+      <w:pPr>
+        <w:pStyle w:val="FirstParagraph"/>
+      </w:pPr>
+      <w:r>
+        <w:t xml:space="preserve">In this study we tested 54 different scenarios by using all combinations of the following inputs: (i) initial proportion of commercial volume: 20% (highly selective), 50% (intermediate) or 90% (not selective); (ii) logging intensity: 10 m</w:t>
+      </w:r>
+      <m:oMath>
+        <m:sSup>
+          <m:e>
+            <m:r>
+              <m:t>​</m:t>
+            </m:r>
+          </m:e>
+          <m:sup>
+            <m:r>
+              <m:t>3</m:t>
+            </m:r>
+          </m:sup>
+        </m:sSup>
+      </m:oMath>
+      <w:r>
+        <w:t xml:space="preserve">.ha</w:t>
+      </w:r>
+      <m:oMath>
+        <m:sSup>
+          <m:e>
+            <m:r>
+              <m:t>​</m:t>
+            </m:r>
+          </m:e>
+          <m:sup>
+            <m:r>
+              <m:t>−</m:t>
+            </m:r>
+            <m:r>
+              <m:t>1</m:t>
+            </m:r>
+          </m:sup>
+        </m:sSup>
+      </m:oMath>
+      <w:r>
+        <w:t xml:space="preserve"> </w:t>
+      </w:r>
+      <w:r>
+        <w:t xml:space="preserve">(low), 20 m</w:t>
+      </w:r>
+      <m:oMath>
+        <m:sSup>
+          <m:e>
+            <m:r>
+              <m:t>​</m:t>
+            </m:r>
+          </m:e>
+          <m:sup>
+            <m:r>
+              <m:t>3</m:t>
+            </m:r>
+          </m:sup>
+        </m:sSup>
+      </m:oMath>
+      <w:r>
+        <w:t xml:space="preserve">.ha</w:t>
+      </w:r>
+      <m:oMath>
+        <m:sSup>
+          <m:e>
+            <m:r>
+              <m:t>​</m:t>
+            </m:r>
+          </m:e>
+          <m:sup>
+            <m:r>
+              <m:t>−</m:t>
+            </m:r>
+            <m:r>
+              <m:t>1</m:t>
+            </m:r>
+          </m:sup>
+        </m:sSup>
+      </m:oMath>
+      <w:r>
+        <w:t xml:space="preserve"> </w:t>
+      </w:r>
+      <w:r>
+        <w:t xml:space="preserve">(intermediate) or 30 m</w:t>
+      </w:r>
+      <m:oMath>
+        <m:sSup>
+          <m:e>
+            <m:r>
+              <m:t>​</m:t>
+            </m:r>
+          </m:e>
+          <m:sup>
+            <m:r>
+              <m:t>3</m:t>
+            </m:r>
+          </m:sup>
+        </m:sSup>
+      </m:oMath>
+      <w:r>
+        <w:t xml:space="preserve">.ha</w:t>
+      </w:r>
+      <m:oMath>
+        <m:sSup>
+          <m:e>
+            <m:r>
+              <m:t>​</m:t>
+            </m:r>
+          </m:e>
+          <m:sup>
+            <m:r>
+              <m:t>−</m:t>
+            </m:r>
+            <m:r>
+              <m:t>1</m:t>
+            </m:r>
+          </m:sup>
+        </m:sSup>
+      </m:oMath>
+      <w:r>
+        <w:t xml:space="preserve"> </w:t>
+      </w:r>
+      <w:r>
+        <w:t xml:space="preserve">(high); (iii) length of cutting cycles: 20 years (short), 35 years (intermediate) or 60 years (long); (iv) concessions area: the area of current federal concessions, or the area of all potential concessions (see section:</w:t>
+      </w:r>
+      <w:r>
+        <w:t xml:space="preserve"> </w:t>
+      </w:r>
+      <w:r>
+        <w:t xml:space="preserve">“</w:t>
+      </w:r>
+      <w:r>
+        <w:t xml:space="preserve">Study areas</w:t>
+      </w:r>
+      <w:r>
+        <w:t xml:space="preserve">”</w:t>
+      </w:r>
+      <w:r>
+        <w:t xml:space="preserve">).</w:t>
+      </w:r>
+    </w:p>
+    <w:p>
+      <w:pPr>
+        <w:pStyle w:val="BodyText"/>
+      </w:pPr>
+      <w:r>
+        <w:t xml:space="preserve">For each scenario we simulated 1000 years of logging cycles, and determined the duration of sustained production</w:t>
+      </w:r>
+      <w:r>
+        <w:t xml:space="preserve"> </w:t>
+      </w:r>
+      <m:oMath>
+        <m:r>
+          <m:t>t</m:t>
+        </m:r>
+        <m:r>
+          <m:t>s</m:t>
+        </m:r>
+        <m:r>
+          <m:t>u</m:t>
+        </m:r>
+        <m:r>
+          <m:t>s</m:t>
+        </m:r>
+        <m:r>
+          <m:t>t</m:t>
+        </m:r>
+      </m:oMath>
+      <w:r>
+        <w:t xml:space="preserve">, i.e. the time when timber stocks are not sufficient to maintain a constant timber production (Figure</w:t>
+      </w:r>
+      <w:r>
+        <w:t xml:space="preserve"> </w:t>
+      </w:r>
+      <w:r>
+        <w:t xml:space="preserve">1</w:t>
+      </w:r>
+      <w:r>
+        <w:t xml:space="preserve">).</w:t>
+      </w:r>
+      <w:r>
+        <w:t xml:space="preserve"> </w:t>
+      </w:r>
+      <w:r>
+        <w:t xml:space="preserve"> </w:t>
+      </w:r>
+    </w:p>
+    <w:p>
+      <w:pPr>
+        <w:pStyle w:val="CaptionedFigure"/>
+      </w:pPr>
+      <w:r>
         <w:drawing>
           <wp:inline>
-            <wp:extent cx="4620126" cy="3696101"/>
+            <wp:extent cx="5334000" cy="2667000"/>
             <wp:effectExtent b="0" l="0" r="0" t="0"/>
-            <wp:docPr descr="" title="" id="1" name="Picture"/>
+            <wp:docPr descr="Figure 1: Illustration of the the duration of sustained production. The x-axis represents the time since the first logging event, and the y-axis represents the evolution of commercial volume as simulated by the model with a logging intensity of 10 m^3.ha^{-1} and a logging cycle of 60 years. At each logging event, the commercial volume decreases because of timber exctraction (blue segments). If the logging cycles are not long enough to recover its pre-logging value, the commercial volume decreases until it is not sufficient to maintain a constant production (red segments). The time taken to reach this limit is the duration of sustained production." title="" id="1" name="Picture"/>
             <a:graphic>
               <a:graphicData uri="http://schemas.openxmlformats.org/drawingml/2006/picture">
                 <pic:pic>
                   <pic:nvPicPr>
-                    <pic:cNvPr descr="br_concessions_files/figure-docx/illust-sust-log2-1.png" id="0" name="Picture"/>
+                    <pic:cNvPr descr="br_concessions_files/figure-docx/illust-sust-log-1.png" id="0" name="Picture"/>
                     <pic:cNvPicPr>
                       <a:picLocks noChangeArrowheads="1" noChangeAspect="1"/>
                     </pic:cNvPicPr>
@@ -780,7 +844,7 @@
                   <pic:spPr bwMode="auto">
                     <a:xfrm>
                       <a:off x="0" y="0"/>
-                      <a:ext cx="4620126" cy="3696101"/>
+                      <a:ext cx="5334000" cy="2667000"/>
                     </a:xfrm>
                     <a:prstGeom prst="rect">
                       <a:avLst/>
@@ -801,25 +865,83 @@
     </w:p>
     <w:p>
       <w:pPr>
-        <w:pStyle w:val="BodyText"/>
+        <w:pStyle w:val="ImageCaption"/>
+      </w:pPr>
+      <w:r>
+        <w:t xml:space="preserve">Figure 1: Illustration of the the duration of sustained production. The x-axis represents the time since the first logging event, and the y-axis represents the evolution of commercial volume as simulated by the model with a logging intensity of 10 m</w:t>
+      </w:r>
+      <m:oMath>
+        <m:sSup>
+          <m:e>
+            <m:r>
+              <m:t>​</m:t>
+            </m:r>
+          </m:e>
+          <m:sup>
+            <m:r>
+              <m:t>3</m:t>
+            </m:r>
+          </m:sup>
+        </m:sSup>
+      </m:oMath>
+      <w:r>
+        <w:t xml:space="preserve">.ha</w:t>
+      </w:r>
+      <m:oMath>
+        <m:sSup>
+          <m:e>
+            <m:r>
+              <m:t>​</m:t>
+            </m:r>
+          </m:e>
+          <m:sup>
+            <m:r>
+              <m:t>−</m:t>
+            </m:r>
+            <m:r>
+              <m:t>1</m:t>
+            </m:r>
+          </m:sup>
+        </m:sSup>
+      </m:oMath>
+      <w:r>
+        <w:t xml:space="preserve"> </w:t>
+      </w:r>
+      <w:r>
+        <w:t xml:space="preserve">and a logging cycle of 60 years. At each logging event, the commercial volume decreases because of timber exctraction (blue segments). If the logging cycles are not long enough to recover its pre-logging value, the commercial volume decreases until it is not sufficient to maintain a constant production (red segments). The time taken to reach this limit is the duration of sustained production.</w:t>
+      </w:r>
+    </w:p>
+    <w:p>
+      <w:pPr>
+        <w:pStyle w:val="Heading1"/>
+      </w:pPr>
+      <w:bookmarkStart w:id="27" w:name="results"/>
+      <w:r>
+        <w:t xml:space="preserve">Results</w:t>
+      </w:r>
+      <w:bookmarkEnd w:id="27"/>
+    </w:p>
+    <w:p>
+      <w:pPr>
+        <w:pStyle w:val="CaptionedFigure"/>
       </w:pPr>
       <w:r>
         <w:drawing>
           <wp:inline>
-            <wp:extent cx="4620126" cy="3696101"/>
+            <wp:extent cx="5334000" cy="4267200"/>
             <wp:effectExtent b="0" l="0" r="0" t="0"/>
-            <wp:docPr descr="" title="" id="1" name="Picture"/>
+            <wp:docPr descr="Figure 2: Tradeoff between timber production and sustainability. The x-axis is the annual timber production under each scenario, and in all areas considered in the scenario (left panels: current concessions; right panels: potential concessions). The y-axis is the duration of sustained production in each scenario, in years. The points are the median value over all simulations for each scenario; the vertical and horizontal error bars are the 95% credibility intervals. Colors represent logging rules (3 logging intensities x 3 logging cycle lengths) and the 3 values of initial proprtion of commercial volume (omega_0) are represented by different panels, in increasing order from top to bottom. The target production of timber is 11 Mm^3.yr^{-1}, corresponding to the current timber production in Brazilian Amazonian forests. Only a few scenarios in the right panels (all potential concessions) are above this target, and all of them have a median duration of sustained production lower than 200 years." title="" id="1" name="Picture"/>
             <a:graphic>
               <a:graphicData uri="http://schemas.openxmlformats.org/drawingml/2006/picture">
                 <pic:pic>
                   <pic:nvPicPr>
-                    <pic:cNvPr descr="br_concessions_files/figure-docx/illust-sust-log3-1.png" id="0" name="Picture"/>
+                    <pic:cNvPr descr="br_concessions_files/figure-docx/tsust-vs-prodi-1.png" id="0" name="Picture"/>
                     <pic:cNvPicPr>
                       <a:picLocks noChangeArrowheads="1" noChangeAspect="1"/>
                     </pic:cNvPicPr>
                   </pic:nvPicPr>
                   <pic:blipFill>
-                    <a:blip r:embed="rId27"/>
+                    <a:blip r:embed="rId28"/>
                     <a:stretch>
                       <a:fillRect/>
                     </a:stretch>
@@ -827,7 +949,7 @@
                   <pic:spPr bwMode="auto">
                     <a:xfrm>
                       <a:off x="0" y="0"/>
-                      <a:ext cx="4620126" cy="3696101"/>
+                      <a:ext cx="5334000" cy="4267200"/>
                     </a:xfrm>
                     <a:prstGeom prst="rect">
                       <a:avLst/>
@@ -848,20 +970,10 @@
     </w:p>
     <w:p>
       <w:pPr>
-        <w:pStyle w:val="Heading1"/>
-      </w:pPr>
-      <w:bookmarkStart w:id="28" w:name="results"/>
-      <w:r>
-        <w:t xml:space="preserve">Results</w:t>
-      </w:r>
-      <w:bookmarkEnd w:id="28"/>
-    </w:p>
-    <w:p>
-      <w:pPr>
-        <w:pStyle w:val="FirstParagraph"/>
-      </w:pPr>
-      <w:r>
-        <w:t xml:space="preserve">After 200 years, 12 scenarios (out of 54) kept a constant total volume production. When 50% of the initial volume is composed of commercial species, the maximum volume produced is 0.1 (95% confidence interval: 0.048-0.1) Mm</w:t>
+        <w:pStyle w:val="ImageCaption"/>
+      </w:pPr>
+      <w:r>
+        <w:t xml:space="preserve">Figure 2: Tradeoff between timber production and sustainability. The x-axis is the annual timber production under each scenario, and in all areas considered in the scenario (left panels: current concessions; right panels: potential concessions). The y-axis is the duration of sustained production in each scenario, in years. The points are the median value over all simulations for each scenario; the vertical and horizontal error bars are the 95% credibility intervals. Colors represent logging rules (3 logging intensities x 3 logging cycle lengths) and the 3 values of initial proprtion of commercial volume (omega_0) are represented by different panels, in increasing order from top to bottom. The target production of timber is 11 Mm</w:t>
       </w:r>
       <m:oMath>
         <m:sSup>
@@ -878,10 +990,7 @@
         </m:sSup>
       </m:oMath>
       <w:r>
-        <w:t xml:space="preserve"> </w:t>
-      </w:r>
-      <w:r>
-        <w:t xml:space="preserve">in current forest concessions and 5.5 (1.1-5.8) Mm</w:t>
+        <w:t xml:space="preserve">.yr</w:t>
       </w:r>
       <m:oMath>
         <m:sSup>
@@ -892,726 +1001,30 @@
           </m:e>
           <m:sup>
             <m:r>
-              <m:t>3</m:t>
+              <m:t>−</m:t>
+            </m:r>
+            <m:r>
+              <m:t>1</m:t>
             </m:r>
           </m:sup>
         </m:sSup>
       </m:oMath>
       <w:r>
-        <w:t xml:space="preserve"> </w:t>
-      </w:r>
-      <w:r>
-        <w:t xml:space="preserve">in all potential concessions (i.e. all available public forests; Table</w:t>
-      </w:r>
-      <w:r>
-        <w:t xml:space="preserve"> </w:t>
-      </w:r>
-      <w:r>
-        <w:t xml:space="preserve">1</w:t>
-      </w:r>
-      <w:r>
-        <w:t xml:space="preserve">).</w:t>
-      </w:r>
-      <w:r>
-        <w:t xml:space="preserve"> </w:t>
-      </w:r>
-      <w:r>
-        <w:t xml:space="preserve">When 90% of the initial volume is composed of commercial species, 0.31 (0.062-0.31) Mm</w:t>
-      </w:r>
-      <m:oMath>
-        <m:sSup>
-          <m:e>
-            <m:r>
-              <m:t>​</m:t>
-            </m:r>
-          </m:e>
-          <m:sup>
-            <m:r>
-              <m:t>3</m:t>
-            </m:r>
-          </m:sup>
-        </m:sSup>
-      </m:oMath>
-      <w:r>
-        <w:t xml:space="preserve"> </w:t>
-      </w:r>
-      <w:r>
-        <w:t xml:space="preserve">in current forest concessions and 10 (2.1-10) Mm</w:t>
-      </w:r>
-      <m:oMath>
-        <m:sSup>
-          <m:e>
-            <m:r>
-              <m:t>​</m:t>
-            </m:r>
-          </m:e>
-          <m:sup>
-            <m:r>
-              <m:t>3</m:t>
-            </m:r>
-          </m:sup>
-        </m:sSup>
-      </m:oMath>
-      <w:r>
-        <w:t xml:space="preserve"> </w:t>
-      </w:r>
-      <w:r>
-        <w:t xml:space="preserve">in all potential concessions.</w:t>
-      </w:r>
-    </w:p>
-    <w:p>
-      <w:pPr>
-        <w:pStyle w:val="TableCaption"/>
-      </w:pPr>
-      <w:r>
-        <w:t xml:space="preserve">Table 1: Results of all sustainable scenarios. Sustainable scenarios are defined as the combination of input variables that result in a constant production of timber for the 200-yr simulations. The first 3 columns correspond to the input variables: the proportion of commercial volume (%); logging intensity (m</w:t>
-      </w:r>
-      <m:oMath>
-        <m:sSup>
-          <m:e>
-            <m:r>
-              <m:t>​</m:t>
-            </m:r>
-          </m:e>
-          <m:sup>
-            <m:r>
-              <m:t>3</m:t>
-            </m:r>
-          </m:sup>
-        </m:sSup>
-      </m:oMath>
-      <w:r>
-        <w:t xml:space="preserve">.ha</w:t>
-      </w:r>
-      <m:oMath>
-        <m:sSup>
-          <m:e>
-            <m:r>
-              <m:t>​</m:t>
-            </m:r>
-          </m:e>
-          <m:sup>
-            <m:r>
-              <m:t>−</m:t>
-            </m:r>
-          </m:sup>
-        </m:sSup>
-        <m:r>
-          <m:t>1</m:t>
-        </m:r>
-      </m:oMath>
-      <w:r>
-        <w:t xml:space="preserve">) and logging cycle length (yr). The 2 last columns correspond to the annual production of timber (Mm</w:t>
-      </w:r>
-      <m:oMath>
-        <m:sSup>
-          <m:e>
-            <m:r>
-              <m:t>​</m:t>
-            </m:r>
-          </m:e>
-          <m:sup>
-            <m:r>
-              <m:t>3</m:t>
-            </m:r>
-          </m:sup>
-        </m:sSup>
-      </m:oMath>
-      <w:r>
-        <w:t xml:space="preserve">.yr</w:t>
-      </w:r>
-      <m:oMath>
-        <m:sSup>
-          <m:e>
-            <m:r>
-              <m:t>​</m:t>
-            </m:r>
-          </m:e>
-          <m:sup>
-            <m:r>
-              <m:t>−</m:t>
-            </m:r>
-            <m:r>
-              <m:t>1</m:t>
-            </m:r>
-          </m:sup>
-        </m:sSup>
-      </m:oMath>
-      <w:r>
-        <w:t xml:space="preserve">) under those scenarios, if current concessions or all potential concessions are used, respectively. NA means that the scenario was not sustainable under that definition of concession area (current or potential).</w:t>
-      </w:r>
-    </w:p>
-    <w:tbl>
-      <w:tblPr>
-        <w:tblStyle w:val="Table"/>
-        <w:tblW w:type="pct" w:w="5000.0"/>
-        <w:tblLook w:firstRow="1"/>
-        <w:tblCaption w:val="Table 1: Results of all sustainable scenarios. Sustainable scenarios are defined as the combination of input variables that result in a constant production of timber for the 200-yr simulations. The first 3 columns correspond to the input variables: the proportion of commercial volume (%); logging intensity (m^3.ha{^-1}) and logging cycle length (yr). The 2 last columns correspond to the annual production of timber (Mm^3.yr^{-1}) under those scenarios, if current concessions or all potential concessions are used, respectively. NA means that the scenario was not sustainable under that definition of concession area (current or potential)."/>
-      </w:tblPr>
-      <w:tblGrid>
-        <w:gridCol w:w="1018"/>
-        <w:gridCol w:w="1018"/>
-        <w:gridCol w:w="905"/>
-        <w:gridCol w:w="2432"/>
-        <w:gridCol w:w="2545"/>
-      </w:tblGrid>
-      <w:tr>
-        <w:trPr>
-          <w:cnfStyle w:firstRow="1"/>
-        </w:trPr>
-        <w:tc>
-          <w:tcPr>
-            <w:tcBorders>
-              <w:bottom w:val="single"/>
-            </w:tcBorders>
-            <w:vAlign w:val="bottom"/>
-          </w:tcPr>
-          <w:p>
-            <w:pPr>
-              <w:pStyle w:val="Compact"/>
-              <w:jc w:val="left"/>
-            </w:pPr>
-            <w:r>
-              <w:t xml:space="preserve">Commercial volume</w:t>
-            </w:r>
-          </w:p>
-        </w:tc>
-        <w:tc>
-          <w:tcPr>
-            <w:tcBorders>
-              <w:bottom w:val="single"/>
-            </w:tcBorders>
-            <w:vAlign w:val="bottom"/>
-          </w:tcPr>
-          <w:p>
-            <w:pPr>
-              <w:pStyle w:val="Compact"/>
-              <w:jc w:val="right"/>
-            </w:pPr>
-            <w:r>
-              <w:t xml:space="preserve">Log. int. (m3/ha)</w:t>
-            </w:r>
-          </w:p>
-        </w:tc>
-        <w:tc>
-          <w:tcPr>
-            <w:tcBorders>
-              <w:bottom w:val="single"/>
-            </w:tcBorders>
-            <w:vAlign w:val="bottom"/>
-          </w:tcPr>
-          <w:p>
-            <w:pPr>
-              <w:pStyle w:val="Compact"/>
-              <w:jc w:val="right"/>
-            </w:pPr>
-            <w:r>
-              <w:t xml:space="preserve">Log. cycle (yr)</w:t>
-            </w:r>
-          </w:p>
-        </w:tc>
-        <w:tc>
-          <w:tcPr>
-            <w:tcBorders>
-              <w:bottom w:val="single"/>
-            </w:tcBorders>
-            <w:vAlign w:val="bottom"/>
-          </w:tcPr>
-          <w:p>
-            <w:pPr>
-              <w:pStyle w:val="Compact"/>
-              <w:jc w:val="left"/>
-            </w:pPr>
-            <w:r>
-              <w:t xml:space="preserve">Production in current concessions (Mm3/yr)</w:t>
-            </w:r>
-          </w:p>
-        </w:tc>
-        <w:tc>
-          <w:tcPr>
-            <w:tcBorders>
-              <w:bottom w:val="single"/>
-            </w:tcBorders>
-            <w:vAlign w:val="bottom"/>
-          </w:tcPr>
-          <w:p>
-            <w:pPr>
-              <w:pStyle w:val="Compact"/>
-              <w:jc w:val="left"/>
-            </w:pPr>
-            <w:r>
-              <w:t xml:space="preserve">Production in potential concessions (Mm3/yr)</w:t>
-            </w:r>
-          </w:p>
-        </w:tc>
-      </w:tr>
-      <w:tr>
-        <w:tc>
-          <w:p>
-            <w:pPr>
-              <w:pStyle w:val="Compact"/>
-              <w:jc w:val="left"/>
-            </w:pPr>
-            <w:r>
-              <w:t xml:space="preserve">50%</w:t>
-            </w:r>
-          </w:p>
-        </w:tc>
-        <w:tc>
-          <w:p>
-            <w:pPr>
-              <w:pStyle w:val="Compact"/>
-              <w:jc w:val="right"/>
-            </w:pPr>
-            <w:r>
-              <w:t xml:space="preserve">10</w:t>
-            </w:r>
-          </w:p>
-        </w:tc>
-        <w:tc>
-          <w:p>
-            <w:pPr>
-              <w:pStyle w:val="Compact"/>
-              <w:jc w:val="right"/>
-            </w:pPr>
-            <w:r>
-              <w:t xml:space="preserve">35</w:t>
-            </w:r>
-          </w:p>
-        </w:tc>
-        <w:tc>
-          <w:p>
-            <w:pPr>
-              <w:pStyle w:val="Compact"/>
-              <w:jc w:val="left"/>
-            </w:pPr>
-            <w:r>
-              <w:t xml:space="preserve">NA</w:t>
-            </w:r>
-          </w:p>
-        </w:tc>
-        <w:tc>
-          <w:p>
-            <w:pPr>
-              <w:pStyle w:val="Compact"/>
-              <w:jc w:val="left"/>
-            </w:pPr>
-            <w:r>
-              <w:t xml:space="preserve">5.5 (1.1-5.8)</w:t>
-            </w:r>
-          </w:p>
-        </w:tc>
-      </w:tr>
-      <w:tr>
-        <w:tc>
-          <w:p>
-            <w:pPr>
-              <w:pStyle w:val="Compact"/>
-              <w:jc w:val="left"/>
-            </w:pPr>
-            <w:r>
-              <w:t xml:space="preserve">50%</w:t>
-            </w:r>
-          </w:p>
-        </w:tc>
-        <w:tc>
-          <w:p>
-            <w:pPr>
-              <w:pStyle w:val="Compact"/>
-              <w:jc w:val="right"/>
-            </w:pPr>
-            <w:r>
-              <w:t xml:space="preserve">10</w:t>
-            </w:r>
-          </w:p>
-        </w:tc>
-        <w:tc>
-          <w:p>
-            <w:pPr>
-              <w:pStyle w:val="Compact"/>
-              <w:jc w:val="right"/>
-            </w:pPr>
-            <w:r>
-              <w:t xml:space="preserve">60</w:t>
-            </w:r>
-          </w:p>
-        </w:tc>
-        <w:tc>
-          <w:p>
-            <w:pPr>
-              <w:pStyle w:val="Compact"/>
-              <w:jc w:val="left"/>
-            </w:pPr>
-            <w:r>
-              <w:t xml:space="preserve">0.1 (0.048-0.1)</w:t>
-            </w:r>
-          </w:p>
-        </w:tc>
-        <w:tc>
-          <w:p>
-            <w:pPr>
-              <w:pStyle w:val="Compact"/>
-              <w:jc w:val="left"/>
-            </w:pPr>
-            <w:r>
-              <w:t xml:space="preserve">3.4 (1.7-3.4)</w:t>
-            </w:r>
-          </w:p>
-        </w:tc>
-      </w:tr>
-      <w:tr>
-        <w:tc>
-          <w:p>
-            <w:pPr>
-              <w:pStyle w:val="Compact"/>
-              <w:jc w:val="left"/>
-            </w:pPr>
-            <w:r>
-              <w:t xml:space="preserve">90%</w:t>
-            </w:r>
-          </w:p>
-        </w:tc>
-        <w:tc>
-          <w:p>
-            <w:pPr>
-              <w:pStyle w:val="Compact"/>
-              <w:jc w:val="right"/>
-            </w:pPr>
-            <w:r>
-              <w:t xml:space="preserve">10</w:t>
-            </w:r>
-          </w:p>
-        </w:tc>
-        <w:tc>
-          <w:p>
-            <w:pPr>
-              <w:pStyle w:val="Compact"/>
-              <w:jc w:val="right"/>
-            </w:pPr>
-            <w:r>
-              <w:t xml:space="preserve">20</w:t>
-            </w:r>
-          </w:p>
-        </w:tc>
-        <w:tc>
-          <w:p>
-            <w:pPr>
-              <w:pStyle w:val="Compact"/>
-              <w:jc w:val="left"/>
-            </w:pPr>
-            <w:r>
-              <w:t xml:space="preserve">0.31 (0.062-0.31)</w:t>
-            </w:r>
-          </w:p>
-        </w:tc>
-        <w:tc>
-          <w:p>
-            <w:pPr>
-              <w:pStyle w:val="Compact"/>
-              <w:jc w:val="left"/>
-            </w:pPr>
-            <w:r>
-              <w:t xml:space="preserve">10 (2.1-10)</w:t>
-            </w:r>
-          </w:p>
-        </w:tc>
-      </w:tr>
-      <w:tr>
-        <w:tc>
-          <w:p>
-            <w:pPr>
-              <w:pStyle w:val="Compact"/>
-              <w:jc w:val="left"/>
-            </w:pPr>
-            <w:r>
-              <w:t xml:space="preserve">90%</w:t>
-            </w:r>
-          </w:p>
-        </w:tc>
-        <w:tc>
-          <w:p>
-            <w:pPr>
-              <w:pStyle w:val="Compact"/>
-              <w:jc w:val="right"/>
-            </w:pPr>
-            <w:r>
-              <w:t xml:space="preserve">10</w:t>
-            </w:r>
-          </w:p>
-        </w:tc>
-        <w:tc>
-          <w:p>
-            <w:pPr>
-              <w:pStyle w:val="Compact"/>
-              <w:jc w:val="right"/>
-            </w:pPr>
-            <w:r>
-              <w:t xml:space="preserve">35</w:t>
-            </w:r>
-          </w:p>
-        </w:tc>
-        <w:tc>
-          <w:p>
-            <w:pPr>
-              <w:pStyle w:val="Compact"/>
-              <w:jc w:val="left"/>
-            </w:pPr>
-            <w:r>
-              <w:t xml:space="preserve">0.17 (0.14-0.17)</w:t>
-            </w:r>
-          </w:p>
-        </w:tc>
-        <w:tc>
-          <w:p>
-            <w:pPr>
-              <w:pStyle w:val="Compact"/>
-              <w:jc w:val="left"/>
-            </w:pPr>
-            <w:r>
-              <w:t xml:space="preserve">5.8 (4.8-5.8)</w:t>
-            </w:r>
-          </w:p>
-        </w:tc>
-      </w:tr>
-      <w:tr>
-        <w:tc>
-          <w:p>
-            <w:pPr>
-              <w:pStyle w:val="Compact"/>
-              <w:jc w:val="left"/>
-            </w:pPr>
-            <w:r>
-              <w:t xml:space="preserve">90%</w:t>
-            </w:r>
-          </w:p>
-        </w:tc>
-        <w:tc>
-          <w:p>
-            <w:pPr>
-              <w:pStyle w:val="Compact"/>
-              <w:jc w:val="right"/>
-            </w:pPr>
-            <w:r>
-              <w:t xml:space="preserve">10</w:t>
-            </w:r>
-          </w:p>
-        </w:tc>
-        <w:tc>
-          <w:p>
-            <w:pPr>
-              <w:pStyle w:val="Compact"/>
-              <w:jc w:val="right"/>
-            </w:pPr>
-            <w:r>
-              <w:t xml:space="preserve">60</w:t>
-            </w:r>
-          </w:p>
-        </w:tc>
-        <w:tc>
-          <w:p>
-            <w:pPr>
-              <w:pStyle w:val="Compact"/>
-              <w:jc w:val="left"/>
-            </w:pPr>
-            <w:r>
-              <w:t xml:space="preserve">0.1 (0.095-0.1)</w:t>
-            </w:r>
-          </w:p>
-        </w:tc>
-        <w:tc>
-          <w:p>
-            <w:pPr>
-              <w:pStyle w:val="Compact"/>
-              <w:jc w:val="left"/>
-            </w:pPr>
-            <w:r>
-              <w:t xml:space="preserve">3.4 (3.3-3.4)</w:t>
-            </w:r>
-          </w:p>
-        </w:tc>
-      </w:tr>
-      <w:tr>
-        <w:tc>
-          <w:p>
-            <w:pPr>
-              <w:pStyle w:val="Compact"/>
-              <w:jc w:val="left"/>
-            </w:pPr>
-            <w:r>
-              <w:t xml:space="preserve">90%</w:t>
-            </w:r>
-          </w:p>
-        </w:tc>
-        <w:tc>
-          <w:p>
-            <w:pPr>
-              <w:pStyle w:val="Compact"/>
-              <w:jc w:val="right"/>
-            </w:pPr>
-            <w:r>
-              <w:t xml:space="preserve">20</w:t>
-            </w:r>
-          </w:p>
-        </w:tc>
-        <w:tc>
-          <w:p>
-            <w:pPr>
-              <w:pStyle w:val="Compact"/>
-              <w:jc w:val="right"/>
-            </w:pPr>
-            <w:r>
-              <w:t xml:space="preserve">60</w:t>
-            </w:r>
-          </w:p>
-        </w:tc>
-        <w:tc>
-          <w:p>
-            <w:pPr>
-              <w:pStyle w:val="Compact"/>
-              <w:jc w:val="left"/>
-            </w:pPr>
-            <w:r>
-              <w:t xml:space="preserve">0.2 (0.12-0.2)</w:t>
-            </w:r>
-          </w:p>
-        </w:tc>
-        <w:tc>
-          <w:p>
-            <w:pPr>
-              <w:pStyle w:val="Compact"/>
-              <w:jc w:val="left"/>
-            </w:pPr>
-            <w:r>
-              <w:t xml:space="preserve">6.8 (4-6.8)</w:t>
-            </w:r>
-          </w:p>
-        </w:tc>
-      </w:tr>
-      <w:tr>
-        <w:tc>
-          <w:p>
-            <w:pPr>
-              <w:pStyle w:val="Compact"/>
-              <w:jc w:val="left"/>
-            </w:pPr>
-            <w:r>
-              <w:t xml:space="preserve">90%</w:t>
-            </w:r>
-          </w:p>
-        </w:tc>
-        <w:tc>
-          <w:p>
-            <w:pPr>
-              <w:pStyle w:val="Compact"/>
-              <w:jc w:val="right"/>
-            </w:pPr>
-            <w:r>
-              <w:t xml:space="preserve">30</w:t>
-            </w:r>
-          </w:p>
-        </w:tc>
-        <w:tc>
-          <w:p>
-            <w:pPr>
-              <w:pStyle w:val="Compact"/>
-              <w:jc w:val="right"/>
-            </w:pPr>
-            <w:r>
-              <w:t xml:space="preserve">60</w:t>
-            </w:r>
-          </w:p>
-        </w:tc>
-        <w:tc>
-          <w:p>
-            <w:pPr>
-              <w:pStyle w:val="Compact"/>
-              <w:jc w:val="left"/>
-            </w:pPr>
-            <w:r>
-              <w:t xml:space="preserve">0.29 (0.11-0.31)</w:t>
-            </w:r>
-          </w:p>
-        </w:tc>
-        <w:tc>
-          <w:p>
-            <w:pPr>
-              <w:pStyle w:val="Compact"/>
-              <w:jc w:val="left"/>
-            </w:pPr>
-            <w:r>
-              <w:t xml:space="preserve">NA</w:t>
-            </w:r>
-          </w:p>
-        </w:tc>
-      </w:tr>
-    </w:tbl>
-    <w:p>
-      <w:pPr>
-        <w:pStyle w:val="CaptionedFigure"/>
-      </w:pPr>
-      <w:r>
-        <w:drawing>
-          <wp:inline>
-            <wp:extent cx="5334000" cy="2133600"/>
-            <wp:effectExtent b="0" l="0" r="0" t="0"/>
-            <wp:docPr descr="Figure 1: Commercial volume stocks in all potential concession areas for all sustainable scenarios." title="" id="1" name="Picture"/>
-            <a:graphic>
-              <a:graphicData uri="http://schemas.openxmlformats.org/drawingml/2006/picture">
-                <pic:pic>
-                  <pic:nvPicPr>
-                    <pic:cNvPr descr="br_concessions_files/figure-docx/timber-stocks-br-1.png" id="0" name="Picture"/>
-                    <pic:cNvPicPr>
-                      <a:picLocks noChangeArrowheads="1" noChangeAspect="1"/>
-                    </pic:cNvPicPr>
-                  </pic:nvPicPr>
-                  <pic:blipFill>
-                    <a:blip r:embed="rId29"/>
-                    <a:stretch>
-                      <a:fillRect/>
-                    </a:stretch>
-                  </pic:blipFill>
-                  <pic:spPr bwMode="auto">
-                    <a:xfrm>
-                      <a:off x="0" y="0"/>
-                      <a:ext cx="5334000" cy="2133600"/>
-                    </a:xfrm>
-                    <a:prstGeom prst="rect">
-                      <a:avLst/>
-                    </a:prstGeom>
-                    <a:noFill/>
-                    <a:ln w="9525">
-                      <a:noFill/>
-                      <a:headEnd/>
-                      <a:tailEnd/>
-                    </a:ln>
-                  </pic:spPr>
-                </pic:pic>
-              </a:graphicData>
-            </a:graphic>
-          </wp:inline>
-        </w:drawing>
-      </w:r>
-    </w:p>
-    <w:p>
-      <w:pPr>
-        <w:pStyle w:val="ImageCaption"/>
-      </w:pPr>
-      <w:r>
-        <w:t xml:space="preserve">Figure 1: Commercial volume stocks in all potential concession areas for all sustainable scenarios.</w:t>
+        <w:t xml:space="preserve">, corresponding to the current timber production in Brazilian Amazonian forests. Only a few scenarios in the right panels (all potential concessions) are above this target, and all of them have a median duration of sustained production lower than 200 years.</w:t>
       </w:r>
     </w:p>
     <w:p>
       <w:pPr>
         <w:pStyle w:val="Heading1"/>
       </w:pPr>
-      <w:bookmarkStart w:id="30" w:name="references"/>
+      <w:bookmarkStart w:id="29" w:name="references"/>
       <w:r>
         <w:t xml:space="preserve">References</w:t>
       </w:r>
-      <w:bookmarkEnd w:id="30"/>
-    </w:p>
-    <w:bookmarkStart w:id="69" w:name="refs"/>
-    <w:bookmarkStart w:id="32" w:name="ref-Alder2000"/>
+      <w:bookmarkEnd w:id="29"/>
+    </w:p>
+    <w:bookmarkStart w:id="68" w:name="refs"/>
+    <w:bookmarkStart w:id="31" w:name="ref-Alder2000"/>
     <w:p>
       <w:pPr>
         <w:pStyle w:val="Bibliography"/>
@@ -1637,7 +1050,7 @@
       <w:r>
         <w:t xml:space="preserve"> </w:t>
       </w:r>
-      <w:hyperlink r:id="rId31">
+      <w:hyperlink r:id="rId30">
         <w:r>
           <w:rPr>
             <w:rStyle w:val="Hyperlink"/>
@@ -1649,8 +1062,8 @@
         <w:t xml:space="preserve">.</w:t>
       </w:r>
     </w:p>
-    <w:bookmarkEnd w:id="32"/>
-    <w:bookmarkStart w:id="34" w:name="ref-DeAvila2017"/>
+    <w:bookmarkEnd w:id="31"/>
+    <w:bookmarkStart w:id="33" w:name="ref-DeAvila2017"/>
     <w:p>
       <w:pPr>
         <w:pStyle w:val="Bibliography"/>
@@ -1676,7 +1089,7 @@
       <w:r>
         <w:t xml:space="preserve"> </w:t>
       </w:r>
-      <w:hyperlink r:id="rId33">
+      <w:hyperlink r:id="rId32">
         <w:r>
           <w:rPr>
             <w:rStyle w:val="Hyperlink"/>
@@ -1688,8 +1101,8 @@
         <w:t xml:space="preserve">.</w:t>
       </w:r>
     </w:p>
-    <w:bookmarkEnd w:id="34"/>
-    <w:bookmarkStart w:id="36" w:name="ref-Bomfim2016"/>
+    <w:bookmarkEnd w:id="33"/>
+    <w:bookmarkStart w:id="35" w:name="ref-Bomfim2016"/>
     <w:p>
       <w:pPr>
         <w:pStyle w:val="Bibliography"/>
@@ -1715,7 +1128,7 @@
       <w:r>
         <w:t xml:space="preserve"> </w:t>
       </w:r>
-      <w:hyperlink r:id="rId35">
+      <w:hyperlink r:id="rId34">
         <w:r>
           <w:rPr>
             <w:rStyle w:val="Hyperlink"/>
@@ -1727,8 +1140,8 @@
         <w:t xml:space="preserve">.</w:t>
       </w:r>
     </w:p>
-    <w:bookmarkEnd w:id="36"/>
-    <w:bookmarkStart w:id="38" w:name="ref-Brancalion2018"/>
+    <w:bookmarkEnd w:id="35"/>
+    <w:bookmarkStart w:id="37" w:name="ref-Brancalion2018"/>
     <w:p>
       <w:pPr>
         <w:pStyle w:val="Bibliography"/>
@@ -1754,7 +1167,7 @@
       <w:r>
         <w:t xml:space="preserve"> </w:t>
       </w:r>
-      <w:hyperlink r:id="rId37">
+      <w:hyperlink r:id="rId36">
         <w:r>
           <w:rPr>
             <w:rStyle w:val="Hyperlink"/>
@@ -1766,8 +1179,8 @@
         <w:t xml:space="preserve">.</w:t>
       </w:r>
     </w:p>
-    <w:bookmarkEnd w:id="38"/>
-    <w:bookmarkStart w:id="40" w:name="ref-Brazil2006"/>
+    <w:bookmarkEnd w:id="37"/>
+    <w:bookmarkStart w:id="39" w:name="ref-Brazil2006"/>
     <w:p>
       <w:pPr>
         <w:pStyle w:val="Bibliography"/>
@@ -1778,7 +1191,7 @@
       <w:r>
         <w:t xml:space="preserve"> </w:t>
       </w:r>
-      <w:hyperlink r:id="rId39">
+      <w:hyperlink r:id="rId38">
         <w:r>
           <w:rPr>
             <w:rStyle w:val="Hyperlink"/>
@@ -1790,8 +1203,8 @@
         <w:t xml:space="preserve">.</w:t>
       </w:r>
     </w:p>
-    <w:bookmarkEnd w:id="40"/>
-    <w:bookmarkStart w:id="42" w:name="ref-Finer2014"/>
+    <w:bookmarkEnd w:id="39"/>
+    <w:bookmarkStart w:id="41" w:name="ref-Finer2014"/>
     <w:p>
       <w:pPr>
         <w:pStyle w:val="Bibliography"/>
@@ -1817,7 +1230,7 @@
       <w:r>
         <w:t xml:space="preserve"> </w:t>
       </w:r>
-      <w:hyperlink r:id="rId41">
+      <w:hyperlink r:id="rId40">
         <w:r>
           <w:rPr>
             <w:rStyle w:val="Hyperlink"/>
@@ -1829,8 +1242,8 @@
         <w:t xml:space="preserve">.</w:t>
       </w:r>
     </w:p>
-    <w:bookmarkEnd w:id="42"/>
-    <w:bookmarkStart w:id="44" w:name="ref-VanGardingen2006"/>
+    <w:bookmarkEnd w:id="41"/>
+    <w:bookmarkStart w:id="43" w:name="ref-VanGardingen2006"/>
     <w:p>
       <w:pPr>
         <w:pStyle w:val="Bibliography"/>
@@ -1856,7 +1269,7 @@
       <w:r>
         <w:t xml:space="preserve"> </w:t>
       </w:r>
-      <w:hyperlink r:id="rId43">
+      <w:hyperlink r:id="rId42">
         <w:r>
           <w:rPr>
             <w:rStyle w:val="Hyperlink"/>
@@ -1868,8 +1281,8 @@
         <w:t xml:space="preserve">.</w:t>
       </w:r>
     </w:p>
-    <w:bookmarkEnd w:id="44"/>
-    <w:bookmarkStart w:id="46" w:name="ref-Keller2004"/>
+    <w:bookmarkEnd w:id="43"/>
+    <w:bookmarkStart w:id="45" w:name="ref-Keller2004"/>
     <w:p>
       <w:pPr>
         <w:pStyle w:val="Bibliography"/>
@@ -1895,7 +1308,7 @@
       <w:r>
         <w:t xml:space="preserve"> </w:t>
       </w:r>
-      <w:hyperlink r:id="rId45">
+      <w:hyperlink r:id="rId44">
         <w:r>
           <w:rPr>
             <w:rStyle w:val="Hyperlink"/>
@@ -1907,8 +1320,8 @@
         <w:t xml:space="preserve">.</w:t>
       </w:r>
     </w:p>
-    <w:bookmarkEnd w:id="46"/>
-    <w:bookmarkStart w:id="48" w:name="ref-Phillips2004a"/>
+    <w:bookmarkEnd w:id="45"/>
+    <w:bookmarkStart w:id="47" w:name="ref-Phillips2004a"/>
     <w:p>
       <w:pPr>
         <w:pStyle w:val="Bibliography"/>
@@ -1934,7 +1347,7 @@
       <w:r>
         <w:t xml:space="preserve"> </w:t>
       </w:r>
-      <w:hyperlink r:id="rId47">
+      <w:hyperlink r:id="rId46">
         <w:r>
           <w:rPr>
             <w:rStyle w:val="Hyperlink"/>
@@ -1946,8 +1359,8 @@
         <w:t xml:space="preserve">.</w:t>
       </w:r>
     </w:p>
-    <w:bookmarkEnd w:id="48"/>
-    <w:bookmarkStart w:id="50" w:name="ref-Piponiot2018"/>
+    <w:bookmarkEnd w:id="47"/>
+    <w:bookmarkStart w:id="49" w:name="ref-Piponiot2018"/>
     <w:p>
       <w:pPr>
         <w:pStyle w:val="Bibliography"/>
@@ -1973,7 +1386,7 @@
       <w:r>
         <w:t xml:space="preserve"> </w:t>
       </w:r>
-      <w:hyperlink r:id="rId49">
+      <w:hyperlink r:id="rId48">
         <w:r>
           <w:rPr>
             <w:rStyle w:val="Hyperlink"/>
@@ -1985,8 +1398,8 @@
         <w:t xml:space="preserve">.</w:t>
       </w:r>
     </w:p>
-    <w:bookmarkEnd w:id="50"/>
-    <w:bookmarkStart w:id="52" w:name="ref-Piponiot2019a"/>
+    <w:bookmarkEnd w:id="49"/>
+    <w:bookmarkStart w:id="51" w:name="ref-Piponiot2019a"/>
     <w:p>
       <w:pPr>
         <w:pStyle w:val="Bibliography"/>
@@ -2012,7 +1425,7 @@
       <w:r>
         <w:t xml:space="preserve"> </w:t>
       </w:r>
-      <w:hyperlink r:id="rId51">
+      <w:hyperlink r:id="rId50">
         <w:r>
           <w:rPr>
             <w:rStyle w:val="Hyperlink"/>
@@ -2024,8 +1437,8 @@
         <w:t xml:space="preserve">.</w:t>
       </w:r>
     </w:p>
-    <w:bookmarkEnd w:id="52"/>
-    <w:bookmarkStart w:id="54" w:name="ref-Potapov2017"/>
+    <w:bookmarkEnd w:id="51"/>
+    <w:bookmarkStart w:id="53" w:name="ref-Potapov2017"/>
     <w:p>
       <w:pPr>
         <w:pStyle w:val="Bibliography"/>
@@ -2051,7 +1464,7 @@
       <w:r>
         <w:t xml:space="preserve"> </w:t>
       </w:r>
-      <w:hyperlink r:id="rId53">
+      <w:hyperlink r:id="rId52">
         <w:r>
           <w:rPr>
             <w:rStyle w:val="Hyperlink"/>
@@ -2063,8 +1476,8 @@
         <w:t xml:space="preserve">.</w:t>
       </w:r>
     </w:p>
-    <w:bookmarkEnd w:id="54"/>
-    <w:bookmarkStart w:id="56" w:name="ref-Putz2012"/>
+    <w:bookmarkEnd w:id="53"/>
+    <w:bookmarkStart w:id="55" w:name="ref-Putz2012"/>
     <w:p>
       <w:pPr>
         <w:pStyle w:val="Bibliography"/>
@@ -2090,7 +1503,7 @@
       <w:r>
         <w:t xml:space="preserve"> </w:t>
       </w:r>
-      <w:hyperlink r:id="rId55">
+      <w:hyperlink r:id="rId54">
         <w:r>
           <w:rPr>
             <w:rStyle w:val="Hyperlink"/>
@@ -2102,8 +1515,8 @@
         <w:t xml:space="preserve">.</w:t>
       </w:r>
     </w:p>
-    <w:bookmarkEnd w:id="56"/>
-    <w:bookmarkStart w:id="57" w:name="ref-Schulze2008b"/>
+    <w:bookmarkEnd w:id="55"/>
+    <w:bookmarkStart w:id="56" w:name="ref-Schulze2008b"/>
     <w:p>
       <w:pPr>
         <w:pStyle w:val="Bibliography"/>
@@ -2124,8 +1537,8 @@
         <w:t xml:space="preserve">, 161–213.</w:t>
       </w:r>
     </w:p>
-    <w:bookmarkEnd w:id="57"/>
-    <w:bookmarkStart w:id="59" w:name="ref-SFB2020"/>
+    <w:bookmarkEnd w:id="56"/>
+    <w:bookmarkStart w:id="58" w:name="ref-SFB2020"/>
     <w:p>
       <w:pPr>
         <w:pStyle w:val="Bibliography"/>
@@ -2136,7 +1549,7 @@
       <w:r>
         <w:t xml:space="preserve"> </w:t>
       </w:r>
-      <w:hyperlink r:id="rId58">
+      <w:hyperlink r:id="rId57">
         <w:r>
           <w:rPr>
             <w:rStyle w:val="Hyperlink"/>
@@ -2148,8 +1561,8 @@
         <w:t xml:space="preserve">.</w:t>
       </w:r>
     </w:p>
-    <w:bookmarkEnd w:id="59"/>
-    <w:bookmarkStart w:id="61" w:name="ref-SFB2019a"/>
+    <w:bookmarkEnd w:id="58"/>
+    <w:bookmarkStart w:id="60" w:name="ref-SFB2019a"/>
     <w:p>
       <w:pPr>
         <w:pStyle w:val="Bibliography"/>
@@ -2160,7 +1573,7 @@
       <w:r>
         <w:t xml:space="preserve"> </w:t>
       </w:r>
-      <w:hyperlink r:id="rId60">
+      <w:hyperlink r:id="rId59">
         <w:r>
           <w:rPr>
             <w:rStyle w:val="Hyperlink"/>
@@ -2172,8 +1585,8 @@
         <w:t xml:space="preserve">.</w:t>
       </w:r>
     </w:p>
-    <w:bookmarkEnd w:id="61"/>
-    <w:bookmarkStart w:id="63" w:name="ref-SFB2019"/>
+    <w:bookmarkEnd w:id="60"/>
+    <w:bookmarkStart w:id="62" w:name="ref-SFB2019"/>
     <w:p>
       <w:pPr>
         <w:pStyle w:val="Bibliography"/>
@@ -2184,7 +1597,7 @@
       <w:r>
         <w:t xml:space="preserve"> </w:t>
       </w:r>
-      <w:hyperlink r:id="rId62">
+      <w:hyperlink r:id="rId61">
         <w:r>
           <w:rPr>
             <w:rStyle w:val="Hyperlink"/>
@@ -2196,8 +1609,8 @@
         <w:t xml:space="preserve">.</w:t>
       </w:r>
     </w:p>
-    <w:bookmarkEnd w:id="63"/>
-    <w:bookmarkStart w:id="65" w:name="ref-Sist2007"/>
+    <w:bookmarkEnd w:id="62"/>
+    <w:bookmarkStart w:id="64" w:name="ref-Sist2007"/>
     <w:p>
       <w:pPr>
         <w:pStyle w:val="Bibliography"/>
@@ -2223,7 +1636,7 @@
       <w:r>
         <w:t xml:space="preserve"> </w:t>
       </w:r>
-      <w:hyperlink r:id="rId64">
+      <w:hyperlink r:id="rId63">
         <w:r>
           <w:rPr>
             <w:rStyle w:val="Hyperlink"/>
@@ -2235,8 +1648,8 @@
         <w:t xml:space="preserve">.</w:t>
       </w:r>
     </w:p>
-    <w:bookmarkEnd w:id="65"/>
-    <w:bookmarkStart w:id="67" w:name="ref-Sist2015"/>
+    <w:bookmarkEnd w:id="64"/>
+    <w:bookmarkStart w:id="66" w:name="ref-Sist2015"/>
     <w:p>
       <w:pPr>
         <w:pStyle w:val="Bibliography"/>
@@ -2262,7 +1675,7 @@
       <w:r>
         <w:t xml:space="preserve"> </w:t>
       </w:r>
-      <w:hyperlink r:id="rId66">
+      <w:hyperlink r:id="rId65">
         <w:r>
           <w:rPr>
             <w:rStyle w:val="Hyperlink"/>
@@ -2274,8 +1687,8 @@
         <w:t xml:space="preserve">.</w:t>
       </w:r>
     </w:p>
-    <w:bookmarkEnd w:id="67"/>
-    <w:bookmarkStart w:id="68" w:name="ref-Vidal2020"/>
+    <w:bookmarkEnd w:id="66"/>
+    <w:bookmarkStart w:id="67" w:name="ref-Vidal2020"/>
     <w:p>
       <w:pPr>
         <w:pStyle w:val="Bibliography"/>
@@ -2296,8 +1709,8 @@
         <w:t xml:space="preserve">, Burleigh D, 1–31.</w:t>
       </w:r>
     </w:p>
+    <w:bookmarkEnd w:id="67"/>
     <w:bookmarkEnd w:id="68"/>
-    <w:bookmarkEnd w:id="69"/>
     <w:sectPr/>
   </w:body>
 </w:document>

</xml_diff>

<commit_message>
first draft of the results
</commit_message>
<xml_diff>
--- a/br_concessions.docx
+++ b/br_concessions.docx
@@ -383,14 +383,14 @@
     </w:p>
     <w:p>
       <w:pPr>
-        <w:pStyle w:val="BodyText"/>
+        <w:pStyle w:val="CaptionedFigure"/>
       </w:pPr>
       <w:r>
         <w:drawing>
           <wp:inline>
-            <wp:extent cx="5334000" cy="2424545"/>
+            <wp:extent cx="5334000" cy="3250406"/>
             <wp:effectExtent b="0" l="0" r="0" t="0"/>
-            <wp:docPr descr="" title="" id="1" name="Picture"/>
+            <wp:docPr descr="Figure 1: Plot of Brazilian Amazon forest concessions. Current federal concessions are in red; potential concessions (public forests designated for sustainable use) are in blue." title="" id="1" name="Picture"/>
             <a:graphic>
               <a:graphicData uri="http://schemas.openxmlformats.org/drawingml/2006/picture">
                 <pic:pic>
@@ -409,7 +409,7 @@
                   <pic:spPr bwMode="auto">
                     <a:xfrm>
                       <a:off x="0" y="0"/>
-                      <a:ext cx="5334000" cy="2424545"/>
+                      <a:ext cx="5334000" cy="3250406"/>
                     </a:xfrm>
                     <a:prstGeom prst="rect">
                       <a:avLst/>
@@ -430,10 +430,18 @@
     </w:p>
     <w:p>
       <w:pPr>
+        <w:pStyle w:val="ImageCaption"/>
+      </w:pPr>
+      <w:r>
+        <w:t xml:space="preserve">Figure 1: Plot of Brazilian Amazon forest concessions. Current federal concessions are in red; potential concessions (public forests designated for sustainable use) are in blue.</w:t>
+      </w:r>
+    </w:p>
+    <w:p>
+      <w:pPr>
         <w:pStyle w:val="BodyText"/>
       </w:pPr>
       <w:r>
-        <w:t xml:space="preserve">The total area of current federal concessions is 1.05 Mha, and the area of all potential concessions is 35.4.</w:t>
+        <w:t xml:space="preserve">The total area of current federal concessions is 1.05 Mha, and the area of all potential concessions is 35.4 Mha.</w:t>
       </w:r>
     </w:p>
     <w:p>
@@ -571,13 +579,57 @@
         <w:t xml:space="preserve"> </w:t>
       </w:r>
       <w:r>
-        <w:t xml:space="preserve">Other parameters of the VDDE model are spatially defined at a 1 degree resolution. The model was calibrated at the Amazon Basin scale in a Bayesian framework with data from 3500 ha of forest plots, among which 845 ha are from 15 sites monitored for as long as 30 years after being subjected to selective logging</w:t>
+        <w:t xml:space="preserve">Other parameters of the VDDE model are</w:t>
+      </w:r>
+      <w:r>
+        <w:t xml:space="preserve"> </w:t>
+      </w:r>
+      <w:r>
+        <w:rPr>
+          <w:b/>
+        </w:rPr>
+        <w:t xml:space="preserve">spatially defined</w:t>
+      </w:r>
+      <w:r>
+        <w:t xml:space="preserve"> </w:t>
+      </w:r>
+      <w:r>
+        <w:t xml:space="preserve">at a 1</w:t>
+      </w:r>
+      <m:oMath>
+        <m:sSup>
+          <m:e>
+            <m:r>
+              <m:t>​</m:t>
+            </m:r>
+          </m:e>
+          <m:sup>
+            <m:r>
+              <m:t>∘</m:t>
+            </m:r>
+          </m:sup>
+        </m:sSup>
+      </m:oMath>
+      <w:r>
+        <w:t xml:space="preserve"> </w:t>
+      </w:r>
+      <w:r>
+        <w:t xml:space="preserve">resolution. The model was calibrated at the Amazon Basin scale in a Bayesian framework with data from 3500 ha of forest plots, among which 845 ha are from 15 sites monitored for as long as 30 years after being subjected to selective logging</w:t>
       </w:r>
       <w:r>
         <w:t xml:space="preserve"> </w:t>
       </w:r>
       <w:r>
         <w:t xml:space="preserve">(Sist et al. 2015; Piponiot et al. 2019)</w:t>
+      </w:r>
+      <w:r>
+        <w:t xml:space="preserve">. This means that predictions of commercial volume recovery depend on the location, and show some spatial variability across the Amazon Basin</w:t>
+      </w:r>
+      <w:r>
+        <w:t xml:space="preserve"> </w:t>
+      </w:r>
+      <w:r>
+        <w:t xml:space="preserve">(Piponiot et al. 2019)</w:t>
       </w:r>
       <w:r>
         <w:t xml:space="preserve">.</w:t>
@@ -775,7 +827,7 @@
         <w:pStyle w:val="BodyText"/>
       </w:pPr>
       <w:r>
-        <w:t xml:space="preserve">For each scenario we simulated 1000 years of logging cycles, and determined the duration of sustained production</w:t>
+        <w:t xml:space="preserve">For each scenario we simulated 1000 years of logging cycles, and determined the duration of constant production</w:t>
       </w:r>
       <w:r>
         <w:t xml:space="preserve"> </w:t>
@@ -804,7 +856,7 @@
         <w:t xml:space="preserve"> </w:t>
       </w:r>
       <w:r>
-        <w:t xml:space="preserve">1</w:t>
+        <w:t xml:space="preserve">2</w:t>
       </w:r>
       <w:r>
         <w:t xml:space="preserve">).</w:t>
@@ -825,7 +877,7 @@
           <wp:inline>
             <wp:extent cx="5334000" cy="2667000"/>
             <wp:effectExtent b="0" l="0" r="0" t="0"/>
-            <wp:docPr descr="Figure 1: Illustration of the the duration of sustained production. The x-axis represents the time since the first logging event, and the y-axis represents the evolution of commercial volume as simulated by the model with a logging intensity of 10 m^3.ha^{-1} and a logging cycle of 60 years. At each logging event, the commercial volume decreases because of timber exctraction (blue segments). If the logging cycles are not long enough to recover its pre-logging value, the commercial volume decreases until it is not sufficient to maintain a constant production (red segments). The time taken to reach this limit is the duration of sustained production." title="" id="1" name="Picture"/>
+            <wp:docPr descr="Figure 2: Illustration of the the duration of constant production. The x-axis represents the time since the first logging event, and the y-axis represents the evolution of commercial volume as simulated by the model with a logging intensity of 10 m^3.ha^{-1} and a logging cycle of 60 years. At each logging event, the commercial volume decreases because of timber exctraction (blue segments). If the logging cycles are not long enough to recover its pre-logging value, the commercial volume decreases until it is not sufficient to maintain a constant production (red segments). The time taken to reach this limit is the duration of constant production." title="" id="1" name="Picture"/>
             <a:graphic>
               <a:graphicData uri="http://schemas.openxmlformats.org/drawingml/2006/picture">
                 <pic:pic>
@@ -868,7 +920,7 @@
         <w:pStyle w:val="ImageCaption"/>
       </w:pPr>
       <w:r>
-        <w:t xml:space="preserve">Figure 1: Illustration of the the duration of sustained production. The x-axis represents the time since the first logging event, and the y-axis represents the evolution of commercial volume as simulated by the model with a logging intensity of 10 m</w:t>
+        <w:t xml:space="preserve">Figure 2: Illustration of the the duration of constant production. The x-axis represents the time since the first logging event, and the y-axis represents the evolution of commercial volume as simulated by the model with a logging intensity of 10 m</w:t>
       </w:r>
       <m:oMath>
         <m:sSup>
@@ -908,7 +960,7 @@
         <w:t xml:space="preserve"> </w:t>
       </w:r>
       <w:r>
-        <w:t xml:space="preserve">and a logging cycle of 60 years. At each logging event, the commercial volume decreases because of timber exctraction (blue segments). If the logging cycles are not long enough to recover its pre-logging value, the commercial volume decreases until it is not sufficient to maintain a constant production (red segments). The time taken to reach this limit is the duration of sustained production.</w:t>
+        <w:t xml:space="preserve">and a logging cycle of 60 years. At each logging event, the commercial volume decreases because of timber exctraction (blue segments). If the logging cycles are not long enough to recover its pre-logging value, the commercial volume decreases until it is not sufficient to maintain a constant production (red segments). The time taken to reach this limit is the duration of constant production.</w:t>
       </w:r>
     </w:p>
     <w:p>
@@ -930,7 +982,7 @@
           <wp:inline>
             <wp:extent cx="5334000" cy="4267200"/>
             <wp:effectExtent b="0" l="0" r="0" t="0"/>
-            <wp:docPr descr="Figure 2: Tradeoff between timber production and sustainability. The x-axis is the annual timber production under each scenario, and in all areas considered in the scenario (left panels: current concessions; right panels: potential concessions). The y-axis is the duration of sustained production in each scenario, in years. The points are the median value over all simulations for each scenario; the vertical and horizontal error bars are the 95% credibility intervals. Colors represent logging rules (3 logging intensities x 3 logging cycle lengths) and the 3 values of initial proprtion of commercial volume (omega_0) are represented by different panels, in increasing order from top to bottom. The target production of timber is 11 Mm^3.yr^{-1}, corresponding to the current timber production in Brazilian Amazonian forests. Only a few scenarios in the right panels (all potential concessions) are above this target, and all of them have a median duration of sustained production lower than 200 years." title="" id="1" name="Picture"/>
+            <wp:docPr descr="Figure 3: Tradeoff between timber production and sustainability. The x-axis is the annual timber production under each scenario, and in all areas considered in the scenario (left panels: current concessions; right panels: potential concessions). The y-axis is the duration of constant production in each scenario, in years. The points are the median value over all simulations for each scenario; the vertical and horizontal error bars are the 95% credibility intervals. Colors represent logging rules (3 logging intensities x 3 logging cycle lengths) and the 3 values of initial proportion of commercial volume (omega_0) are represented by different panels, in increasing order from top to bottom. The target production of timber is 11 Mm^3.yr^{-1}, corresponding to the current timber production in Brazilian Amazonian forests. Only a few scenarios in the right panels (all potential concessions) are above this target, and all of them have a median duration of constant production lower than 200 years." title="" id="1" name="Picture"/>
             <a:graphic>
               <a:graphicData uri="http://schemas.openxmlformats.org/drawingml/2006/picture">
                 <pic:pic>
@@ -973,7 +1025,7 @@
         <w:pStyle w:val="ImageCaption"/>
       </w:pPr>
       <w:r>
-        <w:t xml:space="preserve">Figure 2: Tradeoff between timber production and sustainability. The x-axis is the annual timber production under each scenario, and in all areas considered in the scenario (left panels: current concessions; right panels: potential concessions). The y-axis is the duration of sustained production in each scenario, in years. The points are the median value over all simulations for each scenario; the vertical and horizontal error bars are the 95% credibility intervals. Colors represent logging rules (3 logging intensities x 3 logging cycle lengths) and the 3 values of initial proprtion of commercial volume (omega_0) are represented by different panels, in increasing order from top to bottom. The target production of timber is 11 Mm</w:t>
+        <w:t xml:space="preserve">Figure 3: Tradeoff between timber production and sustainability. The x-axis is the annual timber production under each scenario, and in all areas considered in the scenario (left panels: current concessions; right panels: potential concessions). The y-axis is the duration of constant production in each scenario, in years. The points are the median value over all simulations for each scenario; the vertical and horizontal error bars are the 95% credibility intervals. Colors represent logging rules (3 logging intensities x 3 logging cycle lengths) and the 3 values of initial proportion of commercial volume (omega_0) are represented by different panels, in increasing order from top to bottom. The target production of timber is 11 Mm</w:t>
       </w:r>
       <m:oMath>
         <m:sSup>
@@ -1010,21 +1062,3629 @@
         </m:sSup>
       </m:oMath>
       <w:r>
-        <w:t xml:space="preserve">, corresponding to the current timber production in Brazilian Amazonian forests. Only a few scenarios in the right panels (all potential concessions) are above this target, and all of them have a median duration of sustained production lower than 200 years.</w:t>
+        <w:t xml:space="preserve">, corresponding to the current timber production in Brazilian Amazonian forests. Only a few scenarios in the right panels (all potential concessions) are above this target, and all of them have a median duration of constant production lower than 200 years.</w:t>
       </w:r>
     </w:p>
     <w:p>
       <w:pPr>
+        <w:pStyle w:val="TableCaption"/>
+      </w:pPr>
+      <w:r>
+        <w:t xml:space="preserve">Table 1: Sustainability of all 54 scenarios, characterized by the duration of constant timber production (yrs, last column). The first 4 columns correspond to the input variables: the proportion of commercial volume (%); logging intensity (m</w:t>
+      </w:r>
+      <m:oMath>
+        <m:sSup>
+          <m:e>
+            <m:r>
+              <m:t>​</m:t>
+            </m:r>
+          </m:e>
+          <m:sup>
+            <m:r>
+              <m:t>3</m:t>
+            </m:r>
+          </m:sup>
+        </m:sSup>
+      </m:oMath>
+      <w:r>
+        <w:t xml:space="preserve">.ha</w:t>
+      </w:r>
+      <m:oMath>
+        <m:sSup>
+          <m:e>
+            <m:r>
+              <m:t>​</m:t>
+            </m:r>
+          </m:e>
+          <m:sup>
+            <m:r>
+              <m:t>−</m:t>
+            </m:r>
+          </m:sup>
+        </m:sSup>
+        <m:r>
+          <m:t>1</m:t>
+        </m:r>
+      </m:oMath>
+      <w:r>
+        <w:t xml:space="preserve">); logging cycle length (yr); and the forest area considered, either current federal concessions or all potential concessions. The provided values for the duration of constant production is the median value of all iterations, followed by the 95% credibility interval (between parentheses).</w:t>
+      </w:r>
+    </w:p>
+    <w:tbl>
+      <w:tblPr>
+        <w:tblStyle w:val="Table"/>
+        <w:tblW w:type="pct" w:w="5000.0"/>
+        <w:tblLook w:firstRow="1"/>
+        <w:tblCaption w:val="Table 1: Sustainability of all 54 scenarios, characterized by the duration of constant timber production (yrs, last column). The first 4 columns correspond to the input variables: the proportion of commercial volume (%); logging intensity (m^3.ha{^-1}); logging cycle length (yr); and the forest area considered, either current federal concessions or all potential concessions. The provided values for the duration of constant production is the median value of all iterations, followed by the 95% credibility interval (between parentheses)."/>
+      </w:tblPr>
+      <w:tblGrid>
+        <w:gridCol w:w="1095"/>
+        <w:gridCol w:w="1263"/>
+        <w:gridCol w:w="926"/>
+        <w:gridCol w:w="1348"/>
+        <w:gridCol w:w="3285"/>
+      </w:tblGrid>
+      <w:tr>
+        <w:trPr>
+          <w:cnfStyle w:firstRow="1"/>
+        </w:trPr>
+        <w:tc>
+          <w:tcPr>
+            <w:tcBorders>
+              <w:bottom w:val="single"/>
+            </w:tcBorders>
+            <w:vAlign w:val="bottom"/>
+          </w:tcPr>
+          <w:p>
+            <w:pPr>
+              <w:pStyle w:val="Compact"/>
+              <w:jc w:val="left"/>
+            </w:pPr>
+            <w:r>
+              <w:t xml:space="preserve">Comm. volume</w:t>
+            </w:r>
+          </w:p>
+        </w:tc>
+        <w:tc>
+          <w:tcPr>
+            <w:tcBorders>
+              <w:bottom w:val="single"/>
+            </w:tcBorders>
+            <w:vAlign w:val="bottom"/>
+          </w:tcPr>
+          <w:p>
+            <w:pPr>
+              <w:pStyle w:val="Compact"/>
+              <w:jc w:val="left"/>
+            </w:pPr>
+            <w:r>
+              <w:t xml:space="preserve">Log. intensity</w:t>
+            </w:r>
+          </w:p>
+        </w:tc>
+        <w:tc>
+          <w:tcPr>
+            <w:tcBorders>
+              <w:bottom w:val="single"/>
+            </w:tcBorders>
+            <w:vAlign w:val="bottom"/>
+          </w:tcPr>
+          <w:p>
+            <w:pPr>
+              <w:pStyle w:val="Compact"/>
+              <w:jc w:val="left"/>
+            </w:pPr>
+            <w:r>
+              <w:t xml:space="preserve">Log. cycle</w:t>
+            </w:r>
+          </w:p>
+        </w:tc>
+        <w:tc>
+          <w:tcPr>
+            <w:tcBorders>
+              <w:bottom w:val="single"/>
+            </w:tcBorders>
+            <w:vAlign w:val="bottom"/>
+          </w:tcPr>
+          <w:p>
+            <w:pPr>
+              <w:pStyle w:val="Compact"/>
+              <w:jc w:val="left"/>
+            </w:pPr>
+            <w:r>
+              <w:t xml:space="preserve">Concession area</w:t>
+            </w:r>
+          </w:p>
+        </w:tc>
+        <w:tc>
+          <w:tcPr>
+            <w:tcBorders>
+              <w:bottom w:val="single"/>
+            </w:tcBorders>
+            <w:vAlign w:val="bottom"/>
+          </w:tcPr>
+          <w:p>
+            <w:pPr>
+              <w:pStyle w:val="Compact"/>
+              <w:jc w:val="left"/>
+            </w:pPr>
+            <w:r>
+              <w:t xml:space="preserve">Duration of constant timber production</w:t>
+            </w:r>
+          </w:p>
+        </w:tc>
+      </w:tr>
+      <w:tr>
+        <w:tc>
+          <w:p>
+            <w:pPr>
+              <w:pStyle w:val="Compact"/>
+              <w:jc w:val="left"/>
+            </w:pPr>
+            <w:r>
+              <w:t xml:space="preserve">20%</w:t>
+            </w:r>
+          </w:p>
+        </w:tc>
+        <w:tc>
+          <w:p>
+            <w:pPr>
+              <w:pStyle w:val="Compact"/>
+              <w:jc w:val="left"/>
+            </w:pPr>
+            <w:r>
+              <w:t xml:space="preserve">10 m3/ha</w:t>
+            </w:r>
+          </w:p>
+        </w:tc>
+        <w:tc>
+          <w:p>
+            <w:pPr>
+              <w:pStyle w:val="Compact"/>
+              <w:jc w:val="left"/>
+            </w:pPr>
+            <w:r>
+              <w:t xml:space="preserve">20 yr</w:t>
+            </w:r>
+          </w:p>
+        </w:tc>
+        <w:tc>
+          <w:p>
+            <w:pPr>
+              <w:pStyle w:val="Compact"/>
+              <w:jc w:val="left"/>
+            </w:pPr>
+            <w:r>
+              <w:t xml:space="preserve">Current</w:t>
+            </w:r>
+          </w:p>
+        </w:tc>
+        <w:tc>
+          <w:p>
+            <w:pPr>
+              <w:pStyle w:val="Compact"/>
+              <w:jc w:val="left"/>
+            </w:pPr>
+            <w:r>
+              <w:t xml:space="preserve">20 yr (20-60)</w:t>
+            </w:r>
+          </w:p>
+        </w:tc>
+      </w:tr>
+      <w:tr>
+        <w:tc>
+          <w:p>
+            <w:pPr>
+              <w:pStyle w:val="Compact"/>
+              <w:jc w:val="left"/>
+            </w:pPr>
+            <w:r>
+              <w:t xml:space="preserve">20%</w:t>
+            </w:r>
+          </w:p>
+        </w:tc>
+        <w:tc>
+          <w:p>
+            <w:pPr>
+              <w:pStyle w:val="Compact"/>
+              <w:jc w:val="left"/>
+            </w:pPr>
+            <w:r>
+              <w:t xml:space="preserve">10 m3/ha</w:t>
+            </w:r>
+          </w:p>
+        </w:tc>
+        <w:tc>
+          <w:p>
+            <w:pPr>
+              <w:pStyle w:val="Compact"/>
+              <w:jc w:val="left"/>
+            </w:pPr>
+            <w:r>
+              <w:t xml:space="preserve">20 yr</w:t>
+            </w:r>
+          </w:p>
+        </w:tc>
+        <w:tc>
+          <w:p>
+            <w:pPr>
+              <w:pStyle w:val="Compact"/>
+              <w:jc w:val="left"/>
+            </w:pPr>
+            <w:r>
+              <w:t xml:space="preserve">Potential</w:t>
+            </w:r>
+          </w:p>
+        </w:tc>
+        <w:tc>
+          <w:p>
+            <w:pPr>
+              <w:pStyle w:val="Compact"/>
+              <w:jc w:val="left"/>
+            </w:pPr>
+            <w:r>
+              <w:t xml:space="preserve">20 yr (20-60)</w:t>
+            </w:r>
+          </w:p>
+        </w:tc>
+      </w:tr>
+      <w:tr>
+        <w:tc>
+          <w:p>
+            <w:pPr>
+              <w:pStyle w:val="Compact"/>
+              <w:jc w:val="left"/>
+            </w:pPr>
+            <w:r>
+              <w:t xml:space="preserve">50%</w:t>
+            </w:r>
+          </w:p>
+        </w:tc>
+        <w:tc>
+          <w:p>
+            <w:pPr>
+              <w:pStyle w:val="Compact"/>
+              <w:jc w:val="left"/>
+            </w:pPr>
+            <w:r>
+              <w:t xml:space="preserve">10 m3/ha</w:t>
+            </w:r>
+          </w:p>
+        </w:tc>
+        <w:tc>
+          <w:p>
+            <w:pPr>
+              <w:pStyle w:val="Compact"/>
+              <w:jc w:val="left"/>
+            </w:pPr>
+            <w:r>
+              <w:t xml:space="preserve">20 yr</w:t>
+            </w:r>
+          </w:p>
+        </w:tc>
+        <w:tc>
+          <w:p>
+            <w:pPr>
+              <w:pStyle w:val="Compact"/>
+              <w:jc w:val="left"/>
+            </w:pPr>
+            <w:r>
+              <w:t xml:space="preserve">Current</w:t>
+            </w:r>
+          </w:p>
+        </w:tc>
+        <w:tc>
+          <w:p>
+            <w:pPr>
+              <w:pStyle w:val="Compact"/>
+              <w:jc w:val="left"/>
+            </w:pPr>
+            <w:r>
+              <w:t xml:space="preserve">100 yr (20-160)</w:t>
+            </w:r>
+          </w:p>
+        </w:tc>
+      </w:tr>
+      <w:tr>
+        <w:tc>
+          <w:p>
+            <w:pPr>
+              <w:pStyle w:val="Compact"/>
+              <w:jc w:val="left"/>
+            </w:pPr>
+            <w:r>
+              <w:t xml:space="preserve">50%</w:t>
+            </w:r>
+          </w:p>
+        </w:tc>
+        <w:tc>
+          <w:p>
+            <w:pPr>
+              <w:pStyle w:val="Compact"/>
+              <w:jc w:val="left"/>
+            </w:pPr>
+            <w:r>
+              <w:t xml:space="preserve">10 m3/ha</w:t>
+            </w:r>
+          </w:p>
+        </w:tc>
+        <w:tc>
+          <w:p>
+            <w:pPr>
+              <w:pStyle w:val="Compact"/>
+              <w:jc w:val="left"/>
+            </w:pPr>
+            <w:r>
+              <w:t xml:space="preserve">20 yr</w:t>
+            </w:r>
+          </w:p>
+        </w:tc>
+        <w:tc>
+          <w:p>
+            <w:pPr>
+              <w:pStyle w:val="Compact"/>
+              <w:jc w:val="left"/>
+            </w:pPr>
+            <w:r>
+              <w:t xml:space="preserve">Potential</w:t>
+            </w:r>
+          </w:p>
+        </w:tc>
+        <w:tc>
+          <w:p>
+            <w:pPr>
+              <w:pStyle w:val="Compact"/>
+              <w:jc w:val="left"/>
+            </w:pPr>
+            <w:r>
+              <w:t xml:space="preserve">80 yr (20-160)</w:t>
+            </w:r>
+          </w:p>
+        </w:tc>
+      </w:tr>
+      <w:tr>
+        <w:tc>
+          <w:p>
+            <w:pPr>
+              <w:pStyle w:val="Compact"/>
+              <w:jc w:val="left"/>
+            </w:pPr>
+            <w:r>
+              <w:t xml:space="preserve">90%</w:t>
+            </w:r>
+          </w:p>
+        </w:tc>
+        <w:tc>
+          <w:p>
+            <w:pPr>
+              <w:pStyle w:val="Compact"/>
+              <w:jc w:val="left"/>
+            </w:pPr>
+            <w:r>
+              <w:t xml:space="preserve">10 m3/ha</w:t>
+            </w:r>
+          </w:p>
+        </w:tc>
+        <w:tc>
+          <w:p>
+            <w:pPr>
+              <w:pStyle w:val="Compact"/>
+              <w:jc w:val="left"/>
+            </w:pPr>
+            <w:r>
+              <w:t xml:space="preserve">20 yr</w:t>
+            </w:r>
+          </w:p>
+        </w:tc>
+        <w:tc>
+          <w:p>
+            <w:pPr>
+              <w:pStyle w:val="Compact"/>
+              <w:jc w:val="left"/>
+            </w:pPr>
+            <w:r>
+              <w:t xml:space="preserve">Current</w:t>
+            </w:r>
+          </w:p>
+        </w:tc>
+        <w:tc>
+          <w:p>
+            <w:pPr>
+              <w:pStyle w:val="Compact"/>
+              <w:jc w:val="left"/>
+            </w:pPr>
+            <w:r>
+              <w:t xml:space="preserve">240 yr (20-520)</w:t>
+            </w:r>
+          </w:p>
+        </w:tc>
+      </w:tr>
+      <w:tr>
+        <w:tc>
+          <w:p>
+            <w:pPr>
+              <w:pStyle w:val="Compact"/>
+              <w:jc w:val="left"/>
+            </w:pPr>
+            <w:r>
+              <w:t xml:space="preserve">90%</w:t>
+            </w:r>
+          </w:p>
+        </w:tc>
+        <w:tc>
+          <w:p>
+            <w:pPr>
+              <w:pStyle w:val="Compact"/>
+              <w:jc w:val="left"/>
+            </w:pPr>
+            <w:r>
+              <w:t xml:space="preserve">10 m3/ha</w:t>
+            </w:r>
+          </w:p>
+        </w:tc>
+        <w:tc>
+          <w:p>
+            <w:pPr>
+              <w:pStyle w:val="Compact"/>
+              <w:jc w:val="left"/>
+            </w:pPr>
+            <w:r>
+              <w:t xml:space="preserve">20 yr</w:t>
+            </w:r>
+          </w:p>
+        </w:tc>
+        <w:tc>
+          <w:p>
+            <w:pPr>
+              <w:pStyle w:val="Compact"/>
+              <w:jc w:val="left"/>
+            </w:pPr>
+            <w:r>
+              <w:t xml:space="preserve">Potential</w:t>
+            </w:r>
+          </w:p>
+        </w:tc>
+        <w:tc>
+          <w:p>
+            <w:pPr>
+              <w:pStyle w:val="Compact"/>
+              <w:jc w:val="left"/>
+            </w:pPr>
+            <w:r>
+              <w:t xml:space="preserve">220 yr (20-520)</w:t>
+            </w:r>
+          </w:p>
+        </w:tc>
+      </w:tr>
+      <w:tr>
+        <w:tc>
+          <w:p>
+            <w:pPr>
+              <w:pStyle w:val="Compact"/>
+              <w:jc w:val="left"/>
+            </w:pPr>
+            <w:r>
+              <w:t xml:space="preserve">20%</w:t>
+            </w:r>
+          </w:p>
+        </w:tc>
+        <w:tc>
+          <w:p>
+            <w:pPr>
+              <w:pStyle w:val="Compact"/>
+              <w:jc w:val="left"/>
+            </w:pPr>
+            <w:r>
+              <w:t xml:space="preserve">10 m3/ha</w:t>
+            </w:r>
+          </w:p>
+        </w:tc>
+        <w:tc>
+          <w:p>
+            <w:pPr>
+              <w:pStyle w:val="Compact"/>
+              <w:jc w:val="left"/>
+            </w:pPr>
+            <w:r>
+              <w:t xml:space="preserve">35 yr</w:t>
+            </w:r>
+          </w:p>
+        </w:tc>
+        <w:tc>
+          <w:p>
+            <w:pPr>
+              <w:pStyle w:val="Compact"/>
+              <w:jc w:val="left"/>
+            </w:pPr>
+            <w:r>
+              <w:t xml:space="preserve">Current</w:t>
+            </w:r>
+          </w:p>
+        </w:tc>
+        <w:tc>
+          <w:p>
+            <w:pPr>
+              <w:pStyle w:val="Compact"/>
+              <w:jc w:val="left"/>
+            </w:pPr>
+            <w:r>
+              <w:t xml:space="preserve">35 yr (35-105)</w:t>
+            </w:r>
+          </w:p>
+        </w:tc>
+      </w:tr>
+      <w:tr>
+        <w:tc>
+          <w:p>
+            <w:pPr>
+              <w:pStyle w:val="Compact"/>
+              <w:jc w:val="left"/>
+            </w:pPr>
+            <w:r>
+              <w:t xml:space="preserve">20%</w:t>
+            </w:r>
+          </w:p>
+        </w:tc>
+        <w:tc>
+          <w:p>
+            <w:pPr>
+              <w:pStyle w:val="Compact"/>
+              <w:jc w:val="left"/>
+            </w:pPr>
+            <w:r>
+              <w:t xml:space="preserve">10 m3/ha</w:t>
+            </w:r>
+          </w:p>
+        </w:tc>
+        <w:tc>
+          <w:p>
+            <w:pPr>
+              <w:pStyle w:val="Compact"/>
+              <w:jc w:val="left"/>
+            </w:pPr>
+            <w:r>
+              <w:t xml:space="preserve">35 yr</w:t>
+            </w:r>
+          </w:p>
+        </w:tc>
+        <w:tc>
+          <w:p>
+            <w:pPr>
+              <w:pStyle w:val="Compact"/>
+              <w:jc w:val="left"/>
+            </w:pPr>
+            <w:r>
+              <w:t xml:space="preserve">Potential</w:t>
+            </w:r>
+          </w:p>
+        </w:tc>
+        <w:tc>
+          <w:p>
+            <w:pPr>
+              <w:pStyle w:val="Compact"/>
+              <w:jc w:val="left"/>
+            </w:pPr>
+            <w:r>
+              <w:t xml:space="preserve">35 yr (35-105)</w:t>
+            </w:r>
+          </w:p>
+        </w:tc>
+      </w:tr>
+      <w:tr>
+        <w:tc>
+          <w:p>
+            <w:pPr>
+              <w:pStyle w:val="Compact"/>
+              <w:jc w:val="left"/>
+            </w:pPr>
+            <w:r>
+              <w:t xml:space="preserve">50%</w:t>
+            </w:r>
+          </w:p>
+        </w:tc>
+        <w:tc>
+          <w:p>
+            <w:pPr>
+              <w:pStyle w:val="Compact"/>
+              <w:jc w:val="left"/>
+            </w:pPr>
+            <w:r>
+              <w:t xml:space="preserve">10 m3/ha</w:t>
+            </w:r>
+          </w:p>
+        </w:tc>
+        <w:tc>
+          <w:p>
+            <w:pPr>
+              <w:pStyle w:val="Compact"/>
+              <w:jc w:val="left"/>
+            </w:pPr>
+            <w:r>
+              <w:t xml:space="preserve">35 yr</w:t>
+            </w:r>
+          </w:p>
+        </w:tc>
+        <w:tc>
+          <w:p>
+            <w:pPr>
+              <w:pStyle w:val="Compact"/>
+              <w:jc w:val="left"/>
+            </w:pPr>
+            <w:r>
+              <w:t xml:space="preserve">Current</w:t>
+            </w:r>
+          </w:p>
+        </w:tc>
+        <w:tc>
+          <w:p>
+            <w:pPr>
+              <w:pStyle w:val="Compact"/>
+              <w:jc w:val="left"/>
+            </w:pPr>
+            <w:r>
+              <w:t xml:space="preserve">175 yr (35-350)</w:t>
+            </w:r>
+          </w:p>
+        </w:tc>
+      </w:tr>
+      <w:tr>
+        <w:tc>
+          <w:p>
+            <w:pPr>
+              <w:pStyle w:val="Compact"/>
+              <w:jc w:val="left"/>
+            </w:pPr>
+            <w:r>
+              <w:t xml:space="preserve">50%</w:t>
+            </w:r>
+          </w:p>
+        </w:tc>
+        <w:tc>
+          <w:p>
+            <w:pPr>
+              <w:pStyle w:val="Compact"/>
+              <w:jc w:val="left"/>
+            </w:pPr>
+            <w:r>
+              <w:t xml:space="preserve">10 m3/ha</w:t>
+            </w:r>
+          </w:p>
+        </w:tc>
+        <w:tc>
+          <w:p>
+            <w:pPr>
+              <w:pStyle w:val="Compact"/>
+              <w:jc w:val="left"/>
+            </w:pPr>
+            <w:r>
+              <w:t xml:space="preserve">35 yr</w:t>
+            </w:r>
+          </w:p>
+        </w:tc>
+        <w:tc>
+          <w:p>
+            <w:pPr>
+              <w:pStyle w:val="Compact"/>
+              <w:jc w:val="left"/>
+            </w:pPr>
+            <w:r>
+              <w:t xml:space="preserve">Potential</w:t>
+            </w:r>
+          </w:p>
+        </w:tc>
+        <w:tc>
+          <w:p>
+            <w:pPr>
+              <w:pStyle w:val="Compact"/>
+              <w:jc w:val="left"/>
+            </w:pPr>
+            <w:r>
+              <w:t xml:space="preserve">210 yr (35-385)</w:t>
+            </w:r>
+          </w:p>
+        </w:tc>
+      </w:tr>
+      <w:tr>
+        <w:tc>
+          <w:p>
+            <w:pPr>
+              <w:pStyle w:val="Compact"/>
+              <w:jc w:val="left"/>
+            </w:pPr>
+            <w:r>
+              <w:t xml:space="preserve">90%</w:t>
+            </w:r>
+          </w:p>
+        </w:tc>
+        <w:tc>
+          <w:p>
+            <w:pPr>
+              <w:pStyle w:val="Compact"/>
+              <w:jc w:val="left"/>
+            </w:pPr>
+            <w:r>
+              <w:t xml:space="preserve">10 m3/ha</w:t>
+            </w:r>
+          </w:p>
+        </w:tc>
+        <w:tc>
+          <w:p>
+            <w:pPr>
+              <w:pStyle w:val="Compact"/>
+              <w:jc w:val="left"/>
+            </w:pPr>
+            <w:r>
+              <w:t xml:space="preserve">35 yr</w:t>
+            </w:r>
+          </w:p>
+        </w:tc>
+        <w:tc>
+          <w:p>
+            <w:pPr>
+              <w:pStyle w:val="Compact"/>
+              <w:jc w:val="left"/>
+            </w:pPr>
+            <w:r>
+              <w:t xml:space="preserve">Current</w:t>
+            </w:r>
+          </w:p>
+        </w:tc>
+        <w:tc>
+          <w:p>
+            <w:pPr>
+              <w:pStyle w:val="Compact"/>
+              <w:jc w:val="left"/>
+            </w:pPr>
+            <w:r>
+              <w:t xml:space="preserve">1000+ yr (70-1000+)</w:t>
+            </w:r>
+          </w:p>
+        </w:tc>
+      </w:tr>
+      <w:tr>
+        <w:tc>
+          <w:p>
+            <w:pPr>
+              <w:pStyle w:val="Compact"/>
+              <w:jc w:val="left"/>
+            </w:pPr>
+            <w:r>
+              <w:t xml:space="preserve">90%</w:t>
+            </w:r>
+          </w:p>
+        </w:tc>
+        <w:tc>
+          <w:p>
+            <w:pPr>
+              <w:pStyle w:val="Compact"/>
+              <w:jc w:val="left"/>
+            </w:pPr>
+            <w:r>
+              <w:t xml:space="preserve">10 m3/ha</w:t>
+            </w:r>
+          </w:p>
+        </w:tc>
+        <w:tc>
+          <w:p>
+            <w:pPr>
+              <w:pStyle w:val="Compact"/>
+              <w:jc w:val="left"/>
+            </w:pPr>
+            <w:r>
+              <w:t xml:space="preserve">35 yr</w:t>
+            </w:r>
+          </w:p>
+        </w:tc>
+        <w:tc>
+          <w:p>
+            <w:pPr>
+              <w:pStyle w:val="Compact"/>
+              <w:jc w:val="left"/>
+            </w:pPr>
+            <w:r>
+              <w:t xml:space="preserve">Potential</w:t>
+            </w:r>
+          </w:p>
+        </w:tc>
+        <w:tc>
+          <w:p>
+            <w:pPr>
+              <w:pStyle w:val="Compact"/>
+              <w:jc w:val="left"/>
+            </w:pPr>
+            <w:r>
+              <w:t xml:space="preserve">1000+ yr (70-1000+)</w:t>
+            </w:r>
+          </w:p>
+        </w:tc>
+      </w:tr>
+      <w:tr>
+        <w:tc>
+          <w:p>
+            <w:pPr>
+              <w:pStyle w:val="Compact"/>
+              <w:jc w:val="left"/>
+            </w:pPr>
+            <w:r>
+              <w:t xml:space="preserve">20%</w:t>
+            </w:r>
+          </w:p>
+        </w:tc>
+        <w:tc>
+          <w:p>
+            <w:pPr>
+              <w:pStyle w:val="Compact"/>
+              <w:jc w:val="left"/>
+            </w:pPr>
+            <w:r>
+              <w:t xml:space="preserve">10 m3/ha</w:t>
+            </w:r>
+          </w:p>
+        </w:tc>
+        <w:tc>
+          <w:p>
+            <w:pPr>
+              <w:pStyle w:val="Compact"/>
+              <w:jc w:val="left"/>
+            </w:pPr>
+            <w:r>
+              <w:t xml:space="preserve">60 yr</w:t>
+            </w:r>
+          </w:p>
+        </w:tc>
+        <w:tc>
+          <w:p>
+            <w:pPr>
+              <w:pStyle w:val="Compact"/>
+              <w:jc w:val="left"/>
+            </w:pPr>
+            <w:r>
+              <w:t xml:space="preserve">Current</w:t>
+            </w:r>
+          </w:p>
+        </w:tc>
+        <w:tc>
+          <w:p>
+            <w:pPr>
+              <w:pStyle w:val="Compact"/>
+              <w:jc w:val="left"/>
+            </w:pPr>
+            <w:r>
+              <w:t xml:space="preserve">60 yr (60-180)</w:t>
+            </w:r>
+          </w:p>
+        </w:tc>
+      </w:tr>
+      <w:tr>
+        <w:tc>
+          <w:p>
+            <w:pPr>
+              <w:pStyle w:val="Compact"/>
+              <w:jc w:val="left"/>
+            </w:pPr>
+            <w:r>
+              <w:t xml:space="preserve">20%</w:t>
+            </w:r>
+          </w:p>
+        </w:tc>
+        <w:tc>
+          <w:p>
+            <w:pPr>
+              <w:pStyle w:val="Compact"/>
+              <w:jc w:val="left"/>
+            </w:pPr>
+            <w:r>
+              <w:t xml:space="preserve">10 m3/ha</w:t>
+            </w:r>
+          </w:p>
+        </w:tc>
+        <w:tc>
+          <w:p>
+            <w:pPr>
+              <w:pStyle w:val="Compact"/>
+              <w:jc w:val="left"/>
+            </w:pPr>
+            <w:r>
+              <w:t xml:space="preserve">60 yr</w:t>
+            </w:r>
+          </w:p>
+        </w:tc>
+        <w:tc>
+          <w:p>
+            <w:pPr>
+              <w:pStyle w:val="Compact"/>
+              <w:jc w:val="left"/>
+            </w:pPr>
+            <w:r>
+              <w:t xml:space="preserve">Potential</w:t>
+            </w:r>
+          </w:p>
+        </w:tc>
+        <w:tc>
+          <w:p>
+            <w:pPr>
+              <w:pStyle w:val="Compact"/>
+              <w:jc w:val="left"/>
+            </w:pPr>
+            <w:r>
+              <w:t xml:space="preserve">60 yr (60-180)</w:t>
+            </w:r>
+          </w:p>
+        </w:tc>
+      </w:tr>
+      <w:tr>
+        <w:tc>
+          <w:p>
+            <w:pPr>
+              <w:pStyle w:val="Compact"/>
+              <w:jc w:val="left"/>
+            </w:pPr>
+            <w:r>
+              <w:t xml:space="preserve">50%</w:t>
+            </w:r>
+          </w:p>
+        </w:tc>
+        <w:tc>
+          <w:p>
+            <w:pPr>
+              <w:pStyle w:val="Compact"/>
+              <w:jc w:val="left"/>
+            </w:pPr>
+            <w:r>
+              <w:t xml:space="preserve">10 m3/ha</w:t>
+            </w:r>
+          </w:p>
+        </w:tc>
+        <w:tc>
+          <w:p>
+            <w:pPr>
+              <w:pStyle w:val="Compact"/>
+              <w:jc w:val="left"/>
+            </w:pPr>
+            <w:r>
+              <w:t xml:space="preserve">60 yr</w:t>
+            </w:r>
+          </w:p>
+        </w:tc>
+        <w:tc>
+          <w:p>
+            <w:pPr>
+              <w:pStyle w:val="Compact"/>
+              <w:jc w:val="left"/>
+            </w:pPr>
+            <w:r>
+              <w:t xml:space="preserve">Current</w:t>
+            </w:r>
+          </w:p>
+        </w:tc>
+        <w:tc>
+          <w:p>
+            <w:pPr>
+              <w:pStyle w:val="Compact"/>
+              <w:jc w:val="left"/>
+            </w:pPr>
+            <w:r>
+              <w:t xml:space="preserve">540 yr (60-1000+)</w:t>
+            </w:r>
+          </w:p>
+        </w:tc>
+      </w:tr>
+      <w:tr>
+        <w:tc>
+          <w:p>
+            <w:pPr>
+              <w:pStyle w:val="Compact"/>
+              <w:jc w:val="left"/>
+            </w:pPr>
+            <w:r>
+              <w:t xml:space="preserve">50%</w:t>
+            </w:r>
+          </w:p>
+        </w:tc>
+        <w:tc>
+          <w:p>
+            <w:pPr>
+              <w:pStyle w:val="Compact"/>
+              <w:jc w:val="left"/>
+            </w:pPr>
+            <w:r>
+              <w:t xml:space="preserve">10 m3/ha</w:t>
+            </w:r>
+          </w:p>
+        </w:tc>
+        <w:tc>
+          <w:p>
+            <w:pPr>
+              <w:pStyle w:val="Compact"/>
+              <w:jc w:val="left"/>
+            </w:pPr>
+            <w:r>
+              <w:t xml:space="preserve">60 yr</w:t>
+            </w:r>
+          </w:p>
+        </w:tc>
+        <w:tc>
+          <w:p>
+            <w:pPr>
+              <w:pStyle w:val="Compact"/>
+              <w:jc w:val="left"/>
+            </w:pPr>
+            <w:r>
+              <w:t xml:space="preserve">Potential</w:t>
+            </w:r>
+          </w:p>
+        </w:tc>
+        <w:tc>
+          <w:p>
+            <w:pPr>
+              <w:pStyle w:val="Compact"/>
+              <w:jc w:val="left"/>
+            </w:pPr>
+            <w:r>
+              <w:t xml:space="preserve">540 yr (60-1000+)</w:t>
+            </w:r>
+          </w:p>
+        </w:tc>
+      </w:tr>
+      <w:tr>
+        <w:tc>
+          <w:p>
+            <w:pPr>
+              <w:pStyle w:val="Compact"/>
+              <w:jc w:val="left"/>
+            </w:pPr>
+            <w:r>
+              <w:t xml:space="preserve">90%</w:t>
+            </w:r>
+          </w:p>
+        </w:tc>
+        <w:tc>
+          <w:p>
+            <w:pPr>
+              <w:pStyle w:val="Compact"/>
+              <w:jc w:val="left"/>
+            </w:pPr>
+            <w:r>
+              <w:t xml:space="preserve">10 m3/ha</w:t>
+            </w:r>
+          </w:p>
+        </w:tc>
+        <w:tc>
+          <w:p>
+            <w:pPr>
+              <w:pStyle w:val="Compact"/>
+              <w:jc w:val="left"/>
+            </w:pPr>
+            <w:r>
+              <w:t xml:space="preserve">60 yr</w:t>
+            </w:r>
+          </w:p>
+        </w:tc>
+        <w:tc>
+          <w:p>
+            <w:pPr>
+              <w:pStyle w:val="Compact"/>
+              <w:jc w:val="left"/>
+            </w:pPr>
+            <w:r>
+              <w:t xml:space="preserve">Current</w:t>
+            </w:r>
+          </w:p>
+        </w:tc>
+        <w:tc>
+          <w:p>
+            <w:pPr>
+              <w:pStyle w:val="Compact"/>
+              <w:jc w:val="left"/>
+            </w:pPr>
+            <w:r>
+              <w:t xml:space="preserve">1000+ yr (300-1000+)</w:t>
+            </w:r>
+          </w:p>
+        </w:tc>
+      </w:tr>
+      <w:tr>
+        <w:tc>
+          <w:p>
+            <w:pPr>
+              <w:pStyle w:val="Compact"/>
+              <w:jc w:val="left"/>
+            </w:pPr>
+            <w:r>
+              <w:t xml:space="preserve">90%</w:t>
+            </w:r>
+          </w:p>
+        </w:tc>
+        <w:tc>
+          <w:p>
+            <w:pPr>
+              <w:pStyle w:val="Compact"/>
+              <w:jc w:val="left"/>
+            </w:pPr>
+            <w:r>
+              <w:t xml:space="preserve">10 m3/ha</w:t>
+            </w:r>
+          </w:p>
+        </w:tc>
+        <w:tc>
+          <w:p>
+            <w:pPr>
+              <w:pStyle w:val="Compact"/>
+              <w:jc w:val="left"/>
+            </w:pPr>
+            <w:r>
+              <w:t xml:space="preserve">60 yr</w:t>
+            </w:r>
+          </w:p>
+        </w:tc>
+        <w:tc>
+          <w:p>
+            <w:pPr>
+              <w:pStyle w:val="Compact"/>
+              <w:jc w:val="left"/>
+            </w:pPr>
+            <w:r>
+              <w:t xml:space="preserve">Potential</w:t>
+            </w:r>
+          </w:p>
+        </w:tc>
+        <w:tc>
+          <w:p>
+            <w:pPr>
+              <w:pStyle w:val="Compact"/>
+              <w:jc w:val="left"/>
+            </w:pPr>
+            <w:r>
+              <w:t xml:space="preserve">1000+ yr (960-1000+)</w:t>
+            </w:r>
+          </w:p>
+        </w:tc>
+      </w:tr>
+      <w:tr>
+        <w:tc>
+          <w:p>
+            <w:pPr>
+              <w:pStyle w:val="Compact"/>
+              <w:jc w:val="left"/>
+            </w:pPr>
+            <w:r>
+              <w:t xml:space="preserve">20%</w:t>
+            </w:r>
+          </w:p>
+        </w:tc>
+        <w:tc>
+          <w:p>
+            <w:pPr>
+              <w:pStyle w:val="Compact"/>
+              <w:jc w:val="left"/>
+            </w:pPr>
+            <w:r>
+              <w:t xml:space="preserve">20 m3/ha</w:t>
+            </w:r>
+          </w:p>
+        </w:tc>
+        <w:tc>
+          <w:p>
+            <w:pPr>
+              <w:pStyle w:val="Compact"/>
+              <w:jc w:val="left"/>
+            </w:pPr>
+            <w:r>
+              <w:t xml:space="preserve">20 yr</w:t>
+            </w:r>
+          </w:p>
+        </w:tc>
+        <w:tc>
+          <w:p>
+            <w:pPr>
+              <w:pStyle w:val="Compact"/>
+              <w:jc w:val="left"/>
+            </w:pPr>
+            <w:r>
+              <w:t xml:space="preserve">Current</w:t>
+            </w:r>
+          </w:p>
+        </w:tc>
+        <w:tc>
+          <w:p>
+            <w:pPr>
+              <w:pStyle w:val="Compact"/>
+              <w:jc w:val="left"/>
+            </w:pPr>
+            <w:r>
+              <w:t xml:space="preserve">20 yr (20-20)</w:t>
+            </w:r>
+          </w:p>
+        </w:tc>
+      </w:tr>
+      <w:tr>
+        <w:tc>
+          <w:p>
+            <w:pPr>
+              <w:pStyle w:val="Compact"/>
+              <w:jc w:val="left"/>
+            </w:pPr>
+            <w:r>
+              <w:t xml:space="preserve">20%</w:t>
+            </w:r>
+          </w:p>
+        </w:tc>
+        <w:tc>
+          <w:p>
+            <w:pPr>
+              <w:pStyle w:val="Compact"/>
+              <w:jc w:val="left"/>
+            </w:pPr>
+            <w:r>
+              <w:t xml:space="preserve">20 m3/ha</w:t>
+            </w:r>
+          </w:p>
+        </w:tc>
+        <w:tc>
+          <w:p>
+            <w:pPr>
+              <w:pStyle w:val="Compact"/>
+              <w:jc w:val="left"/>
+            </w:pPr>
+            <w:r>
+              <w:t xml:space="preserve">20 yr</w:t>
+            </w:r>
+          </w:p>
+        </w:tc>
+        <w:tc>
+          <w:p>
+            <w:pPr>
+              <w:pStyle w:val="Compact"/>
+              <w:jc w:val="left"/>
+            </w:pPr>
+            <w:r>
+              <w:t xml:space="preserve">Potential</w:t>
+            </w:r>
+          </w:p>
+        </w:tc>
+        <w:tc>
+          <w:p>
+            <w:pPr>
+              <w:pStyle w:val="Compact"/>
+              <w:jc w:val="left"/>
+            </w:pPr>
+            <w:r>
+              <w:t xml:space="preserve">20 yr (20-20)</w:t>
+            </w:r>
+          </w:p>
+        </w:tc>
+      </w:tr>
+      <w:tr>
+        <w:tc>
+          <w:p>
+            <w:pPr>
+              <w:pStyle w:val="Compact"/>
+              <w:jc w:val="left"/>
+            </w:pPr>
+            <w:r>
+              <w:t xml:space="preserve">50%</w:t>
+            </w:r>
+          </w:p>
+        </w:tc>
+        <w:tc>
+          <w:p>
+            <w:pPr>
+              <w:pStyle w:val="Compact"/>
+              <w:jc w:val="left"/>
+            </w:pPr>
+            <w:r>
+              <w:t xml:space="preserve">20 m3/ha</w:t>
+            </w:r>
+          </w:p>
+        </w:tc>
+        <w:tc>
+          <w:p>
+            <w:pPr>
+              <w:pStyle w:val="Compact"/>
+              <w:jc w:val="left"/>
+            </w:pPr>
+            <w:r>
+              <w:t xml:space="preserve">20 yr</w:t>
+            </w:r>
+          </w:p>
+        </w:tc>
+        <w:tc>
+          <w:p>
+            <w:pPr>
+              <w:pStyle w:val="Compact"/>
+              <w:jc w:val="left"/>
+            </w:pPr>
+            <w:r>
+              <w:t xml:space="preserve">Current</w:t>
+            </w:r>
+          </w:p>
+        </w:tc>
+        <w:tc>
+          <w:p>
+            <w:pPr>
+              <w:pStyle w:val="Compact"/>
+              <w:jc w:val="left"/>
+            </w:pPr>
+            <w:r>
+              <w:t xml:space="preserve">40 yr (20-60)</w:t>
+            </w:r>
+          </w:p>
+        </w:tc>
+      </w:tr>
+      <w:tr>
+        <w:tc>
+          <w:p>
+            <w:pPr>
+              <w:pStyle w:val="Compact"/>
+              <w:jc w:val="left"/>
+            </w:pPr>
+            <w:r>
+              <w:t xml:space="preserve">50%</w:t>
+            </w:r>
+          </w:p>
+        </w:tc>
+        <w:tc>
+          <w:p>
+            <w:pPr>
+              <w:pStyle w:val="Compact"/>
+              <w:jc w:val="left"/>
+            </w:pPr>
+            <w:r>
+              <w:t xml:space="preserve">20 m3/ha</w:t>
+            </w:r>
+          </w:p>
+        </w:tc>
+        <w:tc>
+          <w:p>
+            <w:pPr>
+              <w:pStyle w:val="Compact"/>
+              <w:jc w:val="left"/>
+            </w:pPr>
+            <w:r>
+              <w:t xml:space="preserve">20 yr</w:t>
+            </w:r>
+          </w:p>
+        </w:tc>
+        <w:tc>
+          <w:p>
+            <w:pPr>
+              <w:pStyle w:val="Compact"/>
+              <w:jc w:val="left"/>
+            </w:pPr>
+            <w:r>
+              <w:t xml:space="preserve">Potential</w:t>
+            </w:r>
+          </w:p>
+        </w:tc>
+        <w:tc>
+          <w:p>
+            <w:pPr>
+              <w:pStyle w:val="Compact"/>
+              <w:jc w:val="left"/>
+            </w:pPr>
+            <w:r>
+              <w:t xml:space="preserve">40 yr (20-60)</w:t>
+            </w:r>
+          </w:p>
+        </w:tc>
+      </w:tr>
+      <w:tr>
+        <w:tc>
+          <w:p>
+            <w:pPr>
+              <w:pStyle w:val="Compact"/>
+              <w:jc w:val="left"/>
+            </w:pPr>
+            <w:r>
+              <w:t xml:space="preserve">90%</w:t>
+            </w:r>
+          </w:p>
+        </w:tc>
+        <w:tc>
+          <w:p>
+            <w:pPr>
+              <w:pStyle w:val="Compact"/>
+              <w:jc w:val="left"/>
+            </w:pPr>
+            <w:r>
+              <w:t xml:space="preserve">20 m3/ha</w:t>
+            </w:r>
+          </w:p>
+        </w:tc>
+        <w:tc>
+          <w:p>
+            <w:pPr>
+              <w:pStyle w:val="Compact"/>
+              <w:jc w:val="left"/>
+            </w:pPr>
+            <w:r>
+              <w:t xml:space="preserve">20 yr</w:t>
+            </w:r>
+          </w:p>
+        </w:tc>
+        <w:tc>
+          <w:p>
+            <w:pPr>
+              <w:pStyle w:val="Compact"/>
+              <w:jc w:val="left"/>
+            </w:pPr>
+            <w:r>
+              <w:t xml:space="preserve">Current</w:t>
+            </w:r>
+          </w:p>
+        </w:tc>
+        <w:tc>
+          <w:p>
+            <w:pPr>
+              <w:pStyle w:val="Compact"/>
+              <w:jc w:val="left"/>
+            </w:pPr>
+            <w:r>
+              <w:t xml:space="preserve">80 yr (20-160)</w:t>
+            </w:r>
+          </w:p>
+        </w:tc>
+      </w:tr>
+      <w:tr>
+        <w:tc>
+          <w:p>
+            <w:pPr>
+              <w:pStyle w:val="Compact"/>
+              <w:jc w:val="left"/>
+            </w:pPr>
+            <w:r>
+              <w:t xml:space="preserve">90%</w:t>
+            </w:r>
+          </w:p>
+        </w:tc>
+        <w:tc>
+          <w:p>
+            <w:pPr>
+              <w:pStyle w:val="Compact"/>
+              <w:jc w:val="left"/>
+            </w:pPr>
+            <w:r>
+              <w:t xml:space="preserve">20 m3/ha</w:t>
+            </w:r>
+          </w:p>
+        </w:tc>
+        <w:tc>
+          <w:p>
+            <w:pPr>
+              <w:pStyle w:val="Compact"/>
+              <w:jc w:val="left"/>
+            </w:pPr>
+            <w:r>
+              <w:t xml:space="preserve">20 yr</w:t>
+            </w:r>
+          </w:p>
+        </w:tc>
+        <w:tc>
+          <w:p>
+            <w:pPr>
+              <w:pStyle w:val="Compact"/>
+              <w:jc w:val="left"/>
+            </w:pPr>
+            <w:r>
+              <w:t xml:space="preserve">Potential</w:t>
+            </w:r>
+          </w:p>
+        </w:tc>
+        <w:tc>
+          <w:p>
+            <w:pPr>
+              <w:pStyle w:val="Compact"/>
+              <w:jc w:val="left"/>
+            </w:pPr>
+            <w:r>
+              <w:t xml:space="preserve">80 yr (20-140)</w:t>
+            </w:r>
+          </w:p>
+        </w:tc>
+      </w:tr>
+      <w:tr>
+        <w:tc>
+          <w:p>
+            <w:pPr>
+              <w:pStyle w:val="Compact"/>
+              <w:jc w:val="left"/>
+            </w:pPr>
+            <w:r>
+              <w:t xml:space="preserve">20%</w:t>
+            </w:r>
+          </w:p>
+        </w:tc>
+        <w:tc>
+          <w:p>
+            <w:pPr>
+              <w:pStyle w:val="Compact"/>
+              <w:jc w:val="left"/>
+            </w:pPr>
+            <w:r>
+              <w:t xml:space="preserve">20 m3/ha</w:t>
+            </w:r>
+          </w:p>
+        </w:tc>
+        <w:tc>
+          <w:p>
+            <w:pPr>
+              <w:pStyle w:val="Compact"/>
+              <w:jc w:val="left"/>
+            </w:pPr>
+            <w:r>
+              <w:t xml:space="preserve">35 yr</w:t>
+            </w:r>
+          </w:p>
+        </w:tc>
+        <w:tc>
+          <w:p>
+            <w:pPr>
+              <w:pStyle w:val="Compact"/>
+              <w:jc w:val="left"/>
+            </w:pPr>
+            <w:r>
+              <w:t xml:space="preserve">Current</w:t>
+            </w:r>
+          </w:p>
+        </w:tc>
+        <w:tc>
+          <w:p>
+            <w:pPr>
+              <w:pStyle w:val="Compact"/>
+              <w:jc w:val="left"/>
+            </w:pPr>
+            <w:r>
+              <w:t xml:space="preserve">35 yr (35-35)</w:t>
+            </w:r>
+          </w:p>
+        </w:tc>
+      </w:tr>
+      <w:tr>
+        <w:tc>
+          <w:p>
+            <w:pPr>
+              <w:pStyle w:val="Compact"/>
+              <w:jc w:val="left"/>
+            </w:pPr>
+            <w:r>
+              <w:t xml:space="preserve">20%</w:t>
+            </w:r>
+          </w:p>
+        </w:tc>
+        <w:tc>
+          <w:p>
+            <w:pPr>
+              <w:pStyle w:val="Compact"/>
+              <w:jc w:val="left"/>
+            </w:pPr>
+            <w:r>
+              <w:t xml:space="preserve">20 m3/ha</w:t>
+            </w:r>
+          </w:p>
+        </w:tc>
+        <w:tc>
+          <w:p>
+            <w:pPr>
+              <w:pStyle w:val="Compact"/>
+              <w:jc w:val="left"/>
+            </w:pPr>
+            <w:r>
+              <w:t xml:space="preserve">35 yr</w:t>
+            </w:r>
+          </w:p>
+        </w:tc>
+        <w:tc>
+          <w:p>
+            <w:pPr>
+              <w:pStyle w:val="Compact"/>
+              <w:jc w:val="left"/>
+            </w:pPr>
+            <w:r>
+              <w:t xml:space="preserve">Potential</w:t>
+            </w:r>
+          </w:p>
+        </w:tc>
+        <w:tc>
+          <w:p>
+            <w:pPr>
+              <w:pStyle w:val="Compact"/>
+              <w:jc w:val="left"/>
+            </w:pPr>
+            <w:r>
+              <w:t xml:space="preserve">35 yr (35-35)</w:t>
+            </w:r>
+          </w:p>
+        </w:tc>
+      </w:tr>
+      <w:tr>
+        <w:tc>
+          <w:p>
+            <w:pPr>
+              <w:pStyle w:val="Compact"/>
+              <w:jc w:val="left"/>
+            </w:pPr>
+            <w:r>
+              <w:t xml:space="preserve">50%</w:t>
+            </w:r>
+          </w:p>
+        </w:tc>
+        <w:tc>
+          <w:p>
+            <w:pPr>
+              <w:pStyle w:val="Compact"/>
+              <w:jc w:val="left"/>
+            </w:pPr>
+            <w:r>
+              <w:t xml:space="preserve">20 m3/ha</w:t>
+            </w:r>
+          </w:p>
+        </w:tc>
+        <w:tc>
+          <w:p>
+            <w:pPr>
+              <w:pStyle w:val="Compact"/>
+              <w:jc w:val="left"/>
+            </w:pPr>
+            <w:r>
+              <w:t xml:space="preserve">35 yr</w:t>
+            </w:r>
+          </w:p>
+        </w:tc>
+        <w:tc>
+          <w:p>
+            <w:pPr>
+              <w:pStyle w:val="Compact"/>
+              <w:jc w:val="left"/>
+            </w:pPr>
+            <w:r>
+              <w:t xml:space="preserve">Current</w:t>
+            </w:r>
+          </w:p>
+        </w:tc>
+        <w:tc>
+          <w:p>
+            <w:pPr>
+              <w:pStyle w:val="Compact"/>
+              <w:jc w:val="left"/>
+            </w:pPr>
+            <w:r>
+              <w:t xml:space="preserve">70 yr (35-140)</w:t>
+            </w:r>
+          </w:p>
+        </w:tc>
+      </w:tr>
+      <w:tr>
+        <w:tc>
+          <w:p>
+            <w:pPr>
+              <w:pStyle w:val="Compact"/>
+              <w:jc w:val="left"/>
+            </w:pPr>
+            <w:r>
+              <w:t xml:space="preserve">50%</w:t>
+            </w:r>
+          </w:p>
+        </w:tc>
+        <w:tc>
+          <w:p>
+            <w:pPr>
+              <w:pStyle w:val="Compact"/>
+              <w:jc w:val="left"/>
+            </w:pPr>
+            <w:r>
+              <w:t xml:space="preserve">20 m3/ha</w:t>
+            </w:r>
+          </w:p>
+        </w:tc>
+        <w:tc>
+          <w:p>
+            <w:pPr>
+              <w:pStyle w:val="Compact"/>
+              <w:jc w:val="left"/>
+            </w:pPr>
+            <w:r>
+              <w:t xml:space="preserve">35 yr</w:t>
+            </w:r>
+          </w:p>
+        </w:tc>
+        <w:tc>
+          <w:p>
+            <w:pPr>
+              <w:pStyle w:val="Compact"/>
+              <w:jc w:val="left"/>
+            </w:pPr>
+            <w:r>
+              <w:t xml:space="preserve">Potential</w:t>
+            </w:r>
+          </w:p>
+        </w:tc>
+        <w:tc>
+          <w:p>
+            <w:pPr>
+              <w:pStyle w:val="Compact"/>
+              <w:jc w:val="left"/>
+            </w:pPr>
+            <w:r>
+              <w:t xml:space="preserve">70 yr (35-140)</w:t>
+            </w:r>
+          </w:p>
+        </w:tc>
+      </w:tr>
+      <w:tr>
+        <w:tc>
+          <w:p>
+            <w:pPr>
+              <w:pStyle w:val="Compact"/>
+              <w:jc w:val="left"/>
+            </w:pPr>
+            <w:r>
+              <w:t xml:space="preserve">90%</w:t>
+            </w:r>
+          </w:p>
+        </w:tc>
+        <w:tc>
+          <w:p>
+            <w:pPr>
+              <w:pStyle w:val="Compact"/>
+              <w:jc w:val="left"/>
+            </w:pPr>
+            <w:r>
+              <w:t xml:space="preserve">20 m3/ha</w:t>
+            </w:r>
+          </w:p>
+        </w:tc>
+        <w:tc>
+          <w:p>
+            <w:pPr>
+              <w:pStyle w:val="Compact"/>
+              <w:jc w:val="left"/>
+            </w:pPr>
+            <w:r>
+              <w:t xml:space="preserve">35 yr</w:t>
+            </w:r>
+          </w:p>
+        </w:tc>
+        <w:tc>
+          <w:p>
+            <w:pPr>
+              <w:pStyle w:val="Compact"/>
+              <w:jc w:val="left"/>
+            </w:pPr>
+            <w:r>
+              <w:t xml:space="preserve">Current</w:t>
+            </w:r>
+          </w:p>
+        </w:tc>
+        <w:tc>
+          <w:p>
+            <w:pPr>
+              <w:pStyle w:val="Compact"/>
+              <w:jc w:val="left"/>
+            </w:pPr>
+            <w:r>
+              <w:t xml:space="preserve">175 yr (35-385)</w:t>
+            </w:r>
+          </w:p>
+        </w:tc>
+      </w:tr>
+      <w:tr>
+        <w:tc>
+          <w:p>
+            <w:pPr>
+              <w:pStyle w:val="Compact"/>
+              <w:jc w:val="left"/>
+            </w:pPr>
+            <w:r>
+              <w:t xml:space="preserve">90%</w:t>
+            </w:r>
+          </w:p>
+        </w:tc>
+        <w:tc>
+          <w:p>
+            <w:pPr>
+              <w:pStyle w:val="Compact"/>
+              <w:jc w:val="left"/>
+            </w:pPr>
+            <w:r>
+              <w:t xml:space="preserve">20 m3/ha</w:t>
+            </w:r>
+          </w:p>
+        </w:tc>
+        <w:tc>
+          <w:p>
+            <w:pPr>
+              <w:pStyle w:val="Compact"/>
+              <w:jc w:val="left"/>
+            </w:pPr>
+            <w:r>
+              <w:t xml:space="preserve">35 yr</w:t>
+            </w:r>
+          </w:p>
+        </w:tc>
+        <w:tc>
+          <w:p>
+            <w:pPr>
+              <w:pStyle w:val="Compact"/>
+              <w:jc w:val="left"/>
+            </w:pPr>
+            <w:r>
+              <w:t xml:space="preserve">Potential</w:t>
+            </w:r>
+          </w:p>
+        </w:tc>
+        <w:tc>
+          <w:p>
+            <w:pPr>
+              <w:pStyle w:val="Compact"/>
+              <w:jc w:val="left"/>
+            </w:pPr>
+            <w:r>
+              <w:t xml:space="preserve">175 yr (35-350)</w:t>
+            </w:r>
+          </w:p>
+        </w:tc>
+      </w:tr>
+      <w:tr>
+        <w:tc>
+          <w:p>
+            <w:pPr>
+              <w:pStyle w:val="Compact"/>
+              <w:jc w:val="left"/>
+            </w:pPr>
+            <w:r>
+              <w:t xml:space="preserve">20%</w:t>
+            </w:r>
+          </w:p>
+        </w:tc>
+        <w:tc>
+          <w:p>
+            <w:pPr>
+              <w:pStyle w:val="Compact"/>
+              <w:jc w:val="left"/>
+            </w:pPr>
+            <w:r>
+              <w:t xml:space="preserve">20 m3/ha</w:t>
+            </w:r>
+          </w:p>
+        </w:tc>
+        <w:tc>
+          <w:p>
+            <w:pPr>
+              <w:pStyle w:val="Compact"/>
+              <w:jc w:val="left"/>
+            </w:pPr>
+            <w:r>
+              <w:t xml:space="preserve">60 yr</w:t>
+            </w:r>
+          </w:p>
+        </w:tc>
+        <w:tc>
+          <w:p>
+            <w:pPr>
+              <w:pStyle w:val="Compact"/>
+              <w:jc w:val="left"/>
+            </w:pPr>
+            <w:r>
+              <w:t xml:space="preserve">Current</w:t>
+            </w:r>
+          </w:p>
+        </w:tc>
+        <w:tc>
+          <w:p>
+            <w:pPr>
+              <w:pStyle w:val="Compact"/>
+              <w:jc w:val="left"/>
+            </w:pPr>
+            <w:r>
+              <w:t xml:space="preserve">60 yr (60-60)</w:t>
+            </w:r>
+          </w:p>
+        </w:tc>
+      </w:tr>
+      <w:tr>
+        <w:tc>
+          <w:p>
+            <w:pPr>
+              <w:pStyle w:val="Compact"/>
+              <w:jc w:val="left"/>
+            </w:pPr>
+            <w:r>
+              <w:t xml:space="preserve">20%</w:t>
+            </w:r>
+          </w:p>
+        </w:tc>
+        <w:tc>
+          <w:p>
+            <w:pPr>
+              <w:pStyle w:val="Compact"/>
+              <w:jc w:val="left"/>
+            </w:pPr>
+            <w:r>
+              <w:t xml:space="preserve">20 m3/ha</w:t>
+            </w:r>
+          </w:p>
+        </w:tc>
+        <w:tc>
+          <w:p>
+            <w:pPr>
+              <w:pStyle w:val="Compact"/>
+              <w:jc w:val="left"/>
+            </w:pPr>
+            <w:r>
+              <w:t xml:space="preserve">60 yr</w:t>
+            </w:r>
+          </w:p>
+        </w:tc>
+        <w:tc>
+          <w:p>
+            <w:pPr>
+              <w:pStyle w:val="Compact"/>
+              <w:jc w:val="left"/>
+            </w:pPr>
+            <w:r>
+              <w:t xml:space="preserve">Potential</w:t>
+            </w:r>
+          </w:p>
+        </w:tc>
+        <w:tc>
+          <w:p>
+            <w:pPr>
+              <w:pStyle w:val="Compact"/>
+              <w:jc w:val="left"/>
+            </w:pPr>
+            <w:r>
+              <w:t xml:space="preserve">60 yr (60-60)</w:t>
+            </w:r>
+          </w:p>
+        </w:tc>
+      </w:tr>
+      <w:tr>
+        <w:tc>
+          <w:p>
+            <w:pPr>
+              <w:pStyle w:val="Compact"/>
+              <w:jc w:val="left"/>
+            </w:pPr>
+            <w:r>
+              <w:t xml:space="preserve">50%</w:t>
+            </w:r>
+          </w:p>
+        </w:tc>
+        <w:tc>
+          <w:p>
+            <w:pPr>
+              <w:pStyle w:val="Compact"/>
+              <w:jc w:val="left"/>
+            </w:pPr>
+            <w:r>
+              <w:t xml:space="preserve">20 m3/ha</w:t>
+            </w:r>
+          </w:p>
+        </w:tc>
+        <w:tc>
+          <w:p>
+            <w:pPr>
+              <w:pStyle w:val="Compact"/>
+              <w:jc w:val="left"/>
+            </w:pPr>
+            <w:r>
+              <w:t xml:space="preserve">60 yr</w:t>
+            </w:r>
+          </w:p>
+        </w:tc>
+        <w:tc>
+          <w:p>
+            <w:pPr>
+              <w:pStyle w:val="Compact"/>
+              <w:jc w:val="left"/>
+            </w:pPr>
+            <w:r>
+              <w:t xml:space="preserve">Current</w:t>
+            </w:r>
+          </w:p>
+        </w:tc>
+        <w:tc>
+          <w:p>
+            <w:pPr>
+              <w:pStyle w:val="Compact"/>
+              <w:jc w:val="left"/>
+            </w:pPr>
+            <w:r>
+              <w:t xml:space="preserve">120 yr (60-300)</w:t>
+            </w:r>
+          </w:p>
+        </w:tc>
+      </w:tr>
+      <w:tr>
+        <w:tc>
+          <w:p>
+            <w:pPr>
+              <w:pStyle w:val="Compact"/>
+              <w:jc w:val="left"/>
+            </w:pPr>
+            <w:r>
+              <w:t xml:space="preserve">50%</w:t>
+            </w:r>
+          </w:p>
+        </w:tc>
+        <w:tc>
+          <w:p>
+            <w:pPr>
+              <w:pStyle w:val="Compact"/>
+              <w:jc w:val="left"/>
+            </w:pPr>
+            <w:r>
+              <w:t xml:space="preserve">20 m3/ha</w:t>
+            </w:r>
+          </w:p>
+        </w:tc>
+        <w:tc>
+          <w:p>
+            <w:pPr>
+              <w:pStyle w:val="Compact"/>
+              <w:jc w:val="left"/>
+            </w:pPr>
+            <w:r>
+              <w:t xml:space="preserve">60 yr</w:t>
+            </w:r>
+          </w:p>
+        </w:tc>
+        <w:tc>
+          <w:p>
+            <w:pPr>
+              <w:pStyle w:val="Compact"/>
+              <w:jc w:val="left"/>
+            </w:pPr>
+            <w:r>
+              <w:t xml:space="preserve">Potential</w:t>
+            </w:r>
+          </w:p>
+        </w:tc>
+        <w:tc>
+          <w:p>
+            <w:pPr>
+              <w:pStyle w:val="Compact"/>
+              <w:jc w:val="left"/>
+            </w:pPr>
+            <w:r>
+              <w:t xml:space="preserve">120 yr (60-300)</w:t>
+            </w:r>
+          </w:p>
+        </w:tc>
+      </w:tr>
+      <w:tr>
+        <w:tc>
+          <w:p>
+            <w:pPr>
+              <w:pStyle w:val="Compact"/>
+              <w:jc w:val="left"/>
+            </w:pPr>
+            <w:r>
+              <w:t xml:space="preserve">90%</w:t>
+            </w:r>
+          </w:p>
+        </w:tc>
+        <w:tc>
+          <w:p>
+            <w:pPr>
+              <w:pStyle w:val="Compact"/>
+              <w:jc w:val="left"/>
+            </w:pPr>
+            <w:r>
+              <w:t xml:space="preserve">20 m3/ha</w:t>
+            </w:r>
+          </w:p>
+        </w:tc>
+        <w:tc>
+          <w:p>
+            <w:pPr>
+              <w:pStyle w:val="Compact"/>
+              <w:jc w:val="left"/>
+            </w:pPr>
+            <w:r>
+              <w:t xml:space="preserve">60 yr</w:t>
+            </w:r>
+          </w:p>
+        </w:tc>
+        <w:tc>
+          <w:p>
+            <w:pPr>
+              <w:pStyle w:val="Compact"/>
+              <w:jc w:val="left"/>
+            </w:pPr>
+            <w:r>
+              <w:t xml:space="preserve">Current</w:t>
+            </w:r>
+          </w:p>
+        </w:tc>
+        <w:tc>
+          <w:p>
+            <w:pPr>
+              <w:pStyle w:val="Compact"/>
+              <w:jc w:val="left"/>
+            </w:pPr>
+            <w:r>
+              <w:t xml:space="preserve">780 yr (60-1000+)</w:t>
+            </w:r>
+          </w:p>
+        </w:tc>
+      </w:tr>
+      <w:tr>
+        <w:tc>
+          <w:p>
+            <w:pPr>
+              <w:pStyle w:val="Compact"/>
+              <w:jc w:val="left"/>
+            </w:pPr>
+            <w:r>
+              <w:t xml:space="preserve">90%</w:t>
+            </w:r>
+          </w:p>
+        </w:tc>
+        <w:tc>
+          <w:p>
+            <w:pPr>
+              <w:pStyle w:val="Compact"/>
+              <w:jc w:val="left"/>
+            </w:pPr>
+            <w:r>
+              <w:t xml:space="preserve">20 m3/ha</w:t>
+            </w:r>
+          </w:p>
+        </w:tc>
+        <w:tc>
+          <w:p>
+            <w:pPr>
+              <w:pStyle w:val="Compact"/>
+              <w:jc w:val="left"/>
+            </w:pPr>
+            <w:r>
+              <w:t xml:space="preserve">60 yr</w:t>
+            </w:r>
+          </w:p>
+        </w:tc>
+        <w:tc>
+          <w:p>
+            <w:pPr>
+              <w:pStyle w:val="Compact"/>
+              <w:jc w:val="left"/>
+            </w:pPr>
+            <w:r>
+              <w:t xml:space="preserve">Potential</w:t>
+            </w:r>
+          </w:p>
+        </w:tc>
+        <w:tc>
+          <w:p>
+            <w:pPr>
+              <w:pStyle w:val="Compact"/>
+              <w:jc w:val="left"/>
+            </w:pPr>
+            <w:r>
+              <w:t xml:space="preserve">780 yr (60-1000+)</w:t>
+            </w:r>
+          </w:p>
+        </w:tc>
+      </w:tr>
+      <w:tr>
+        <w:tc>
+          <w:p>
+            <w:pPr>
+              <w:pStyle w:val="Compact"/>
+              <w:jc w:val="left"/>
+            </w:pPr>
+            <w:r>
+              <w:t xml:space="preserve">20%</w:t>
+            </w:r>
+          </w:p>
+        </w:tc>
+        <w:tc>
+          <w:p>
+            <w:pPr>
+              <w:pStyle w:val="Compact"/>
+              <w:jc w:val="left"/>
+            </w:pPr>
+            <w:r>
+              <w:t xml:space="preserve">30 m3/ha</w:t>
+            </w:r>
+          </w:p>
+        </w:tc>
+        <w:tc>
+          <w:p>
+            <w:pPr>
+              <w:pStyle w:val="Compact"/>
+              <w:jc w:val="left"/>
+            </w:pPr>
+            <w:r>
+              <w:t xml:space="preserve">20 yr</w:t>
+            </w:r>
+          </w:p>
+        </w:tc>
+        <w:tc>
+          <w:p>
+            <w:pPr>
+              <w:pStyle w:val="Compact"/>
+              <w:jc w:val="left"/>
+            </w:pPr>
+            <w:r>
+              <w:t xml:space="preserve">Current</w:t>
+            </w:r>
+          </w:p>
+        </w:tc>
+        <w:tc>
+          <w:p>
+            <w:pPr>
+              <w:pStyle w:val="Compact"/>
+              <w:jc w:val="left"/>
+            </w:pPr>
+            <w:r>
+              <w:t xml:space="preserve">20 yr (20-20)</w:t>
+            </w:r>
+          </w:p>
+        </w:tc>
+      </w:tr>
+      <w:tr>
+        <w:tc>
+          <w:p>
+            <w:pPr>
+              <w:pStyle w:val="Compact"/>
+              <w:jc w:val="left"/>
+            </w:pPr>
+            <w:r>
+              <w:t xml:space="preserve">20%</w:t>
+            </w:r>
+          </w:p>
+        </w:tc>
+        <w:tc>
+          <w:p>
+            <w:pPr>
+              <w:pStyle w:val="Compact"/>
+              <w:jc w:val="left"/>
+            </w:pPr>
+            <w:r>
+              <w:t xml:space="preserve">30 m3/ha</w:t>
+            </w:r>
+          </w:p>
+        </w:tc>
+        <w:tc>
+          <w:p>
+            <w:pPr>
+              <w:pStyle w:val="Compact"/>
+              <w:jc w:val="left"/>
+            </w:pPr>
+            <w:r>
+              <w:t xml:space="preserve">20 yr</w:t>
+            </w:r>
+          </w:p>
+        </w:tc>
+        <w:tc>
+          <w:p>
+            <w:pPr>
+              <w:pStyle w:val="Compact"/>
+              <w:jc w:val="left"/>
+            </w:pPr>
+            <w:r>
+              <w:t xml:space="preserve">Potential</w:t>
+            </w:r>
+          </w:p>
+        </w:tc>
+        <w:tc>
+          <w:p>
+            <w:pPr>
+              <w:pStyle w:val="Compact"/>
+              <w:jc w:val="left"/>
+            </w:pPr>
+            <w:r>
+              <w:t xml:space="preserve">20 yr (20-20)</w:t>
+            </w:r>
+          </w:p>
+        </w:tc>
+      </w:tr>
+      <w:tr>
+        <w:tc>
+          <w:p>
+            <w:pPr>
+              <w:pStyle w:val="Compact"/>
+              <w:jc w:val="left"/>
+            </w:pPr>
+            <w:r>
+              <w:t xml:space="preserve">50%</w:t>
+            </w:r>
+          </w:p>
+        </w:tc>
+        <w:tc>
+          <w:p>
+            <w:pPr>
+              <w:pStyle w:val="Compact"/>
+              <w:jc w:val="left"/>
+            </w:pPr>
+            <w:r>
+              <w:t xml:space="preserve">30 m3/ha</w:t>
+            </w:r>
+          </w:p>
+        </w:tc>
+        <w:tc>
+          <w:p>
+            <w:pPr>
+              <w:pStyle w:val="Compact"/>
+              <w:jc w:val="left"/>
+            </w:pPr>
+            <w:r>
+              <w:t xml:space="preserve">20 yr</w:t>
+            </w:r>
+          </w:p>
+        </w:tc>
+        <w:tc>
+          <w:p>
+            <w:pPr>
+              <w:pStyle w:val="Compact"/>
+              <w:jc w:val="left"/>
+            </w:pPr>
+            <w:r>
+              <w:t xml:space="preserve">Current</w:t>
+            </w:r>
+          </w:p>
+        </w:tc>
+        <w:tc>
+          <w:p>
+            <w:pPr>
+              <w:pStyle w:val="Compact"/>
+              <w:jc w:val="left"/>
+            </w:pPr>
+            <w:r>
+              <w:t xml:space="preserve">20 yr (20-40)</w:t>
+            </w:r>
+          </w:p>
+        </w:tc>
+      </w:tr>
+      <w:tr>
+        <w:tc>
+          <w:p>
+            <w:pPr>
+              <w:pStyle w:val="Compact"/>
+              <w:jc w:val="left"/>
+            </w:pPr>
+            <w:r>
+              <w:t xml:space="preserve">50%</w:t>
+            </w:r>
+          </w:p>
+        </w:tc>
+        <w:tc>
+          <w:p>
+            <w:pPr>
+              <w:pStyle w:val="Compact"/>
+              <w:jc w:val="left"/>
+            </w:pPr>
+            <w:r>
+              <w:t xml:space="preserve">30 m3/ha</w:t>
+            </w:r>
+          </w:p>
+        </w:tc>
+        <w:tc>
+          <w:p>
+            <w:pPr>
+              <w:pStyle w:val="Compact"/>
+              <w:jc w:val="left"/>
+            </w:pPr>
+            <w:r>
+              <w:t xml:space="preserve">20 yr</w:t>
+            </w:r>
+          </w:p>
+        </w:tc>
+        <w:tc>
+          <w:p>
+            <w:pPr>
+              <w:pStyle w:val="Compact"/>
+              <w:jc w:val="left"/>
+            </w:pPr>
+            <w:r>
+              <w:t xml:space="preserve">Potential</w:t>
+            </w:r>
+          </w:p>
+        </w:tc>
+        <w:tc>
+          <w:p>
+            <w:pPr>
+              <w:pStyle w:val="Compact"/>
+              <w:jc w:val="left"/>
+            </w:pPr>
+            <w:r>
+              <w:t xml:space="preserve">20 yr (20-40)</w:t>
+            </w:r>
+          </w:p>
+        </w:tc>
+      </w:tr>
+      <w:tr>
+        <w:tc>
+          <w:p>
+            <w:pPr>
+              <w:pStyle w:val="Compact"/>
+              <w:jc w:val="left"/>
+            </w:pPr>
+            <w:r>
+              <w:t xml:space="preserve">90%</w:t>
+            </w:r>
+          </w:p>
+        </w:tc>
+        <w:tc>
+          <w:p>
+            <w:pPr>
+              <w:pStyle w:val="Compact"/>
+              <w:jc w:val="left"/>
+            </w:pPr>
+            <w:r>
+              <w:t xml:space="preserve">30 m3/ha</w:t>
+            </w:r>
+          </w:p>
+        </w:tc>
+        <w:tc>
+          <w:p>
+            <w:pPr>
+              <w:pStyle w:val="Compact"/>
+              <w:jc w:val="left"/>
+            </w:pPr>
+            <w:r>
+              <w:t xml:space="preserve">20 yr</w:t>
+            </w:r>
+          </w:p>
+        </w:tc>
+        <w:tc>
+          <w:p>
+            <w:pPr>
+              <w:pStyle w:val="Compact"/>
+              <w:jc w:val="left"/>
+            </w:pPr>
+            <w:r>
+              <w:t xml:space="preserve">Current</w:t>
+            </w:r>
+          </w:p>
+        </w:tc>
+        <w:tc>
+          <w:p>
+            <w:pPr>
+              <w:pStyle w:val="Compact"/>
+              <w:jc w:val="left"/>
+            </w:pPr>
+            <w:r>
+              <w:t xml:space="preserve">40 yr (20-80)</w:t>
+            </w:r>
+          </w:p>
+        </w:tc>
+      </w:tr>
+      <w:tr>
+        <w:tc>
+          <w:p>
+            <w:pPr>
+              <w:pStyle w:val="Compact"/>
+              <w:jc w:val="left"/>
+            </w:pPr>
+            <w:r>
+              <w:t xml:space="preserve">90%</w:t>
+            </w:r>
+          </w:p>
+        </w:tc>
+        <w:tc>
+          <w:p>
+            <w:pPr>
+              <w:pStyle w:val="Compact"/>
+              <w:jc w:val="left"/>
+            </w:pPr>
+            <w:r>
+              <w:t xml:space="preserve">30 m3/ha</w:t>
+            </w:r>
+          </w:p>
+        </w:tc>
+        <w:tc>
+          <w:p>
+            <w:pPr>
+              <w:pStyle w:val="Compact"/>
+              <w:jc w:val="left"/>
+            </w:pPr>
+            <w:r>
+              <w:t xml:space="preserve">20 yr</w:t>
+            </w:r>
+          </w:p>
+        </w:tc>
+        <w:tc>
+          <w:p>
+            <w:pPr>
+              <w:pStyle w:val="Compact"/>
+              <w:jc w:val="left"/>
+            </w:pPr>
+            <w:r>
+              <w:t xml:space="preserve">Potential</w:t>
+            </w:r>
+          </w:p>
+        </w:tc>
+        <w:tc>
+          <w:p>
+            <w:pPr>
+              <w:pStyle w:val="Compact"/>
+              <w:jc w:val="left"/>
+            </w:pPr>
+            <w:r>
+              <w:t xml:space="preserve">40 yr (20-80)</w:t>
+            </w:r>
+          </w:p>
+        </w:tc>
+      </w:tr>
+      <w:tr>
+        <w:tc>
+          <w:p>
+            <w:pPr>
+              <w:pStyle w:val="Compact"/>
+              <w:jc w:val="left"/>
+            </w:pPr>
+            <w:r>
+              <w:t xml:space="preserve">20%</w:t>
+            </w:r>
+          </w:p>
+        </w:tc>
+        <w:tc>
+          <w:p>
+            <w:pPr>
+              <w:pStyle w:val="Compact"/>
+              <w:jc w:val="left"/>
+            </w:pPr>
+            <w:r>
+              <w:t xml:space="preserve">30 m3/ha</w:t>
+            </w:r>
+          </w:p>
+        </w:tc>
+        <w:tc>
+          <w:p>
+            <w:pPr>
+              <w:pStyle w:val="Compact"/>
+              <w:jc w:val="left"/>
+            </w:pPr>
+            <w:r>
+              <w:t xml:space="preserve">35 yr</w:t>
+            </w:r>
+          </w:p>
+        </w:tc>
+        <w:tc>
+          <w:p>
+            <w:pPr>
+              <w:pStyle w:val="Compact"/>
+              <w:jc w:val="left"/>
+            </w:pPr>
+            <w:r>
+              <w:t xml:space="preserve">Current</w:t>
+            </w:r>
+          </w:p>
+        </w:tc>
+        <w:tc>
+          <w:p>
+            <w:pPr>
+              <w:pStyle w:val="Compact"/>
+              <w:jc w:val="left"/>
+            </w:pPr>
+            <w:r>
+              <w:t xml:space="preserve">35 yr (35-35)</w:t>
+            </w:r>
+          </w:p>
+        </w:tc>
+      </w:tr>
+      <w:tr>
+        <w:tc>
+          <w:p>
+            <w:pPr>
+              <w:pStyle w:val="Compact"/>
+              <w:jc w:val="left"/>
+            </w:pPr>
+            <w:r>
+              <w:t xml:space="preserve">20%</w:t>
+            </w:r>
+          </w:p>
+        </w:tc>
+        <w:tc>
+          <w:p>
+            <w:pPr>
+              <w:pStyle w:val="Compact"/>
+              <w:jc w:val="left"/>
+            </w:pPr>
+            <w:r>
+              <w:t xml:space="preserve">30 m3/ha</w:t>
+            </w:r>
+          </w:p>
+        </w:tc>
+        <w:tc>
+          <w:p>
+            <w:pPr>
+              <w:pStyle w:val="Compact"/>
+              <w:jc w:val="left"/>
+            </w:pPr>
+            <w:r>
+              <w:t xml:space="preserve">35 yr</w:t>
+            </w:r>
+          </w:p>
+        </w:tc>
+        <w:tc>
+          <w:p>
+            <w:pPr>
+              <w:pStyle w:val="Compact"/>
+              <w:jc w:val="left"/>
+            </w:pPr>
+            <w:r>
+              <w:t xml:space="preserve">Potential</w:t>
+            </w:r>
+          </w:p>
+        </w:tc>
+        <w:tc>
+          <w:p>
+            <w:pPr>
+              <w:pStyle w:val="Compact"/>
+              <w:jc w:val="left"/>
+            </w:pPr>
+            <w:r>
+              <w:t xml:space="preserve">35 yr (35-35)</w:t>
+            </w:r>
+          </w:p>
+        </w:tc>
+      </w:tr>
+      <w:tr>
+        <w:tc>
+          <w:p>
+            <w:pPr>
+              <w:pStyle w:val="Compact"/>
+              <w:jc w:val="left"/>
+            </w:pPr>
+            <w:r>
+              <w:t xml:space="preserve">50%</w:t>
+            </w:r>
+          </w:p>
+        </w:tc>
+        <w:tc>
+          <w:p>
+            <w:pPr>
+              <w:pStyle w:val="Compact"/>
+              <w:jc w:val="left"/>
+            </w:pPr>
+            <w:r>
+              <w:t xml:space="preserve">30 m3/ha</w:t>
+            </w:r>
+          </w:p>
+        </w:tc>
+        <w:tc>
+          <w:p>
+            <w:pPr>
+              <w:pStyle w:val="Compact"/>
+              <w:jc w:val="left"/>
+            </w:pPr>
+            <w:r>
+              <w:t xml:space="preserve">35 yr</w:t>
+            </w:r>
+          </w:p>
+        </w:tc>
+        <w:tc>
+          <w:p>
+            <w:pPr>
+              <w:pStyle w:val="Compact"/>
+              <w:jc w:val="left"/>
+            </w:pPr>
+            <w:r>
+              <w:t xml:space="preserve">Current</w:t>
+            </w:r>
+          </w:p>
+        </w:tc>
+        <w:tc>
+          <w:p>
+            <w:pPr>
+              <w:pStyle w:val="Compact"/>
+              <w:jc w:val="left"/>
+            </w:pPr>
+            <w:r>
+              <w:t xml:space="preserve">35 yr (35-70)</w:t>
+            </w:r>
+          </w:p>
+        </w:tc>
+      </w:tr>
+      <w:tr>
+        <w:tc>
+          <w:p>
+            <w:pPr>
+              <w:pStyle w:val="Compact"/>
+              <w:jc w:val="left"/>
+            </w:pPr>
+            <w:r>
+              <w:t xml:space="preserve">50%</w:t>
+            </w:r>
+          </w:p>
+        </w:tc>
+        <w:tc>
+          <w:p>
+            <w:pPr>
+              <w:pStyle w:val="Compact"/>
+              <w:jc w:val="left"/>
+            </w:pPr>
+            <w:r>
+              <w:t xml:space="preserve">30 m3/ha</w:t>
+            </w:r>
+          </w:p>
+        </w:tc>
+        <w:tc>
+          <w:p>
+            <w:pPr>
+              <w:pStyle w:val="Compact"/>
+              <w:jc w:val="left"/>
+            </w:pPr>
+            <w:r>
+              <w:t xml:space="preserve">35 yr</w:t>
+            </w:r>
+          </w:p>
+        </w:tc>
+        <w:tc>
+          <w:p>
+            <w:pPr>
+              <w:pStyle w:val="Compact"/>
+              <w:jc w:val="left"/>
+            </w:pPr>
+            <w:r>
+              <w:t xml:space="preserve">Potential</w:t>
+            </w:r>
+          </w:p>
+        </w:tc>
+        <w:tc>
+          <w:p>
+            <w:pPr>
+              <w:pStyle w:val="Compact"/>
+              <w:jc w:val="left"/>
+            </w:pPr>
+            <w:r>
+              <w:t xml:space="preserve">35 yr (35-70)</w:t>
+            </w:r>
+          </w:p>
+        </w:tc>
+      </w:tr>
+      <w:tr>
+        <w:tc>
+          <w:p>
+            <w:pPr>
+              <w:pStyle w:val="Compact"/>
+              <w:jc w:val="left"/>
+            </w:pPr>
+            <w:r>
+              <w:t xml:space="preserve">90%</w:t>
+            </w:r>
+          </w:p>
+        </w:tc>
+        <w:tc>
+          <w:p>
+            <w:pPr>
+              <w:pStyle w:val="Compact"/>
+              <w:jc w:val="left"/>
+            </w:pPr>
+            <w:r>
+              <w:t xml:space="preserve">30 m3/ha</w:t>
+            </w:r>
+          </w:p>
+        </w:tc>
+        <w:tc>
+          <w:p>
+            <w:pPr>
+              <w:pStyle w:val="Compact"/>
+              <w:jc w:val="left"/>
+            </w:pPr>
+            <w:r>
+              <w:t xml:space="preserve">35 yr</w:t>
+            </w:r>
+          </w:p>
+        </w:tc>
+        <w:tc>
+          <w:p>
+            <w:pPr>
+              <w:pStyle w:val="Compact"/>
+              <w:jc w:val="left"/>
+            </w:pPr>
+            <w:r>
+              <w:t xml:space="preserve">Current</w:t>
+            </w:r>
+          </w:p>
+        </w:tc>
+        <w:tc>
+          <w:p>
+            <w:pPr>
+              <w:pStyle w:val="Compact"/>
+              <w:jc w:val="left"/>
+            </w:pPr>
+            <w:r>
+              <w:t xml:space="preserve">70 yr (35-175)</w:t>
+            </w:r>
+          </w:p>
+        </w:tc>
+      </w:tr>
+      <w:tr>
+        <w:tc>
+          <w:p>
+            <w:pPr>
+              <w:pStyle w:val="Compact"/>
+              <w:jc w:val="left"/>
+            </w:pPr>
+            <w:r>
+              <w:t xml:space="preserve">90%</w:t>
+            </w:r>
+          </w:p>
+        </w:tc>
+        <w:tc>
+          <w:p>
+            <w:pPr>
+              <w:pStyle w:val="Compact"/>
+              <w:jc w:val="left"/>
+            </w:pPr>
+            <w:r>
+              <w:t xml:space="preserve">30 m3/ha</w:t>
+            </w:r>
+          </w:p>
+        </w:tc>
+        <w:tc>
+          <w:p>
+            <w:pPr>
+              <w:pStyle w:val="Compact"/>
+              <w:jc w:val="left"/>
+            </w:pPr>
+            <w:r>
+              <w:t xml:space="preserve">35 yr</w:t>
+            </w:r>
+          </w:p>
+        </w:tc>
+        <w:tc>
+          <w:p>
+            <w:pPr>
+              <w:pStyle w:val="Compact"/>
+              <w:jc w:val="left"/>
+            </w:pPr>
+            <w:r>
+              <w:t xml:space="preserve">Potential</w:t>
+            </w:r>
+          </w:p>
+        </w:tc>
+        <w:tc>
+          <w:p>
+            <w:pPr>
+              <w:pStyle w:val="Compact"/>
+              <w:jc w:val="left"/>
+            </w:pPr>
+            <w:r>
+              <w:t xml:space="preserve">70 yr (35-175)</w:t>
+            </w:r>
+          </w:p>
+        </w:tc>
+      </w:tr>
+      <w:tr>
+        <w:tc>
+          <w:p>
+            <w:pPr>
+              <w:pStyle w:val="Compact"/>
+              <w:jc w:val="left"/>
+            </w:pPr>
+            <w:r>
+              <w:t xml:space="preserve">20%</w:t>
+            </w:r>
+          </w:p>
+        </w:tc>
+        <w:tc>
+          <w:p>
+            <w:pPr>
+              <w:pStyle w:val="Compact"/>
+              <w:jc w:val="left"/>
+            </w:pPr>
+            <w:r>
+              <w:t xml:space="preserve">30 m3/ha</w:t>
+            </w:r>
+          </w:p>
+        </w:tc>
+        <w:tc>
+          <w:p>
+            <w:pPr>
+              <w:pStyle w:val="Compact"/>
+              <w:jc w:val="left"/>
+            </w:pPr>
+            <w:r>
+              <w:t xml:space="preserve">60 yr</w:t>
+            </w:r>
+          </w:p>
+        </w:tc>
+        <w:tc>
+          <w:p>
+            <w:pPr>
+              <w:pStyle w:val="Compact"/>
+              <w:jc w:val="left"/>
+            </w:pPr>
+            <w:r>
+              <w:t xml:space="preserve">Current</w:t>
+            </w:r>
+          </w:p>
+        </w:tc>
+        <w:tc>
+          <w:p>
+            <w:pPr>
+              <w:pStyle w:val="Compact"/>
+              <w:jc w:val="left"/>
+            </w:pPr>
+            <w:r>
+              <w:t xml:space="preserve">60 yr (60-60)</w:t>
+            </w:r>
+          </w:p>
+        </w:tc>
+      </w:tr>
+      <w:tr>
+        <w:tc>
+          <w:p>
+            <w:pPr>
+              <w:pStyle w:val="Compact"/>
+              <w:jc w:val="left"/>
+            </w:pPr>
+            <w:r>
+              <w:t xml:space="preserve">20%</w:t>
+            </w:r>
+          </w:p>
+        </w:tc>
+        <w:tc>
+          <w:p>
+            <w:pPr>
+              <w:pStyle w:val="Compact"/>
+              <w:jc w:val="left"/>
+            </w:pPr>
+            <w:r>
+              <w:t xml:space="preserve">30 m3/ha</w:t>
+            </w:r>
+          </w:p>
+        </w:tc>
+        <w:tc>
+          <w:p>
+            <w:pPr>
+              <w:pStyle w:val="Compact"/>
+              <w:jc w:val="left"/>
+            </w:pPr>
+            <w:r>
+              <w:t xml:space="preserve">60 yr</w:t>
+            </w:r>
+          </w:p>
+        </w:tc>
+        <w:tc>
+          <w:p>
+            <w:pPr>
+              <w:pStyle w:val="Compact"/>
+              <w:jc w:val="left"/>
+            </w:pPr>
+            <w:r>
+              <w:t xml:space="preserve">Potential</w:t>
+            </w:r>
+          </w:p>
+        </w:tc>
+        <w:tc>
+          <w:p>
+            <w:pPr>
+              <w:pStyle w:val="Compact"/>
+              <w:jc w:val="left"/>
+            </w:pPr>
+            <w:r>
+              <w:t xml:space="preserve">60 yr (60-60)</w:t>
+            </w:r>
+          </w:p>
+        </w:tc>
+      </w:tr>
+      <w:tr>
+        <w:tc>
+          <w:p>
+            <w:pPr>
+              <w:pStyle w:val="Compact"/>
+              <w:jc w:val="left"/>
+            </w:pPr>
+            <w:r>
+              <w:t xml:space="preserve">50%</w:t>
+            </w:r>
+          </w:p>
+        </w:tc>
+        <w:tc>
+          <w:p>
+            <w:pPr>
+              <w:pStyle w:val="Compact"/>
+              <w:jc w:val="left"/>
+            </w:pPr>
+            <w:r>
+              <w:t xml:space="preserve">30 m3/ha</w:t>
+            </w:r>
+          </w:p>
+        </w:tc>
+        <w:tc>
+          <w:p>
+            <w:pPr>
+              <w:pStyle w:val="Compact"/>
+              <w:jc w:val="left"/>
+            </w:pPr>
+            <w:r>
+              <w:t xml:space="preserve">60 yr</w:t>
+            </w:r>
+          </w:p>
+        </w:tc>
+        <w:tc>
+          <w:p>
+            <w:pPr>
+              <w:pStyle w:val="Compact"/>
+              <w:jc w:val="left"/>
+            </w:pPr>
+            <w:r>
+              <w:t xml:space="preserve">Current</w:t>
+            </w:r>
+          </w:p>
+        </w:tc>
+        <w:tc>
+          <w:p>
+            <w:pPr>
+              <w:pStyle w:val="Compact"/>
+              <w:jc w:val="left"/>
+            </w:pPr>
+            <w:r>
+              <w:t xml:space="preserve">60 yr (60-120)</w:t>
+            </w:r>
+          </w:p>
+        </w:tc>
+      </w:tr>
+      <w:tr>
+        <w:tc>
+          <w:p>
+            <w:pPr>
+              <w:pStyle w:val="Compact"/>
+              <w:jc w:val="left"/>
+            </w:pPr>
+            <w:r>
+              <w:t xml:space="preserve">50%</w:t>
+            </w:r>
+          </w:p>
+        </w:tc>
+        <w:tc>
+          <w:p>
+            <w:pPr>
+              <w:pStyle w:val="Compact"/>
+              <w:jc w:val="left"/>
+            </w:pPr>
+            <w:r>
+              <w:t xml:space="preserve">30 m3/ha</w:t>
+            </w:r>
+          </w:p>
+        </w:tc>
+        <w:tc>
+          <w:p>
+            <w:pPr>
+              <w:pStyle w:val="Compact"/>
+              <w:jc w:val="left"/>
+            </w:pPr>
+            <w:r>
+              <w:t xml:space="preserve">60 yr</w:t>
+            </w:r>
+          </w:p>
+        </w:tc>
+        <w:tc>
+          <w:p>
+            <w:pPr>
+              <w:pStyle w:val="Compact"/>
+              <w:jc w:val="left"/>
+            </w:pPr>
+            <w:r>
+              <w:t xml:space="preserve">Potential</w:t>
+            </w:r>
+          </w:p>
+        </w:tc>
+        <w:tc>
+          <w:p>
+            <w:pPr>
+              <w:pStyle w:val="Compact"/>
+              <w:jc w:val="left"/>
+            </w:pPr>
+            <w:r>
+              <w:t xml:space="preserve">60 yr (60-120)</w:t>
+            </w:r>
+          </w:p>
+        </w:tc>
+      </w:tr>
+      <w:tr>
+        <w:tc>
+          <w:p>
+            <w:pPr>
+              <w:pStyle w:val="Compact"/>
+              <w:jc w:val="left"/>
+            </w:pPr>
+            <w:r>
+              <w:t xml:space="preserve">90%</w:t>
+            </w:r>
+          </w:p>
+        </w:tc>
+        <w:tc>
+          <w:p>
+            <w:pPr>
+              <w:pStyle w:val="Compact"/>
+              <w:jc w:val="left"/>
+            </w:pPr>
+            <w:r>
+              <w:t xml:space="preserve">30 m3/ha</w:t>
+            </w:r>
+          </w:p>
+        </w:tc>
+        <w:tc>
+          <w:p>
+            <w:pPr>
+              <w:pStyle w:val="Compact"/>
+              <w:jc w:val="left"/>
+            </w:pPr>
+            <w:r>
+              <w:t xml:space="preserve">60 yr</w:t>
+            </w:r>
+          </w:p>
+        </w:tc>
+        <w:tc>
+          <w:p>
+            <w:pPr>
+              <w:pStyle w:val="Compact"/>
+              <w:jc w:val="left"/>
+            </w:pPr>
+            <w:r>
+              <w:t xml:space="preserve">Current</w:t>
+            </w:r>
+          </w:p>
+        </w:tc>
+        <w:tc>
+          <w:p>
+            <w:pPr>
+              <w:pStyle w:val="Compact"/>
+              <w:jc w:val="left"/>
+            </w:pPr>
+            <w:r>
+              <w:t xml:space="preserve">240 yr (60-480)</w:t>
+            </w:r>
+          </w:p>
+        </w:tc>
+      </w:tr>
+      <w:tr>
+        <w:tc>
+          <w:p>
+            <w:pPr>
+              <w:pStyle w:val="Compact"/>
+              <w:jc w:val="left"/>
+            </w:pPr>
+            <w:r>
+              <w:t xml:space="preserve">90%</w:t>
+            </w:r>
+          </w:p>
+        </w:tc>
+        <w:tc>
+          <w:p>
+            <w:pPr>
+              <w:pStyle w:val="Compact"/>
+              <w:jc w:val="left"/>
+            </w:pPr>
+            <w:r>
+              <w:t xml:space="preserve">30 m3/ha</w:t>
+            </w:r>
+          </w:p>
+        </w:tc>
+        <w:tc>
+          <w:p>
+            <w:pPr>
+              <w:pStyle w:val="Compact"/>
+              <w:jc w:val="left"/>
+            </w:pPr>
+            <w:r>
+              <w:t xml:space="preserve">60 yr</w:t>
+            </w:r>
+          </w:p>
+        </w:tc>
+        <w:tc>
+          <w:p>
+            <w:pPr>
+              <w:pStyle w:val="Compact"/>
+              <w:jc w:val="left"/>
+            </w:pPr>
+            <w:r>
+              <w:t xml:space="preserve">Potential</w:t>
+            </w:r>
+          </w:p>
+        </w:tc>
+        <w:tc>
+          <w:p>
+            <w:pPr>
+              <w:pStyle w:val="Compact"/>
+              <w:jc w:val="left"/>
+            </w:pPr>
+            <w:r>
+              <w:t xml:space="preserve">240 yr (60-480)</w:t>
+            </w:r>
+          </w:p>
+        </w:tc>
+      </w:tr>
+    </w:tbl>
+    <w:p>
+      <w:pPr>
+        <w:pStyle w:val="BodyText"/>
+      </w:pPr>
+      <w:r>
+        <w:t xml:space="preserve">In all scenarios with an initial proportion of commercial volume of 20%, the timber production decreased after the first logging cycle due to overharvesting (Figure</w:t>
+      </w:r>
+      <w:r>
+        <w:t xml:space="preserve"> </w:t>
+      </w:r>
+      <w:r>
+        <w:t xml:space="preserve">3</w:t>
+      </w:r>
+      <w:r>
+        <w:t xml:space="preserve">). Increasing the proportion of commercial volume to 50% increased the duration of constant production when the logging intensity was 10 to 20 m</w:t>
+      </w:r>
+      <m:oMath>
+        <m:sSup>
+          <m:e>
+            <m:r>
+              <m:t>​</m:t>
+            </m:r>
+          </m:e>
+          <m:sup>
+            <m:r>
+              <m:t>3</m:t>
+            </m:r>
+          </m:sup>
+        </m:sSup>
+      </m:oMath>
+      <w:r>
+        <w:t xml:space="preserve">.ha</w:t>
+      </w:r>
+      <m:oMath>
+        <m:sSup>
+          <m:e>
+            <m:r>
+              <m:t>​</m:t>
+            </m:r>
+          </m:e>
+          <m:sup>
+            <m:r>
+              <m:t>−</m:t>
+            </m:r>
+            <m:r>
+              <m:t>1</m:t>
+            </m:r>
+          </m:sup>
+        </m:sSup>
+      </m:oMath>
+      <w:r>
+        <w:t xml:space="preserve">, reaching 540 yr (60-1000+) when the logging intensity is 10 m</w:t>
+      </w:r>
+      <m:oMath>
+        <m:sSup>
+          <m:e>
+            <m:r>
+              <m:t>​</m:t>
+            </m:r>
+          </m:e>
+          <m:sup>
+            <m:r>
+              <m:t>3</m:t>
+            </m:r>
+          </m:sup>
+        </m:sSup>
+      </m:oMath>
+      <w:r>
+        <w:t xml:space="preserve">.ha</w:t>
+      </w:r>
+      <m:oMath>
+        <m:sSup>
+          <m:e>
+            <m:r>
+              <m:t>​</m:t>
+            </m:r>
+          </m:e>
+          <m:sup>
+            <m:r>
+              <m:t>−</m:t>
+            </m:r>
+            <m:r>
+              <m:t>1</m:t>
+            </m:r>
+          </m:sup>
+        </m:sSup>
+      </m:oMath>
+      <w:r>
+        <w:t xml:space="preserve"> </w:t>
+      </w:r>
+      <w:r>
+        <w:t xml:space="preserve">and the logging cycle length is 60 years (Table</w:t>
+      </w:r>
+      <w:r>
+        <w:t xml:space="preserve"> </w:t>
+      </w:r>
+      <w:r>
+        <w:t xml:space="preserve">(tab:sust-production); Figure</w:t>
+      </w:r>
+      <w:r>
+        <w:t xml:space="preserve"> </w:t>
+      </w:r>
+      <w:r>
+        <w:t xml:space="preserve">3</w:t>
+      </w:r>
+      <w:r>
+        <w:t xml:space="preserve">).</w:t>
+      </w:r>
+    </w:p>
+    <w:p>
+      <w:pPr>
+        <w:pStyle w:val="BodyText"/>
+      </w:pPr>
+      <w:r>
+        <w:t xml:space="preserve">Only 4 out of all 54 scenarios have a median duration of constant production greater or equal to 1000 years (the maximum simulation length), and can thus be considered sustainable</w:t>
+      </w:r>
+      <w:r>
+        <w:t xml:space="preserve"> </w:t>
+      </w:r>
+      <w:r>
+        <w:rPr>
+          <w:i/>
+        </w:rPr>
+        <w:t xml:space="preserve">sensu stricto</w:t>
+      </w:r>
+      <w:r>
+        <w:t xml:space="preserve">. All these scenarios had an initial proportion of commercial volume of 90%, and correspond to low intensity logging (10 m</w:t>
+      </w:r>
+      <m:oMath>
+        <m:sSup>
+          <m:e>
+            <m:r>
+              <m:t>​</m:t>
+            </m:r>
+          </m:e>
+          <m:sup>
+            <m:r>
+              <m:t>3</m:t>
+            </m:r>
+          </m:sup>
+        </m:sSup>
+      </m:oMath>
+      <w:r>
+        <w:t xml:space="preserve">.ha</w:t>
+      </w:r>
+      <m:oMath>
+        <m:sSup>
+          <m:e>
+            <m:r>
+              <m:t>​</m:t>
+            </m:r>
+          </m:e>
+          <m:sup>
+            <m:r>
+              <m:t>−</m:t>
+            </m:r>
+            <m:r>
+              <m:t>1</m:t>
+            </m:r>
+          </m:sup>
+        </m:sSup>
+      </m:oMath>
+      <w:r>
+        <w:t xml:space="preserve">) and medium to long cutting cycles (35 or 60 years).</w:t>
+      </w:r>
+    </w:p>
+    <w:p>
+      <w:pPr>
+        <w:pStyle w:val="BodyText"/>
+      </w:pPr>
+      <w:r>
+        <w:t xml:space="preserve">Logging regulations in the Brazilian Amazon include minimum logging cycles of 35 years. Under these regulation, the duration of constant production is</w:t>
+      </w:r>
+      <w:r>
+        <w:t xml:space="preserve"> </w:t>
+      </w:r>
+      <w:r>
+        <w:rPr>
+          <w:rStyle w:val="VerbatimChar"/>
+        </w:rPr>
+        <w:t xml:space="preserve">dftsust[omega0=="50%"&amp;logCycle=="35 yr"][which.max(med_tsust), lab_tsust]</w:t>
+      </w:r>
+      <w:r>
+        <w:t xml:space="preserve"> </w:t>
+      </w:r>
+      <w:r>
+        <w:t xml:space="preserve">if 50% of the volume is commercial, and 1000+ yr (70-1000+) if 90% of the volume is commercial (i.e. a true sustaible production). However these scenarios imply low logging intensities of 10 m</w:t>
+      </w:r>
+      <m:oMath>
+        <m:sSup>
+          <m:e>
+            <m:r>
+              <m:t>​</m:t>
+            </m:r>
+          </m:e>
+          <m:sup>
+            <m:r>
+              <m:t>3</m:t>
+            </m:r>
+          </m:sup>
+        </m:sSup>
+      </m:oMath>
+      <w:r>
+        <w:t xml:space="preserve">.ha</w:t>
+      </w:r>
+      <m:oMath>
+        <m:sSup>
+          <m:e>
+            <m:r>
+              <m:t>​</m:t>
+            </m:r>
+          </m:e>
+          <m:sup>
+            <m:r>
+              <m:t>−</m:t>
+            </m:r>
+            <m:r>
+              <m:t>1</m:t>
+            </m:r>
+          </m:sup>
+        </m:sSup>
+      </m:oMath>
+      <w:r>
+        <w:t xml:space="preserve">.</w:t>
+      </w:r>
+    </w:p>
+    <w:p>
+      <w:pPr>
+        <w:pStyle w:val="BodyText"/>
+      </w:pPr>
+      <w:r>
+        <w:t xml:space="preserve">The current timber production in the Amazon is around 11 Mm</w:t>
+      </w:r>
+      <m:oMath>
+        <m:sSup>
+          <m:e>
+            <m:r>
+              <m:t>​</m:t>
+            </m:r>
+          </m:e>
+          <m:sup>
+            <m:r>
+              <m:t>3</m:t>
+            </m:r>
+          </m:sup>
+        </m:sSup>
+      </m:oMath>
+      <w:r>
+        <w:t xml:space="preserve"> </w:t>
+      </w:r>
+      <w:r>
+        <w:t xml:space="preserve">per year</w:t>
+      </w:r>
+      <w:r>
+        <w:t xml:space="preserve"> </w:t>
+      </w:r>
+      <w:r>
+        <w:t xml:space="preserve">(Vidal et al. 2020; SFB 2019)</w:t>
+      </w:r>
+      <w:r>
+        <w:t xml:space="preserve">. Current concessions are not able to satisfy this demand alone for more than one cutting cycle (Figure</w:t>
+      </w:r>
+      <w:r>
+        <w:t xml:space="preserve"> </w:t>
+      </w:r>
+      <w:r>
+        <w:t xml:space="preserve">(fig:tsust-vs-prodi)), even under the most optimistic hypotheses. When considering all potential concession areas, the annual production of 11 Mm</w:t>
+      </w:r>
+      <m:oMath>
+        <m:sSup>
+          <m:e>
+            <m:r>
+              <m:t>​</m:t>
+            </m:r>
+          </m:e>
+          <m:sup>
+            <m:r>
+              <m:t>3</m:t>
+            </m:r>
+          </m:sup>
+        </m:sSup>
+      </m:oMath>
+      <w:r>
+        <w:t xml:space="preserve">.ha</w:t>
+      </w:r>
+      <m:oMath>
+        <m:sSup>
+          <m:e>
+            <m:r>
+              <m:t>​</m:t>
+            </m:r>
+          </m:e>
+          <m:sup>
+            <m:r>
+              <m:t>−</m:t>
+            </m:r>
+            <m:r>
+              <m:t>1</m:t>
+            </m:r>
+          </m:sup>
+        </m:sSup>
+      </m:oMath>
+      <w:r>
+        <w:t xml:space="preserve"> </w:t>
+      </w:r>
+      <w:r>
+        <w:t xml:space="preserve">could be maintained for 70 yr (35-140) when 50% of the volume is commercial, and for 175 yr (35-350) years when 90% of the timber is commercial (Table</w:t>
+      </w:r>
+      <w:r>
+        <w:t xml:space="preserve"> </w:t>
+      </w:r>
+      <w:r>
+        <w:t xml:space="preserve">(tab:sust-production))</w:t>
+      </w:r>
+    </w:p>
+    <w:p>
+      <w:pPr>
         <w:pStyle w:val="Heading1"/>
       </w:pPr>
-      <w:bookmarkStart w:id="29" w:name="references"/>
-      <w:r>
-        <w:t xml:space="preserve">References</w:t>
+      <w:bookmarkStart w:id="29" w:name="discussion"/>
+      <w:r>
+        <w:t xml:space="preserve">Discussion</w:t>
       </w:r>
       <w:bookmarkEnd w:id="29"/>
     </w:p>
-    <w:bookmarkStart w:id="68" w:name="refs"/>
-    <w:bookmarkStart w:id="31" w:name="ref-Alder2000"/>
+    <w:p>
+      <w:pPr>
+        <w:numPr>
+          <w:numId w:val="1001"/>
+          <w:ilvl w:val="0"/>
+        </w:numPr>
+      </w:pPr>
+      <w:r>
+        <w:t xml:space="preserve">methods: optimistic hypotheses -&gt; to be considered when interpreting results</w:t>
+      </w:r>
+    </w:p>
+    <w:p>
+      <w:pPr>
+        <w:numPr>
+          <w:numId w:val="1001"/>
+          <w:ilvl w:val="0"/>
+        </w:numPr>
+      </w:pPr>
+      <w:r>
+        <w:t xml:space="preserve">increasing the area of concessions: current trends, challenges and opportunities</w:t>
+      </w:r>
+    </w:p>
+    <w:p>
+      <w:pPr>
+        <w:numPr>
+          <w:numId w:val="1001"/>
+          <w:ilvl w:val="0"/>
+        </w:numPr>
+      </w:pPr>
+      <w:r>
+        <w:t xml:space="preserve">initial proportion of commercial species: what effect could harvesting 90% of all trees &gt; 50 cm DBH could have on the profitability of selective logging?</w:t>
+      </w:r>
+    </w:p>
+    <w:p>
+      <w:pPr>
+        <w:numPr>
+          <w:numId w:val="1001"/>
+          <w:ilvl w:val="0"/>
+        </w:numPr>
+      </w:pPr>
+      <w:r>
+        <w:t xml:space="preserve">initiating a forest transition -&gt; new ways of producing timber: plantations, active restoration, silviculture</w:t>
+      </w:r>
+    </w:p>
+    <w:p>
+      <w:pPr>
+        <w:numPr>
+          <w:numId w:val="1001"/>
+          <w:ilvl w:val="0"/>
+        </w:numPr>
+      </w:pPr>
+      <w:r>
+        <w:t xml:space="preserve">what effects could silviculture have on sustainability? -&gt; needs to be investigated (introduce next paper)</w:t>
+      </w:r>
+    </w:p>
+    <w:p>
+      <w:pPr>
+        <w:pStyle w:val="Heading1"/>
+      </w:pPr>
+      <w:bookmarkStart w:id="30" w:name="references"/>
+      <w:r>
+        <w:t xml:space="preserve">References</w:t>
+      </w:r>
+      <w:bookmarkEnd w:id="30"/>
+    </w:p>
+    <w:bookmarkStart w:id="69" w:name="refs"/>
+    <w:bookmarkStart w:id="32" w:name="ref-Alder2000"/>
     <w:p>
       <w:pPr>
         <w:pStyle w:val="Bibliography"/>
@@ -1050,7 +4710,7 @@
       <w:r>
         <w:t xml:space="preserve"> </w:t>
       </w:r>
-      <w:hyperlink r:id="rId30">
+      <w:hyperlink r:id="rId31">
         <w:r>
           <w:rPr>
             <w:rStyle w:val="Hyperlink"/>
@@ -1062,8 +4722,8 @@
         <w:t xml:space="preserve">.</w:t>
       </w:r>
     </w:p>
-    <w:bookmarkEnd w:id="31"/>
-    <w:bookmarkStart w:id="33" w:name="ref-DeAvila2017"/>
+    <w:bookmarkEnd w:id="32"/>
+    <w:bookmarkStart w:id="34" w:name="ref-DeAvila2017"/>
     <w:p>
       <w:pPr>
         <w:pStyle w:val="Bibliography"/>
@@ -1089,7 +4749,7 @@
       <w:r>
         <w:t xml:space="preserve"> </w:t>
       </w:r>
-      <w:hyperlink r:id="rId32">
+      <w:hyperlink r:id="rId33">
         <w:r>
           <w:rPr>
             <w:rStyle w:val="Hyperlink"/>
@@ -1101,8 +4761,8 @@
         <w:t xml:space="preserve">.</w:t>
       </w:r>
     </w:p>
-    <w:bookmarkEnd w:id="33"/>
-    <w:bookmarkStart w:id="35" w:name="ref-Bomfim2016"/>
+    <w:bookmarkEnd w:id="34"/>
+    <w:bookmarkStart w:id="36" w:name="ref-Bomfim2016"/>
     <w:p>
       <w:pPr>
         <w:pStyle w:val="Bibliography"/>
@@ -1128,7 +4788,7 @@
       <w:r>
         <w:t xml:space="preserve"> </w:t>
       </w:r>
-      <w:hyperlink r:id="rId34">
+      <w:hyperlink r:id="rId35">
         <w:r>
           <w:rPr>
             <w:rStyle w:val="Hyperlink"/>
@@ -1140,8 +4800,8 @@
         <w:t xml:space="preserve">.</w:t>
       </w:r>
     </w:p>
-    <w:bookmarkEnd w:id="35"/>
-    <w:bookmarkStart w:id="37" w:name="ref-Brancalion2018"/>
+    <w:bookmarkEnd w:id="36"/>
+    <w:bookmarkStart w:id="38" w:name="ref-Brancalion2018"/>
     <w:p>
       <w:pPr>
         <w:pStyle w:val="Bibliography"/>
@@ -1167,7 +4827,7 @@
       <w:r>
         <w:t xml:space="preserve"> </w:t>
       </w:r>
-      <w:hyperlink r:id="rId36">
+      <w:hyperlink r:id="rId37">
         <w:r>
           <w:rPr>
             <w:rStyle w:val="Hyperlink"/>
@@ -1179,8 +4839,8 @@
         <w:t xml:space="preserve">.</w:t>
       </w:r>
     </w:p>
-    <w:bookmarkEnd w:id="37"/>
-    <w:bookmarkStart w:id="39" w:name="ref-Brazil2006"/>
+    <w:bookmarkEnd w:id="38"/>
+    <w:bookmarkStart w:id="40" w:name="ref-Brazil2006"/>
     <w:p>
       <w:pPr>
         <w:pStyle w:val="Bibliography"/>
@@ -1191,7 +4851,7 @@
       <w:r>
         <w:t xml:space="preserve"> </w:t>
       </w:r>
-      <w:hyperlink r:id="rId38">
+      <w:hyperlink r:id="rId39">
         <w:r>
           <w:rPr>
             <w:rStyle w:val="Hyperlink"/>
@@ -1203,8 +4863,8 @@
         <w:t xml:space="preserve">.</w:t>
       </w:r>
     </w:p>
-    <w:bookmarkEnd w:id="39"/>
-    <w:bookmarkStart w:id="41" w:name="ref-Finer2014"/>
+    <w:bookmarkEnd w:id="40"/>
+    <w:bookmarkStart w:id="42" w:name="ref-Finer2014"/>
     <w:p>
       <w:pPr>
         <w:pStyle w:val="Bibliography"/>
@@ -1230,7 +4890,7 @@
       <w:r>
         <w:t xml:space="preserve"> </w:t>
       </w:r>
-      <w:hyperlink r:id="rId40">
+      <w:hyperlink r:id="rId41">
         <w:r>
           <w:rPr>
             <w:rStyle w:val="Hyperlink"/>
@@ -1242,8 +4902,8 @@
         <w:t xml:space="preserve">.</w:t>
       </w:r>
     </w:p>
-    <w:bookmarkEnd w:id="41"/>
-    <w:bookmarkStart w:id="43" w:name="ref-VanGardingen2006"/>
+    <w:bookmarkEnd w:id="42"/>
+    <w:bookmarkStart w:id="44" w:name="ref-VanGardingen2006"/>
     <w:p>
       <w:pPr>
         <w:pStyle w:val="Bibliography"/>
@@ -1269,7 +4929,7 @@
       <w:r>
         <w:t xml:space="preserve"> </w:t>
       </w:r>
-      <w:hyperlink r:id="rId42">
+      <w:hyperlink r:id="rId43">
         <w:r>
           <w:rPr>
             <w:rStyle w:val="Hyperlink"/>
@@ -1281,8 +4941,8 @@
         <w:t xml:space="preserve">.</w:t>
       </w:r>
     </w:p>
-    <w:bookmarkEnd w:id="43"/>
-    <w:bookmarkStart w:id="45" w:name="ref-Keller2004"/>
+    <w:bookmarkEnd w:id="44"/>
+    <w:bookmarkStart w:id="46" w:name="ref-Keller2004"/>
     <w:p>
       <w:pPr>
         <w:pStyle w:val="Bibliography"/>
@@ -1308,7 +4968,7 @@
       <w:r>
         <w:t xml:space="preserve"> </w:t>
       </w:r>
-      <w:hyperlink r:id="rId44">
+      <w:hyperlink r:id="rId45">
         <w:r>
           <w:rPr>
             <w:rStyle w:val="Hyperlink"/>
@@ -1320,8 +4980,8 @@
         <w:t xml:space="preserve">.</w:t>
       </w:r>
     </w:p>
-    <w:bookmarkEnd w:id="45"/>
-    <w:bookmarkStart w:id="47" w:name="ref-Phillips2004a"/>
+    <w:bookmarkEnd w:id="46"/>
+    <w:bookmarkStart w:id="48" w:name="ref-Phillips2004a"/>
     <w:p>
       <w:pPr>
         <w:pStyle w:val="Bibliography"/>
@@ -1347,7 +5007,7 @@
       <w:r>
         <w:t xml:space="preserve"> </w:t>
       </w:r>
-      <w:hyperlink r:id="rId46">
+      <w:hyperlink r:id="rId47">
         <w:r>
           <w:rPr>
             <w:rStyle w:val="Hyperlink"/>
@@ -1359,8 +5019,8 @@
         <w:t xml:space="preserve">.</w:t>
       </w:r>
     </w:p>
-    <w:bookmarkEnd w:id="47"/>
-    <w:bookmarkStart w:id="49" w:name="ref-Piponiot2018"/>
+    <w:bookmarkEnd w:id="48"/>
+    <w:bookmarkStart w:id="50" w:name="ref-Piponiot2018"/>
     <w:p>
       <w:pPr>
         <w:pStyle w:val="Bibliography"/>
@@ -1386,7 +5046,7 @@
       <w:r>
         <w:t xml:space="preserve"> </w:t>
       </w:r>
-      <w:hyperlink r:id="rId48">
+      <w:hyperlink r:id="rId49">
         <w:r>
           <w:rPr>
             <w:rStyle w:val="Hyperlink"/>
@@ -1398,8 +5058,8 @@
         <w:t xml:space="preserve">.</w:t>
       </w:r>
     </w:p>
-    <w:bookmarkEnd w:id="49"/>
-    <w:bookmarkStart w:id="51" w:name="ref-Piponiot2019a"/>
+    <w:bookmarkEnd w:id="50"/>
+    <w:bookmarkStart w:id="52" w:name="ref-Piponiot2019a"/>
     <w:p>
       <w:pPr>
         <w:pStyle w:val="Bibliography"/>
@@ -1425,7 +5085,7 @@
       <w:r>
         <w:t xml:space="preserve"> </w:t>
       </w:r>
-      <w:hyperlink r:id="rId50">
+      <w:hyperlink r:id="rId51">
         <w:r>
           <w:rPr>
             <w:rStyle w:val="Hyperlink"/>
@@ -1437,8 +5097,8 @@
         <w:t xml:space="preserve">.</w:t>
       </w:r>
     </w:p>
-    <w:bookmarkEnd w:id="51"/>
-    <w:bookmarkStart w:id="53" w:name="ref-Potapov2017"/>
+    <w:bookmarkEnd w:id="52"/>
+    <w:bookmarkStart w:id="54" w:name="ref-Potapov2017"/>
     <w:p>
       <w:pPr>
         <w:pStyle w:val="Bibliography"/>
@@ -1464,7 +5124,7 @@
       <w:r>
         <w:t xml:space="preserve"> </w:t>
       </w:r>
-      <w:hyperlink r:id="rId52">
+      <w:hyperlink r:id="rId53">
         <w:r>
           <w:rPr>
             <w:rStyle w:val="Hyperlink"/>
@@ -1476,8 +5136,8 @@
         <w:t xml:space="preserve">.</w:t>
       </w:r>
     </w:p>
-    <w:bookmarkEnd w:id="53"/>
-    <w:bookmarkStart w:id="55" w:name="ref-Putz2012"/>
+    <w:bookmarkEnd w:id="54"/>
+    <w:bookmarkStart w:id="56" w:name="ref-Putz2012"/>
     <w:p>
       <w:pPr>
         <w:pStyle w:val="Bibliography"/>
@@ -1503,7 +5163,7 @@
       <w:r>
         <w:t xml:space="preserve"> </w:t>
       </w:r>
-      <w:hyperlink r:id="rId54">
+      <w:hyperlink r:id="rId55">
         <w:r>
           <w:rPr>
             <w:rStyle w:val="Hyperlink"/>
@@ -1515,8 +5175,8 @@
         <w:t xml:space="preserve">.</w:t>
       </w:r>
     </w:p>
-    <w:bookmarkEnd w:id="55"/>
-    <w:bookmarkStart w:id="56" w:name="ref-Schulze2008b"/>
+    <w:bookmarkEnd w:id="56"/>
+    <w:bookmarkStart w:id="57" w:name="ref-Schulze2008b"/>
     <w:p>
       <w:pPr>
         <w:pStyle w:val="Bibliography"/>
@@ -1537,8 +5197,8 @@
         <w:t xml:space="preserve">, 161–213.</w:t>
       </w:r>
     </w:p>
-    <w:bookmarkEnd w:id="56"/>
-    <w:bookmarkStart w:id="58" w:name="ref-SFB2020"/>
+    <w:bookmarkEnd w:id="57"/>
+    <w:bookmarkStart w:id="59" w:name="ref-SFB2020"/>
     <w:p>
       <w:pPr>
         <w:pStyle w:val="Bibliography"/>
@@ -1549,7 +5209,7 @@
       <w:r>
         <w:t xml:space="preserve"> </w:t>
       </w:r>
-      <w:hyperlink r:id="rId57">
+      <w:hyperlink r:id="rId58">
         <w:r>
           <w:rPr>
             <w:rStyle w:val="Hyperlink"/>
@@ -1561,8 +5221,8 @@
         <w:t xml:space="preserve">.</w:t>
       </w:r>
     </w:p>
-    <w:bookmarkEnd w:id="58"/>
-    <w:bookmarkStart w:id="60" w:name="ref-SFB2019a"/>
+    <w:bookmarkEnd w:id="59"/>
+    <w:bookmarkStart w:id="61" w:name="ref-SFB2019a"/>
     <w:p>
       <w:pPr>
         <w:pStyle w:val="Bibliography"/>
@@ -1573,7 +5233,7 @@
       <w:r>
         <w:t xml:space="preserve"> </w:t>
       </w:r>
-      <w:hyperlink r:id="rId59">
+      <w:hyperlink r:id="rId60">
         <w:r>
           <w:rPr>
             <w:rStyle w:val="Hyperlink"/>
@@ -1585,8 +5245,8 @@
         <w:t xml:space="preserve">.</w:t>
       </w:r>
     </w:p>
-    <w:bookmarkEnd w:id="60"/>
-    <w:bookmarkStart w:id="62" w:name="ref-SFB2019"/>
+    <w:bookmarkEnd w:id="61"/>
+    <w:bookmarkStart w:id="63" w:name="ref-SFB2019"/>
     <w:p>
       <w:pPr>
         <w:pStyle w:val="Bibliography"/>
@@ -1597,7 +5257,7 @@
       <w:r>
         <w:t xml:space="preserve"> </w:t>
       </w:r>
-      <w:hyperlink r:id="rId61">
+      <w:hyperlink r:id="rId62">
         <w:r>
           <w:rPr>
             <w:rStyle w:val="Hyperlink"/>
@@ -1609,8 +5269,8 @@
         <w:t xml:space="preserve">.</w:t>
       </w:r>
     </w:p>
-    <w:bookmarkEnd w:id="62"/>
-    <w:bookmarkStart w:id="64" w:name="ref-Sist2007"/>
+    <w:bookmarkEnd w:id="63"/>
+    <w:bookmarkStart w:id="65" w:name="ref-Sist2007"/>
     <w:p>
       <w:pPr>
         <w:pStyle w:val="Bibliography"/>
@@ -1636,7 +5296,7 @@
       <w:r>
         <w:t xml:space="preserve"> </w:t>
       </w:r>
-      <w:hyperlink r:id="rId63">
+      <w:hyperlink r:id="rId64">
         <w:r>
           <w:rPr>
             <w:rStyle w:val="Hyperlink"/>
@@ -1648,8 +5308,8 @@
         <w:t xml:space="preserve">.</w:t>
       </w:r>
     </w:p>
-    <w:bookmarkEnd w:id="64"/>
-    <w:bookmarkStart w:id="66" w:name="ref-Sist2015"/>
+    <w:bookmarkEnd w:id="65"/>
+    <w:bookmarkStart w:id="67" w:name="ref-Sist2015"/>
     <w:p>
       <w:pPr>
         <w:pStyle w:val="Bibliography"/>
@@ -1675,7 +5335,7 @@
       <w:r>
         <w:t xml:space="preserve"> </w:t>
       </w:r>
-      <w:hyperlink r:id="rId65">
+      <w:hyperlink r:id="rId66">
         <w:r>
           <w:rPr>
             <w:rStyle w:val="Hyperlink"/>
@@ -1687,8 +5347,8 @@
         <w:t xml:space="preserve">.</w:t>
       </w:r>
     </w:p>
-    <w:bookmarkEnd w:id="66"/>
-    <w:bookmarkStart w:id="67" w:name="ref-Vidal2020"/>
+    <w:bookmarkEnd w:id="67"/>
+    <w:bookmarkStart w:id="68" w:name="ref-Vidal2020"/>
     <w:p>
       <w:pPr>
         <w:pStyle w:val="Bibliography"/>
@@ -1709,8 +5369,8 @@
         <w:t xml:space="preserve">, Burleigh D, 1–31.</w:t>
       </w:r>
     </w:p>
-    <w:bookmarkEnd w:id="67"/>
     <w:bookmarkEnd w:id="68"/>
+    <w:bookmarkEnd w:id="69"/>
     <w:sectPr/>
   </w:body>
 </w:document>
@@ -1844,8 +5504,114 @@
       </w:pPr>
     </w:lvl>
   </w:abstractNum>
+  <w:abstractNum w:abstractNumId="991">
+    <w:nsid w:val="ea454b4c"/>
+    <w:multiLevelType w:val="multilevel"/>
+    <w:lvl w:ilvl="0">
+      <w:numFmt w:val="bullet"/>
+      <w:lvlText w:val="•"/>
+      <w:lvlJc w:val="left"/>
+      <w:pPr>
+        <w:tabs>
+          <w:tab w:val="num" w:pos="0"/>
+        </w:tabs>
+        <w:ind w:left="480" w:hanging="480"/>
+      </w:pPr>
+    </w:lvl>
+    <w:lvl w:ilvl="1">
+      <w:numFmt w:val="bullet"/>
+      <w:lvlText w:val="–"/>
+      <w:lvlJc w:val="left"/>
+      <w:pPr>
+        <w:tabs>
+          <w:tab w:val="num" w:pos="720"/>
+        </w:tabs>
+        <w:ind w:left="1200" w:hanging="480"/>
+      </w:pPr>
+    </w:lvl>
+    <w:lvl w:ilvl="2">
+      <w:numFmt w:val="bullet"/>
+      <w:lvlText w:val="•"/>
+      <w:lvlJc w:val="left"/>
+      <w:pPr>
+        <w:tabs>
+          <w:tab w:val="num" w:pos="1440"/>
+        </w:tabs>
+        <w:ind w:left="1920" w:hanging="480"/>
+      </w:pPr>
+    </w:lvl>
+    <w:lvl w:ilvl="3">
+      <w:numFmt w:val="bullet"/>
+      <w:lvlText w:val="–"/>
+      <w:lvlJc w:val="left"/>
+      <w:pPr>
+        <w:tabs>
+          <w:tab w:val="num" w:pos="2160"/>
+        </w:tabs>
+        <w:ind w:left="2640" w:hanging="480"/>
+      </w:pPr>
+    </w:lvl>
+    <w:lvl w:ilvl="4">
+      <w:numFmt w:val="bullet"/>
+      <w:lvlText w:val="•"/>
+      <w:lvlJc w:val="left"/>
+      <w:pPr>
+        <w:tabs>
+          <w:tab w:val="num" w:pos="2880"/>
+        </w:tabs>
+        <w:ind w:left="3360" w:hanging="480"/>
+      </w:pPr>
+    </w:lvl>
+    <w:lvl w:ilvl="5">
+      <w:numFmt w:val="bullet"/>
+      <w:lvlText w:val="–"/>
+      <w:lvlJc w:val="left"/>
+      <w:pPr>
+        <w:tabs>
+          <w:tab w:val="num" w:pos="3600"/>
+        </w:tabs>
+        <w:ind w:left="4080" w:hanging="480"/>
+      </w:pPr>
+    </w:lvl>
+    <w:lvl w:ilvl="6">
+      <w:numFmt w:val="bullet"/>
+      <w:lvlText w:val="•"/>
+      <w:lvlJc w:val="left"/>
+      <w:pPr>
+        <w:tabs>
+          <w:tab w:val="num" w:pos="4320"/>
+        </w:tabs>
+        <w:ind w:left="4800" w:hanging="480"/>
+      </w:pPr>
+    </w:lvl>
+    <w:lvl w:ilvl="7">
+      <w:numFmt w:val="bullet"/>
+      <w:lvlText w:val="–"/>
+      <w:lvlJc w:val="left"/>
+      <w:pPr>
+        <w:tabs>
+          <w:tab w:val="num" w:pos="5040"/>
+        </w:tabs>
+        <w:ind w:left="5520" w:hanging="480"/>
+      </w:pPr>
+    </w:lvl>
+    <w:lvl w:ilvl="8">
+      <w:numFmt w:val="bullet"/>
+      <w:lvlText w:val="•"/>
+      <w:lvlJc w:val="left"/>
+      <w:pPr>
+        <w:tabs>
+          <w:tab w:val="num" w:pos="5760"/>
+        </w:tabs>
+        <w:ind w:left="6240" w:hanging="480"/>
+      </w:pPr>
+    </w:lvl>
+  </w:abstractNum>
   <w:num w:numId="1000">
     <w:abstractNumId w:val="990"/>
+  </w:num>
+  <w:num w:numId="1001">
+    <w:abstractNumId w:val="991"/>
   </w:num>
 </w:numbering>
 </file>

</xml_diff>

<commit_message>
add plinio's inputs on results and discussion
</commit_message>
<xml_diff>
--- a/br_concessions.docx
+++ b/br_concessions.docx
@@ -214,7 +214,7 @@
         <w:t xml:space="preserve">(Brazil 2006)</w:t>
       </w:r>
       <w:r>
-        <w:t xml:space="preserve">. The concession system set up by the SFB aims to provide a legal framework for sustainable timber production in the Amazon while reducing illegal logging and concentrating Amazonian timber production within those concessions. Today Brazilian forest concessions cover 1.5 million ha in the Amazon, with a maximum potential area estimated at 60 million ha</w:t>
+        <w:t xml:space="preserve">. The concession system set up by the SFB aims to provide a legal framework for sustainable timber production in the Amazon while reducing illegal logging and concentrating Amazonian timber production within those concessions. Today Brazilian forest concessions cover 1.6 million ha in the Amazon, with a maximum potential area estimated at 60 million ha</w:t>
       </w:r>
       <w:r>
         <w:t xml:space="preserve"> </w:t>
@@ -351,7 +351,7 @@
         <w:pStyle w:val="FirstParagraph"/>
       </w:pPr>
       <w:r>
-        <w:t xml:space="preserve">Our study focuses on the Brazilian forest concessions. These concessions are located in public forests and currently cover an area of 1.55 Mha in the Brazilian Amazon, of which 1.05 Mha are federal concessions, managed by the SFB, and 0.5 Mha are managed by state-level agencies</w:t>
+        <w:t xml:space="preserve">Our study focuses on the Brazilian forest concessions. These concessions are located in public forests and currently cover an area of 1.6 Mha in the Brazilian Amazon, of which 1.05 Mha are concessions, managed by the SFB, and 0.6 Mha are managed by state-level agencies</w:t>
       </w:r>
       <w:r>
         <w:t xml:space="preserve"> </w:t>
@@ -360,25 +360,34 @@
         <w:t xml:space="preserve">(SFB 2019)</w:t>
       </w:r>
       <w:r>
-        <w:t xml:space="preserve">. We retrieved the map of federal concessions and the map of all public forests from the Brazilian Forest Service website</w:t>
-      </w:r>
-      <w:r>
-        <w:t xml:space="preserve"> </w:t>
-      </w:r>
-      <w:r>
-        <w:t xml:space="preserve">(Serviço Florestal Brasileiro 2020; Serviço Florestal Brasilieiro 2019)</w:t>
-      </w:r>
-      <w:r>
-        <w:t xml:space="preserve">. We defined the area of all potential concessions as the area of all public forests that (i) are in the Brazilian Amazon biome, (ii) are designated for sustainable use, and (iii) are not community forests, indigenous territories or military areas</w:t>
-      </w:r>
-      <w:r>
-        <w:t xml:space="preserve"> </w:t>
-      </w:r>
-      <w:r>
-        <w:t xml:space="preserve">(as defined in SFB 2019, 112)</w:t>
-      </w:r>
-      <w:r>
-        <w:t xml:space="preserve">.</w:t>
+        <w:t xml:space="preserve">. We retrieved the map of current concessions and the map of all public forests from the Brazilian Forest Service and IDEFLOR websites</w:t>
+      </w:r>
+      <w:r>
+        <w:t xml:space="preserve"> </w:t>
+      </w:r>
+      <w:r>
+        <w:t xml:space="preserve">(Serviço Florestal Brasileiro 2020; Serviço Florestal Brasilieiro 2019; IDEFLOR-BIO n.d.)</w:t>
+      </w:r>
+      <w:r>
+        <w:t xml:space="preserve">. We defined the area of all potential concessions as the area of all public forests that (i) are in the Brazilian Amazon biome, (ii) are designated for sustainable use, and (iii) are not community forests, indigenous territories or military areas [as defined in</w:t>
+      </w:r>
+      <w:r>
+        <w:t xml:space="preserve"> </w:t>
+      </w:r>
+      <w:r>
+        <w:t xml:space="preserve">SFB (2019)</w:t>
+      </w:r>
+      <w:r>
+        <w:t xml:space="preserve">, p. 112; Figure</w:t>
+      </w:r>
+      <w:r>
+        <w:t xml:space="preserve"> </w:t>
+      </w:r>
+      <w:r>
+        <w:t xml:space="preserve">1</w:t>
+      </w:r>
+      <w:r>
+        <w:t xml:space="preserve">].</w:t>
       </w:r>
     </w:p>
     <w:p>
@@ -388,7 +397,7 @@
       <w:r>
         <w:drawing>
           <wp:inline>
-            <wp:extent cx="5334000" cy="3250406"/>
+            <wp:extent cx="5334000" cy="3333750"/>
             <wp:effectExtent b="0" l="0" r="0" t="0"/>
             <wp:docPr descr="Figure 1: Plot of Brazilian Amazon forest concessions. Current federal concessions are in red; potential concessions (public forests designated for sustainable use) are in blue." title="" id="1" name="Picture"/>
             <a:graphic>
@@ -409,7 +418,7 @@
                   <pic:spPr bwMode="auto">
                     <a:xfrm>
                       <a:off x="0" y="0"/>
-                      <a:ext cx="5334000" cy="3250406"/>
+                      <a:ext cx="5334000" cy="3333750"/>
                     </a:xfrm>
                     <a:prstGeom prst="rect">
                       <a:avLst/>
@@ -438,14 +447,6 @@
     </w:p>
     <w:p>
       <w:pPr>
-        <w:pStyle w:val="BodyText"/>
-      </w:pPr>
-      <w:r>
-        <w:t xml:space="preserve">The total area of current federal concessions is 1.05 Mha, and the area of all potential concessions is 35.4 Mha.</w:t>
-      </w:r>
-    </w:p>
-    <w:p>
-      <w:pPr>
         <w:pStyle w:val="Heading2"/>
       </w:pPr>
       <w:bookmarkStart w:id="24" w:name="the-vdde-model"/>
@@ -684,7 +685,7 @@
         <w:pStyle w:val="FirstParagraph"/>
       </w:pPr>
       <w:r>
-        <w:t xml:space="preserve">In this study we tested 54 different scenarios by using all combinations of the following inputs: (i) initial proportion of commercial volume: 20% (highly selective), 50% (intermediate) or 90% (not selective); (ii) logging intensity: 10 m</w:t>
+        <w:t xml:space="preserve">In this study we tested 27 different scenarios by using all combinations of the following inputs: (i) initial proportion of commercial volume: 20% (highly selective), 50% (intermediate) or 90% (not selective); (ii) logging intensity: 10 m</w:t>
       </w:r>
       <m:oMath>
         <m:sSup>
@@ -804,7 +805,7 @@
         <w:t xml:space="preserve"> </w:t>
       </w:r>
       <w:r>
-        <w:t xml:space="preserve">(high); (iii) length of cutting cycles: 20 years (short), 35 years (intermediate) or 60 years (long); (iv) concessions area: the area of current federal concessions, or the area of all potential concessions (see section:</w:t>
+        <w:t xml:space="preserve">(high); (iii) length of cutting cycles: 20 years (short), 35 years (intermediate) or 60 years (long). These scenarios are then applied to 2 different definitions of concessions area: the area of current concessions, or the area of all potential concessions (see section:</w:t>
       </w:r>
       <w:r>
         <w:t xml:space="preserve"> </w:t>
@@ -877,7 +878,7 @@
           <wp:inline>
             <wp:extent cx="5334000" cy="2667000"/>
             <wp:effectExtent b="0" l="0" r="0" t="0"/>
-            <wp:docPr descr="Figure 2: Illustration of the the duration of constant production. The x-axis represents the time since the first logging event, and the y-axis represents the evolution of commercial volume as simulated by the model with a logging intensity of 10 m^3.ha^{-1} and a logging cycle of 60 years. At each logging event, the commercial volume decreases because of timber exctraction (blue segments). If the logging cycles are not long enough to recover its pre-logging value, the commercial volume decreases until it is not sufficient to maintain a constant production (red segments). The time taken to reach this limit is the duration of constant production." title="" id="1" name="Picture"/>
+            <wp:docPr descr="Figure 2: Illustration of the duration of constant production. The x-axis represents the time since the first logging event, and the y-axis represents the evolution of commercial volume as simulated by the model with a logging intensity of 10 m^3.ha^{-1} and a logging cycle of 60 years. At each logging event, the commercial volume decreases because of timber harvests (blue segments). If the logging cycles are not long enough to recover its pre-logging value, the commercial volume decreases until it is not sufficient to maintain a constant production (red segments). The time taken to reach this limit is the duration of constant production." title="" id="1" name="Picture"/>
             <a:graphic>
               <a:graphicData uri="http://schemas.openxmlformats.org/drawingml/2006/picture">
                 <pic:pic>
@@ -920,7 +921,7 @@
         <w:pStyle w:val="ImageCaption"/>
       </w:pPr>
       <w:r>
-        <w:t xml:space="preserve">Figure 2: Illustration of the the duration of constant production. The x-axis represents the time since the first logging event, and the y-axis represents the evolution of commercial volume as simulated by the model with a logging intensity of 10 m</w:t>
+        <w:t xml:space="preserve">Figure 2: Illustration of the duration of constant production. The x-axis represents the time since the first logging event, and the y-axis represents the evolution of commercial volume as simulated by the model with a logging intensity of 10 m</w:t>
       </w:r>
       <m:oMath>
         <m:sSup>
@@ -960,7 +961,7 @@
         <w:t xml:space="preserve"> </w:t>
       </w:r>
       <w:r>
-        <w:t xml:space="preserve">and a logging cycle of 60 years. At each logging event, the commercial volume decreases because of timber exctraction (blue segments). If the logging cycles are not long enough to recover its pre-logging value, the commercial volume decreases until it is not sufficient to maintain a constant production (red segments). The time taken to reach this limit is the duration of constant production.</w:t>
+        <w:t xml:space="preserve">and a logging cycle of 60 years. At each logging event, the commercial volume decreases because of timber harvests (blue segments). If the logging cycles are not long enough to recover its pre-logging value, the commercial volume decreases until it is not sufficient to maintain a constant production (red segments). The time taken to reach this limit is the duration of constant production.</w:t>
       </w:r>
     </w:p>
     <w:p>
@@ -1070,7 +1071,7 @@
         <w:pStyle w:val="TableCaption"/>
       </w:pPr>
       <w:r>
-        <w:t xml:space="preserve">Table 1: Sustainability of all 54 scenarios, characterized by the duration of constant timber production (yrs, last column). The first 4 columns correspond to the input variables: the proportion of commercial volume (%); logging intensity (m</w:t>
+        <w:t xml:space="preserve">Table 1: Sustainability of all 27 scenarios, characterized by the duration of constant timber production (yrs, last 2 columns). The first 3 columns correspond to the input variables: the proportion of commercial volume (%); logging intensity (m</w:t>
       </w:r>
       <m:oMath>
         <m:sSup>
@@ -1107,7 +1108,7 @@
         </m:r>
       </m:oMath>
       <w:r>
-        <w:t xml:space="preserve">); logging cycle length (yr); and the forest area considered, either current federal concessions or all potential concessions. The provided values for the duration of constant production is the median value of all iterations, followed by the 95% credibility interval (between parentheses).</w:t>
+        <w:t xml:space="preserve">); logging cycle length (yr). The 2 last columns are the duration of constant timber production in current concession areas and in all potential concessions, as the median value of all iterations, followed by the 95% credibility interval (between parentheses).</w:t>
       </w:r>
     </w:p>
     <w:tbl>
@@ -1115,14 +1116,14 @@
         <w:tblStyle w:val="Table"/>
         <w:tblW w:type="pct" w:w="5000.0"/>
         <w:tblLook w:firstRow="1"/>
-        <w:tblCaption w:val="Table 1: Sustainability of all 54 scenarios, characterized by the duration of constant timber production (yrs, last column). The first 4 columns correspond to the input variables: the proportion of commercial volume (%); logging intensity (m^3.ha{^-1}); logging cycle length (yr); and the forest area considered, either current federal concessions or all potential concessions. The provided values for the duration of constant production is the median value of all iterations, followed by the 95% credibility interval (between parentheses)."/>
+        <w:tblCaption w:val="Table 1: Sustainability of all 27 scenarios, characterized by the duration of constant timber production (yrs, last 2 columns). The first 3 columns correspond to the input variables: the proportion of commercial volume (%); logging intensity (m^3.ha{^-1}); logging cycle length (yr). The 2 last columns are the duration of constant timber production in current concession areas and in all potential concessions, as the median value of all iterations, followed by the 95% credibility interval (between parentheses)."/>
       </w:tblPr>
       <w:tblGrid>
-        <w:gridCol w:w="1095"/>
-        <w:gridCol w:w="1263"/>
-        <w:gridCol w:w="926"/>
-        <w:gridCol w:w="1348"/>
-        <w:gridCol w:w="3285"/>
+        <w:gridCol w:w="655"/>
+        <w:gridCol w:w="756"/>
+        <w:gridCol w:w="554"/>
+        <w:gridCol w:w="2925"/>
+        <w:gridCol w:w="3026"/>
       </w:tblGrid>
       <w:tr>
         <w:trPr>
@@ -1192,7 +1193,7 @@
               <w:jc w:val="left"/>
             </w:pPr>
             <w:r>
-              <w:t xml:space="preserve">Concession area</w:t>
+              <w:t xml:space="preserve">Duration of constant production - Current concession area</w:t>
             </w:r>
           </w:p>
         </w:tc>
@@ -1209,7 +1210,7 @@
               <w:jc w:val="left"/>
             </w:pPr>
             <w:r>
-              <w:t xml:space="preserve">Duration of constant timber production</w:t>
+              <w:t xml:space="preserve">Duration of constant production - Potential concession area</w:t>
             </w:r>
           </w:p>
         </w:tc>
@@ -1255,7 +1256,7 @@
               <w:jc w:val="left"/>
             </w:pPr>
             <w:r>
-              <w:t xml:space="preserve">Current</w:t>
+              <w:t xml:space="preserve">20 yr (20-60)</w:t>
             </w:r>
           </w:p>
         </w:tc>
@@ -1301,29 +1302,29 @@
               <w:jc w:val="left"/>
             </w:pPr>
             <w:r>
-              <w:t xml:space="preserve">20 yr</w:t>
-            </w:r>
-          </w:p>
-        </w:tc>
-        <w:tc>
-          <w:p>
-            <w:pPr>
-              <w:pStyle w:val="Compact"/>
-              <w:jc w:val="left"/>
-            </w:pPr>
-            <w:r>
-              <w:t xml:space="preserve">Potential</w:t>
-            </w:r>
-          </w:p>
-        </w:tc>
-        <w:tc>
-          <w:p>
-            <w:pPr>
-              <w:pStyle w:val="Compact"/>
-              <w:jc w:val="left"/>
-            </w:pPr>
-            <w:r>
-              <w:t xml:space="preserve">20 yr (20-60)</w:t>
+              <w:t xml:space="preserve">35 yr</w:t>
+            </w:r>
+          </w:p>
+        </w:tc>
+        <w:tc>
+          <w:p>
+            <w:pPr>
+              <w:pStyle w:val="Compact"/>
+              <w:jc w:val="left"/>
+            </w:pPr>
+            <w:r>
+              <w:t xml:space="preserve">35 yr (35-105)</w:t>
+            </w:r>
+          </w:p>
+        </w:tc>
+        <w:tc>
+          <w:p>
+            <w:pPr>
+              <w:pStyle w:val="Compact"/>
+              <w:jc w:val="left"/>
+            </w:pPr>
+            <w:r>
+              <w:t xml:space="preserve">35 yr (35-105)</w:t>
             </w:r>
           </w:p>
         </w:tc>
@@ -1336,7 +1337,7 @@
               <w:jc w:val="left"/>
             </w:pPr>
             <w:r>
-              <w:t xml:space="preserve">50%</w:t>
+              <w:t xml:space="preserve">20%</w:t>
             </w:r>
           </w:p>
         </w:tc>
@@ -1358,29 +1359,29 @@
               <w:jc w:val="left"/>
             </w:pPr>
             <w:r>
-              <w:t xml:space="preserve">20 yr</w:t>
-            </w:r>
-          </w:p>
-        </w:tc>
-        <w:tc>
-          <w:p>
-            <w:pPr>
-              <w:pStyle w:val="Compact"/>
-              <w:jc w:val="left"/>
-            </w:pPr>
-            <w:r>
-              <w:t xml:space="preserve">Current</w:t>
-            </w:r>
-          </w:p>
-        </w:tc>
-        <w:tc>
-          <w:p>
-            <w:pPr>
-              <w:pStyle w:val="Compact"/>
-              <w:jc w:val="left"/>
-            </w:pPr>
-            <w:r>
-              <w:t xml:space="preserve">100 yr (20-160)</w:t>
+              <w:t xml:space="preserve">60 yr</w:t>
+            </w:r>
+          </w:p>
+        </w:tc>
+        <w:tc>
+          <w:p>
+            <w:pPr>
+              <w:pStyle w:val="Compact"/>
+              <w:jc w:val="left"/>
+            </w:pPr>
+            <w:r>
+              <w:t xml:space="preserve">120 yr (60-180)</w:t>
+            </w:r>
+          </w:p>
+        </w:tc>
+        <w:tc>
+          <w:p>
+            <w:pPr>
+              <w:pStyle w:val="Compact"/>
+              <w:jc w:val="left"/>
+            </w:pPr>
+            <w:r>
+              <w:t xml:space="preserve">60 yr (60-180)</w:t>
             </w:r>
           </w:p>
         </w:tc>
@@ -1393,18 +1394,18 @@
               <w:jc w:val="left"/>
             </w:pPr>
             <w:r>
-              <w:t xml:space="preserve">50%</w:t>
-            </w:r>
-          </w:p>
-        </w:tc>
-        <w:tc>
-          <w:p>
-            <w:pPr>
-              <w:pStyle w:val="Compact"/>
-              <w:jc w:val="left"/>
-            </w:pPr>
-            <w:r>
-              <w:t xml:space="preserve">10 m3/ha</w:t>
+              <w:t xml:space="preserve">20%</w:t>
+            </w:r>
+          </w:p>
+        </w:tc>
+        <w:tc>
+          <w:p>
+            <w:pPr>
+              <w:pStyle w:val="Compact"/>
+              <w:jc w:val="left"/>
+            </w:pPr>
+            <w:r>
+              <w:t xml:space="preserve">20 m3/ha</w:t>
             </w:r>
           </w:p>
         </w:tc>
@@ -1426,18 +1427,18 @@
               <w:jc w:val="left"/>
             </w:pPr>
             <w:r>
-              <w:t xml:space="preserve">Potential</w:t>
-            </w:r>
-          </w:p>
-        </w:tc>
-        <w:tc>
-          <w:p>
-            <w:pPr>
-              <w:pStyle w:val="Compact"/>
-              <w:jc w:val="left"/>
-            </w:pPr>
-            <w:r>
-              <w:t xml:space="preserve">80 yr (20-160)</w:t>
+              <w:t xml:space="preserve">20 yr (20-20)</w:t>
+            </w:r>
+          </w:p>
+        </w:tc>
+        <w:tc>
+          <w:p>
+            <w:pPr>
+              <w:pStyle w:val="Compact"/>
+              <w:jc w:val="left"/>
+            </w:pPr>
+            <w:r>
+              <w:t xml:space="preserve">20 yr (20-20)</w:t>
             </w:r>
           </w:p>
         </w:tc>
@@ -1450,51 +1451,51 @@
               <w:jc w:val="left"/>
             </w:pPr>
             <w:r>
-              <w:t xml:space="preserve">90%</w:t>
-            </w:r>
-          </w:p>
-        </w:tc>
-        <w:tc>
-          <w:p>
-            <w:pPr>
-              <w:pStyle w:val="Compact"/>
-              <w:jc w:val="left"/>
-            </w:pPr>
-            <w:r>
-              <w:t xml:space="preserve">10 m3/ha</w:t>
-            </w:r>
-          </w:p>
-        </w:tc>
-        <w:tc>
-          <w:p>
-            <w:pPr>
-              <w:pStyle w:val="Compact"/>
-              <w:jc w:val="left"/>
-            </w:pPr>
-            <w:r>
-              <w:t xml:space="preserve">20 yr</w:t>
-            </w:r>
-          </w:p>
-        </w:tc>
-        <w:tc>
-          <w:p>
-            <w:pPr>
-              <w:pStyle w:val="Compact"/>
-              <w:jc w:val="left"/>
-            </w:pPr>
-            <w:r>
-              <w:t xml:space="preserve">Current</w:t>
-            </w:r>
-          </w:p>
-        </w:tc>
-        <w:tc>
-          <w:p>
-            <w:pPr>
-              <w:pStyle w:val="Compact"/>
-              <w:jc w:val="left"/>
-            </w:pPr>
-            <w:r>
-              <w:t xml:space="preserve">240 yr (20-520)</w:t>
+              <w:t xml:space="preserve">20%</w:t>
+            </w:r>
+          </w:p>
+        </w:tc>
+        <w:tc>
+          <w:p>
+            <w:pPr>
+              <w:pStyle w:val="Compact"/>
+              <w:jc w:val="left"/>
+            </w:pPr>
+            <w:r>
+              <w:t xml:space="preserve">20 m3/ha</w:t>
+            </w:r>
+          </w:p>
+        </w:tc>
+        <w:tc>
+          <w:p>
+            <w:pPr>
+              <w:pStyle w:val="Compact"/>
+              <w:jc w:val="left"/>
+            </w:pPr>
+            <w:r>
+              <w:t xml:space="preserve">35 yr</w:t>
+            </w:r>
+          </w:p>
+        </w:tc>
+        <w:tc>
+          <w:p>
+            <w:pPr>
+              <w:pStyle w:val="Compact"/>
+              <w:jc w:val="left"/>
+            </w:pPr>
+            <w:r>
+              <w:t xml:space="preserve">35 yr (35-35)</w:t>
+            </w:r>
+          </w:p>
+        </w:tc>
+        <w:tc>
+          <w:p>
+            <w:pPr>
+              <w:pStyle w:val="Compact"/>
+              <w:jc w:val="left"/>
+            </w:pPr>
+            <w:r>
+              <w:t xml:space="preserve">35 yr (35-35)</w:t>
             </w:r>
           </w:p>
         </w:tc>
@@ -1507,51 +1508,51 @@
               <w:jc w:val="left"/>
             </w:pPr>
             <w:r>
-              <w:t xml:space="preserve">90%</w:t>
-            </w:r>
-          </w:p>
-        </w:tc>
-        <w:tc>
-          <w:p>
-            <w:pPr>
-              <w:pStyle w:val="Compact"/>
-              <w:jc w:val="left"/>
-            </w:pPr>
-            <w:r>
-              <w:t xml:space="preserve">10 m3/ha</w:t>
-            </w:r>
-          </w:p>
-        </w:tc>
-        <w:tc>
-          <w:p>
-            <w:pPr>
-              <w:pStyle w:val="Compact"/>
-              <w:jc w:val="left"/>
-            </w:pPr>
-            <w:r>
-              <w:t xml:space="preserve">20 yr</w:t>
-            </w:r>
-          </w:p>
-        </w:tc>
-        <w:tc>
-          <w:p>
-            <w:pPr>
-              <w:pStyle w:val="Compact"/>
-              <w:jc w:val="left"/>
-            </w:pPr>
-            <w:r>
-              <w:t xml:space="preserve">Potential</w:t>
-            </w:r>
-          </w:p>
-        </w:tc>
-        <w:tc>
-          <w:p>
-            <w:pPr>
-              <w:pStyle w:val="Compact"/>
-              <w:jc w:val="left"/>
-            </w:pPr>
-            <w:r>
-              <w:t xml:space="preserve">220 yr (20-520)</w:t>
+              <w:t xml:space="preserve">20%</w:t>
+            </w:r>
+          </w:p>
+        </w:tc>
+        <w:tc>
+          <w:p>
+            <w:pPr>
+              <w:pStyle w:val="Compact"/>
+              <w:jc w:val="left"/>
+            </w:pPr>
+            <w:r>
+              <w:t xml:space="preserve">20 m3/ha</w:t>
+            </w:r>
+          </w:p>
+        </w:tc>
+        <w:tc>
+          <w:p>
+            <w:pPr>
+              <w:pStyle w:val="Compact"/>
+              <w:jc w:val="left"/>
+            </w:pPr>
+            <w:r>
+              <w:t xml:space="preserve">60 yr</w:t>
+            </w:r>
+          </w:p>
+        </w:tc>
+        <w:tc>
+          <w:p>
+            <w:pPr>
+              <w:pStyle w:val="Compact"/>
+              <w:jc w:val="left"/>
+            </w:pPr>
+            <w:r>
+              <w:t xml:space="preserve">60 yr (60-60)</w:t>
+            </w:r>
+          </w:p>
+        </w:tc>
+        <w:tc>
+          <w:p>
+            <w:pPr>
+              <w:pStyle w:val="Compact"/>
+              <w:jc w:val="left"/>
+            </w:pPr>
+            <w:r>
+              <w:t xml:space="preserve">60 yr (60-60)</w:t>
             </w:r>
           </w:p>
         </w:tc>
@@ -1575,40 +1576,40 @@
               <w:jc w:val="left"/>
             </w:pPr>
             <w:r>
-              <w:t xml:space="preserve">10 m3/ha</w:t>
-            </w:r>
-          </w:p>
-        </w:tc>
-        <w:tc>
-          <w:p>
-            <w:pPr>
-              <w:pStyle w:val="Compact"/>
-              <w:jc w:val="left"/>
-            </w:pPr>
-            <w:r>
-              <w:t xml:space="preserve">35 yr</w:t>
-            </w:r>
-          </w:p>
-        </w:tc>
-        <w:tc>
-          <w:p>
-            <w:pPr>
-              <w:pStyle w:val="Compact"/>
-              <w:jc w:val="left"/>
-            </w:pPr>
-            <w:r>
-              <w:t xml:space="preserve">Current</w:t>
-            </w:r>
-          </w:p>
-        </w:tc>
-        <w:tc>
-          <w:p>
-            <w:pPr>
-              <w:pStyle w:val="Compact"/>
-              <w:jc w:val="left"/>
-            </w:pPr>
-            <w:r>
-              <w:t xml:space="preserve">35 yr (35-105)</w:t>
+              <w:t xml:space="preserve">30 m3/ha</w:t>
+            </w:r>
+          </w:p>
+        </w:tc>
+        <w:tc>
+          <w:p>
+            <w:pPr>
+              <w:pStyle w:val="Compact"/>
+              <w:jc w:val="left"/>
+            </w:pPr>
+            <w:r>
+              <w:t xml:space="preserve">20 yr</w:t>
+            </w:r>
+          </w:p>
+        </w:tc>
+        <w:tc>
+          <w:p>
+            <w:pPr>
+              <w:pStyle w:val="Compact"/>
+              <w:jc w:val="left"/>
+            </w:pPr>
+            <w:r>
+              <w:t xml:space="preserve">20 yr (20-20)</w:t>
+            </w:r>
+          </w:p>
+        </w:tc>
+        <w:tc>
+          <w:p>
+            <w:pPr>
+              <w:pStyle w:val="Compact"/>
+              <w:jc w:val="left"/>
+            </w:pPr>
+            <w:r>
+              <w:t xml:space="preserve">20 yr (20-20)</w:t>
             </w:r>
           </w:p>
         </w:tc>
@@ -1632,7 +1633,7 @@
               <w:jc w:val="left"/>
             </w:pPr>
             <w:r>
-              <w:t xml:space="preserve">10 m3/ha</w:t>
+              <w:t xml:space="preserve">30 m3/ha</w:t>
             </w:r>
           </w:p>
         </w:tc>
@@ -1654,18 +1655,18 @@
               <w:jc w:val="left"/>
             </w:pPr>
             <w:r>
-              <w:t xml:space="preserve">Potential</w:t>
-            </w:r>
-          </w:p>
-        </w:tc>
-        <w:tc>
-          <w:p>
-            <w:pPr>
-              <w:pStyle w:val="Compact"/>
-              <w:jc w:val="left"/>
-            </w:pPr>
-            <w:r>
-              <w:t xml:space="preserve">35 yr (35-105)</w:t>
+              <w:t xml:space="preserve">35 yr (35-35)</w:t>
+            </w:r>
+          </w:p>
+        </w:tc>
+        <w:tc>
+          <w:p>
+            <w:pPr>
+              <w:pStyle w:val="Compact"/>
+              <w:jc w:val="left"/>
+            </w:pPr>
+            <w:r>
+              <w:t xml:space="preserve">35 yr (35-35)</w:t>
             </w:r>
           </w:p>
         </w:tc>
@@ -1678,51 +1679,51 @@
               <w:jc w:val="left"/>
             </w:pPr>
             <w:r>
-              <w:t xml:space="preserve">50%</w:t>
-            </w:r>
-          </w:p>
-        </w:tc>
-        <w:tc>
-          <w:p>
-            <w:pPr>
-              <w:pStyle w:val="Compact"/>
-              <w:jc w:val="left"/>
-            </w:pPr>
-            <w:r>
-              <w:t xml:space="preserve">10 m3/ha</w:t>
-            </w:r>
-          </w:p>
-        </w:tc>
-        <w:tc>
-          <w:p>
-            <w:pPr>
-              <w:pStyle w:val="Compact"/>
-              <w:jc w:val="left"/>
-            </w:pPr>
-            <w:r>
-              <w:t xml:space="preserve">35 yr</w:t>
-            </w:r>
-          </w:p>
-        </w:tc>
-        <w:tc>
-          <w:p>
-            <w:pPr>
-              <w:pStyle w:val="Compact"/>
-              <w:jc w:val="left"/>
-            </w:pPr>
-            <w:r>
-              <w:t xml:space="preserve">Current</w:t>
-            </w:r>
-          </w:p>
-        </w:tc>
-        <w:tc>
-          <w:p>
-            <w:pPr>
-              <w:pStyle w:val="Compact"/>
-              <w:jc w:val="left"/>
-            </w:pPr>
-            <w:r>
-              <w:t xml:space="preserve">175 yr (35-350)</w:t>
+              <w:t xml:space="preserve">20%</w:t>
+            </w:r>
+          </w:p>
+        </w:tc>
+        <w:tc>
+          <w:p>
+            <w:pPr>
+              <w:pStyle w:val="Compact"/>
+              <w:jc w:val="left"/>
+            </w:pPr>
+            <w:r>
+              <w:t xml:space="preserve">30 m3/ha</w:t>
+            </w:r>
+          </w:p>
+        </w:tc>
+        <w:tc>
+          <w:p>
+            <w:pPr>
+              <w:pStyle w:val="Compact"/>
+              <w:jc w:val="left"/>
+            </w:pPr>
+            <w:r>
+              <w:t xml:space="preserve">60 yr</w:t>
+            </w:r>
+          </w:p>
+        </w:tc>
+        <w:tc>
+          <w:p>
+            <w:pPr>
+              <w:pStyle w:val="Compact"/>
+              <w:jc w:val="left"/>
+            </w:pPr>
+            <w:r>
+              <w:t xml:space="preserve">60 yr (60-60)</w:t>
+            </w:r>
+          </w:p>
+        </w:tc>
+        <w:tc>
+          <w:p>
+            <w:pPr>
+              <w:pStyle w:val="Compact"/>
+              <w:jc w:val="left"/>
+            </w:pPr>
+            <w:r>
+              <w:t xml:space="preserve">60 yr (60-60)</w:t>
             </w:r>
           </w:p>
         </w:tc>
@@ -1757,29 +1758,29 @@
               <w:jc w:val="left"/>
             </w:pPr>
             <w:r>
-              <w:t xml:space="preserve">35 yr</w:t>
-            </w:r>
-          </w:p>
-        </w:tc>
-        <w:tc>
-          <w:p>
-            <w:pPr>
-              <w:pStyle w:val="Compact"/>
-              <w:jc w:val="left"/>
-            </w:pPr>
-            <w:r>
-              <w:t xml:space="preserve">Potential</w:t>
-            </w:r>
-          </w:p>
-        </w:tc>
-        <w:tc>
-          <w:p>
-            <w:pPr>
-              <w:pStyle w:val="Compact"/>
-              <w:jc w:val="left"/>
-            </w:pPr>
-            <w:r>
-              <w:t xml:space="preserve">210 yr (35-385)</w:t>
+              <w:t xml:space="preserve">20 yr</w:t>
+            </w:r>
+          </w:p>
+        </w:tc>
+        <w:tc>
+          <w:p>
+            <w:pPr>
+              <w:pStyle w:val="Compact"/>
+              <w:jc w:val="left"/>
+            </w:pPr>
+            <w:r>
+              <w:t xml:space="preserve">100 yr (20-160)</w:t>
+            </w:r>
+          </w:p>
+        </w:tc>
+        <w:tc>
+          <w:p>
+            <w:pPr>
+              <w:pStyle w:val="Compact"/>
+              <w:jc w:val="left"/>
+            </w:pPr>
+            <w:r>
+              <w:t xml:space="preserve">80 yr (20-160)</w:t>
             </w:r>
           </w:p>
         </w:tc>
@@ -1792,7 +1793,7 @@
               <w:jc w:val="left"/>
             </w:pPr>
             <w:r>
-              <w:t xml:space="preserve">90%</w:t>
+              <w:t xml:space="preserve">50%</w:t>
             </w:r>
           </w:p>
         </w:tc>
@@ -1825,18 +1826,18 @@
               <w:jc w:val="left"/>
             </w:pPr>
             <w:r>
-              <w:t xml:space="preserve">Current</w:t>
-            </w:r>
-          </w:p>
-        </w:tc>
-        <w:tc>
-          <w:p>
-            <w:pPr>
-              <w:pStyle w:val="Compact"/>
-              <w:jc w:val="left"/>
-            </w:pPr>
-            <w:r>
-              <w:t xml:space="preserve">1000+ yr (70-1000+)</w:t>
+              <w:t xml:space="preserve">210 yr (35-385)</w:t>
+            </w:r>
+          </w:p>
+        </w:tc>
+        <w:tc>
+          <w:p>
+            <w:pPr>
+              <w:pStyle w:val="Compact"/>
+              <w:jc w:val="left"/>
+            </w:pPr>
+            <w:r>
+              <w:t xml:space="preserve">210 yr (35-385)</w:t>
             </w:r>
           </w:p>
         </w:tc>
@@ -1849,7 +1850,7 @@
               <w:jc w:val="left"/>
             </w:pPr>
             <w:r>
-              <w:t xml:space="preserve">90%</w:t>
+              <w:t xml:space="preserve">50%</w:t>
             </w:r>
           </w:p>
         </w:tc>
@@ -1871,29 +1872,29 @@
               <w:jc w:val="left"/>
             </w:pPr>
             <w:r>
-              <w:t xml:space="preserve">35 yr</w:t>
-            </w:r>
-          </w:p>
-        </w:tc>
-        <w:tc>
-          <w:p>
-            <w:pPr>
-              <w:pStyle w:val="Compact"/>
-              <w:jc w:val="left"/>
-            </w:pPr>
-            <w:r>
-              <w:t xml:space="preserve">Potential</w:t>
-            </w:r>
-          </w:p>
-        </w:tc>
-        <w:tc>
-          <w:p>
-            <w:pPr>
-              <w:pStyle w:val="Compact"/>
-              <w:jc w:val="left"/>
-            </w:pPr>
-            <w:r>
-              <w:t xml:space="preserve">1000+ yr (70-1000+)</w:t>
+              <w:t xml:space="preserve">60 yr</w:t>
+            </w:r>
+          </w:p>
+        </w:tc>
+        <w:tc>
+          <w:p>
+            <w:pPr>
+              <w:pStyle w:val="Compact"/>
+              <w:jc w:val="left"/>
+            </w:pPr>
+            <w:r>
+              <w:t xml:space="preserve">540 yr (60-1000+)</w:t>
+            </w:r>
+          </w:p>
+        </w:tc>
+        <w:tc>
+          <w:p>
+            <w:pPr>
+              <w:pStyle w:val="Compact"/>
+              <w:jc w:val="left"/>
+            </w:pPr>
+            <w:r>
+              <w:t xml:space="preserve">540 yr (60-1000+)</w:t>
             </w:r>
           </w:p>
         </w:tc>
@@ -1906,51 +1907,51 @@
               <w:jc w:val="left"/>
             </w:pPr>
             <w:r>
-              <w:t xml:space="preserve">20%</w:t>
-            </w:r>
-          </w:p>
-        </w:tc>
-        <w:tc>
-          <w:p>
-            <w:pPr>
-              <w:pStyle w:val="Compact"/>
-              <w:jc w:val="left"/>
-            </w:pPr>
-            <w:r>
-              <w:t xml:space="preserve">10 m3/ha</w:t>
-            </w:r>
-          </w:p>
-        </w:tc>
-        <w:tc>
-          <w:p>
-            <w:pPr>
-              <w:pStyle w:val="Compact"/>
-              <w:jc w:val="left"/>
-            </w:pPr>
-            <w:r>
-              <w:t xml:space="preserve">60 yr</w:t>
-            </w:r>
-          </w:p>
-        </w:tc>
-        <w:tc>
-          <w:p>
-            <w:pPr>
-              <w:pStyle w:val="Compact"/>
-              <w:jc w:val="left"/>
-            </w:pPr>
-            <w:r>
-              <w:t xml:space="preserve">Current</w:t>
-            </w:r>
-          </w:p>
-        </w:tc>
-        <w:tc>
-          <w:p>
-            <w:pPr>
-              <w:pStyle w:val="Compact"/>
-              <w:jc w:val="left"/>
-            </w:pPr>
-            <w:r>
-              <w:t xml:space="preserve">60 yr (60-180)</w:t>
+              <w:t xml:space="preserve">50%</w:t>
+            </w:r>
+          </w:p>
+        </w:tc>
+        <w:tc>
+          <w:p>
+            <w:pPr>
+              <w:pStyle w:val="Compact"/>
+              <w:jc w:val="left"/>
+            </w:pPr>
+            <w:r>
+              <w:t xml:space="preserve">20 m3/ha</w:t>
+            </w:r>
+          </w:p>
+        </w:tc>
+        <w:tc>
+          <w:p>
+            <w:pPr>
+              <w:pStyle w:val="Compact"/>
+              <w:jc w:val="left"/>
+            </w:pPr>
+            <w:r>
+              <w:t xml:space="preserve">20 yr</w:t>
+            </w:r>
+          </w:p>
+        </w:tc>
+        <w:tc>
+          <w:p>
+            <w:pPr>
+              <w:pStyle w:val="Compact"/>
+              <w:jc w:val="left"/>
+            </w:pPr>
+            <w:r>
+              <w:t xml:space="preserve">40 yr (20-80)</w:t>
+            </w:r>
+          </w:p>
+        </w:tc>
+        <w:tc>
+          <w:p>
+            <w:pPr>
+              <w:pStyle w:val="Compact"/>
+              <w:jc w:val="left"/>
+            </w:pPr>
+            <w:r>
+              <w:t xml:space="preserve">40 yr (20-60)</w:t>
             </w:r>
           </w:p>
         </w:tc>
@@ -1963,51 +1964,51 @@
               <w:jc w:val="left"/>
             </w:pPr>
             <w:r>
-              <w:t xml:space="preserve">20%</w:t>
-            </w:r>
-          </w:p>
-        </w:tc>
-        <w:tc>
-          <w:p>
-            <w:pPr>
-              <w:pStyle w:val="Compact"/>
-              <w:jc w:val="left"/>
-            </w:pPr>
-            <w:r>
-              <w:t xml:space="preserve">10 m3/ha</w:t>
-            </w:r>
-          </w:p>
-        </w:tc>
-        <w:tc>
-          <w:p>
-            <w:pPr>
-              <w:pStyle w:val="Compact"/>
-              <w:jc w:val="left"/>
-            </w:pPr>
-            <w:r>
-              <w:t xml:space="preserve">60 yr</w:t>
-            </w:r>
-          </w:p>
-        </w:tc>
-        <w:tc>
-          <w:p>
-            <w:pPr>
-              <w:pStyle w:val="Compact"/>
-              <w:jc w:val="left"/>
-            </w:pPr>
-            <w:r>
-              <w:t xml:space="preserve">Potential</w:t>
-            </w:r>
-          </w:p>
-        </w:tc>
-        <w:tc>
-          <w:p>
-            <w:pPr>
-              <w:pStyle w:val="Compact"/>
-              <w:jc w:val="left"/>
-            </w:pPr>
-            <w:r>
-              <w:t xml:space="preserve">60 yr (60-180)</w:t>
+              <w:t xml:space="preserve">50%</w:t>
+            </w:r>
+          </w:p>
+        </w:tc>
+        <w:tc>
+          <w:p>
+            <w:pPr>
+              <w:pStyle w:val="Compact"/>
+              <w:jc w:val="left"/>
+            </w:pPr>
+            <w:r>
+              <w:t xml:space="preserve">20 m3/ha</w:t>
+            </w:r>
+          </w:p>
+        </w:tc>
+        <w:tc>
+          <w:p>
+            <w:pPr>
+              <w:pStyle w:val="Compact"/>
+              <w:jc w:val="left"/>
+            </w:pPr>
+            <w:r>
+              <w:t xml:space="preserve">35 yr</w:t>
+            </w:r>
+          </w:p>
+        </w:tc>
+        <w:tc>
+          <w:p>
+            <w:pPr>
+              <w:pStyle w:val="Compact"/>
+              <w:jc w:val="left"/>
+            </w:pPr>
+            <w:r>
+              <w:t xml:space="preserve">70 yr (35-140)</w:t>
+            </w:r>
+          </w:p>
+        </w:tc>
+        <w:tc>
+          <w:p>
+            <w:pPr>
+              <w:pStyle w:val="Compact"/>
+              <w:jc w:val="left"/>
+            </w:pPr>
+            <w:r>
+              <w:t xml:space="preserve">70 yr (35-140)</w:t>
             </w:r>
           </w:p>
         </w:tc>
@@ -2031,7 +2032,7 @@
               <w:jc w:val="left"/>
             </w:pPr>
             <w:r>
-              <w:t xml:space="preserve">10 m3/ha</w:t>
+              <w:t xml:space="preserve">20 m3/ha</w:t>
             </w:r>
           </w:p>
         </w:tc>
@@ -2053,18 +2054,18 @@
               <w:jc w:val="left"/>
             </w:pPr>
             <w:r>
-              <w:t xml:space="preserve">Current</w:t>
-            </w:r>
-          </w:p>
-        </w:tc>
-        <w:tc>
-          <w:p>
-            <w:pPr>
-              <w:pStyle w:val="Compact"/>
-              <w:jc w:val="left"/>
-            </w:pPr>
-            <w:r>
-              <w:t xml:space="preserve">540 yr (60-1000+)</w:t>
+              <w:t xml:space="preserve">120 yr (60-300)</w:t>
+            </w:r>
+          </w:p>
+        </w:tc>
+        <w:tc>
+          <w:p>
+            <w:pPr>
+              <w:pStyle w:val="Compact"/>
+              <w:jc w:val="left"/>
+            </w:pPr>
+            <w:r>
+              <w:t xml:space="preserve">120 yr (60-300)</w:t>
             </w:r>
           </w:p>
         </w:tc>
@@ -2088,40 +2089,40 @@
               <w:jc w:val="left"/>
             </w:pPr>
             <w:r>
-              <w:t xml:space="preserve">10 m3/ha</w:t>
-            </w:r>
-          </w:p>
-        </w:tc>
-        <w:tc>
-          <w:p>
-            <w:pPr>
-              <w:pStyle w:val="Compact"/>
-              <w:jc w:val="left"/>
-            </w:pPr>
-            <w:r>
-              <w:t xml:space="preserve">60 yr</w:t>
-            </w:r>
-          </w:p>
-        </w:tc>
-        <w:tc>
-          <w:p>
-            <w:pPr>
-              <w:pStyle w:val="Compact"/>
-              <w:jc w:val="left"/>
-            </w:pPr>
-            <w:r>
-              <w:t xml:space="preserve">Potential</w:t>
-            </w:r>
-          </w:p>
-        </w:tc>
-        <w:tc>
-          <w:p>
-            <w:pPr>
-              <w:pStyle w:val="Compact"/>
-              <w:jc w:val="left"/>
-            </w:pPr>
-            <w:r>
-              <w:t xml:space="preserve">540 yr (60-1000+)</w:t>
+              <w:t xml:space="preserve">30 m3/ha</w:t>
+            </w:r>
+          </w:p>
+        </w:tc>
+        <w:tc>
+          <w:p>
+            <w:pPr>
+              <w:pStyle w:val="Compact"/>
+              <w:jc w:val="left"/>
+            </w:pPr>
+            <w:r>
+              <w:t xml:space="preserve">20 yr</w:t>
+            </w:r>
+          </w:p>
+        </w:tc>
+        <w:tc>
+          <w:p>
+            <w:pPr>
+              <w:pStyle w:val="Compact"/>
+              <w:jc w:val="left"/>
+            </w:pPr>
+            <w:r>
+              <w:t xml:space="preserve">20 yr (20-40)</w:t>
+            </w:r>
+          </w:p>
+        </w:tc>
+        <w:tc>
+          <w:p>
+            <w:pPr>
+              <w:pStyle w:val="Compact"/>
+              <w:jc w:val="left"/>
+            </w:pPr>
+            <w:r>
+              <w:t xml:space="preserve">20 yr (20-40)</w:t>
             </w:r>
           </w:p>
         </w:tc>
@@ -2134,51 +2135,51 @@
               <w:jc w:val="left"/>
             </w:pPr>
             <w:r>
-              <w:t xml:space="preserve">90%</w:t>
-            </w:r>
-          </w:p>
-        </w:tc>
-        <w:tc>
-          <w:p>
-            <w:pPr>
-              <w:pStyle w:val="Compact"/>
-              <w:jc w:val="left"/>
-            </w:pPr>
-            <w:r>
-              <w:t xml:space="preserve">10 m3/ha</w:t>
-            </w:r>
-          </w:p>
-        </w:tc>
-        <w:tc>
-          <w:p>
-            <w:pPr>
-              <w:pStyle w:val="Compact"/>
-              <w:jc w:val="left"/>
-            </w:pPr>
-            <w:r>
-              <w:t xml:space="preserve">60 yr</w:t>
-            </w:r>
-          </w:p>
-        </w:tc>
-        <w:tc>
-          <w:p>
-            <w:pPr>
-              <w:pStyle w:val="Compact"/>
-              <w:jc w:val="left"/>
-            </w:pPr>
-            <w:r>
-              <w:t xml:space="preserve">Current</w:t>
-            </w:r>
-          </w:p>
-        </w:tc>
-        <w:tc>
-          <w:p>
-            <w:pPr>
-              <w:pStyle w:val="Compact"/>
-              <w:jc w:val="left"/>
-            </w:pPr>
-            <w:r>
-              <w:t xml:space="preserve">1000+ yr (300-1000+)</w:t>
+              <w:t xml:space="preserve">50%</w:t>
+            </w:r>
+          </w:p>
+        </w:tc>
+        <w:tc>
+          <w:p>
+            <w:pPr>
+              <w:pStyle w:val="Compact"/>
+              <w:jc w:val="left"/>
+            </w:pPr>
+            <w:r>
+              <w:t xml:space="preserve">30 m3/ha</w:t>
+            </w:r>
+          </w:p>
+        </w:tc>
+        <w:tc>
+          <w:p>
+            <w:pPr>
+              <w:pStyle w:val="Compact"/>
+              <w:jc w:val="left"/>
+            </w:pPr>
+            <w:r>
+              <w:t xml:space="preserve">35 yr</w:t>
+            </w:r>
+          </w:p>
+        </w:tc>
+        <w:tc>
+          <w:p>
+            <w:pPr>
+              <w:pStyle w:val="Compact"/>
+              <w:jc w:val="left"/>
+            </w:pPr>
+            <w:r>
+              <w:t xml:space="preserve">35 yr (35-70)</w:t>
+            </w:r>
+          </w:p>
+        </w:tc>
+        <w:tc>
+          <w:p>
+            <w:pPr>
+              <w:pStyle w:val="Compact"/>
+              <w:jc w:val="left"/>
+            </w:pPr>
+            <w:r>
+              <w:t xml:space="preserve">35 yr (35-70)</w:t>
             </w:r>
           </w:p>
         </w:tc>
@@ -2191,18 +2192,18 @@
               <w:jc w:val="left"/>
             </w:pPr>
             <w:r>
-              <w:t xml:space="preserve">90%</w:t>
-            </w:r>
-          </w:p>
-        </w:tc>
-        <w:tc>
-          <w:p>
-            <w:pPr>
-              <w:pStyle w:val="Compact"/>
-              <w:jc w:val="left"/>
-            </w:pPr>
-            <w:r>
-              <w:t xml:space="preserve">10 m3/ha</w:t>
+              <w:t xml:space="preserve">50%</w:t>
+            </w:r>
+          </w:p>
+        </w:tc>
+        <w:tc>
+          <w:p>
+            <w:pPr>
+              <w:pStyle w:val="Compact"/>
+              <w:jc w:val="left"/>
+            </w:pPr>
+            <w:r>
+              <w:t xml:space="preserve">30 m3/ha</w:t>
             </w:r>
           </w:p>
         </w:tc>
@@ -2224,18 +2225,18 @@
               <w:jc w:val="left"/>
             </w:pPr>
             <w:r>
-              <w:t xml:space="preserve">Potential</w:t>
-            </w:r>
-          </w:p>
-        </w:tc>
-        <w:tc>
-          <w:p>
-            <w:pPr>
-              <w:pStyle w:val="Compact"/>
-              <w:jc w:val="left"/>
-            </w:pPr>
-            <w:r>
-              <w:t xml:space="preserve">1000+ yr (960-1000+)</w:t>
+              <w:t xml:space="preserve">60 yr (60-120)</w:t>
+            </w:r>
+          </w:p>
+        </w:tc>
+        <w:tc>
+          <w:p>
+            <w:pPr>
+              <w:pStyle w:val="Compact"/>
+              <w:jc w:val="left"/>
+            </w:pPr>
+            <w:r>
+              <w:t xml:space="preserve">60 yr (60-120)</w:t>
             </w:r>
           </w:p>
         </w:tc>
@@ -2248,18 +2249,18 @@
               <w:jc w:val="left"/>
             </w:pPr>
             <w:r>
-              <w:t xml:space="preserve">20%</w:t>
-            </w:r>
-          </w:p>
-        </w:tc>
-        <w:tc>
-          <w:p>
-            <w:pPr>
-              <w:pStyle w:val="Compact"/>
-              <w:jc w:val="left"/>
-            </w:pPr>
-            <w:r>
-              <w:t xml:space="preserve">20 m3/ha</w:t>
+              <w:t xml:space="preserve">90%</w:t>
+            </w:r>
+          </w:p>
+        </w:tc>
+        <w:tc>
+          <w:p>
+            <w:pPr>
+              <w:pStyle w:val="Compact"/>
+              <w:jc w:val="left"/>
+            </w:pPr>
+            <w:r>
+              <w:t xml:space="preserve">10 m3/ha</w:t>
             </w:r>
           </w:p>
         </w:tc>
@@ -2281,18 +2282,18 @@
               <w:jc w:val="left"/>
             </w:pPr>
             <w:r>
-              <w:t xml:space="preserve">Current</w:t>
-            </w:r>
-          </w:p>
-        </w:tc>
-        <w:tc>
-          <w:p>
-            <w:pPr>
-              <w:pStyle w:val="Compact"/>
-              <w:jc w:val="left"/>
-            </w:pPr>
-            <w:r>
-              <w:t xml:space="preserve">20 yr (20-20)</w:t>
+              <w:t xml:space="preserve">240 yr (20-520)</w:t>
+            </w:r>
+          </w:p>
+        </w:tc>
+        <w:tc>
+          <w:p>
+            <w:pPr>
+              <w:pStyle w:val="Compact"/>
+              <w:jc w:val="left"/>
+            </w:pPr>
+            <w:r>
+              <w:t xml:space="preserve">220 yr (20-520)</w:t>
             </w:r>
           </w:p>
         </w:tc>
@@ -2305,51 +2306,51 @@
               <w:jc w:val="left"/>
             </w:pPr>
             <w:r>
-              <w:t xml:space="preserve">20%</w:t>
-            </w:r>
-          </w:p>
-        </w:tc>
-        <w:tc>
-          <w:p>
-            <w:pPr>
-              <w:pStyle w:val="Compact"/>
-              <w:jc w:val="left"/>
-            </w:pPr>
-            <w:r>
-              <w:t xml:space="preserve">20 m3/ha</w:t>
-            </w:r>
-          </w:p>
-        </w:tc>
-        <w:tc>
-          <w:p>
-            <w:pPr>
-              <w:pStyle w:val="Compact"/>
-              <w:jc w:val="left"/>
-            </w:pPr>
-            <w:r>
-              <w:t xml:space="preserve">20 yr</w:t>
-            </w:r>
-          </w:p>
-        </w:tc>
-        <w:tc>
-          <w:p>
-            <w:pPr>
-              <w:pStyle w:val="Compact"/>
-              <w:jc w:val="left"/>
-            </w:pPr>
-            <w:r>
-              <w:t xml:space="preserve">Potential</w:t>
-            </w:r>
-          </w:p>
-        </w:tc>
-        <w:tc>
-          <w:p>
-            <w:pPr>
-              <w:pStyle w:val="Compact"/>
-              <w:jc w:val="left"/>
-            </w:pPr>
-            <w:r>
-              <w:t xml:space="preserve">20 yr (20-20)</w:t>
+              <w:t xml:space="preserve">90%</w:t>
+            </w:r>
+          </w:p>
+        </w:tc>
+        <w:tc>
+          <w:p>
+            <w:pPr>
+              <w:pStyle w:val="Compact"/>
+              <w:jc w:val="left"/>
+            </w:pPr>
+            <w:r>
+              <w:t xml:space="preserve">10 m3/ha</w:t>
+            </w:r>
+          </w:p>
+        </w:tc>
+        <w:tc>
+          <w:p>
+            <w:pPr>
+              <w:pStyle w:val="Compact"/>
+              <w:jc w:val="left"/>
+            </w:pPr>
+            <w:r>
+              <w:t xml:space="preserve">35 yr</w:t>
+            </w:r>
+          </w:p>
+        </w:tc>
+        <w:tc>
+          <w:p>
+            <w:pPr>
+              <w:pStyle w:val="Compact"/>
+              <w:jc w:val="left"/>
+            </w:pPr>
+            <w:r>
+              <w:t xml:space="preserve">1000+ yr (70-1000+)</w:t>
+            </w:r>
+          </w:p>
+        </w:tc>
+        <w:tc>
+          <w:p>
+            <w:pPr>
+              <w:pStyle w:val="Compact"/>
+              <w:jc w:val="left"/>
+            </w:pPr>
+            <w:r>
+              <w:t xml:space="preserve">1000+ yr (70-1000+)</w:t>
             </w:r>
           </w:p>
         </w:tc>
@@ -2362,51 +2363,51 @@
               <w:jc w:val="left"/>
             </w:pPr>
             <w:r>
-              <w:t xml:space="preserve">50%</w:t>
-            </w:r>
-          </w:p>
-        </w:tc>
-        <w:tc>
-          <w:p>
-            <w:pPr>
-              <w:pStyle w:val="Compact"/>
-              <w:jc w:val="left"/>
-            </w:pPr>
-            <w:r>
-              <w:t xml:space="preserve">20 m3/ha</w:t>
-            </w:r>
-          </w:p>
-        </w:tc>
-        <w:tc>
-          <w:p>
-            <w:pPr>
-              <w:pStyle w:val="Compact"/>
-              <w:jc w:val="left"/>
-            </w:pPr>
-            <w:r>
-              <w:t xml:space="preserve">20 yr</w:t>
-            </w:r>
-          </w:p>
-        </w:tc>
-        <w:tc>
-          <w:p>
-            <w:pPr>
-              <w:pStyle w:val="Compact"/>
-              <w:jc w:val="left"/>
-            </w:pPr>
-            <w:r>
-              <w:t xml:space="preserve">Current</w:t>
-            </w:r>
-          </w:p>
-        </w:tc>
-        <w:tc>
-          <w:p>
-            <w:pPr>
-              <w:pStyle w:val="Compact"/>
-              <w:jc w:val="left"/>
-            </w:pPr>
-            <w:r>
-              <w:t xml:space="preserve">40 yr (20-60)</w:t>
+              <w:t xml:space="preserve">90%</w:t>
+            </w:r>
+          </w:p>
+        </w:tc>
+        <w:tc>
+          <w:p>
+            <w:pPr>
+              <w:pStyle w:val="Compact"/>
+              <w:jc w:val="left"/>
+            </w:pPr>
+            <w:r>
+              <w:t xml:space="preserve">10 m3/ha</w:t>
+            </w:r>
+          </w:p>
+        </w:tc>
+        <w:tc>
+          <w:p>
+            <w:pPr>
+              <w:pStyle w:val="Compact"/>
+              <w:jc w:val="left"/>
+            </w:pPr>
+            <w:r>
+              <w:t xml:space="preserve">60 yr</w:t>
+            </w:r>
+          </w:p>
+        </w:tc>
+        <w:tc>
+          <w:p>
+            <w:pPr>
+              <w:pStyle w:val="Compact"/>
+              <w:jc w:val="left"/>
+            </w:pPr>
+            <w:r>
+              <w:t xml:space="preserve">1000+ yr (480-1000+)</w:t>
+            </w:r>
+          </w:p>
+        </w:tc>
+        <w:tc>
+          <w:p>
+            <w:pPr>
+              <w:pStyle w:val="Compact"/>
+              <w:jc w:val="left"/>
+            </w:pPr>
+            <w:r>
+              <w:t xml:space="preserve">1000+ yr (960-1000+)</w:t>
             </w:r>
           </w:p>
         </w:tc>
@@ -2419,7 +2420,7 @@
               <w:jc w:val="left"/>
             </w:pPr>
             <w:r>
-              <w:t xml:space="preserve">50%</w:t>
+              <w:t xml:space="preserve">90%</w:t>
             </w:r>
           </w:p>
         </w:tc>
@@ -2452,18 +2453,18 @@
               <w:jc w:val="left"/>
             </w:pPr>
             <w:r>
-              <w:t xml:space="preserve">Potential</w:t>
-            </w:r>
-          </w:p>
-        </w:tc>
-        <w:tc>
-          <w:p>
-            <w:pPr>
-              <w:pStyle w:val="Compact"/>
-              <w:jc w:val="left"/>
-            </w:pPr>
-            <w:r>
-              <w:t xml:space="preserve">40 yr (20-60)</w:t>
+              <w:t xml:space="preserve">80 yr (20-160)</w:t>
+            </w:r>
+          </w:p>
+        </w:tc>
+        <w:tc>
+          <w:p>
+            <w:pPr>
+              <w:pStyle w:val="Compact"/>
+              <w:jc w:val="left"/>
+            </w:pPr>
+            <w:r>
+              <w:t xml:space="preserve">80 yr (20-140)</w:t>
             </w:r>
           </w:p>
         </w:tc>
@@ -2498,29 +2499,29 @@
               <w:jc w:val="left"/>
             </w:pPr>
             <w:r>
-              <w:t xml:space="preserve">20 yr</w:t>
-            </w:r>
-          </w:p>
-        </w:tc>
-        <w:tc>
-          <w:p>
-            <w:pPr>
-              <w:pStyle w:val="Compact"/>
-              <w:jc w:val="left"/>
-            </w:pPr>
-            <w:r>
-              <w:t xml:space="preserve">Current</w:t>
-            </w:r>
-          </w:p>
-        </w:tc>
-        <w:tc>
-          <w:p>
-            <w:pPr>
-              <w:pStyle w:val="Compact"/>
-              <w:jc w:val="left"/>
-            </w:pPr>
-            <w:r>
-              <w:t xml:space="preserve">80 yr (20-160)</w:t>
+              <w:t xml:space="preserve">35 yr</w:t>
+            </w:r>
+          </w:p>
+        </w:tc>
+        <w:tc>
+          <w:p>
+            <w:pPr>
+              <w:pStyle w:val="Compact"/>
+              <w:jc w:val="left"/>
+            </w:pPr>
+            <w:r>
+              <w:t xml:space="preserve">175 yr (35-385)</w:t>
+            </w:r>
+          </w:p>
+        </w:tc>
+        <w:tc>
+          <w:p>
+            <w:pPr>
+              <w:pStyle w:val="Compact"/>
+              <w:jc w:val="left"/>
+            </w:pPr>
+            <w:r>
+              <w:t xml:space="preserve">175 yr (35-350)</w:t>
             </w:r>
           </w:p>
         </w:tc>
@@ -2555,29 +2556,29 @@
               <w:jc w:val="left"/>
             </w:pPr>
             <w:r>
-              <w:t xml:space="preserve">20 yr</w:t>
-            </w:r>
-          </w:p>
-        </w:tc>
-        <w:tc>
-          <w:p>
-            <w:pPr>
-              <w:pStyle w:val="Compact"/>
-              <w:jc w:val="left"/>
-            </w:pPr>
-            <w:r>
-              <w:t xml:space="preserve">Potential</w:t>
-            </w:r>
-          </w:p>
-        </w:tc>
-        <w:tc>
-          <w:p>
-            <w:pPr>
-              <w:pStyle w:val="Compact"/>
-              <w:jc w:val="left"/>
-            </w:pPr>
-            <w:r>
-              <w:t xml:space="preserve">80 yr (20-140)</w:t>
+              <w:t xml:space="preserve">60 yr</w:t>
+            </w:r>
+          </w:p>
+        </w:tc>
+        <w:tc>
+          <w:p>
+            <w:pPr>
+              <w:pStyle w:val="Compact"/>
+              <w:jc w:val="left"/>
+            </w:pPr>
+            <w:r>
+              <w:t xml:space="preserve">780 yr (60-1000+)</w:t>
+            </w:r>
+          </w:p>
+        </w:tc>
+        <w:tc>
+          <w:p>
+            <w:pPr>
+              <w:pStyle w:val="Compact"/>
+              <w:jc w:val="left"/>
+            </w:pPr>
+            <w:r>
+              <w:t xml:space="preserve">780 yr (60-1000+)</w:t>
             </w:r>
           </w:p>
         </w:tc>
@@ -2590,51 +2591,51 @@
               <w:jc w:val="left"/>
             </w:pPr>
             <w:r>
-              <w:t xml:space="preserve">20%</w:t>
-            </w:r>
-          </w:p>
-        </w:tc>
-        <w:tc>
-          <w:p>
-            <w:pPr>
-              <w:pStyle w:val="Compact"/>
-              <w:jc w:val="left"/>
-            </w:pPr>
-            <w:r>
-              <w:t xml:space="preserve">20 m3/ha</w:t>
-            </w:r>
-          </w:p>
-        </w:tc>
-        <w:tc>
-          <w:p>
-            <w:pPr>
-              <w:pStyle w:val="Compact"/>
-              <w:jc w:val="left"/>
-            </w:pPr>
-            <w:r>
-              <w:t xml:space="preserve">35 yr</w:t>
-            </w:r>
-          </w:p>
-        </w:tc>
-        <w:tc>
-          <w:p>
-            <w:pPr>
-              <w:pStyle w:val="Compact"/>
-              <w:jc w:val="left"/>
-            </w:pPr>
-            <w:r>
-              <w:t xml:space="preserve">Current</w:t>
-            </w:r>
-          </w:p>
-        </w:tc>
-        <w:tc>
-          <w:p>
-            <w:pPr>
-              <w:pStyle w:val="Compact"/>
-              <w:jc w:val="left"/>
-            </w:pPr>
-            <w:r>
-              <w:t xml:space="preserve">35 yr (35-35)</w:t>
+              <w:t xml:space="preserve">90%</w:t>
+            </w:r>
+          </w:p>
+        </w:tc>
+        <w:tc>
+          <w:p>
+            <w:pPr>
+              <w:pStyle w:val="Compact"/>
+              <w:jc w:val="left"/>
+            </w:pPr>
+            <w:r>
+              <w:t xml:space="preserve">30 m3/ha</w:t>
+            </w:r>
+          </w:p>
+        </w:tc>
+        <w:tc>
+          <w:p>
+            <w:pPr>
+              <w:pStyle w:val="Compact"/>
+              <w:jc w:val="left"/>
+            </w:pPr>
+            <w:r>
+              <w:t xml:space="preserve">20 yr</w:t>
+            </w:r>
+          </w:p>
+        </w:tc>
+        <w:tc>
+          <w:p>
+            <w:pPr>
+              <w:pStyle w:val="Compact"/>
+              <w:jc w:val="left"/>
+            </w:pPr>
+            <w:r>
+              <w:t xml:space="preserve">40 yr (20-80)</w:t>
+            </w:r>
+          </w:p>
+        </w:tc>
+        <w:tc>
+          <w:p>
+            <w:pPr>
+              <w:pStyle w:val="Compact"/>
+              <w:jc w:val="left"/>
+            </w:pPr>
+            <w:r>
+              <w:t xml:space="preserve">40 yr (20-80)</w:t>
             </w:r>
           </w:p>
         </w:tc>
@@ -2647,18 +2648,18 @@
               <w:jc w:val="left"/>
             </w:pPr>
             <w:r>
-              <w:t xml:space="preserve">20%</w:t>
-            </w:r>
-          </w:p>
-        </w:tc>
-        <w:tc>
-          <w:p>
-            <w:pPr>
-              <w:pStyle w:val="Compact"/>
-              <w:jc w:val="left"/>
-            </w:pPr>
-            <w:r>
-              <w:t xml:space="preserve">20 m3/ha</w:t>
+              <w:t xml:space="preserve">90%</w:t>
+            </w:r>
+          </w:p>
+        </w:tc>
+        <w:tc>
+          <w:p>
+            <w:pPr>
+              <w:pStyle w:val="Compact"/>
+              <w:jc w:val="left"/>
+            </w:pPr>
+            <w:r>
+              <w:t xml:space="preserve">30 m3/ha</w:t>
             </w:r>
           </w:p>
         </w:tc>
@@ -2680,18 +2681,18 @@
               <w:jc w:val="left"/>
             </w:pPr>
             <w:r>
-              <w:t xml:space="preserve">Potential</w:t>
-            </w:r>
-          </w:p>
-        </w:tc>
-        <w:tc>
-          <w:p>
-            <w:pPr>
-              <w:pStyle w:val="Compact"/>
-              <w:jc w:val="left"/>
-            </w:pPr>
-            <w:r>
-              <w:t xml:space="preserve">35 yr (35-35)</w:t>
+              <w:t xml:space="preserve">105 yr (35-175)</w:t>
+            </w:r>
+          </w:p>
+        </w:tc>
+        <w:tc>
+          <w:p>
+            <w:pPr>
+              <w:pStyle w:val="Compact"/>
+              <w:jc w:val="left"/>
+            </w:pPr>
+            <w:r>
+              <w:t xml:space="preserve">70 yr (35-175)</w:t>
             </w:r>
           </w:p>
         </w:tc>
@@ -2704,120 +2705,6 @@
               <w:jc w:val="left"/>
             </w:pPr>
             <w:r>
-              <w:t xml:space="preserve">50%</w:t>
-            </w:r>
-          </w:p>
-        </w:tc>
-        <w:tc>
-          <w:p>
-            <w:pPr>
-              <w:pStyle w:val="Compact"/>
-              <w:jc w:val="left"/>
-            </w:pPr>
-            <w:r>
-              <w:t xml:space="preserve">20 m3/ha</w:t>
-            </w:r>
-          </w:p>
-        </w:tc>
-        <w:tc>
-          <w:p>
-            <w:pPr>
-              <w:pStyle w:val="Compact"/>
-              <w:jc w:val="left"/>
-            </w:pPr>
-            <w:r>
-              <w:t xml:space="preserve">35 yr</w:t>
-            </w:r>
-          </w:p>
-        </w:tc>
-        <w:tc>
-          <w:p>
-            <w:pPr>
-              <w:pStyle w:val="Compact"/>
-              <w:jc w:val="left"/>
-            </w:pPr>
-            <w:r>
-              <w:t xml:space="preserve">Current</w:t>
-            </w:r>
-          </w:p>
-        </w:tc>
-        <w:tc>
-          <w:p>
-            <w:pPr>
-              <w:pStyle w:val="Compact"/>
-              <w:jc w:val="left"/>
-            </w:pPr>
-            <w:r>
-              <w:t xml:space="preserve">70 yr (35-140)</w:t>
-            </w:r>
-          </w:p>
-        </w:tc>
-      </w:tr>
-      <w:tr>
-        <w:tc>
-          <w:p>
-            <w:pPr>
-              <w:pStyle w:val="Compact"/>
-              <w:jc w:val="left"/>
-            </w:pPr>
-            <w:r>
-              <w:t xml:space="preserve">50%</w:t>
-            </w:r>
-          </w:p>
-        </w:tc>
-        <w:tc>
-          <w:p>
-            <w:pPr>
-              <w:pStyle w:val="Compact"/>
-              <w:jc w:val="left"/>
-            </w:pPr>
-            <w:r>
-              <w:t xml:space="preserve">20 m3/ha</w:t>
-            </w:r>
-          </w:p>
-        </w:tc>
-        <w:tc>
-          <w:p>
-            <w:pPr>
-              <w:pStyle w:val="Compact"/>
-              <w:jc w:val="left"/>
-            </w:pPr>
-            <w:r>
-              <w:t xml:space="preserve">35 yr</w:t>
-            </w:r>
-          </w:p>
-        </w:tc>
-        <w:tc>
-          <w:p>
-            <w:pPr>
-              <w:pStyle w:val="Compact"/>
-              <w:jc w:val="left"/>
-            </w:pPr>
-            <w:r>
-              <w:t xml:space="preserve">Potential</w:t>
-            </w:r>
-          </w:p>
-        </w:tc>
-        <w:tc>
-          <w:p>
-            <w:pPr>
-              <w:pStyle w:val="Compact"/>
-              <w:jc w:val="left"/>
-            </w:pPr>
-            <w:r>
-              <w:t xml:space="preserve">70 yr (35-140)</w:t>
-            </w:r>
-          </w:p>
-        </w:tc>
-      </w:tr>
-      <w:tr>
-        <w:tc>
-          <w:p>
-            <w:pPr>
-              <w:pStyle w:val="Compact"/>
-              <w:jc w:val="left"/>
-            </w:pPr>
-            <w:r>
               <w:t xml:space="preserve">90%</w:t>
             </w:r>
           </w:p>
@@ -2829,121 +2716,7 @@
               <w:jc w:val="left"/>
             </w:pPr>
             <w:r>
-              <w:t xml:space="preserve">20 m3/ha</w:t>
-            </w:r>
-          </w:p>
-        </w:tc>
-        <w:tc>
-          <w:p>
-            <w:pPr>
-              <w:pStyle w:val="Compact"/>
-              <w:jc w:val="left"/>
-            </w:pPr>
-            <w:r>
-              <w:t xml:space="preserve">35 yr</w:t>
-            </w:r>
-          </w:p>
-        </w:tc>
-        <w:tc>
-          <w:p>
-            <w:pPr>
-              <w:pStyle w:val="Compact"/>
-              <w:jc w:val="left"/>
-            </w:pPr>
-            <w:r>
-              <w:t xml:space="preserve">Current</w:t>
-            </w:r>
-          </w:p>
-        </w:tc>
-        <w:tc>
-          <w:p>
-            <w:pPr>
-              <w:pStyle w:val="Compact"/>
-              <w:jc w:val="left"/>
-            </w:pPr>
-            <w:r>
-              <w:t xml:space="preserve">175 yr (35-385)</w:t>
-            </w:r>
-          </w:p>
-        </w:tc>
-      </w:tr>
-      <w:tr>
-        <w:tc>
-          <w:p>
-            <w:pPr>
-              <w:pStyle w:val="Compact"/>
-              <w:jc w:val="left"/>
-            </w:pPr>
-            <w:r>
-              <w:t xml:space="preserve">90%</w:t>
-            </w:r>
-          </w:p>
-        </w:tc>
-        <w:tc>
-          <w:p>
-            <w:pPr>
-              <w:pStyle w:val="Compact"/>
-              <w:jc w:val="left"/>
-            </w:pPr>
-            <w:r>
-              <w:t xml:space="preserve">20 m3/ha</w:t>
-            </w:r>
-          </w:p>
-        </w:tc>
-        <w:tc>
-          <w:p>
-            <w:pPr>
-              <w:pStyle w:val="Compact"/>
-              <w:jc w:val="left"/>
-            </w:pPr>
-            <w:r>
-              <w:t xml:space="preserve">35 yr</w:t>
-            </w:r>
-          </w:p>
-        </w:tc>
-        <w:tc>
-          <w:p>
-            <w:pPr>
-              <w:pStyle w:val="Compact"/>
-              <w:jc w:val="left"/>
-            </w:pPr>
-            <w:r>
-              <w:t xml:space="preserve">Potential</w:t>
-            </w:r>
-          </w:p>
-        </w:tc>
-        <w:tc>
-          <w:p>
-            <w:pPr>
-              <w:pStyle w:val="Compact"/>
-              <w:jc w:val="left"/>
-            </w:pPr>
-            <w:r>
-              <w:t xml:space="preserve">175 yr (35-350)</w:t>
-            </w:r>
-          </w:p>
-        </w:tc>
-      </w:tr>
-      <w:tr>
-        <w:tc>
-          <w:p>
-            <w:pPr>
-              <w:pStyle w:val="Compact"/>
-              <w:jc w:val="left"/>
-            </w:pPr>
-            <w:r>
-              <w:t xml:space="preserve">20%</w:t>
-            </w:r>
-          </w:p>
-        </w:tc>
-        <w:tc>
-          <w:p>
-            <w:pPr>
-              <w:pStyle w:val="Compact"/>
-              <w:jc w:val="left"/>
-            </w:pPr>
-            <w:r>
-              <w:t xml:space="preserve">20 m3/ha</w:t>
+              <w:t xml:space="preserve">30 m3/ha</w:t>
             </w:r>
           </w:p>
         </w:tc>
@@ -2965,1318 +2738,7 @@
               <w:jc w:val="left"/>
             </w:pPr>
             <w:r>
-              <w:t xml:space="preserve">Current</w:t>
-            </w:r>
-          </w:p>
-        </w:tc>
-        <w:tc>
-          <w:p>
-            <w:pPr>
-              <w:pStyle w:val="Compact"/>
-              <w:jc w:val="left"/>
-            </w:pPr>
-            <w:r>
-              <w:t xml:space="preserve">60 yr (60-60)</w:t>
-            </w:r>
-          </w:p>
-        </w:tc>
-      </w:tr>
-      <w:tr>
-        <w:tc>
-          <w:p>
-            <w:pPr>
-              <w:pStyle w:val="Compact"/>
-              <w:jc w:val="left"/>
-            </w:pPr>
-            <w:r>
-              <w:t xml:space="preserve">20%</w:t>
-            </w:r>
-          </w:p>
-        </w:tc>
-        <w:tc>
-          <w:p>
-            <w:pPr>
-              <w:pStyle w:val="Compact"/>
-              <w:jc w:val="left"/>
-            </w:pPr>
-            <w:r>
-              <w:t xml:space="preserve">20 m3/ha</w:t>
-            </w:r>
-          </w:p>
-        </w:tc>
-        <w:tc>
-          <w:p>
-            <w:pPr>
-              <w:pStyle w:val="Compact"/>
-              <w:jc w:val="left"/>
-            </w:pPr>
-            <w:r>
-              <w:t xml:space="preserve">60 yr</w:t>
-            </w:r>
-          </w:p>
-        </w:tc>
-        <w:tc>
-          <w:p>
-            <w:pPr>
-              <w:pStyle w:val="Compact"/>
-              <w:jc w:val="left"/>
-            </w:pPr>
-            <w:r>
-              <w:t xml:space="preserve">Potential</w:t>
-            </w:r>
-          </w:p>
-        </w:tc>
-        <w:tc>
-          <w:p>
-            <w:pPr>
-              <w:pStyle w:val="Compact"/>
-              <w:jc w:val="left"/>
-            </w:pPr>
-            <w:r>
-              <w:t xml:space="preserve">60 yr (60-60)</w:t>
-            </w:r>
-          </w:p>
-        </w:tc>
-      </w:tr>
-      <w:tr>
-        <w:tc>
-          <w:p>
-            <w:pPr>
-              <w:pStyle w:val="Compact"/>
-              <w:jc w:val="left"/>
-            </w:pPr>
-            <w:r>
-              <w:t xml:space="preserve">50%</w:t>
-            </w:r>
-          </w:p>
-        </w:tc>
-        <w:tc>
-          <w:p>
-            <w:pPr>
-              <w:pStyle w:val="Compact"/>
-              <w:jc w:val="left"/>
-            </w:pPr>
-            <w:r>
-              <w:t xml:space="preserve">20 m3/ha</w:t>
-            </w:r>
-          </w:p>
-        </w:tc>
-        <w:tc>
-          <w:p>
-            <w:pPr>
-              <w:pStyle w:val="Compact"/>
-              <w:jc w:val="left"/>
-            </w:pPr>
-            <w:r>
-              <w:t xml:space="preserve">60 yr</w:t>
-            </w:r>
-          </w:p>
-        </w:tc>
-        <w:tc>
-          <w:p>
-            <w:pPr>
-              <w:pStyle w:val="Compact"/>
-              <w:jc w:val="left"/>
-            </w:pPr>
-            <w:r>
-              <w:t xml:space="preserve">Current</w:t>
-            </w:r>
-          </w:p>
-        </w:tc>
-        <w:tc>
-          <w:p>
-            <w:pPr>
-              <w:pStyle w:val="Compact"/>
-              <w:jc w:val="left"/>
-            </w:pPr>
-            <w:r>
-              <w:t xml:space="preserve">120 yr (60-300)</w:t>
-            </w:r>
-          </w:p>
-        </w:tc>
-      </w:tr>
-      <w:tr>
-        <w:tc>
-          <w:p>
-            <w:pPr>
-              <w:pStyle w:val="Compact"/>
-              <w:jc w:val="left"/>
-            </w:pPr>
-            <w:r>
-              <w:t xml:space="preserve">50%</w:t>
-            </w:r>
-          </w:p>
-        </w:tc>
-        <w:tc>
-          <w:p>
-            <w:pPr>
-              <w:pStyle w:val="Compact"/>
-              <w:jc w:val="left"/>
-            </w:pPr>
-            <w:r>
-              <w:t xml:space="preserve">20 m3/ha</w:t>
-            </w:r>
-          </w:p>
-        </w:tc>
-        <w:tc>
-          <w:p>
-            <w:pPr>
-              <w:pStyle w:val="Compact"/>
-              <w:jc w:val="left"/>
-            </w:pPr>
-            <w:r>
-              <w:t xml:space="preserve">60 yr</w:t>
-            </w:r>
-          </w:p>
-        </w:tc>
-        <w:tc>
-          <w:p>
-            <w:pPr>
-              <w:pStyle w:val="Compact"/>
-              <w:jc w:val="left"/>
-            </w:pPr>
-            <w:r>
-              <w:t xml:space="preserve">Potential</w:t>
-            </w:r>
-          </w:p>
-        </w:tc>
-        <w:tc>
-          <w:p>
-            <w:pPr>
-              <w:pStyle w:val="Compact"/>
-              <w:jc w:val="left"/>
-            </w:pPr>
-            <w:r>
-              <w:t xml:space="preserve">120 yr (60-300)</w:t>
-            </w:r>
-          </w:p>
-        </w:tc>
-      </w:tr>
-      <w:tr>
-        <w:tc>
-          <w:p>
-            <w:pPr>
-              <w:pStyle w:val="Compact"/>
-              <w:jc w:val="left"/>
-            </w:pPr>
-            <w:r>
-              <w:t xml:space="preserve">90%</w:t>
-            </w:r>
-          </w:p>
-        </w:tc>
-        <w:tc>
-          <w:p>
-            <w:pPr>
-              <w:pStyle w:val="Compact"/>
-              <w:jc w:val="left"/>
-            </w:pPr>
-            <w:r>
-              <w:t xml:space="preserve">20 m3/ha</w:t>
-            </w:r>
-          </w:p>
-        </w:tc>
-        <w:tc>
-          <w:p>
-            <w:pPr>
-              <w:pStyle w:val="Compact"/>
-              <w:jc w:val="left"/>
-            </w:pPr>
-            <w:r>
-              <w:t xml:space="preserve">60 yr</w:t>
-            </w:r>
-          </w:p>
-        </w:tc>
-        <w:tc>
-          <w:p>
-            <w:pPr>
-              <w:pStyle w:val="Compact"/>
-              <w:jc w:val="left"/>
-            </w:pPr>
-            <w:r>
-              <w:t xml:space="preserve">Current</w:t>
-            </w:r>
-          </w:p>
-        </w:tc>
-        <w:tc>
-          <w:p>
-            <w:pPr>
-              <w:pStyle w:val="Compact"/>
-              <w:jc w:val="left"/>
-            </w:pPr>
-            <w:r>
-              <w:t xml:space="preserve">780 yr (60-1000+)</w:t>
-            </w:r>
-          </w:p>
-        </w:tc>
-      </w:tr>
-      <w:tr>
-        <w:tc>
-          <w:p>
-            <w:pPr>
-              <w:pStyle w:val="Compact"/>
-              <w:jc w:val="left"/>
-            </w:pPr>
-            <w:r>
-              <w:t xml:space="preserve">90%</w:t>
-            </w:r>
-          </w:p>
-        </w:tc>
-        <w:tc>
-          <w:p>
-            <w:pPr>
-              <w:pStyle w:val="Compact"/>
-              <w:jc w:val="left"/>
-            </w:pPr>
-            <w:r>
-              <w:t xml:space="preserve">20 m3/ha</w:t>
-            </w:r>
-          </w:p>
-        </w:tc>
-        <w:tc>
-          <w:p>
-            <w:pPr>
-              <w:pStyle w:val="Compact"/>
-              <w:jc w:val="left"/>
-            </w:pPr>
-            <w:r>
-              <w:t xml:space="preserve">60 yr</w:t>
-            </w:r>
-          </w:p>
-        </w:tc>
-        <w:tc>
-          <w:p>
-            <w:pPr>
-              <w:pStyle w:val="Compact"/>
-              <w:jc w:val="left"/>
-            </w:pPr>
-            <w:r>
-              <w:t xml:space="preserve">Potential</w:t>
-            </w:r>
-          </w:p>
-        </w:tc>
-        <w:tc>
-          <w:p>
-            <w:pPr>
-              <w:pStyle w:val="Compact"/>
-              <w:jc w:val="left"/>
-            </w:pPr>
-            <w:r>
-              <w:t xml:space="preserve">780 yr (60-1000+)</w:t>
-            </w:r>
-          </w:p>
-        </w:tc>
-      </w:tr>
-      <w:tr>
-        <w:tc>
-          <w:p>
-            <w:pPr>
-              <w:pStyle w:val="Compact"/>
-              <w:jc w:val="left"/>
-            </w:pPr>
-            <w:r>
-              <w:t xml:space="preserve">20%</w:t>
-            </w:r>
-          </w:p>
-        </w:tc>
-        <w:tc>
-          <w:p>
-            <w:pPr>
-              <w:pStyle w:val="Compact"/>
-              <w:jc w:val="left"/>
-            </w:pPr>
-            <w:r>
-              <w:t xml:space="preserve">30 m3/ha</w:t>
-            </w:r>
-          </w:p>
-        </w:tc>
-        <w:tc>
-          <w:p>
-            <w:pPr>
-              <w:pStyle w:val="Compact"/>
-              <w:jc w:val="left"/>
-            </w:pPr>
-            <w:r>
-              <w:t xml:space="preserve">20 yr</w:t>
-            </w:r>
-          </w:p>
-        </w:tc>
-        <w:tc>
-          <w:p>
-            <w:pPr>
-              <w:pStyle w:val="Compact"/>
-              <w:jc w:val="left"/>
-            </w:pPr>
-            <w:r>
-              <w:t xml:space="preserve">Current</w:t>
-            </w:r>
-          </w:p>
-        </w:tc>
-        <w:tc>
-          <w:p>
-            <w:pPr>
-              <w:pStyle w:val="Compact"/>
-              <w:jc w:val="left"/>
-            </w:pPr>
-            <w:r>
-              <w:t xml:space="preserve">20 yr (20-20)</w:t>
-            </w:r>
-          </w:p>
-        </w:tc>
-      </w:tr>
-      <w:tr>
-        <w:tc>
-          <w:p>
-            <w:pPr>
-              <w:pStyle w:val="Compact"/>
-              <w:jc w:val="left"/>
-            </w:pPr>
-            <w:r>
-              <w:t xml:space="preserve">20%</w:t>
-            </w:r>
-          </w:p>
-        </w:tc>
-        <w:tc>
-          <w:p>
-            <w:pPr>
-              <w:pStyle w:val="Compact"/>
-              <w:jc w:val="left"/>
-            </w:pPr>
-            <w:r>
-              <w:t xml:space="preserve">30 m3/ha</w:t>
-            </w:r>
-          </w:p>
-        </w:tc>
-        <w:tc>
-          <w:p>
-            <w:pPr>
-              <w:pStyle w:val="Compact"/>
-              <w:jc w:val="left"/>
-            </w:pPr>
-            <w:r>
-              <w:t xml:space="preserve">20 yr</w:t>
-            </w:r>
-          </w:p>
-        </w:tc>
-        <w:tc>
-          <w:p>
-            <w:pPr>
-              <w:pStyle w:val="Compact"/>
-              <w:jc w:val="left"/>
-            </w:pPr>
-            <w:r>
-              <w:t xml:space="preserve">Potential</w:t>
-            </w:r>
-          </w:p>
-        </w:tc>
-        <w:tc>
-          <w:p>
-            <w:pPr>
-              <w:pStyle w:val="Compact"/>
-              <w:jc w:val="left"/>
-            </w:pPr>
-            <w:r>
-              <w:t xml:space="preserve">20 yr (20-20)</w:t>
-            </w:r>
-          </w:p>
-        </w:tc>
-      </w:tr>
-      <w:tr>
-        <w:tc>
-          <w:p>
-            <w:pPr>
-              <w:pStyle w:val="Compact"/>
-              <w:jc w:val="left"/>
-            </w:pPr>
-            <w:r>
-              <w:t xml:space="preserve">50%</w:t>
-            </w:r>
-          </w:p>
-        </w:tc>
-        <w:tc>
-          <w:p>
-            <w:pPr>
-              <w:pStyle w:val="Compact"/>
-              <w:jc w:val="left"/>
-            </w:pPr>
-            <w:r>
-              <w:t xml:space="preserve">30 m3/ha</w:t>
-            </w:r>
-          </w:p>
-        </w:tc>
-        <w:tc>
-          <w:p>
-            <w:pPr>
-              <w:pStyle w:val="Compact"/>
-              <w:jc w:val="left"/>
-            </w:pPr>
-            <w:r>
-              <w:t xml:space="preserve">20 yr</w:t>
-            </w:r>
-          </w:p>
-        </w:tc>
-        <w:tc>
-          <w:p>
-            <w:pPr>
-              <w:pStyle w:val="Compact"/>
-              <w:jc w:val="left"/>
-            </w:pPr>
-            <w:r>
-              <w:t xml:space="preserve">Current</w:t>
-            </w:r>
-          </w:p>
-        </w:tc>
-        <w:tc>
-          <w:p>
-            <w:pPr>
-              <w:pStyle w:val="Compact"/>
-              <w:jc w:val="left"/>
-            </w:pPr>
-            <w:r>
-              <w:t xml:space="preserve">20 yr (20-40)</w:t>
-            </w:r>
-          </w:p>
-        </w:tc>
-      </w:tr>
-      <w:tr>
-        <w:tc>
-          <w:p>
-            <w:pPr>
-              <w:pStyle w:val="Compact"/>
-              <w:jc w:val="left"/>
-            </w:pPr>
-            <w:r>
-              <w:t xml:space="preserve">50%</w:t>
-            </w:r>
-          </w:p>
-        </w:tc>
-        <w:tc>
-          <w:p>
-            <w:pPr>
-              <w:pStyle w:val="Compact"/>
-              <w:jc w:val="left"/>
-            </w:pPr>
-            <w:r>
-              <w:t xml:space="preserve">30 m3/ha</w:t>
-            </w:r>
-          </w:p>
-        </w:tc>
-        <w:tc>
-          <w:p>
-            <w:pPr>
-              <w:pStyle w:val="Compact"/>
-              <w:jc w:val="left"/>
-            </w:pPr>
-            <w:r>
-              <w:t xml:space="preserve">20 yr</w:t>
-            </w:r>
-          </w:p>
-        </w:tc>
-        <w:tc>
-          <w:p>
-            <w:pPr>
-              <w:pStyle w:val="Compact"/>
-              <w:jc w:val="left"/>
-            </w:pPr>
-            <w:r>
-              <w:t xml:space="preserve">Potential</w:t>
-            </w:r>
-          </w:p>
-        </w:tc>
-        <w:tc>
-          <w:p>
-            <w:pPr>
-              <w:pStyle w:val="Compact"/>
-              <w:jc w:val="left"/>
-            </w:pPr>
-            <w:r>
-              <w:t xml:space="preserve">20 yr (20-40)</w:t>
-            </w:r>
-          </w:p>
-        </w:tc>
-      </w:tr>
-      <w:tr>
-        <w:tc>
-          <w:p>
-            <w:pPr>
-              <w:pStyle w:val="Compact"/>
-              <w:jc w:val="left"/>
-            </w:pPr>
-            <w:r>
-              <w:t xml:space="preserve">90%</w:t>
-            </w:r>
-          </w:p>
-        </w:tc>
-        <w:tc>
-          <w:p>
-            <w:pPr>
-              <w:pStyle w:val="Compact"/>
-              <w:jc w:val="left"/>
-            </w:pPr>
-            <w:r>
-              <w:t xml:space="preserve">30 m3/ha</w:t>
-            </w:r>
-          </w:p>
-        </w:tc>
-        <w:tc>
-          <w:p>
-            <w:pPr>
-              <w:pStyle w:val="Compact"/>
-              <w:jc w:val="left"/>
-            </w:pPr>
-            <w:r>
-              <w:t xml:space="preserve">20 yr</w:t>
-            </w:r>
-          </w:p>
-        </w:tc>
-        <w:tc>
-          <w:p>
-            <w:pPr>
-              <w:pStyle w:val="Compact"/>
-              <w:jc w:val="left"/>
-            </w:pPr>
-            <w:r>
-              <w:t xml:space="preserve">Current</w:t>
-            </w:r>
-          </w:p>
-        </w:tc>
-        <w:tc>
-          <w:p>
-            <w:pPr>
-              <w:pStyle w:val="Compact"/>
-              <w:jc w:val="left"/>
-            </w:pPr>
-            <w:r>
-              <w:t xml:space="preserve">40 yr (20-80)</w:t>
-            </w:r>
-          </w:p>
-        </w:tc>
-      </w:tr>
-      <w:tr>
-        <w:tc>
-          <w:p>
-            <w:pPr>
-              <w:pStyle w:val="Compact"/>
-              <w:jc w:val="left"/>
-            </w:pPr>
-            <w:r>
-              <w:t xml:space="preserve">90%</w:t>
-            </w:r>
-          </w:p>
-        </w:tc>
-        <w:tc>
-          <w:p>
-            <w:pPr>
-              <w:pStyle w:val="Compact"/>
-              <w:jc w:val="left"/>
-            </w:pPr>
-            <w:r>
-              <w:t xml:space="preserve">30 m3/ha</w:t>
-            </w:r>
-          </w:p>
-        </w:tc>
-        <w:tc>
-          <w:p>
-            <w:pPr>
-              <w:pStyle w:val="Compact"/>
-              <w:jc w:val="left"/>
-            </w:pPr>
-            <w:r>
-              <w:t xml:space="preserve">20 yr</w:t>
-            </w:r>
-          </w:p>
-        </w:tc>
-        <w:tc>
-          <w:p>
-            <w:pPr>
-              <w:pStyle w:val="Compact"/>
-              <w:jc w:val="left"/>
-            </w:pPr>
-            <w:r>
-              <w:t xml:space="preserve">Potential</w:t>
-            </w:r>
-          </w:p>
-        </w:tc>
-        <w:tc>
-          <w:p>
-            <w:pPr>
-              <w:pStyle w:val="Compact"/>
-              <w:jc w:val="left"/>
-            </w:pPr>
-            <w:r>
-              <w:t xml:space="preserve">40 yr (20-80)</w:t>
-            </w:r>
-          </w:p>
-        </w:tc>
-      </w:tr>
-      <w:tr>
-        <w:tc>
-          <w:p>
-            <w:pPr>
-              <w:pStyle w:val="Compact"/>
-              <w:jc w:val="left"/>
-            </w:pPr>
-            <w:r>
-              <w:t xml:space="preserve">20%</w:t>
-            </w:r>
-          </w:p>
-        </w:tc>
-        <w:tc>
-          <w:p>
-            <w:pPr>
-              <w:pStyle w:val="Compact"/>
-              <w:jc w:val="left"/>
-            </w:pPr>
-            <w:r>
-              <w:t xml:space="preserve">30 m3/ha</w:t>
-            </w:r>
-          </w:p>
-        </w:tc>
-        <w:tc>
-          <w:p>
-            <w:pPr>
-              <w:pStyle w:val="Compact"/>
-              <w:jc w:val="left"/>
-            </w:pPr>
-            <w:r>
-              <w:t xml:space="preserve">35 yr</w:t>
-            </w:r>
-          </w:p>
-        </w:tc>
-        <w:tc>
-          <w:p>
-            <w:pPr>
-              <w:pStyle w:val="Compact"/>
-              <w:jc w:val="left"/>
-            </w:pPr>
-            <w:r>
-              <w:t xml:space="preserve">Current</w:t>
-            </w:r>
-          </w:p>
-        </w:tc>
-        <w:tc>
-          <w:p>
-            <w:pPr>
-              <w:pStyle w:val="Compact"/>
-              <w:jc w:val="left"/>
-            </w:pPr>
-            <w:r>
-              <w:t xml:space="preserve">35 yr (35-35)</w:t>
-            </w:r>
-          </w:p>
-        </w:tc>
-      </w:tr>
-      <w:tr>
-        <w:tc>
-          <w:p>
-            <w:pPr>
-              <w:pStyle w:val="Compact"/>
-              <w:jc w:val="left"/>
-            </w:pPr>
-            <w:r>
-              <w:t xml:space="preserve">20%</w:t>
-            </w:r>
-          </w:p>
-        </w:tc>
-        <w:tc>
-          <w:p>
-            <w:pPr>
-              <w:pStyle w:val="Compact"/>
-              <w:jc w:val="left"/>
-            </w:pPr>
-            <w:r>
-              <w:t xml:space="preserve">30 m3/ha</w:t>
-            </w:r>
-          </w:p>
-        </w:tc>
-        <w:tc>
-          <w:p>
-            <w:pPr>
-              <w:pStyle w:val="Compact"/>
-              <w:jc w:val="left"/>
-            </w:pPr>
-            <w:r>
-              <w:t xml:space="preserve">35 yr</w:t>
-            </w:r>
-          </w:p>
-        </w:tc>
-        <w:tc>
-          <w:p>
-            <w:pPr>
-              <w:pStyle w:val="Compact"/>
-              <w:jc w:val="left"/>
-            </w:pPr>
-            <w:r>
-              <w:t xml:space="preserve">Potential</w:t>
-            </w:r>
-          </w:p>
-        </w:tc>
-        <w:tc>
-          <w:p>
-            <w:pPr>
-              <w:pStyle w:val="Compact"/>
-              <w:jc w:val="left"/>
-            </w:pPr>
-            <w:r>
-              <w:t xml:space="preserve">35 yr (35-35)</w:t>
-            </w:r>
-          </w:p>
-        </w:tc>
-      </w:tr>
-      <w:tr>
-        <w:tc>
-          <w:p>
-            <w:pPr>
-              <w:pStyle w:val="Compact"/>
-              <w:jc w:val="left"/>
-            </w:pPr>
-            <w:r>
-              <w:t xml:space="preserve">50%</w:t>
-            </w:r>
-          </w:p>
-        </w:tc>
-        <w:tc>
-          <w:p>
-            <w:pPr>
-              <w:pStyle w:val="Compact"/>
-              <w:jc w:val="left"/>
-            </w:pPr>
-            <w:r>
-              <w:t xml:space="preserve">30 m3/ha</w:t>
-            </w:r>
-          </w:p>
-        </w:tc>
-        <w:tc>
-          <w:p>
-            <w:pPr>
-              <w:pStyle w:val="Compact"/>
-              <w:jc w:val="left"/>
-            </w:pPr>
-            <w:r>
-              <w:t xml:space="preserve">35 yr</w:t>
-            </w:r>
-          </w:p>
-        </w:tc>
-        <w:tc>
-          <w:p>
-            <w:pPr>
-              <w:pStyle w:val="Compact"/>
-              <w:jc w:val="left"/>
-            </w:pPr>
-            <w:r>
-              <w:t xml:space="preserve">Current</w:t>
-            </w:r>
-          </w:p>
-        </w:tc>
-        <w:tc>
-          <w:p>
-            <w:pPr>
-              <w:pStyle w:val="Compact"/>
-              <w:jc w:val="left"/>
-            </w:pPr>
-            <w:r>
-              <w:t xml:space="preserve">35 yr (35-70)</w:t>
-            </w:r>
-          </w:p>
-        </w:tc>
-      </w:tr>
-      <w:tr>
-        <w:tc>
-          <w:p>
-            <w:pPr>
-              <w:pStyle w:val="Compact"/>
-              <w:jc w:val="left"/>
-            </w:pPr>
-            <w:r>
-              <w:t xml:space="preserve">50%</w:t>
-            </w:r>
-          </w:p>
-        </w:tc>
-        <w:tc>
-          <w:p>
-            <w:pPr>
-              <w:pStyle w:val="Compact"/>
-              <w:jc w:val="left"/>
-            </w:pPr>
-            <w:r>
-              <w:t xml:space="preserve">30 m3/ha</w:t>
-            </w:r>
-          </w:p>
-        </w:tc>
-        <w:tc>
-          <w:p>
-            <w:pPr>
-              <w:pStyle w:val="Compact"/>
-              <w:jc w:val="left"/>
-            </w:pPr>
-            <w:r>
-              <w:t xml:space="preserve">35 yr</w:t>
-            </w:r>
-          </w:p>
-        </w:tc>
-        <w:tc>
-          <w:p>
-            <w:pPr>
-              <w:pStyle w:val="Compact"/>
-              <w:jc w:val="left"/>
-            </w:pPr>
-            <w:r>
-              <w:t xml:space="preserve">Potential</w:t>
-            </w:r>
-          </w:p>
-        </w:tc>
-        <w:tc>
-          <w:p>
-            <w:pPr>
-              <w:pStyle w:val="Compact"/>
-              <w:jc w:val="left"/>
-            </w:pPr>
-            <w:r>
-              <w:t xml:space="preserve">35 yr (35-70)</w:t>
-            </w:r>
-          </w:p>
-        </w:tc>
-      </w:tr>
-      <w:tr>
-        <w:tc>
-          <w:p>
-            <w:pPr>
-              <w:pStyle w:val="Compact"/>
-              <w:jc w:val="left"/>
-            </w:pPr>
-            <w:r>
-              <w:t xml:space="preserve">90%</w:t>
-            </w:r>
-          </w:p>
-        </w:tc>
-        <w:tc>
-          <w:p>
-            <w:pPr>
-              <w:pStyle w:val="Compact"/>
-              <w:jc w:val="left"/>
-            </w:pPr>
-            <w:r>
-              <w:t xml:space="preserve">30 m3/ha</w:t>
-            </w:r>
-          </w:p>
-        </w:tc>
-        <w:tc>
-          <w:p>
-            <w:pPr>
-              <w:pStyle w:val="Compact"/>
-              <w:jc w:val="left"/>
-            </w:pPr>
-            <w:r>
-              <w:t xml:space="preserve">35 yr</w:t>
-            </w:r>
-          </w:p>
-        </w:tc>
-        <w:tc>
-          <w:p>
-            <w:pPr>
-              <w:pStyle w:val="Compact"/>
-              <w:jc w:val="left"/>
-            </w:pPr>
-            <w:r>
-              <w:t xml:space="preserve">Current</w:t>
-            </w:r>
-          </w:p>
-        </w:tc>
-        <w:tc>
-          <w:p>
-            <w:pPr>
-              <w:pStyle w:val="Compact"/>
-              <w:jc w:val="left"/>
-            </w:pPr>
-            <w:r>
-              <w:t xml:space="preserve">70 yr (35-175)</w:t>
-            </w:r>
-          </w:p>
-        </w:tc>
-      </w:tr>
-      <w:tr>
-        <w:tc>
-          <w:p>
-            <w:pPr>
-              <w:pStyle w:val="Compact"/>
-              <w:jc w:val="left"/>
-            </w:pPr>
-            <w:r>
-              <w:t xml:space="preserve">90%</w:t>
-            </w:r>
-          </w:p>
-        </w:tc>
-        <w:tc>
-          <w:p>
-            <w:pPr>
-              <w:pStyle w:val="Compact"/>
-              <w:jc w:val="left"/>
-            </w:pPr>
-            <w:r>
-              <w:t xml:space="preserve">30 m3/ha</w:t>
-            </w:r>
-          </w:p>
-        </w:tc>
-        <w:tc>
-          <w:p>
-            <w:pPr>
-              <w:pStyle w:val="Compact"/>
-              <w:jc w:val="left"/>
-            </w:pPr>
-            <w:r>
-              <w:t xml:space="preserve">35 yr</w:t>
-            </w:r>
-          </w:p>
-        </w:tc>
-        <w:tc>
-          <w:p>
-            <w:pPr>
-              <w:pStyle w:val="Compact"/>
-              <w:jc w:val="left"/>
-            </w:pPr>
-            <w:r>
-              <w:t xml:space="preserve">Potential</w:t>
-            </w:r>
-          </w:p>
-        </w:tc>
-        <w:tc>
-          <w:p>
-            <w:pPr>
-              <w:pStyle w:val="Compact"/>
-              <w:jc w:val="left"/>
-            </w:pPr>
-            <w:r>
-              <w:t xml:space="preserve">70 yr (35-175)</w:t>
-            </w:r>
-          </w:p>
-        </w:tc>
-      </w:tr>
-      <w:tr>
-        <w:tc>
-          <w:p>
-            <w:pPr>
-              <w:pStyle w:val="Compact"/>
-              <w:jc w:val="left"/>
-            </w:pPr>
-            <w:r>
-              <w:t xml:space="preserve">20%</w:t>
-            </w:r>
-          </w:p>
-        </w:tc>
-        <w:tc>
-          <w:p>
-            <w:pPr>
-              <w:pStyle w:val="Compact"/>
-              <w:jc w:val="left"/>
-            </w:pPr>
-            <w:r>
-              <w:t xml:space="preserve">30 m3/ha</w:t>
-            </w:r>
-          </w:p>
-        </w:tc>
-        <w:tc>
-          <w:p>
-            <w:pPr>
-              <w:pStyle w:val="Compact"/>
-              <w:jc w:val="left"/>
-            </w:pPr>
-            <w:r>
-              <w:t xml:space="preserve">60 yr</w:t>
-            </w:r>
-          </w:p>
-        </w:tc>
-        <w:tc>
-          <w:p>
-            <w:pPr>
-              <w:pStyle w:val="Compact"/>
-              <w:jc w:val="left"/>
-            </w:pPr>
-            <w:r>
-              <w:t xml:space="preserve">Current</w:t>
-            </w:r>
-          </w:p>
-        </w:tc>
-        <w:tc>
-          <w:p>
-            <w:pPr>
-              <w:pStyle w:val="Compact"/>
-              <w:jc w:val="left"/>
-            </w:pPr>
-            <w:r>
-              <w:t xml:space="preserve">60 yr (60-60)</w:t>
-            </w:r>
-          </w:p>
-        </w:tc>
-      </w:tr>
-      <w:tr>
-        <w:tc>
-          <w:p>
-            <w:pPr>
-              <w:pStyle w:val="Compact"/>
-              <w:jc w:val="left"/>
-            </w:pPr>
-            <w:r>
-              <w:t xml:space="preserve">20%</w:t>
-            </w:r>
-          </w:p>
-        </w:tc>
-        <w:tc>
-          <w:p>
-            <w:pPr>
-              <w:pStyle w:val="Compact"/>
-              <w:jc w:val="left"/>
-            </w:pPr>
-            <w:r>
-              <w:t xml:space="preserve">30 m3/ha</w:t>
-            </w:r>
-          </w:p>
-        </w:tc>
-        <w:tc>
-          <w:p>
-            <w:pPr>
-              <w:pStyle w:val="Compact"/>
-              <w:jc w:val="left"/>
-            </w:pPr>
-            <w:r>
-              <w:t xml:space="preserve">60 yr</w:t>
-            </w:r>
-          </w:p>
-        </w:tc>
-        <w:tc>
-          <w:p>
-            <w:pPr>
-              <w:pStyle w:val="Compact"/>
-              <w:jc w:val="left"/>
-            </w:pPr>
-            <w:r>
-              <w:t xml:space="preserve">Potential</w:t>
-            </w:r>
-          </w:p>
-        </w:tc>
-        <w:tc>
-          <w:p>
-            <w:pPr>
-              <w:pStyle w:val="Compact"/>
-              <w:jc w:val="left"/>
-            </w:pPr>
-            <w:r>
-              <w:t xml:space="preserve">60 yr (60-60)</w:t>
-            </w:r>
-          </w:p>
-        </w:tc>
-      </w:tr>
-      <w:tr>
-        <w:tc>
-          <w:p>
-            <w:pPr>
-              <w:pStyle w:val="Compact"/>
-              <w:jc w:val="left"/>
-            </w:pPr>
-            <w:r>
-              <w:t xml:space="preserve">50%</w:t>
-            </w:r>
-          </w:p>
-        </w:tc>
-        <w:tc>
-          <w:p>
-            <w:pPr>
-              <w:pStyle w:val="Compact"/>
-              <w:jc w:val="left"/>
-            </w:pPr>
-            <w:r>
-              <w:t xml:space="preserve">30 m3/ha</w:t>
-            </w:r>
-          </w:p>
-        </w:tc>
-        <w:tc>
-          <w:p>
-            <w:pPr>
-              <w:pStyle w:val="Compact"/>
-              <w:jc w:val="left"/>
-            </w:pPr>
-            <w:r>
-              <w:t xml:space="preserve">60 yr</w:t>
-            </w:r>
-          </w:p>
-        </w:tc>
-        <w:tc>
-          <w:p>
-            <w:pPr>
-              <w:pStyle w:val="Compact"/>
-              <w:jc w:val="left"/>
-            </w:pPr>
-            <w:r>
-              <w:t xml:space="preserve">Current</w:t>
-            </w:r>
-          </w:p>
-        </w:tc>
-        <w:tc>
-          <w:p>
-            <w:pPr>
-              <w:pStyle w:val="Compact"/>
-              <w:jc w:val="left"/>
-            </w:pPr>
-            <w:r>
-              <w:t xml:space="preserve">60 yr (60-120)</w:t>
-            </w:r>
-          </w:p>
-        </w:tc>
-      </w:tr>
-      <w:tr>
-        <w:tc>
-          <w:p>
-            <w:pPr>
-              <w:pStyle w:val="Compact"/>
-              <w:jc w:val="left"/>
-            </w:pPr>
-            <w:r>
-              <w:t xml:space="preserve">50%</w:t>
-            </w:r>
-          </w:p>
-        </w:tc>
-        <w:tc>
-          <w:p>
-            <w:pPr>
-              <w:pStyle w:val="Compact"/>
-              <w:jc w:val="left"/>
-            </w:pPr>
-            <w:r>
-              <w:t xml:space="preserve">30 m3/ha</w:t>
-            </w:r>
-          </w:p>
-        </w:tc>
-        <w:tc>
-          <w:p>
-            <w:pPr>
-              <w:pStyle w:val="Compact"/>
-              <w:jc w:val="left"/>
-            </w:pPr>
-            <w:r>
-              <w:t xml:space="preserve">60 yr</w:t>
-            </w:r>
-          </w:p>
-        </w:tc>
-        <w:tc>
-          <w:p>
-            <w:pPr>
-              <w:pStyle w:val="Compact"/>
-              <w:jc w:val="left"/>
-            </w:pPr>
-            <w:r>
-              <w:t xml:space="preserve">Potential</w:t>
-            </w:r>
-          </w:p>
-        </w:tc>
-        <w:tc>
-          <w:p>
-            <w:pPr>
-              <w:pStyle w:val="Compact"/>
-              <w:jc w:val="left"/>
-            </w:pPr>
-            <w:r>
-              <w:t xml:space="preserve">60 yr (60-120)</w:t>
-            </w:r>
-          </w:p>
-        </w:tc>
-      </w:tr>
-      <w:tr>
-        <w:tc>
-          <w:p>
-            <w:pPr>
-              <w:pStyle w:val="Compact"/>
-              <w:jc w:val="left"/>
-            </w:pPr>
-            <w:r>
-              <w:t xml:space="preserve">90%</w:t>
-            </w:r>
-          </w:p>
-        </w:tc>
-        <w:tc>
-          <w:p>
-            <w:pPr>
-              <w:pStyle w:val="Compact"/>
-              <w:jc w:val="left"/>
-            </w:pPr>
-            <w:r>
-              <w:t xml:space="preserve">30 m3/ha</w:t>
-            </w:r>
-          </w:p>
-        </w:tc>
-        <w:tc>
-          <w:p>
-            <w:pPr>
-              <w:pStyle w:val="Compact"/>
-              <w:jc w:val="left"/>
-            </w:pPr>
-            <w:r>
-              <w:t xml:space="preserve">60 yr</w:t>
-            </w:r>
-          </w:p>
-        </w:tc>
-        <w:tc>
-          <w:p>
-            <w:pPr>
-              <w:pStyle w:val="Compact"/>
-              <w:jc w:val="left"/>
-            </w:pPr>
-            <w:r>
-              <w:t xml:space="preserve">Current</w:t>
-            </w:r>
-          </w:p>
-        </w:tc>
-        <w:tc>
-          <w:p>
-            <w:pPr>
-              <w:pStyle w:val="Compact"/>
-              <w:jc w:val="left"/>
-            </w:pPr>
-            <w:r>
-              <w:t xml:space="preserve">240 yr (60-480)</w:t>
-            </w:r>
-          </w:p>
-        </w:tc>
-      </w:tr>
-      <w:tr>
-        <w:tc>
-          <w:p>
-            <w:pPr>
-              <w:pStyle w:val="Compact"/>
-              <w:jc w:val="left"/>
-            </w:pPr>
-            <w:r>
-              <w:t xml:space="preserve">90%</w:t>
-            </w:r>
-          </w:p>
-        </w:tc>
-        <w:tc>
-          <w:p>
-            <w:pPr>
-              <w:pStyle w:val="Compact"/>
-              <w:jc w:val="left"/>
-            </w:pPr>
-            <w:r>
-              <w:t xml:space="preserve">30 m3/ha</w:t>
-            </w:r>
-          </w:p>
-        </w:tc>
-        <w:tc>
-          <w:p>
-            <w:pPr>
-              <w:pStyle w:val="Compact"/>
-              <w:jc w:val="left"/>
-            </w:pPr>
-            <w:r>
-              <w:t xml:space="preserve">60 yr</w:t>
-            </w:r>
-          </w:p>
-        </w:tc>
-        <w:tc>
-          <w:p>
-            <w:pPr>
-              <w:pStyle w:val="Compact"/>
-              <w:jc w:val="left"/>
-            </w:pPr>
-            <w:r>
-              <w:t xml:space="preserve">Potential</w:t>
+              <w:t xml:space="preserve">240 yr (60-540)</w:t>
             </w:r>
           </w:p>
         </w:tc>
@@ -4298,7 +2760,7 @@
         <w:pStyle w:val="BodyText"/>
       </w:pPr>
       <w:r>
-        <w:t xml:space="preserve">In all scenarios with an initial proportion of commercial volume of 20%, the timber production decreased after the first logging cycle due to overharvesting (Figure</w:t>
+        <w:t xml:space="preserve">None of the scenarios with an initial proportion of commercial volume of 20% are sustainable after the first logging cycle (Figure</w:t>
       </w:r>
       <w:r>
         <w:t xml:space="preserve"> </w:t>
@@ -4307,7 +2769,16 @@
         <w:t xml:space="preserve">3</w:t>
       </w:r>
       <w:r>
-        <w:t xml:space="preserve">). Increasing the proportion of commercial volume to 50% increased the duration of constant production when the logging intensity was 10 to 20 m</w:t>
+        <w:t xml:space="preserve">; Table</w:t>
+      </w:r>
+      <w:r>
+        <w:t xml:space="preserve"> </w:t>
+      </w:r>
+      <w:r>
+        <w:t xml:space="preserve">1</w:t>
+      </w:r>
+      <w:r>
+        <w:t xml:space="preserve">). The present logging practices in the Brazilian Amazon with a proportion of commercial species not exceeding 20%, a mean logging intensity of 15-20 m</w:t>
       </w:r>
       <m:oMath>
         <m:sSup>
@@ -4344,7 +2815,10 @@
         </m:sSup>
       </m:oMath>
       <w:r>
-        <w:t xml:space="preserve">, reaching 540 yr (60-1000+) when the logging intensity is 10 m</w:t>
+        <w:t xml:space="preserve"> </w:t>
+      </w:r>
+      <w:r>
+        <w:t xml:space="preserve">and a rotation cycle of 35 years are therefore not sustainable as there will be a significant decrease in timber production at the second cycle (&lt; 20 m</w:t>
       </w:r>
       <m:oMath>
         <m:sSup>
@@ -4381,16 +2855,64 @@
         </m:sSup>
       </m:oMath>
       <w:r>
-        <w:t xml:space="preserve"> </w:t>
-      </w:r>
-      <w:r>
-        <w:t xml:space="preserve">and the logging cycle length is 60 years (Table</w:t>
-      </w:r>
-      <w:r>
-        <w:t xml:space="preserve"> </w:t>
-      </w:r>
-      <w:r>
-        <w:t xml:space="preserve">(tab:sust-production); Figure</w:t>
+        <w:t xml:space="preserve">).</w:t>
+      </w:r>
+    </w:p>
+    <w:p>
+      <w:pPr>
+        <w:pStyle w:val="BodyText"/>
+      </w:pPr>
+      <w:r>
+        <w:t xml:space="preserve">Scenarios with a proportion of commercial volume of 50% show longer duration of constant production. The most sustainable one with a constant production of timber during 540 yr (60-1000+) allows a logging intensity of 10 m</w:t>
+      </w:r>
+      <m:oMath>
+        <m:sSup>
+          <m:e>
+            <m:r>
+              <m:t>​</m:t>
+            </m:r>
+          </m:e>
+          <m:sup>
+            <m:r>
+              <m:t>3</m:t>
+            </m:r>
+          </m:sup>
+        </m:sSup>
+      </m:oMath>
+      <w:r>
+        <w:t xml:space="preserve">.ha</w:t>
+      </w:r>
+      <m:oMath>
+        <m:sSup>
+          <m:e>
+            <m:r>
+              <m:t>​</m:t>
+            </m:r>
+          </m:e>
+          <m:sup>
+            <m:r>
+              <m:t>−</m:t>
+            </m:r>
+            <m:r>
+              <m:t>1</m:t>
+            </m:r>
+          </m:sup>
+        </m:sSup>
+      </m:oMath>
+      <w:r>
+        <w:t xml:space="preserve"> </w:t>
+      </w:r>
+      <w:r>
+        <w:t xml:space="preserve">every 60 years (Table</w:t>
+      </w:r>
+      <w:r>
+        <w:t xml:space="preserve"> </w:t>
+      </w:r>
+      <w:r>
+        <w:t xml:space="preserve">1</w:t>
+      </w:r>
+      <w:r>
+        <w:t xml:space="preserve">; Figure</w:t>
       </w:r>
       <w:r>
         <w:t xml:space="preserve"> </w:t>
@@ -4399,7 +2921,7 @@
         <w:t xml:space="preserve">3</w:t>
       </w:r>
       <w:r>
-        <w:t xml:space="preserve">).</w:t>
+        <w:t xml:space="preserve">). Scenarios with a proportion of 90% of commercial species are among the most sustainable.</w:t>
       </w:r>
     </w:p>
     <w:p>
@@ -4407,7 +2929,7 @@
         <w:pStyle w:val="BodyText"/>
       </w:pPr>
       <w:r>
-        <w:t xml:space="preserve">Only 4 out of all 54 scenarios have a median duration of constant production greater or equal to 1000 years (the maximum simulation length), and can thus be considered sustainable</w:t>
+        <w:t xml:space="preserve">Only 4 out of all 27 scenarios have a median duration of constant production greater or equal to 500 years which can be considered as sustainable</w:t>
       </w:r>
       <w:r>
         <w:t xml:space="preserve"> </w:t>
@@ -4419,7 +2941,7 @@
         <w:t xml:space="preserve">sensu stricto</w:t>
       </w:r>
       <w:r>
-        <w:t xml:space="preserve">. All these scenarios had an initial proportion of commercial volume of 90%, and correspond to low intensity logging (10 m</w:t>
+        <w:t xml:space="preserve">. Three of these scenarios have an initial proportion of commercial volume of 90%, and two correspond to low intensity logging (10 m</w:t>
       </w:r>
       <m:oMath>
         <m:sSup>
@@ -4456,30 +2978,16 @@
         </m:sSup>
       </m:oMath>
       <w:r>
-        <w:t xml:space="preserve">) and medium to long cutting cycles (35 or 60 years).</w:t>
-      </w:r>
-    </w:p>
-    <w:p>
-      <w:pPr>
-        <w:pStyle w:val="BodyText"/>
-      </w:pPr>
-      <w:r>
-        <w:t xml:space="preserve">Logging regulations in the Brazilian Amazon include minimum logging cycles of 35 years. Under these regulation, the duration of constant production is</w:t>
-      </w:r>
-      <w:r>
-        <w:t xml:space="preserve"> </w:t>
-      </w:r>
-      <w:r>
-        <w:rPr>
-          <w:rStyle w:val="VerbatimChar"/>
-        </w:rPr>
-        <w:t xml:space="preserve">dftsust[omega0=="50%"&amp;logCycle=="35 yr"][which.max(med_tsust), lab_tsust]</w:t>
-      </w:r>
-      <w:r>
-        <w:t xml:space="preserve"> </w:t>
-      </w:r>
-      <w:r>
-        <w:t xml:space="preserve">if 50% of the volume is commercial, and 1000+ yr (70-1000+) if 90% of the volume is commercial (i.e. a true sustaible production). However these scenarios imply low logging intensities of 10 m</w:t>
+        <w:t xml:space="preserve">) with a rotation cycle of 60 years (Table</w:t>
+      </w:r>
+      <w:r>
+        <w:t xml:space="preserve"> </w:t>
+      </w:r>
+      <w:r>
+        <w:t xml:space="preserve">1</w:t>
+      </w:r>
+      <w:r>
+        <w:t xml:space="preserve">). Logging regulations in the Brazilian Amazon include minimum logging cycles of 35 years. Under these regulations, the duration of constant production is 210 yr (35-385) if 50% of the volume is commercial, and 1000+ yr (70-1000+) if 90% of the volume is commercial (i.e. a true sustainable production). However these scenarios imply low logging intensities of 10 m</w:t>
       </w:r>
       <m:oMath>
         <m:sSup>
@@ -4516,15 +3024,10 @@
         </m:sSup>
       </m:oMath>
       <w:r>
-        <w:t xml:space="preserve">.</w:t>
-      </w:r>
-    </w:p>
-    <w:p>
-      <w:pPr>
-        <w:pStyle w:val="BodyText"/>
-      </w:pPr>
-      <w:r>
-        <w:t xml:space="preserve">The current timber production in the Amazon is around 11 Mm</w:t>
+        <w:t xml:space="preserve"> </w:t>
+      </w:r>
+      <w:r>
+        <w:t xml:space="preserve">and a higher proportion of commercial timber species than in the present. According to our simulations and considering the 95% credibility interval, the most sustainable scenario is the one with an initial proportion of 90% of commercial species allowing a logging intensity of 10 m</w:t>
       </w:r>
       <m:oMath>
         <m:sSup>
@@ -4541,25 +3044,7 @@
         </m:sSup>
       </m:oMath>
       <w:r>
-        <w:t xml:space="preserve"> </w:t>
-      </w:r>
-      <w:r>
-        <w:t xml:space="preserve">per year</w:t>
-      </w:r>
-      <w:r>
-        <w:t xml:space="preserve"> </w:t>
-      </w:r>
-      <w:r>
-        <w:t xml:space="preserve">(Vidal et al. 2020; SFB 2019)</w:t>
-      </w:r>
-      <w:r>
-        <w:t xml:space="preserve">. Current concessions are not able to satisfy this demand alone for more than one cutting cycle (Figure</w:t>
-      </w:r>
-      <w:r>
-        <w:t xml:space="preserve"> </w:t>
-      </w:r>
-      <w:r>
-        <w:t xml:space="preserve">(fig:tsust-vs-prodi)), even under the most optimistic hypotheses. When considering all potential concession areas, the annual production of 11 Mm</w:t>
+        <w:t xml:space="preserve">.ha</w:t>
       </w:r>
       <m:oMath>
         <m:sSup>
@@ -4570,13 +3055,36 @@
           </m:e>
           <m:sup>
             <m:r>
-              <m:t>3</m:t>
+              <m:t>−</m:t>
+            </m:r>
+            <m:r>
+              <m:t>1</m:t>
             </m:r>
           </m:sup>
         </m:sSup>
       </m:oMath>
       <w:r>
-        <w:t xml:space="preserve">.ha</w:t>
+        <w:t xml:space="preserve"> </w:t>
+      </w:r>
+      <w:r>
+        <w:t xml:space="preserve">every 60 years (Table</w:t>
+      </w:r>
+      <w:r>
+        <w:t xml:space="preserve"> </w:t>
+      </w:r>
+      <w:r>
+        <w:t xml:space="preserve">1</w:t>
+      </w:r>
+      <w:r>
+        <w:t xml:space="preserve">).</w:t>
+      </w:r>
+    </w:p>
+    <w:p>
+      <w:pPr>
+        <w:pStyle w:val="BodyText"/>
+      </w:pPr>
+      <w:r>
+        <w:t xml:space="preserve">The current timber production in the Amazon is around 11 Mm</w:t>
       </w:r>
       <m:oMath>
         <m:sSup>
@@ -4587,10 +3095,7 @@
           </m:e>
           <m:sup>
             <m:r>
-              <m:t>−</m:t>
-            </m:r>
-            <m:r>
-              <m:t>1</m:t>
+              <m:t>3</m:t>
             </m:r>
           </m:sup>
         </m:sSup>
@@ -4599,13 +3104,317 @@
         <w:t xml:space="preserve"> </w:t>
       </w:r>
       <w:r>
-        <w:t xml:space="preserve">could be maintained for 70 yr (35-140) when 50% of the volume is commercial, and for 175 yr (35-350) years when 90% of the timber is commercial (Table</w:t>
-      </w:r>
-      <w:r>
-        <w:t xml:space="preserve"> </w:t>
-      </w:r>
-      <w:r>
-        <w:t xml:space="preserve">(tab:sust-production))</w:t>
+        <w:t xml:space="preserve">per year</w:t>
+      </w:r>
+      <w:r>
+        <w:t xml:space="preserve"> </w:t>
+      </w:r>
+      <w:r>
+        <w:t xml:space="preserve">(Vidal et al. 2020; SFB 2019)</w:t>
+      </w:r>
+      <w:r>
+        <w:t xml:space="preserve">. Current concessions are not able to satisfy this demand alone for more than one cutting cycle (Figure</w:t>
+      </w:r>
+      <w:r>
+        <w:t xml:space="preserve"> </w:t>
+      </w:r>
+      <w:r>
+        <w:t xml:space="preserve">3</w:t>
+      </w:r>
+      <w:r>
+        <w:t xml:space="preserve">). The maximum production under the current concession areas is 1.43 Mm</w:t>
+      </w:r>
+      <m:oMath>
+        <m:sSup>
+          <m:e>
+            <m:r>
+              <m:t>​</m:t>
+            </m:r>
+          </m:e>
+          <m:sup>
+            <m:r>
+              <m:t>3</m:t>
+            </m:r>
+          </m:sup>
+        </m:sSup>
+      </m:oMath>
+      <w:r>
+        <w:t xml:space="preserve"> </w:t>
+      </w:r>
+      <w:r>
+        <w:t xml:space="preserve">only during the first harvesting and a proportion of commercial species of 90%. Under the present practices (20 m</w:t>
+      </w:r>
+      <m:oMath>
+        <m:sSup>
+          <m:e>
+            <m:r>
+              <m:t>​</m:t>
+            </m:r>
+          </m:e>
+          <m:sup>
+            <m:r>
+              <m:t>3</m:t>
+            </m:r>
+          </m:sup>
+        </m:sSup>
+      </m:oMath>
+      <w:r>
+        <w:t xml:space="preserve">.ha</w:t>
+      </w:r>
+      <m:oMath>
+        <m:sSup>
+          <m:e>
+            <m:r>
+              <m:t>​</m:t>
+            </m:r>
+          </m:e>
+          <m:sup>
+            <m:r>
+              <m:t>−</m:t>
+            </m:r>
+            <m:r>
+              <m:t>1</m:t>
+            </m:r>
+          </m:sup>
+        </m:sSup>
+      </m:oMath>
+      <w:r>
+        <w:t xml:space="preserve">) every 35 years and 20% of commercial species), the annual production during the first harvest reach 0.47 Mm</w:t>
+      </w:r>
+      <m:oMath>
+        <m:sSup>
+          <m:e>
+            <m:r>
+              <m:t>​</m:t>
+            </m:r>
+          </m:e>
+          <m:sup>
+            <m:r>
+              <m:t>3</m:t>
+            </m:r>
+          </m:sup>
+        </m:sSup>
+      </m:oMath>
+      <w:r>
+        <w:t xml:space="preserve"> </w:t>
+      </w:r>
+      <w:r>
+        <w:t xml:space="preserve">only. Finally, under current concession area four scenarios can be considered as sustainable (duration of constant production &gt; 500 years). The highest sustainable production is recorded under an extraction rate of 20 m</w:t>
+      </w:r>
+      <m:oMath>
+        <m:sSup>
+          <m:e>
+            <m:r>
+              <m:t>​</m:t>
+            </m:r>
+          </m:e>
+          <m:sup>
+            <m:r>
+              <m:t>3</m:t>
+            </m:r>
+          </m:sup>
+        </m:sSup>
+      </m:oMath>
+      <w:r>
+        <w:t xml:space="preserve">.ha</w:t>
+      </w:r>
+      <m:oMath>
+        <m:sSup>
+          <m:e>
+            <m:r>
+              <m:t>​</m:t>
+            </m:r>
+          </m:e>
+          <m:sup>
+            <m:r>
+              <m:t>−</m:t>
+            </m:r>
+            <m:r>
+              <m:t>1</m:t>
+            </m:r>
+          </m:sup>
+        </m:sSup>
+      </m:oMath>
+      <w:r>
+        <w:t xml:space="preserve"> </w:t>
+      </w:r>
+      <w:r>
+        <w:t xml:space="preserve">every 60 years with a 90% proportion of commercial species (Figure</w:t>
+      </w:r>
+      <w:r>
+        <w:t xml:space="preserve"> </w:t>
+      </w:r>
+      <w:r>
+        <w:t xml:space="preserve">3</w:t>
+      </w:r>
+      <w:r>
+        <w:t xml:space="preserve">).</w:t>
+      </w:r>
+    </w:p>
+    <w:p>
+      <w:pPr>
+        <w:pStyle w:val="BodyText"/>
+      </w:pPr>
+      <w:r>
+        <w:t xml:space="preserve">When considering all potential concession areas (35 Mha), the annual production of 11 Mm</w:t>
+      </w:r>
+      <m:oMath>
+        <m:sSup>
+          <m:e>
+            <m:r>
+              <m:t>​</m:t>
+            </m:r>
+          </m:e>
+          <m:sup>
+            <m:r>
+              <m:t>3</m:t>
+            </m:r>
+          </m:sup>
+        </m:sSup>
+      </m:oMath>
+      <w:r>
+        <w:t xml:space="preserve">.yr</w:t>
+      </w:r>
+      <m:oMath>
+        <m:sSup>
+          <m:e>
+            <m:r>
+              <m:t>​</m:t>
+            </m:r>
+          </m:e>
+          <m:sup>
+            <m:r>
+              <m:t>−</m:t>
+            </m:r>
+            <m:r>
+              <m:t>1</m:t>
+            </m:r>
+          </m:sup>
+        </m:sSup>
+      </m:oMath>
+      <w:r>
+        <w:t xml:space="preserve"> </w:t>
+      </w:r>
+      <w:r>
+        <w:t xml:space="preserve">could be sustained at best during 175 yr (35-350) following a scenario with 90% of commercial species, a logging intensity of 20 m</w:t>
+      </w:r>
+      <m:oMath>
+        <m:sSup>
+          <m:e>
+            <m:r>
+              <m:t>​</m:t>
+            </m:r>
+          </m:e>
+          <m:sup>
+            <m:r>
+              <m:t>3</m:t>
+            </m:r>
+          </m:sup>
+        </m:sSup>
+      </m:oMath>
+      <w:r>
+        <w:t xml:space="preserve">.ha</w:t>
+      </w:r>
+      <m:oMath>
+        <m:sSup>
+          <m:e>
+            <m:r>
+              <m:t>​</m:t>
+            </m:r>
+          </m:e>
+          <m:sup>
+            <m:r>
+              <m:t>−</m:t>
+            </m:r>
+            <m:r>
+              <m:t>1</m:t>
+            </m:r>
+          </m:sup>
+        </m:sSup>
+      </m:oMath>
+      <w:r>
+        <w:t xml:space="preserve"> </w:t>
+      </w:r>
+      <w:r>
+        <w:t xml:space="preserve">and a rotation cycle of 35 years (Figure</w:t>
+      </w:r>
+      <w:r>
+        <w:t xml:space="preserve"> </w:t>
+      </w:r>
+      <w:r>
+        <w:t xml:space="preserve">3</w:t>
+      </w:r>
+      <w:r>
+        <w:t xml:space="preserve">; Table 1). There are two others scenarios close to 11 Mm</w:t>
+      </w:r>
+      <m:oMath>
+        <m:sSup>
+          <m:e>
+            <m:r>
+              <m:t>​</m:t>
+            </m:r>
+          </m:e>
+          <m:sup>
+            <m:r>
+              <m:t>3</m:t>
+            </m:r>
+          </m:sup>
+        </m:sSup>
+      </m:oMath>
+      <w:r>
+        <w:t xml:space="preserve"> </w:t>
+      </w:r>
+      <w:r>
+        <w:t xml:space="preserve">with a sustained duration of 250 years (Figure</w:t>
+      </w:r>
+      <w:r>
+        <w:t xml:space="preserve"> </w:t>
+      </w:r>
+      <w:r>
+        <w:t xml:space="preserve">3</w:t>
+      </w:r>
+      <w:r>
+        <w:t xml:space="preserve">), with a logging intensity of 10 and 30 m</w:t>
+      </w:r>
+      <m:oMath>
+        <m:sSup>
+          <m:e>
+            <m:r>
+              <m:t>​</m:t>
+            </m:r>
+          </m:e>
+          <m:sup>
+            <m:r>
+              <m:t>3</m:t>
+            </m:r>
+          </m:sup>
+        </m:sSup>
+      </m:oMath>
+      <w:r>
+        <w:t xml:space="preserve">.ha</w:t>
+      </w:r>
+      <m:oMath>
+        <m:sSup>
+          <m:e>
+            <m:r>
+              <m:t>​</m:t>
+            </m:r>
+          </m:e>
+          <m:sup>
+            <m:r>
+              <m:t>−</m:t>
+            </m:r>
+            <m:r>
+              <m:t>1</m:t>
+            </m:r>
+          </m:sup>
+        </m:sSup>
+      </m:oMath>
+      <w:r>
+        <w:t xml:space="preserve"> </w:t>
+      </w:r>
+      <w:r>
+        <w:t xml:space="preserve">and a logging cycle length of 20 and 60 years, respectively.</w:t>
       </w:r>
     </w:p>
     <w:p>
@@ -4626,7 +3435,7 @@
         </w:numPr>
       </w:pPr>
       <w:r>
-        <w:t xml:space="preserve">methods: optimistic hypotheses -&gt; to be considered when interpreting results</w:t>
+        <w:t xml:space="preserve">methods: optimistic hypotheses -&gt; to be considered when interpreting results -&gt; Camille</w:t>
       </w:r>
     </w:p>
     <w:p>
@@ -4637,7 +3446,87 @@
         </w:numPr>
       </w:pPr>
       <w:r>
-        <w:t xml:space="preserve">increasing the area of concessions: current trends, challenges and opportunities</w:t>
+        <w:t xml:space="preserve">According to the results of our simulations, several challenges must be faced to reach sustained timber production within the concession systems in the Brazilian Amazon. First, the proportion of commercial species must increase considerably at least to 50% but ideally to 90%. Second, the logging intensity must be reduced to 10 m</w:t>
+      </w:r>
+      <m:oMath>
+        <m:sSup>
+          <m:e>
+            <m:r>
+              <m:t>​</m:t>
+            </m:r>
+          </m:e>
+          <m:sup>
+            <m:r>
+              <m:t>3</m:t>
+            </m:r>
+          </m:sup>
+        </m:sSup>
+      </m:oMath>
+      <w:r>
+        <w:t xml:space="preserve">.ha</w:t>
+      </w:r>
+      <m:oMath>
+        <m:sSup>
+          <m:e>
+            <m:r>
+              <m:t>​</m:t>
+            </m:r>
+          </m:e>
+          <m:sup>
+            <m:r>
+              <m:t>−</m:t>
+            </m:r>
+            <m:r>
+              <m:t>1</m:t>
+            </m:r>
+          </m:sup>
+        </m:sSup>
+      </m:oMath>
+      <w:r>
+        <w:t xml:space="preserve"> </w:t>
+      </w:r>
+      <w:r>
+        <w:t xml:space="preserve">and the rotation cycle to 60 years. Third, the area of current concessions is obviously insufficient to reach an annual production of 11 Mm</w:t>
+      </w:r>
+      <m:oMath>
+        <m:sSup>
+          <m:e>
+            <m:r>
+              <m:t>​</m:t>
+            </m:r>
+          </m:e>
+          <m:sup>
+            <m:r>
+              <m:t>3</m:t>
+            </m:r>
+          </m:sup>
+        </m:sSup>
+      </m:oMath>
+      <w:r>
+        <w:t xml:space="preserve"> </w:t>
+      </w:r>
+      <w:r>
+        <w:t xml:space="preserve">and it is urgent to increase drastically concession area to its maximum potential of 35 Mha. However, the potential concession area of 35 Mha show strong limitation to ensure a annual sustainable production of 11 Mm</w:t>
+      </w:r>
+      <m:oMath>
+        <m:sSup>
+          <m:e>
+            <m:r>
+              <m:t>​</m:t>
+            </m:r>
+          </m:e>
+          <m:sup>
+            <m:r>
+              <m:t>3</m:t>
+            </m:r>
+          </m:sup>
+        </m:sSup>
+      </m:oMath>
+      <w:r>
+        <w:t xml:space="preserve"> </w:t>
+      </w:r>
+      <w:r>
+        <w:t xml:space="preserve">on a long term basis as our simulations suggest that this production can be sustained for at best 170 years with a 90% proportion of commercial species.</w:t>
       </w:r>
     </w:p>
     <w:p>
@@ -4648,7 +3537,7 @@
         </w:numPr>
       </w:pPr>
       <w:r>
-        <w:t xml:space="preserve">initial proportion of commercial species: what effect could harvesting 90% of all trees &gt; 50 cm DBH could have on the profitability of selective logging?</w:t>
+        <w:t xml:space="preserve">This study confirms that the present regulation fixing a rotation cycle of 35 years cannot ensure a long term sustainable timber production. Although previous studies already demonstrated the need to change the present extraction rates (Sist and Ferreira 2007, Putz et al. 2008, other refs) our paper is the first one suggesting and assessing different options of logging practices. The main challenge to move towards more sustainable practices is undoubtedly to increase the proportion of commercial species from presently 20 % to 90%. This must involve drastic changes at all level but particularly in the industrial and market sectors. At present, the wood transformation industry is still technically very poorly developed and very rudimentary (refs?). Less than 30% of the logs entering the saw mill is transformed, the remaining 70% are wasted and burned. However, the lack of wood transformation technology is certainly linked to the lack of market demand on diversified wood products in the region. To be developed (Jack ? Edson ?)</w:t>
       </w:r>
     </w:p>
     <w:p>
@@ -4659,7 +3548,7 @@
         </w:numPr>
       </w:pPr>
       <w:r>
-        <w:t xml:space="preserve">initiating a forest transition -&gt; new ways of producing timber: plantations, active restoration, silviculture</w:t>
+        <w:t xml:space="preserve">increasing the area of concessions: current trends, challenges and opportunities</w:t>
       </w:r>
     </w:p>
     <w:p>
@@ -4670,6 +3559,28 @@
         </w:numPr>
       </w:pPr>
       <w:r>
+        <w:t xml:space="preserve">initial proportion of commercial species: what effect could harvesting 90% of all trees &gt; 50 cm DBH could have on the profitability of selective logging?</w:t>
+      </w:r>
+    </w:p>
+    <w:p>
+      <w:pPr>
+        <w:numPr>
+          <w:numId w:val="1001"/>
+          <w:ilvl w:val="0"/>
+        </w:numPr>
+      </w:pPr>
+      <w:r>
+        <w:t xml:space="preserve">initiating a forest transition -&gt; new ways of producing timber: plantations, active restoration, silviculture</w:t>
+      </w:r>
+    </w:p>
+    <w:p>
+      <w:pPr>
+        <w:numPr>
+          <w:numId w:val="1001"/>
+          <w:ilvl w:val="0"/>
+        </w:numPr>
+      </w:pPr>
+      <w:r>
         <w:t xml:space="preserve">what effects could silviculture have on sustainability? -&gt; needs to be investigated (introduce next paper)</w:t>
       </w:r>
     </w:p>
@@ -4683,7 +3594,7 @@
       </w:r>
       <w:bookmarkEnd w:id="30"/>
     </w:p>
-    <w:bookmarkStart w:id="69" w:name="refs"/>
+    <w:bookmarkStart w:id="71" w:name="refs"/>
     <w:bookmarkStart w:id="32" w:name="ref-Alder2000"/>
     <w:p>
       <w:pPr>
@@ -4942,7 +3853,31 @@
       </w:r>
     </w:p>
     <w:bookmarkEnd w:id="44"/>
-    <w:bookmarkStart w:id="46" w:name="ref-Keller2004"/>
+    <w:bookmarkStart w:id="46" w:name="ref-IDEFLOR2020"/>
+    <w:p>
+      <w:pPr>
+        <w:pStyle w:val="Bibliography"/>
+      </w:pPr>
+      <w:r>
+        <w:t xml:space="preserve">IDEFLOR-BIO. n.d. “Contratos de Concessão Florestal.” Accessed February 17, 2021.</w:t>
+      </w:r>
+      <w:r>
+        <w:t xml:space="preserve"> </w:t>
+      </w:r>
+      <w:hyperlink r:id="rId45">
+        <w:r>
+          <w:rPr>
+            <w:rStyle w:val="Hyperlink"/>
+          </w:rPr>
+          <w:t xml:space="preserve">https://ideflorbio.pa.gov.br/contratos-de-concessao-florestal/</w:t>
+        </w:r>
+      </w:hyperlink>
+      <w:r>
+        <w:t xml:space="preserve">.</w:t>
+      </w:r>
+    </w:p>
+    <w:bookmarkEnd w:id="46"/>
+    <w:bookmarkStart w:id="48" w:name="ref-Keller2004"/>
     <w:p>
       <w:pPr>
         <w:pStyle w:val="Bibliography"/>
@@ -4968,7 +3903,7 @@
       <w:r>
         <w:t xml:space="preserve"> </w:t>
       </w:r>
-      <w:hyperlink r:id="rId45">
+      <w:hyperlink r:id="rId47">
         <w:r>
           <w:rPr>
             <w:rStyle w:val="Hyperlink"/>
@@ -4980,8 +3915,8 @@
         <w:t xml:space="preserve">.</w:t>
       </w:r>
     </w:p>
-    <w:bookmarkEnd w:id="46"/>
-    <w:bookmarkStart w:id="48" w:name="ref-Phillips2004a"/>
+    <w:bookmarkEnd w:id="48"/>
+    <w:bookmarkStart w:id="50" w:name="ref-Phillips2004a"/>
     <w:p>
       <w:pPr>
         <w:pStyle w:val="Bibliography"/>
@@ -5007,7 +3942,7 @@
       <w:r>
         <w:t xml:space="preserve"> </w:t>
       </w:r>
-      <w:hyperlink r:id="rId47">
+      <w:hyperlink r:id="rId49">
         <w:r>
           <w:rPr>
             <w:rStyle w:val="Hyperlink"/>
@@ -5019,8 +3954,8 @@
         <w:t xml:space="preserve">.</w:t>
       </w:r>
     </w:p>
-    <w:bookmarkEnd w:id="48"/>
-    <w:bookmarkStart w:id="50" w:name="ref-Piponiot2018"/>
+    <w:bookmarkEnd w:id="50"/>
+    <w:bookmarkStart w:id="52" w:name="ref-Piponiot2018"/>
     <w:p>
       <w:pPr>
         <w:pStyle w:val="Bibliography"/>
@@ -5046,7 +3981,7 @@
       <w:r>
         <w:t xml:space="preserve"> </w:t>
       </w:r>
-      <w:hyperlink r:id="rId49">
+      <w:hyperlink r:id="rId51">
         <w:r>
           <w:rPr>
             <w:rStyle w:val="Hyperlink"/>
@@ -5058,8 +3993,8 @@
         <w:t xml:space="preserve">.</w:t>
       </w:r>
     </w:p>
-    <w:bookmarkEnd w:id="50"/>
-    <w:bookmarkStart w:id="52" w:name="ref-Piponiot2019a"/>
+    <w:bookmarkEnd w:id="52"/>
+    <w:bookmarkStart w:id="54" w:name="ref-Piponiot2019a"/>
     <w:p>
       <w:pPr>
         <w:pStyle w:val="Bibliography"/>
@@ -5085,7 +4020,7 @@
       <w:r>
         <w:t xml:space="preserve"> </w:t>
       </w:r>
-      <w:hyperlink r:id="rId51">
+      <w:hyperlink r:id="rId53">
         <w:r>
           <w:rPr>
             <w:rStyle w:val="Hyperlink"/>
@@ -5097,8 +4032,8 @@
         <w:t xml:space="preserve">.</w:t>
       </w:r>
     </w:p>
-    <w:bookmarkEnd w:id="52"/>
-    <w:bookmarkStart w:id="54" w:name="ref-Potapov2017"/>
+    <w:bookmarkEnd w:id="54"/>
+    <w:bookmarkStart w:id="56" w:name="ref-Potapov2017"/>
     <w:p>
       <w:pPr>
         <w:pStyle w:val="Bibliography"/>
@@ -5124,7 +4059,7 @@
       <w:r>
         <w:t xml:space="preserve"> </w:t>
       </w:r>
-      <w:hyperlink r:id="rId53">
+      <w:hyperlink r:id="rId55">
         <w:r>
           <w:rPr>
             <w:rStyle w:val="Hyperlink"/>
@@ -5136,8 +4071,8 @@
         <w:t xml:space="preserve">.</w:t>
       </w:r>
     </w:p>
-    <w:bookmarkEnd w:id="54"/>
-    <w:bookmarkStart w:id="56" w:name="ref-Putz2012"/>
+    <w:bookmarkEnd w:id="56"/>
+    <w:bookmarkStart w:id="58" w:name="ref-Putz2012"/>
     <w:p>
       <w:pPr>
         <w:pStyle w:val="Bibliography"/>
@@ -5163,7 +4098,7 @@
       <w:r>
         <w:t xml:space="preserve"> </w:t>
       </w:r>
-      <w:hyperlink r:id="rId55">
+      <w:hyperlink r:id="rId57">
         <w:r>
           <w:rPr>
             <w:rStyle w:val="Hyperlink"/>
@@ -5175,8 +4110,8 @@
         <w:t xml:space="preserve">.</w:t>
       </w:r>
     </w:p>
-    <w:bookmarkEnd w:id="56"/>
-    <w:bookmarkStart w:id="57" w:name="ref-Schulze2008b"/>
+    <w:bookmarkEnd w:id="58"/>
+    <w:bookmarkStart w:id="59" w:name="ref-Schulze2008b"/>
     <w:p>
       <w:pPr>
         <w:pStyle w:val="Bibliography"/>
@@ -5197,8 +4132,8 @@
         <w:t xml:space="preserve">, 161–213.</w:t>
       </w:r>
     </w:p>
-    <w:bookmarkEnd w:id="57"/>
-    <w:bookmarkStart w:id="59" w:name="ref-SFB2020"/>
+    <w:bookmarkEnd w:id="59"/>
+    <w:bookmarkStart w:id="61" w:name="ref-SFB2020"/>
     <w:p>
       <w:pPr>
         <w:pStyle w:val="Bibliography"/>
@@ -5209,7 +4144,7 @@
       <w:r>
         <w:t xml:space="preserve"> </w:t>
       </w:r>
-      <w:hyperlink r:id="rId58">
+      <w:hyperlink r:id="rId60">
         <w:r>
           <w:rPr>
             <w:rStyle w:val="Hyperlink"/>
@@ -5221,8 +4156,8 @@
         <w:t xml:space="preserve">.</w:t>
       </w:r>
     </w:p>
-    <w:bookmarkEnd w:id="59"/>
-    <w:bookmarkStart w:id="61" w:name="ref-SFB2019a"/>
+    <w:bookmarkEnd w:id="61"/>
+    <w:bookmarkStart w:id="63" w:name="ref-SFB2019a"/>
     <w:p>
       <w:pPr>
         <w:pStyle w:val="Bibliography"/>
@@ -5233,7 +4168,7 @@
       <w:r>
         <w:t xml:space="preserve"> </w:t>
       </w:r>
-      <w:hyperlink r:id="rId60">
+      <w:hyperlink r:id="rId62">
         <w:r>
           <w:rPr>
             <w:rStyle w:val="Hyperlink"/>
@@ -5245,8 +4180,8 @@
         <w:t xml:space="preserve">.</w:t>
       </w:r>
     </w:p>
-    <w:bookmarkEnd w:id="61"/>
-    <w:bookmarkStart w:id="63" w:name="ref-SFB2019"/>
+    <w:bookmarkEnd w:id="63"/>
+    <w:bookmarkStart w:id="65" w:name="ref-SFB2019"/>
     <w:p>
       <w:pPr>
         <w:pStyle w:val="Bibliography"/>
@@ -5257,7 +4192,7 @@
       <w:r>
         <w:t xml:space="preserve"> </w:t>
       </w:r>
-      <w:hyperlink r:id="rId62">
+      <w:hyperlink r:id="rId64">
         <w:r>
           <w:rPr>
             <w:rStyle w:val="Hyperlink"/>
@@ -5269,8 +4204,8 @@
         <w:t xml:space="preserve">.</w:t>
       </w:r>
     </w:p>
-    <w:bookmarkEnd w:id="63"/>
-    <w:bookmarkStart w:id="65" w:name="ref-Sist2007"/>
+    <w:bookmarkEnd w:id="65"/>
+    <w:bookmarkStart w:id="67" w:name="ref-Sist2007"/>
     <w:p>
       <w:pPr>
         <w:pStyle w:val="Bibliography"/>
@@ -5296,7 +4231,7 @@
       <w:r>
         <w:t xml:space="preserve"> </w:t>
       </w:r>
-      <w:hyperlink r:id="rId64">
+      <w:hyperlink r:id="rId66">
         <w:r>
           <w:rPr>
             <w:rStyle w:val="Hyperlink"/>
@@ -5308,8 +4243,8 @@
         <w:t xml:space="preserve">.</w:t>
       </w:r>
     </w:p>
-    <w:bookmarkEnd w:id="65"/>
-    <w:bookmarkStart w:id="67" w:name="ref-Sist2015"/>
+    <w:bookmarkEnd w:id="67"/>
+    <w:bookmarkStart w:id="69" w:name="ref-Sist2015"/>
     <w:p>
       <w:pPr>
         <w:pStyle w:val="Bibliography"/>
@@ -5335,7 +4270,7 @@
       <w:r>
         <w:t xml:space="preserve"> </w:t>
       </w:r>
-      <w:hyperlink r:id="rId66">
+      <w:hyperlink r:id="rId68">
         <w:r>
           <w:rPr>
             <w:rStyle w:val="Hyperlink"/>
@@ -5347,8 +4282,8 @@
         <w:t xml:space="preserve">.</w:t>
       </w:r>
     </w:p>
-    <w:bookmarkEnd w:id="67"/>
-    <w:bookmarkStart w:id="68" w:name="ref-Vidal2020"/>
+    <w:bookmarkEnd w:id="69"/>
+    <w:bookmarkStart w:id="70" w:name="ref-Vidal2020"/>
     <w:p>
       <w:pPr>
         <w:pStyle w:val="Bibliography"/>
@@ -5369,8 +4304,8 @@
         <w:t xml:space="preserve">, Burleigh D, 1–31.</w:t>
       </w:r>
     </w:p>
-    <w:bookmarkEnd w:id="68"/>
-    <w:bookmarkEnd w:id="69"/>
+    <w:bookmarkEnd w:id="70"/>
+    <w:bookmarkEnd w:id="71"/>
     <w:sectPr/>
   </w:body>
 </w:document>

</xml_diff>

<commit_message>
update results and better labelling
</commit_message>
<xml_diff>
--- a/br_concessions.docx
+++ b/br_concessions.docx
@@ -49,7 +49,25 @@
         <w:pStyle w:val="FirstParagraph"/>
       </w:pPr>
       <w:r>
-        <w:t xml:space="preserve">Since the 1970s, selective logging has established itself as the main silvicultural system in tropical regions. This system is based on very simple rules: the exploitation of a few commercial trees having reached a minimum cutting diameter and letting the forest recover during a rotation period generally between 25 and 35 years. In the Amazon, selective logging regulations typically set a rotation cycle of 20 to 35 years with a logging intensity varying from 15 to 30 m</w:t>
+        <w:t xml:space="preserve">Legal logging in the tropics is typically governed by simple rules that set a minimum cutting diameter and a minimum cutting cycle of 25-35 years</w:t>
+      </w:r>
+      <w:r>
+        <w:t xml:space="preserve"> </w:t>
+      </w:r>
+      <w:r>
+        <w:t xml:space="preserve">(</w:t>
+      </w:r>
+      <w:r>
+        <w:rPr>
+          <w:b/>
+        </w:rPr>
+        <w:t xml:space="preserve">???</w:t>
+      </w:r>
+      <w:r>
+        <w:t xml:space="preserve">)</w:t>
+      </w:r>
+      <w:r>
+        <w:t xml:space="preserve">. Timber harvests in diverse forests are selective because few species are marketable and few trees meet the size and bole quality requirements. In the Amazon, selective logging regulations typically set a rotation cycle of 20 to 35 years with a logging intensity varying from 15 to 30 m</w:t>
       </w:r>
       <m:oMath>
         <m:sSup>
@@ -69,16 +87,7 @@
         <w:t xml:space="preserve"> </w:t>
       </w:r>
       <w:r>
-        <w:t xml:space="preserve">of harvested timber per ha. However, several studies showed that under such extraction regimes, less than 50% of the timber extracted can recover within this rotation duration</w:t>
-      </w:r>
-      <w:r>
-        <w:t xml:space="preserve"> </w:t>
-      </w:r>
-      <w:r>
-        <w:t xml:space="preserve">(Sist and Ferreira 2007; Putz et al. 2012)</w:t>
-      </w:r>
-      <w:r>
-        <w:t xml:space="preserve">. A recent study simulating the timber recovery in all the region confirmed this result and showed that even under long rotation cycles of 65 years and a logging intensity of 20 m</w:t>
+        <w:t xml:space="preserve">of harvested timber per ha. Such rules, promulgated by governments since the middle of last century, are generally based on an assumed post-logging rate of commercial timber volume increments of about 1 m</w:t>
       </w:r>
       <m:oMath>
         <m:sSup>
@@ -115,115 +124,7 @@
         </m:sSup>
       </m:oMath>
       <w:r>
-        <w:t xml:space="preserve">, logged forests could recover at most 70% of their initial timber</w:t>
-      </w:r>
-      <w:r>
-        <w:t xml:space="preserve"> </w:t>
-      </w:r>
-      <w:r>
-        <w:t xml:space="preserve">(Piponiot et al. 2019)</w:t>
-      </w:r>
-      <w:r>
-        <w:t xml:space="preserve">. Current harvest regimes can only be sustained over multiple cycles if high-value slow-growing hardwoods are replaced by species of fast growth and low density, which are very little valued in the current market</w:t>
-      </w:r>
-      <w:r>
-        <w:t xml:space="preserve"> </w:t>
-      </w:r>
-      <w:r>
-        <w:t xml:space="preserve">(Alder and Silva 2000; Keller et al. 2004; Phillips et al. 2004; Gardingen, Valle, and Thompson 2006; Schulze, Grogan, and Vidal 2008)</w:t>
-      </w:r>
-      <w:r>
-        <w:t xml:space="preserve">.</w:t>
-      </w:r>
-    </w:p>
-    <w:p>
-      <w:pPr>
-        <w:pStyle w:val="BodyText"/>
-      </w:pPr>
-      <w:r>
-        <w:t xml:space="preserve">Although reduced impact logging techniques were seen as a promising alternative to reduce the damage of logging and consequently to improve timber volume recovery</w:t>
-      </w:r>
-      <w:r>
-        <w:t xml:space="preserve"> </w:t>
-      </w:r>
-      <w:r>
-        <w:t xml:space="preserve">(Schulze, Grogan, and Vidal 2008)</w:t>
-      </w:r>
-      <w:r>
-        <w:t xml:space="preserve">, most of the studies assessing the long-term impacts of such techniques in the tropics - including the Amazon - showed that timber volume will recover at best 50% of its pre-logging value within the rotation cycle duration fixed by legislation</w:t>
-      </w:r>
-      <w:r>
-        <w:t xml:space="preserve"> </w:t>
-      </w:r>
-      <w:r>
-        <w:t xml:space="preserve">(Sist and Ferreira 2007; Putz et al. 2012; Avila et al. 2017)</w:t>
-      </w:r>
-      <w:r>
-        <w:t xml:space="preserve">.</w:t>
-      </w:r>
-    </w:p>
-    <w:p>
-      <w:pPr>
-        <w:pStyle w:val="BodyText"/>
-      </w:pPr>
-      <w:r>
-        <w:t xml:space="preserve">Despite the low recovery of timber stocks in logged forests, selective logging is still a widespread and economically viable land use in the Amazon. Around 75% of the five hundred million ha of forests are still intact</w:t>
-      </w:r>
-      <w:r>
-        <w:t xml:space="preserve"> </w:t>
-      </w:r>
-      <w:r>
-        <w:t xml:space="preserve">(Potapov et al. 2017)</w:t>
-      </w:r>
-      <w:r>
-        <w:t xml:space="preserve"> </w:t>
-      </w:r>
-      <w:r>
-        <w:t xml:space="preserve">and have accumulated highly valuable timber over centuries. Moreover, illegal logging is widespread in the region and often results in forest degradation</w:t>
-      </w:r>
-      <w:r>
-        <w:t xml:space="preserve"> </w:t>
-      </w:r>
-      <w:r>
-        <w:t xml:space="preserve">(Brancalion et al. 2018; Finer et al. 2014)</w:t>
-      </w:r>
-      <w:r>
-        <w:t xml:space="preserve">: it is therefore difficult to assess the true state of Amazon forests, and their current potential for timber production. In the absence of changes in logging practices and enforcement of logging regulations, it is very likely that most logged forests will have a dramatic reduction in timber yields</w:t>
-      </w:r>
-      <w:r>
-        <w:t xml:space="preserve"> </w:t>
-      </w:r>
-      <w:r>
-        <w:t xml:space="preserve">(Putz et al. 2012; Piponiot et al. 2019)</w:t>
-      </w:r>
-      <w:r>
-        <w:t xml:space="preserve">, decreasing their chance of meeting the demand for timber products.</w:t>
-      </w:r>
-    </w:p>
-    <w:p>
-      <w:pPr>
-        <w:pStyle w:val="BodyText"/>
-      </w:pPr>
-      <w:r>
-        <w:t xml:space="preserve">In 2006, the Brazilian Forest Service (SFB) was created to implement a very ambitious system of long-term logging concessions</w:t>
-      </w:r>
-      <w:r>
-        <w:t xml:space="preserve"> </w:t>
-      </w:r>
-      <w:r>
-        <w:t xml:space="preserve">(Brazil 2006)</w:t>
-      </w:r>
-      <w:r>
-        <w:t xml:space="preserve">. The concession system set up by the SFB aims to provide a legal framework for sustainable timber production in the Amazon while reducing illegal logging and concentrating Amazonian timber production within those concessions. Today Brazilian forest concessions cover 1.6 million ha in the Amazon, with a maximum potential area estimated at 60 million ha</w:t>
-      </w:r>
-      <w:r>
-        <w:t xml:space="preserve"> </w:t>
-      </w:r>
-      <w:r>
-        <w:t xml:space="preserve">(Bomfim et al. 2016)</w:t>
-      </w:r>
-      <w:r>
-        <w:t xml:space="preserve">. The current timber production in Brazilian forest concessions is 221 thousand m</w:t>
+        <w:t xml:space="preserve">.year</w:t>
       </w:r>
       <m:oMath>
         <m:sSup>
@@ -234,7 +135,10 @@
           </m:e>
           <m:sup>
             <m:r>
-              <m:t>3</m:t>
+              <m:t>−</m:t>
+            </m:r>
+            <m:r>
+              <m:t>1</m:t>
             </m:r>
           </m:sup>
         </m:sSup>
@@ -243,44 +147,7 @@
         <w:t xml:space="preserve"> </w:t>
       </w:r>
       <w:r>
-        <w:t xml:space="preserve">per year, representing only 2% of the timber extracted in the Brazilian Amazon</w:t>
-      </w:r>
-      <w:r>
-        <w:t xml:space="preserve"> </w:t>
-      </w:r>
-      <w:r>
-        <w:t xml:space="preserve">(SFB 2019)</w:t>
-      </w:r>
-      <w:r>
-        <w:t xml:space="preserve">. The forest management system remains based on selective logging and the capacity of natural production forests of the Amazon under concession to meet rising demands for wood products on a long-term basis must be questioned urgently.</w:t>
-      </w:r>
-    </w:p>
-    <w:p>
-      <w:pPr>
-        <w:pStyle w:val="BodyText"/>
-      </w:pPr>
-      <w:r>
-        <w:t xml:space="preserve">In this study we used an Amazon-wide timber recovery model developed by</w:t>
-      </w:r>
-      <w:r>
-        <w:t xml:space="preserve"> </w:t>
-      </w:r>
-      <w:r>
-        <w:t xml:space="preserve">Piponiot et al. (2019)</w:t>
-      </w:r>
-      <w:r>
-        <w:t xml:space="preserve"> </w:t>
-      </w:r>
-      <w:r>
-        <w:t xml:space="preserve">to estimate the total timber volume that could be produced in Brazilian logging concessions under varying cycle lengths, logging intensities and pool of commercial species. We identified the conditions under which selective logging was sustainable from a timber production point of view and what its production capacity was in relation to the demand for wood.</w:t>
-      </w:r>
-    </w:p>
-    <w:p>
-      <w:pPr>
-        <w:pStyle w:val="BodyText"/>
-      </w:pPr>
-      <w:r>
-        <w:t xml:space="preserve">First, this paper aims to assess which logging regimes (logging intensity and rotation length) are sustainable, i.e. are able to ensure a long-term and constant timber production in the Brazilian Amazon. Second, based on the characteristics of the identified sustainable logging regimes and the potential area of forest concessions in the Brazilian Amazon, we assess if the potential annual timber production is in adequacy with the present timber demand estimated at 11 Mm</w:t>
+        <w:t xml:space="preserve">(0.86 m</w:t>
       </w:r>
       <m:oMath>
         <m:sSup>
@@ -297,7 +164,7 @@
         </m:sSup>
       </m:oMath>
       <w:r>
-        <w:t xml:space="preserve">.yr</w:t>
+        <w:t xml:space="preserve">.ha</w:t>
       </w:r>
       <m:oMath>
         <m:sSup>
@@ -317,10 +184,331 @@
         </m:sSup>
       </m:oMath>
       <w:r>
-        <w:t xml:space="preserve"> </w:t>
-      </w:r>
-      <w:r>
-        <w:t xml:space="preserve">(Vidal et al. 2020; SFB 2019)</w:t>
+        <w:t xml:space="preserve">.year</w:t>
+      </w:r>
+      <m:oMath>
+        <m:sSup>
+          <m:e>
+            <m:r>
+              <m:t>​</m:t>
+            </m:r>
+          </m:e>
+          <m:sup>
+            <m:r>
+              <m:t>−</m:t>
+            </m:r>
+            <m:r>
+              <m:t>1</m:t>
+            </m:r>
+          </m:sup>
+        </m:sSup>
+      </m:oMath>
+      <w:r>
+        <w:t xml:space="preserve"> </w:t>
+      </w:r>
+      <w:r>
+        <w:t xml:space="preserve">in Brazilian Amazon). These rules are set to accommodate processing technologies and market demands, rather than the biology and conservation of the harvested species</w:t>
+      </w:r>
+      <w:r>
+        <w:t xml:space="preserve"> </w:t>
+      </w:r>
+      <w:r>
+        <w:t xml:space="preserve">(</w:t>
+      </w:r>
+      <w:r>
+        <w:rPr>
+          <w:b/>
+        </w:rPr>
+        <w:t xml:space="preserve">???</w:t>
+      </w:r>
+      <w:r>
+        <w:t xml:space="preserve">)</w:t>
+      </w:r>
+      <w:r>
+        <w:t xml:space="preserve">. Unfortunately for the goal of sustainability, research reports over the past decades demonstrated that volume recovery rates fall short of this expectation by 50%</w:t>
+      </w:r>
+      <w:r>
+        <w:t xml:space="preserve"> </w:t>
+      </w:r>
+      <w:r>
+        <w:t xml:space="preserve">(reviewed by Putz et al. 2012)</w:t>
+      </w:r>
+      <w:r>
+        <w:t xml:space="preserve">. A recent simulation of post-logging timber volume recovery rates in the Amazon Basin showed that even with cutting cycles of 65 years and logging intensities of only 20 m</w:t>
+      </w:r>
+      <m:oMath>
+        <m:sSup>
+          <m:e>
+            <m:r>
+              <m:t>​</m:t>
+            </m:r>
+          </m:e>
+          <m:sup>
+            <m:r>
+              <m:t>3</m:t>
+            </m:r>
+          </m:sup>
+        </m:sSup>
+      </m:oMath>
+      <w:r>
+        <w:t xml:space="preserve">.ha</w:t>
+      </w:r>
+      <m:oMath>
+        <m:sSup>
+          <m:e>
+            <m:r>
+              <m:t>​</m:t>
+            </m:r>
+          </m:e>
+          <m:sup>
+            <m:r>
+              <m:t>−</m:t>
+            </m:r>
+            <m:r>
+              <m:t>1</m:t>
+            </m:r>
+          </m:sup>
+        </m:sSup>
+      </m:oMath>
+      <w:r>
+        <w:t xml:space="preserve">, logged forests recover only 70% of their pre-logging timber stocks</w:t>
+      </w:r>
+      <w:r>
+        <w:t xml:space="preserve"> </w:t>
+      </w:r>
+      <w:r>
+        <w:t xml:space="preserve">(Piponiot et al. 2019)</w:t>
+      </w:r>
+      <w:r>
+        <w:t xml:space="preserve">. Other researchers showed that current harvest regimes can only be sustained over multiple cycles if high-value slow-growing hardwoods are replaced by fast-growing species with low density wood of little market value</w:t>
+      </w:r>
+      <w:r>
+        <w:t xml:space="preserve"> </w:t>
+      </w:r>
+      <w:r>
+        <w:t xml:space="preserve">(Alder and Silva 2000; Keller et al. 2004;</w:t>
+      </w:r>
+      <w:r>
+        <w:t xml:space="preserve"> </w:t>
+      </w:r>
+      <w:r>
+        <w:rPr>
+          <w:b/>
+        </w:rPr>
+        <w:t xml:space="preserve">???</w:t>
+      </w:r>
+      <w:r>
+        <w:t xml:space="preserve">;</w:t>
+      </w:r>
+      <w:r>
+        <w:t xml:space="preserve"> </w:t>
+      </w:r>
+      <w:r>
+        <w:rPr>
+          <w:b/>
+        </w:rPr>
+        <w:t xml:space="preserve">???</w:t>
+      </w:r>
+      <w:r>
+        <w:t xml:space="preserve">;</w:t>
+      </w:r>
+      <w:r>
+        <w:t xml:space="preserve"> </w:t>
+      </w:r>
+      <w:r>
+        <w:rPr>
+          <w:b/>
+        </w:rPr>
+        <w:t xml:space="preserve">???</w:t>
+      </w:r>
+      <w:r>
+        <w:t xml:space="preserve">; Sist and Ferreira 2007)</w:t>
+      </w:r>
+      <w:r>
+        <w:t xml:space="preserve">. Here we use a timber recovery model</w:t>
+      </w:r>
+      <w:r>
+        <w:t xml:space="preserve"> </w:t>
+      </w:r>
+      <w:r>
+        <w:t xml:space="preserve">(Piponiot et al. 2019)</w:t>
+      </w:r>
+      <w:r>
+        <w:t xml:space="preserve"> </w:t>
+      </w:r>
+      <w:r>
+        <w:t xml:space="preserve">to estimate the timber volumes that could be produced by all the logging concessions in the Brazilian Amazon with different cutting cycle lengths, logging intensities, and lengths of the list of commercial species.</w:t>
+      </w:r>
+    </w:p>
+    <w:p>
+      <w:pPr>
+        <w:pStyle w:val="BodyText"/>
+      </w:pPr>
+      <w:r>
+        <w:t xml:space="preserve">Despite low rates of post-harvest timber stock recovery, selective logging is still widespread and economically important land use in the tropics in general and Amazon Basin in particular. In that region, forest degradation due to illegal logging is widespread</w:t>
+      </w:r>
+      <w:r>
+        <w:t xml:space="preserve"> </w:t>
+      </w:r>
+      <w:r>
+        <w:t xml:space="preserve">(Brancalion et al. 2018; Finer et al. 2014; Potapov et al. 2017)</w:t>
+      </w:r>
+      <w:r>
+        <w:t xml:space="preserve"> </w:t>
+      </w:r>
+      <w:r>
+        <w:t xml:space="preserve">and, in the Brazilian Amazon, affects now bigger areas than deforestation</w:t>
+      </w:r>
+      <w:r>
+        <w:t xml:space="preserve"> </w:t>
+      </w:r>
+      <w:r>
+        <w:t xml:space="preserve">(</w:t>
+      </w:r>
+      <w:r>
+        <w:rPr>
+          <w:b/>
+        </w:rPr>
+        <w:t xml:space="preserve">???</w:t>
+      </w:r>
+      <w:r>
+        <w:t xml:space="preserve">)</w:t>
+      </w:r>
+      <w:r>
+        <w:t xml:space="preserve">. This makes difficult to assess the region’s current potential for timber production. What is clear, in contrast, is that without control of illegal logging and improved practices where logging is legal, timber yields from logged forests will decline dramatically</w:t>
+      </w:r>
+      <w:r>
+        <w:t xml:space="preserve"> </w:t>
+      </w:r>
+      <w:r>
+        <w:t xml:space="preserve">(Putz et al. 2012; Piponiot et al. 2019)</w:t>
+      </w:r>
+      <w:r>
+        <w:t xml:space="preserve">, decreasing the likelihood of their meeting the demand for timber.</w:t>
+      </w:r>
+    </w:p>
+    <w:p>
+      <w:pPr>
+        <w:pStyle w:val="BodyText"/>
+      </w:pPr>
+      <w:r>
+        <w:t xml:space="preserve">In 2006, the Brazilian Forest Service (SFB) was created to establish a very ambitious system of long-term logging concessions</w:t>
+      </w:r>
+      <w:r>
+        <w:t xml:space="preserve"> </w:t>
+      </w:r>
+      <w:r>
+        <w:t xml:space="preserve">(Brazil 2006)</w:t>
+      </w:r>
+      <w:r>
+        <w:t xml:space="preserve">. The goals are to provide a legal framework for sustainable timber production in Amazonian forests while reducing illegal logging. Forest concessions in the Brazilian Amazon currently cover only 1.6 million ha</w:t>
+      </w:r>
+      <w:r>
+        <w:t xml:space="preserve"> </w:t>
+      </w:r>
+      <w:r>
+        <w:t xml:space="preserve">(SFB 2019a)</w:t>
+      </w:r>
+      <w:r>
+        <w:t xml:space="preserve">, but the maximum potential area is estimated up to 60 million ha</w:t>
+      </w:r>
+      <w:r>
+        <w:t xml:space="preserve"> </w:t>
+      </w:r>
+      <w:r>
+        <w:t xml:space="preserve">(Bomfim et al. 2016)</w:t>
+      </w:r>
+      <w:r>
+        <w:t xml:space="preserve">. The current timber production rate from established forest concessions is 221,000 m</w:t>
+      </w:r>
+      <m:oMath>
+        <m:sSup>
+          <m:e>
+            <m:r>
+              <m:t>​</m:t>
+            </m:r>
+          </m:e>
+          <m:sup>
+            <m:r>
+              <m:t>3</m:t>
+            </m:r>
+          </m:sup>
+        </m:sSup>
+      </m:oMath>
+      <w:r>
+        <w:t xml:space="preserve"> </w:t>
+      </w:r>
+      <w:r>
+        <w:t xml:space="preserve">per year, which is only 2% of the timber extracted from the region</w:t>
+      </w:r>
+      <w:r>
+        <w:t xml:space="preserve"> </w:t>
+      </w:r>
+      <w:r>
+        <w:t xml:space="preserve">(SFB 2019a)</w:t>
+      </w:r>
+      <w:r>
+        <w:t xml:space="preserve">. Given that these concessions are to be managed with a 50 cm minimum cutting diameter (with the exception of</w:t>
+      </w:r>
+      <w:r>
+        <w:t xml:space="preserve"> </w:t>
+      </w:r>
+      <w:r>
+        <w:rPr>
+          <w:i/>
+        </w:rPr>
+        <w:t xml:space="preserve">Swientenia macrophylla</w:t>
+      </w:r>
+      <w:r>
+        <w:t xml:space="preserve">: 60 cm) and a 25-35 year cutting cycle coupled with rising demand for wood products, the assessment of the expected timber production from these forests over the long term is warranted.</w:t>
+      </w:r>
+    </w:p>
+    <w:p>
+      <w:pPr>
+        <w:pStyle w:val="BodyText"/>
+      </w:pPr>
+      <w:r>
+        <w:t xml:space="preserve">In this paper we assess the timber yield sustainability of different logging intensities and harvest cycle durations from forest concessions in the Brazilian Amazon. We assess whether the potential annual timber production is adequate to meet the estimated present timber demand of 11 Mm</w:t>
+      </w:r>
+      <m:oMath>
+        <m:sSup>
+          <m:e>
+            <m:r>
+              <m:t>​</m:t>
+            </m:r>
+          </m:e>
+          <m:sup>
+            <m:r>
+              <m:t>3</m:t>
+            </m:r>
+          </m:sup>
+        </m:sSup>
+      </m:oMath>
+      <w:r>
+        <w:t xml:space="preserve">.yr</w:t>
+      </w:r>
+      <m:oMath>
+        <m:sSup>
+          <m:e>
+            <m:r>
+              <m:t>​</m:t>
+            </m:r>
+          </m:e>
+          <m:sup>
+            <m:r>
+              <m:t>−</m:t>
+            </m:r>
+            <m:r>
+              <m:t>1</m:t>
+            </m:r>
+          </m:sup>
+        </m:sSup>
+      </m:oMath>
+      <w:r>
+        <w:t xml:space="preserve"> </w:t>
+      </w:r>
+      <w:r>
+        <w:t xml:space="preserve">(Vidal et al. 2020; SFB 2019a)</w:t>
       </w:r>
       <w:r>
         <w:t xml:space="preserve">.</w:t>
@@ -351,34 +539,7 @@
         <w:pStyle w:val="FirstParagraph"/>
       </w:pPr>
       <w:r>
-        <w:t xml:space="preserve">Our study focuses on the Brazilian forest concessions. These concessions are located in public forests and currently cover an area of 1.6 Mha in the Brazilian Amazon, of which 1.05 Mha are concessions, managed by the SFB, and 0.6 Mha are managed by state-level agencies</w:t>
-      </w:r>
-      <w:r>
-        <w:t xml:space="preserve"> </w:t>
-      </w:r>
-      <w:r>
-        <w:t xml:space="preserve">(SFB 2019)</w:t>
-      </w:r>
-      <w:r>
-        <w:t xml:space="preserve">. We retrieved the map of current concessions and the map of all public forests from the Brazilian Forest Service and IDEFLOR websites</w:t>
-      </w:r>
-      <w:r>
-        <w:t xml:space="preserve"> </w:t>
-      </w:r>
-      <w:r>
-        <w:t xml:space="preserve">(Serviço Florestal Brasileiro 2020; Serviço Florestal Brasilieiro 2019; IDEFLOR-BIO n.d.)</w:t>
-      </w:r>
-      <w:r>
-        <w:t xml:space="preserve">. We defined the area of all potential concessions as the area of all public forests that (i) are in the Brazilian Amazon biome, (ii) are designated for sustainable use, and (iii) are not community forests, indigenous territories or military areas [as defined in</w:t>
-      </w:r>
-      <w:r>
-        <w:t xml:space="preserve"> </w:t>
-      </w:r>
-      <w:r>
-        <w:t xml:space="preserve">SFB (2019)</w:t>
-      </w:r>
-      <w:r>
-        <w:t xml:space="preserve">, p. 112; Figure</w:t>
+        <w:t xml:space="preserve">Our study focuses on forest concessions in the Brazilian Amazon (Fig.</w:t>
       </w:r>
       <w:r>
         <w:t xml:space="preserve"> </w:t>
@@ -387,7 +548,61 @@
         <w:t xml:space="preserve">1</w:t>
       </w:r>
       <w:r>
-        <w:t xml:space="preserve">].</w:t>
+        <w:t xml:space="preserve">). These concessions are located in public forests and currently cover 1.6 Mha, of which 1.05 Mha are managed by the SFB, and 0.6 Mha are managed by state-level agencies</w:t>
+      </w:r>
+      <w:r>
+        <w:t xml:space="preserve"> </w:t>
+      </w:r>
+      <w:r>
+        <w:t xml:space="preserve">(SFB 2019a)</w:t>
+      </w:r>
+      <w:r>
+        <w:t xml:space="preserve">. We defined the area of all potential concessions as the area of all public forests that (i) are in the Brazilian Amazon biome, (ii) are designated for sustainable use, and (iii) are not community forests - although community forest management is legal and currently cover around 260.000 ha</w:t>
+      </w:r>
+      <w:r>
+        <w:t xml:space="preserve"> </w:t>
+      </w:r>
+      <w:r>
+        <w:t xml:space="preserve">(</w:t>
+      </w:r>
+      <w:r>
+        <w:rPr>
+          <w:b/>
+        </w:rPr>
+        <w:t xml:space="preserve">???</w:t>
+      </w:r>
+      <w:r>
+        <w:t xml:space="preserve">)</w:t>
+      </w:r>
+      <w:r>
+        <w:t xml:space="preserve">, indigenous territories or military areas (as defined in</w:t>
+      </w:r>
+      <w:r>
+        <w:t xml:space="preserve"> </w:t>
+      </w:r>
+      <w:r>
+        <w:t xml:space="preserve">SFB (2019a)</w:t>
+      </w:r>
+      <w:r>
+        <w:t xml:space="preserve">, p. 112; Fig.</w:t>
+      </w:r>
+      <w:r>
+        <w:t xml:space="preserve"> </w:t>
+      </w:r>
+      <w:r>
+        <w:t xml:space="preserve">1</w:t>
+      </w:r>
+      <w:r>
+        <w:t xml:space="preserve">]. Based on this definition, the potential concession area in the Brazilian Amazon cover an estimated of 35 Mha. This area is lower than the 60 Mha estimated by</w:t>
+      </w:r>
+      <w:r>
+        <w:t xml:space="preserve"> </w:t>
+      </w:r>
+      <w:r>
+        <w:t xml:space="preserve">Bomfim et al. (2016)</w:t>
+      </w:r>
+      <w:r>
+        <w:t xml:space="preserve">; xxx explanation.</w:t>
       </w:r>
     </w:p>
     <w:p>
@@ -399,7 +614,7 @@
           <wp:inline>
             <wp:extent cx="5334000" cy="3333750"/>
             <wp:effectExtent b="0" l="0" r="0" t="0"/>
-            <wp:docPr descr="Figure 1: Plot of Brazilian Amazon forest concessions. Current federal concessions are in red; potential concessions (public forests designated for sustainable use) are in blue." title="" id="1" name="Picture"/>
+            <wp:docPr descr="Figure 1: Forest concessions in the Brazilian Amazon. Current federal concessions are in red; potential concessions (public forests designated for sustainable use) are in blue [retrieved from Brazilian Forest Service and IDEFLOR websites (SFB 2020, 2019b; IDEFLOR-BIO n.d.)]." title="" id="1" name="Picture"/>
             <a:graphic>
               <a:graphicData uri="http://schemas.openxmlformats.org/drawingml/2006/picture">
                 <pic:pic>
@@ -442,7 +657,16 @@
         <w:pStyle w:val="ImageCaption"/>
       </w:pPr>
       <w:r>
-        <w:t xml:space="preserve">Figure 1: Plot of Brazilian Amazon forest concessions. Current federal concessions are in red; potential concessions (public forests designated for sustainable use) are in blue.</w:t>
+        <w:t xml:space="preserve">Figure 1: Forest concessions in the Brazilian Amazon. Current federal concessions are in red; potential concessions (public forests designated for sustainable use) are in blue [retrieved from Brazilian Forest Service and IDEFLOR websites</w:t>
+      </w:r>
+      <w:r>
+        <w:t xml:space="preserve"> </w:t>
+      </w:r>
+      <w:r>
+        <w:t xml:space="preserve">(SFB 2020, 2019b; IDEFLOR-BIO n.d.)</w:t>
+      </w:r>
+      <w:r>
+        <w:t xml:space="preserve">].</w:t>
       </w:r>
     </w:p>
     <w:p>
@@ -460,7 +684,7 @@
         <w:pStyle w:val="FirstParagraph"/>
       </w:pPr>
       <w:r>
-        <w:t xml:space="preserve">In this study we used the volume dynamics with differential equations (VDDE) model</w:t>
+        <w:t xml:space="preserve">In this study we used the volume dynamics with differential equations model (VDDE)</w:t>
       </w:r>
       <w:r>
         <w:t xml:space="preserve"> </w:t>
@@ -469,13 +693,7 @@
         <w:t xml:space="preserve">(Piponiot et al. 2018)</w:t>
       </w:r>
       <w:r>
-        <w:t xml:space="preserve">.</w:t>
-      </w:r>
-      <w:r>
-        <w:t xml:space="preserve"> </w:t>
-      </w:r>
-      <w:r>
-        <w:t xml:space="preserve">The VDDE model focuses on the total volume, i.e. the volume of all live trees with diameter at breast height (DBH)</w:t>
+        <w:t xml:space="preserve">. The VDDE model calculates the volume of all live trees</w:t>
       </w:r>
       <w:r>
         <w:t xml:space="preserve"> </w:t>
@@ -489,18 +707,7 @@
         <w:t xml:space="preserve"> </w:t>
       </w:r>
       <w:r>
-        <w:t xml:space="preserve">50 cm (the standard minimum cutting size in the Amazon Basin). By contrast, only a portion of this volume is composed of commercial species and will be referred to as commercial volume. Two variables are explicitly modelled: the total volume and the proportion of commercial volume</w:t>
-      </w:r>
-      <w:r>
-        <w:t xml:space="preserve"> </w:t>
-      </w:r>
-      <m:oMath>
-        <m:r>
-          <m:t>ω</m:t>
-        </m:r>
-      </m:oMath>
-      <w:r>
-        <w:t xml:space="preserve">, from which the commercial volume can be inferred.</w:t>
+        <w:t xml:space="preserve">50 cm diameter at breast height (DBH), the standard minimum cutting size in the Brazilian Amazon. The portion of this volume composed of commercial species is referred to as the commercial volume.</w:t>
       </w:r>
     </w:p>
     <w:p>
@@ -508,10 +715,7 @@
         <w:pStyle w:val="BodyText"/>
       </w:pPr>
       <w:r>
-        <w:t xml:space="preserve">In this study, we defined three input variables, that can be set for each simulation: the logging intensity, the logging cycle length, and the initial proportion of commercial volume</w:t>
-      </w:r>
-      <w:r>
-        <w:t xml:space="preserve"> </w:t>
+        <w:t xml:space="preserve">The input variables set for each simulation are logging intensity, logging cycle length, and the initial proportion of the volume that is commercial (</w:t>
       </w:r>
       <m:oMath>
         <m:sSub>
@@ -528,7 +732,7 @@
         </m:sSub>
       </m:oMath>
       <w:r>
-        <w:t xml:space="preserve">. Low values of</w:t>
+        <w:t xml:space="preserve">). Low values of</w:t>
       </w:r>
       <w:r>
         <w:t xml:space="preserve"> </w:t>
@@ -551,51 +755,7 @@
         <w:t xml:space="preserve"> </w:t>
       </w:r>
       <w:r>
-        <w:t xml:space="preserve">represent highly selective logging where only the most valuable species are logged; by contrast, high values of</w:t>
-      </w:r>
-      <w:r>
-        <w:t xml:space="preserve"> </w:t>
-      </w:r>
-      <m:oMath>
-        <m:sSub>
-          <m:e>
-            <m:r>
-              <m:t>ω</m:t>
-            </m:r>
-          </m:e>
-          <m:sub>
-            <m:r>
-              <m:t>0</m:t>
-            </m:r>
-          </m:sub>
-        </m:sSub>
-      </m:oMath>
-      <w:r>
-        <w:t xml:space="preserve"> </w:t>
-      </w:r>
-      <w:r>
-        <w:t xml:space="preserve">mean that most species are logged.</w:t>
-      </w:r>
-      <w:r>
-        <w:t xml:space="preserve"> </w:t>
-      </w:r>
-      <w:r>
-        <w:t xml:space="preserve">Other parameters of the VDDE model are</w:t>
-      </w:r>
-      <w:r>
-        <w:t xml:space="preserve"> </w:t>
-      </w:r>
-      <w:r>
-        <w:rPr>
-          <w:b/>
-        </w:rPr>
-        <w:t xml:space="preserve">spatially defined</w:t>
-      </w:r>
-      <w:r>
-        <w:t xml:space="preserve"> </w:t>
-      </w:r>
-      <w:r>
-        <w:t xml:space="preserve">at a 1</w:t>
+        <w:t xml:space="preserve">represent highly selective logging where only the most valuable species are harvested whereas high values mean that most species are logged. Other parameters of the VDDE model are spatially defined at a 1</w:t>
       </w:r>
       <m:oMath>
         <m:sSup>
@@ -615,7 +775,7 @@
         <w:t xml:space="preserve"> </w:t>
       </w:r>
       <w:r>
-        <w:t xml:space="preserve">resolution. The model was calibrated at the Amazon Basin scale in a Bayesian framework with data from 3500 ha of forest plots, among which 845 ha are from 15 sites monitored for as long as 30 years after being subjected to selective logging</w:t>
+        <w:t xml:space="preserve">resolution. The model was calibrated for the Amazon Basin with a Bayesian framework with data from 3500 ha of forest plots, among which 845 ha are from 15 sites monitored for as long as 30 years after selective logging</w:t>
       </w:r>
       <w:r>
         <w:t xml:space="preserve"> </w:t>
@@ -624,7 +784,15 @@
         <w:t xml:space="preserve">(Sist et al. 2015; Piponiot et al. 2019)</w:t>
       </w:r>
       <w:r>
-        <w:t xml:space="preserve">. This means that predictions of commercial volume recovery depend on the location, and show some spatial variability across the Amazon Basin</w:t>
+        <w:t xml:space="preserve">. Predictions of commercial volume recovery rates thereby vary with location.</w:t>
+      </w:r>
+    </w:p>
+    <w:p>
+      <w:pPr>
+        <w:pStyle w:val="BodyText"/>
+      </w:pPr>
+      <w:r>
+        <w:t xml:space="preserve">Each logging cycle includes the harvest itself as a function of logging intensity and forest characteristics and the post-logging volume recovery phase, which varies with logging cycle length and forest characteristics. Logging lowers both the total volume and the proportion of commercial volume, but both then increase during the recovery phase, although the proportion of commercial volume takes longer to recover because it relies solely on the recruitment of trees &lt; 50 cm DBH</w:t>
       </w:r>
       <w:r>
         <w:t xml:space="preserve"> </w:t>
@@ -633,7 +801,7 @@
         <w:t xml:space="preserve">(Piponiot et al. 2019)</w:t>
       </w:r>
       <w:r>
-        <w:t xml:space="preserve">.</w:t>
+        <w:t xml:space="preserve">. These two steps are sequentially repeated to simulate 1000 years of logging.</w:t>
       </w:r>
     </w:p>
     <w:p>
@@ -641,51 +809,7 @@
         <w:pStyle w:val="BodyText"/>
       </w:pPr>
       <w:r>
-        <w:t xml:space="preserve">Each logging cycle is composed of two steps: (i) the logging itself is a function of the logging intensity and the characteristics of the forest; and (ii) the post-logging volume recovery phase is a function of the logging cycle length, and of the characteristics of the forest. The logging lowers the total volume and the proportion of commercial volume. The total volume and proportion of commercial species then increase during the recovery phase</w:t>
-      </w:r>
-      <w:r>
-        <w:t xml:space="preserve"> </w:t>
-      </w:r>
-      <w:r>
-        <w:t xml:space="preserve">(Piponiot et al. 2019)</w:t>
-      </w:r>
-      <w:r>
-        <w:t xml:space="preserve">. These two steps are sequentially repeated to simulate 200 years of logging cycles.</w:t>
-      </w:r>
-    </w:p>
-    <w:p>
-      <w:pPr>
-        <w:pStyle w:val="BodyText"/>
-      </w:pPr>
-      <w:r>
-        <w:t xml:space="preserve">Errors are propagated by drawing all parameter values from their calibrated distribution</w:t>
-      </w:r>
-      <w:r>
-        <w:t xml:space="preserve"> </w:t>
-      </w:r>
-      <w:r>
-        <w:t xml:space="preserve">(from Piponiot et al. 2019)</w:t>
-      </w:r>
-      <w:r>
-        <w:t xml:space="preserve">, and simulating logging cycles with these parameter values. This process is repeated 100 times and summary statistics (median and 95% credibility interval) are calculated at each time step.</w:t>
-      </w:r>
-    </w:p>
-    <w:p>
-      <w:pPr>
-        <w:pStyle w:val="Heading2"/>
-      </w:pPr>
-      <w:bookmarkStart w:id="25" w:name="testing-scenarios"/>
-      <w:r>
-        <w:t xml:space="preserve">Testing scenarios</w:t>
-      </w:r>
-      <w:bookmarkEnd w:id="25"/>
-    </w:p>
-    <w:p>
-      <w:pPr>
-        <w:pStyle w:val="FirstParagraph"/>
-      </w:pPr>
-      <w:r>
-        <w:t xml:space="preserve">In this study we tested 27 different scenarios by using all combinations of the following inputs: (i) initial proportion of commercial volume: 20% (highly selective), 50% (intermediate) or 90% (not selective); (ii) logging intensity: 10 m</w:t>
+        <w:t xml:space="preserve">The results are then multiplied by the area of current or potential concessions in each 1</w:t>
       </w:r>
       <m:oMath>
         <m:sSup>
@@ -696,162 +820,234 @@
           </m:e>
           <m:sup>
             <m:r>
-              <m:t>3</m:t>
+              <m:t>∘</m:t>
             </m:r>
           </m:sup>
         </m:sSup>
       </m:oMath>
       <w:r>
-        <w:t xml:space="preserve">.ha</w:t>
-      </w:r>
-      <m:oMath>
-        <m:sSup>
-          <m:e>
-            <m:r>
-              <m:t>​</m:t>
-            </m:r>
-          </m:e>
-          <m:sup>
-            <m:r>
-              <m:t>−</m:t>
-            </m:r>
-            <m:r>
-              <m:t>1</m:t>
-            </m:r>
-          </m:sup>
-        </m:sSup>
-      </m:oMath>
-      <w:r>
-        <w:t xml:space="preserve"> </w:t>
-      </w:r>
-      <w:r>
-        <w:t xml:space="preserve">(low), 20 m</w:t>
-      </w:r>
-      <m:oMath>
-        <m:sSup>
-          <m:e>
-            <m:r>
-              <m:t>​</m:t>
-            </m:r>
-          </m:e>
-          <m:sup>
-            <m:r>
-              <m:t>3</m:t>
-            </m:r>
-          </m:sup>
-        </m:sSup>
-      </m:oMath>
-      <w:r>
-        <w:t xml:space="preserve">.ha</w:t>
-      </w:r>
-      <m:oMath>
-        <m:sSup>
-          <m:e>
-            <m:r>
-              <m:t>​</m:t>
-            </m:r>
-          </m:e>
-          <m:sup>
-            <m:r>
-              <m:t>−</m:t>
-            </m:r>
-            <m:r>
-              <m:t>1</m:t>
-            </m:r>
-          </m:sup>
-        </m:sSup>
-      </m:oMath>
-      <w:r>
-        <w:t xml:space="preserve"> </w:t>
-      </w:r>
-      <w:r>
-        <w:t xml:space="preserve">(intermediate) or 30 m</w:t>
-      </w:r>
-      <m:oMath>
-        <m:sSup>
-          <m:e>
-            <m:r>
-              <m:t>​</m:t>
-            </m:r>
-          </m:e>
-          <m:sup>
-            <m:r>
-              <m:t>3</m:t>
-            </m:r>
-          </m:sup>
-        </m:sSup>
-      </m:oMath>
-      <w:r>
-        <w:t xml:space="preserve">.ha</w:t>
-      </w:r>
-      <m:oMath>
-        <m:sSup>
-          <m:e>
-            <m:r>
-              <m:t>​</m:t>
-            </m:r>
-          </m:e>
-          <m:sup>
-            <m:r>
-              <m:t>−</m:t>
-            </m:r>
-            <m:r>
-              <m:t>1</m:t>
-            </m:r>
-          </m:sup>
-        </m:sSup>
-      </m:oMath>
-      <w:r>
-        <w:t xml:space="preserve"> </w:t>
-      </w:r>
-      <w:r>
-        <w:t xml:space="preserve">(high); (iii) length of cutting cycles: 20 years (short), 35 years (intermediate) or 60 years (long). These scenarios are then applied to 2 different definitions of concessions area: the area of current concessions, or the area of all potential concessions (see section:</w:t>
-      </w:r>
-      <w:r>
-        <w:t xml:space="preserve"> </w:t>
-      </w:r>
-      <w:r>
-        <w:t xml:space="preserve">“</w:t>
-      </w:r>
-      <w:r>
-        <w:t xml:space="preserve">Study areas</w:t>
-      </w:r>
-      <w:r>
-        <w:t xml:space="preserve">”</w:t>
-      </w:r>
-      <w:r>
-        <w:t xml:space="preserve">).</w:t>
-      </w:r>
-    </w:p>
-    <w:p>
-      <w:pPr>
-        <w:pStyle w:val="BodyText"/>
-      </w:pPr>
-      <w:r>
-        <w:t xml:space="preserve">For each scenario we simulated 1000 years of logging cycles, and determined the duration of constant production</w:t>
+        <w:t xml:space="preserve"> </w:t>
+      </w:r>
+      <w:r>
+        <w:t xml:space="preserve">pixel, and by a factor</w:t>
       </w:r>
       <w:r>
         <w:t xml:space="preserve"> </w:t>
       </w:r>
       <m:oMath>
         <m:r>
+          <m:t>π</m:t>
+        </m:r>
+        <m:r>
+          <m:t>∼</m:t>
+        </m:r>
+        <m:r>
+          <m:rPr>
+            <m:sty m:val="p"/>
+            <m:scr m:val="script"/>
+          </m:rPr>
+          <m:t>B</m:t>
+        </m:r>
+        <m:r>
+          <m:rPr>
+            <m:sty m:val="p"/>
+            <m:scr m:val="script"/>
+          </m:rPr>
+          <m:t>e</m:t>
+        </m:r>
+        <m:r>
+          <m:rPr>
+            <m:sty m:val="p"/>
+            <m:scr m:val="script"/>
+          </m:rPr>
           <m:t>t</m:t>
         </m:r>
         <m:r>
-          <m:t>s</m:t>
+          <m:rPr>
+            <m:sty m:val="p"/>
+            <m:scr m:val="script"/>
+          </m:rPr>
+          <m:t>a</m:t>
         </m:r>
         <m:r>
-          <m:t>u</m:t>
+          <m:t>(</m:t>
         </m:r>
         <m:r>
-          <m:t>s</m:t>
+          <m:t>8.2</m:t>
         </m:r>
         <m:r>
-          <m:t>t</m:t>
+          <m:t>,</m:t>
         </m:r>
-      </m:oMath>
-      <w:r>
-        <w:t xml:space="preserve">, i.e. the time when timber stocks are not sufficient to maintain a constant timber production (Figure</w:t>
+        <m:r>
+          <m:t>5.9</m:t>
+        </m:r>
+        <m:r>
+          <m:t>)</m:t>
+        </m:r>
+      </m:oMath>
+      <w:r>
+        <w:t xml:space="preserve"> </w:t>
+      </w:r>
+      <w:r>
+        <w:t xml:space="preserve">between 0 and 1, with a mean value of 58%. This factor</w:t>
+      </w:r>
+      <w:r>
+        <w:t xml:space="preserve"> </w:t>
+      </w:r>
+      <m:oMath>
+        <m:r>
+          <m:t>π</m:t>
+        </m:r>
+      </m:oMath>
+      <w:r>
+        <w:t xml:space="preserve">, which was calibrated with data from logging concessions in French Guiana, reflects the ratio between logged areas and the initially allocated areas, mostly because of slope restrictions and riparian reserves, but also heavy forest degradation because of illegal logging and other disturbances</w:t>
+      </w:r>
+      <w:r>
+        <w:t xml:space="preserve"> </w:t>
+      </w:r>
+      <w:r>
+        <w:t xml:space="preserve">(Verissimo et al. 2006; Piponiot et al. 2019)</w:t>
+      </w:r>
+      <w:r>
+        <w:t xml:space="preserve">.</w:t>
+      </w:r>
+    </w:p>
+    <w:p>
+      <w:pPr>
+        <w:pStyle w:val="BodyText"/>
+      </w:pPr>
+      <w:r>
+        <w:t xml:space="preserve">Uncertainties are propagated throughout the model by drawing all parameter values from their calibrated distribution</w:t>
+      </w:r>
+      <w:r>
+        <w:t xml:space="preserve"> </w:t>
+      </w:r>
+      <w:r>
+        <w:t xml:space="preserve">(from Piponiot et al. 2019)</w:t>
+      </w:r>
+      <w:r>
+        <w:t xml:space="preserve">, and simulating logging cycles with these parameter values. This process is repeated 100 times and summary statistics (medians and 95% credibility intervals) are calculated at each time step.</w:t>
+      </w:r>
+    </w:p>
+    <w:p>
+      <w:pPr>
+        <w:pStyle w:val="Heading2"/>
+      </w:pPr>
+      <w:bookmarkStart w:id="25" w:name="testing-scenarios"/>
+      <w:r>
+        <w:t xml:space="preserve">Testing scenarios</w:t>
+      </w:r>
+      <w:bookmarkEnd w:id="25"/>
+    </w:p>
+    <w:p>
+      <w:pPr>
+        <w:pStyle w:val="FirstParagraph"/>
+      </w:pPr>
+      <w:r>
+        <w:t xml:space="preserve">We tested 27 different scenarios by using combinations of the following inputs: (i) initial proportion of commercial volume: 20% (highly selective), 50% (intermediate) or 90% (non-selective); (ii) logging intensity: 10 m3.ha-1 (low), 20 m</w:t>
+      </w:r>
+      <m:oMath>
+        <m:sSup>
+          <m:e>
+            <m:r>
+              <m:t>​</m:t>
+            </m:r>
+          </m:e>
+          <m:sup>
+            <m:r>
+              <m:t>3</m:t>
+            </m:r>
+          </m:sup>
+        </m:sSup>
+      </m:oMath>
+      <w:r>
+        <w:t xml:space="preserve">.ha</w:t>
+      </w:r>
+      <m:oMath>
+        <m:sSup>
+          <m:e>
+            <m:r>
+              <m:t>​</m:t>
+            </m:r>
+          </m:e>
+          <m:sup>
+            <m:r>
+              <m:t>−</m:t>
+            </m:r>
+            <m:r>
+              <m:t>1</m:t>
+            </m:r>
+          </m:sup>
+        </m:sSup>
+      </m:oMath>
+      <w:r>
+        <w:t xml:space="preserve"> </w:t>
+      </w:r>
+      <w:r>
+        <w:t xml:space="preserve">(intermediate) or 30 m</w:t>
+      </w:r>
+      <m:oMath>
+        <m:sSup>
+          <m:e>
+            <m:r>
+              <m:t>​</m:t>
+            </m:r>
+          </m:e>
+          <m:sup>
+            <m:r>
+              <m:t>3</m:t>
+            </m:r>
+          </m:sup>
+        </m:sSup>
+      </m:oMath>
+      <w:r>
+        <w:t xml:space="preserve">.ha</w:t>
+      </w:r>
+      <m:oMath>
+        <m:sSup>
+          <m:e>
+            <m:r>
+              <m:t>​</m:t>
+            </m:r>
+          </m:e>
+          <m:sup>
+            <m:r>
+              <m:t>−</m:t>
+            </m:r>
+            <m:r>
+              <m:t>1</m:t>
+            </m:r>
+          </m:sup>
+        </m:sSup>
+      </m:oMath>
+      <w:r>
+        <w:t xml:space="preserve"> </w:t>
+      </w:r>
+      <w:r>
+        <w:t xml:space="preserve">(high); (iii) cutting cycle length: 20 years (short), 35 years (intermediate) or 60 years (long). These scenarios are then applied to the current area of concessions and to the area of all potential concessions (see</w:t>
+      </w:r>
+      <w:r>
+        <w:t xml:space="preserve"> </w:t>
+      </w:r>
+      <w:r>
+        <w:t xml:space="preserve">“</w:t>
+      </w:r>
+      <w:r>
+        <w:t xml:space="preserve">Study areas</w:t>
+      </w:r>
+      <w:r>
+        <w:t xml:space="preserve">”</w:t>
+      </w:r>
+      <w:r>
+        <w:t xml:space="preserve">).</w:t>
+      </w:r>
+    </w:p>
+    <w:p>
+      <w:pPr>
+        <w:pStyle w:val="BodyText"/>
+      </w:pPr>
+      <w:r>
+        <w:t xml:space="preserve">For each scenario we simulated 1000 years of logging cycles, and determined the duration of maintained timber production, i.e. the time before timber stocks become insufficient to maintain a constant timber production as illustrated in Fig.</w:t>
       </w:r>
       <w:r>
         <w:t xml:space="preserve"> </w:t>
@@ -860,13 +1056,16 @@
         <w:t xml:space="preserve">2</w:t>
       </w:r>
       <w:r>
+        <w:t xml:space="preserve">. This maintained production is different from sustained timber production which theoretically shows a constant timber yield and stock over time (Fig.</w:t>
+      </w:r>
+      <w:r>
+        <w:t xml:space="preserve"> </w:t>
+      </w:r>
+      <w:r>
+        <w:t xml:space="preserve">2</w:t>
+      </w:r>
+      <w:r>
         <w:t xml:space="preserve">).</w:t>
-      </w:r>
-      <w:r>
-        <w:t xml:space="preserve"> </w:t>
-      </w:r>
-      <w:r>
-        <w:t xml:space="preserve"> </w:t>
       </w:r>
     </w:p>
     <w:p>
@@ -878,7 +1077,7 @@
           <wp:inline>
             <wp:extent cx="5334000" cy="2667000"/>
             <wp:effectExtent b="0" l="0" r="0" t="0"/>
-            <wp:docPr descr="Figure 2: Illustration of the duration of constant production. The x-axis represents the time since the first logging event, and the y-axis represents the evolution of commercial volume as simulated by the model with a logging intensity of 10 m^3.ha^{-1} and a logging cycle of 60 years. At each logging event, the commercial volume decreases because of timber harvests (blue segments). If the logging cycles are not long enough to recover its pre-logging value, the commercial volume decreases until it is not sufficient to maintain a constant production (red segments). The time taken to reach this limit is the duration of constant production." title="" id="1" name="Picture"/>
+            <wp:docPr descr="Figure 2: Illustration of the duration of maintained and sustained timber production. The x-axis represents years after the first selective harvest, and the y-axis represents commercial volumes as simulated by the model with a logging intensity of 10 m^3.ha^{-1} and a logging cycle of 60 years. At each harvest, commercial volumes decrease (blue segments). If logging cycles are not long enough to allow recovery, the commercial volume decreases until it is not sufficient to maintain a constant production (10, 20 or 30 m^3.ha^{-1}, red segments). The time taken to reach this limit is the duration of the maintained production. In the sustained timber production, both timber yield and stocks remain constant." title="" id="1" name="Picture"/>
             <a:graphic>
               <a:graphicData uri="http://schemas.openxmlformats.org/drawingml/2006/picture">
                 <pic:pic>
@@ -921,7 +1120,7 @@
         <w:pStyle w:val="ImageCaption"/>
       </w:pPr>
       <w:r>
-        <w:t xml:space="preserve">Figure 2: Illustration of the duration of constant production. The x-axis represents the time since the first logging event, and the y-axis represents the evolution of commercial volume as simulated by the model with a logging intensity of 10 m</w:t>
+        <w:t xml:space="preserve">Figure 2: Illustration of the duration of maintained and sustained timber production. The x-axis represents years after the first selective harvest, and the y-axis represents commercial volumes as simulated by the model with a logging intensity of 10 m</w:t>
       </w:r>
       <m:oMath>
         <m:sSup>
@@ -961,7 +1160,44 @@
         <w:t xml:space="preserve"> </w:t>
       </w:r>
       <w:r>
-        <w:t xml:space="preserve">and a logging cycle of 60 years. At each logging event, the commercial volume decreases because of timber harvests (blue segments). If the logging cycles are not long enough to recover its pre-logging value, the commercial volume decreases until it is not sufficient to maintain a constant production (red segments). The time taken to reach this limit is the duration of constant production.</w:t>
+        <w:t xml:space="preserve">and a logging cycle of 60 years. At each harvest, commercial volumes decrease (blue segments). If logging cycles are not long enough to allow recovery, the commercial volume decreases until it is not sufficient to maintain a constant production (10, 20 or 30 m</w:t>
+      </w:r>
+      <m:oMath>
+        <m:sSup>
+          <m:e>
+            <m:r>
+              <m:t>​</m:t>
+            </m:r>
+          </m:e>
+          <m:sup>
+            <m:r>
+              <m:t>3</m:t>
+            </m:r>
+          </m:sup>
+        </m:sSup>
+      </m:oMath>
+      <w:r>
+        <w:t xml:space="preserve">.ha</w:t>
+      </w:r>
+      <m:oMath>
+        <m:sSup>
+          <m:e>
+            <m:r>
+              <m:t>​</m:t>
+            </m:r>
+          </m:e>
+          <m:sup>
+            <m:r>
+              <m:t>−</m:t>
+            </m:r>
+            <m:r>
+              <m:t>1</m:t>
+            </m:r>
+          </m:sup>
+        </m:sSup>
+      </m:oMath>
+      <w:r>
+        <w:t xml:space="preserve">, red segments). The time taken to reach this limit is the duration of the maintained production. In the sustained timber production, both timber yield and stocks remain constant.</w:t>
       </w:r>
     </w:p>
     <w:p>
@@ -1883,18 +2119,18 @@
               <w:jc w:val="left"/>
             </w:pPr>
             <w:r>
-              <w:t xml:space="preserve">540 yr (60-1000+)</w:t>
-            </w:r>
-          </w:p>
-        </w:tc>
-        <w:tc>
-          <w:p>
-            <w:pPr>
-              <w:pStyle w:val="Compact"/>
-              <w:jc w:val="left"/>
-            </w:pPr>
-            <w:r>
-              <w:t xml:space="preserve">540 yr (60-1000+)</w:t>
+              <w:t xml:space="preserve">540 yr (60-&gt;1000)</w:t>
+            </w:r>
+          </w:p>
+        </w:tc>
+        <w:tc>
+          <w:p>
+            <w:pPr>
+              <w:pStyle w:val="Compact"/>
+              <w:jc w:val="left"/>
+            </w:pPr>
+            <w:r>
+              <w:t xml:space="preserve">540 yr (60-&gt;1000)</w:t>
             </w:r>
           </w:p>
         </w:tc>
@@ -2339,18 +2575,18 @@
               <w:jc w:val="left"/>
             </w:pPr>
             <w:r>
-              <w:t xml:space="preserve">1000+ yr (70-1000+)</w:t>
-            </w:r>
-          </w:p>
-        </w:tc>
-        <w:tc>
-          <w:p>
-            <w:pPr>
-              <w:pStyle w:val="Compact"/>
-              <w:jc w:val="left"/>
-            </w:pPr>
-            <w:r>
-              <w:t xml:space="preserve">1000+ yr (70-1000+)</w:t>
+              <w:t xml:space="preserve">&gt;1000 yr (70-&gt;1000)</w:t>
+            </w:r>
+          </w:p>
+        </w:tc>
+        <w:tc>
+          <w:p>
+            <w:pPr>
+              <w:pStyle w:val="Compact"/>
+              <w:jc w:val="left"/>
+            </w:pPr>
+            <w:r>
+              <w:t xml:space="preserve">&gt;1000 yr (70-&gt;1000)</w:t>
             </w:r>
           </w:p>
         </w:tc>
@@ -2396,18 +2632,18 @@
               <w:jc w:val="left"/>
             </w:pPr>
             <w:r>
-              <w:t xml:space="preserve">1000+ yr (480-1000+)</w:t>
-            </w:r>
-          </w:p>
-        </w:tc>
-        <w:tc>
-          <w:p>
-            <w:pPr>
-              <w:pStyle w:val="Compact"/>
-              <w:jc w:val="left"/>
-            </w:pPr>
-            <w:r>
-              <w:t xml:space="preserve">1000+ yr (960-1000+)</w:t>
+              <w:t xml:space="preserve">&gt;1000 yr (480-&gt;1000)</w:t>
+            </w:r>
+          </w:p>
+        </w:tc>
+        <w:tc>
+          <w:p>
+            <w:pPr>
+              <w:pStyle w:val="Compact"/>
+              <w:jc w:val="left"/>
+            </w:pPr>
+            <w:r>
+              <w:t xml:space="preserve">&gt;1000 yr (960-&gt;1000)</w:t>
             </w:r>
           </w:p>
         </w:tc>
@@ -2567,18 +2803,18 @@
               <w:jc w:val="left"/>
             </w:pPr>
             <w:r>
-              <w:t xml:space="preserve">780 yr (60-1000+)</w:t>
-            </w:r>
-          </w:p>
-        </w:tc>
-        <w:tc>
-          <w:p>
-            <w:pPr>
-              <w:pStyle w:val="Compact"/>
-              <w:jc w:val="left"/>
-            </w:pPr>
-            <w:r>
-              <w:t xml:space="preserve">780 yr (60-1000+)</w:t>
+              <w:t xml:space="preserve">780 yr (60-&gt;1000)</w:t>
+            </w:r>
+          </w:p>
+        </w:tc>
+        <w:tc>
+          <w:p>
+            <w:pPr>
+              <w:pStyle w:val="Compact"/>
+              <w:jc w:val="left"/>
+            </w:pPr>
+            <w:r>
+              <w:t xml:space="preserve">780 yr (60-&gt;1000)</w:t>
             </w:r>
           </w:p>
         </w:tc>
@@ -2757,28 +2993,57 @@
     </w:tbl>
     <w:p>
       <w:pPr>
-        <w:pStyle w:val="BodyText"/>
-      </w:pPr>
-      <w:r>
-        <w:t xml:space="preserve">None of the scenarios with an initial proportion of commercial volume of 20% are sustainable after the first logging cycle (Figure</w:t>
-      </w:r>
-      <w:r>
-        <w:t xml:space="preserve"> </w:t>
-      </w:r>
-      <w:r>
-        <w:t xml:space="preserve">3</w:t>
-      </w:r>
-      <w:r>
-        <w:t xml:space="preserve">; Table</w:t>
-      </w:r>
-      <w:r>
-        <w:t xml:space="preserve"> </w:t>
-      </w:r>
-      <w:r>
-        <w:t xml:space="preserve">1</w:t>
-      </w:r>
-      <w:r>
-        <w:t xml:space="preserve">). The present logging practices in the Brazilian Amazon with a proportion of commercial species not exceeding 20%, a mean logging intensity of 15-20 m</w:t>
+        <w:pStyle w:val="CaptionedFigure"/>
+      </w:pPr>
+      <w:r>
+        <w:drawing>
+          <wp:inline>
+            <wp:extent cx="5334000" cy="3809999"/>
+            <wp:effectExtent b="0" l="0" r="0" t="0"/>
+            <wp:docPr descr="Figure 4: Commercial volume stocks in all potential concession areas for the 4 scenarios with a duration of maintained production &gt; 500 years. The x-axis is the time after the first logging event (in years); the y-axis is the commercial volume stocks in all potential concession areas, in Mm^3. The colors represent the 4 scenarios, with the thick lines corresponding to the median and the shaded areas to the 95% credibility interval over all iterations." title="" id="1" name="Picture"/>
+            <a:graphic>
+              <a:graphicData uri="http://schemas.openxmlformats.org/drawingml/2006/picture">
+                <pic:pic>
+                  <pic:nvPicPr>
+                    <pic:cNvPr descr="br_concessions_files/figure-docx/timber-stocks-1.png" id="0" name="Picture"/>
+                    <pic:cNvPicPr>
+                      <a:picLocks noChangeArrowheads="1" noChangeAspect="1"/>
+                    </pic:cNvPicPr>
+                  </pic:nvPicPr>
+                  <pic:blipFill>
+                    <a:blip r:embed="rId29"/>
+                    <a:stretch>
+                      <a:fillRect/>
+                    </a:stretch>
+                  </pic:blipFill>
+                  <pic:spPr bwMode="auto">
+                    <a:xfrm>
+                      <a:off x="0" y="0"/>
+                      <a:ext cx="5334000" cy="3809999"/>
+                    </a:xfrm>
+                    <a:prstGeom prst="rect">
+                      <a:avLst/>
+                    </a:prstGeom>
+                    <a:noFill/>
+                    <a:ln w="9525">
+                      <a:noFill/>
+                      <a:headEnd/>
+                      <a:tailEnd/>
+                    </a:ln>
+                  </pic:spPr>
+                </pic:pic>
+              </a:graphicData>
+            </a:graphic>
+          </wp:inline>
+        </w:drawing>
+      </w:r>
+    </w:p>
+    <w:p>
+      <w:pPr>
+        <w:pStyle w:val="ImageCaption"/>
+      </w:pPr>
+      <w:r>
+        <w:t xml:space="preserve">Figure 4: Commercial volume stocks in all potential concession areas for the 4 scenarios with a duration of maintained production &gt; 500 years. The x-axis is the time after the first logging event (in years); the y-axis is the commercial volume stocks in all potential concession areas, in Mm</w:t>
       </w:r>
       <m:oMath>
         <m:sSup>
@@ -2795,7 +3060,33 @@
         </m:sSup>
       </m:oMath>
       <w:r>
-        <w:t xml:space="preserve">.ha</w:t>
+        <w:t xml:space="preserve">. The colors represent the 4 scenarios, with the thick lines corresponding to the median and the shaded areas to the 95% credibility interval over all iterations.</w:t>
+      </w:r>
+    </w:p>
+    <w:p>
+      <w:pPr>
+        <w:pStyle w:val="BodyText"/>
+      </w:pPr>
+      <w:r>
+        <w:t xml:space="preserve">None of the scenarios with an initial commercial volume proportion of 20% are sustainable after the first logging cycle (Fig.</w:t>
+      </w:r>
+      <w:r>
+        <w:t xml:space="preserve"> </w:t>
+      </w:r>
+      <w:r>
+        <w:t xml:space="preserve">3</w:t>
+      </w:r>
+      <w:r>
+        <w:t xml:space="preserve">; Table</w:t>
+      </w:r>
+      <w:r>
+        <w:t xml:space="preserve"> </w:t>
+      </w:r>
+      <w:r>
+        <w:t xml:space="preserve">1</w:t>
+      </w:r>
+      <w:r>
+        <w:t xml:space="preserve">). The present logging practices in the Brazilian Amazon usually correspond to a proportion of commercial species of &lt; 20%, a mean logging intensity of 15-20 m</w:t>
       </w:r>
       <m:oMath>
         <m:sSup>
@@ -2806,19 +3097,13 @@
           </m:e>
           <m:sup>
             <m:r>
-              <m:t>−</m:t>
-            </m:r>
-            <m:r>
-              <m:t>1</m:t>
+              <m:t>3</m:t>
             </m:r>
           </m:sup>
         </m:sSup>
       </m:oMath>
       <w:r>
-        <w:t xml:space="preserve"> </w:t>
-      </w:r>
-      <w:r>
-        <w:t xml:space="preserve">and a rotation cycle of 35 years are therefore not sustainable as there will be a significant decrease in timber production at the second cycle (&lt; 20 m</w:t>
+        <w:t xml:space="preserve">.ha</w:t>
       </w:r>
       <m:oMath>
         <m:sSup>
@@ -2829,33 +3114,28 @@
           </m:e>
           <m:sup>
             <m:r>
-              <m:t>3</m:t>
+              <m:t>−</m:t>
+            </m:r>
+            <m:r>
+              <m:t>1</m:t>
             </m:r>
           </m:sup>
         </m:sSup>
       </m:oMath>
       <w:r>
-        <w:t xml:space="preserve">.ha</w:t>
-      </w:r>
-      <m:oMath>
-        <m:sSup>
-          <m:e>
-            <m:r>
-              <m:t>​</m:t>
-            </m:r>
-          </m:e>
-          <m:sup>
-            <m:r>
-              <m:t>−</m:t>
-            </m:r>
-            <m:r>
-              <m:t>1</m:t>
-            </m:r>
-          </m:sup>
-        </m:sSup>
-      </m:oMath>
-      <w:r>
-        <w:t xml:space="preserve">).</w:t>
+        <w:t xml:space="preserve"> </w:t>
+      </w:r>
+      <w:r>
+        <w:t xml:space="preserve">and a rotation cycle of 35 years. Under such rules, the timber production can be maintained only for a single cutting cycle (35 years, grey line in Table</w:t>
+      </w:r>
+      <w:r>
+        <w:t xml:space="preserve"> </w:t>
+      </w:r>
+      <w:r>
+        <w:t xml:space="preserve">1</w:t>
+      </w:r>
+      <w:r>
+        <w:t xml:space="preserve">). Scenarios with higher proportion of commercial timber show longer duration of maintained production: 70 yr (35-140) and 175 yr (35-350) when the prportion of commercial species is respectively 50% and 90%.</w:t>
       </w:r>
     </w:p>
     <w:p>
@@ -2863,47 +3143,7 @@
         <w:pStyle w:val="BodyText"/>
       </w:pPr>
       <w:r>
-        <w:t xml:space="preserve">Scenarios with a proportion of commercial volume of 50% show longer duration of constant production. The most sustainable one with a constant production of timber during 540 yr (60-1000+) allows a logging intensity of 10 m</w:t>
-      </w:r>
-      <m:oMath>
-        <m:sSup>
-          <m:e>
-            <m:r>
-              <m:t>​</m:t>
-            </m:r>
-          </m:e>
-          <m:sup>
-            <m:r>
-              <m:t>3</m:t>
-            </m:r>
-          </m:sup>
-        </m:sSup>
-      </m:oMath>
-      <w:r>
-        <w:t xml:space="preserve">.ha</w:t>
-      </w:r>
-      <m:oMath>
-        <m:sSup>
-          <m:e>
-            <m:r>
-              <m:t>​</m:t>
-            </m:r>
-          </m:e>
-          <m:sup>
-            <m:r>
-              <m:t>−</m:t>
-            </m:r>
-            <m:r>
-              <m:t>1</m:t>
-            </m:r>
-          </m:sup>
-        </m:sSup>
-      </m:oMath>
-      <w:r>
-        <w:t xml:space="preserve"> </w:t>
-      </w:r>
-      <w:r>
-        <w:t xml:space="preserve">every 60 years (Table</w:t>
+        <w:t xml:space="preserve">Only 4 out of all 27 scenarios (bold lines in Table</w:t>
       </w:r>
       <w:r>
         <w:t xml:space="preserve"> </w:t>
@@ -2912,24 +3152,7 @@
         <w:t xml:space="preserve">1</w:t>
       </w:r>
       <w:r>
-        <w:t xml:space="preserve">; Figure</w:t>
-      </w:r>
-      <w:r>
-        <w:t xml:space="preserve"> </w:t>
-      </w:r>
-      <w:r>
-        <w:t xml:space="preserve">3</w:t>
-      </w:r>
-      <w:r>
-        <w:t xml:space="preserve">). Scenarios with a proportion of 90% of commercial species are among the most sustainable.</w:t>
-      </w:r>
-    </w:p>
-    <w:p>
-      <w:pPr>
-        <w:pStyle w:val="BodyText"/>
-      </w:pPr>
-      <w:r>
-        <w:t xml:space="preserve">Only 4 out of all 27 scenarios have a median duration of constant production greater or equal to 500 years which can be considered as sustainable</w:t>
+        <w:t xml:space="preserve">) have median durations of maintained production over 500 years, and only one is close to a sustained timber production</w:t>
       </w:r>
       <w:r>
         <w:t xml:space="preserve"> </w:t>
@@ -2941,7 +3164,10 @@
         <w:t xml:space="preserve">sensu stricto</w:t>
       </w:r>
       <w:r>
-        <w:t xml:space="preserve">. Three of these scenarios have an initial proportion of commercial volume of 90%, and two correspond to low intensity logging (10 m</w:t>
+        <w:t xml:space="preserve"> </w:t>
+      </w:r>
+      <w:r>
+        <w:t xml:space="preserve">(10 m</w:t>
       </w:r>
       <m:oMath>
         <m:sSup>
@@ -2978,16 +3204,19 @@
         </m:sSup>
       </m:oMath>
       <w:r>
-        <w:t xml:space="preserve">) with a rotation cycle of 60 years (Table</w:t>
-      </w:r>
-      <w:r>
-        <w:t xml:space="preserve"> </w:t>
-      </w:r>
-      <w:r>
-        <w:t xml:space="preserve">1</w:t>
-      </w:r>
-      <w:r>
-        <w:t xml:space="preserve">). Logging regulations in the Brazilian Amazon include minimum logging cycles of 35 years. Under these regulations, the duration of constant production is 210 yr (35-385) if 50% of the volume is commercial, and 1000+ yr (70-1000+) if 90% of the volume is commercial (i.e. a true sustainable production). However these scenarios imply low logging intensities of 10 m</w:t>
+        <w:t xml:space="preserve"> </w:t>
+      </w:r>
+      <w:r>
+        <w:t xml:space="preserve">every 60 years with a 90% initial proportion of commercial timber species, Fig.</w:t>
+      </w:r>
+      <w:r>
+        <w:t xml:space="preserve"> </w:t>
+      </w:r>
+      <w:r>
+        <w:t xml:space="preserve">??</w:t>
+      </w:r>
+      <w:r>
+        <w:t xml:space="preserve">). Three of these scenarios have an initial proportion of commercial volume of 90%, and two correspond to low intensity logging (10 m</w:t>
       </w:r>
       <m:oMath>
         <m:sSup>
@@ -3024,10 +3253,24 @@
         </m:sSup>
       </m:oMath>
       <w:r>
-        <w:t xml:space="preserve"> </w:t>
-      </w:r>
-      <w:r>
-        <w:t xml:space="preserve">and a higher proportion of commercial timber species than in the present. According to our simulations and considering the 95% credibility interval, the most sustainable scenario is the one with an initial proportion of 90% of commercial species allowing a logging intensity of 10 m</w:t>
+        <w:t xml:space="preserve">) with a cutting cycle of 60 years (Table</w:t>
+      </w:r>
+      <w:r>
+        <w:t xml:space="preserve"> </w:t>
+      </w:r>
+      <w:r>
+        <w:t xml:space="preserve">1</w:t>
+      </w:r>
+      <w:r>
+        <w:t xml:space="preserve">).</w:t>
+      </w:r>
+    </w:p>
+    <w:p>
+      <w:pPr>
+        <w:pStyle w:val="BodyText"/>
+      </w:pPr>
+      <w:r>
+        <w:t xml:space="preserve">The current timber production from the Brazilian Amazon is around 11 Mm</w:t>
       </w:r>
       <m:oMath>
         <m:sSup>
@@ -3044,7 +3287,28 @@
         </m:sSup>
       </m:oMath>
       <w:r>
-        <w:t xml:space="preserve">.ha</w:t>
+        <w:t xml:space="preserve"> </w:t>
+      </w:r>
+      <w:r>
+        <w:t xml:space="preserve">per year</w:t>
+      </w:r>
+      <w:r>
+        <w:t xml:space="preserve"> </w:t>
+      </w:r>
+      <w:r>
+        <w:t xml:space="preserve">(Vidal et al. 2020; SFB 2019a)</w:t>
+      </w:r>
+      <w:r>
+        <w:t xml:space="preserve">. Current concessions cannot come close to satisfying this demand for even one cycle under any scenario (Fig.</w:t>
+      </w:r>
+      <w:r>
+        <w:t xml:space="preserve"> </w:t>
+      </w:r>
+      <w:r>
+        <w:t xml:space="preserve">3</w:t>
+      </w:r>
+      <w:r>
+        <w:t xml:space="preserve">). The maximum annual production from the current concession areas is 1.43 Mm</w:t>
       </w:r>
       <m:oMath>
         <m:sSup>
@@ -3055,36 +3319,13 @@
           </m:e>
           <m:sup>
             <m:r>
-              <m:t>−</m:t>
-            </m:r>
-            <m:r>
-              <m:t>1</m:t>
+              <m:t>3</m:t>
             </m:r>
           </m:sup>
         </m:sSup>
       </m:oMath>
       <w:r>
-        <w:t xml:space="preserve"> </w:t>
-      </w:r>
-      <w:r>
-        <w:t xml:space="preserve">every 60 years (Table</w:t>
-      </w:r>
-      <w:r>
-        <w:t xml:space="preserve"> </w:t>
-      </w:r>
-      <w:r>
-        <w:t xml:space="preserve">1</w:t>
-      </w:r>
-      <w:r>
-        <w:t xml:space="preserve">).</w:t>
-      </w:r>
-    </w:p>
-    <w:p>
-      <w:pPr>
-        <w:pStyle w:val="BodyText"/>
-      </w:pPr>
-      <w:r>
-        <w:t xml:space="preserve">The current timber production in the Amazon is around 11 Mm</w:t>
+        <w:t xml:space="preserve">.yr</w:t>
       </w:r>
       <m:oMath>
         <m:sSup>
@@ -3095,34 +3336,16 @@
           </m:e>
           <m:sup>
             <m:r>
-              <m:t>3</m:t>
+              <m:t>−</m:t>
+            </m:r>
+            <m:r>
+              <m:t>1</m:t>
             </m:r>
           </m:sup>
         </m:sSup>
       </m:oMath>
       <w:r>
-        <w:t xml:space="preserve"> </w:t>
-      </w:r>
-      <w:r>
-        <w:t xml:space="preserve">per year</w:t>
-      </w:r>
-      <w:r>
-        <w:t xml:space="preserve"> </w:t>
-      </w:r>
-      <w:r>
-        <w:t xml:space="preserve">(Vidal et al. 2020; SFB 2019)</w:t>
-      </w:r>
-      <w:r>
-        <w:t xml:space="preserve">. Current concessions are not able to satisfy this demand alone for more than one cutting cycle (Figure</w:t>
-      </w:r>
-      <w:r>
-        <w:t xml:space="preserve"> </w:t>
-      </w:r>
-      <w:r>
-        <w:t xml:space="preserve">3</w:t>
-      </w:r>
-      <w:r>
-        <w:t xml:space="preserve">). The maximum production under the current concession areas is 1.43 Mm</w:t>
+        <w:t xml:space="preserve">, which can only be reached under the most intensive scenarios: 30 m</w:t>
       </w:r>
       <m:oMath>
         <m:sSup>
@@ -3139,10 +3362,7 @@
         </m:sSup>
       </m:oMath>
       <w:r>
-        <w:t xml:space="preserve"> </w:t>
-      </w:r>
-      <w:r>
-        <w:t xml:space="preserve">only during the first harvesting and a proportion of commercial species of 90%. Under the present practices (20 m</w:t>
+        <w:t xml:space="preserve">.ha</w:t>
       </w:r>
       <m:oMath>
         <m:sSup>
@@ -3153,13 +3373,51 @@
           </m:e>
           <m:sup>
             <m:r>
-              <m:t>3</m:t>
+              <m:t>−</m:t>
+            </m:r>
+            <m:r>
+              <m:t>1</m:t>
             </m:r>
           </m:sup>
         </m:sSup>
       </m:oMath>
       <w:r>
-        <w:t xml:space="preserve">.ha</w:t>
+        <w:t xml:space="preserve"> </w:t>
+      </w:r>
+      <w:r>
+        <w:t xml:space="preserve">of timber extracted every 20 years, with an initial proportion of commercial timber</w:t>
+      </w:r>
+      <w:r>
+        <w:t xml:space="preserve"> </w:t>
+      </w:r>
+      <m:oMath>
+        <m:r>
+          <m:t>≥</m:t>
+        </m:r>
+      </m:oMath>
+      <w:r>
+        <w:t xml:space="preserve"> </w:t>
+      </w:r>
+      <w:r>
+        <w:t xml:space="preserve">50% (Fig.</w:t>
+      </w:r>
+      <w:r>
+        <w:t xml:space="preserve"> </w:t>
+      </w:r>
+      <w:r>
+        <w:t xml:space="preserve">3</w:t>
+      </w:r>
+      <w:r>
+        <w:t xml:space="preserve">). Under such conditions, the maximum duration of maintained production is 40 yr (20-80) (Table</w:t>
+      </w:r>
+      <w:r>
+        <w:t xml:space="preserve"> </w:t>
+      </w:r>
+      <w:r>
+        <w:t xml:space="preserve">1</w:t>
+      </w:r>
+      <w:r>
+        <w:t xml:space="preserve">). Under the present harvesting practices of 20 m</w:t>
       </w:r>
       <m:oMath>
         <m:sSup>
@@ -3170,16 +3428,13 @@
           </m:e>
           <m:sup>
             <m:r>
-              <m:t>−</m:t>
-            </m:r>
-            <m:r>
-              <m:t>1</m:t>
+              <m:t>3</m:t>
             </m:r>
           </m:sup>
         </m:sSup>
       </m:oMath>
       <w:r>
-        <w:t xml:space="preserve">) every 35 years and 20% of commercial species), the annual production during the first harvest reach 0.47 Mm</w:t>
+        <w:t xml:space="preserve">.ha</w:t>
       </w:r>
       <m:oMath>
         <m:sSup>
@@ -3190,7 +3445,10 @@
           </m:e>
           <m:sup>
             <m:r>
-              <m:t>3</m:t>
+              <m:t>−</m:t>
+            </m:r>
+            <m:r>
+              <m:t>1</m:t>
             </m:r>
           </m:sup>
         </m:sSup>
@@ -3199,7 +3457,21 @@
         <w:t xml:space="preserve"> </w:t>
       </w:r>
       <w:r>
-        <w:t xml:space="preserve">only. Finally, under current concession area four scenarios can be considered as sustainable (duration of constant production &gt; 500 years). The highest sustainable production is recorded under an extraction rate of 20 m</w:t>
+        <w:t xml:space="preserve">every 35 years with only 20% of the volume of trees</w:t>
+      </w:r>
+      <w:r>
+        <w:t xml:space="preserve"> </w:t>
+      </w:r>
+      <m:oMath>
+        <m:r>
+          <m:t>≥</m:t>
+        </m:r>
+      </m:oMath>
+      <w:r>
+        <w:t xml:space="preserve"> </w:t>
+      </w:r>
+      <w:r>
+        <w:t xml:space="preserve">50 cm DBH of commercial species, the annual production from the first harvest is only 473,000 m</w:t>
       </w:r>
       <m:oMath>
         <m:sSup>
@@ -3216,7 +3488,10 @@
         </m:sSup>
       </m:oMath>
       <w:r>
-        <w:t xml:space="preserve">.ha</w:t>
+        <w:t xml:space="preserve"> </w:t>
+      </w:r>
+      <w:r>
+        <w:t xml:space="preserve">and the production will not be maintained after the first cutting cycle (35 years). Finally, with the current concession area, the longest maintained timber production (780 years) reaches 317.000 m</w:t>
       </w:r>
       <m:oMath>
         <m:sSup>
@@ -3227,10 +3502,7 @@
           </m:e>
           <m:sup>
             <m:r>
-              <m:t>−</m:t>
-            </m:r>
-            <m:r>
-              <m:t>1</m:t>
+              <m:t>3</m:t>
             </m:r>
           </m:sup>
         </m:sSup>
@@ -3239,24 +3511,7 @@
         <w:t xml:space="preserve"> </w:t>
       </w:r>
       <w:r>
-        <w:t xml:space="preserve">every 60 years with a 90% proportion of commercial species (Figure</w:t>
-      </w:r>
-      <w:r>
-        <w:t xml:space="preserve"> </w:t>
-      </w:r>
-      <w:r>
-        <w:t xml:space="preserve">3</w:t>
-      </w:r>
-      <w:r>
-        <w:t xml:space="preserve">).</w:t>
-      </w:r>
-    </w:p>
-    <w:p>
-      <w:pPr>
-        <w:pStyle w:val="BodyText"/>
-      </w:pPr>
-      <w:r>
-        <w:t xml:space="preserve">When considering all potential concession areas (35 Mha), the annual production of 11 Mm</w:t>
+        <w:t xml:space="preserve">under an extraction rate of 20 m</w:t>
       </w:r>
       <m:oMath>
         <m:sSup>
@@ -3273,7 +3528,7 @@
         </m:sSup>
       </m:oMath>
       <w:r>
-        <w:t xml:space="preserve">.yr</w:t>
+        <w:t xml:space="preserve">.ha</w:t>
       </w:r>
       <m:oMath>
         <m:sSup>
@@ -3296,7 +3551,24 @@
         <w:t xml:space="preserve"> </w:t>
       </w:r>
       <w:r>
-        <w:t xml:space="preserve">could be sustained at best during 175 yr (35-350) following a scenario with 90% of commercial species, a logging intensity of 20 m</w:t>
+        <w:t xml:space="preserve">every 60 years with a 90% proportion of commercial species (Fig.</w:t>
+      </w:r>
+      <w:r>
+        <w:t xml:space="preserve"> </w:t>
+      </w:r>
+      <w:r>
+        <w:t xml:space="preserve">3</w:t>
+      </w:r>
+      <w:r>
+        <w:t xml:space="preserve">).</w:t>
+      </w:r>
+    </w:p>
+    <w:p>
+      <w:pPr>
+        <w:pStyle w:val="BodyText"/>
+      </w:pPr>
+      <w:r>
+        <w:t xml:space="preserve">When considering all potential concession areas (35 Mha), the annual production of 11 Mm</w:t>
       </w:r>
       <m:oMath>
         <m:sSup>
@@ -3313,7 +3585,7 @@
         </m:sSup>
       </m:oMath>
       <w:r>
-        <w:t xml:space="preserve">.ha</w:t>
+        <w:t xml:space="preserve">.yr</w:t>
       </w:r>
       <m:oMath>
         <m:sSup>
@@ -3336,16 +3608,7 @@
         <w:t xml:space="preserve"> </w:t>
       </w:r>
       <w:r>
-        <w:t xml:space="preserve">and a rotation cycle of 35 years (Figure</w:t>
-      </w:r>
-      <w:r>
-        <w:t xml:space="preserve"> </w:t>
-      </w:r>
-      <w:r>
-        <w:t xml:space="preserve">3</w:t>
-      </w:r>
-      <w:r>
-        <w:t xml:space="preserve">; Table 1). There are two others scenarios close to 11 Mm</w:t>
+        <w:t xml:space="preserve">could be maintained, at best, for 175 yr (35-350) if 90% of the volume is commercial, logging intensity is 20 m</w:t>
       </w:r>
       <m:oMath>
         <m:sSup>
@@ -3362,19 +3625,7 @@
         </m:sSup>
       </m:oMath>
       <w:r>
-        <w:t xml:space="preserve"> </w:t>
-      </w:r>
-      <w:r>
-        <w:t xml:space="preserve">with a sustained duration of 250 years (Figure</w:t>
-      </w:r>
-      <w:r>
-        <w:t xml:space="preserve"> </w:t>
-      </w:r>
-      <w:r>
-        <w:t xml:space="preserve">3</w:t>
-      </w:r>
-      <w:r>
-        <w:t xml:space="preserve">), with a logging intensity of 10 and 30 m</w:t>
+        <w:t xml:space="preserve">.ha</w:t>
       </w:r>
       <m:oMath>
         <m:sSup>
@@ -3385,13 +3636,37 @@
           </m:e>
           <m:sup>
             <m:r>
-              <m:t>3</m:t>
+              <m:t>−</m:t>
+            </m:r>
+            <m:r>
+              <m:t>1</m:t>
             </m:r>
           </m:sup>
         </m:sSup>
       </m:oMath>
       <w:r>
-        <w:t xml:space="preserve">.ha</w:t>
+        <w:t xml:space="preserve"> </w:t>
+      </w:r>
+      <w:r>
+        <w:t xml:space="preserve">and cutting cycles are 35 years (Fig.</w:t>
+      </w:r>
+      <w:r>
+        <w:t xml:space="preserve"> </w:t>
+      </w:r>
+      <w:r>
+        <w:t xml:space="preserve">3</w:t>
+      </w:r>
+      <w:r>
+        <w:t xml:space="preserve">; Table</w:t>
+      </w:r>
+      <w:r>
+        <w:t xml:space="preserve"> </w:t>
+      </w:r>
+      <w:r>
+        <w:t xml:space="preserve">1</w:t>
+      </w:r>
+      <w:r>
+        <w:t xml:space="preserve">). The two others scenarios that yield close to 11 Mm</w:t>
       </w:r>
       <m:oMath>
         <m:sSup>
@@ -3402,10 +3677,7 @@
           </m:e>
           <m:sup>
             <m:r>
-              <m:t>−</m:t>
-            </m:r>
-            <m:r>
-              <m:t>1</m:t>
+              <m:t>3</m:t>
             </m:r>
           </m:sup>
         </m:sSup>
@@ -3414,18 +3686,107 @@
         <w:t xml:space="preserve"> </w:t>
       </w:r>
       <w:r>
-        <w:t xml:space="preserve">and a logging cycle length of 20 and 60 years, respectively.</w:t>
+        <w:t xml:space="preserve">with a sustained duration of 250 years (Fig.</w:t>
+      </w:r>
+      <w:r>
+        <w:t xml:space="preserve"> </w:t>
+      </w:r>
+      <w:r>
+        <w:t xml:space="preserve">3</w:t>
+      </w:r>
+      <w:r>
+        <w:t xml:space="preserve">) use logging intensities of 10 and 30 m3.ha-1 and logging cycles of 20 and 60 years, respectively. Under current rules (20 m</w:t>
+      </w:r>
+      <m:oMath>
+        <m:sSup>
+          <m:e>
+            <m:r>
+              <m:t>​</m:t>
+            </m:r>
+          </m:e>
+          <m:sup>
+            <m:r>
+              <m:t>3</m:t>
+            </m:r>
+          </m:sup>
+        </m:sSup>
+      </m:oMath>
+      <w:r>
+        <w:t xml:space="preserve">.ha</w:t>
+      </w:r>
+      <m:oMath>
+        <m:sSup>
+          <m:e>
+            <m:r>
+              <m:t>​</m:t>
+            </m:r>
+          </m:e>
+          <m:sup>
+            <m:r>
+              <m:t>−</m:t>
+            </m:r>
+            <m:r>
+              <m:t>1</m:t>
+            </m:r>
+          </m:sup>
+        </m:sSup>
+      </m:oMath>
+      <w:r>
+        <w:t xml:space="preserve"> </w:t>
+      </w:r>
+      <w:r>
+        <w:t xml:space="preserve">every 35 years and 20% proportion of commercial timber) the total annual production is 10Mm</w:t>
+      </w:r>
+      <m:oMath>
+        <m:sSup>
+          <m:e>
+            <m:r>
+              <m:t>​</m:t>
+            </m:r>
+          </m:e>
+          <m:sup>
+            <m:r>
+              <m:t>3</m:t>
+            </m:r>
+          </m:sup>
+        </m:sSup>
+      </m:oMath>
+      <w:r>
+        <w:t xml:space="preserve">.yr</w:t>
+      </w:r>
+      <m:oMath>
+        <m:sSup>
+          <m:e>
+            <m:r>
+              <m:t>​</m:t>
+            </m:r>
+          </m:e>
+          <m:sup>
+            <m:r>
+              <m:t>−</m:t>
+            </m:r>
+            <m:r>
+              <m:t>1</m:t>
+            </m:r>
+          </m:sup>
+        </m:sSup>
+      </m:oMath>
+      <w:r>
+        <w:t xml:space="preserve"> </w:t>
+      </w:r>
+      <w:r>
+        <w:t xml:space="preserve">but the sustained timber production will be only for 35 years, which means that this production can be sustained only for two cutting cycles (Figure 3).</w:t>
       </w:r>
     </w:p>
     <w:p>
       <w:pPr>
         <w:pStyle w:val="Heading1"/>
       </w:pPr>
-      <w:bookmarkStart w:id="29" w:name="discussion"/>
+      <w:bookmarkStart w:id="30" w:name="discussion"/>
       <w:r>
         <w:t xml:space="preserve">Discussion</w:t>
       </w:r>
-      <w:bookmarkEnd w:id="29"/>
+      <w:bookmarkEnd w:id="30"/>
     </w:p>
     <w:p>
       <w:pPr>
@@ -3588,14 +3949,14 @@
       <w:pPr>
         <w:pStyle w:val="Heading1"/>
       </w:pPr>
-      <w:bookmarkStart w:id="30" w:name="references"/>
+      <w:bookmarkStart w:id="31" w:name="references"/>
       <w:r>
         <w:t xml:space="preserve">References</w:t>
       </w:r>
-      <w:bookmarkEnd w:id="30"/>
-    </w:p>
-    <w:bookmarkStart w:id="71" w:name="refs"/>
-    <w:bookmarkStart w:id="32" w:name="ref-Alder2000"/>
+      <w:bookmarkEnd w:id="31"/>
+    </w:p>
+    <w:bookmarkStart w:id="66" w:name="refs"/>
+    <w:bookmarkStart w:id="33" w:name="ref-Alder2000"/>
     <w:p>
       <w:pPr>
         <w:pStyle w:val="Bibliography"/>
@@ -3621,7 +3982,7 @@
       <w:r>
         <w:t xml:space="preserve"> </w:t>
       </w:r>
-      <w:hyperlink r:id="rId31">
+      <w:hyperlink r:id="rId32">
         <w:r>
           <w:rPr>
             <w:rStyle w:val="Hyperlink"/>
@@ -3633,47 +3994,8 @@
         <w:t xml:space="preserve">.</w:t>
       </w:r>
     </w:p>
-    <w:bookmarkEnd w:id="32"/>
-    <w:bookmarkStart w:id="34" w:name="ref-DeAvila2017"/>
-    <w:p>
-      <w:pPr>
-        <w:pStyle w:val="Bibliography"/>
-      </w:pPr>
-      <w:r>
-        <w:t xml:space="preserve">Avila, Angela Luciana de, Gustavo Schwartz, Ademir Roberto Ruschel, José do Carmo Lopes, José Natalino Macedo Silva, João Olegário Pereira de Carvalho, Carsten F. Dormann, Lucas Mazzei, Marcio Hofmann Mota Soares, and Jürgen Bauhus. 2017. “Recruitment, growth and recovery of commercial tree species over 30 years following logging and thinning in a tropical rain forest.”</w:t>
-      </w:r>
-      <w:r>
-        <w:t xml:space="preserve"> </w:t>
-      </w:r>
-      <w:r>
-        <w:rPr>
-          <w:i/>
-        </w:rPr>
-        <w:t xml:space="preserve">Forest Ecology and Management</w:t>
-      </w:r>
-      <w:r>
-        <w:t xml:space="preserve"> </w:t>
-      </w:r>
-      <w:r>
-        <w:t xml:space="preserve">385: 225–35.</w:t>
-      </w:r>
-      <w:r>
-        <w:t xml:space="preserve"> </w:t>
-      </w:r>
-      <w:hyperlink r:id="rId33">
-        <w:r>
-          <w:rPr>
-            <w:rStyle w:val="Hyperlink"/>
-          </w:rPr>
-          <w:t xml:space="preserve">https://doi.org/10.1016/j.foreco.2016.11.039</w:t>
-        </w:r>
-      </w:hyperlink>
-      <w:r>
-        <w:t xml:space="preserve">.</w:t>
-      </w:r>
-    </w:p>
-    <w:bookmarkEnd w:id="34"/>
-    <w:bookmarkStart w:id="36" w:name="ref-Bomfim2016"/>
+    <w:bookmarkEnd w:id="33"/>
+    <w:bookmarkStart w:id="35" w:name="ref-Bomfim2016"/>
     <w:p>
       <w:pPr>
         <w:pStyle w:val="Bibliography"/>
@@ -3699,7 +4021,7 @@
       <w:r>
         <w:t xml:space="preserve"> </w:t>
       </w:r>
-      <w:hyperlink r:id="rId35">
+      <w:hyperlink r:id="rId34">
         <w:r>
           <w:rPr>
             <w:rStyle w:val="Hyperlink"/>
@@ -3711,8 +4033,8 @@
         <w:t xml:space="preserve">.</w:t>
       </w:r>
     </w:p>
-    <w:bookmarkEnd w:id="36"/>
-    <w:bookmarkStart w:id="38" w:name="ref-Brancalion2018"/>
+    <w:bookmarkEnd w:id="35"/>
+    <w:bookmarkStart w:id="37" w:name="ref-Brancalion2018"/>
     <w:p>
       <w:pPr>
         <w:pStyle w:val="Bibliography"/>
@@ -3738,7 +4060,7 @@
       <w:r>
         <w:t xml:space="preserve"> </w:t>
       </w:r>
-      <w:hyperlink r:id="rId37">
+      <w:hyperlink r:id="rId36">
         <w:r>
           <w:rPr>
             <w:rStyle w:val="Hyperlink"/>
@@ -3750,8 +4072,8 @@
         <w:t xml:space="preserve">.</w:t>
       </w:r>
     </w:p>
-    <w:bookmarkEnd w:id="38"/>
-    <w:bookmarkStart w:id="40" w:name="ref-Brazil2006"/>
+    <w:bookmarkEnd w:id="37"/>
+    <w:bookmarkStart w:id="39" w:name="ref-Brazil2006"/>
     <w:p>
       <w:pPr>
         <w:pStyle w:val="Bibliography"/>
@@ -3762,7 +4084,7 @@
       <w:r>
         <w:t xml:space="preserve"> </w:t>
       </w:r>
-      <w:hyperlink r:id="rId39">
+      <w:hyperlink r:id="rId38">
         <w:r>
           <w:rPr>
             <w:rStyle w:val="Hyperlink"/>
@@ -3774,8 +4096,8 @@
         <w:t xml:space="preserve">.</w:t>
       </w:r>
     </w:p>
-    <w:bookmarkEnd w:id="40"/>
-    <w:bookmarkStart w:id="42" w:name="ref-Finer2014"/>
+    <w:bookmarkEnd w:id="39"/>
+    <w:bookmarkStart w:id="41" w:name="ref-Finer2014"/>
     <w:p>
       <w:pPr>
         <w:pStyle w:val="Bibliography"/>
@@ -3801,7 +4123,7 @@
       <w:r>
         <w:t xml:space="preserve"> </w:t>
       </w:r>
-      <w:hyperlink r:id="rId41">
+      <w:hyperlink r:id="rId40">
         <w:r>
           <w:rPr>
             <w:rStyle w:val="Hyperlink"/>
@@ -3813,58 +4135,19 @@
         <w:t xml:space="preserve">.</w:t>
       </w:r>
     </w:p>
-    <w:bookmarkEnd w:id="42"/>
-    <w:bookmarkStart w:id="44" w:name="ref-VanGardingen2006"/>
+    <w:bookmarkEnd w:id="41"/>
+    <w:bookmarkStart w:id="43" w:name="ref-IDEFLOR2020"/>
     <w:p>
       <w:pPr>
         <w:pStyle w:val="Bibliography"/>
       </w:pPr>
       <w:r>
-        <w:t xml:space="preserve">Gardingen, Paul R. van, Denis Valle, and Ian Thompson. 2006. “Evaluation of yield regulation options for primary forest in Tapaj??s National Forest, Brazil.”</w:t>
-      </w:r>
-      <w:r>
-        <w:t xml:space="preserve"> </w:t>
-      </w:r>
-      <w:r>
-        <w:rPr>
-          <w:i/>
-        </w:rPr>
-        <w:t xml:space="preserve">Forest Ecology and Management</w:t>
-      </w:r>
-      <w:r>
-        <w:t xml:space="preserve"> </w:t>
-      </w:r>
-      <w:r>
-        <w:t xml:space="preserve">231 (1-3): 184–95.</w:t>
-      </w:r>
-      <w:r>
-        <w:t xml:space="preserve"> </w:t>
-      </w:r>
-      <w:hyperlink r:id="rId43">
-        <w:r>
-          <w:rPr>
-            <w:rStyle w:val="Hyperlink"/>
-          </w:rPr>
-          <w:t xml:space="preserve">https://doi.org/10.1016/j.foreco.2006.05.047</w:t>
-        </w:r>
-      </w:hyperlink>
-      <w:r>
-        <w:t xml:space="preserve">.</w:t>
-      </w:r>
-    </w:p>
-    <w:bookmarkEnd w:id="44"/>
-    <w:bookmarkStart w:id="46" w:name="ref-IDEFLOR2020"/>
-    <w:p>
-      <w:pPr>
-        <w:pStyle w:val="Bibliography"/>
-      </w:pPr>
-      <w:r>
         <w:t xml:space="preserve">IDEFLOR-BIO. n.d. “Contratos de Concessão Florestal.” Accessed February 17, 2021.</w:t>
       </w:r>
       <w:r>
         <w:t xml:space="preserve"> </w:t>
       </w:r>
-      <w:hyperlink r:id="rId45">
+      <w:hyperlink r:id="rId42">
         <w:r>
           <w:rPr>
             <w:rStyle w:val="Hyperlink"/>
@@ -3876,8 +4159,8 @@
         <w:t xml:space="preserve">.</w:t>
       </w:r>
     </w:p>
-    <w:bookmarkEnd w:id="46"/>
-    <w:bookmarkStart w:id="48" w:name="ref-Keller2004"/>
+    <w:bookmarkEnd w:id="43"/>
+    <w:bookmarkStart w:id="45" w:name="ref-Keller2004"/>
     <w:p>
       <w:pPr>
         <w:pStyle w:val="Bibliography"/>
@@ -3903,7 +4186,7 @@
       <w:r>
         <w:t xml:space="preserve"> </w:t>
       </w:r>
-      <w:hyperlink r:id="rId47">
+      <w:hyperlink r:id="rId44">
         <w:r>
           <w:rPr>
             <w:rStyle w:val="Hyperlink"/>
@@ -3915,14 +4198,14 @@
         <w:t xml:space="preserve">.</w:t>
       </w:r>
     </w:p>
-    <w:bookmarkEnd w:id="48"/>
-    <w:bookmarkStart w:id="50" w:name="ref-Phillips2004a"/>
+    <w:bookmarkEnd w:id="45"/>
+    <w:bookmarkStart w:id="47" w:name="ref-Piponiot2018"/>
     <w:p>
       <w:pPr>
         <w:pStyle w:val="Bibliography"/>
       </w:pPr>
       <w:r>
-        <w:t xml:space="preserve">Phillips, P. D, C. P de Azevedo, B. Degen, I. S Thompson, J. N. M Silva, and P. R van Gardingen. 2004. “An individual-based spatially explicit simulation model for strategic forest management planning in the eastern Amazon.”</w:t>
+        <w:t xml:space="preserve">Piponiot, Camille, Géraldine Derroire, Laurent Descroix, Lucas Mazzei, Ervan Rutishauser, Plinio Sist, and Bruno Hérault. 2018. “Assessing timber volume recovery after disturbance in tropical forests – A new modelling framework.”</w:t>
       </w:r>
       <w:r>
         <w:t xml:space="preserve"> </w:t>
@@ -3937,51 +4220,12 @@
         <w:t xml:space="preserve"> </w:t>
       </w:r>
       <w:r>
-        <w:t xml:space="preserve">173 (4): 335–54.</w:t>
-      </w:r>
-      <w:r>
-        <w:t xml:space="preserve"> </w:t>
-      </w:r>
-      <w:hyperlink r:id="rId49">
-        <w:r>
-          <w:rPr>
-            <w:rStyle w:val="Hyperlink"/>
-          </w:rPr>
-          <w:t xml:space="preserve">https://doi.org/10.1016/j.ecolmodel.2003.09.023</w:t>
-        </w:r>
-      </w:hyperlink>
-      <w:r>
-        <w:t xml:space="preserve">.</w:t>
-      </w:r>
-    </w:p>
-    <w:bookmarkEnd w:id="50"/>
-    <w:bookmarkStart w:id="52" w:name="ref-Piponiot2018"/>
-    <w:p>
-      <w:pPr>
-        <w:pStyle w:val="Bibliography"/>
-      </w:pPr>
-      <w:r>
-        <w:t xml:space="preserve">Piponiot, Camille, Géraldine Derroire, Laurent Descroix, Lucas Mazzei, Ervan Rutishauser, Plinio Sist, and Bruno Hérault. 2018. “Assessing timber volume recovery after disturbance in tropical forests – A new modelling framework.”</w:t>
-      </w:r>
-      <w:r>
-        <w:t xml:space="preserve"> </w:t>
-      </w:r>
-      <w:r>
-        <w:rPr>
-          <w:i/>
-        </w:rPr>
-        <w:t xml:space="preserve">Ecological Modelling</w:t>
-      </w:r>
-      <w:r>
-        <w:t xml:space="preserve"> </w:t>
-      </w:r>
-      <w:r>
         <w:t xml:space="preserve">384 (July): 353–69.</w:t>
       </w:r>
       <w:r>
         <w:t xml:space="preserve"> </w:t>
       </w:r>
-      <w:hyperlink r:id="rId51">
+      <w:hyperlink r:id="rId46">
         <w:r>
           <w:rPr>
             <w:rStyle w:val="Hyperlink"/>
@@ -3993,8 +4237,8 @@
         <w:t xml:space="preserve">.</w:t>
       </w:r>
     </w:p>
-    <w:bookmarkEnd w:id="52"/>
-    <w:bookmarkStart w:id="54" w:name="ref-Piponiot2019a"/>
+    <w:bookmarkEnd w:id="47"/>
+    <w:bookmarkStart w:id="49" w:name="ref-Piponiot2019a"/>
     <w:p>
       <w:pPr>
         <w:pStyle w:val="Bibliography"/>
@@ -4020,7 +4264,7 @@
       <w:r>
         <w:t xml:space="preserve"> </w:t>
       </w:r>
-      <w:hyperlink r:id="rId53">
+      <w:hyperlink r:id="rId48">
         <w:r>
           <w:rPr>
             <w:rStyle w:val="Hyperlink"/>
@@ -4032,8 +4276,8 @@
         <w:t xml:space="preserve">.</w:t>
       </w:r>
     </w:p>
-    <w:bookmarkEnd w:id="54"/>
-    <w:bookmarkStart w:id="56" w:name="ref-Potapov2017"/>
+    <w:bookmarkEnd w:id="49"/>
+    <w:bookmarkStart w:id="51" w:name="ref-Potapov2017"/>
     <w:p>
       <w:pPr>
         <w:pStyle w:val="Bibliography"/>
@@ -4059,7 +4303,7 @@
       <w:r>
         <w:t xml:space="preserve"> </w:t>
       </w:r>
-      <w:hyperlink r:id="rId55">
+      <w:hyperlink r:id="rId50">
         <w:r>
           <w:rPr>
             <w:rStyle w:val="Hyperlink"/>
@@ -4071,8 +4315,8 @@
         <w:t xml:space="preserve">.</w:t>
       </w:r>
     </w:p>
-    <w:bookmarkEnd w:id="56"/>
-    <w:bookmarkStart w:id="58" w:name="ref-Putz2012"/>
+    <w:bookmarkEnd w:id="51"/>
+    <w:bookmarkStart w:id="53" w:name="ref-Putz2012"/>
     <w:p>
       <w:pPr>
         <w:pStyle w:val="Bibliography"/>
@@ -4098,7 +4342,7 @@
       <w:r>
         <w:t xml:space="preserve"> </w:t>
       </w:r>
-      <w:hyperlink r:id="rId57">
+      <w:hyperlink r:id="rId52">
         <w:r>
           <w:rPr>
             <w:rStyle w:val="Hyperlink"/>
@@ -4110,41 +4354,67 @@
         <w:t xml:space="preserve">.</w:t>
       </w:r>
     </w:p>
-    <w:bookmarkEnd w:id="58"/>
-    <w:bookmarkStart w:id="59" w:name="ref-Schulze2008b"/>
+    <w:bookmarkEnd w:id="53"/>
+    <w:bookmarkStart w:id="55" w:name="ref-SFB2019"/>
     <w:p>
       <w:pPr>
         <w:pStyle w:val="Bibliography"/>
       </w:pPr>
       <w:r>
-        <w:t xml:space="preserve">Schulze, M., J. Grogan, and E. Vidal. 2008. “O manejo florestal como estratégia de conservação e desenvolvimento socioeconômico na Amazônia: quanto separa os sistemas de exploração madeireira atuais do conceito de manejo florestal sustentável?” In</w:t>
-      </w:r>
-      <w:r>
-        <w:t xml:space="preserve"> </w:t>
-      </w:r>
-      <w:r>
-        <w:rPr>
-          <w:i/>
-        </w:rPr>
-        <w:t xml:space="preserve">O Manejo Da Paisagem E a Paisagem Do Manejo</w:t>
-      </w:r>
-      <w:r>
-        <w:t xml:space="preserve">, 161–213.</w:t>
-      </w:r>
-    </w:p>
-    <w:bookmarkEnd w:id="59"/>
-    <w:bookmarkStart w:id="61" w:name="ref-SFB2020"/>
+        <w:t xml:space="preserve">SFB. 2019a. “Brazilian Forests at a glance: 2019.” Serviço Florestal Brasileiro.</w:t>
+      </w:r>
+      <w:r>
+        <w:t xml:space="preserve"> </w:t>
+      </w:r>
+      <w:hyperlink r:id="rId54">
+        <w:r>
+          <w:rPr>
+            <w:rStyle w:val="Hyperlink"/>
+          </w:rPr>
+          <w:t xml:space="preserve">http://www.florestal.gov.br/documentos/publicacoes/4262-brazilian-forests-at-a-glance-2019/file</w:t>
+        </w:r>
+      </w:hyperlink>
+      <w:r>
+        <w:t xml:space="preserve">.</w:t>
+      </w:r>
+    </w:p>
+    <w:bookmarkEnd w:id="55"/>
+    <w:bookmarkStart w:id="57" w:name="ref-SFB2019a"/>
     <w:p>
       <w:pPr>
         <w:pStyle w:val="Bibliography"/>
       </w:pPr>
       <w:r>
-        <w:t xml:space="preserve">Serviço Florestal Brasileiro, Brasil. 2020. “Documentos - Concessões florestais.”</w:t>
-      </w:r>
-      <w:r>
-        <w:t xml:space="preserve"> </w:t>
-      </w:r>
-      <w:hyperlink r:id="rId60">
+        <w:t xml:space="preserve">———. 2019b. “Cadastro Nacional de Florestas Públicas - Atualização 2019.”</w:t>
+      </w:r>
+      <w:r>
+        <w:t xml:space="preserve"> </w:t>
+      </w:r>
+      <w:hyperlink r:id="rId56">
+        <w:r>
+          <w:rPr>
+            <w:rStyle w:val="Hyperlink"/>
+          </w:rPr>
+          <w:t xml:space="preserve">http://www.florestal.gov.br/component/content/article/127-informacoes-florestais/cadastro-nacional-de-florestas-publicas-cnfp/1894-cadastro-nacional-de-florestas-publicas-atualizacao-2019?Itemid=</w:t>
+        </w:r>
+      </w:hyperlink>
+      <w:r>
+        <w:t xml:space="preserve">.</w:t>
+      </w:r>
+    </w:p>
+    <w:bookmarkEnd w:id="57"/>
+    <w:bookmarkStart w:id="59" w:name="ref-SFB2020"/>
+    <w:p>
+      <w:pPr>
+        <w:pStyle w:val="Bibliography"/>
+      </w:pPr>
+      <w:r>
+        <w:t xml:space="preserve">———. 2020. “Documentos - Concessões florestais.”</w:t>
+      </w:r>
+      <w:r>
+        <w:t xml:space="preserve"> </w:t>
+      </w:r>
+      <w:hyperlink r:id="rId58">
         <w:r>
           <w:rPr>
             <w:rStyle w:val="Hyperlink"/>
@@ -4156,56 +4426,8 @@
         <w:t xml:space="preserve">.</w:t>
       </w:r>
     </w:p>
-    <w:bookmarkEnd w:id="61"/>
-    <w:bookmarkStart w:id="63" w:name="ref-SFB2019a"/>
-    <w:p>
-      <w:pPr>
-        <w:pStyle w:val="Bibliography"/>
-      </w:pPr>
-      <w:r>
-        <w:t xml:space="preserve">Serviço Florestal Brasilieiro, Brasil. 2019. “Cadastro Nacional de Florestas Públicas - Atualização 2019.”</w:t>
-      </w:r>
-      <w:r>
-        <w:t xml:space="preserve"> </w:t>
-      </w:r>
-      <w:hyperlink r:id="rId62">
-        <w:r>
-          <w:rPr>
-            <w:rStyle w:val="Hyperlink"/>
-          </w:rPr>
-          <w:t xml:space="preserve">http://www.florestal.gov.br/component/content/article/127-informacoes-florestais/cadastro-nacional-de-florestas-publicas-cnfp/1894-cadastro-nacional-de-florestas-publicas-atualizacao-2019?Itemid=</w:t>
-        </w:r>
-      </w:hyperlink>
-      <w:r>
-        <w:t xml:space="preserve">.</w:t>
-      </w:r>
-    </w:p>
-    <w:bookmarkEnd w:id="63"/>
-    <w:bookmarkStart w:id="65" w:name="ref-SFB2019"/>
-    <w:p>
-      <w:pPr>
-        <w:pStyle w:val="Bibliography"/>
-      </w:pPr>
-      <w:r>
-        <w:t xml:space="preserve">SFB. 2019. “Brazilian Forests at a glance: 2019.” Serviço Florestal Brasileiro.</w:t>
-      </w:r>
-      <w:r>
-        <w:t xml:space="preserve"> </w:t>
-      </w:r>
-      <w:hyperlink r:id="rId64">
-        <w:r>
-          <w:rPr>
-            <w:rStyle w:val="Hyperlink"/>
-          </w:rPr>
-          <w:t xml:space="preserve">http://www.florestal.gov.br/documentos/publicacoes/4262-brazilian-forests-at-a-glance-2019/file</w:t>
-        </w:r>
-      </w:hyperlink>
-      <w:r>
-        <w:t xml:space="preserve">.</w:t>
-      </w:r>
-    </w:p>
-    <w:bookmarkEnd w:id="65"/>
-    <w:bookmarkStart w:id="67" w:name="ref-Sist2007"/>
+    <w:bookmarkEnd w:id="59"/>
+    <w:bookmarkStart w:id="61" w:name="ref-Sist2007"/>
     <w:p>
       <w:pPr>
         <w:pStyle w:val="Bibliography"/>
@@ -4231,7 +4453,7 @@
       <w:r>
         <w:t xml:space="preserve"> </w:t>
       </w:r>
-      <w:hyperlink r:id="rId66">
+      <w:hyperlink r:id="rId60">
         <w:r>
           <w:rPr>
             <w:rStyle w:val="Hyperlink"/>
@@ -4243,8 +4465,8 @@
         <w:t xml:space="preserve">.</w:t>
       </w:r>
     </w:p>
-    <w:bookmarkEnd w:id="67"/>
-    <w:bookmarkStart w:id="69" w:name="ref-Sist2015"/>
+    <w:bookmarkEnd w:id="61"/>
+    <w:bookmarkStart w:id="63" w:name="ref-Sist2015"/>
     <w:p>
       <w:pPr>
         <w:pStyle w:val="Bibliography"/>
@@ -4270,7 +4492,7 @@
       <w:r>
         <w:t xml:space="preserve"> </w:t>
       </w:r>
-      <w:hyperlink r:id="rId68">
+      <w:hyperlink r:id="rId62">
         <w:r>
           <w:rPr>
             <w:rStyle w:val="Hyperlink"/>
@@ -4282,8 +4504,18 @@
         <w:t xml:space="preserve">.</w:t>
       </w:r>
     </w:p>
-    <w:bookmarkEnd w:id="69"/>
-    <w:bookmarkStart w:id="70" w:name="ref-Vidal2020"/>
+    <w:bookmarkEnd w:id="63"/>
+    <w:bookmarkStart w:id="64" w:name="ref-Verissimo2006"/>
+    <w:p>
+      <w:pPr>
+        <w:pStyle w:val="Bibliography"/>
+      </w:pPr>
+      <w:r>
+        <w:t xml:space="preserve">Verissimo, Adalberto, Carlos M. Souza Jr., Danielle Celentano, Rodney Salomão, Denys Pereira, and Cintia Balieiro. 2006. “Areas para produção florestal manejada: detalhamento do macrozoneamento ecológico econômico do Estado do Pará.”</w:t>
+      </w:r>
+    </w:p>
+    <w:bookmarkEnd w:id="64"/>
+    <w:bookmarkStart w:id="65" w:name="ref-Vidal2020"/>
     <w:p>
       <w:pPr>
         <w:pStyle w:val="Bibliography"/>
@@ -4304,8 +4536,8 @@
         <w:t xml:space="preserve">, Burleigh D, 1–31.</w:t>
       </w:r>
     </w:p>
-    <w:bookmarkEnd w:id="70"/>
-    <w:bookmarkEnd w:id="71"/>
+    <w:bookmarkEnd w:id="65"/>
+    <w:bookmarkEnd w:id="66"/>
     <w:sectPr/>
   </w:body>
 </w:document>

</xml_diff>

<commit_message>
a lot more in the discussion
</commit_message>
<xml_diff>
--- a/br_concessions.docx
+++ b/br_concessions.docx
@@ -309,16 +309,7 @@
         <w:t xml:space="preserve"> </w:t>
       </w:r>
       <w:r>
-        <w:t xml:space="preserve">(</w:t>
-      </w:r>
-      <w:r>
-        <w:rPr>
-          <w:b/>
-        </w:rPr>
-        <w:t xml:space="preserve">???</w:t>
-      </w:r>
-      <w:r>
-        <w:t xml:space="preserve">)</w:t>
+        <w:t xml:space="preserve">(Matricardi et al. 2020)</w:t>
       </w:r>
       <w:r>
         <w:t xml:space="preserve">. This makes difficult to assess the region’s current potential for timber production. What is clear, in contrast, is that without control of illegal logging and improved practices where logging is legal, timber yields from logged forests will decline dramatically</w:t>
@@ -485,10 +476,7 @@
         <w:pStyle w:val="FirstParagraph"/>
       </w:pPr>
       <w:r>
-        <w:t xml:space="preserve">Our study focuses on forest concessions in the Brazilian Amazon (Fig.</w:t>
-      </w:r>
-      <w:r>
-        <w:t xml:space="preserve"> </w:t>
+        <w:t xml:space="preserve">Our study focuses on forest concessions in the Brazilian Amazon (Figure</w:t>
       </w:r>
       <w:r>
         <w:t xml:space="preserve">1</w:t>
@@ -503,25 +491,7 @@
         <w:t xml:space="preserve">(SFB 2019a)</w:t>
       </w:r>
       <w:r>
-        <w:t xml:space="preserve">. We defined the area of all potential concessions as the area of all public forests that (i) are in the Brazilian Amazon biome, (ii) are designated for sustainable use, and (iii) are not community forests - although community forest management is legal and currently cover around 260.000 ha</w:t>
-      </w:r>
-      <w:r>
-        <w:t xml:space="preserve"> </w:t>
-      </w:r>
-      <w:r>
-        <w:t xml:space="preserve">(</w:t>
-      </w:r>
-      <w:r>
-        <w:rPr>
-          <w:b/>
-        </w:rPr>
-        <w:t xml:space="preserve">???</w:t>
-      </w:r>
-      <w:r>
-        <w:t xml:space="preserve">)</w:t>
-      </w:r>
-      <w:r>
-        <w:t xml:space="preserve">, indigenous territories or military areas (as defined in</w:t>
+        <w:t xml:space="preserve">. We defined the area of all potential concessions as the area of all public forests that (i) are in the Brazilian Amazon biome, (ii) are designated for sustainable use, and (iii) are not community forests - although community forest management is legal and currently cover around 260.000 ha [REF: Miranda 2020], indigenous territories or military areas (as defined in</w:t>
       </w:r>
       <w:r>
         <w:t xml:space="preserve"> </w:t>
@@ -530,10 +500,7 @@
         <w:t xml:space="preserve">SFB (2019a)</w:t>
       </w:r>
       <w:r>
-        <w:t xml:space="preserve">, p. 112; Fig.</w:t>
-      </w:r>
-      <w:r>
-        <w:t xml:space="preserve"> </w:t>
+        <w:t xml:space="preserve">, p. 112; Figure</w:t>
       </w:r>
       <w:r>
         <w:t xml:space="preserve">1</w:t>
@@ -560,7 +527,7 @@
           <wp:inline>
             <wp:extent cx="5334000" cy="3333750"/>
             <wp:effectExtent b="0" l="0" r="0" t="0"/>
-            <wp:docPr descr="Figure 1: Forest concessions in the Brazilian Amazon. Current federal concessions are in red; potential concessions (public forests designated for sustainable use) are in blue [retrieved from Brazilian Forest Service and IDEFLOR websites (SFB 2020, 2019b; IDEFLOR-BIO n.d.)]." title="" id="1" name="Picture"/>
+            <wp:docPr descr="Figure 1: Forest concessions in the Brazilian Amazon. Current federal concessions are in red; potential concessions (public forests designated for sustainable use) are in blue [retrieved from Brazilian Forest Service and IDEFLOR websites (SFB 2020, 2019b; IDEFLOR-BIO 2021)]." title="" id="1" name="Picture"/>
             <a:graphic>
               <a:graphicData uri="http://schemas.openxmlformats.org/drawingml/2006/picture">
                 <pic:pic>
@@ -609,7 +576,7 @@
         <w:t xml:space="preserve"> </w:t>
       </w:r>
       <w:r>
-        <w:t xml:space="preserve">(SFB 2020, 2019b; IDEFLOR-BIO n.d.)</w:t>
+        <w:t xml:space="preserve">(SFB 2020, 2019b; IDEFLOR-BIO 2021)</w:t>
       </w:r>
       <w:r>
         <w:t xml:space="preserve">].</w:t>
@@ -993,19 +960,13 @@
         <w:pStyle w:val="BodyText"/>
       </w:pPr>
       <w:r>
-        <w:t xml:space="preserve">For each scenario we simulated 1000 years of logging cycles, and determined the duration of maintained timber production, i.e. the time before timber stocks become insufficient to maintain a constant timber production as illustrated in Fig.</w:t>
-      </w:r>
-      <w:r>
-        <w:t xml:space="preserve"> </w:t>
+        <w:t xml:space="preserve">For each scenario we simulated 1000 years of logging cycles, and determined the duration of maintained timber production, i.e. the time before timber stocks become insufficient to maintain a constant timber production as illustrated in Figure</w:t>
       </w:r>
       <w:r>
         <w:t xml:space="preserve">2</w:t>
       </w:r>
       <w:r>
-        <w:t xml:space="preserve">. This maintained production is different from sustained timber production which theoretically shows a constant timber yield and stock over time (Fig.</w:t>
-      </w:r>
-      <w:r>
-        <w:t xml:space="preserve"> </w:t>
+        <w:t xml:space="preserve">. This maintained production is different from sustained timber production which theoretically shows a constant timber yield and stock over time (Figure</w:t>
       </w:r>
       <w:r>
         <w:t xml:space="preserve">2</w:t>
@@ -5112,7 +5073,7 @@
           <wp:inline>
             <wp:extent cx="5334000" cy="3809999"/>
             <wp:effectExtent b="0" l="0" r="0" t="0"/>
-            <wp:docPr descr="Figure 4: Commercial volume stocks in all potential concession areas for the 4 scenarios with a duration of maintained production &gt; 500 years. The x-axis is the time after the first logging event (in years); the y-axis is the commercial volume stocks in all potential concession areas, in Mm^3. The colors represent the 4 scenarios, with the thick lines corresponding to the median and the shaded areas to the 95% credibility interval over all iterations." title="" id="1" name="Picture"/>
+            <wp:docPr descr="Figure 4: Commercial volume stocks in all potential concession areas for the 4 scenarios with a duration of maintained production &gt; 500 years. The x-axis is the time after the first logging event (in years); the y-axis is the commercial volume stocks in all potential concession areas, in Mm^3. The colors represent the 4 scenarios, with the thick lines corresponding to the median and the shaded areas to the 95% credibility interval over all iterations. The scenario extracting 10 m^3ha^{-1} every 60 years with a proportion of commercial timber of 90 % (top and bottom right figure, green line) is the most sustainable scenario with a median duration &gt; 1000 years and an almost constant commercial timber stock." title="" id="1" name="Picture"/>
             <a:graphic>
               <a:graphicData uri="http://schemas.openxmlformats.org/drawingml/2006/picture">
                 <pic:pic>
@@ -5172,33 +5133,7 @@
         </m:sSup>
       </m:oMath>
       <w:r>
-        <w:t xml:space="preserve">. The colors represent the 4 scenarios, with the thick lines corresponding to the median and the shaded areas to the 95% credibility interval over all iterations.</w:t>
-      </w:r>
-    </w:p>
-    <w:p>
-      <w:pPr>
-        <w:pStyle w:val="BodyText"/>
-      </w:pPr>
-      <w:r>
-        <w:t xml:space="preserve">None of the scenarios with an initial commercial volume proportion of 20% are sustainable after the first logging cycle (Fig.</w:t>
-      </w:r>
-      <w:r>
-        <w:t xml:space="preserve"> </w:t>
-      </w:r>
-      <w:r>
-        <w:t xml:space="preserve">3</w:t>
-      </w:r>
-      <w:r>
-        <w:t xml:space="preserve">; Table</w:t>
-      </w:r>
-      <w:r>
-        <w:t xml:space="preserve"> </w:t>
-      </w:r>
-      <w:r>
-        <w:t xml:space="preserve">1</w:t>
-      </w:r>
-      <w:r>
-        <w:t xml:space="preserve">). The present logging practices in the Brazilian Amazon usually correspond to a proportion of commercial species of &lt; 20%, a mean logging intensity of 15-20 m</w:t>
+        <w:t xml:space="preserve">. The colors represent the 4 scenarios, with the thick lines corresponding to the median and the shaded areas to the 95% credibility interval over all iterations. The scenario extracting 10 m</w:t>
       </w:r>
       <m:oMath>
         <m:sSup>
@@ -5215,7 +5150,7 @@
         </m:sSup>
       </m:oMath>
       <w:r>
-        <w:t xml:space="preserve">.ha</w:t>
+        <w:t xml:space="preserve">ha</w:t>
       </w:r>
       <m:oMath>
         <m:sSup>
@@ -5238,16 +5173,7 @@
         <w:t xml:space="preserve"> </w:t>
       </w:r>
       <w:r>
-        <w:t xml:space="preserve">and a rotation cycle of 35 years. Under such rules, the timber production can be maintained only for a single cutting cycle (35 years, grey line in Table</w:t>
-      </w:r>
-      <w:r>
-        <w:t xml:space="preserve"> </w:t>
-      </w:r>
-      <w:r>
-        <w:t xml:space="preserve">1</w:t>
-      </w:r>
-      <w:r>
-        <w:t xml:space="preserve">). Scenarios with higher proportion of commercial timber show longer duration of maintained production: 70 yr (35 - 140) and 175 yr (35 - 350) when the proportion of commercial species is respectively 50% and 90%.</w:t>
+        <w:t xml:space="preserve">every 60 years with a proportion of commercial timber of 90 % (top and bottom right figure, green line) is the most sustainable scenario with a median duration &gt; 1000 years and an almost constant commercial timber stock.</w:t>
       </w:r>
     </w:p>
     <w:p>
@@ -5255,7 +5181,79 @@
         <w:pStyle w:val="BodyText"/>
       </w:pPr>
       <w:r>
-        <w:t xml:space="preserve">Only 4 out of all 27 scenarios (bold lines in Table</w:t>
+        <w:t xml:space="preserve">None of the scenarios with an initial commercial volume proportion of 20% are sustainable after the first logging cycle (Figure</w:t>
+      </w:r>
+      <w:r>
+        <w:t xml:space="preserve">3</w:t>
+      </w:r>
+      <w:r>
+        <w:t xml:space="preserve">; Table</w:t>
+      </w:r>
+      <w:r>
+        <w:t xml:space="preserve"> </w:t>
+      </w:r>
+      <w:r>
+        <w:t xml:space="preserve">1</w:t>
+      </w:r>
+      <w:r>
+        <w:t xml:space="preserve">). The present logging practices in the Brazilian Amazon usually correspond to a proportion of commercial species around 20%, a mean logging intensity of 15-20 m</w:t>
+      </w:r>
+      <m:oMath>
+        <m:sSup>
+          <m:e>
+            <m:r>
+              <m:t>​</m:t>
+            </m:r>
+          </m:e>
+          <m:sup>
+            <m:r>
+              <m:t>3</m:t>
+            </m:r>
+          </m:sup>
+        </m:sSup>
+      </m:oMath>
+      <w:r>
+        <w:t xml:space="preserve">.ha</w:t>
+      </w:r>
+      <m:oMath>
+        <m:sSup>
+          <m:e>
+            <m:r>
+              <m:t>​</m:t>
+            </m:r>
+          </m:e>
+          <m:sup>
+            <m:r>
+              <m:t>−</m:t>
+            </m:r>
+            <m:r>
+              <m:t>1</m:t>
+            </m:r>
+          </m:sup>
+        </m:sSup>
+      </m:oMath>
+      <w:r>
+        <w:t xml:space="preserve"> </w:t>
+      </w:r>
+      <w:r>
+        <w:t xml:space="preserve">and a rotation cycle of 35 years. Under such rules, the timber production can be maintained only for a single cutting cycle (35 years, grey line in Table</w:t>
+      </w:r>
+      <w:r>
+        <w:t xml:space="preserve"> </w:t>
+      </w:r>
+      <w:r>
+        <w:t xml:space="preserve">1</w:t>
+      </w:r>
+      <w:r>
+        <w:t xml:space="preserve">). Scenarios with higher proportion of commercial timber show longer duration of maintained production: 70 yr (35 - 140) and 175 yr (35 - 350) when the proportion of commercial species is respectively 50% and 90%.</w:t>
+      </w:r>
+    </w:p>
+    <w:p>
+      <w:pPr>
+        <w:pStyle w:val="BodyText"/>
+      </w:pPr>
+      <w:r>
+        <w:t xml:space="preserve">Only 4 out of all 27 scenarios (bold rows in Table</w:t>
       </w:r>
       <w:r>
         <w:t xml:space="preserve"> </w:t>
@@ -5319,16 +5317,13 @@
         <w:t xml:space="preserve"> </w:t>
       </w:r>
       <w:r>
-        <w:t xml:space="preserve">every 60 years with a 90% initial proportion of commercial timber species, Fig.</w:t>
-      </w:r>
-      <w:r>
-        <w:t xml:space="preserve"> </w:t>
+        <w:t xml:space="preserve">every 60 years with a 90% initial proportion of commercial timber species, Figure</w:t>
       </w:r>
       <w:r>
         <w:t xml:space="preserve">4</w:t>
       </w:r>
       <w:r>
-        <w:t xml:space="preserve">). Three of these scenarios have an initial proportion of commercial volume of 90%, and two correspond to low intensity logging (10 m</w:t>
+        <w:t xml:space="preserve">). Three of these scenarios have an initial proportion of commercial volume of 90%, and three correspond to low intensity logging (10 m</w:t>
       </w:r>
       <m:oMath>
         <m:sSup>
@@ -5411,10 +5406,7 @@
         <w:t xml:space="preserve">(Vidal et al. 2020; SFB 2019a)</w:t>
       </w:r>
       <w:r>
-        <w:t xml:space="preserve">. Current concessions cannot come close to satisfying this demand for even one cycle under any scenario (Fig.</w:t>
-      </w:r>
-      <w:r>
-        <w:t xml:space="preserve"> </w:t>
+        <w:t xml:space="preserve">. Current concessions cannot come close to satisfying this demand for even one cycle under any scenario (Figure</w:t>
       </w:r>
       <w:r>
         <w:t xml:space="preserve">3</w:t>
@@ -5511,19 +5503,13 @@
         <w:t xml:space="preserve"> </w:t>
       </w:r>
       <w:r>
-        <w:t xml:space="preserve">50% (Fig.</w:t>
-      </w:r>
-      <w:r>
-        <w:t xml:space="preserve"> </w:t>
+        <w:t xml:space="preserve">50% (Figure</w:t>
       </w:r>
       <w:r>
         <w:t xml:space="preserve">3</w:t>
       </w:r>
       <w:r>
-        <w:t xml:space="preserve">). Under such conditions, the maximum duration of maintained production is 40 yr (20 - 80) (Fig.</w:t>
-      </w:r>
-      <w:r>
-        <w:t xml:space="preserve"> </w:t>
+        <w:t xml:space="preserve">). Under such conditions, the maximum duration of maintained production is 40 yr (20 - 80) (Figure</w:t>
       </w:r>
       <w:r>
         <w:t xml:space="preserve">3</w:t>
@@ -5603,7 +5589,7 @@
         <w:t xml:space="preserve"> </w:t>
       </w:r>
       <w:r>
-        <w:t xml:space="preserve">and the production will not be maintained after the first cutting cycle (35 years). Finally, with the current concession area, the longest maintained timber production (780 years) reaches 317.000 m</w:t>
+        <w:t xml:space="preserve">and the production will not be maintained after the first cutting cycle (35 years). Finally, with the current concession area, the longest maintained timber production (780 years) reaches 317,000 m</w:t>
       </w:r>
       <m:oMath>
         <m:sSup>
@@ -5663,10 +5649,7 @@
         <w:t xml:space="preserve"> </w:t>
       </w:r>
       <w:r>
-        <w:t xml:space="preserve">every 60 years with a 90% proportion of commercial species (Fig.</w:t>
-      </w:r>
-      <w:r>
-        <w:t xml:space="preserve"> </w:t>
+        <w:t xml:space="preserve">every 60 years with a 90% proportion of commercial species (Figure</w:t>
       </w:r>
       <w:r>
         <w:t xml:space="preserve">3</w:t>
@@ -5720,7 +5703,7 @@
         <w:t xml:space="preserve"> </w:t>
       </w:r>
       <w:r>
-        <w:t xml:space="preserve">could be maintained, at best, for 175 yr (35-350) if 90% of the volume is commercial, logging intensity is 20 m</w:t>
+        <w:t xml:space="preserve">could be maintained, at best, for 175 yr (35-350) if 90% of the initial volume is commercial, logging intensity is 20 m</w:t>
       </w:r>
       <m:oMath>
         <m:sSup>
@@ -5760,10 +5743,7 @@
         <w:t xml:space="preserve"> </w:t>
       </w:r>
       <w:r>
-        <w:t xml:space="preserve">and cutting cycles are 35 years (Fig.</w:t>
-      </w:r>
-      <w:r>
-        <w:t xml:space="preserve"> </w:t>
+        <w:t xml:space="preserve">and cutting cycles are 35 years (Figure</w:t>
       </w:r>
       <w:r>
         <w:t xml:space="preserve">3</w:t>
@@ -5798,16 +5778,13 @@
         <w:t xml:space="preserve"> </w:t>
       </w:r>
       <w:r>
-        <w:t xml:space="preserve">with a sustained duration of 250 years (Fig.</w:t>
-      </w:r>
-      <w:r>
-        <w:t xml:space="preserve"> </w:t>
+        <w:t xml:space="preserve">during the first 250 years (Figure</w:t>
       </w:r>
       <w:r>
         <w:t xml:space="preserve">3</w:t>
       </w:r>
       <w:r>
-        <w:t xml:space="preserve">) use logging intensities of 10 and 30 m3.ha-1 and logging cycles of 20 and 60 years, respectively. Under current rules (20 m</w:t>
+        <w:t xml:space="preserve">) use logging intensities of 10 and 30 m</w:t>
       </w:r>
       <m:oMath>
         <m:sSup>
@@ -5847,7 +5824,7 @@
         <w:t xml:space="preserve"> </w:t>
       </w:r>
       <w:r>
-        <w:t xml:space="preserve">every 35 years and 20% proportion of commercial timber) the total annual production is 10Mm</w:t>
+        <w:t xml:space="preserve">and logging cycles of 20 and 60 years, respectively. Under current rules (20 m</w:t>
       </w:r>
       <m:oMath>
         <m:sSup>
@@ -5864,7 +5841,7 @@
         </m:sSup>
       </m:oMath>
       <w:r>
-        <w:t xml:space="preserve">.yr</w:t>
+        <w:t xml:space="preserve">.ha</w:t>
       </w:r>
       <m:oMath>
         <m:sSup>
@@ -5887,7 +5864,53 @@
         <w:t xml:space="preserve"> </w:t>
       </w:r>
       <w:r>
-        <w:t xml:space="preserve">but the sustained timber production will be only for 35 years, which means that this production can be sustained only for two cutting cycles (Figure 3).</w:t>
+        <w:t xml:space="preserve">every 35 years and 20% proportion of commercial timber), the total annual production is 10 Mm</w:t>
+      </w:r>
+      <m:oMath>
+        <m:sSup>
+          <m:e>
+            <m:r>
+              <m:t>​</m:t>
+            </m:r>
+          </m:e>
+          <m:sup>
+            <m:r>
+              <m:t>3</m:t>
+            </m:r>
+          </m:sup>
+        </m:sSup>
+      </m:oMath>
+      <w:r>
+        <w:t xml:space="preserve">.yr</w:t>
+      </w:r>
+      <m:oMath>
+        <m:sSup>
+          <m:e>
+            <m:r>
+              <m:t>​</m:t>
+            </m:r>
+          </m:e>
+          <m:sup>
+            <m:r>
+              <m:t>−</m:t>
+            </m:r>
+            <m:r>
+              <m:t>1</m:t>
+            </m:r>
+          </m:sup>
+        </m:sSup>
+      </m:oMath>
+      <w:r>
+        <w:t xml:space="preserve"> </w:t>
+      </w:r>
+      <w:r>
+        <w:t xml:space="preserve">but cannot be maintained after the first logging cycle (Figure</w:t>
+      </w:r>
+      <w:r>
+        <w:t xml:space="preserve">3</w:t>
+      </w:r>
+      <w:r>
+        <w:t xml:space="preserve">).</w:t>
       </w:r>
     </w:p>
     <w:p>
@@ -5902,6 +5925,7 @@
     </w:p>
     <w:p>
       <w:pPr>
+        <w:pStyle w:val="Compact"/>
         <w:numPr>
           <w:numId w:val="1001"/>
           <w:ilvl w:val="0"/>
@@ -5913,152 +5937,258 @@
     </w:p>
     <w:p>
       <w:pPr>
+        <w:pStyle w:val="Compact"/>
         <w:numPr>
           <w:numId w:val="1001"/>
           <w:ilvl w:val="0"/>
         </w:numPr>
       </w:pPr>
       <w:r>
-        <w:t xml:space="preserve">According to the results of our simulations, several challenges must be faced to reach sustained timber production within the concession systems in the Brazilian Amazon. First, the proportion of commercial species must increase considerably at least to 50% but ideally to 90%. Second, the logging intensity must be reduced to 10 m</w:t>
-      </w:r>
-      <m:oMath>
-        <m:sSup>
-          <m:e>
-            <m:r>
-              <m:t>​</m:t>
-            </m:r>
-          </m:e>
-          <m:sup>
-            <m:r>
-              <m:t>3</m:t>
-            </m:r>
-          </m:sup>
-        </m:sSup>
-      </m:oMath>
-      <w:r>
-        <w:t xml:space="preserve">.ha</w:t>
-      </w:r>
-      <m:oMath>
-        <m:sSup>
-          <m:e>
-            <m:r>
-              <m:t>​</m:t>
-            </m:r>
-          </m:e>
-          <m:sup>
-            <m:r>
-              <m:t>−</m:t>
-            </m:r>
-            <m:r>
-              <m:t>1</m:t>
-            </m:r>
-          </m:sup>
-        </m:sSup>
-      </m:oMath>
-      <w:r>
-        <w:t xml:space="preserve"> </w:t>
-      </w:r>
-      <w:r>
-        <w:t xml:space="preserve">and the rotation cycle to 60 years. Third, the area of current concessions is obviously insufficient to reach an annual production of 11 Mm</w:t>
-      </w:r>
-      <m:oMath>
-        <m:sSup>
-          <m:e>
-            <m:r>
-              <m:t>​</m:t>
-            </m:r>
-          </m:e>
-          <m:sup>
-            <m:r>
-              <m:t>3</m:t>
-            </m:r>
-          </m:sup>
-        </m:sSup>
-      </m:oMath>
-      <w:r>
-        <w:t xml:space="preserve"> </w:t>
-      </w:r>
-      <w:r>
-        <w:t xml:space="preserve">and it is urgent to increase drastically concession area to its maximum potential of 35 Mha. However, the potential concession area of 35 Mha show strong limitation to ensure a annual sustainable production of 11 Mm</w:t>
-      </w:r>
-      <m:oMath>
-        <m:sSup>
-          <m:e>
-            <m:r>
-              <m:t>​</m:t>
-            </m:r>
-          </m:e>
-          <m:sup>
-            <m:r>
-              <m:t>3</m:t>
-            </m:r>
-          </m:sup>
-        </m:sSup>
-      </m:oMath>
-      <w:r>
-        <w:t xml:space="preserve"> </w:t>
-      </w:r>
-      <w:r>
-        <w:t xml:space="preserve">on a long term basis as our simulations suggest that this production can be sustained for at best 170 years with a 90% proportion of commercial species.</w:t>
+        <w:t xml:space="preserve">plots with some form of RIL (similar to concession system: good)</w:t>
       </w:r>
     </w:p>
     <w:p>
       <w:pPr>
+        <w:pStyle w:val="Compact"/>
         <w:numPr>
           <w:numId w:val="1001"/>
           <w:ilvl w:val="0"/>
         </w:numPr>
       </w:pPr>
       <w:r>
-        <w:t xml:space="preserve">This study confirms that the present regulation fixing a rotation cycle of 35 years cannot ensure a long term sustainable timber production. Although previous studies already demonstrated the need to change the present extraction rates (Sist and Ferreira 2007, Putz et al. 2008, other refs) our paper is the first one suggesting and assessing different options of logging practices. The main challenge to move towards more sustainable practices is undoubtedly to increase the proportion of commercial species from presently 20 % to 90%. This must involve drastic changes at all level but particularly in the industrial and market sectors. At present, the wood transformation industry is still technically very poorly developed and very rudimentary (refs?). Less than 30% of the logs entering the saw mill is transformed, the remaining 70% are wasted and burned. However, the lack of wood transformation technology is certainly linked to the lack of market demand on diversified wood products in the region. To be developed (Jack ? Edson ?)</w:t>
+        <w:t xml:space="preserve">long recovery of</w:t>
       </w:r>
     </w:p>
     <w:p>
       <w:pPr>
+        <w:pStyle w:val="FirstParagraph"/>
+      </w:pPr>
+      <w:r>
+        <w:t xml:space="preserve">According to the results of our simulations, several challenges need to be addressed to achieve sustainable timber production in concession systems in the Brazilian Amazon. The first and simplest solution could be to lengthen minimum logging cycles and reduce maximum logging intensities, in order to get closer to our scenario with 10 m</w:t>
+      </w:r>
+      <m:oMath>
+        <m:sSup>
+          <m:e>
+            <m:r>
+              <m:t>​</m:t>
+            </m:r>
+          </m:e>
+          <m:sup>
+            <m:r>
+              <m:t>3</m:t>
+            </m:r>
+          </m:sup>
+        </m:sSup>
+      </m:oMath>
+      <w:r>
+        <w:t xml:space="preserve">.ha</w:t>
+      </w:r>
+      <m:oMath>
+        <m:sSup>
+          <m:e>
+            <m:r>
+              <m:t>​</m:t>
+            </m:r>
+          </m:e>
+          <m:sup>
+            <m:r>
+              <m:t>−</m:t>
+            </m:r>
+            <m:r>
+              <m:t>1</m:t>
+            </m:r>
+          </m:sup>
+        </m:sSup>
+      </m:oMath>
+      <w:r>
+        <w:t xml:space="preserve"> </w:t>
+      </w:r>
+      <w:r>
+        <w:t xml:space="preserve">of timber harvested every 60 years.</w:t>
+      </w:r>
+    </w:p>
+    <w:p>
+      <w:pPr>
+        <w:pStyle w:val="BodyText"/>
+      </w:pPr>
+      <w:r>
+        <w:t xml:space="preserve">Changing the harvest limits would begin to address the sustained yields question, but would also decrease the annual timber production for the same area. Moreover, even the most intensive scenarios, the area of current concessions is obviously insufficient to reach an annual production of 11 Mm</w:t>
+      </w:r>
+      <w:r>
+        <w:t xml:space="preserve">$3^$</w:t>
+      </w:r>
+      <w:r>
+        <w:t xml:space="preserve">.yr</w:t>
+      </w:r>
+      <m:oMath>
+        <m:sSup>
+          <m:e>
+            <m:r>
+              <m:t>​</m:t>
+            </m:r>
+          </m:e>
+          <m:sup>
+            <m:r>
+              <m:t>−</m:t>
+            </m:r>
+            <m:r>
+              <m:t>1</m:t>
+            </m:r>
+          </m:sup>
+        </m:sSup>
+      </m:oMath>
+      <w:r>
+        <w:t xml:space="preserve">. Increasing the area of concessions is thus a priority if concessions are to meet the timber demand for the Amazon.</w:t>
+      </w:r>
+      <w:r>
+        <w:t xml:space="preserve"> </w:t>
+      </w:r>
+      <w:r>
+        <w:rPr>
+          <w:i/>
+        </w:rPr>
+        <w:t xml:space="preserve">increasing the area of concessions: current trends, challenges and opportunities?</w:t>
+      </w:r>
+      <w:r>
+        <w:rPr>
+          <w:i/>
+        </w:rPr>
+        <w:t xml:space="preserve"> </w:t>
+      </w:r>
+      <w:r>
+        <w:t xml:space="preserve"> </w:t>
+      </w:r>
+      <w:r>
+        <w:t xml:space="preserve">However, even when the 35 Mha of the potential concession area of 35 Mha show strong limitation to ensure an annual sustainable production of 11 Mm</w:t>
+      </w:r>
+      <m:oMath>
+        <m:sSup>
+          <m:e>
+            <m:r>
+              <m:t>​</m:t>
+            </m:r>
+          </m:e>
+          <m:sup>
+            <m:r>
+              <m:t>3</m:t>
+            </m:r>
+          </m:sup>
+        </m:sSup>
+      </m:oMath>
+      <w:r>
+        <w:t xml:space="preserve"> </w:t>
+      </w:r>
+      <w:r>
+        <w:t xml:space="preserve">on a long term basis as our simulations suggest that this production can be sustained for at best 170 years with a 90% proportion of commercial species.</w:t>
+      </w:r>
+    </w:p>
+    <w:p>
+      <w:pPr>
+        <w:pStyle w:val="BodyText"/>
+      </w:pPr>
+      <w:r>
+        <w:t xml:space="preserve">The last, and probably the most important challenge is to increase the list of commercial species to harvest at least 50% of the volume from trees</w:t>
+      </w:r>
+      <w:r>
+        <w:t xml:space="preserve"> </w:t>
+      </w:r>
+      <m:oMath>
+        <m:r>
+          <m:t>≥</m:t>
+        </m:r>
+      </m:oMath>
+      <w:r>
+        <w:t xml:space="preserve"> </w:t>
+      </w:r>
+      <w:r>
+        <w:t xml:space="preserve">50 cm DBH, and ideally 90%. The study from</w:t>
+      </w:r>
+      <w:r>
+        <w:t xml:space="preserve"> </w:t>
+      </w:r>
+      <w:r>
+        <w:t xml:space="preserve">Piponiot et al. (2019)</w:t>
+      </w:r>
+      <w:r>
+        <w:t xml:space="preserve"> </w:t>
+      </w:r>
+      <w:r>
+        <w:t xml:space="preserve">showed that by considering all species that have been registered as commercial at least once, 80-95% of the volume trees</w:t>
+      </w:r>
+      <w:r>
+        <w:t xml:space="preserve"> </w:t>
+      </w:r>
+      <m:oMath>
+        <m:r>
+          <m:t>≥</m:t>
+        </m:r>
+      </m:oMath>
+      <w:r>
+        <w:t xml:space="preserve"> </w:t>
+      </w:r>
+      <w:r>
+        <w:t xml:space="preserve">50 cm DBH in a network of plots covering the Brazilian Amazon could have commercial value</w:t>
+      </w:r>
+      <w:r>
+        <w:t xml:space="preserve"> </w:t>
+      </w:r>
+      <w:r>
+        <w:t xml:space="preserve">(Brazil 1973)</w:t>
+      </w:r>
+      <w:r>
+        <w:t xml:space="preserve">. This result is encouraging, but it could mean that in the list of commercial species, some may have lower mechanical properties and market prices than the high-value species that were harvested in the first logging cycle. The harvesting and valuation of these new species must involve drastic changes in the entire wood supply chain. One of the first barriers is at the sawmill level: processing a large variety of species with different mechanical properties can pose some technical challenges for sawmills [REF]. In addition, only about 40% of the volume entering the sawmill is processed into lumber, and most of the remaining material is burned or left unused</w:t>
+      </w:r>
+      <w:r>
+        <w:t xml:space="preserve"> </w:t>
+      </w:r>
+      <w:r>
+        <w:t xml:space="preserve">(Pereira et al. 2010; De Lima et al. 2020)</w:t>
+      </w:r>
+      <w:r>
+        <w:t xml:space="preserve">. Improving the efficiency and diversification of sawmills could therefore help to meet the demand for wood in the Amazon. Changing consumer habits is also a powerful lever to increase the commercial value of some lesser-known wood species, and has been the goal of some advertising campaigns by environmental NGOs</w:t>
+      </w:r>
+      <w:r>
+        <w:t xml:space="preserve"> </w:t>
+      </w:r>
+      <w:r>
+        <w:t xml:space="preserve">(FSC 2016)</w:t>
+      </w:r>
+      <w:r>
+        <w:t xml:space="preserve">.</w:t>
+      </w:r>
+    </w:p>
+    <w:p>
+      <w:pPr>
+        <w:pStyle w:val="BodyText"/>
+      </w:pPr>
+      <w:r>
+        <w:t xml:space="preserve">However, it is unlikely that consumers would be willing to pay high prices for these lesser-known wood species. This, combined with lower harvesting intensities, could hinder the profitability of selective harvesting. In addition, logging concession operators compete with illegal loggers who do not comply with official logging regulations and do not pay taxes, and can therefore sell their timber at low prices. The economic and ecological sustainability of logging is therefore closely linked to the enforcement of logging regulations and the fight against illegal logging.</w:t>
+      </w:r>
+    </w:p>
+    <w:p>
+      <w:pPr>
         <w:numPr>
-          <w:numId w:val="1001"/>
+          <w:numId w:val="1002"/>
           <w:ilvl w:val="0"/>
         </w:numPr>
       </w:pPr>
       <w:r>
-        <w:t xml:space="preserve">increasing the area of concessions: current trends, challenges and opportunities</w:t>
+        <w:t xml:space="preserve">initiating a forest transition -&gt; new ways of producing timber: plantations, active restoration, silviculture</w:t>
       </w:r>
     </w:p>
     <w:p>
       <w:pPr>
         <w:numPr>
-          <w:numId w:val="1001"/>
+          <w:numId w:val="1002"/>
           <w:ilvl w:val="0"/>
         </w:numPr>
       </w:pPr>
       <w:r>
-        <w:t xml:space="preserve">initial proportion of commercial species: what effect could harvesting 90% of all trees &gt; 50 cm DBH could have on the profitability of selective logging?</w:t>
+        <w:t xml:space="preserve">what effects could silviculture have on sustainability? -&gt; needs to be investigated (introduce next paper)</w:t>
       </w:r>
     </w:p>
     <w:p>
       <w:pPr>
-        <w:numPr>
-          <w:numId w:val="1001"/>
-          <w:ilvl w:val="0"/>
-        </w:numPr>
-      </w:pPr>
-      <w:r>
-        <w:t xml:space="preserve">initiating a forest transition -&gt; new ways of producing timber: plantations, active restoration, silviculture</w:t>
-      </w:r>
-    </w:p>
-    <w:p>
-      <w:pPr>
-        <w:numPr>
-          <w:numId w:val="1001"/>
-          <w:ilvl w:val="0"/>
-        </w:numPr>
-      </w:pPr>
-      <w:r>
-        <w:t xml:space="preserve">what effects could silviculture have on sustainability? -&gt; needs to be investigated (introduce next paper)</w:t>
-      </w:r>
-    </w:p>
-    <w:p>
-      <w:pPr>
         <w:pStyle w:val="Heading1"/>
       </w:pPr>
       <w:bookmarkStart w:id="31" w:name="references"/>
@@ -6067,7 +6197,7 @@
       </w:r>
       <w:bookmarkEnd w:id="31"/>
     </w:p>
-    <w:bookmarkStart w:id="73" w:name="refs"/>
+    <w:bookmarkStart w:id="81" w:name="refs"/>
     <w:bookmarkStart w:id="33" w:name="ref-Alder2000"/>
     <w:p>
       <w:pPr>
@@ -6185,18 +6315,40 @@
       </w:r>
     </w:p>
     <w:bookmarkEnd w:id="37"/>
-    <w:bookmarkStart w:id="39" w:name="ref-Brazil2006"/>
+    <w:bookmarkStart w:id="38" w:name="ref-radam"/>
     <w:p>
       <w:pPr>
         <w:pStyle w:val="Bibliography"/>
       </w:pPr>
       <w:r>
-        <w:t xml:space="preserve">Brazil. 2006. “Lei n 11.284/2006. Dispõe sobre a lei gestão de florestas públicas para a produção sustentável; institui, na estrutura do Ministério do Meio Ambiente, o Serviço Florestal Brasileiro - SFB; cria o Fundo Nacional de Desenvolvimento Flores- tal - FNDF; e dá.”</w:t>
-      </w:r>
-      <w:r>
-        <w:t xml:space="preserve"> </w:t>
-      </w:r>
-      <w:hyperlink r:id="rId38">
+        <w:t xml:space="preserve">Brazil. 1973. “Projeto RadamBrasil. Levantamento de Recursos Naturais.” In</w:t>
+      </w:r>
+      <w:r>
+        <w:t xml:space="preserve"> </w:t>
+      </w:r>
+      <w:r>
+        <w:rPr>
+          <w:i/>
+        </w:rPr>
+        <w:t xml:space="preserve">Ministério Das Minas E Energia. Departamento Nacional de Produção Mineral, Rio de Janeiro, Brazil</w:t>
+      </w:r>
+      <w:r>
+        <w:t xml:space="preserve">.</w:t>
+      </w:r>
+    </w:p>
+    <w:bookmarkEnd w:id="38"/>
+    <w:bookmarkStart w:id="40" w:name="ref-Brazil2006"/>
+    <w:p>
+      <w:pPr>
+        <w:pStyle w:val="Bibliography"/>
+      </w:pPr>
+      <w:r>
+        <w:t xml:space="preserve">———. 2006. “Lei n 11.284/2006. Dispõe sobre a lei gestão de florestas públicas para a produção sustentável; institui, na estrutura do Ministério do Meio Ambiente, o Serviço Florestal Brasileiro - SFB; cria o Fundo Nacional de Desenvolvimento Flores- tal - FNDF; e dá.”</w:t>
+      </w:r>
+      <w:r>
+        <w:t xml:space="preserve"> </w:t>
+      </w:r>
+      <w:hyperlink r:id="rId39">
         <w:r>
           <w:rPr>
             <w:rStyle w:val="Hyperlink"/>
@@ -6208,8 +6360,47 @@
         <w:t xml:space="preserve">.</w:t>
       </w:r>
     </w:p>
-    <w:bookmarkEnd w:id="39"/>
-    <w:bookmarkStart w:id="41" w:name="ref-Finer2014"/>
+    <w:bookmarkEnd w:id="40"/>
+    <w:bookmarkStart w:id="42" w:name="ref-DeLima2020"/>
+    <w:p>
+      <w:pPr>
+        <w:pStyle w:val="Bibliography"/>
+      </w:pPr>
+      <w:r>
+        <w:t xml:space="preserve">De Lima, Robson Borges, Rinaldo Luiz Caraciolo Ferreira, José Antônio Aleixo Da Silva, Marcelino Carneiro Guedes, Diego Armando Silva Da Silva, Cinthia Pereira De Oliveira, Fernando Galvão Rabelo, and Luiz Fernando Da Cruz Silva. 2020. “Effect of species and log diameter on the volumetric yield of lumber in northern Brazilian Amazonia: preliminary results.”</w:t>
+      </w:r>
+      <w:r>
+        <w:t xml:space="preserve"> </w:t>
+      </w:r>
+      <w:r>
+        <w:rPr>
+          <w:i/>
+        </w:rPr>
+        <w:t xml:space="preserve">Journal of Sustainable Forestry</w:t>
+      </w:r>
+      <w:r>
+        <w:t xml:space="preserve"> </w:t>
+      </w:r>
+      <w:r>
+        <w:t xml:space="preserve">39 (3): 283–99.</w:t>
+      </w:r>
+      <w:r>
+        <w:t xml:space="preserve"> </w:t>
+      </w:r>
+      <w:hyperlink r:id="rId41">
+        <w:r>
+          <w:rPr>
+            <w:rStyle w:val="Hyperlink"/>
+          </w:rPr>
+          <w:t xml:space="preserve">https://doi.org/10.1080/10549811.2019.1636661</w:t>
+        </w:r>
+      </w:hyperlink>
+      <w:r>
+        <w:t xml:space="preserve">.</w:t>
+      </w:r>
+    </w:p>
+    <w:bookmarkEnd w:id="42"/>
+    <w:bookmarkStart w:id="44" w:name="ref-Finer2014"/>
     <w:p>
       <w:pPr>
         <w:pStyle w:val="Bibliography"/>
@@ -6235,7 +6426,7 @@
       <w:r>
         <w:t xml:space="preserve"> </w:t>
       </w:r>
-      <w:hyperlink r:id="rId40">
+      <w:hyperlink r:id="rId43">
         <w:r>
           <w:rPr>
             <w:rStyle w:val="Hyperlink"/>
@@ -6247,8 +6438,32 @@
         <w:t xml:space="preserve">.</w:t>
       </w:r>
     </w:p>
-    <w:bookmarkEnd w:id="41"/>
-    <w:bookmarkStart w:id="43" w:name="ref-VanGardingen2006"/>
+    <w:bookmarkEnd w:id="44"/>
+    <w:bookmarkStart w:id="46" w:name="ref-FSC2016"/>
+    <w:p>
+      <w:pPr>
+        <w:pStyle w:val="Bibliography"/>
+      </w:pPr>
+      <w:r>
+        <w:t xml:space="preserve">FSC. 2016. “Lesser Known Timber Species.”</w:t>
+      </w:r>
+      <w:r>
+        <w:t xml:space="preserve"> </w:t>
+      </w:r>
+      <w:hyperlink r:id="rId45">
+        <w:r>
+          <w:rPr>
+            <w:rStyle w:val="Hyperlink"/>
+          </w:rPr>
+          <w:t xml:space="preserve">http://www.lesserknowntimberspecies.com/</w:t>
+        </w:r>
+      </w:hyperlink>
+      <w:r>
+        <w:t xml:space="preserve">.</w:t>
+      </w:r>
+    </w:p>
+    <w:bookmarkEnd w:id="46"/>
+    <w:bookmarkStart w:id="48" w:name="ref-VanGardingen2006"/>
     <w:p>
       <w:pPr>
         <w:pStyle w:val="Bibliography"/>
@@ -6274,7 +6489,7 @@
       <w:r>
         <w:t xml:space="preserve"> </w:t>
       </w:r>
-      <w:hyperlink r:id="rId42">
+      <w:hyperlink r:id="rId47">
         <w:r>
           <w:rPr>
             <w:rStyle w:val="Hyperlink"/>
@@ -6286,19 +6501,19 @@
         <w:t xml:space="preserve">.</w:t>
       </w:r>
     </w:p>
-    <w:bookmarkEnd w:id="43"/>
-    <w:bookmarkStart w:id="45" w:name="ref-IDEFLOR2020"/>
+    <w:bookmarkEnd w:id="48"/>
+    <w:bookmarkStart w:id="50" w:name="ref-IDEFLOR2020"/>
     <w:p>
       <w:pPr>
         <w:pStyle w:val="Bibliography"/>
       </w:pPr>
       <w:r>
-        <w:t xml:space="preserve">IDEFLOR-BIO. n.d. “Contratos de Concessão Florestal.” Accessed February 17, 2021.</w:t>
-      </w:r>
-      <w:r>
-        <w:t xml:space="preserve"> </w:t>
-      </w:r>
-      <w:hyperlink r:id="rId44">
+        <w:t xml:space="preserve">IDEFLOR-BIO. 2021. “Contratos de Concessão Florestal.”</w:t>
+      </w:r>
+      <w:r>
+        <w:t xml:space="preserve"> </w:t>
+      </w:r>
+      <w:hyperlink r:id="rId49">
         <w:r>
           <w:rPr>
             <w:rStyle w:val="Hyperlink"/>
@@ -6310,8 +6525,8 @@
         <w:t xml:space="preserve">.</w:t>
       </w:r>
     </w:p>
-    <w:bookmarkEnd w:id="45"/>
-    <w:bookmarkStart w:id="47" w:name="ref-Keller2004"/>
+    <w:bookmarkEnd w:id="50"/>
+    <w:bookmarkStart w:id="52" w:name="ref-Keller2004"/>
     <w:p>
       <w:pPr>
         <w:pStyle w:val="Bibliography"/>
@@ -6337,7 +6552,7 @@
       <w:r>
         <w:t xml:space="preserve"> </w:t>
       </w:r>
-      <w:hyperlink r:id="rId46">
+      <w:hyperlink r:id="rId51">
         <w:r>
           <w:rPr>
             <w:rStyle w:val="Hyperlink"/>
@@ -6349,8 +6564,69 @@
         <w:t xml:space="preserve">.</w:t>
       </w:r>
     </w:p>
-    <w:bookmarkEnd w:id="47"/>
-    <w:bookmarkStart w:id="49" w:name="ref-Phillips2004"/>
+    <w:bookmarkEnd w:id="52"/>
+    <w:bookmarkStart w:id="54" w:name="ref-Matricardi2020"/>
+    <w:p>
+      <w:pPr>
+        <w:pStyle w:val="Bibliography"/>
+      </w:pPr>
+      <w:r>
+        <w:t xml:space="preserve">Matricardi, Eraldo Aparecido Trondoli, David Lewis Skole, Olívia Bueno Costa, Marcos Antonio Pedlowski, Jay Howard Samek, and Eder Pereira Miguel. 2020. “Long-term forest degradation surpasses deforestation in the Brazilian Amazon.”</w:t>
+      </w:r>
+      <w:r>
+        <w:t xml:space="preserve"> </w:t>
+      </w:r>
+      <w:r>
+        <w:rPr>
+          <w:i/>
+        </w:rPr>
+        <w:t xml:space="preserve">Science</w:t>
+      </w:r>
+      <w:r>
+        <w:t xml:space="preserve"> </w:t>
+      </w:r>
+      <w:r>
+        <w:t xml:space="preserve">369 (6509): 1378–82.</w:t>
+      </w:r>
+      <w:r>
+        <w:t xml:space="preserve"> </w:t>
+      </w:r>
+      <w:hyperlink r:id="rId53">
+        <w:r>
+          <w:rPr>
+            <w:rStyle w:val="Hyperlink"/>
+          </w:rPr>
+          <w:t xml:space="preserve">https://doi.org/10.1126/SCIENCE.ABB3021</w:t>
+        </w:r>
+      </w:hyperlink>
+      <w:r>
+        <w:t xml:space="preserve">.</w:t>
+      </w:r>
+    </w:p>
+    <w:bookmarkEnd w:id="54"/>
+    <w:bookmarkStart w:id="55" w:name="ref-Pereira2010"/>
+    <w:p>
+      <w:pPr>
+        <w:pStyle w:val="Bibliography"/>
+      </w:pPr>
+      <w:r>
+        <w:t xml:space="preserve">Pereira, Denys, Daniel Santos, Mariana Vedovedo, Jayme Guimarães, and Adalberto Veríssimo. 2010.</w:t>
+      </w:r>
+      <w:r>
+        <w:t xml:space="preserve"> </w:t>
+      </w:r>
+      <w:r>
+        <w:rPr>
+          <w:i/>
+        </w:rPr>
+        <w:t xml:space="preserve">Fatos florestais da Amazônia 2010</w:t>
+      </w:r>
+      <w:r>
+        <w:t xml:space="preserve">.</w:t>
+      </w:r>
+    </w:p>
+    <w:bookmarkEnd w:id="55"/>
+    <w:bookmarkStart w:id="57" w:name="ref-Phillips2004"/>
     <w:p>
       <w:pPr>
         <w:pStyle w:val="Bibliography"/>
@@ -6376,7 +6652,7 @@
       <w:r>
         <w:t xml:space="preserve"> </w:t>
       </w:r>
-      <w:hyperlink r:id="rId48">
+      <w:hyperlink r:id="rId56">
         <w:r>
           <w:rPr>
             <w:rStyle w:val="Hyperlink"/>
@@ -6388,8 +6664,8 @@
         <w:t xml:space="preserve">.</w:t>
       </w:r>
     </w:p>
-    <w:bookmarkEnd w:id="49"/>
-    <w:bookmarkStart w:id="51" w:name="ref-Piponiot2018"/>
+    <w:bookmarkEnd w:id="57"/>
+    <w:bookmarkStart w:id="59" w:name="ref-Piponiot2018"/>
     <w:p>
       <w:pPr>
         <w:pStyle w:val="Bibliography"/>
@@ -6415,7 +6691,7 @@
       <w:r>
         <w:t xml:space="preserve"> </w:t>
       </w:r>
-      <w:hyperlink r:id="rId50">
+      <w:hyperlink r:id="rId58">
         <w:r>
           <w:rPr>
             <w:rStyle w:val="Hyperlink"/>
@@ -6427,8 +6703,8 @@
         <w:t xml:space="preserve">.</w:t>
       </w:r>
     </w:p>
-    <w:bookmarkEnd w:id="51"/>
-    <w:bookmarkStart w:id="53" w:name="ref-Piponiot2019"/>
+    <w:bookmarkEnd w:id="59"/>
+    <w:bookmarkStart w:id="61" w:name="ref-Piponiot2019"/>
     <w:p>
       <w:pPr>
         <w:pStyle w:val="Bibliography"/>
@@ -6454,7 +6730,7 @@
       <w:r>
         <w:t xml:space="preserve"> </w:t>
       </w:r>
-      <w:hyperlink r:id="rId52">
+      <w:hyperlink r:id="rId60">
         <w:r>
           <w:rPr>
             <w:rStyle w:val="Hyperlink"/>
@@ -6466,8 +6742,8 @@
         <w:t xml:space="preserve">.</w:t>
       </w:r>
     </w:p>
-    <w:bookmarkEnd w:id="53"/>
-    <w:bookmarkStart w:id="55" w:name="ref-Potapov2017"/>
+    <w:bookmarkEnd w:id="61"/>
+    <w:bookmarkStart w:id="63" w:name="ref-Potapov2017"/>
     <w:p>
       <w:pPr>
         <w:pStyle w:val="Bibliography"/>
@@ -6493,7 +6769,7 @@
       <w:r>
         <w:t xml:space="preserve"> </w:t>
       </w:r>
-      <w:hyperlink r:id="rId54">
+      <w:hyperlink r:id="rId62">
         <w:r>
           <w:rPr>
             <w:rStyle w:val="Hyperlink"/>
@@ -6505,8 +6781,8 @@
         <w:t xml:space="preserve">.</w:t>
       </w:r>
     </w:p>
-    <w:bookmarkEnd w:id="55"/>
-    <w:bookmarkStart w:id="57" w:name="ref-Putz2008"/>
+    <w:bookmarkEnd w:id="63"/>
+    <w:bookmarkStart w:id="65" w:name="ref-Putz2008"/>
     <w:p>
       <w:pPr>
         <w:pStyle w:val="Bibliography"/>
@@ -6532,7 +6808,7 @@
       <w:r>
         <w:t xml:space="preserve"> </w:t>
       </w:r>
-      <w:hyperlink r:id="rId56">
+      <w:hyperlink r:id="rId64">
         <w:r>
           <w:rPr>
             <w:rStyle w:val="Hyperlink"/>
@@ -6544,8 +6820,8 @@
         <w:t xml:space="preserve">.</w:t>
       </w:r>
     </w:p>
-    <w:bookmarkEnd w:id="57"/>
-    <w:bookmarkStart w:id="59" w:name="ref-Putz2012"/>
+    <w:bookmarkEnd w:id="65"/>
+    <w:bookmarkStart w:id="67" w:name="ref-Putz2012"/>
     <w:p>
       <w:pPr>
         <w:pStyle w:val="Bibliography"/>
@@ -6571,7 +6847,7 @@
       <w:r>
         <w:t xml:space="preserve"> </w:t>
       </w:r>
-      <w:hyperlink r:id="rId58">
+      <w:hyperlink r:id="rId66">
         <w:r>
           <w:rPr>
             <w:rStyle w:val="Hyperlink"/>
@@ -6583,8 +6859,8 @@
         <w:t xml:space="preserve">.</w:t>
       </w:r>
     </w:p>
-    <w:bookmarkEnd w:id="59"/>
-    <w:bookmarkStart w:id="60" w:name="ref-Schulze2008"/>
+    <w:bookmarkEnd w:id="67"/>
+    <w:bookmarkStart w:id="68" w:name="ref-Schulze2008"/>
     <w:p>
       <w:pPr>
         <w:pStyle w:val="Bibliography"/>
@@ -6605,8 +6881,8 @@
         <w:t xml:space="preserve">, 161–213.</w:t>
       </w:r>
     </w:p>
-    <w:bookmarkEnd w:id="60"/>
-    <w:bookmarkStart w:id="62" w:name="ref-SFB2019"/>
+    <w:bookmarkEnd w:id="68"/>
+    <w:bookmarkStart w:id="70" w:name="ref-SFB2019"/>
     <w:p>
       <w:pPr>
         <w:pStyle w:val="Bibliography"/>
@@ -6617,7 +6893,7 @@
       <w:r>
         <w:t xml:space="preserve"> </w:t>
       </w:r>
-      <w:hyperlink r:id="rId61">
+      <w:hyperlink r:id="rId69">
         <w:r>
           <w:rPr>
             <w:rStyle w:val="Hyperlink"/>
@@ -6629,8 +6905,8 @@
         <w:t xml:space="preserve">.</w:t>
       </w:r>
     </w:p>
-    <w:bookmarkEnd w:id="62"/>
-    <w:bookmarkStart w:id="64" w:name="ref-SFB2019a"/>
+    <w:bookmarkEnd w:id="70"/>
+    <w:bookmarkStart w:id="72" w:name="ref-SFB2019a"/>
     <w:p>
       <w:pPr>
         <w:pStyle w:val="Bibliography"/>
@@ -6641,7 +6917,7 @@
       <w:r>
         <w:t xml:space="preserve"> </w:t>
       </w:r>
-      <w:hyperlink r:id="rId63">
+      <w:hyperlink r:id="rId71">
         <w:r>
           <w:rPr>
             <w:rStyle w:val="Hyperlink"/>
@@ -6653,8 +6929,8 @@
         <w:t xml:space="preserve">.</w:t>
       </w:r>
     </w:p>
-    <w:bookmarkEnd w:id="64"/>
-    <w:bookmarkStart w:id="66" w:name="ref-SFB2020"/>
+    <w:bookmarkEnd w:id="72"/>
+    <w:bookmarkStart w:id="74" w:name="ref-SFB2020"/>
     <w:p>
       <w:pPr>
         <w:pStyle w:val="Bibliography"/>
@@ -6665,7 +6941,7 @@
       <w:r>
         <w:t xml:space="preserve"> </w:t>
       </w:r>
-      <w:hyperlink r:id="rId65">
+      <w:hyperlink r:id="rId73">
         <w:r>
           <w:rPr>
             <w:rStyle w:val="Hyperlink"/>
@@ -6677,8 +6953,8 @@
         <w:t xml:space="preserve">.</w:t>
       </w:r>
     </w:p>
-    <w:bookmarkEnd w:id="66"/>
-    <w:bookmarkStart w:id="68" w:name="ref-Sist2007"/>
+    <w:bookmarkEnd w:id="74"/>
+    <w:bookmarkStart w:id="76" w:name="ref-Sist2007"/>
     <w:p>
       <w:pPr>
         <w:pStyle w:val="Bibliography"/>
@@ -6704,7 +6980,7 @@
       <w:r>
         <w:t xml:space="preserve"> </w:t>
       </w:r>
-      <w:hyperlink r:id="rId67">
+      <w:hyperlink r:id="rId75">
         <w:r>
           <w:rPr>
             <w:rStyle w:val="Hyperlink"/>
@@ -6716,8 +6992,8 @@
         <w:t xml:space="preserve">.</w:t>
       </w:r>
     </w:p>
-    <w:bookmarkEnd w:id="68"/>
-    <w:bookmarkStart w:id="70" w:name="ref-Sist2015"/>
+    <w:bookmarkEnd w:id="76"/>
+    <w:bookmarkStart w:id="78" w:name="ref-Sist2015"/>
     <w:p>
       <w:pPr>
         <w:pStyle w:val="Bibliography"/>
@@ -6743,7 +7019,7 @@
       <w:r>
         <w:t xml:space="preserve"> </w:t>
       </w:r>
-      <w:hyperlink r:id="rId69">
+      <w:hyperlink r:id="rId77">
         <w:r>
           <w:rPr>
             <w:rStyle w:val="Hyperlink"/>
@@ -6755,8 +7031,8 @@
         <w:t xml:space="preserve">.</w:t>
       </w:r>
     </w:p>
-    <w:bookmarkEnd w:id="70"/>
-    <w:bookmarkStart w:id="71" w:name="ref-Verissimo2006"/>
+    <w:bookmarkEnd w:id="78"/>
+    <w:bookmarkStart w:id="79" w:name="ref-Verissimo2006"/>
     <w:p>
       <w:pPr>
         <w:pStyle w:val="Bibliography"/>
@@ -6765,8 +7041,8 @@
         <w:t xml:space="preserve">Verissimo, Adalberto, Carlos M. Souza Jr., Danielle Celentano, Rodney Salomão, Denys Pereira, and Cintia Balieiro. 2006. “Areas para produção florestal manejada: detalhamento do macrozoneamento ecológico econômico do Estado do Pará.”</w:t>
       </w:r>
     </w:p>
-    <w:bookmarkEnd w:id="71"/>
-    <w:bookmarkStart w:id="72" w:name="ref-Vidal2020"/>
+    <w:bookmarkEnd w:id="79"/>
+    <w:bookmarkStart w:id="80" w:name="ref-Vidal2020"/>
     <w:p>
       <w:pPr>
         <w:pStyle w:val="Bibliography"/>
@@ -6787,8 +7063,8 @@
         <w:t xml:space="preserve">, Burleigh D, 1–31.</w:t>
       </w:r>
     </w:p>
-    <w:bookmarkEnd w:id="72"/>
-    <w:bookmarkEnd w:id="73"/>
+    <w:bookmarkEnd w:id="80"/>
+    <w:bookmarkEnd w:id="81"/>
     <w:sectPr/>
   </w:body>
 </w:document>
@@ -7029,6 +7305,9 @@
     <w:abstractNumId w:val="990"/>
   </w:num>
   <w:num w:numId="1001">
+    <w:abstractNumId w:val="991"/>
+  </w:num>
+  <w:num w:numId="1002">
     <w:abstractNumId w:val="991"/>
   </w:num>
 </w:numbering>

</xml_diff>

<commit_message>
new formatting - foreco
</commit_message>
<xml_diff>
--- a/br_concessions.docx
+++ b/br_concessions.docx
@@ -55,7 +55,7 @@
         <w:t xml:space="preserve"> </w:t>
       </w:r>
       <w:r>
-        <w:t xml:space="preserve">(Putz et al. 2008)</w:t>
+        <w:t xml:space="preserve">(Putz et al., 2008)</w:t>
       </w:r>
       <w:r>
         <w:t xml:space="preserve">. Timber harvests in diverse forests are selective because few species are marketable and few trees meet the size and bole quality requirements. In the Amazon, selective logging regulations typically set a rotation cycle of 20 to 35 years with a logging intensity varying from 15 to 30 m</w:t>
@@ -204,7 +204,7 @@
         <w:t xml:space="preserve"> </w:t>
       </w:r>
       <w:r>
-        <w:t xml:space="preserve">(Sist and Ferreira 2007)</w:t>
+        <w:t xml:space="preserve">(Sist and Ferreira, 2007)</w:t>
       </w:r>
       <w:r>
         <w:t xml:space="preserve">. Unfortunately for the goal of sustainability, research reports over the past decades demonstrated that volume recovery rates fall short of this expectation by 50%</w:t>
@@ -213,7 +213,7 @@
         <w:t xml:space="preserve"> </w:t>
       </w:r>
       <w:r>
-        <w:t xml:space="preserve">(reviewed by Putz et al. 2012)</w:t>
+        <w:t xml:space="preserve">(reviewed by Putz et al., 2012)</w:t>
       </w:r>
       <w:r>
         <w:t xml:space="preserve">. A recent simulation of post-logging timber volume recovery rates in the Amazon Basin showed that even with cutting cycles of 65 years and logging intensities of only 20 m</w:t>
@@ -259,7 +259,7 @@
         <w:t xml:space="preserve"> </w:t>
       </w:r>
       <w:r>
-        <w:t xml:space="preserve">(Piponiot et al. 2019)</w:t>
+        <w:t xml:space="preserve">(Piponiot et al., 2019)</w:t>
       </w:r>
       <w:r>
         <w:t xml:space="preserve">. Other researchers showed that current harvest regimes can only be sustained over multiple cycles if high-value slow-growing hardwoods are replaced by fast-growing species with low density wood of little market value</w:t>
@@ -268,7 +268,7 @@
         <w:t xml:space="preserve"> </w:t>
       </w:r>
       <w:r>
-        <w:t xml:space="preserve">(Alder and Silva 2000; Keller et al. 2004; Phillips et al. 2004; Gardingen, Valle, and Thompson 2006; Sist and Ferreira 2007; Schulze, Grogan, and Vidal 2008)</w:t>
+        <w:t xml:space="preserve">(Alder and Silva, 2000; Gardingen et al., 2006; Keller et al., 2004; Phillips et al., 2004; Schulze et al., 2008; Sist and Ferreira, 2007)</w:t>
       </w:r>
       <w:r>
         <w:t xml:space="preserve">. Here we use a timber recovery model</w:t>
@@ -277,7 +277,7 @@
         <w:t xml:space="preserve"> </w:t>
       </w:r>
       <w:r>
-        <w:t xml:space="preserve">(Piponiot et al. 2019)</w:t>
+        <w:t xml:space="preserve">(Piponiot et al., 2019)</w:t>
       </w:r>
       <w:r>
         <w:t xml:space="preserve"> </w:t>
@@ -297,7 +297,7 @@
         <w:t xml:space="preserve"> </w:t>
       </w:r>
       <w:r>
-        <w:t xml:space="preserve">(Brancalion et al. 2018; Finer et al. 2014; Potapov et al. 2017)</w:t>
+        <w:t xml:space="preserve">(Brancalion et al., 2018; Finer et al., 2014; Potapov et al., 2017)</w:t>
       </w:r>
       <w:r>
         <w:t xml:space="preserve"> </w:t>
@@ -309,7 +309,7 @@
         <w:t xml:space="preserve"> </w:t>
       </w:r>
       <w:r>
-        <w:t xml:space="preserve">(Matricardi et al. 2020)</w:t>
+        <w:t xml:space="preserve">(Matricardi et al., 2020)</w:t>
       </w:r>
       <w:r>
         <w:t xml:space="preserve">. This makes difficult to assess the region’s current potential for timber production. What is clear, in contrast, is that without control of illegal logging and improved practices where logging is legal, timber yields from logged forests will decline dramatically</w:t>
@@ -318,7 +318,7 @@
         <w:t xml:space="preserve"> </w:t>
       </w:r>
       <w:r>
-        <w:t xml:space="preserve">(Putz et al. 2012; Piponiot et al. 2019)</w:t>
+        <w:t xml:space="preserve">(Piponiot et al., 2019; Putz et al., 2012)</w:t>
       </w:r>
       <w:r>
         <w:t xml:space="preserve">, decreasing the likelihood of their meeting the demand for timber.</w:t>
@@ -335,7 +335,7 @@
         <w:t xml:space="preserve"> </w:t>
       </w:r>
       <w:r>
-        <w:t xml:space="preserve">(Brazil 2006)</w:t>
+        <w:t xml:space="preserve">(Brazil, 2006)</w:t>
       </w:r>
       <w:r>
         <w:t xml:space="preserve">. The goals are to provide a legal framework for sustainable timber production in Amazonian forests while reducing illegal logging. Forest concessions in the Brazilian Amazon currently cover only 1.6 million ha</w:t>
@@ -344,7 +344,7 @@
         <w:t xml:space="preserve"> </w:t>
       </w:r>
       <w:r>
-        <w:t xml:space="preserve">(SFB 2019a)</w:t>
+        <w:t xml:space="preserve">(SFB, 2019a)</w:t>
       </w:r>
       <w:r>
         <w:t xml:space="preserve">, but the maximum potential area is estimated up to 60 million ha</w:t>
@@ -353,7 +353,7 @@
         <w:t xml:space="preserve"> </w:t>
       </w:r>
       <w:r>
-        <w:t xml:space="preserve">(Bomfim et al. 2016)</w:t>
+        <w:t xml:space="preserve">(Bomfim et al., 2016)</w:t>
       </w:r>
       <w:r>
         <w:t xml:space="preserve">. The current timber production rate from established forest concessions is 221,000 m</w:t>
@@ -382,7 +382,7 @@
         <w:t xml:space="preserve"> </w:t>
       </w:r>
       <w:r>
-        <w:t xml:space="preserve">(SFB 2019a)</w:t>
+        <w:t xml:space="preserve">(SFB, 2019a)</w:t>
       </w:r>
       <w:r>
         <w:t xml:space="preserve">. Given that these concessions are to be managed with a 50 cm minimum cutting diameter (with the exception of</w:t>
@@ -445,7 +445,7 @@
         <w:t xml:space="preserve"> </w:t>
       </w:r>
       <w:r>
-        <w:t xml:space="preserve">(Vidal et al. 2020; SFB 2019a)</w:t>
+        <w:t xml:space="preserve">(SFB, 2019a; Vidal et al., 2020)</w:t>
       </w:r>
       <w:r>
         <w:t xml:space="preserve">.</w:t>
@@ -488,7 +488,7 @@
         <w:t xml:space="preserve"> </w:t>
       </w:r>
       <w:r>
-        <w:t xml:space="preserve">(SFB 2019a)</w:t>
+        <w:t xml:space="preserve">(SFB, 2019a)</w:t>
       </w:r>
       <w:r>
         <w:t xml:space="preserve">. We defined the area of all potential concessions as the area of all public forests that (i) are in the Brazilian Amazon biome, (ii) are designated for sustainable use, and (iii) are not community forests - although community forest management is legal and currently cover around 260.000 ha [REF: Miranda 2020], indigenous territories or military areas (as defined in</w:t>
@@ -527,7 +527,7 @@
           <wp:inline>
             <wp:extent cx="5334000" cy="3333750"/>
             <wp:effectExtent b="0" l="0" r="0" t="0"/>
-            <wp:docPr descr="Figure 1: Forest concessions in the Brazilian Amazon. Current federal concessions are in red; potential concessions (public forests designated for sustainable use) are in blue [retrieved from Brazilian Forest Service and IDEFLOR websites (SFB 2020, 2019b; IDEFLOR-BIO 2021)]." title="" id="1" name="Picture"/>
+            <wp:docPr descr="Figure 1: Forest concessions in the Brazilian Amazon. Current federal concessions are in red; potential concessions (public forests designated for sustainable use) are in blue [retrieved from Brazilian Forest Service and IDEFLOR websites (IDEFLOR-BIO, 2021; SFB, 2020, 2019b)]." title="" id="1" name="Picture"/>
             <a:graphic>
               <a:graphicData uri="http://schemas.openxmlformats.org/drawingml/2006/picture">
                 <pic:pic>
@@ -576,7 +576,7 @@
         <w:t xml:space="preserve"> </w:t>
       </w:r>
       <w:r>
-        <w:t xml:space="preserve">(SFB 2020, 2019b; IDEFLOR-BIO 2021)</w:t>
+        <w:t xml:space="preserve">(IDEFLOR-BIO, 2021; SFB, 2020, 2019b)</w:t>
       </w:r>
       <w:r>
         <w:t xml:space="preserve">].</w:t>
@@ -603,7 +603,7 @@
         <w:t xml:space="preserve"> </w:t>
       </w:r>
       <w:r>
-        <w:t xml:space="preserve">(Piponiot et al. 2018)</w:t>
+        <w:t xml:space="preserve">(Piponiot et al., 2018)</w:t>
       </w:r>
       <w:r>
         <w:t xml:space="preserve">. The VDDE model calculates the volume of all live trees</w:t>
@@ -694,7 +694,7 @@
         <w:t xml:space="preserve"> </w:t>
       </w:r>
       <w:r>
-        <w:t xml:space="preserve">(Sist et al. 2015; Piponiot et al. 2019)</w:t>
+        <w:t xml:space="preserve">(Piponiot et al., 2019; Sist et al., 2015)</w:t>
       </w:r>
       <w:r>
         <w:t xml:space="preserve">. Predictions of commercial volume recovery rates thereby vary with location.</w:t>
@@ -711,7 +711,7 @@
         <w:t xml:space="preserve"> </w:t>
       </w:r>
       <w:r>
-        <w:t xml:space="preserve">(Piponiot et al. 2019)</w:t>
+        <w:t xml:space="preserve">(Piponiot et al., 2019)</w:t>
       </w:r>
       <w:r>
         <w:t xml:space="preserve">. These two steps are sequentially repeated to simulate 1000 years of logging.</w:t>
@@ -819,7 +819,7 @@
         <w:t xml:space="preserve"> </w:t>
       </w:r>
       <w:r>
-        <w:t xml:space="preserve">(Verissimo et al. 2006; Piponiot et al. 2019)</w:t>
+        <w:t xml:space="preserve">(Piponiot et al., 2019; Verissimo et al., 2006)</w:t>
       </w:r>
       <w:r>
         <w:t xml:space="preserve">.</w:t>
@@ -836,7 +836,7 @@
         <w:t xml:space="preserve"> </w:t>
       </w:r>
       <w:r>
-        <w:t xml:space="preserve">(from Piponiot et al. 2019)</w:t>
+        <w:t xml:space="preserve">(from Piponiot et al., 2019)</w:t>
       </w:r>
       <w:r>
         <w:t xml:space="preserve">, and simulating logging cycles with these parameter values. This process is repeated 100 times and summary statistics (medians and 95% credibility intervals) are calculated at each time step.</w:t>
@@ -5403,7 +5403,7 @@
         <w:t xml:space="preserve"> </w:t>
       </w:r>
       <w:r>
-        <w:t xml:space="preserve">(Vidal et al. 2020; SFB 2019a)</w:t>
+        <w:t xml:space="preserve">(SFB, 2019a; Vidal et al., 2020)</w:t>
       </w:r>
       <w:r>
         <w:t xml:space="preserve">. Current concessions cannot come close to satisfying this demand for even one cycle under any scenario (Figure</w:t>
@@ -6014,9 +6014,20 @@
       <w:r>
         <w:t xml:space="preserve">Changing the harvest limits would begin to address the sustained yields question, but would also decrease the annual timber production for the same area. Moreover, even the most intensive scenarios, the area of current concessions is obviously insufficient to reach an annual production of 11 Mm</w:t>
       </w:r>
-      <w:r>
-        <w:t xml:space="preserve">$3^$</w:t>
-      </w:r>
+      <m:oMath>
+        <m:sSup>
+          <m:e>
+            <m:r>
+              <m:t>​</m:t>
+            </m:r>
+          </m:e>
+          <m:sup>
+            <m:r>
+              <m:t>3</m:t>
+            </m:r>
+          </m:sup>
+        </m:sSup>
+      </m:oMath>
       <w:r>
         <w:t xml:space="preserve">.yr</w:t>
       </w:r>
@@ -6133,7 +6144,7 @@
         <w:t xml:space="preserve"> </w:t>
       </w:r>
       <w:r>
-        <w:t xml:space="preserve">(Brazil 1973)</w:t>
+        <w:t xml:space="preserve">(Brazil, 1973)</w:t>
       </w:r>
       <w:r>
         <w:t xml:space="preserve">. This result is encouraging, but it could mean that in the list of commercial species, some may have lower mechanical properties and market prices than the high-value species that were harvested in the first logging cycle. The harvesting and valuation of these new species must involve drastic changes in the entire wood supply chain. One of the first barriers is at the sawmill level: processing a large variety of species with different mechanical properties can pose some technical challenges for sawmills [REF]. In addition, only about 40% of the volume entering the sawmill is processed into lumber, and most of the remaining material is burned or left unused</w:t>
@@ -6142,7 +6153,7 @@
         <w:t xml:space="preserve"> </w:t>
       </w:r>
       <w:r>
-        <w:t xml:space="preserve">(Pereira et al. 2010; De Lima et al. 2020)</w:t>
+        <w:t xml:space="preserve">(De Lima et al., 2020; Pereira et al., 2010)</w:t>
       </w:r>
       <w:r>
         <w:t xml:space="preserve">. Improving the efficiency and diversification of sawmills could therefore help to meet the demand for wood in the Amazon. Changing consumer habits is also a powerful lever to increase the commercial value of some lesser-known wood species, and has been the goal of some advertising campaigns by environmental NGOs</w:t>
@@ -6151,7 +6162,7 @@
         <w:t xml:space="preserve"> </w:t>
       </w:r>
       <w:r>
-        <w:t xml:space="preserve">(FSC 2016)</w:t>
+        <w:t xml:space="preserve">(FSC, 2016)</w:t>
       </w:r>
       <w:r>
         <w:t xml:space="preserve">.</w:t>
@@ -6167,6 +6178,7 @@
     </w:p>
     <w:p>
       <w:pPr>
+        <w:pStyle w:val="Compact"/>
         <w:numPr>
           <w:numId w:val="1002"/>
           <w:ilvl w:val="0"/>
@@ -6178,13 +6190,22 @@
     </w:p>
     <w:p>
       <w:pPr>
-        <w:numPr>
-          <w:numId w:val="1002"/>
-          <w:ilvl w:val="0"/>
-        </w:numPr>
-      </w:pPr>
-      <w:r>
-        <w:t xml:space="preserve">what effects could silviculture have on sustainability? -&gt; needs to be investigated (introduce next paper)</w:t>
+        <w:pStyle w:val="FirstParagraph"/>
+      </w:pPr>
+      <w:r>
+        <w:t xml:space="preserve">One of the main barriers to timber recovery is that in most cases harvested species are long to recover because in the abscence of any human intervention, individual from other species, and in some cases lianas, can take advantage of increased light availability in logging gaps and replace those commercial species. [refs?]. For this reason, many silvicultural treatments have been developped to remove trees (or lianas) overtopping future crop trees, e.g. by poison girdling the overtopping tree [REF]. These treatments have been shown to increase post-logging timber recovery, and can sometimes be done at reasonable prices</w:t>
+      </w:r>
+      <w:r>
+        <w:t xml:space="preserve"> </w:t>
+      </w:r>
+      <w:r>
+        <w:t xml:space="preserve">(Mills et al., 2019; Roopsind et al., 2018)</w:t>
+      </w:r>
+      <w:r>
+        <w:t xml:space="preserve"> </w:t>
+      </w:r>
+      <w:r>
+        <w:t xml:space="preserve">[other refs]. These treatments have however rarely been applied in the tropics [REF], reasons xxx [REF]. There is thus a need to evaluate the potential of silvicultural treatments for increasing timber production in forest concessions.</w:t>
       </w:r>
     </w:p>
     <w:p>
@@ -6197,73 +6218,29 @@
       </w:r>
       <w:bookmarkEnd w:id="31"/>
     </w:p>
-    <w:bookmarkStart w:id="81" w:name="refs"/>
-    <w:bookmarkStart w:id="33" w:name="ref-Alder2000"/>
+    <w:bookmarkStart w:id="78" w:name="refs"/>
+    <w:bookmarkStart w:id="32" w:name="ref-Alder2000"/>
     <w:p>
       <w:pPr>
         <w:pStyle w:val="Bibliography"/>
       </w:pPr>
       <w:r>
-        <w:t xml:space="preserve">Alder, D, and Jnm Silva. 2000. “An empirical cohort model for management of TerraFirme forests in the Brazilian Amazon.”</w:t>
-      </w:r>
-      <w:r>
-        <w:t xml:space="preserve"> </w:t>
-      </w:r>
-      <w:r>
-        <w:rPr>
-          <w:i/>
-        </w:rPr>
-        <w:t xml:space="preserve">Forest Ecology and Management</w:t>
-      </w:r>
-      <w:r>
-        <w:t xml:space="preserve"> </w:t>
-      </w:r>
-      <w:r>
-        <w:t xml:space="preserve">130: 141–57.</w:t>
-      </w:r>
-      <w:r>
-        <w:t xml:space="preserve"> </w:t>
-      </w:r>
-      <w:hyperlink r:id="rId32">
-        <w:r>
-          <w:rPr>
-            <w:rStyle w:val="Hyperlink"/>
-          </w:rPr>
-          <w:t xml:space="preserve">http://linkinghub.elsevier.com/retrieve/pii/S0378112799001966</w:t>
-        </w:r>
-      </w:hyperlink>
-      <w:r>
-        <w:t xml:space="preserve">.</w:t>
+        <w:t xml:space="preserve">Alder, D., Silva, J., 2000. An empirical cohort model for management of TerraFirme forests in the Brazilian Amazon. Forest Ecology and Management 130, 141–157.</w:t>
       </w:r>
     </w:p>
-    <w:bookmarkEnd w:id="33"/>
-    <w:bookmarkStart w:id="35" w:name="ref-Bomfim2016"/>
+    <w:bookmarkEnd w:id="32"/>
+    <w:bookmarkStart w:id="34" w:name="ref-Bomfim2016"/>
     <w:p>
       <w:pPr>
         <w:pStyle w:val="Bibliography"/>
       </w:pPr>
       <w:r>
-        <w:t xml:space="preserve">Bomfim, Sergio Luiz do, Alexandre Louis de Almeida D’Avignon, Álvaro Nogueira de Souza, Paulo José Prudente de Fontes, and Maísa Santos Joaquim. 2016. “O potencial da concessão de florestas públicas para o desenvolvimento socioeconômico e geração de emprego na Amazônia Legal.”</w:t>
-      </w:r>
-      <w:r>
-        <w:t xml:space="preserve"> </w:t>
-      </w:r>
-      <w:r>
-        <w:rPr>
-          <w:i/>
-        </w:rPr>
-        <w:t xml:space="preserve">Revista Do Serviço Público</w:t>
-      </w:r>
-      <w:r>
-        <w:t xml:space="preserve"> </w:t>
-      </w:r>
-      <w:r>
-        <w:t xml:space="preserve">67 (4): 649–70.</w:t>
-      </w:r>
-      <w:r>
-        <w:t xml:space="preserve"> </w:t>
-      </w:r>
-      <w:hyperlink r:id="rId34">
+        <w:t xml:space="preserve">Bomfim, S.L. do, D’Avignon, A.L. de A., Souza, Á.N. de, Fontes, P.J.P. de, Joaquim, M.S., 2016. O potencial da concessão de florestas públicas para o desenvolvimento socioeconômico e geração de emprego na Amazônia Legal. Revista do Serviço Público 67, 649–670.</w:t>
+      </w:r>
+      <w:r>
+        <w:t xml:space="preserve"> </w:t>
+      </w:r>
+      <w:hyperlink r:id="rId33">
         <w:r>
           <w:rPr>
             <w:rStyle w:val="Hyperlink"/>
@@ -6271,38 +6248,20 @@
           <w:t xml:space="preserve">https://doi.org/10.21874/rsp.v67i4.759</w:t>
         </w:r>
       </w:hyperlink>
-      <w:r>
-        <w:t xml:space="preserve">.</w:t>
-      </w:r>
     </w:p>
-    <w:bookmarkEnd w:id="35"/>
-    <w:bookmarkStart w:id="37" w:name="ref-Brancalion2018"/>
+    <w:bookmarkEnd w:id="34"/>
+    <w:bookmarkStart w:id="36" w:name="ref-Brancalion2018"/>
     <w:p>
       <w:pPr>
         <w:pStyle w:val="Bibliography"/>
       </w:pPr>
       <w:r>
-        <w:t xml:space="preserve">Brancalion, Pedro H. S., Danilo R. A. de Almeida, Edson Vidal, Paulo G. Molin, Vanessa E. Sontag, Saulo E. X. F. Souza, and Mark D. Schulze. 2018. “Fake legal logging in the Brazilian Amazon.”</w:t>
-      </w:r>
-      <w:r>
-        <w:t xml:space="preserve"> </w:t>
-      </w:r>
-      <w:r>
-        <w:rPr>
-          <w:i/>
-        </w:rPr>
-        <w:t xml:space="preserve">Science Advances</w:t>
-      </w:r>
-      <w:r>
-        <w:t xml:space="preserve"> </w:t>
-      </w:r>
-      <w:r>
-        <w:t xml:space="preserve">4 (8): eaat1192.</w:t>
-      </w:r>
-      <w:r>
-        <w:t xml:space="preserve"> </w:t>
-      </w:r>
-      <w:hyperlink r:id="rId36">
+        <w:t xml:space="preserve">Brancalion, P.H.S., Almeida, D.R.A. de, Vidal, E., Molin, P.G., Sontag, V.E., Souza, S.E.X.F., Schulze, M.D., 2018. Fake legal logging in the Brazilian Amazon. Science Advances 4, eaat1192.</w:t>
+      </w:r>
+      <w:r>
+        <w:t xml:space="preserve"> </w:t>
+      </w:r>
+      <w:hyperlink r:id="rId35">
         <w:r>
           <w:rPr>
             <w:rStyle w:val="Hyperlink"/>
@@ -6310,8 +6269,15 @@
           <w:t xml:space="preserve">https://doi.org/10.1126/sciadv.aat1192</w:t>
         </w:r>
       </w:hyperlink>
-      <w:r>
-        <w:t xml:space="preserve">.</w:t>
+    </w:p>
+    <w:bookmarkEnd w:id="36"/>
+    <w:bookmarkStart w:id="37" w:name="ref-Brazil2006"/>
+    <w:p>
+      <w:pPr>
+        <w:pStyle w:val="Bibliography"/>
+      </w:pPr>
+      <w:r>
+        <w:t xml:space="preserve">Brazil, 2006. Lei n 11.284/2006. Dispõe sobre a lei gestão de florestas públicas para a produção sustentável; institui, na estrutura do Ministério do Meio Ambiente, o Serviço Florestal Brasileiro - SFB; cria o Fundo Nacional de Desenvolvimento Flores- tal - FNDF; e dá.</w:t>
       </w:r>
     </w:p>
     <w:bookmarkEnd w:id="37"/>
@@ -6321,73 +6287,22 @@
         <w:pStyle w:val="Bibliography"/>
       </w:pPr>
       <w:r>
-        <w:t xml:space="preserve">Brazil. 1973. “Projeto RadamBrasil. Levantamento de Recursos Naturais.” In</w:t>
-      </w:r>
-      <w:r>
-        <w:t xml:space="preserve"> </w:t>
-      </w:r>
-      <w:r>
-        <w:rPr>
-          <w:i/>
-        </w:rPr>
-        <w:t xml:space="preserve">Ministério Das Minas E Energia. Departamento Nacional de Produção Mineral, Rio de Janeiro, Brazil</w:t>
-      </w:r>
-      <w:r>
-        <w:t xml:space="preserve">.</w:t>
+        <w:t xml:space="preserve">Brazil, 1973. Projeto RadamBrasil. Levantamento de Recursos Naturais., in: Ministério Das Minas E Energia. Departamento Nacional de Produção Mineral, Rio de Janeiro, Brazil.</w:t>
       </w:r>
     </w:p>
     <w:bookmarkEnd w:id="38"/>
-    <w:bookmarkStart w:id="40" w:name="ref-Brazil2006"/>
+    <w:bookmarkStart w:id="40" w:name="ref-DeLima2020"/>
     <w:p>
       <w:pPr>
         <w:pStyle w:val="Bibliography"/>
       </w:pPr>
       <w:r>
-        <w:t xml:space="preserve">———. 2006. “Lei n 11.284/2006. Dispõe sobre a lei gestão de florestas públicas para a produção sustentável; institui, na estrutura do Ministério do Meio Ambiente, o Serviço Florestal Brasileiro - SFB; cria o Fundo Nacional de Desenvolvimento Flores- tal - FNDF; e dá.”</w:t>
+        <w:t xml:space="preserve">De Lima, R.B., Ferreira, R.L.C., Da Silva, J.A.A., Guedes, M.C., Da Silva, D.A.S., Oliveira, C.P.D., Rabelo, F.G., Silva, L.F.D.C., 2020. Effect of species and log diameter on the volumetric yield of lumber in northern Brazilian Amazonia: preliminary results. Journal of Sustainable Forestry 39, 283–299.</w:t>
       </w:r>
       <w:r>
         <w:t xml:space="preserve"> </w:t>
       </w:r>
       <w:hyperlink r:id="rId39">
-        <w:r>
-          <w:rPr>
-            <w:rStyle w:val="Hyperlink"/>
-          </w:rPr>
-          <w:t xml:space="preserve">http://www.planalto.gov.br/ccivil{\_}03/{\_}Ato2004-2006/2006/Lei/L11284.htm</w:t>
-        </w:r>
-      </w:hyperlink>
-      <w:r>
-        <w:t xml:space="preserve">.</w:t>
-      </w:r>
-    </w:p>
-    <w:bookmarkEnd w:id="40"/>
-    <w:bookmarkStart w:id="42" w:name="ref-DeLima2020"/>
-    <w:p>
-      <w:pPr>
-        <w:pStyle w:val="Bibliography"/>
-      </w:pPr>
-      <w:r>
-        <w:t xml:space="preserve">De Lima, Robson Borges, Rinaldo Luiz Caraciolo Ferreira, José Antônio Aleixo Da Silva, Marcelino Carneiro Guedes, Diego Armando Silva Da Silva, Cinthia Pereira De Oliveira, Fernando Galvão Rabelo, and Luiz Fernando Da Cruz Silva. 2020. “Effect of species and log diameter on the volumetric yield of lumber in northern Brazilian Amazonia: preliminary results.”</w:t>
-      </w:r>
-      <w:r>
-        <w:t xml:space="preserve"> </w:t>
-      </w:r>
-      <w:r>
-        <w:rPr>
-          <w:i/>
-        </w:rPr>
-        <w:t xml:space="preserve">Journal of Sustainable Forestry</w:t>
-      </w:r>
-      <w:r>
-        <w:t xml:space="preserve"> </w:t>
-      </w:r>
-      <w:r>
-        <w:t xml:space="preserve">39 (3): 283–99.</w:t>
-      </w:r>
-      <w:r>
-        <w:t xml:space="preserve"> </w:t>
-      </w:r>
-      <w:hyperlink r:id="rId41">
         <w:r>
           <w:rPr>
             <w:rStyle w:val="Hyperlink"/>
@@ -6395,38 +6310,20 @@
           <w:t xml:space="preserve">https://doi.org/10.1080/10549811.2019.1636661</w:t>
         </w:r>
       </w:hyperlink>
-      <w:r>
-        <w:t xml:space="preserve">.</w:t>
-      </w:r>
     </w:p>
-    <w:bookmarkEnd w:id="42"/>
-    <w:bookmarkStart w:id="44" w:name="ref-Finer2014"/>
+    <w:bookmarkEnd w:id="40"/>
+    <w:bookmarkStart w:id="42" w:name="ref-Finer2014"/>
     <w:p>
       <w:pPr>
         <w:pStyle w:val="Bibliography"/>
       </w:pPr>
       <w:r>
-        <w:t xml:space="preserve">Finer, Matt, Clinton N. Jenkins, Melissa A Blue Sky, and Justin Pine. 2014. “Logging Concessions Enable Illegal Logging Crisis in the Peruvian Amazon.”</w:t>
-      </w:r>
-      <w:r>
-        <w:t xml:space="preserve"> </w:t>
-      </w:r>
-      <w:r>
-        <w:rPr>
-          <w:i/>
-        </w:rPr>
-        <w:t xml:space="preserve">Scientific Reports</w:t>
-      </w:r>
-      <w:r>
-        <w:t xml:space="preserve"> </w:t>
-      </w:r>
-      <w:r>
-        <w:t xml:space="preserve">4 (4719): 1–6.</w:t>
-      </w:r>
-      <w:r>
-        <w:t xml:space="preserve"> </w:t>
-      </w:r>
-      <w:hyperlink r:id="rId43">
+        <w:t xml:space="preserve">Finer, M., Jenkins, C.N., Sky, M.A.B., Pine, J., 2014. Logging Concessions Enable Illegal Logging Crisis in the Peruvian Amazon. Scientific reports 4, 1–6.</w:t>
+      </w:r>
+      <w:r>
+        <w:t xml:space="preserve"> </w:t>
+      </w:r>
+      <w:hyperlink r:id="rId41">
         <w:r>
           <w:rPr>
             <w:rStyle w:val="Hyperlink"/>
@@ -6434,62 +6331,30 @@
           <w:t xml:space="preserve">https://doi.org/10.1038/srep04719</w:t>
         </w:r>
       </w:hyperlink>
-      <w:r>
-        <w:t xml:space="preserve">.</w:t>
-      </w:r>
     </w:p>
-    <w:bookmarkEnd w:id="44"/>
-    <w:bookmarkStart w:id="46" w:name="ref-FSC2016"/>
+    <w:bookmarkEnd w:id="42"/>
+    <w:bookmarkStart w:id="43" w:name="ref-FSC2016"/>
     <w:p>
       <w:pPr>
         <w:pStyle w:val="Bibliography"/>
       </w:pPr>
       <w:r>
-        <w:t xml:space="preserve">FSC. 2016. “Lesser Known Timber Species.”</w:t>
-      </w:r>
-      <w:r>
-        <w:t xml:space="preserve"> </w:t>
-      </w:r>
-      <w:hyperlink r:id="rId45">
-        <w:r>
-          <w:rPr>
-            <w:rStyle w:val="Hyperlink"/>
-          </w:rPr>
-          <w:t xml:space="preserve">http://www.lesserknowntimberspecies.com/</w:t>
-        </w:r>
-      </w:hyperlink>
-      <w:r>
-        <w:t xml:space="preserve">.</w:t>
+        <w:t xml:space="preserve">FSC, 2016. Lesser Known Timber Species.</w:t>
       </w:r>
     </w:p>
-    <w:bookmarkEnd w:id="46"/>
-    <w:bookmarkStart w:id="48" w:name="ref-VanGardingen2006"/>
+    <w:bookmarkEnd w:id="43"/>
+    <w:bookmarkStart w:id="45" w:name="ref-VanGardingen2006"/>
     <w:p>
       <w:pPr>
         <w:pStyle w:val="Bibliography"/>
       </w:pPr>
       <w:r>
-        <w:t xml:space="preserve">Gardingen, Paul R. van, Denis Valle, and Ian Thompson. 2006. “Evaluation of yield regulation options for primary forest in Tapaj??s National Forest, Brazil.”</w:t>
-      </w:r>
-      <w:r>
-        <w:t xml:space="preserve"> </w:t>
-      </w:r>
-      <w:r>
-        <w:rPr>
-          <w:i/>
-        </w:rPr>
-        <w:t xml:space="preserve">Forest Ecology and Management</w:t>
-      </w:r>
-      <w:r>
-        <w:t xml:space="preserve"> </w:t>
-      </w:r>
-      <w:r>
-        <w:t xml:space="preserve">231 (1-3): 184–95.</w:t>
-      </w:r>
-      <w:r>
-        <w:t xml:space="preserve"> </w:t>
-      </w:r>
-      <w:hyperlink r:id="rId47">
+        <w:t xml:space="preserve">Gardingen, P.R. van, Valle, D., Thompson, I., 2006. Evaluation of yield regulation options for primary forest in Tapaj??s National Forest, Brazil. Forest Ecology and Management 231, 184–195.</w:t>
+      </w:r>
+      <w:r>
+        <w:t xml:space="preserve"> </w:t>
+      </w:r>
+      <w:hyperlink r:id="rId44">
         <w:r>
           <w:rPr>
             <w:rStyle w:val="Hyperlink"/>
@@ -6497,62 +6362,30 @@
           <w:t xml:space="preserve">https://doi.org/10.1016/j.foreco.2006.05.047</w:t>
         </w:r>
       </w:hyperlink>
-      <w:r>
-        <w:t xml:space="preserve">.</w:t>
-      </w:r>
     </w:p>
-    <w:bookmarkEnd w:id="48"/>
-    <w:bookmarkStart w:id="50" w:name="ref-IDEFLOR2020"/>
+    <w:bookmarkEnd w:id="45"/>
+    <w:bookmarkStart w:id="46" w:name="ref-IDEFLOR2020"/>
     <w:p>
       <w:pPr>
         <w:pStyle w:val="Bibliography"/>
       </w:pPr>
       <w:r>
-        <w:t xml:space="preserve">IDEFLOR-BIO. 2021. “Contratos de Concessão Florestal.”</w:t>
-      </w:r>
-      <w:r>
-        <w:t xml:space="preserve"> </w:t>
-      </w:r>
-      <w:hyperlink r:id="rId49">
-        <w:r>
-          <w:rPr>
-            <w:rStyle w:val="Hyperlink"/>
-          </w:rPr>
-          <w:t xml:space="preserve">https://ideflorbio.pa.gov.br/contratos-de-concessao-florestal/</w:t>
-        </w:r>
-      </w:hyperlink>
-      <w:r>
-        <w:t xml:space="preserve">.</w:t>
+        <w:t xml:space="preserve">IDEFLOR-BIO, 2021. Contratos de Concessão Florestal.</w:t>
       </w:r>
     </w:p>
-    <w:bookmarkEnd w:id="50"/>
-    <w:bookmarkStart w:id="52" w:name="ref-Keller2004"/>
+    <w:bookmarkEnd w:id="46"/>
+    <w:bookmarkStart w:id="48" w:name="ref-Keller2004"/>
     <w:p>
       <w:pPr>
         <w:pStyle w:val="Bibliography"/>
       </w:pPr>
       <w:r>
-        <w:t xml:space="preserve">Keller, Michael, Michael Palace, Gregory P. Asner, Rodrigo Pereira, and Jose Natalino M. Silva. 2004. “Coarse woody debris in undisturbed and logged forests in the eastern Brazilian Amazon.”</w:t>
-      </w:r>
-      <w:r>
-        <w:t xml:space="preserve"> </w:t>
-      </w:r>
-      <w:r>
-        <w:rPr>
-          <w:i/>
-        </w:rPr>
-        <w:t xml:space="preserve">Global Change Biology</w:t>
-      </w:r>
-      <w:r>
-        <w:t xml:space="preserve"> </w:t>
-      </w:r>
-      <w:r>
-        <w:t xml:space="preserve">10 (5): 784–95.</w:t>
-      </w:r>
-      <w:r>
-        <w:t xml:space="preserve"> </w:t>
-      </w:r>
-      <w:hyperlink r:id="rId51">
+        <w:t xml:space="preserve">Keller, M., Palace, M., Asner, G.P., Pereira, R., Silva, J.N.M., 2004. Coarse woody debris in undisturbed and logged forests in the eastern Brazilian Amazon. Global Change Biology 10, 784–795.</w:t>
+      </w:r>
+      <w:r>
+        <w:t xml:space="preserve"> </w:t>
+      </w:r>
+      <w:hyperlink r:id="rId47">
         <w:r>
           <w:rPr>
             <w:rStyle w:val="Hyperlink"/>
@@ -6560,38 +6393,20 @@
           <w:t xml:space="preserve">https://doi.org/10.1111/j.1529-8817.2003.00770.x</w:t>
         </w:r>
       </w:hyperlink>
-      <w:r>
-        <w:t xml:space="preserve">.</w:t>
-      </w:r>
     </w:p>
-    <w:bookmarkEnd w:id="52"/>
-    <w:bookmarkStart w:id="54" w:name="ref-Matricardi2020"/>
+    <w:bookmarkEnd w:id="48"/>
+    <w:bookmarkStart w:id="50" w:name="ref-Matricardi2020"/>
     <w:p>
       <w:pPr>
         <w:pStyle w:val="Bibliography"/>
       </w:pPr>
       <w:r>
-        <w:t xml:space="preserve">Matricardi, Eraldo Aparecido Trondoli, David Lewis Skole, Olívia Bueno Costa, Marcos Antonio Pedlowski, Jay Howard Samek, and Eder Pereira Miguel. 2020. “Long-term forest degradation surpasses deforestation in the Brazilian Amazon.”</w:t>
-      </w:r>
-      <w:r>
-        <w:t xml:space="preserve"> </w:t>
-      </w:r>
-      <w:r>
-        <w:rPr>
-          <w:i/>
-        </w:rPr>
-        <w:t xml:space="preserve">Science</w:t>
-      </w:r>
-      <w:r>
-        <w:t xml:space="preserve"> </w:t>
-      </w:r>
-      <w:r>
-        <w:t xml:space="preserve">369 (6509): 1378–82.</w:t>
-      </w:r>
-      <w:r>
-        <w:t xml:space="preserve"> </w:t>
-      </w:r>
-      <w:hyperlink r:id="rId53">
+        <w:t xml:space="preserve">Matricardi, E.A.T., Skole, D.L., Costa, O.B., Pedlowski, M.A., Samek, J.H., Miguel, E.P., 2020. Long-term forest degradation surpasses deforestation in the Brazilian Amazon. Science 369, 1378–1382.</w:t>
+      </w:r>
+      <w:r>
+        <w:t xml:space="preserve"> </w:t>
+      </w:r>
+      <w:hyperlink r:id="rId49">
         <w:r>
           <w:rPr>
             <w:rStyle w:val="Hyperlink"/>
@@ -6599,60 +6414,51 @@
           <w:t xml:space="preserve">https://doi.org/10.1126/SCIENCE.ABB3021</w:t>
         </w:r>
       </w:hyperlink>
-      <w:r>
-        <w:t xml:space="preserve">.</w:t>
-      </w:r>
     </w:p>
-    <w:bookmarkEnd w:id="54"/>
-    <w:bookmarkStart w:id="55" w:name="ref-Pereira2010"/>
+    <w:bookmarkEnd w:id="50"/>
+    <w:bookmarkStart w:id="52" w:name="ref-Mills2019"/>
     <w:p>
       <w:pPr>
         <w:pStyle w:val="Bibliography"/>
       </w:pPr>
       <w:r>
-        <w:t xml:space="preserve">Pereira, Denys, Daniel Santos, Mariana Vedovedo, Jayme Guimarães, and Adalberto Veríssimo. 2010.</w:t>
-      </w:r>
-      <w:r>
-        <w:t xml:space="preserve"> </w:t>
-      </w:r>
-      <w:r>
-        <w:rPr>
-          <w:i/>
-        </w:rPr>
-        <w:t xml:space="preserve">Fatos florestais da Amazônia 2010</w:t>
-      </w:r>
-      <w:r>
-        <w:t xml:space="preserve">.</w:t>
-      </w:r>
+        <w:t xml:space="preserve">Mills, D.J., Bohlman, S.A., Putz, F.E., Andreu, M.G., 2019. Liberation of future crop trees from lianas in Belize: Completeness, costs, and timber-yield benefits. Forest Ecology and Management 439, 97–104.</w:t>
+      </w:r>
+      <w:r>
+        <w:t xml:space="preserve"> </w:t>
+      </w:r>
+      <w:hyperlink r:id="rId51">
+        <w:r>
+          <w:rPr>
+            <w:rStyle w:val="Hyperlink"/>
+          </w:rPr>
+          <w:t xml:space="preserve">https://doi.org/10.1016/j.foreco.2019.02.023</w:t>
+        </w:r>
+      </w:hyperlink>
     </w:p>
-    <w:bookmarkEnd w:id="55"/>
-    <w:bookmarkStart w:id="57" w:name="ref-Phillips2004"/>
+    <w:bookmarkEnd w:id="52"/>
+    <w:bookmarkStart w:id="53" w:name="ref-Pereira2010"/>
     <w:p>
       <w:pPr>
         <w:pStyle w:val="Bibliography"/>
       </w:pPr>
       <w:r>
-        <w:t xml:space="preserve">Phillips, P. D, C. P de Azevedo, B. Degen, I. S Thompson, J. N. M Silva, and P. R van Gardingen. 2004. “An individual-based spatially explicit simulation model for strategic forest management planning in the eastern Amazon.”</w:t>
-      </w:r>
-      <w:r>
-        <w:t xml:space="preserve"> </w:t>
-      </w:r>
-      <w:r>
-        <w:rPr>
-          <w:i/>
-        </w:rPr>
-        <w:t xml:space="preserve">Ecological Modelling</w:t>
-      </w:r>
-      <w:r>
-        <w:t xml:space="preserve"> </w:t>
-      </w:r>
-      <w:r>
-        <w:t xml:space="preserve">173 (4): 335–54.</w:t>
-      </w:r>
-      <w:r>
-        <w:t xml:space="preserve"> </w:t>
-      </w:r>
-      <w:hyperlink r:id="rId56">
+        <w:t xml:space="preserve">Pereira, D., Santos, D., Vedovedo, M., Guimarães, J., Veríssimo, A., 2010. Fatos florestais da Amazônia 2010.</w:t>
+      </w:r>
+    </w:p>
+    <w:bookmarkEnd w:id="53"/>
+    <w:bookmarkStart w:id="55" w:name="ref-Phillips2004"/>
+    <w:p>
+      <w:pPr>
+        <w:pStyle w:val="Bibliography"/>
+      </w:pPr>
+      <w:r>
+        <w:t xml:space="preserve">Phillips, P.D., Azevedo, C.P. de, Degen, B., Thompson, I.S., Silva, J.N.M., Gardingen, P.R. van, 2004. An individual-based spatially explicit simulation model for strategic forest management planning in the eastern Amazon. Ecological Modelling 173, 335–354.</w:t>
+      </w:r>
+      <w:r>
+        <w:t xml:space="preserve"> </w:t>
+      </w:r>
+      <w:hyperlink r:id="rId54">
         <w:r>
           <w:rPr>
             <w:rStyle w:val="Hyperlink"/>
@@ -6660,38 +6466,20 @@
           <w:t xml:space="preserve">https://doi.org/10.1016/j.ecolmodel.2003.09.023</w:t>
         </w:r>
       </w:hyperlink>
-      <w:r>
-        <w:t xml:space="preserve">.</w:t>
-      </w:r>
     </w:p>
-    <w:bookmarkEnd w:id="57"/>
-    <w:bookmarkStart w:id="59" w:name="ref-Piponiot2018"/>
+    <w:bookmarkEnd w:id="55"/>
+    <w:bookmarkStart w:id="57" w:name="ref-Piponiot2018"/>
     <w:p>
       <w:pPr>
         <w:pStyle w:val="Bibliography"/>
       </w:pPr>
       <w:r>
-        <w:t xml:space="preserve">Piponiot, Camille, Géraldine Derroire, Laurent Descroix, Lucas Mazzei, Ervan Rutishauser, Plinio Sist, and Bruno Hérault. 2018. “Assessing timber volume recovery after disturbance in tropical forests – A new modelling framework.”</w:t>
-      </w:r>
-      <w:r>
-        <w:t xml:space="preserve"> </w:t>
-      </w:r>
-      <w:r>
-        <w:rPr>
-          <w:i/>
-        </w:rPr>
-        <w:t xml:space="preserve">Ecological Modelling</w:t>
-      </w:r>
-      <w:r>
-        <w:t xml:space="preserve"> </w:t>
-      </w:r>
-      <w:r>
-        <w:t xml:space="preserve">384 (July): 353–69.</w:t>
-      </w:r>
-      <w:r>
-        <w:t xml:space="preserve"> </w:t>
-      </w:r>
-      <w:hyperlink r:id="rId58">
+        <w:t xml:space="preserve">Piponiot, C., Derroire, G., Descroix, L., Mazzei, L., Rutishauser, E., Sist, P., Hérault, B., 2018. Assessing timber volume recovery after disturbance in tropical forests – A new modelling framework. Ecological Modelling 384, 353–369.</w:t>
+      </w:r>
+      <w:r>
+        <w:t xml:space="preserve"> </w:t>
+      </w:r>
+      <w:hyperlink r:id="rId56">
         <w:r>
           <w:rPr>
             <w:rStyle w:val="Hyperlink"/>
@@ -6699,38 +6487,20 @@
           <w:t xml:space="preserve">https://doi.org/10.1016/j.ecolmodel.2018.05.023</w:t>
         </w:r>
       </w:hyperlink>
-      <w:r>
-        <w:t xml:space="preserve">.</w:t>
-      </w:r>
     </w:p>
-    <w:bookmarkEnd w:id="59"/>
-    <w:bookmarkStart w:id="61" w:name="ref-Piponiot2019"/>
+    <w:bookmarkEnd w:id="57"/>
+    <w:bookmarkStart w:id="59" w:name="ref-Piponiot2019"/>
     <w:p>
       <w:pPr>
         <w:pStyle w:val="Bibliography"/>
       </w:pPr>
       <w:r>
-        <w:t xml:space="preserve">Piponiot, Camille, Edna Rödig, Francis E Putz, Ervan Rutishauser, Plinio Sist, Nataly Ascarrunz, Lilian Blanc, et al. 2019. “Can timber provision from Amazonian production forests be sustainable?”</w:t>
-      </w:r>
-      <w:r>
-        <w:t xml:space="preserve"> </w:t>
-      </w:r>
-      <w:r>
-        <w:rPr>
-          <w:i/>
-        </w:rPr>
-        <w:t xml:space="preserve">Environmental Research Letters</w:t>
-      </w:r>
-      <w:r>
-        <w:t xml:space="preserve"> </w:t>
-      </w:r>
-      <w:r>
-        <w:t xml:space="preserve">14 (6): 064014.</w:t>
-      </w:r>
-      <w:r>
-        <w:t xml:space="preserve"> </w:t>
-      </w:r>
-      <w:hyperlink r:id="rId60">
+        <w:t xml:space="preserve">Piponiot, C., Rödig, E., Putz, F.E., Rutishauser, E., Sist, P., Ascarrunz, N., Blanc, L., Derroire, G., Descroix, L., Guedes, M.C., Coronado, E.H., Huth, A., Kanashiro, M., Licona, J.C., Mazzei, L., D’Oliveira, M.V.N., Peña-Claros, M., Rodney, K., Shenkin, A., Souza, C.R. de, Vidal, E., West, T.A.P., Wortel, V., Hérault, B., 2019. Can timber provision from Amazonian production forests be sustainable? Environmental Research Letters 14, 064014.</w:t>
+      </w:r>
+      <w:r>
+        <w:t xml:space="preserve"> </w:t>
+      </w:r>
+      <w:hyperlink r:id="rId58">
         <w:r>
           <w:rPr>
             <w:rStyle w:val="Hyperlink"/>
@@ -6738,38 +6508,20 @@
           <w:t xml:space="preserve">https://doi.org/10.1088/1748-9326/ab195e</w:t>
         </w:r>
       </w:hyperlink>
-      <w:r>
-        <w:t xml:space="preserve">.</w:t>
-      </w:r>
     </w:p>
-    <w:bookmarkEnd w:id="61"/>
-    <w:bookmarkStart w:id="63" w:name="ref-Potapov2017"/>
+    <w:bookmarkEnd w:id="59"/>
+    <w:bookmarkStart w:id="61" w:name="ref-Potapov2017"/>
     <w:p>
       <w:pPr>
         <w:pStyle w:val="Bibliography"/>
       </w:pPr>
       <w:r>
-        <w:t xml:space="preserve">Potapov, Peter, Matthew C. Hansen, Lars Laestadius, Svetlana Turubanova, Alexey Yaroshenko, Christoph Thies, Wynet Smith, et al. 2017. “The last frontiers of wilderness: Tracking loss of intact forest landscapes from 2000 to 2013.”</w:t>
-      </w:r>
-      <w:r>
-        <w:t xml:space="preserve"> </w:t>
-      </w:r>
-      <w:r>
-        <w:rPr>
-          <w:i/>
-        </w:rPr>
-        <w:t xml:space="preserve">Science Advances</w:t>
-      </w:r>
-      <w:r>
-        <w:t xml:space="preserve"> </w:t>
-      </w:r>
-      <w:r>
-        <w:t xml:space="preserve">3 (1): e1600821.</w:t>
-      </w:r>
-      <w:r>
-        <w:t xml:space="preserve"> </w:t>
-      </w:r>
-      <w:hyperlink r:id="rId62">
+        <w:t xml:space="preserve">Potapov, P., Hansen, M.C., Laestadius, L., Turubanova, S., Yaroshenko, A., Thies, C., Smith, W., Zhuravleva, I., Komarova, A., Minnemeyer, S., Esipova, E., 2017. The last frontiers of wilderness: Tracking loss of intact forest landscapes from 2000 to 2013. Science Advances 3, e1600821.</w:t>
+      </w:r>
+      <w:r>
+        <w:t xml:space="preserve"> </w:t>
+      </w:r>
+      <w:hyperlink r:id="rId60">
         <w:r>
           <w:rPr>
             <w:rStyle w:val="Hyperlink"/>
@@ -6777,38 +6529,20 @@
           <w:t xml:space="preserve">https://doi.org/10.1126/sciadv.1600821</w:t>
         </w:r>
       </w:hyperlink>
-      <w:r>
-        <w:t xml:space="preserve">.</w:t>
-      </w:r>
     </w:p>
-    <w:bookmarkEnd w:id="63"/>
-    <w:bookmarkStart w:id="65" w:name="ref-Putz2008"/>
+    <w:bookmarkEnd w:id="61"/>
+    <w:bookmarkStart w:id="63" w:name="ref-Putz2008"/>
     <w:p>
       <w:pPr>
         <w:pStyle w:val="Bibliography"/>
       </w:pPr>
       <w:r>
-        <w:t xml:space="preserve">Putz, F. E., P. Sist, T. Fredericksen, and D. Dykstra. 2008. “Reduced-impact logging: Challenges and opportunities.”</w:t>
-      </w:r>
-      <w:r>
-        <w:t xml:space="preserve"> </w:t>
-      </w:r>
-      <w:r>
-        <w:rPr>
-          <w:i/>
-        </w:rPr>
-        <w:t xml:space="preserve">Forest Ecology and Management</w:t>
-      </w:r>
-      <w:r>
-        <w:t xml:space="preserve"> </w:t>
-      </w:r>
-      <w:r>
-        <w:t xml:space="preserve">256 (7): 1427–33.</w:t>
-      </w:r>
-      <w:r>
-        <w:t xml:space="preserve"> </w:t>
-      </w:r>
-      <w:hyperlink r:id="rId64">
+        <w:t xml:space="preserve">Putz, F.E., Sist, P., Fredericksen, T., Dykstra, D., 2008. Reduced-impact logging: Challenges and opportunities. Forest Ecology and Management 256, 1427–1433.</w:t>
+      </w:r>
+      <w:r>
+        <w:t xml:space="preserve"> </w:t>
+      </w:r>
+      <w:hyperlink r:id="rId62">
         <w:r>
           <w:rPr>
             <w:rStyle w:val="Hyperlink"/>
@@ -6816,38 +6550,20 @@
           <w:t xml:space="preserve">https://doi.org/10.1016/j.foreco.2008.03.036</w:t>
         </w:r>
       </w:hyperlink>
-      <w:r>
-        <w:t xml:space="preserve">.</w:t>
-      </w:r>
     </w:p>
-    <w:bookmarkEnd w:id="65"/>
-    <w:bookmarkStart w:id="67" w:name="ref-Putz2012"/>
+    <w:bookmarkEnd w:id="63"/>
+    <w:bookmarkStart w:id="65" w:name="ref-Putz2012"/>
     <w:p>
       <w:pPr>
         <w:pStyle w:val="Bibliography"/>
       </w:pPr>
       <w:r>
-        <w:t xml:space="preserve">Putz, Francis E., Pieter a. Zuidema, Timothy Synnott, Marielos Peña-Claros, Michelle a. Pinard, Douglas Sheil, Jerome K. Vanclay, et al. 2012. “Sustaining conservation values in selectively logged tropical forests: the attained and the attainable.”</w:t>
-      </w:r>
-      <w:r>
-        <w:t xml:space="preserve"> </w:t>
-      </w:r>
-      <w:r>
-        <w:rPr>
-          <w:i/>
-        </w:rPr>
-        <w:t xml:space="preserve">Conservation Letters</w:t>
-      </w:r>
-      <w:r>
-        <w:t xml:space="preserve"> </w:t>
-      </w:r>
-      <w:r>
-        <w:t xml:space="preserve">5 (4): 296–303.</w:t>
-      </w:r>
-      <w:r>
-        <w:t xml:space="preserve"> </w:t>
-      </w:r>
-      <w:hyperlink r:id="rId66">
+        <w:t xml:space="preserve">Putz, F.E., Zuidema, P.a., Synnott, T., Peña-Claros, M., Pinard, M.a., Sheil, D., Vanclay, J.K., Sist, P., Gourlet-Fleury, S., Griscom, B., Palmer, J., Zagt, R., 2012. Sustaining conservation values in selectively logged tropical forests: the attained and the attainable. Conservation Letters 5, 296–303.</w:t>
+      </w:r>
+      <w:r>
+        <w:t xml:space="preserve"> </w:t>
+      </w:r>
+      <w:hyperlink r:id="rId64">
         <w:r>
           <w:rPr>
             <w:rStyle w:val="Hyperlink"/>
@@ -6855,9 +6571,27 @@
           <w:t xml:space="preserve">https://doi.org/10.1111/j.1755-263X.2012.00242.x</w:t>
         </w:r>
       </w:hyperlink>
-      <w:r>
-        <w:t xml:space="preserve">.</w:t>
-      </w:r>
+    </w:p>
+    <w:bookmarkEnd w:id="65"/>
+    <w:bookmarkStart w:id="67" w:name="ref-Roopsind2018"/>
+    <w:p>
+      <w:pPr>
+        <w:pStyle w:val="Bibliography"/>
+      </w:pPr>
+      <w:r>
+        <w:t xml:space="preserve">Roopsind, A., Caughlin, T.T., Hout, P. van der, Arets, E., Putz, F.E., 2018. Trade-offs between carbon stocks and timber recovery in tropical forests are mediated by logging intensity. Global Change Biology 2862–2874.</w:t>
+      </w:r>
+      <w:r>
+        <w:t xml:space="preserve"> </w:t>
+      </w:r>
+      <w:hyperlink r:id="rId66">
+        <w:r>
+          <w:rPr>
+            <w:rStyle w:val="Hyperlink"/>
+          </w:rPr>
+          <w:t xml:space="preserve">https://doi.org/10.1111/gcb.14155</w:t>
+        </w:r>
+      </w:hyperlink>
     </w:p>
     <w:bookmarkEnd w:id="67"/>
     <w:bookmarkStart w:id="68" w:name="ref-Schulze2008"/>
@@ -6866,121 +6600,52 @@
         <w:pStyle w:val="Bibliography"/>
       </w:pPr>
       <w:r>
-        <w:t xml:space="preserve">Schulze, M., J. Grogan, and E. Vidal. 2008. “O manejo florestal como estratégia de conservação e desenvolvimento socioeconômico na Amazônia: quanto separa os sistemas de exploração madeireira atuais do conceito de manejo florestal sustentável?” In</w:t>
-      </w:r>
-      <w:r>
-        <w:t xml:space="preserve"> </w:t>
-      </w:r>
-      <w:r>
-        <w:rPr>
-          <w:i/>
-        </w:rPr>
-        <w:t xml:space="preserve">O Manejo Da Paisagem E a Paisagem Do Manejo</w:t>
-      </w:r>
-      <w:r>
-        <w:t xml:space="preserve">, 161–213.</w:t>
+        <w:t xml:space="preserve">Schulze, M., Grogan, J., Vidal, E., 2008. O manejo florestal como estratégia de conservação e desenvolvimento socioeconômico na Amazônia: quanto separa os sistemas de exploração madeireira atuais do conceito de manejo florestal sustentável?, in: O Manejo Da Paisagem E a Paisagem Do Manejo. pp. 161–213.</w:t>
       </w:r>
     </w:p>
     <w:bookmarkEnd w:id="68"/>
+    <w:bookmarkStart w:id="69" w:name="ref-SFB2020"/>
+    <w:p>
+      <w:pPr>
+        <w:pStyle w:val="Bibliography"/>
+      </w:pPr>
+      <w:r>
+        <w:t xml:space="preserve">SFB, 2020. Documentos - Concessões florestais.</w:t>
+      </w:r>
+    </w:p>
+    <w:bookmarkEnd w:id="69"/>
     <w:bookmarkStart w:id="70" w:name="ref-SFB2019"/>
     <w:p>
       <w:pPr>
         <w:pStyle w:val="Bibliography"/>
       </w:pPr>
       <w:r>
-        <w:t xml:space="preserve">SFB. 2019a. “Brazilian Forests at a glance: 2019.” Serviço Florestal Brasileiro.</w:t>
-      </w:r>
-      <w:r>
-        <w:t xml:space="preserve"> </w:t>
-      </w:r>
-      <w:hyperlink r:id="rId69">
-        <w:r>
-          <w:rPr>
-            <w:rStyle w:val="Hyperlink"/>
-          </w:rPr>
-          <w:t xml:space="preserve">http://www.florestal.gov.br/documentos/publicacoes/4262-brazilian-forests-at-a-glance-2019/file</w:t>
-        </w:r>
-      </w:hyperlink>
-      <w:r>
-        <w:t xml:space="preserve">.</w:t>
+        <w:t xml:space="preserve">SFB, 2019a. Brazilian Forests at a glance: 2019. Serviço Florestal Brasileiro.</w:t>
       </w:r>
     </w:p>
     <w:bookmarkEnd w:id="70"/>
-    <w:bookmarkStart w:id="72" w:name="ref-SFB2019a"/>
+    <w:bookmarkStart w:id="71" w:name="ref-SFB2019a"/>
     <w:p>
       <w:pPr>
         <w:pStyle w:val="Bibliography"/>
       </w:pPr>
       <w:r>
-        <w:t xml:space="preserve">———. 2019b. “Cadastro Nacional de Florestas Públicas - Atualização 2019.”</w:t>
-      </w:r>
-      <w:r>
-        <w:t xml:space="preserve"> </w:t>
-      </w:r>
-      <w:hyperlink r:id="rId71">
-        <w:r>
-          <w:rPr>
-            <w:rStyle w:val="Hyperlink"/>
-          </w:rPr>
-          <w:t xml:space="preserve">http://www.florestal.gov.br/component/content/article/127-informacoes-florestais/cadastro-nacional-de-florestas-publicas-cnfp/1894-cadastro-nacional-de-florestas-publicas-atualizacao-2019?Itemid=</w:t>
-        </w:r>
-      </w:hyperlink>
-      <w:r>
-        <w:t xml:space="preserve">.</w:t>
+        <w:t xml:space="preserve">SFB, 2019b. Cadastro Nacional de Florestas Públicas - Atualização 2019.</w:t>
       </w:r>
     </w:p>
-    <w:bookmarkEnd w:id="72"/>
-    <w:bookmarkStart w:id="74" w:name="ref-SFB2020"/>
+    <w:bookmarkEnd w:id="71"/>
+    <w:bookmarkStart w:id="73" w:name="ref-Sist2007"/>
     <w:p>
       <w:pPr>
         <w:pStyle w:val="Bibliography"/>
       </w:pPr>
       <w:r>
-        <w:t xml:space="preserve">———. 2020. “Documentos - Concessões florestais.”</w:t>
-      </w:r>
-      <w:r>
-        <w:t xml:space="preserve"> </w:t>
-      </w:r>
-      <w:hyperlink r:id="rId73">
-        <w:r>
-          <w:rPr>
-            <w:rStyle w:val="Hyperlink"/>
-          </w:rPr>
-          <w:t xml:space="preserve">https://www.florestal.gov.br/documentos/concessoes-florestais/</w:t>
-        </w:r>
-      </w:hyperlink>
-      <w:r>
-        <w:t xml:space="preserve">.</w:t>
-      </w:r>
-    </w:p>
-    <w:bookmarkEnd w:id="74"/>
-    <w:bookmarkStart w:id="76" w:name="ref-Sist2007"/>
-    <w:p>
-      <w:pPr>
-        <w:pStyle w:val="Bibliography"/>
-      </w:pPr>
-      <w:r>
-        <w:t xml:space="preserve">Sist, Plinio, and Fabricio Nascimento Ferreira. 2007. “Sustainability of reduced-impact logging in the Eastern Amazon.”</w:t>
-      </w:r>
-      <w:r>
-        <w:t xml:space="preserve"> </w:t>
-      </w:r>
-      <w:r>
-        <w:rPr>
-          <w:i/>
-        </w:rPr>
-        <w:t xml:space="preserve">Forest Ecology and Management</w:t>
-      </w:r>
-      <w:r>
-        <w:t xml:space="preserve"> </w:t>
-      </w:r>
-      <w:r>
-        <w:t xml:space="preserve">243 (2-3): 199–209.</w:t>
-      </w:r>
-      <w:r>
-        <w:t xml:space="preserve"> </w:t>
-      </w:r>
-      <w:hyperlink r:id="rId75">
+        <w:t xml:space="preserve">Sist, P., Ferreira, F.N., 2007. Sustainability of reduced-impact logging in the Eastern Amazon. Forest Ecology and Management 243, 199–209.</w:t>
+      </w:r>
+      <w:r>
+        <w:t xml:space="preserve"> </w:t>
+      </w:r>
+      <w:hyperlink r:id="rId72">
         <w:r>
           <w:rPr>
             <w:rStyle w:val="Hyperlink"/>
@@ -6988,38 +6653,20 @@
           <w:t xml:space="preserve">https://doi.org/10.1016/j.foreco.2007.02.014</w:t>
         </w:r>
       </w:hyperlink>
-      <w:r>
-        <w:t xml:space="preserve">.</w:t>
-      </w:r>
     </w:p>
-    <w:bookmarkEnd w:id="76"/>
-    <w:bookmarkStart w:id="78" w:name="ref-Sist2015"/>
+    <w:bookmarkEnd w:id="73"/>
+    <w:bookmarkStart w:id="75" w:name="ref-Sist2015"/>
     <w:p>
       <w:pPr>
         <w:pStyle w:val="Bibliography"/>
       </w:pPr>
       <w:r>
-        <w:t xml:space="preserve">Sist, Plinio, Ervan Rutishauser, Marielos Peña-Claros, Alexander Shenkin, Bruno Hérault, Lilian Blanc, Christopher Baraloto, et al. 2015. “The Tropical managed Forests Observatory: A research network addressing the future of tropical logged forests.”</w:t>
-      </w:r>
-      <w:r>
-        <w:t xml:space="preserve"> </w:t>
-      </w:r>
-      <w:r>
-        <w:rPr>
-          <w:i/>
-        </w:rPr>
-        <w:t xml:space="preserve">Applied Vegetation Science</w:t>
-      </w:r>
-      <w:r>
-        <w:t xml:space="preserve"> </w:t>
-      </w:r>
-      <w:r>
-        <w:t xml:space="preserve">18: 171–74.</w:t>
-      </w:r>
-      <w:r>
-        <w:t xml:space="preserve"> </w:t>
-      </w:r>
-      <w:hyperlink r:id="rId77">
+        <w:t xml:space="preserve">Sist, P., Rutishauser, E., Peña-Claros, M., Shenkin, A., Hérault, B., Blanc, L., Baraloto, C., Baya, F., Benedet, F., Silva, K.E. da, Descroix, L., Ferreira, J.N., Gourlet-Fleury, S., Guedes, M.C., Bin Harun, I., Jalonen, R., Kanashiro, M., Krisnawati, H., Kshatriya, M., Lincoln, P., Mazzei, L., Medjibé, V., Nasi, R., D’Oliveira, M.V.N., Oliveira, L.C. de, Picard, N., Pietsch, S., Pinard, M., Priyadi, H., Putz, F.E., Rodney, K., Rossi, V., Roopsind, A., Ruschel, A.R., Shari, N.H.Z., Rodrigues de Souza, C., Susanty, F.H., Sotta, E.D., Toledo, M., Vidal, E., West, T.A.P., Wortel, V., Yamada, T., 2015. The Tropical managed Forests Observatory: A research network addressing the future of tropical logged forests. Applied Vegetation Science 18, 171–174.</w:t>
+      </w:r>
+      <w:r>
+        <w:t xml:space="preserve"> </w:t>
+      </w:r>
+      <w:hyperlink r:id="rId74">
         <w:r>
           <w:rPr>
             <w:rStyle w:val="Hyperlink"/>
@@ -7027,44 +6674,29 @@
           <w:t xml:space="preserve">https://doi.org/10.1111/avsc.12125</w:t>
         </w:r>
       </w:hyperlink>
-      <w:r>
-        <w:t xml:space="preserve">.</w:t>
-      </w:r>
     </w:p>
+    <w:bookmarkEnd w:id="75"/>
+    <w:bookmarkStart w:id="76" w:name="ref-Verissimo2006"/>
+    <w:p>
+      <w:pPr>
+        <w:pStyle w:val="Bibliography"/>
+      </w:pPr>
+      <w:r>
+        <w:t xml:space="preserve">Verissimo, A., Souza Jr., C.M., Celentano, D., Salomão, R., Pereira, D., Balieiro, C., 2006. Areas para produção florestal manejada: detalhamento do macrozoneamento ecológico econômico do Estado do Pará.</w:t>
+      </w:r>
+    </w:p>
+    <w:bookmarkEnd w:id="76"/>
+    <w:bookmarkStart w:id="77" w:name="ref-Vidal2020"/>
+    <w:p>
+      <w:pPr>
+        <w:pStyle w:val="Bibliography"/>
+      </w:pPr>
+      <w:r>
+        <w:t xml:space="preserve">Vidal, E., West, T.A.P., Lentini, M., Souza, S.E.X.F., Klauberg, C., Waldhoff, P., 2020. Sustainable forest management (SFM) of tropical moist forests: the case of the Brazilian Amazon, in: Achieving Sustainable Management of Tropical Forests. pp. 1–31.</w:t>
+      </w:r>
+    </w:p>
+    <w:bookmarkEnd w:id="77"/>
     <w:bookmarkEnd w:id="78"/>
-    <w:bookmarkStart w:id="79" w:name="ref-Verissimo2006"/>
-    <w:p>
-      <w:pPr>
-        <w:pStyle w:val="Bibliography"/>
-      </w:pPr>
-      <w:r>
-        <w:t xml:space="preserve">Verissimo, Adalberto, Carlos M. Souza Jr., Danielle Celentano, Rodney Salomão, Denys Pereira, and Cintia Balieiro. 2006. “Areas para produção florestal manejada: detalhamento do macrozoneamento ecológico econômico do Estado do Pará.”</w:t>
-      </w:r>
-    </w:p>
-    <w:bookmarkEnd w:id="79"/>
-    <w:bookmarkStart w:id="80" w:name="ref-Vidal2020"/>
-    <w:p>
-      <w:pPr>
-        <w:pStyle w:val="Bibliography"/>
-      </w:pPr>
-      <w:r>
-        <w:t xml:space="preserve">Vidal, E., T. A. P. West, M. Lentini, S. E. X. F. Souza, C. Klauberg, and P. Waldhoff. 2020. “Sustainable forest management (SFM) of tropical moist forests: the case of the Brazilian Amazon.” In</w:t>
-      </w:r>
-      <w:r>
-        <w:t xml:space="preserve"> </w:t>
-      </w:r>
-      <w:r>
-        <w:rPr>
-          <w:i/>
-        </w:rPr>
-        <w:t xml:space="preserve">Achieving Sustainable Management of Tropical Forests</w:t>
-      </w:r>
-      <w:r>
-        <w:t xml:space="preserve">, Burleigh D, 1–31.</w:t>
-      </w:r>
-    </w:p>
-    <w:bookmarkEnd w:id="80"/>
-    <w:bookmarkEnd w:id="81"/>
     <w:sectPr/>
   </w:body>
 </w:document>

</xml_diff>

<commit_message>
complete discussion and add coauthors
</commit_message>
<xml_diff>
--- a/br_concessions.docx
+++ b/br_concessions.docx
@@ -4,7 +4,7 @@
   <w:body>
     <w:p>
       <w:pPr>
-        <w:pStyle w:val="Title"/>
+        <w:pStyle w:val="Titre"/>
       </w:pPr>
       <w:r>
         <w:t xml:space="preserve">Sustainability</w:t>
@@ -36,13 +36,419 @@
     </w:p>
     <w:p>
       <w:pPr>
-        <w:pStyle w:val="Heading1"/>
-      </w:pPr>
-      <w:bookmarkStart w:id="20" w:name="introduction"/>
-      <w:r>
-        <w:t xml:space="preserve">Introduction</w:t>
-      </w:r>
-      <w:bookmarkEnd w:id="20"/>
+        <w:pStyle w:val="Author"/>
+      </w:pPr>
+      <w:r>
+        <w:t xml:space="preserve">Plinio Sist</w:t>
+      </w:r>
+      <w:r>
+        <w:rPr>
+          <w:vertAlign w:val="superscript"/>
+        </w:rPr>
+        <w:t xml:space="preserve">1</w:t>
+      </w:r>
+      <w:r>
+        <w:rPr>
+          <w:vertAlign w:val="superscript"/>
+        </w:rPr>
+        <w:t xml:space="preserve">,</w:t>
+      </w:r>
+      <w:r>
+        <w:rPr>
+          <w:vertAlign w:val="superscript"/>
+        </w:rPr>
+        <w:t xml:space="preserve">8</w:t>
+      </w:r>
+      <w:r>
+        <w:rPr>
+          <w:vertAlign w:val="superscript"/>
+        </w:rPr>
+        <w:t xml:space="preserve">,</w:t>
+      </w:r>
+      <w:r>
+        <w:rPr>
+          <w:vertAlign w:val="superscript"/>
+        </w:rPr>
+        <w:t xml:space="preserve">✉</w:t>
+      </w:r>
+      <w:r>
+        <w:t xml:space="preserve">,</w:t>
+      </w:r>
+      <w:r>
+        <w:t xml:space="preserve"> </w:t>
+      </w:r>
+      <w:r>
+        <w:t xml:space="preserve">Camille Piponiot</w:t>
+      </w:r>
+      <w:r>
+        <w:rPr>
+          <w:vertAlign w:val="superscript"/>
+        </w:rPr>
+        <w:t xml:space="preserve">1</w:t>
+      </w:r>
+      <w:r>
+        <w:rPr>
+          <w:vertAlign w:val="superscript"/>
+        </w:rPr>
+        <w:t xml:space="preserve">,</w:t>
+      </w:r>
+      <w:r>
+        <w:rPr>
+          <w:vertAlign w:val="superscript"/>
+        </w:rPr>
+        <w:t xml:space="preserve">8</w:t>
+      </w:r>
+      <w:r>
+        <w:t xml:space="preserve">,</w:t>
+      </w:r>
+      <w:r>
+        <w:t xml:space="preserve"> </w:t>
+      </w:r>
+      <w:r>
+        <w:t xml:space="preserve">Milton Kanashiro</w:t>
+      </w:r>
+      <w:r>
+        <w:rPr>
+          <w:vertAlign w:val="superscript"/>
+        </w:rPr>
+        <w:t xml:space="preserve">2</w:t>
+      </w:r>
+      <w:r>
+        <w:t xml:space="preserve">,</w:t>
+      </w:r>
+      <w:r>
+        <w:t xml:space="preserve"> </w:t>
+      </w:r>
+      <w:r>
+        <w:t xml:space="preserve">Lucas Mazzei</w:t>
+      </w:r>
+      <w:r>
+        <w:rPr>
+          <w:vertAlign w:val="superscript"/>
+        </w:rPr>
+        <w:t xml:space="preserve">2</w:t>
+      </w:r>
+      <w:r>
+        <w:t xml:space="preserve">,</w:t>
+      </w:r>
+      <w:r>
+        <w:t xml:space="preserve"> </w:t>
+      </w:r>
+      <w:r>
+        <w:t xml:space="preserve">Marielos Pena-Claros</w:t>
+      </w:r>
+      <w:r>
+        <w:rPr>
+          <w:vertAlign w:val="superscript"/>
+        </w:rPr>
+        <w:t xml:space="preserve">3</w:t>
+      </w:r>
+      <w:r>
+        <w:t xml:space="preserve">,</w:t>
+      </w:r>
+      <w:r>
+        <w:t xml:space="preserve"> </w:t>
+      </w:r>
+      <w:r>
+        <w:t xml:space="preserve">Francis E Putz</w:t>
+      </w:r>
+      <w:r>
+        <w:rPr>
+          <w:vertAlign w:val="superscript"/>
+        </w:rPr>
+        <w:t xml:space="preserve">4</w:t>
+      </w:r>
+      <w:r>
+        <w:t xml:space="preserve">,</w:t>
+      </w:r>
+      <w:r>
+        <w:t xml:space="preserve"> </w:t>
+      </w:r>
+      <w:r>
+        <w:t xml:space="preserve">Ademir R Ruschel</w:t>
+      </w:r>
+      <w:r>
+        <w:rPr>
+          <w:vertAlign w:val="superscript"/>
+        </w:rPr>
+        <w:t xml:space="preserve">2</w:t>
+      </w:r>
+      <w:r>
+        <w:t xml:space="preserve">,</w:t>
+      </w:r>
+      <w:r>
+        <w:t xml:space="preserve"> </w:t>
+      </w:r>
+      <w:r>
+        <w:t xml:space="preserve">Mark Schulze</w:t>
+      </w:r>
+      <w:r>
+        <w:rPr>
+          <w:vertAlign w:val="superscript"/>
+        </w:rPr>
+        <w:t xml:space="preserve">5</w:t>
+      </w:r>
+      <w:r>
+        <w:t xml:space="preserve">,</w:t>
+      </w:r>
+      <w:r>
+        <w:t xml:space="preserve"> </w:t>
+      </w:r>
+      <w:r>
+        <w:t xml:space="preserve">Alberto Verissimo</w:t>
+      </w:r>
+      <w:r>
+        <w:rPr>
+          <w:vertAlign w:val="superscript"/>
+        </w:rPr>
+        <w:t xml:space="preserve">6</w:t>
+      </w:r>
+      <w:r>
+        <w:t xml:space="preserve">,</w:t>
+      </w:r>
+      <w:r>
+        <w:t xml:space="preserve"> </w:t>
+      </w:r>
+      <w:r>
+        <w:t xml:space="preserve">and</w:t>
+      </w:r>
+      <w:r>
+        <w:t xml:space="preserve"> </w:t>
+      </w:r>
+      <w:r>
+        <w:t xml:space="preserve">Edson Vidal</w:t>
+      </w:r>
+      <w:r>
+        <w:rPr>
+          <w:vertAlign w:val="superscript"/>
+        </w:rPr>
+        <w:t xml:space="preserve">7</w:t>
+      </w:r>
+    </w:p>
+    <w:p>
+      <w:pPr>
+        <w:pStyle w:val="FirstParagraph"/>
+      </w:pPr>
+      <w:r>
+        <w:rPr>
+          <w:vertAlign w:val="superscript"/>
+        </w:rPr>
+        <w:t xml:space="preserve">1</w:t>
+      </w:r>
+      <w:r>
+        <w:t xml:space="preserve"> </w:t>
+      </w:r>
+      <w:r>
+        <w:t xml:space="preserve">UR Forests and Societies, Cirad, Université de Montpellier, Montpellier, France</w:t>
+      </w:r>
+      <w:r>
+        <w:br/>
+      </w:r>
+      <w:r>
+        <w:rPr>
+          <w:vertAlign w:val="superscript"/>
+        </w:rPr>
+        <w:t xml:space="preserve">2</w:t>
+      </w:r>
+      <w:r>
+        <w:t xml:space="preserve"> </w:t>
+      </w:r>
+      <w:r>
+        <w:t xml:space="preserve">Embrapa Amazônia Oriental, Belém, Brazil</w:t>
+      </w:r>
+      <w:r>
+        <w:br/>
+      </w:r>
+      <w:r>
+        <w:rPr>
+          <w:vertAlign w:val="superscript"/>
+        </w:rPr>
+        <w:t xml:space="preserve">3</w:t>
+      </w:r>
+      <w:r>
+        <w:t xml:space="preserve"> </w:t>
+      </w:r>
+      <w:r>
+        <w:t xml:space="preserve">Forest Ecologyand Forest Management Group, Wageningen University, Wageningen, The Netherlands</w:t>
+      </w:r>
+      <w:r>
+        <w:br/>
+      </w:r>
+      <w:r>
+        <w:rPr>
+          <w:vertAlign w:val="superscript"/>
+        </w:rPr>
+        <w:t xml:space="preserve">4</w:t>
+      </w:r>
+      <w:r>
+        <w:t xml:space="preserve"> </w:t>
+      </w:r>
+      <w:r>
+        <w:t xml:space="preserve">Department of Biology, University of Florida, Gainesville, United States of America</w:t>
+      </w:r>
+      <w:r>
+        <w:br/>
+      </w:r>
+      <w:r>
+        <w:rPr>
+          <w:vertAlign w:val="superscript"/>
+        </w:rPr>
+        <w:t xml:space="preserve">5</w:t>
+      </w:r>
+      <w:r>
+        <w:t xml:space="preserve"> </w:t>
+      </w:r>
+      <w:r>
+        <w:t xml:space="preserve">Oregon State University, Blue River, United States of America</w:t>
+      </w:r>
+      <w:r>
+        <w:br/>
+      </w:r>
+      <w:r>
+        <w:rPr>
+          <w:vertAlign w:val="superscript"/>
+        </w:rPr>
+        <w:t xml:space="preserve">6</w:t>
+      </w:r>
+      <w:r>
+        <w:t xml:space="preserve"> </w:t>
+      </w:r>
+      <w:r>
+        <w:t xml:space="preserve">Institute for People and the Environment of Amazonia, IMAZON, Belém, Brazil</w:t>
+      </w:r>
+      <w:r>
+        <w:br/>
+      </w:r>
+      <w:r>
+        <w:rPr>
+          <w:vertAlign w:val="superscript"/>
+        </w:rPr>
+        <w:t xml:space="preserve">7</w:t>
+      </w:r>
+      <w:r>
+        <w:t xml:space="preserve"> </w:t>
+      </w:r>
+      <w:r>
+        <w:t xml:space="preserve">Department of Forest Sciences,</w:t>
+      </w:r>
+      <w:r>
+        <w:t xml:space="preserve"> </w:t>
+      </w:r>
+      <w:r>
+        <w:t xml:space="preserve">“</w:t>
+      </w:r>
+      <w:r>
+        <w:t xml:space="preserve">Luiz de Queiroz</w:t>
+      </w:r>
+      <w:r>
+        <w:t xml:space="preserve">”</w:t>
+      </w:r>
+      <w:r>
+        <w:t xml:space="preserve"> </w:t>
+      </w:r>
+      <w:r>
+        <w:t xml:space="preserve">College of Agriculture, University of São Paulo, Piracicaba, Brazil</w:t>
+      </w:r>
+      <w:r>
+        <w:br/>
+      </w:r>
+      <w:r>
+        <w:rPr>
+          <w:vertAlign w:val="superscript"/>
+        </w:rPr>
+        <w:t xml:space="preserve">8</w:t>
+      </w:r>
+      <w:r>
+        <w:t xml:space="preserve"> </w:t>
+      </w:r>
+      <w:r>
+        <w:t xml:space="preserve">Contributed equally to this work</w:t>
+      </w:r>
+    </w:p>
+    <w:p>
+      <w:pPr>
+        <w:pStyle w:val="Corpsdetexte"/>
+      </w:pPr>
+      <w:r>
+        <w:rPr>
+          <w:vertAlign w:val="superscript"/>
+        </w:rPr>
+        <w:t xml:space="preserve">✉</w:t>
+      </w:r>
+      <w:r>
+        <w:t xml:space="preserve"> </w:t>
+      </w:r>
+      <w:r>
+        <w:t xml:space="preserve">Correspondence:</w:t>
+      </w:r>
+      <w:r>
+        <w:t xml:space="preserve"> </w:t>
+      </w:r>
+      <w:hyperlink r:id="rId20">
+        <w:r>
+          <w:rPr>
+            <w:rStyle w:val="Lienhypertexte"/>
+          </w:rPr>
+          <w:t xml:space="preserve">Plinio Sist &lt;</w:t>
+        </w:r>
+        <w:hyperlink r:id="rId20">
+          <w:r>
+            <w:rPr>
+              <w:rStyle w:val="Lienhypertexte"/>
+              <w:rStyle w:val="Lienhypertexte"/>
+            </w:rPr>
+            <w:t xml:space="preserve">plinio.sist@cirad.fr</w:t>
+          </w:r>
+        </w:hyperlink>
+        <w:r>
+          <w:rPr>
+            <w:rStyle w:val="Lienhypertexte"/>
+          </w:rPr>
+          <w:t xml:space="preserve">&gt;</w:t>
+        </w:r>
+      </w:hyperlink>
+    </w:p>
+    <w:p>
+      <w:r>
+        <w:pict>
+          <v:rect style="width:0;height:1.5pt" o:hralign="center" o:hrstd="t" o:hr="t"/>
+        </w:pict>
+      </w:r>
+    </w:p>
+    <w:p>
+      <w:pPr>
+        <w:pStyle w:val="Titre1"/>
+      </w:pPr>
+      <w:bookmarkStart w:id="21" w:name="abstract"/>
+      <w:r>
+        <w:t xml:space="preserve">Abstract</w:t>
+      </w:r>
+      <w:bookmarkEnd w:id="21"/>
+    </w:p>
+    <w:p>
+      <w:pPr>
+        <w:pStyle w:val="FirstParagraph"/>
+      </w:pPr>
+      <w:r>
+        <w:t xml:space="preserve">Insert abstract here</w:t>
+      </w:r>
+    </w:p>
+    <w:p>
+      <w:r>
+        <w:pict>
+          <v:rect style="width:0;height:1.5pt" o:hralign="center" o:hrstd="t" o:hr="t"/>
+        </w:pict>
+      </w:r>
+    </w:p>
+    <w:p>
+      <w:pPr>
+        <w:pStyle w:val="Titre1"/>
+      </w:pPr>
+      <w:bookmarkStart w:id="22" w:name="introduction"/>
+      <w:r>
+        <w:t xml:space="preserve">1	Introduction</w:t>
+      </w:r>
+      <w:bookmarkEnd w:id="22"/>
     </w:p>
     <w:p>
       <w:pPr>
@@ -288,7 +694,7 @@
     </w:p>
     <w:p>
       <w:pPr>
-        <w:pStyle w:val="BodyText"/>
+        <w:pStyle w:val="Corpsdetexte"/>
       </w:pPr>
       <w:r>
         <w:t xml:space="preserve">Despite low rates of post-harvest timber stock recovery, selective logging is still widespread and economically important land use in the tropics in general and Amazon Basin in particular. In that region, forest degradation due to illegal logging is widespread</w:t>
@@ -326,7 +732,7 @@
     </w:p>
     <w:p>
       <w:pPr>
-        <w:pStyle w:val="BodyText"/>
+        <w:pStyle w:val="Corpsdetexte"/>
       </w:pPr>
       <w:r>
         <w:t xml:space="preserve">In 2006, the Brazilian Forest Service (SFB) was created to establish a very ambitious system of long-term logging concessions</w:t>
@@ -402,7 +808,7 @@
     </w:p>
     <w:p>
       <w:pPr>
-        <w:pStyle w:val="BodyText"/>
+        <w:pStyle w:val="Corpsdetexte"/>
       </w:pPr>
       <w:r>
         <w:t xml:space="preserve">In this paper we assess the timber yield sustainability of different logging intensities and harvest cycle durations from forest concessions in the Brazilian Amazon. We assess whether the potential annual timber production is adequate to meet the estimated present timber demand of 11 Mm</w:t>
@@ -453,23 +859,23 @@
     </w:p>
     <w:p>
       <w:pPr>
-        <w:pStyle w:val="Heading1"/>
-      </w:pPr>
-      <w:bookmarkStart w:id="21" w:name="methods"/>
-      <w:r>
-        <w:t xml:space="preserve">Methods</w:t>
-      </w:r>
-      <w:bookmarkEnd w:id="21"/>
+        <w:pStyle w:val="Titre1"/>
+      </w:pPr>
+      <w:bookmarkStart w:id="23" w:name="methods"/>
+      <w:r>
+        <w:t xml:space="preserve">2	Methods</w:t>
+      </w:r>
+      <w:bookmarkEnd w:id="23"/>
     </w:p>
     <w:p>
       <w:pPr>
-        <w:pStyle w:val="Heading2"/>
-      </w:pPr>
-      <w:bookmarkStart w:id="22" w:name="study-areas---brazilian-concessions"/>
-      <w:r>
-        <w:t xml:space="preserve">Study areas - Brazilian concessions</w:t>
-      </w:r>
-      <w:bookmarkEnd w:id="22"/>
+        <w:pStyle w:val="Titre2"/>
+      </w:pPr>
+      <w:bookmarkStart w:id="24" w:name="study-areas---brazilian-concessions"/>
+      <w:r>
+        <w:t xml:space="preserve">2.1	Study areas - Brazilian concessions</w:t>
+      </w:r>
+      <w:bookmarkEnd w:id="24"/>
     </w:p>
     <w:p>
       <w:pPr>
@@ -515,7 +921,19 @@
         <w:t xml:space="preserve">Bomfim et al. (2016)</w:t>
       </w:r>
       <w:r>
-        <w:t xml:space="preserve">; xxx explanation.</w:t>
+        <w:t xml:space="preserve">;</w:t>
+      </w:r>
+      <w:r>
+        <w:t xml:space="preserve"> </w:t>
+      </w:r>
+      <w:r>
+        <w:rPr>
+          <w:b/>
+        </w:rPr>
+        <w:t xml:space="preserve">explanation?</w:t>
+      </w:r>
+      <w:r>
+        <w:t xml:space="preserve">.</w:t>
       </w:r>
     </w:p>
     <w:p>
@@ -525,7 +943,7 @@
       <w:r>
         <w:drawing>
           <wp:inline>
-            <wp:extent cx="5334000" cy="3333750"/>
+            <wp:extent cx="5969000" cy="3730624"/>
             <wp:effectExtent b="0" l="0" r="0" t="0"/>
             <wp:docPr descr="Figure 1: Forest concessions in the Brazilian Amazon. Current federal concessions are in red; potential concessions (public forests designated for sustainable use) are in blue [retrieved from Brazilian Forest Service and IDEFLOR websites (IDEFLOR-BIO, 2021; SFB, 2020, 2019b)]." title="" id="1" name="Picture"/>
             <a:graphic>
@@ -538,7 +956,7 @@
                     </pic:cNvPicPr>
                   </pic:nvPicPr>
                   <pic:blipFill>
-                    <a:blip r:embed="rId23"/>
+                    <a:blip r:embed="rId25"/>
                     <a:stretch>
                       <a:fillRect/>
                     </a:stretch>
@@ -546,7 +964,7 @@
                   <pic:spPr bwMode="auto">
                     <a:xfrm>
                       <a:off x="0" y="0"/>
-                      <a:ext cx="5334000" cy="3333750"/>
+                      <a:ext cx="5969000" cy="3730624"/>
                     </a:xfrm>
                     <a:prstGeom prst="rect">
                       <a:avLst/>
@@ -584,13 +1002,13 @@
     </w:p>
     <w:p>
       <w:pPr>
-        <w:pStyle w:val="Heading2"/>
-      </w:pPr>
-      <w:bookmarkStart w:id="24" w:name="the-vdde-model"/>
-      <w:r>
-        <w:t xml:space="preserve">The VDDE model</w:t>
-      </w:r>
-      <w:bookmarkEnd w:id="24"/>
+        <w:pStyle w:val="Titre2"/>
+      </w:pPr>
+      <w:bookmarkStart w:id="26" w:name="the-vdde-model"/>
+      <w:r>
+        <w:t xml:space="preserve">2.2	The VDDE model</w:t>
+      </w:r>
+      <w:bookmarkEnd w:id="26"/>
     </w:p>
     <w:p>
       <w:pPr>
@@ -625,7 +1043,7 @@
     </w:p>
     <w:p>
       <w:pPr>
-        <w:pStyle w:val="BodyText"/>
+        <w:pStyle w:val="Corpsdetexte"/>
       </w:pPr>
       <w:r>
         <w:t xml:space="preserve">The input variables set for each simulation are logging intensity, logging cycle length, and the initial proportion of the volume that is commercial (</w:t>
@@ -702,7 +1120,7 @@
     </w:p>
     <w:p>
       <w:pPr>
-        <w:pStyle w:val="BodyText"/>
+        <w:pStyle w:val="Corpsdetexte"/>
       </w:pPr>
       <w:r>
         <w:t xml:space="preserve">Each logging cycle includes the harvest itself as a function of logging intensity and forest characteristics and the post-logging volume recovery phase, which varies with logging cycle length and forest characteristics. Logging lowers both the total volume and the proportion of commercial volume, but both then increase during the recovery phase, although the proportion of commercial volume takes longer to recover because it relies solely on the recruitment of trees &lt; 50 cm DBH</w:t>
@@ -719,7 +1137,7 @@
     </w:p>
     <w:p>
       <w:pPr>
-        <w:pStyle w:val="BodyText"/>
+        <w:pStyle w:val="Corpsdetexte"/>
       </w:pPr>
       <w:r>
         <w:t xml:space="preserve">The results are then multiplied by the area of current or potential concessions in each 1</w:t>
@@ -827,7 +1245,7 @@
     </w:p>
     <w:p>
       <w:pPr>
-        <w:pStyle w:val="BodyText"/>
+        <w:pStyle w:val="Corpsdetexte"/>
       </w:pPr>
       <w:r>
         <w:t xml:space="preserve">Uncertainties are propagated throughout the model by drawing all parameter values from their calibrated distribution</w:t>
@@ -844,13 +1262,13 @@
     </w:p>
     <w:p>
       <w:pPr>
-        <w:pStyle w:val="Heading2"/>
-      </w:pPr>
-      <w:bookmarkStart w:id="25" w:name="testing-scenarios"/>
-      <w:r>
-        <w:t xml:space="preserve">Testing scenarios</w:t>
-      </w:r>
-      <w:bookmarkEnd w:id="25"/>
+        <w:pStyle w:val="Titre2"/>
+      </w:pPr>
+      <w:bookmarkStart w:id="27" w:name="testing-scenarios"/>
+      <w:r>
+        <w:t xml:space="preserve">2.3	Testing scenarios</w:t>
+      </w:r>
+      <w:bookmarkEnd w:id="27"/>
     </w:p>
     <w:p>
       <w:pPr>
@@ -957,7 +1375,7 @@
     </w:p>
     <w:p>
       <w:pPr>
-        <w:pStyle w:val="BodyText"/>
+        <w:pStyle w:val="Corpsdetexte"/>
       </w:pPr>
       <w:r>
         <w:t xml:space="preserve">For each scenario we simulated 1000 years of logging cycles, and determined the duration of maintained timber production, i.e. the time before timber stocks become insufficient to maintain a constant timber production as illustrated in Figure</w:t>
@@ -982,7 +1400,7 @@
       <w:r>
         <w:drawing>
           <wp:inline>
-            <wp:extent cx="5334000" cy="2667000"/>
+            <wp:extent cx="5969000" cy="2984500"/>
             <wp:effectExtent b="0" l="0" r="0" t="0"/>
             <wp:docPr descr="Figure 2: Illustration of the duration of maintained and sustained timber production. The x-axis represents years after the first selective harvest, and the y-axis represents commercial volumes as simulated by the model with a logging intensity of 10 m^3.ha^{-1} and a logging cycle of 60 years. At each harvest, commercial volumes decrease (blue segments). If logging cycles are not long enough to allow recovery, the commercial volume decreases until it is not sufficient to maintain a constant production (10, 20 or 30 m^3.ha^{-1}, red segments). The time taken to reach this limit is the duration of the maintained production. In the sustained timber production, both timber yield and stocks remain constant." title="" id="1" name="Picture"/>
             <a:graphic>
@@ -995,7 +1413,7 @@
                     </pic:cNvPicPr>
                   </pic:nvPicPr>
                   <pic:blipFill>
-                    <a:blip r:embed="rId26"/>
+                    <a:blip r:embed="rId28"/>
                     <a:stretch>
                       <a:fillRect/>
                     </a:stretch>
@@ -1003,7 +1421,7 @@
                   <pic:spPr bwMode="auto">
                     <a:xfrm>
                       <a:off x="0" y="0"/>
-                      <a:ext cx="5334000" cy="2667000"/>
+                      <a:ext cx="5969000" cy="2984500"/>
                     </a:xfrm>
                     <a:prstGeom prst="rect">
                       <a:avLst/>
@@ -1109,13 +1527,13 @@
     </w:p>
     <w:p>
       <w:pPr>
-        <w:pStyle w:val="Heading1"/>
-      </w:pPr>
-      <w:bookmarkStart w:id="27" w:name="results"/>
-      <w:r>
-        <w:t xml:space="preserve">Results</w:t>
-      </w:r>
-      <w:bookmarkEnd w:id="27"/>
+        <w:pStyle w:val="Titre1"/>
+      </w:pPr>
+      <w:bookmarkStart w:id="29" w:name="results"/>
+      <w:r>
+        <w:t xml:space="preserve">3	Results</w:t>
+      </w:r>
+      <w:bookmarkEnd w:id="29"/>
     </w:p>
     <w:p>
       <w:pPr>
@@ -1124,7 +1542,7 @@
       <w:r>
         <w:drawing>
           <wp:inline>
-            <wp:extent cx="5334000" cy="4267200"/>
+            <wp:extent cx="5969000" cy="4775200"/>
             <wp:effectExtent b="0" l="0" r="0" t="0"/>
             <wp:docPr descr="Figure 3: Tradeoff between timber production and sustainability. The x-axis is the annual timber production under each scenario, and in all areas considered in the scenario (left panels: current concessions; right panels: potential concessions). The y-axis is the duration of constant production in each scenario, in years. The points are the median value over all simulations for each scenario; the vertical and horizontal error bars are the 95% credibility intervals. Colors represent logging rules (3 logging intensities x 3 logging cycle lengths) and the 3 values of initial proportion of commercial volume (\omega_0) are represented by different panels, in increasing order from top to bottom. The target production of timber is 11 Mm^3.yr^{-1}, corresponding to the current timber production in Brazilian Amazonian forests. Only a few scenarios in the right panels (all potential concessions) are above this target, and all of them have a median duration of constant production lower than 200 years." title="" id="1" name="Picture"/>
             <a:graphic>
@@ -1137,7 +1555,7 @@
                     </pic:cNvPicPr>
                   </pic:nvPicPr>
                   <pic:blipFill>
-                    <a:blip r:embed="rId28"/>
+                    <a:blip r:embed="rId30"/>
                     <a:stretch>
                       <a:fillRect/>
                     </a:stretch>
@@ -1145,7 +1563,7 @@
                   <pic:spPr bwMode="auto">
                     <a:xfrm>
                       <a:off x="0" y="0"/>
-                      <a:ext cx="5334000" cy="4267200"/>
+                      <a:ext cx="5969000" cy="4775200"/>
                     </a:xfrm>
                     <a:prstGeom prst="rect">
                       <a:avLst/>
@@ -1352,7 +1770,7 @@
                 <w:szCs w:val="22"/>
                 <w:color w:val="000000"/>
               </w:rPr>
-              <w:t xml:space="preserve">Log. intensity</w:t>
+              <w:t xml:space="preserve">Logging intensity</w:t>
             </w:r>
           </w:p>
         </w:tc>
@@ -1385,7 +1803,7 @@
                 <w:szCs w:val="22"/>
                 <w:color w:val="000000"/>
               </w:rPr>
-              <w:t xml:space="preserve">Log. cycle</w:t>
+              <w:t xml:space="preserve">Logging cycle</w:t>
             </w:r>
           </w:p>
         </w:tc>
@@ -1418,7 +1836,7 @@
                 <w:szCs w:val="22"/>
                 <w:color w:val="000000"/>
               </w:rPr>
-              <w:t xml:space="preserve">Duration of maintained prod.</w:t>
+              <w:t xml:space="preserve">Duration of maintained production</w:t>
             </w:r>
           </w:p>
         </w:tc>
@@ -5071,7 +5489,7 @@
       <w:r>
         <w:drawing>
           <wp:inline>
-            <wp:extent cx="5334000" cy="3809999"/>
+            <wp:extent cx="5969000" cy="4263571"/>
             <wp:effectExtent b="0" l="0" r="0" t="0"/>
             <wp:docPr descr="Figure 4: Commercial volume stocks in all potential concession areas for the 4 scenarios with a duration of maintained production &gt; 500 years. The x-axis is the time after the first logging event (in years); the y-axis is the commercial volume stocks in all potential concession areas, in Mm^3. The colors represent the 4 scenarios, with the thick lines corresponding to the median and the shaded areas to the 95% credibility interval over all iterations. The scenario extracting 10 m^3ha^{-1} every 60 years with a proportion of commercial timber of 90 % (top and bottom right figure, green line) is the most sustainable scenario with a median duration &gt; 1000 years and an almost constant commercial timber stock." title="" id="1" name="Picture"/>
             <a:graphic>
@@ -5084,7 +5502,7 @@
                     </pic:cNvPicPr>
                   </pic:nvPicPr>
                   <pic:blipFill>
-                    <a:blip r:embed="rId29"/>
+                    <a:blip r:embed="rId31"/>
                     <a:stretch>
                       <a:fillRect/>
                     </a:stretch>
@@ -5092,7 +5510,7 @@
                   <pic:spPr bwMode="auto">
                     <a:xfrm>
                       <a:off x="0" y="0"/>
-                      <a:ext cx="5334000" cy="3809999"/>
+                      <a:ext cx="5969000" cy="4263571"/>
                     </a:xfrm>
                     <a:prstGeom prst="rect">
                       <a:avLst/>
@@ -5178,7 +5596,7 @@
     </w:p>
     <w:p>
       <w:pPr>
-        <w:pStyle w:val="BodyText"/>
+        <w:pStyle w:val="Corpsdetexte"/>
       </w:pPr>
       <w:r>
         <w:t xml:space="preserve">None of the scenarios with an initial commercial volume proportion of 20% are sustainable after the first logging cycle (Figure</w:t>
@@ -5250,7 +5668,7 @@
     </w:p>
     <w:p>
       <w:pPr>
-        <w:pStyle w:val="BodyText"/>
+        <w:pStyle w:val="Corpsdetexte"/>
       </w:pPr>
       <w:r>
         <w:t xml:space="preserve">Only 4 out of all 27 scenarios (bold rows in Table</w:t>
@@ -5374,7 +5792,7 @@
     </w:p>
     <w:p>
       <w:pPr>
-        <w:pStyle w:val="BodyText"/>
+        <w:pStyle w:val="Corpsdetexte"/>
       </w:pPr>
       <w:r>
         <w:t xml:space="preserve">The current timber production from the Brazilian Amazon is around 11 Mm</w:t>
@@ -5660,7 +6078,7 @@
     </w:p>
     <w:p>
       <w:pPr>
-        <w:pStyle w:val="BodyText"/>
+        <w:pStyle w:val="Corpsdetexte"/>
       </w:pPr>
       <w:r>
         <w:t xml:space="preserve">When considering all potential concession areas (35 Mha), the annual production of 11 Mm</w:t>
@@ -5915,13 +6333,288 @@
     </w:p>
     <w:p>
       <w:pPr>
-        <w:pStyle w:val="Heading1"/>
-      </w:pPr>
-      <w:bookmarkStart w:id="30" w:name="discussion"/>
-      <w:r>
-        <w:t xml:space="preserve">Discussion</w:t>
-      </w:r>
-      <w:bookmarkEnd w:id="30"/>
+        <w:pStyle w:val="Titre1"/>
+      </w:pPr>
+      <w:bookmarkStart w:id="32" w:name="discussion"/>
+      <w:r>
+        <w:t xml:space="preserve">4	Discussion</w:t>
+      </w:r>
+      <w:bookmarkEnd w:id="32"/>
+    </w:p>
+    <w:p>
+      <w:pPr>
+        <w:pStyle w:val="FirstParagraph"/>
+      </w:pPr>
+      <w:r>
+        <w:t xml:space="preserve">The VDDE model is well suited to study timber recovery in forest concessions throughout the Brazilian Amazon. The data used to calibrate the model comes from an extensive network of plots covering the Amazon basin, most of which have been logged with some form of reduced impact logging techniques (skid trail planning, directional felling, vine cutting, etc.)</w:t>
+      </w:r>
+      <w:r>
+        <w:t xml:space="preserve"> </w:t>
+      </w:r>
+      <w:r>
+        <w:t xml:space="preserve">(Sist et al., 2015)</w:t>
+      </w:r>
+      <w:r>
+        <w:t xml:space="preserve">, similar to what is done in Brazilian logging concessions [REF]. It is important to note, however, that we have not included in our scenarios the potential effect of climate change-related disturbances such as fires and droughts, despite the likelihood of their future increase in the region</w:t>
+      </w:r>
+      <w:r>
+        <w:t xml:space="preserve"> </w:t>
+      </w:r>
+      <w:r>
+        <w:t xml:space="preserve">(Davidson et al., 2012)</w:t>
+      </w:r>
+      <w:r>
+        <w:t xml:space="preserve">. Our results are therefore likely to be relatively optimistic, and correspond to the potential productivity of wood under the most favourable conditions.</w:t>
+      </w:r>
+    </w:p>
+    <w:p>
+      <w:pPr>
+        <w:pStyle w:val="Corpsdetexte"/>
+      </w:pPr>
+      <w:r>
+        <w:t xml:space="preserve">According to the results of our simulations, several challenges need to be addressed to achieve sustainable timber production in concession systems in the Brazilian Amazon. The first and simplest solution could be to lengthen minimum logging cycles and reduce maximum logging intensities, in order to get closer to our scenario with 10 m</w:t>
+      </w:r>
+      <m:oMath>
+        <m:sSup>
+          <m:e>
+            <m:r>
+              <m:t>​</m:t>
+            </m:r>
+          </m:e>
+          <m:sup>
+            <m:r>
+              <m:t>3</m:t>
+            </m:r>
+          </m:sup>
+        </m:sSup>
+      </m:oMath>
+      <w:r>
+        <w:t xml:space="preserve">.ha</w:t>
+      </w:r>
+      <m:oMath>
+        <m:sSup>
+          <m:e>
+            <m:r>
+              <m:t>​</m:t>
+            </m:r>
+          </m:e>
+          <m:sup>
+            <m:r>
+              <m:t>−</m:t>
+            </m:r>
+            <m:r>
+              <m:t>1</m:t>
+            </m:r>
+          </m:sup>
+        </m:sSup>
+      </m:oMath>
+      <w:r>
+        <w:t xml:space="preserve"> </w:t>
+      </w:r>
+      <w:r>
+        <w:t xml:space="preserve">of timber harvested every 60 years.</w:t>
+      </w:r>
+    </w:p>
+    <w:p>
+      <w:pPr>
+        <w:pStyle w:val="Corpsdetexte"/>
+      </w:pPr>
+      <w:r>
+        <w:t xml:space="preserve">Changing the harvest limits would begin to address the sustained yields question, but would also decrease the annual timber production for the same area. Moreover, even the most intensive scenarios, the area of current concessions is obviously insufficient to reach an annual production of 11 Mm</w:t>
+      </w:r>
+      <m:oMath>
+        <m:sSup>
+          <m:e>
+            <m:r>
+              <m:t>​</m:t>
+            </m:r>
+          </m:e>
+          <m:sup>
+            <m:r>
+              <m:t>3</m:t>
+            </m:r>
+          </m:sup>
+        </m:sSup>
+      </m:oMath>
+      <w:r>
+        <w:t xml:space="preserve">.yr</w:t>
+      </w:r>
+      <m:oMath>
+        <m:sSup>
+          <m:e>
+            <m:r>
+              <m:t>​</m:t>
+            </m:r>
+          </m:e>
+          <m:sup>
+            <m:r>
+              <m:t>−</m:t>
+            </m:r>
+            <m:r>
+              <m:t>1</m:t>
+            </m:r>
+          </m:sup>
+        </m:sSup>
+      </m:oMath>
+      <w:r>
+        <w:t xml:space="preserve">. Increasing the area of concessions is thus a priority if concessions are to meet the timber demand for the Amazon.</w:t>
+      </w:r>
+      <w:r>
+        <w:t xml:space="preserve"> </w:t>
+      </w:r>
+      <w:r>
+        <w:rPr>
+          <w:b/>
+        </w:rPr>
+        <w:t xml:space="preserve">increasing the area of concessions: current trends, challenges?</w:t>
+      </w:r>
+      <w:r>
+        <w:t xml:space="preserve"> </w:t>
+      </w:r>
+      <w:r>
+        <w:t xml:space="preserve">However, even when the 35 Mha of the potential concession area of 35 Mha show strong limitation to ensure an annual sustainable production of 11 Mm</w:t>
+      </w:r>
+      <m:oMath>
+        <m:sSup>
+          <m:e>
+            <m:r>
+              <m:t>​</m:t>
+            </m:r>
+          </m:e>
+          <m:sup>
+            <m:r>
+              <m:t>3</m:t>
+            </m:r>
+          </m:sup>
+        </m:sSup>
+      </m:oMath>
+      <w:r>
+        <w:t xml:space="preserve"> </w:t>
+      </w:r>
+      <w:r>
+        <w:t xml:space="preserve">on a long term basis as our simulations suggest that this production can be sustained for at best 170 years with a 90% proportion of commercial species.</w:t>
+      </w:r>
+    </w:p>
+    <w:p>
+      <w:pPr>
+        <w:pStyle w:val="Corpsdetexte"/>
+      </w:pPr>
+      <w:r>
+        <w:t xml:space="preserve">The last, and probably the most important challenge is to increase the list of commercial species to harvest at least 50% of the volume from trees</w:t>
+      </w:r>
+      <w:r>
+        <w:t xml:space="preserve"> </w:t>
+      </w:r>
+      <m:oMath>
+        <m:r>
+          <m:t>≥</m:t>
+        </m:r>
+      </m:oMath>
+      <w:r>
+        <w:t xml:space="preserve"> </w:t>
+      </w:r>
+      <w:r>
+        <w:t xml:space="preserve">50 cm DBH, and ideally 90%. The study from</w:t>
+      </w:r>
+      <w:r>
+        <w:t xml:space="preserve"> </w:t>
+      </w:r>
+      <w:r>
+        <w:t xml:space="preserve">Piponiot et al. (2019)</w:t>
+      </w:r>
+      <w:r>
+        <w:t xml:space="preserve"> </w:t>
+      </w:r>
+      <w:r>
+        <w:t xml:space="preserve">showed that by considering all species that have been registered as commercial at least once, 80-95% of the volume trees</w:t>
+      </w:r>
+      <w:r>
+        <w:t xml:space="preserve"> </w:t>
+      </w:r>
+      <m:oMath>
+        <m:r>
+          <m:t>≥</m:t>
+        </m:r>
+      </m:oMath>
+      <w:r>
+        <w:t xml:space="preserve"> </w:t>
+      </w:r>
+      <w:r>
+        <w:t xml:space="preserve">50 cm DBH in a network of plots covering the Brazilian Amazon could have commercial value</w:t>
+      </w:r>
+      <w:r>
+        <w:t xml:space="preserve"> </w:t>
+      </w:r>
+      <w:r>
+        <w:t xml:space="preserve">(Brazil, 1973)</w:t>
+      </w:r>
+      <w:r>
+        <w:t xml:space="preserve">. This result is encouraging, but it could mean that in the list of commercial species, some may have lower mechanical properties and market prices than the high-value species that were harvested in the first logging cycle. The harvesting and valuation of these new species must involve drastic changes in the entire wood supply chain. One of the first barriers is at the sawmill level: processing a large variety of species with different mechanical properties can pose some technical challenges for sawmills [REF]. In addition, only about 40% of the volume entering the sawmill is processed into lumber, and most of the remaining material is burned or left unused</w:t>
+      </w:r>
+      <w:r>
+        <w:t xml:space="preserve"> </w:t>
+      </w:r>
+      <w:r>
+        <w:t xml:space="preserve">(De Lima et al., 2020; Pereira et al., 2010)</w:t>
+      </w:r>
+      <w:r>
+        <w:t xml:space="preserve">. Improving the efficiency and diversification of sawmills could therefore help to meet the demand for wood in the Amazon. Changing consumer habits is also a powerful lever to increase the commercial value of some lesser-known wood species, and has been the goal of some advertising campaigns by environmental NGOs</w:t>
+      </w:r>
+      <w:r>
+        <w:t xml:space="preserve"> </w:t>
+      </w:r>
+      <w:r>
+        <w:t xml:space="preserve">(FSC, 2016)</w:t>
+      </w:r>
+      <w:r>
+        <w:t xml:space="preserve">.</w:t>
+      </w:r>
+    </w:p>
+    <w:p>
+      <w:pPr>
+        <w:pStyle w:val="Corpsdetexte"/>
+      </w:pPr>
+      <w:r>
+        <w:t xml:space="preserve">However, consumers are unlikely to be willing to pay high prices for these lesser-known wood species. This, combined with lower harvest intensities, could hinder the profitability of selective harvesting. In addition, logging concession operators compete with illegal loggers who do not comply with official logging regulations and do not pay taxes, and can therefore sell their timber at low prices. The economic and ecological sustainability of logging is therefore closely linked to forest law enforcement and the fight against illegal logging.</w:t>
+      </w:r>
+    </w:p>
+    <w:p>
+      <w:pPr>
+        <w:pStyle w:val="Corpsdetexte"/>
+      </w:pPr>
+      <w:r>
+        <w:t xml:space="preserve">One of the main obstacles to timber recovery is that, in most cases, harvested species take a long time to recover because, in the absence of human intervention, individuals of other tree species, and in some cases lianas, can take advantage of the increased availability of light in logging gaps and replace the harvested species [REF]. For this reason, many silvicultural treatments have been developed to liberate future crop trees, for example by poisoning overtopping trees with no commercial value [REF]. These treatments have been shown to increase the recovery of commercial timber volume after felling, and can be carried out at reasonable prices</w:t>
+      </w:r>
+      <w:r>
+        <w:t xml:space="preserve"> </w:t>
+      </w:r>
+      <w:r>
+        <w:t xml:space="preserve">(Mills et al., 2019; Roopsind et al., 2018)</w:t>
+      </w:r>
+      <w:r>
+        <w:t xml:space="preserve">. However, these treatments are rarely applied in the tropics,</w:t>
+      </w:r>
+      <w:r>
+        <w:t xml:space="preserve"> </w:t>
+      </w:r>
+      <w:r>
+        <w:rPr>
+          <w:b/>
+        </w:rPr>
+        <w:t xml:space="preserve">for reasons: cost? lack of expertise? insecurity of land tenure? etc</w:t>
+      </w:r>
+      <w:r>
+        <w:rPr>
+          <w:b/>
+        </w:rPr>
+        <w:t xml:space="preserve"> </w:t>
+      </w:r>
+      <w:r>
+        <w:t xml:space="preserve"> </w:t>
+      </w:r>
+      <w:r>
+        <w:t xml:space="preserve">[REF]. A better understanding of the potential effects of silvicultural treatments on a regional scale could therefore serve as a motivation for increased investment in these techniques.</w:t>
+      </w:r>
     </w:p>
     <w:p>
       <w:pPr>
@@ -5932,307 +6625,47 @@
         </w:numPr>
       </w:pPr>
       <w:r>
-        <w:t xml:space="preserve">methods: optimistic hypotheses -&gt; to be considered when interpreting results -&gt; Camille</w:t>
+        <w:rPr>
+          <w:b/>
+        </w:rPr>
+        <w:t xml:space="preserve">initiating a forest transition -&gt; new ways of producing timber: plantations, active restoration, silviculture</w:t>
       </w:r>
     </w:p>
     <w:p>
       <w:pPr>
-        <w:pStyle w:val="Compact"/>
-        <w:numPr>
-          <w:numId w:val="1001"/>
-          <w:ilvl w:val="0"/>
-        </w:numPr>
-      </w:pPr>
-      <w:r>
-        <w:t xml:space="preserve">plots with some form of RIL (similar to concession system: good)</w:t>
-      </w:r>
+        <w:pStyle w:val="Titre1"/>
+      </w:pPr>
+      <w:bookmarkStart w:id="33" w:name="acknowledgements"/>
+      <w:r>
+        <w:t xml:space="preserve">Acknowledgements</w:t>
+      </w:r>
+      <w:bookmarkEnd w:id="33"/>
     </w:p>
     <w:p>
       <w:pPr>
-        <w:pStyle w:val="Compact"/>
-        <w:numPr>
-          <w:numId w:val="1001"/>
-          <w:ilvl w:val="0"/>
-        </w:numPr>
-      </w:pPr>
-      <w:r>
-        <w:t xml:space="preserve">long recovery of</w:t>
-      </w:r>
+        <w:pStyle w:val="Titre1"/>
+      </w:pPr>
+      <w:bookmarkStart w:id="34" w:name="references"/>
+      <w:r>
+        <w:t xml:space="preserve">References</w:t>
+      </w:r>
+      <w:bookmarkEnd w:id="34"/>
     </w:p>
+    <w:bookmarkStart w:id="83" w:name="refs"/>
+    <w:bookmarkStart w:id="35" w:name="ref-Alder2000"/>
     <w:p>
       <w:pPr>
-        <w:pStyle w:val="FirstParagraph"/>
-      </w:pPr>
-      <w:r>
-        <w:t xml:space="preserve">According to the results of our simulations, several challenges need to be addressed to achieve sustainable timber production in concession systems in the Brazilian Amazon. The first and simplest solution could be to lengthen minimum logging cycles and reduce maximum logging intensities, in order to get closer to our scenario with 10 m</w:t>
-      </w:r>
-      <m:oMath>
-        <m:sSup>
-          <m:e>
-            <m:r>
-              <m:t>​</m:t>
-            </m:r>
-          </m:e>
-          <m:sup>
-            <m:r>
-              <m:t>3</m:t>
-            </m:r>
-          </m:sup>
-        </m:sSup>
-      </m:oMath>
-      <w:r>
-        <w:t xml:space="preserve">.ha</w:t>
-      </w:r>
-      <m:oMath>
-        <m:sSup>
-          <m:e>
-            <m:r>
-              <m:t>​</m:t>
-            </m:r>
-          </m:e>
-          <m:sup>
-            <m:r>
-              <m:t>−</m:t>
-            </m:r>
-            <m:r>
-              <m:t>1</m:t>
-            </m:r>
-          </m:sup>
-        </m:sSup>
-      </m:oMath>
-      <w:r>
-        <w:t xml:space="preserve"> </w:t>
-      </w:r>
-      <w:r>
-        <w:t xml:space="preserve">of timber harvested every 60 years.</w:t>
+        <w:pStyle w:val="Bibliographie"/>
+      </w:pPr>
+      <w:r>
+        <w:t xml:space="preserve">Alder, D., Silva, J., 2000. An empirical cohort model for management of TerraFirme forests in the Brazilian Amazon. Forest Ecology and Management 130, 141–157.</w:t>
       </w:r>
     </w:p>
+    <w:bookmarkEnd w:id="35"/>
+    <w:bookmarkStart w:id="37" w:name="ref-Bomfim2016"/>
     <w:p>
       <w:pPr>
-        <w:pStyle w:val="BodyText"/>
-      </w:pPr>
-      <w:r>
-        <w:t xml:space="preserve">Changing the harvest limits would begin to address the sustained yields question, but would also decrease the annual timber production for the same area. Moreover, even the most intensive scenarios, the area of current concessions is obviously insufficient to reach an annual production of 11 Mm</w:t>
-      </w:r>
-      <m:oMath>
-        <m:sSup>
-          <m:e>
-            <m:r>
-              <m:t>​</m:t>
-            </m:r>
-          </m:e>
-          <m:sup>
-            <m:r>
-              <m:t>3</m:t>
-            </m:r>
-          </m:sup>
-        </m:sSup>
-      </m:oMath>
-      <w:r>
-        <w:t xml:space="preserve">.yr</w:t>
-      </w:r>
-      <m:oMath>
-        <m:sSup>
-          <m:e>
-            <m:r>
-              <m:t>​</m:t>
-            </m:r>
-          </m:e>
-          <m:sup>
-            <m:r>
-              <m:t>−</m:t>
-            </m:r>
-            <m:r>
-              <m:t>1</m:t>
-            </m:r>
-          </m:sup>
-        </m:sSup>
-      </m:oMath>
-      <w:r>
-        <w:t xml:space="preserve">. Increasing the area of concessions is thus a priority if concessions are to meet the timber demand for the Amazon.</w:t>
-      </w:r>
-      <w:r>
-        <w:t xml:space="preserve"> </w:t>
-      </w:r>
-      <w:r>
-        <w:rPr>
-          <w:i/>
-        </w:rPr>
-        <w:t xml:space="preserve">increasing the area of concessions: current trends, challenges and opportunities?</w:t>
-      </w:r>
-      <w:r>
-        <w:rPr>
-          <w:i/>
-        </w:rPr>
-        <w:t xml:space="preserve"> </w:t>
-      </w:r>
-      <w:r>
-        <w:t xml:space="preserve"> </w:t>
-      </w:r>
-      <w:r>
-        <w:t xml:space="preserve">However, even when the 35 Mha of the potential concession area of 35 Mha show strong limitation to ensure an annual sustainable production of 11 Mm</w:t>
-      </w:r>
-      <m:oMath>
-        <m:sSup>
-          <m:e>
-            <m:r>
-              <m:t>​</m:t>
-            </m:r>
-          </m:e>
-          <m:sup>
-            <m:r>
-              <m:t>3</m:t>
-            </m:r>
-          </m:sup>
-        </m:sSup>
-      </m:oMath>
-      <w:r>
-        <w:t xml:space="preserve"> </w:t>
-      </w:r>
-      <w:r>
-        <w:t xml:space="preserve">on a long term basis as our simulations suggest that this production can be sustained for at best 170 years with a 90% proportion of commercial species.</w:t>
-      </w:r>
-    </w:p>
-    <w:p>
-      <w:pPr>
-        <w:pStyle w:val="BodyText"/>
-      </w:pPr>
-      <w:r>
-        <w:t xml:space="preserve">The last, and probably the most important challenge is to increase the list of commercial species to harvest at least 50% of the volume from trees</w:t>
-      </w:r>
-      <w:r>
-        <w:t xml:space="preserve"> </w:t>
-      </w:r>
-      <m:oMath>
-        <m:r>
-          <m:t>≥</m:t>
-        </m:r>
-      </m:oMath>
-      <w:r>
-        <w:t xml:space="preserve"> </w:t>
-      </w:r>
-      <w:r>
-        <w:t xml:space="preserve">50 cm DBH, and ideally 90%. The study from</w:t>
-      </w:r>
-      <w:r>
-        <w:t xml:space="preserve"> </w:t>
-      </w:r>
-      <w:r>
-        <w:t xml:space="preserve">Piponiot et al. (2019)</w:t>
-      </w:r>
-      <w:r>
-        <w:t xml:space="preserve"> </w:t>
-      </w:r>
-      <w:r>
-        <w:t xml:space="preserve">showed that by considering all species that have been registered as commercial at least once, 80-95% of the volume trees</w:t>
-      </w:r>
-      <w:r>
-        <w:t xml:space="preserve"> </w:t>
-      </w:r>
-      <m:oMath>
-        <m:r>
-          <m:t>≥</m:t>
-        </m:r>
-      </m:oMath>
-      <w:r>
-        <w:t xml:space="preserve"> </w:t>
-      </w:r>
-      <w:r>
-        <w:t xml:space="preserve">50 cm DBH in a network of plots covering the Brazilian Amazon could have commercial value</w:t>
-      </w:r>
-      <w:r>
-        <w:t xml:space="preserve"> </w:t>
-      </w:r>
-      <w:r>
-        <w:t xml:space="preserve">(Brazil, 1973)</w:t>
-      </w:r>
-      <w:r>
-        <w:t xml:space="preserve">. This result is encouraging, but it could mean that in the list of commercial species, some may have lower mechanical properties and market prices than the high-value species that were harvested in the first logging cycle. The harvesting and valuation of these new species must involve drastic changes in the entire wood supply chain. One of the first barriers is at the sawmill level: processing a large variety of species with different mechanical properties can pose some technical challenges for sawmills [REF]. In addition, only about 40% of the volume entering the sawmill is processed into lumber, and most of the remaining material is burned or left unused</w:t>
-      </w:r>
-      <w:r>
-        <w:t xml:space="preserve"> </w:t>
-      </w:r>
-      <w:r>
-        <w:t xml:space="preserve">(De Lima et al., 2020; Pereira et al., 2010)</w:t>
-      </w:r>
-      <w:r>
-        <w:t xml:space="preserve">. Improving the efficiency and diversification of sawmills could therefore help to meet the demand for wood in the Amazon. Changing consumer habits is also a powerful lever to increase the commercial value of some lesser-known wood species, and has been the goal of some advertising campaigns by environmental NGOs</w:t>
-      </w:r>
-      <w:r>
-        <w:t xml:space="preserve"> </w:t>
-      </w:r>
-      <w:r>
-        <w:t xml:space="preserve">(FSC, 2016)</w:t>
-      </w:r>
-      <w:r>
-        <w:t xml:space="preserve">.</w:t>
-      </w:r>
-    </w:p>
-    <w:p>
-      <w:pPr>
-        <w:pStyle w:val="BodyText"/>
-      </w:pPr>
-      <w:r>
-        <w:t xml:space="preserve">However, it is unlikely that consumers would be willing to pay high prices for these lesser-known wood species. This, combined with lower harvesting intensities, could hinder the profitability of selective harvesting. In addition, logging concession operators compete with illegal loggers who do not comply with official logging regulations and do not pay taxes, and can therefore sell their timber at low prices. The economic and ecological sustainability of logging is therefore closely linked to the enforcement of logging regulations and the fight against illegal logging.</w:t>
-      </w:r>
-    </w:p>
-    <w:p>
-      <w:pPr>
-        <w:pStyle w:val="Compact"/>
-        <w:numPr>
-          <w:numId w:val="1002"/>
-          <w:ilvl w:val="0"/>
-        </w:numPr>
-      </w:pPr>
-      <w:r>
-        <w:t xml:space="preserve">initiating a forest transition -&gt; new ways of producing timber: plantations, active restoration, silviculture</w:t>
-      </w:r>
-    </w:p>
-    <w:p>
-      <w:pPr>
-        <w:pStyle w:val="FirstParagraph"/>
-      </w:pPr>
-      <w:r>
-        <w:t xml:space="preserve">One of the main barriers to timber recovery is that in most cases harvested species are long to recover because in the abscence of any human intervention, individual from other species, and in some cases lianas, can take advantage of increased light availability in logging gaps and replace those commercial species. [refs?]. For this reason, many silvicultural treatments have been developped to remove trees (or lianas) overtopping future crop trees, e.g. by poison girdling the overtopping tree [REF]. These treatments have been shown to increase post-logging timber recovery, and can sometimes be done at reasonable prices</w:t>
-      </w:r>
-      <w:r>
-        <w:t xml:space="preserve"> </w:t>
-      </w:r>
-      <w:r>
-        <w:t xml:space="preserve">(Mills et al., 2019; Roopsind et al., 2018)</w:t>
-      </w:r>
-      <w:r>
-        <w:t xml:space="preserve"> </w:t>
-      </w:r>
-      <w:r>
-        <w:t xml:space="preserve">[other refs]. These treatments have however rarely been applied in the tropics [REF], reasons xxx [REF]. There is thus a need to evaluate the potential of silvicultural treatments for increasing timber production in forest concessions.</w:t>
-      </w:r>
-    </w:p>
-    <w:p>
-      <w:pPr>
-        <w:pStyle w:val="Heading1"/>
-      </w:pPr>
-      <w:bookmarkStart w:id="31" w:name="references"/>
-      <w:r>
-        <w:t xml:space="preserve">References</w:t>
-      </w:r>
-      <w:bookmarkEnd w:id="31"/>
-    </w:p>
-    <w:bookmarkStart w:id="78" w:name="refs"/>
-    <w:bookmarkStart w:id="32" w:name="ref-Alder2000"/>
-    <w:p>
-      <w:pPr>
-        <w:pStyle w:val="Bibliography"/>
-      </w:pPr>
-      <w:r>
-        <w:t xml:space="preserve">Alder, D., Silva, J., 2000. An empirical cohort model for management of TerraFirme forests in the Brazilian Amazon. Forest Ecology and Management 130, 141–157.</w:t>
-      </w:r>
-    </w:p>
-    <w:bookmarkEnd w:id="32"/>
-    <w:bookmarkStart w:id="34" w:name="ref-Bomfim2016"/>
-    <w:p>
-      <w:pPr>
-        <w:pStyle w:val="Bibliography"/>
+        <w:pStyle w:val="Bibliographie"/>
       </w:pPr>
       <w:r>
         <w:t xml:space="preserve">Bomfim, S.L. do, D’Avignon, A.L. de A., Souza, Á.N. de, Fontes, P.J.P. de, Joaquim, M.S., 2016. O potencial da concessão de florestas públicas para o desenvolvimento socioeconômico e geração de emprego na Amazônia Legal. Revista do Serviço Público 67, 649–670.</w:t>
@@ -6240,20 +6673,20 @@
       <w:r>
         <w:t xml:space="preserve"> </w:t>
       </w:r>
-      <w:hyperlink r:id="rId33">
+      <w:hyperlink r:id="rId36">
         <w:r>
           <w:rPr>
-            <w:rStyle w:val="Hyperlink"/>
+            <w:rStyle w:val="Lienhypertexte"/>
           </w:rPr>
           <w:t xml:space="preserve">https://doi.org/10.21874/rsp.v67i4.759</w:t>
         </w:r>
       </w:hyperlink>
     </w:p>
-    <w:bookmarkEnd w:id="34"/>
-    <w:bookmarkStart w:id="36" w:name="ref-Brancalion2018"/>
+    <w:bookmarkEnd w:id="37"/>
+    <w:bookmarkStart w:id="39" w:name="ref-Brancalion2018"/>
     <w:p>
       <w:pPr>
-        <w:pStyle w:val="Bibliography"/>
+        <w:pStyle w:val="Bibliographie"/>
       </w:pPr>
       <w:r>
         <w:t xml:space="preserve">Brancalion, P.H.S., Almeida, D.R.A. de, Vidal, E., Molin, P.G., Sontag, V.E., Souza, S.E.X.F., Schulze, M.D., 2018. Fake legal logging in the Brazilian Amazon. Science Advances 4, eaat1192.</w:t>
@@ -6261,61 +6694,82 @@
       <w:r>
         <w:t xml:space="preserve"> </w:t>
       </w:r>
-      <w:hyperlink r:id="rId35">
+      <w:hyperlink r:id="rId38">
         <w:r>
           <w:rPr>
-            <w:rStyle w:val="Hyperlink"/>
+            <w:rStyle w:val="Lienhypertexte"/>
           </w:rPr>
           <w:t xml:space="preserve">https://doi.org/10.1126/sciadv.aat1192</w:t>
         </w:r>
       </w:hyperlink>
     </w:p>
-    <w:bookmarkEnd w:id="36"/>
-    <w:bookmarkStart w:id="37" w:name="ref-Brazil2006"/>
+    <w:bookmarkEnd w:id="39"/>
+    <w:bookmarkStart w:id="40" w:name="ref-Brazil2006"/>
     <w:p>
       <w:pPr>
-        <w:pStyle w:val="Bibliography"/>
+        <w:pStyle w:val="Bibliographie"/>
       </w:pPr>
       <w:r>
         <w:t xml:space="preserve">Brazil, 2006. Lei n 11.284/2006. Dispõe sobre a lei gestão de florestas públicas para a produção sustentável; institui, na estrutura do Ministério do Meio Ambiente, o Serviço Florestal Brasileiro - SFB; cria o Fundo Nacional de Desenvolvimento Flores- tal - FNDF; e dá.</w:t>
       </w:r>
     </w:p>
-    <w:bookmarkEnd w:id="37"/>
-    <w:bookmarkStart w:id="38" w:name="ref-radam"/>
+    <w:bookmarkEnd w:id="40"/>
+    <w:bookmarkStart w:id="41" w:name="ref-radam"/>
     <w:p>
       <w:pPr>
-        <w:pStyle w:val="Bibliography"/>
+        <w:pStyle w:val="Bibliographie"/>
       </w:pPr>
       <w:r>
         <w:t xml:space="preserve">Brazil, 1973. Projeto RadamBrasil. Levantamento de Recursos Naturais., in: Ministério Das Minas E Energia. Departamento Nacional de Produção Mineral, Rio de Janeiro, Brazil.</w:t>
       </w:r>
     </w:p>
-    <w:bookmarkEnd w:id="38"/>
-    <w:bookmarkStart w:id="40" w:name="ref-DeLima2020"/>
+    <w:bookmarkEnd w:id="41"/>
+    <w:bookmarkStart w:id="43" w:name="ref-Davidson2012"/>
     <w:p>
       <w:pPr>
-        <w:pStyle w:val="Bibliography"/>
-      </w:pPr>
-      <w:r>
-        <w:t xml:space="preserve">De Lima, R.B., Ferreira, R.L.C., Da Silva, J.A.A., Guedes, M.C., Da Silva, D.A.S., Oliveira, C.P.D., Rabelo, F.G., Silva, L.F.D.C., 2020. Effect of species and log diameter on the volumetric yield of lumber in northern Brazilian Amazonia: preliminary results. Journal of Sustainable Forestry 39, 283–299.</w:t>
-      </w:r>
-      <w:r>
-        <w:t xml:space="preserve"> </w:t>
-      </w:r>
-      <w:hyperlink r:id="rId39">
+        <w:pStyle w:val="Bibliographie"/>
+      </w:pPr>
+      <w:r>
+        <w:t xml:space="preserve">Davidson, E.a., Araújo, A.C. de, Artaxo, P., Balch, J.K., Brown, I.F., C. Bustamante, M.M., Coe, M.T., DeFries, R.S., Keller, M., Longo, M., Munger, J.W., Schroeder, W., Soares-Filho, B.S., Souza, C.M., Wofsy, S.C., 2012. The Amazon basin in transition. Nature 481, 321–328.</w:t>
+      </w:r>
+      <w:r>
+        <w:t xml:space="preserve"> </w:t>
+      </w:r>
+      <w:hyperlink r:id="rId42">
         <w:r>
           <w:rPr>
-            <w:rStyle w:val="Hyperlink"/>
+            <w:rStyle w:val="Lienhypertexte"/>
+          </w:rPr>
+          <w:t xml:space="preserve">https://doi.org/10.1038/nature10717</w:t>
+        </w:r>
+      </w:hyperlink>
+    </w:p>
+    <w:bookmarkEnd w:id="43"/>
+    <w:bookmarkStart w:id="45" w:name="ref-DeLima2020"/>
+    <w:p>
+      <w:pPr>
+        <w:pStyle w:val="Bibliographie"/>
+      </w:pPr>
+      <w:r>
+        <w:t xml:space="preserve">De Lima, R.B., Ferreira, R.L.C., Da Silva, J.A.A., Guedes, M.C., Da Silva, D.A.S., Oliveira, C.P.D., Rabelo, F.G., Silva, L.F.D.C., 2020. Effect of species and log diameter on the volumetric yield of lumber in northern Brazilian Amazonia: preliminary results. Journal of Sustainable Forestry 39, 283–299.</w:t>
+      </w:r>
+      <w:r>
+        <w:t xml:space="preserve"> </w:t>
+      </w:r>
+      <w:hyperlink r:id="rId44">
+        <w:r>
+          <w:rPr>
+            <w:rStyle w:val="Lienhypertexte"/>
           </w:rPr>
           <w:t xml:space="preserve">https://doi.org/10.1080/10549811.2019.1636661</w:t>
         </w:r>
       </w:hyperlink>
     </w:p>
-    <w:bookmarkEnd w:id="40"/>
-    <w:bookmarkStart w:id="42" w:name="ref-Finer2014"/>
+    <w:bookmarkEnd w:id="45"/>
+    <w:bookmarkStart w:id="47" w:name="ref-Finer2014"/>
     <w:p>
       <w:pPr>
-        <w:pStyle w:val="Bibliography"/>
+        <w:pStyle w:val="Bibliographie"/>
       </w:pPr>
       <w:r>
         <w:t xml:space="preserve">Finer, M., Jenkins, C.N., Sky, M.A.B., Pine, J., 2014. Logging Concessions Enable Illegal Logging Crisis in the Peruvian Amazon. Scientific reports 4, 1–6.</w:t>
@@ -6323,30 +6777,30 @@
       <w:r>
         <w:t xml:space="preserve"> </w:t>
       </w:r>
-      <w:hyperlink r:id="rId41">
+      <w:hyperlink r:id="rId46">
         <w:r>
           <w:rPr>
-            <w:rStyle w:val="Hyperlink"/>
+            <w:rStyle w:val="Lienhypertexte"/>
           </w:rPr>
           <w:t xml:space="preserve">https://doi.org/10.1038/srep04719</w:t>
         </w:r>
       </w:hyperlink>
     </w:p>
-    <w:bookmarkEnd w:id="42"/>
-    <w:bookmarkStart w:id="43" w:name="ref-FSC2016"/>
+    <w:bookmarkEnd w:id="47"/>
+    <w:bookmarkStart w:id="48" w:name="ref-FSC2016"/>
     <w:p>
       <w:pPr>
-        <w:pStyle w:val="Bibliography"/>
+        <w:pStyle w:val="Bibliographie"/>
       </w:pPr>
       <w:r>
         <w:t xml:space="preserve">FSC, 2016. Lesser Known Timber Species.</w:t>
       </w:r>
     </w:p>
-    <w:bookmarkEnd w:id="43"/>
-    <w:bookmarkStart w:id="45" w:name="ref-VanGardingen2006"/>
+    <w:bookmarkEnd w:id="48"/>
+    <w:bookmarkStart w:id="50" w:name="ref-VanGardingen2006"/>
     <w:p>
       <w:pPr>
-        <w:pStyle w:val="Bibliography"/>
+        <w:pStyle w:val="Bibliographie"/>
       </w:pPr>
       <w:r>
         <w:t xml:space="preserve">Gardingen, P.R. van, Valle, D., Thompson, I., 2006. Evaluation of yield regulation options for primary forest in Tapaj??s National Forest, Brazil. Forest Ecology and Management 231, 184–195.</w:t>
@@ -6354,30 +6808,30 @@
       <w:r>
         <w:t xml:space="preserve"> </w:t>
       </w:r>
-      <w:hyperlink r:id="rId44">
+      <w:hyperlink r:id="rId49">
         <w:r>
           <w:rPr>
-            <w:rStyle w:val="Hyperlink"/>
+            <w:rStyle w:val="Lienhypertexte"/>
           </w:rPr>
           <w:t xml:space="preserve">https://doi.org/10.1016/j.foreco.2006.05.047</w:t>
         </w:r>
       </w:hyperlink>
     </w:p>
-    <w:bookmarkEnd w:id="45"/>
-    <w:bookmarkStart w:id="46" w:name="ref-IDEFLOR2020"/>
+    <w:bookmarkEnd w:id="50"/>
+    <w:bookmarkStart w:id="51" w:name="ref-IDEFLOR2020"/>
     <w:p>
       <w:pPr>
-        <w:pStyle w:val="Bibliography"/>
+        <w:pStyle w:val="Bibliographie"/>
       </w:pPr>
       <w:r>
         <w:t xml:space="preserve">IDEFLOR-BIO, 2021. Contratos de Concessão Florestal.</w:t>
       </w:r>
     </w:p>
-    <w:bookmarkEnd w:id="46"/>
-    <w:bookmarkStart w:id="48" w:name="ref-Keller2004"/>
+    <w:bookmarkEnd w:id="51"/>
+    <w:bookmarkStart w:id="53" w:name="ref-Keller2004"/>
     <w:p>
       <w:pPr>
-        <w:pStyle w:val="Bibliography"/>
+        <w:pStyle w:val="Bibliographie"/>
       </w:pPr>
       <w:r>
         <w:t xml:space="preserve">Keller, M., Palace, M., Asner, G.P., Pereira, R., Silva, J.N.M., 2004. Coarse woody debris in undisturbed and logged forests in the eastern Brazilian Amazon. Global Change Biology 10, 784–795.</w:t>
@@ -6385,20 +6839,20 @@
       <w:r>
         <w:t xml:space="preserve"> </w:t>
       </w:r>
-      <w:hyperlink r:id="rId47">
+      <w:hyperlink r:id="rId52">
         <w:r>
           <w:rPr>
-            <w:rStyle w:val="Hyperlink"/>
+            <w:rStyle w:val="Lienhypertexte"/>
           </w:rPr>
           <w:t xml:space="preserve">https://doi.org/10.1111/j.1529-8817.2003.00770.x</w:t>
         </w:r>
       </w:hyperlink>
     </w:p>
-    <w:bookmarkEnd w:id="48"/>
-    <w:bookmarkStart w:id="50" w:name="ref-Matricardi2020"/>
+    <w:bookmarkEnd w:id="53"/>
+    <w:bookmarkStart w:id="55" w:name="ref-Matricardi2020"/>
     <w:p>
       <w:pPr>
-        <w:pStyle w:val="Bibliography"/>
+        <w:pStyle w:val="Bibliographie"/>
       </w:pPr>
       <w:r>
         <w:t xml:space="preserve">Matricardi, E.A.T., Skole, D.L., Costa, O.B., Pedlowski, M.A., Samek, J.H., Miguel, E.P., 2020. Long-term forest degradation surpasses deforestation in the Brazilian Amazon. Science 369, 1378–1382.</w:t>
@@ -6406,20 +6860,20 @@
       <w:r>
         <w:t xml:space="preserve"> </w:t>
       </w:r>
-      <w:hyperlink r:id="rId49">
+      <w:hyperlink r:id="rId54">
         <w:r>
           <w:rPr>
-            <w:rStyle w:val="Hyperlink"/>
+            <w:rStyle w:val="Lienhypertexte"/>
           </w:rPr>
           <w:t xml:space="preserve">https://doi.org/10.1126/SCIENCE.ABB3021</w:t>
         </w:r>
       </w:hyperlink>
     </w:p>
-    <w:bookmarkEnd w:id="50"/>
-    <w:bookmarkStart w:id="52" w:name="ref-Mills2019"/>
+    <w:bookmarkEnd w:id="55"/>
+    <w:bookmarkStart w:id="57" w:name="ref-Mills2019"/>
     <w:p>
       <w:pPr>
-        <w:pStyle w:val="Bibliography"/>
+        <w:pStyle w:val="Bibliographie"/>
       </w:pPr>
       <w:r>
         <w:t xml:space="preserve">Mills, D.J., Bohlman, S.A., Putz, F.E., Andreu, M.G., 2019. Liberation of future crop trees from lianas in Belize: Completeness, costs, and timber-yield benefits. Forest Ecology and Management 439, 97–104.</w:t>
@@ -6427,30 +6881,30 @@
       <w:r>
         <w:t xml:space="preserve"> </w:t>
       </w:r>
-      <w:hyperlink r:id="rId51">
+      <w:hyperlink r:id="rId56">
         <w:r>
           <w:rPr>
-            <w:rStyle w:val="Hyperlink"/>
+            <w:rStyle w:val="Lienhypertexte"/>
           </w:rPr>
           <w:t xml:space="preserve">https://doi.org/10.1016/j.foreco.2019.02.023</w:t>
         </w:r>
       </w:hyperlink>
     </w:p>
-    <w:bookmarkEnd w:id="52"/>
-    <w:bookmarkStart w:id="53" w:name="ref-Pereira2010"/>
+    <w:bookmarkEnd w:id="57"/>
+    <w:bookmarkStart w:id="58" w:name="ref-Pereira2010"/>
     <w:p>
       <w:pPr>
-        <w:pStyle w:val="Bibliography"/>
+        <w:pStyle w:val="Bibliographie"/>
       </w:pPr>
       <w:r>
         <w:t xml:space="preserve">Pereira, D., Santos, D., Vedovedo, M., Guimarães, J., Veríssimo, A., 2010. Fatos florestais da Amazônia 2010.</w:t>
       </w:r>
     </w:p>
-    <w:bookmarkEnd w:id="53"/>
-    <w:bookmarkStart w:id="55" w:name="ref-Phillips2004"/>
+    <w:bookmarkEnd w:id="58"/>
+    <w:bookmarkStart w:id="60" w:name="ref-Phillips2004"/>
     <w:p>
       <w:pPr>
-        <w:pStyle w:val="Bibliography"/>
+        <w:pStyle w:val="Bibliographie"/>
       </w:pPr>
       <w:r>
         <w:t xml:space="preserve">Phillips, P.D., Azevedo, C.P. de, Degen, B., Thompson, I.S., Silva, J.N.M., Gardingen, P.R. van, 2004. An individual-based spatially explicit simulation model for strategic forest management planning in the eastern Amazon. Ecological Modelling 173, 335–354.</w:t>
@@ -6458,20 +6912,20 @@
       <w:r>
         <w:t xml:space="preserve"> </w:t>
       </w:r>
-      <w:hyperlink r:id="rId54">
+      <w:hyperlink r:id="rId59">
         <w:r>
           <w:rPr>
-            <w:rStyle w:val="Hyperlink"/>
+            <w:rStyle w:val="Lienhypertexte"/>
           </w:rPr>
           <w:t xml:space="preserve">https://doi.org/10.1016/j.ecolmodel.2003.09.023</w:t>
         </w:r>
       </w:hyperlink>
     </w:p>
-    <w:bookmarkEnd w:id="55"/>
-    <w:bookmarkStart w:id="57" w:name="ref-Piponiot2018"/>
+    <w:bookmarkEnd w:id="60"/>
+    <w:bookmarkStart w:id="62" w:name="ref-Piponiot2018"/>
     <w:p>
       <w:pPr>
-        <w:pStyle w:val="Bibliography"/>
+        <w:pStyle w:val="Bibliographie"/>
       </w:pPr>
       <w:r>
         <w:t xml:space="preserve">Piponiot, C., Derroire, G., Descroix, L., Mazzei, L., Rutishauser, E., Sist, P., Hérault, B., 2018. Assessing timber volume recovery after disturbance in tropical forests – A new modelling framework. Ecological Modelling 384, 353–369.</w:t>
@@ -6479,20 +6933,20 @@
       <w:r>
         <w:t xml:space="preserve"> </w:t>
       </w:r>
-      <w:hyperlink r:id="rId56">
+      <w:hyperlink r:id="rId61">
         <w:r>
           <w:rPr>
-            <w:rStyle w:val="Hyperlink"/>
+            <w:rStyle w:val="Lienhypertexte"/>
           </w:rPr>
           <w:t xml:space="preserve">https://doi.org/10.1016/j.ecolmodel.2018.05.023</w:t>
         </w:r>
       </w:hyperlink>
     </w:p>
-    <w:bookmarkEnd w:id="57"/>
-    <w:bookmarkStart w:id="59" w:name="ref-Piponiot2019"/>
+    <w:bookmarkEnd w:id="62"/>
+    <w:bookmarkStart w:id="64" w:name="ref-Piponiot2019"/>
     <w:p>
       <w:pPr>
-        <w:pStyle w:val="Bibliography"/>
+        <w:pStyle w:val="Bibliographie"/>
       </w:pPr>
       <w:r>
         <w:t xml:space="preserve">Piponiot, C., Rödig, E., Putz, F.E., Rutishauser, E., Sist, P., Ascarrunz, N., Blanc, L., Derroire, G., Descroix, L., Guedes, M.C., Coronado, E.H., Huth, A., Kanashiro, M., Licona, J.C., Mazzei, L., D’Oliveira, M.V.N., Peña-Claros, M., Rodney, K., Shenkin, A., Souza, C.R. de, Vidal, E., West, T.A.P., Wortel, V., Hérault, B., 2019. Can timber provision from Amazonian production forests be sustainable? Environmental Research Letters 14, 064014.</w:t>
@@ -6500,20 +6954,20 @@
       <w:r>
         <w:t xml:space="preserve"> </w:t>
       </w:r>
-      <w:hyperlink r:id="rId58">
+      <w:hyperlink r:id="rId63">
         <w:r>
           <w:rPr>
-            <w:rStyle w:val="Hyperlink"/>
+            <w:rStyle w:val="Lienhypertexte"/>
           </w:rPr>
           <w:t xml:space="preserve">https://doi.org/10.1088/1748-9326/ab195e</w:t>
         </w:r>
       </w:hyperlink>
     </w:p>
-    <w:bookmarkEnd w:id="59"/>
-    <w:bookmarkStart w:id="61" w:name="ref-Potapov2017"/>
+    <w:bookmarkEnd w:id="64"/>
+    <w:bookmarkStart w:id="66" w:name="ref-Potapov2017"/>
     <w:p>
       <w:pPr>
-        <w:pStyle w:val="Bibliography"/>
+        <w:pStyle w:val="Bibliographie"/>
       </w:pPr>
       <w:r>
         <w:t xml:space="preserve">Potapov, P., Hansen, M.C., Laestadius, L., Turubanova, S., Yaroshenko, A., Thies, C., Smith, W., Zhuravleva, I., Komarova, A., Minnemeyer, S., Esipova, E., 2017. The last frontiers of wilderness: Tracking loss of intact forest landscapes from 2000 to 2013. Science Advances 3, e1600821.</w:t>
@@ -6521,20 +6975,20 @@
       <w:r>
         <w:t xml:space="preserve"> </w:t>
       </w:r>
-      <w:hyperlink r:id="rId60">
+      <w:hyperlink r:id="rId65">
         <w:r>
           <w:rPr>
-            <w:rStyle w:val="Hyperlink"/>
+            <w:rStyle w:val="Lienhypertexte"/>
           </w:rPr>
           <w:t xml:space="preserve">https://doi.org/10.1126/sciadv.1600821</w:t>
         </w:r>
       </w:hyperlink>
     </w:p>
-    <w:bookmarkEnd w:id="61"/>
-    <w:bookmarkStart w:id="63" w:name="ref-Putz2008"/>
+    <w:bookmarkEnd w:id="66"/>
+    <w:bookmarkStart w:id="68" w:name="ref-Putz2008"/>
     <w:p>
       <w:pPr>
-        <w:pStyle w:val="Bibliography"/>
+        <w:pStyle w:val="Bibliographie"/>
       </w:pPr>
       <w:r>
         <w:t xml:space="preserve">Putz, F.E., Sist, P., Fredericksen, T., Dykstra, D., 2008. Reduced-impact logging: Challenges and opportunities. Forest Ecology and Management 256, 1427–1433.</w:t>
@@ -6542,20 +6996,20 @@
       <w:r>
         <w:t xml:space="preserve"> </w:t>
       </w:r>
-      <w:hyperlink r:id="rId62">
+      <w:hyperlink r:id="rId67">
         <w:r>
           <w:rPr>
-            <w:rStyle w:val="Hyperlink"/>
+            <w:rStyle w:val="Lienhypertexte"/>
           </w:rPr>
           <w:t xml:space="preserve">https://doi.org/10.1016/j.foreco.2008.03.036</w:t>
         </w:r>
       </w:hyperlink>
     </w:p>
-    <w:bookmarkEnd w:id="63"/>
-    <w:bookmarkStart w:id="65" w:name="ref-Putz2012"/>
+    <w:bookmarkEnd w:id="68"/>
+    <w:bookmarkStart w:id="70" w:name="ref-Putz2012"/>
     <w:p>
       <w:pPr>
-        <w:pStyle w:val="Bibliography"/>
+        <w:pStyle w:val="Bibliographie"/>
       </w:pPr>
       <w:r>
         <w:t xml:space="preserve">Putz, F.E., Zuidema, P.a., Synnott, T., Peña-Claros, M., Pinard, M.a., Sheil, D., Vanclay, J.K., Sist, P., Gourlet-Fleury, S., Griscom, B., Palmer, J., Zagt, R., 2012. Sustaining conservation values in selectively logged tropical forests: the attained and the attainable. Conservation Letters 5, 296–303.</w:t>
@@ -6563,20 +7017,20 @@
       <w:r>
         <w:t xml:space="preserve"> </w:t>
       </w:r>
-      <w:hyperlink r:id="rId64">
+      <w:hyperlink r:id="rId69">
         <w:r>
           <w:rPr>
-            <w:rStyle w:val="Hyperlink"/>
+            <w:rStyle w:val="Lienhypertexte"/>
           </w:rPr>
           <w:t xml:space="preserve">https://doi.org/10.1111/j.1755-263X.2012.00242.x</w:t>
         </w:r>
       </w:hyperlink>
     </w:p>
-    <w:bookmarkEnd w:id="65"/>
-    <w:bookmarkStart w:id="67" w:name="ref-Roopsind2018"/>
+    <w:bookmarkEnd w:id="70"/>
+    <w:bookmarkStart w:id="72" w:name="ref-Roopsind2018"/>
     <w:p>
       <w:pPr>
-        <w:pStyle w:val="Bibliography"/>
+        <w:pStyle w:val="Bibliographie"/>
       </w:pPr>
       <w:r>
         <w:t xml:space="preserve">Roopsind, A., Caughlin, T.T., Hout, P. van der, Arets, E., Putz, F.E., 2018. Trade-offs between carbon stocks and timber recovery in tropical forests are mediated by logging intensity. Global Change Biology 2862–2874.</w:t>
@@ -6584,60 +7038,60 @@
       <w:r>
         <w:t xml:space="preserve"> </w:t>
       </w:r>
-      <w:hyperlink r:id="rId66">
+      <w:hyperlink r:id="rId71">
         <w:r>
           <w:rPr>
-            <w:rStyle w:val="Hyperlink"/>
+            <w:rStyle w:val="Lienhypertexte"/>
           </w:rPr>
           <w:t xml:space="preserve">https://doi.org/10.1111/gcb.14155</w:t>
         </w:r>
       </w:hyperlink>
     </w:p>
-    <w:bookmarkEnd w:id="67"/>
-    <w:bookmarkStart w:id="68" w:name="ref-Schulze2008"/>
+    <w:bookmarkEnd w:id="72"/>
+    <w:bookmarkStart w:id="73" w:name="ref-Schulze2008"/>
     <w:p>
       <w:pPr>
-        <w:pStyle w:val="Bibliography"/>
+        <w:pStyle w:val="Bibliographie"/>
       </w:pPr>
       <w:r>
         <w:t xml:space="preserve">Schulze, M., Grogan, J., Vidal, E., 2008. O manejo florestal como estratégia de conservação e desenvolvimento socioeconômico na Amazônia: quanto separa os sistemas de exploração madeireira atuais do conceito de manejo florestal sustentável?, in: O Manejo Da Paisagem E a Paisagem Do Manejo. pp. 161–213.</w:t>
       </w:r>
     </w:p>
-    <w:bookmarkEnd w:id="68"/>
-    <w:bookmarkStart w:id="69" w:name="ref-SFB2020"/>
+    <w:bookmarkEnd w:id="73"/>
+    <w:bookmarkStart w:id="74" w:name="ref-SFB2020"/>
     <w:p>
       <w:pPr>
-        <w:pStyle w:val="Bibliography"/>
+        <w:pStyle w:val="Bibliographie"/>
       </w:pPr>
       <w:r>
         <w:t xml:space="preserve">SFB, 2020. Documentos - Concessões florestais.</w:t>
       </w:r>
     </w:p>
-    <w:bookmarkEnd w:id="69"/>
-    <w:bookmarkStart w:id="70" w:name="ref-SFB2019"/>
+    <w:bookmarkEnd w:id="74"/>
+    <w:bookmarkStart w:id="75" w:name="ref-SFB2019"/>
     <w:p>
       <w:pPr>
-        <w:pStyle w:val="Bibliography"/>
+        <w:pStyle w:val="Bibliographie"/>
       </w:pPr>
       <w:r>
         <w:t xml:space="preserve">SFB, 2019a. Brazilian Forests at a glance: 2019. Serviço Florestal Brasileiro.</w:t>
       </w:r>
     </w:p>
-    <w:bookmarkEnd w:id="70"/>
-    <w:bookmarkStart w:id="71" w:name="ref-SFB2019a"/>
+    <w:bookmarkEnd w:id="75"/>
+    <w:bookmarkStart w:id="76" w:name="ref-SFB2019a"/>
     <w:p>
       <w:pPr>
-        <w:pStyle w:val="Bibliography"/>
+        <w:pStyle w:val="Bibliographie"/>
       </w:pPr>
       <w:r>
         <w:t xml:space="preserve">SFB, 2019b. Cadastro Nacional de Florestas Públicas - Atualização 2019.</w:t>
       </w:r>
     </w:p>
-    <w:bookmarkEnd w:id="71"/>
-    <w:bookmarkStart w:id="73" w:name="ref-Sist2007"/>
+    <w:bookmarkEnd w:id="76"/>
+    <w:bookmarkStart w:id="78" w:name="ref-Sist2007"/>
     <w:p>
       <w:pPr>
-        <w:pStyle w:val="Bibliography"/>
+        <w:pStyle w:val="Bibliographie"/>
       </w:pPr>
       <w:r>
         <w:t xml:space="preserve">Sist, P., Ferreira, F.N., 2007. Sustainability of reduced-impact logging in the Eastern Amazon. Forest Ecology and Management 243, 199–209.</w:t>
@@ -6645,20 +7099,20 @@
       <w:r>
         <w:t xml:space="preserve"> </w:t>
       </w:r>
-      <w:hyperlink r:id="rId72">
+      <w:hyperlink r:id="rId77">
         <w:r>
           <w:rPr>
-            <w:rStyle w:val="Hyperlink"/>
+            <w:rStyle w:val="Lienhypertexte"/>
           </w:rPr>
           <w:t xml:space="preserve">https://doi.org/10.1016/j.foreco.2007.02.014</w:t>
         </w:r>
       </w:hyperlink>
     </w:p>
-    <w:bookmarkEnd w:id="73"/>
-    <w:bookmarkStart w:id="75" w:name="ref-Sist2015"/>
+    <w:bookmarkEnd w:id="78"/>
+    <w:bookmarkStart w:id="80" w:name="ref-Sist2015"/>
     <w:p>
       <w:pPr>
-        <w:pStyle w:val="Bibliography"/>
+        <w:pStyle w:val="Bibliographie"/>
       </w:pPr>
       <w:r>
         <w:t xml:space="preserve">Sist, P., Rutishauser, E., Peña-Claros, M., Shenkin, A., Hérault, B., Blanc, L., Baraloto, C., Baya, F., Benedet, F., Silva, K.E. da, Descroix, L., Ferreira, J.N., Gourlet-Fleury, S., Guedes, M.C., Bin Harun, I., Jalonen, R., Kanashiro, M., Krisnawati, H., Kshatriya, M., Lincoln, P., Mazzei, L., Medjibé, V., Nasi, R., D’Oliveira, M.V.N., Oliveira, L.C. de, Picard, N., Pietsch, S., Pinard, M., Priyadi, H., Putz, F.E., Rodney, K., Rossi, V., Roopsind, A., Ruschel, A.R., Shari, N.H.Z., Rodrigues de Souza, C., Susanty, F.H., Sotta, E.D., Toledo, M., Vidal, E., West, T.A.P., Wortel, V., Yamada, T., 2015. The Tropical managed Forests Observatory: A research network addressing the future of tropical logged forests. Applied Vegetation Science 18, 171–174.</w:t>
@@ -6666,38 +7120,42 @@
       <w:r>
         <w:t xml:space="preserve"> </w:t>
       </w:r>
-      <w:hyperlink r:id="rId74">
+      <w:hyperlink r:id="rId79">
         <w:r>
           <w:rPr>
-            <w:rStyle w:val="Hyperlink"/>
+            <w:rStyle w:val="Lienhypertexte"/>
           </w:rPr>
           <w:t xml:space="preserve">https://doi.org/10.1111/avsc.12125</w:t>
         </w:r>
       </w:hyperlink>
     </w:p>
-    <w:bookmarkEnd w:id="75"/>
-    <w:bookmarkStart w:id="76" w:name="ref-Verissimo2006"/>
+    <w:bookmarkEnd w:id="80"/>
+    <w:bookmarkStart w:id="81" w:name="ref-Verissimo2006"/>
     <w:p>
       <w:pPr>
-        <w:pStyle w:val="Bibliography"/>
+        <w:pStyle w:val="Bibliographie"/>
       </w:pPr>
       <w:r>
         <w:t xml:space="preserve">Verissimo, A., Souza Jr., C.M., Celentano, D., Salomão, R., Pereira, D., Balieiro, C., 2006. Areas para produção florestal manejada: detalhamento do macrozoneamento ecológico econômico do Estado do Pará.</w:t>
       </w:r>
     </w:p>
-    <w:bookmarkEnd w:id="76"/>
-    <w:bookmarkStart w:id="77" w:name="ref-Vidal2020"/>
+    <w:bookmarkEnd w:id="81"/>
+    <w:bookmarkStart w:id="82" w:name="ref-Vidal2020"/>
     <w:p>
       <w:pPr>
-        <w:pStyle w:val="Bibliography"/>
+        <w:pStyle w:val="Bibliographie"/>
       </w:pPr>
       <w:r>
         <w:t xml:space="preserve">Vidal, E., West, T.A.P., Lentini, M., Souza, S.E.X.F., Klauberg, C., Waldhoff, P., 2020. Sustainable forest management (SFM) of tropical moist forests: the case of the Brazilian Amazon, in: Achieving Sustainable Management of Tropical Forests. pp. 1–31.</w:t>
       </w:r>
     </w:p>
-    <w:bookmarkEnd w:id="77"/>
-    <w:bookmarkEnd w:id="78"/>
-    <w:sectPr/>
+    <w:bookmarkEnd w:id="82"/>
+    <w:bookmarkEnd w:id="83"/>
+    <w:sectPr>
+      <w:pgSz w:w="12240" w:h="15840"/>
+      <w:pgMar w:top="1417" w:right="1417" w:bottom="1417" w:left="1417" w:header="720" w:footer="720" w:gutter="0"/>
+      <w:cols w:space="720"/>
+    </w:sectPr>
   </w:body>
 </w:document>
 </file>
@@ -6726,7 +7184,296 @@
 </file>
 
 <file path=word/numbering.xml><?xml version="1.0" encoding="utf-8"?>
-<w:numbering xmlns:w="http://schemas.openxmlformats.org/wordprocessingml/2006/main">
+<w:numbering xmlns:wpc="http://schemas.microsoft.com/office/word/2010/wordprocessingCanvas" xmlns:cx="http://schemas.microsoft.com/office/drawing/2014/chartex" xmlns:cx1="http://schemas.microsoft.com/office/drawing/2015/9/8/chartex" xmlns:cx2="http://schemas.microsoft.com/office/drawing/2015/10/21/chartex" xmlns:cx3="http://schemas.microsoft.com/office/drawing/2016/5/9/chartex" xmlns:cx4="http://schemas.microsoft.com/office/drawing/2016/5/10/chartex" xmlns:cx5="http://schemas.microsoft.com/office/drawing/2016/5/11/chartex" xmlns:cx6="http://schemas.microsoft.com/office/drawing/2016/5/12/chartex" xmlns:cx7="http://schemas.microsoft.com/office/drawing/2016/5/13/chartex" xmlns:cx8="http://schemas.microsoft.com/office/drawing/2016/5/14/chartex" xmlns:mc="http://schemas.openxmlformats.org/markup-compatibility/2006" xmlns:aink="http://schemas.microsoft.com/office/drawing/2016/ink" xmlns:am3d="http://schemas.microsoft.com/office/drawing/2017/model3d" xmlns:o="urn:schemas-microsoft-com:office:office" xmlns:r="http://schemas.openxmlformats.org/officeDocument/2006/relationships" xmlns:m="http://schemas.openxmlformats.org/officeDocument/2006/math" xmlns:v="urn:schemas-microsoft-com:vml" xmlns:wp14="http://schemas.microsoft.com/office/word/2010/wordprocessingDrawing" xmlns:wp="http://schemas.openxmlformats.org/drawingml/2006/wordprocessingDrawing" xmlns:w10="urn:schemas-microsoft-com:office:word" xmlns:w="http://schemas.openxmlformats.org/wordprocessingml/2006/main" xmlns:w14="http://schemas.microsoft.com/office/word/2010/wordml" xmlns:w15="http://schemas.microsoft.com/office/word/2012/wordml" xmlns:w16cid="http://schemas.microsoft.com/office/word/2016/wordml/cid" xmlns:w16se="http://schemas.microsoft.com/office/word/2015/wordml/symex" xmlns:wpg="http://schemas.microsoft.com/office/word/2010/wordprocessingGroup" xmlns:wpi="http://schemas.microsoft.com/office/word/2010/wordprocessingInk" xmlns:wne="http://schemas.microsoft.com/office/word/2006/wordml" xmlns:wps="http://schemas.microsoft.com/office/word/2010/wordprocessingShape" mc:Ignorable="w14 w15 w16se w16cid wp14">
+  <w:abstractNum w:abstractNumId="0" w15:restartNumberingAfterBreak="0">
+    <w:nsid w:val="FFFFFF7C"/>
+    <w:multiLevelType w:val="singleLevel"/>
+    <w:tmpl w:val="053647DA"/>
+    <w:lvl w:ilvl="0">
+      <w:start w:val="1"/>
+      <w:numFmt w:val="decimal"/>
+      <w:lvlText w:val="%1."/>
+      <w:lvlJc w:val="left"/>
+      <w:pPr>
+        <w:tabs>
+          <w:tab w:val="num" w:pos="1492"/>
+        </w:tabs>
+        <w:ind w:left="1492" w:hanging="360"/>
+      </w:pPr>
+    </w:lvl>
+  </w:abstractNum>
+  <w:abstractNum w:abstractNumId="1" w15:restartNumberingAfterBreak="0">
+    <w:nsid w:val="FFFFFF7D"/>
+    <w:multiLevelType w:val="singleLevel"/>
+    <w:tmpl w:val="D1367FC4"/>
+    <w:lvl w:ilvl="0">
+      <w:start w:val="1"/>
+      <w:numFmt w:val="decimal"/>
+      <w:lvlText w:val="%1."/>
+      <w:lvlJc w:val="left"/>
+      <w:pPr>
+        <w:tabs>
+          <w:tab w:val="num" w:pos="1209"/>
+        </w:tabs>
+        <w:ind w:left="1209" w:hanging="360"/>
+      </w:pPr>
+    </w:lvl>
+  </w:abstractNum>
+  <w:abstractNum w:abstractNumId="2" w15:restartNumberingAfterBreak="0">
+    <w:nsid w:val="FFFFFF7E"/>
+    <w:multiLevelType w:val="singleLevel"/>
+    <w:tmpl w:val="27D4422E"/>
+    <w:lvl w:ilvl="0">
+      <w:start w:val="1"/>
+      <w:numFmt w:val="decimal"/>
+      <w:lvlText w:val="%1."/>
+      <w:lvlJc w:val="left"/>
+      <w:pPr>
+        <w:tabs>
+          <w:tab w:val="num" w:pos="926"/>
+        </w:tabs>
+        <w:ind w:left="926" w:hanging="360"/>
+      </w:pPr>
+    </w:lvl>
+  </w:abstractNum>
+  <w:abstractNum w:abstractNumId="3" w15:restartNumberingAfterBreak="0">
+    <w:nsid w:val="FFFFFF7F"/>
+    <w:multiLevelType w:val="singleLevel"/>
+    <w:tmpl w:val="BBD4429E"/>
+    <w:lvl w:ilvl="0">
+      <w:start w:val="1"/>
+      <w:numFmt w:val="decimal"/>
+      <w:lvlText w:val="%1."/>
+      <w:lvlJc w:val="left"/>
+      <w:pPr>
+        <w:tabs>
+          <w:tab w:val="num" w:pos="643"/>
+        </w:tabs>
+        <w:ind w:left="643" w:hanging="360"/>
+      </w:pPr>
+    </w:lvl>
+  </w:abstractNum>
+  <w:abstractNum w:abstractNumId="4" w15:restartNumberingAfterBreak="0">
+    <w:nsid w:val="FFFFFF80"/>
+    <w:multiLevelType w:val="singleLevel"/>
+    <w:tmpl w:val="26C843B4"/>
+    <w:lvl w:ilvl="0">
+      <w:start w:val="1"/>
+      <w:numFmt w:val="bullet"/>
+      <w:lvlText w:val=""/>
+      <w:lvlJc w:val="left"/>
+      <w:pPr>
+        <w:tabs>
+          <w:tab w:val="num" w:pos="1492"/>
+        </w:tabs>
+        <w:ind w:left="1492" w:hanging="360"/>
+      </w:pPr>
+      <w:rPr>
+        <w:rFonts w:ascii="Symbol" w:hAnsi="Symbol" w:hint="default"/>
+      </w:rPr>
+    </w:lvl>
+  </w:abstractNum>
+  <w:abstractNum w:abstractNumId="5" w15:restartNumberingAfterBreak="0">
+    <w:nsid w:val="FFFFFF81"/>
+    <w:multiLevelType w:val="singleLevel"/>
+    <w:tmpl w:val="49B6232E"/>
+    <w:lvl w:ilvl="0">
+      <w:start w:val="1"/>
+      <w:numFmt w:val="bullet"/>
+      <w:lvlText w:val=""/>
+      <w:lvlJc w:val="left"/>
+      <w:pPr>
+        <w:tabs>
+          <w:tab w:val="num" w:pos="1209"/>
+        </w:tabs>
+        <w:ind w:left="1209" w:hanging="360"/>
+      </w:pPr>
+      <w:rPr>
+        <w:rFonts w:ascii="Symbol" w:hAnsi="Symbol" w:hint="default"/>
+      </w:rPr>
+    </w:lvl>
+  </w:abstractNum>
+  <w:abstractNum w:abstractNumId="6" w15:restartNumberingAfterBreak="0">
+    <w:nsid w:val="FFFFFF82"/>
+    <w:multiLevelType w:val="singleLevel"/>
+    <w:tmpl w:val="EBACAE1E"/>
+    <w:lvl w:ilvl="0">
+      <w:start w:val="1"/>
+      <w:numFmt w:val="bullet"/>
+      <w:lvlText w:val=""/>
+      <w:lvlJc w:val="left"/>
+      <w:pPr>
+        <w:tabs>
+          <w:tab w:val="num" w:pos="926"/>
+        </w:tabs>
+        <w:ind w:left="926" w:hanging="360"/>
+      </w:pPr>
+      <w:rPr>
+        <w:rFonts w:ascii="Symbol" w:hAnsi="Symbol" w:hint="default"/>
+      </w:rPr>
+    </w:lvl>
+  </w:abstractNum>
+  <w:abstractNum w:abstractNumId="7" w15:restartNumberingAfterBreak="0">
+    <w:nsid w:val="FFFFFF83"/>
+    <w:multiLevelType w:val="singleLevel"/>
+    <w:tmpl w:val="927E90BC"/>
+    <w:lvl w:ilvl="0">
+      <w:start w:val="1"/>
+      <w:numFmt w:val="bullet"/>
+      <w:lvlText w:val=""/>
+      <w:lvlJc w:val="left"/>
+      <w:pPr>
+        <w:tabs>
+          <w:tab w:val="num" w:pos="643"/>
+        </w:tabs>
+        <w:ind w:left="643" w:hanging="360"/>
+      </w:pPr>
+      <w:rPr>
+        <w:rFonts w:ascii="Symbol" w:hAnsi="Symbol" w:hint="default"/>
+      </w:rPr>
+    </w:lvl>
+  </w:abstractNum>
+  <w:abstractNum w:abstractNumId="8" w15:restartNumberingAfterBreak="0">
+    <w:nsid w:val="FFFFFF88"/>
+    <w:multiLevelType w:val="singleLevel"/>
+    <w:tmpl w:val="32BE226A"/>
+    <w:lvl w:ilvl="0">
+      <w:start w:val="1"/>
+      <w:numFmt w:val="decimal"/>
+      <w:lvlText w:val="%1."/>
+      <w:lvlJc w:val="left"/>
+      <w:pPr>
+        <w:tabs>
+          <w:tab w:val="num" w:pos="360"/>
+        </w:tabs>
+        <w:ind w:left="360" w:hanging="360"/>
+      </w:pPr>
+    </w:lvl>
+  </w:abstractNum>
+  <w:abstractNum w:abstractNumId="9" w15:restartNumberingAfterBreak="0">
+    <w:nsid w:val="FFFFFF89"/>
+    <w:multiLevelType w:val="singleLevel"/>
+    <w:tmpl w:val="DB722262"/>
+    <w:lvl w:ilvl="0">
+      <w:start w:val="1"/>
+      <w:numFmt w:val="bullet"/>
+      <w:lvlText w:val=""/>
+      <w:lvlJc w:val="left"/>
+      <w:pPr>
+        <w:tabs>
+          <w:tab w:val="num" w:pos="360"/>
+        </w:tabs>
+        <w:ind w:left="360" w:hanging="360"/>
+      </w:pPr>
+      <w:rPr>
+        <w:rFonts w:ascii="Symbol" w:hAnsi="Symbol" w:hint="default"/>
+      </w:rPr>
+    </w:lvl>
+  </w:abstractNum>
+  <w:abstractNum w:abstractNumId="10" w15:restartNumberingAfterBreak="0">
+    <w:nsid w:val="2C1AE401"/>
+    <w:multiLevelType w:val="multilevel"/>
+    <w:tmpl w:val="5CD6DEF4"/>
+    <w:lvl w:ilvl="0">
+      <w:numFmt w:val="bullet"/>
+      <w:lvlText w:val=" "/>
+      <w:lvlJc w:val="left"/>
+      <w:pPr>
+        <w:tabs>
+          <w:tab w:val="num" w:pos="0"/>
+        </w:tabs>
+        <w:ind w:left="480" w:hanging="480"/>
+      </w:pPr>
+    </w:lvl>
+    <w:lvl w:ilvl="1">
+      <w:numFmt w:val="bullet"/>
+      <w:lvlText w:val=" "/>
+      <w:lvlJc w:val="left"/>
+      <w:pPr>
+        <w:tabs>
+          <w:tab w:val="num" w:pos="720"/>
+        </w:tabs>
+        <w:ind w:left="1200" w:hanging="480"/>
+      </w:pPr>
+    </w:lvl>
+    <w:lvl w:ilvl="2">
+      <w:numFmt w:val="bullet"/>
+      <w:lvlText w:val=" "/>
+      <w:lvlJc w:val="left"/>
+      <w:pPr>
+        <w:tabs>
+          <w:tab w:val="num" w:pos="1440"/>
+        </w:tabs>
+        <w:ind w:left="1920" w:hanging="480"/>
+      </w:pPr>
+    </w:lvl>
+    <w:lvl w:ilvl="3">
+      <w:numFmt w:val="bullet"/>
+      <w:lvlText w:val=" "/>
+      <w:lvlJc w:val="left"/>
+      <w:pPr>
+        <w:tabs>
+          <w:tab w:val="num" w:pos="2160"/>
+        </w:tabs>
+        <w:ind w:left="2640" w:hanging="480"/>
+      </w:pPr>
+    </w:lvl>
+    <w:lvl w:ilvl="4">
+      <w:numFmt w:val="bullet"/>
+      <w:lvlText w:val=" "/>
+      <w:lvlJc w:val="left"/>
+      <w:pPr>
+        <w:tabs>
+          <w:tab w:val="num" w:pos="2880"/>
+        </w:tabs>
+        <w:ind w:left="3360" w:hanging="480"/>
+      </w:pPr>
+    </w:lvl>
+    <w:lvl w:ilvl="5">
+      <w:numFmt w:val="bullet"/>
+      <w:lvlText w:val=" "/>
+      <w:lvlJc w:val="left"/>
+      <w:pPr>
+        <w:tabs>
+          <w:tab w:val="num" w:pos="3600"/>
+        </w:tabs>
+        <w:ind w:left="4080" w:hanging="480"/>
+      </w:pPr>
+    </w:lvl>
+    <w:lvl w:ilvl="6">
+      <w:numFmt w:val="bullet"/>
+      <w:lvlText w:val=" "/>
+      <w:lvlJc w:val="left"/>
+      <w:pPr>
+        <w:tabs>
+          <w:tab w:val="num" w:pos="4320"/>
+        </w:tabs>
+        <w:ind w:left="4800" w:hanging="480"/>
+      </w:pPr>
+    </w:lvl>
+    <w:lvl w:ilvl="7">
+      <w:numFmt w:val="bullet"/>
+      <w:lvlText w:val=" "/>
+      <w:lvlJc w:val="left"/>
+      <w:pPr>
+        <w:tabs>
+          <w:tab w:val="num" w:pos="5040"/>
+        </w:tabs>
+        <w:ind w:left="5520" w:hanging="480"/>
+      </w:pPr>
+    </w:lvl>
+    <w:lvl w:ilvl="8">
+      <w:numFmt w:val="bullet"/>
+      <w:lvlText w:val=" "/>
+      <w:lvlJc w:val="left"/>
+      <w:pPr>
+        <w:tabs>
+          <w:tab w:val="num" w:pos="5760"/>
+        </w:tabs>
+        <w:ind w:left="6240" w:hanging="480"/>
+      </w:pPr>
+    </w:lvl>
+  </w:abstractNum>
   <w:abstractNum w:abstractNumId="990">
     <w:nsid w:val="2c1ae401"/>
     <w:multiLevelType w:val="multilevel"/>
@@ -6933,20 +7680,50 @@
       </w:pPr>
     </w:lvl>
   </w:abstractNum>
+  <w:num w:numId="1">
+    <w:abstractNumId w:val="10"/>
+  </w:num>
+  <w:num w:numId="2">
+    <w:abstractNumId w:val="8"/>
+  </w:num>
+  <w:num w:numId="3">
+    <w:abstractNumId w:val="3"/>
+  </w:num>
+  <w:num w:numId="4">
+    <w:abstractNumId w:val="2"/>
+  </w:num>
+  <w:num w:numId="5">
+    <w:abstractNumId w:val="1"/>
+  </w:num>
+  <w:num w:numId="6">
+    <w:abstractNumId w:val="0"/>
+  </w:num>
+  <w:num w:numId="7">
+    <w:abstractNumId w:val="9"/>
+  </w:num>
+  <w:num w:numId="8">
+    <w:abstractNumId w:val="7"/>
+  </w:num>
+  <w:num w:numId="9">
+    <w:abstractNumId w:val="6"/>
+  </w:num>
+  <w:num w:numId="10">
+    <w:abstractNumId w:val="5"/>
+  </w:num>
+  <w:num w:numId="11">
+    <w:abstractNumId w:val="4"/>
+  </w:num>
   <w:num w:numId="1000">
     <w:abstractNumId w:val="990"/>
   </w:num>
   <w:num w:numId="1001">
     <w:abstractNumId w:val="991"/>
   </w:num>
-  <w:num w:numId="1002">
-    <w:abstractNumId w:val="991"/>
-  </w:num>
 </w:numbering>
 </file>
 
 <file path=word/styles.xml><?xml version="1.0" encoding="utf-8"?>
-<w:styles xmlns:r="http://schemas.openxmlformats.org/officeDocument/2006/relationships" xmlns:w="http://schemas.openxmlformats.org/wordprocessingml/2006/main">
+<w:styles xmlns:mc="http://schemas.openxmlformats.org/markup-compatibility/2006" xmlns:r="http://schemas.openxmlformats.org/officeDocument/2006/relationships" xmlns:w="http://schemas.openxmlformats.org/wordprocessingml/2006/main" xmlns:w14="http://schemas.microsoft.com/office/word/2010/wordml" xmlns:w15="http://schemas.microsoft.com/office/word/2012/wordml" xmlns:w16cid="http://schemas.microsoft.com/office/word/2016/wordml/cid" xmlns:w16se="http://schemas.microsoft.com/office/word/2015/wordml/symex" mc:Ignorable="w14 w15 w16se w16cid">
   <w:docDefaults>
     <w:rPrDefault>
       <w:rPr>
@@ -6962,119 +7739,360 @@
       </w:pPr>
     </w:pPrDefault>
   </w:docDefaults>
-  <w:latentStyles w:defLockedState="0" w:defUIPriority="0" w:defSemiHidden="0" w:defUnhideWhenUsed="0" w:defQFormat="0" w:count="276"/>
+  <w:latentStyles w:defLockedState="0" w:defUIPriority="0" w:defSemiHidden="0" w:defUnhideWhenUsed="0" w:defQFormat="0" w:count="375">
+    <w:lsdException w:name="heading 6" w:semiHidden="1" w:unhideWhenUsed="1"/>
+    <w:lsdException w:name="index 3" w:semiHidden="1" w:unhideWhenUsed="1"/>
+    <w:lsdException w:name="index 4" w:semiHidden="1" w:unhideWhenUsed="1"/>
+    <w:lsdException w:name="index 5" w:semiHidden="1" w:unhideWhenUsed="1"/>
+    <w:lsdException w:name="index 6" w:semiHidden="1" w:unhideWhenUsed="1"/>
+    <w:lsdException w:name="index 7" w:semiHidden="1" w:unhideWhenUsed="1"/>
+    <w:lsdException w:name="index 8" w:semiHidden="1" w:unhideWhenUsed="1"/>
+    <w:lsdException w:name="index 9" w:semiHidden="1" w:unhideWhenUsed="1"/>
+    <w:lsdException w:name="toc 1" w:semiHidden="1" w:unhideWhenUsed="1"/>
+    <w:lsdException w:name="toc 2" w:semiHidden="1" w:unhideWhenUsed="1"/>
+    <w:lsdException w:name="toc 3" w:semiHidden="1" w:unhideWhenUsed="1"/>
+    <w:lsdException w:name="toc 4" w:semiHidden="1" w:unhideWhenUsed="1"/>
+    <w:lsdException w:name="toc 5" w:semiHidden="1" w:unhideWhenUsed="1"/>
+    <w:lsdException w:name="toc 6" w:semiHidden="1" w:unhideWhenUsed="1"/>
+    <w:lsdException w:name="toc 7" w:semiHidden="1" w:unhideWhenUsed="1"/>
+    <w:lsdException w:name="toc 8" w:semiHidden="1" w:unhideWhenUsed="1"/>
+    <w:lsdException w:name="toc 9" w:semiHidden="1" w:unhideWhenUsed="1"/>
+    <w:lsdException w:name="Normal Indent" w:semiHidden="1" w:unhideWhenUsed="1"/>
+    <w:lsdException w:name="footnote text" w:semiHidden="1" w:unhideWhenUsed="1"/>
+    <w:lsdException w:name="annotation text" w:semiHidden="1" w:unhideWhenUsed="1"/>
+    <w:lsdException w:name="header" w:semiHidden="1" w:unhideWhenUsed="1"/>
+    <w:lsdException w:name="footer" w:semiHidden="1" w:unhideWhenUsed="1"/>
+    <w:lsdException w:name="index heading" w:semiHidden="1" w:unhideWhenUsed="1"/>
+    <w:lsdException w:name="caption" w:semiHidden="1" w:unhideWhenUsed="1"/>
+    <w:lsdException w:name="table of figures" w:semiHidden="1" w:unhideWhenUsed="1"/>
+    <w:lsdException w:name="envelope address" w:semiHidden="1" w:unhideWhenUsed="1"/>
+    <w:lsdException w:name="envelope return" w:semiHidden="1" w:unhideWhenUsed="1"/>
+    <w:lsdException w:name="footnote reference" w:semiHidden="1" w:uiPriority="99" w:unhideWhenUsed="1"/>
+    <w:lsdException w:name="annotation reference" w:semiHidden="1" w:unhideWhenUsed="1"/>
+    <w:lsdException w:name="line number" w:semiHidden="1" w:unhideWhenUsed="1"/>
+    <w:lsdException w:name="page number" w:semiHidden="1" w:unhideWhenUsed="1"/>
+    <w:lsdException w:name="endnote reference" w:semiHidden="1" w:unhideWhenUsed="1"/>
+    <w:lsdException w:name="endnote text" w:semiHidden="1" w:unhideWhenUsed="1"/>
+    <w:lsdException w:name="table of authorities" w:semiHidden="1" w:unhideWhenUsed="1"/>
+    <w:lsdException w:name="macro" w:semiHidden="1" w:unhideWhenUsed="1"/>
+    <w:lsdException w:name="toa heading" w:semiHidden="1" w:unhideWhenUsed="1"/>
+    <w:lsdException w:name="List" w:semiHidden="1" w:unhideWhenUsed="1"/>
+    <w:lsdException w:name="List Bullet" w:semiHidden="1" w:unhideWhenUsed="1"/>
+    <w:lsdException w:name="List Number" w:semiHidden="1" w:unhideWhenUsed="1"/>
+    <w:lsdException w:name="List 2" w:semiHidden="1" w:unhideWhenUsed="1"/>
+    <w:lsdException w:name="List 3" w:semiHidden="1" w:unhideWhenUsed="1"/>
+    <w:lsdException w:name="List 4" w:semiHidden="1" w:unhideWhenUsed="1"/>
+    <w:lsdException w:name="List 5" w:semiHidden="1" w:unhideWhenUsed="1"/>
+    <w:lsdException w:name="List Bullet 3" w:semiHidden="1" w:unhideWhenUsed="1"/>
+    <w:lsdException w:name="List Bullet 4" w:semiHidden="1" w:unhideWhenUsed="1"/>
+    <w:lsdException w:name="List Number 3" w:semiHidden="1" w:unhideWhenUsed="1"/>
+    <w:lsdException w:name="List Number 4" w:semiHidden="1" w:unhideWhenUsed="1"/>
+    <w:lsdException w:name="List Number 5" w:semiHidden="1" w:unhideWhenUsed="1"/>
+    <w:lsdException w:name="Closing" w:semiHidden="1" w:unhideWhenUsed="1"/>
+    <w:lsdException w:name="Signature" w:semiHidden="1" w:unhideWhenUsed="1"/>
+    <w:lsdException w:name="Default Paragraph Font" w:semiHidden="1" w:unhideWhenUsed="1"/>
+    <w:lsdException w:name="Body Text" w:semiHidden="1" w:unhideWhenUsed="1"/>
+    <w:lsdException w:name="Body Text Indent" w:semiHidden="1" w:unhideWhenUsed="1"/>
+    <w:lsdException w:name="List Continue" w:semiHidden="1" w:unhideWhenUsed="1"/>
+    <w:lsdException w:name="List Continue 2" w:semiHidden="1" w:unhideWhenUsed="1"/>
+    <w:lsdException w:name="List Continue 3" w:semiHidden="1" w:unhideWhenUsed="1"/>
+    <w:lsdException w:name="List Continue 4" w:semiHidden="1" w:unhideWhenUsed="1"/>
+    <w:lsdException w:name="List Continue 5" w:semiHidden="1" w:unhideWhenUsed="1"/>
+    <w:lsdException w:name="Message Header" w:semiHidden="1" w:unhideWhenUsed="1"/>
+    <w:lsdException w:name="Salutation" w:semiHidden="1" w:unhideWhenUsed="1"/>
+    <w:lsdException w:name="Date" w:semiHidden="1" w:unhideWhenUsed="1"/>
+    <w:lsdException w:name="Body Text First Indent" w:semiHidden="1" w:unhideWhenUsed="1"/>
+    <w:lsdException w:name="Body Text First Indent 2" w:semiHidden="1" w:unhideWhenUsed="1"/>
+    <w:lsdException w:name="Body Text Indent 3" w:semiHidden="1" w:unhideWhenUsed="1"/>
+    <w:lsdException w:name="Block Text" w:semiHidden="1" w:unhideWhenUsed="1"/>
+    <w:lsdException w:name="Hyperlink" w:semiHidden="1" w:unhideWhenUsed="1"/>
+    <w:lsdException w:name="FollowedHyperlink" w:semiHidden="1" w:unhideWhenUsed="1"/>
+    <w:lsdException w:name="Document Map" w:semiHidden="1" w:unhideWhenUsed="1"/>
+    <w:lsdException w:name="Plain Text" w:semiHidden="1" w:unhideWhenUsed="1"/>
+    <w:lsdException w:name="E-mail Signature" w:semiHidden="1" w:unhideWhenUsed="1"/>
+    <w:lsdException w:name="HTML Top of Form" w:semiHidden="1" w:unhideWhenUsed="1"/>
+    <w:lsdException w:name="HTML Bottom of Form" w:semiHidden="1" w:unhideWhenUsed="1"/>
+    <w:lsdException w:name="Normal (Web)" w:semiHidden="1" w:unhideWhenUsed="1"/>
+    <w:lsdException w:name="HTML Acronym" w:semiHidden="1" w:unhideWhenUsed="1"/>
+    <w:lsdException w:name="HTML Address" w:semiHidden="1" w:unhideWhenUsed="1"/>
+    <w:lsdException w:name="HTML Cite" w:semiHidden="1" w:unhideWhenUsed="1"/>
+    <w:lsdException w:name="HTML Code" w:semiHidden="1" w:unhideWhenUsed="1"/>
+    <w:lsdException w:name="HTML Definition" w:semiHidden="1" w:unhideWhenUsed="1"/>
+    <w:lsdException w:name="HTML Keyboard" w:semiHidden="1" w:unhideWhenUsed="1"/>
+    <w:lsdException w:name="HTML Preformatted" w:semiHidden="1" w:unhideWhenUsed="1"/>
+    <w:lsdException w:name="HTML Sample" w:semiHidden="1" w:unhideWhenUsed="1"/>
+    <w:lsdException w:name="HTML Typewriter" w:semiHidden="1" w:unhideWhenUsed="1"/>
+    <w:lsdException w:name="HTML Variable" w:semiHidden="1" w:unhideWhenUsed="1"/>
+    <w:lsdException w:name="Normal Table" w:semiHidden="1" w:unhideWhenUsed="1"/>
+    <w:lsdException w:name="annotation subject" w:semiHidden="1" w:unhideWhenUsed="1"/>
+    <w:lsdException w:name="No List" w:semiHidden="1" w:unhideWhenUsed="1"/>
+    <w:lsdException w:name="Outline List 1" w:semiHidden="1" w:unhideWhenUsed="1"/>
+    <w:lsdException w:name="Outline List 2" w:semiHidden="1" w:unhideWhenUsed="1"/>
+    <w:lsdException w:name="Outline List 3" w:semiHidden="1" w:unhideWhenUsed="1"/>
+    <w:lsdException w:name="Table Simple 1" w:semiHidden="1" w:unhideWhenUsed="1"/>
+    <w:lsdException w:name="Table Simple 2" w:semiHidden="1" w:unhideWhenUsed="1"/>
+    <w:lsdException w:name="Table Simple 3" w:semiHidden="1" w:unhideWhenUsed="1"/>
+    <w:lsdException w:name="Table Classic 1" w:semiHidden="1" w:unhideWhenUsed="1"/>
+    <w:lsdException w:name="Table Classic 2" w:semiHidden="1" w:unhideWhenUsed="1"/>
+    <w:lsdException w:name="Table Classic 3" w:semiHidden="1" w:unhideWhenUsed="1"/>
+    <w:lsdException w:name="Table Classic 4" w:semiHidden="1" w:unhideWhenUsed="1"/>
+    <w:lsdException w:name="Table Colorful 1" w:semiHidden="1" w:unhideWhenUsed="1"/>
+    <w:lsdException w:name="Table Colorful 2" w:semiHidden="1" w:unhideWhenUsed="1"/>
+    <w:lsdException w:name="Table Colorful 3" w:semiHidden="1" w:unhideWhenUsed="1"/>
+    <w:lsdException w:name="Table Columns 1" w:semiHidden="1" w:unhideWhenUsed="1"/>
+    <w:lsdException w:name="Table Columns 2" w:semiHidden="1" w:unhideWhenUsed="1"/>
+    <w:lsdException w:name="Table Columns 3" w:semiHidden="1" w:unhideWhenUsed="1"/>
+    <w:lsdException w:name="Table Columns 4" w:semiHidden="1" w:unhideWhenUsed="1"/>
+    <w:lsdException w:name="Table Columns 5" w:semiHidden="1" w:unhideWhenUsed="1"/>
+    <w:lsdException w:name="Table Grid 1" w:semiHidden="1" w:unhideWhenUsed="1"/>
+    <w:lsdException w:name="Table Grid 2" w:semiHidden="1" w:unhideWhenUsed="1"/>
+    <w:lsdException w:name="Table Grid 3" w:semiHidden="1" w:unhideWhenUsed="1"/>
+    <w:lsdException w:name="Table Grid 4" w:semiHidden="1" w:unhideWhenUsed="1"/>
+    <w:lsdException w:name="Table Grid 5" w:semiHidden="1" w:unhideWhenUsed="1"/>
+    <w:lsdException w:name="Table Grid 6" w:semiHidden="1" w:unhideWhenUsed="1"/>
+    <w:lsdException w:name="Table Grid 7" w:semiHidden="1" w:unhideWhenUsed="1"/>
+    <w:lsdException w:name="Table Grid 8" w:semiHidden="1" w:unhideWhenUsed="1"/>
+    <w:lsdException w:name="Table List 1" w:semiHidden="1" w:unhideWhenUsed="1"/>
+    <w:lsdException w:name="Table List 2" w:semiHidden="1" w:unhideWhenUsed="1"/>
+    <w:lsdException w:name="Table List 3" w:semiHidden="1" w:unhideWhenUsed="1"/>
+    <w:lsdException w:name="Table List 4" w:semiHidden="1" w:unhideWhenUsed="1"/>
+    <w:lsdException w:name="Table List 5" w:semiHidden="1" w:unhideWhenUsed="1"/>
+    <w:lsdException w:name="Table List 6" w:semiHidden="1" w:unhideWhenUsed="1"/>
+    <w:lsdException w:name="Table List 7" w:semiHidden="1" w:unhideWhenUsed="1"/>
+    <w:lsdException w:name="Table List 8" w:semiHidden="1" w:unhideWhenUsed="1"/>
+    <w:lsdException w:name="Table 3D effects 1" w:semiHidden="1" w:unhideWhenUsed="1"/>
+    <w:lsdException w:name="Table 3D effects 2" w:semiHidden="1" w:unhideWhenUsed="1"/>
+    <w:lsdException w:name="Table 3D effects 3" w:semiHidden="1" w:unhideWhenUsed="1"/>
+    <w:lsdException w:name="Table Contemporary" w:semiHidden="1" w:unhideWhenUsed="1"/>
+    <w:lsdException w:name="Table Elegant" w:semiHidden="1" w:unhideWhenUsed="1"/>
+    <w:lsdException w:name="Table Professional" w:semiHidden="1" w:unhideWhenUsed="1"/>
+    <w:lsdException w:name="Table Subtle 1" w:semiHidden="1" w:unhideWhenUsed="1"/>
+    <w:lsdException w:name="Table Subtle 2" w:semiHidden="1" w:unhideWhenUsed="1"/>
+    <w:lsdException w:name="Table Web 1" w:semiHidden="1" w:unhideWhenUsed="1"/>
+    <w:lsdException w:name="Table Web 2" w:semiHidden="1" w:unhideWhenUsed="1"/>
+    <w:lsdException w:name="Table Web 3" w:semiHidden="1" w:unhideWhenUsed="1"/>
+    <w:lsdException w:name="Balloon Text" w:semiHidden="1" w:unhideWhenUsed="1"/>
+    <w:lsdException w:name="Table Theme" w:semiHidden="1" w:unhideWhenUsed="1"/>
+    <w:lsdException w:name="Placeholder Text" w:semiHidden="1"/>
+    <w:lsdException w:name="Light Shading"/>
+    <w:lsdException w:name="Light List"/>
+    <w:lsdException w:name="Light Grid"/>
+    <w:lsdException w:name="Medium Shading 1"/>
+    <w:lsdException w:name="Medium Shading 2"/>
+    <w:lsdException w:name="Medium List 1"/>
+    <w:lsdException w:name="Medium List 2"/>
+    <w:lsdException w:name="Medium Grid 1"/>
+    <w:lsdException w:name="Medium Grid 2"/>
+    <w:lsdException w:name="Medium Grid 3"/>
+    <w:lsdException w:name="Dark List"/>
+    <w:lsdException w:name="Colorful Shading"/>
+    <w:lsdException w:name="Colorful List"/>
+    <w:lsdException w:name="Colorful Grid"/>
+    <w:lsdException w:name="Light Shading Accent 1"/>
+    <w:lsdException w:name="Light List Accent 1"/>
+    <w:lsdException w:name="Light Grid Accent 1"/>
+    <w:lsdException w:name="Medium Shading 1 Accent 1"/>
+    <w:lsdException w:name="Medium Shading 2 Accent 1"/>
+    <w:lsdException w:name="Medium List 1 Accent 1"/>
+    <w:lsdException w:name="Revision" w:semiHidden="1"/>
+    <w:lsdException w:name="Medium List 2 Accent 1"/>
+    <w:lsdException w:name="Medium Grid 1 Accent 1"/>
+    <w:lsdException w:name="Medium Grid 2 Accent 1"/>
+    <w:lsdException w:name="Medium Grid 3 Accent 1"/>
+    <w:lsdException w:name="Dark List Accent 1"/>
+    <w:lsdException w:name="Colorful Shading Accent 1"/>
+    <w:lsdException w:name="Colorful List Accent 1"/>
+    <w:lsdException w:name="Colorful Grid Accent 1"/>
+    <w:lsdException w:name="Light Shading Accent 2"/>
+    <w:lsdException w:name="Light List Accent 2"/>
+    <w:lsdException w:name="Light Grid Accent 2"/>
+    <w:lsdException w:name="Medium Shading 1 Accent 2"/>
+    <w:lsdException w:name="Medium Shading 2 Accent 2"/>
+    <w:lsdException w:name="Medium List 1 Accent 2"/>
+    <w:lsdException w:name="Medium List 2 Accent 2"/>
+    <w:lsdException w:name="Medium Grid 1 Accent 2"/>
+    <w:lsdException w:name="Medium Grid 2 Accent 2"/>
+    <w:lsdException w:name="Medium Grid 3 Accent 2"/>
+    <w:lsdException w:name="Dark List Accent 2"/>
+    <w:lsdException w:name="Colorful Shading Accent 2"/>
+    <w:lsdException w:name="Colorful List Accent 2"/>
+    <w:lsdException w:name="Colorful Grid Accent 2"/>
+    <w:lsdException w:name="Light Shading Accent 3"/>
+    <w:lsdException w:name="Light List Accent 3"/>
+    <w:lsdException w:name="Light Grid Accent 3"/>
+    <w:lsdException w:name="Medium Shading 1 Accent 3"/>
+    <w:lsdException w:name="Medium Shading 2 Accent 3"/>
+    <w:lsdException w:name="Medium List 1 Accent 3"/>
+    <w:lsdException w:name="Medium List 2 Accent 3"/>
+    <w:lsdException w:name="Medium Grid 1 Accent 3"/>
+    <w:lsdException w:name="Medium Grid 2 Accent 3"/>
+    <w:lsdException w:name="Medium Grid 3 Accent 3"/>
+    <w:lsdException w:name="Dark List Accent 3"/>
+    <w:lsdException w:name="Colorful Shading Accent 3"/>
+    <w:lsdException w:name="Colorful List Accent 3"/>
+    <w:lsdException w:name="Colorful Grid Accent 3"/>
+    <w:lsdException w:name="Light Shading Accent 4"/>
+    <w:lsdException w:name="Light List Accent 4"/>
+    <w:lsdException w:name="Light Grid Accent 4"/>
+    <w:lsdException w:name="Medium Shading 1 Accent 4"/>
+    <w:lsdException w:name="Medium Shading 2 Accent 4"/>
+    <w:lsdException w:name="Medium List 1 Accent 4"/>
+    <w:lsdException w:name="Medium List 2 Accent 4"/>
+    <w:lsdException w:name="Medium Grid 1 Accent 4"/>
+    <w:lsdException w:name="Medium Grid 2 Accent 4"/>
+    <w:lsdException w:name="Medium Grid 3 Accent 4"/>
+    <w:lsdException w:name="Dark List Accent 4"/>
+    <w:lsdException w:name="Colorful Shading Accent 4"/>
+    <w:lsdException w:name="Colorful List Accent 4"/>
+    <w:lsdException w:name="Colorful Grid Accent 4"/>
+    <w:lsdException w:name="Light Shading Accent 5"/>
+    <w:lsdException w:name="Light List Accent 5"/>
+    <w:lsdException w:name="Light Grid Accent 5"/>
+    <w:lsdException w:name="Medium Shading 1 Accent 5"/>
+    <w:lsdException w:name="Medium Shading 2 Accent 5"/>
+    <w:lsdException w:name="Medium List 1 Accent 5"/>
+    <w:lsdException w:name="Medium List 2 Accent 5"/>
+    <w:lsdException w:name="Medium Grid 1 Accent 5"/>
+    <w:lsdException w:name="Medium Grid 2 Accent 5"/>
+    <w:lsdException w:name="Medium Grid 3 Accent 5"/>
+    <w:lsdException w:name="Dark List Accent 5"/>
+    <w:lsdException w:name="Colorful Shading Accent 5"/>
+    <w:lsdException w:name="Colorful List Accent 5"/>
+    <w:lsdException w:name="Colorful Grid Accent 5"/>
+    <w:lsdException w:name="Light Shading Accent 6"/>
+    <w:lsdException w:name="Light List Accent 6"/>
+    <w:lsdException w:name="Light Grid Accent 6"/>
+    <w:lsdException w:name="Medium Shading 1 Accent 6"/>
+    <w:lsdException w:name="Medium Shading 2 Accent 6"/>
+    <w:lsdException w:name="Medium List 1 Accent 6"/>
+    <w:lsdException w:name="Medium List 2 Accent 6"/>
+    <w:lsdException w:name="Medium Grid 1 Accent 6"/>
+    <w:lsdException w:name="Medium Grid 2 Accent 6"/>
+    <w:lsdException w:name="Medium Grid 3 Accent 6"/>
+    <w:lsdException w:name="Dark List Accent 6"/>
+    <w:lsdException w:name="Colorful Shading Accent 6"/>
+    <w:lsdException w:name="Colorful List Accent 6"/>
+    <w:lsdException w:name="Colorful Grid Accent 6"/>
+    <w:lsdException w:name="Bibliography" w:semiHidden="1" w:unhideWhenUsed="1"/>
+    <w:lsdException w:name="TOC Heading" w:semiHidden="1" w:unhideWhenUsed="1"/>
+    <w:lsdException w:name="Grid Table 4" w:uiPriority="49"/>
+    <w:lsdException w:name="Grid Table 5 Dark" w:uiPriority="50"/>
+    <w:lsdException w:name="Grid Table 6 Colorful" w:uiPriority="51"/>
+    <w:lsdException w:name="Grid Table 7 Colorful" w:uiPriority="52"/>
+    <w:lsdException w:name="Grid Table 1 Light Accent 1" w:uiPriority="46"/>
+    <w:lsdException w:name="Grid Table 2 Accent 1" w:uiPriority="47"/>
+    <w:lsdException w:name="Grid Table 3 Accent 1" w:uiPriority="48"/>
+    <w:lsdException w:name="Grid Table 4 Accent 1" w:uiPriority="49"/>
+    <w:lsdException w:name="Grid Table 5 Dark Accent 1" w:uiPriority="50"/>
+    <w:lsdException w:name="Grid Table 6 Colorful Accent 1" w:uiPriority="51"/>
+    <w:lsdException w:name="Grid Table 7 Colorful Accent 1" w:uiPriority="52"/>
+    <w:lsdException w:name="Grid Table 1 Light Accent 2" w:uiPriority="46"/>
+    <w:lsdException w:name="Grid Table 2 Accent 2" w:uiPriority="47"/>
+    <w:lsdException w:name="Grid Table 3 Accent 2" w:uiPriority="48"/>
+    <w:lsdException w:name="Grid Table 4 Accent 2" w:uiPriority="49"/>
+    <w:lsdException w:name="Grid Table 5 Dark Accent 2" w:uiPriority="50"/>
+    <w:lsdException w:name="Grid Table 6 Colorful Accent 2" w:uiPriority="51"/>
+    <w:lsdException w:name="Grid Table 7 Colorful Accent 2" w:uiPriority="52"/>
+    <w:lsdException w:name="Grid Table 1 Light Accent 3" w:uiPriority="46"/>
+    <w:lsdException w:name="Grid Table 2 Accent 3" w:uiPriority="47"/>
+    <w:lsdException w:name="Grid Table 3 Accent 3" w:uiPriority="48"/>
+    <w:lsdException w:name="Grid Table 4 Accent 3" w:uiPriority="49"/>
+    <w:lsdException w:name="Grid Table 5 Dark Accent 3" w:uiPriority="50"/>
+    <w:lsdException w:name="Grid Table 6 Colorful Accent 3" w:uiPriority="51"/>
+    <w:lsdException w:name="Grid Table 7 Colorful Accent 3" w:uiPriority="52"/>
+    <w:lsdException w:name="Grid Table 1 Light Accent 4" w:uiPriority="46"/>
+    <w:lsdException w:name="Grid Table 2 Accent 4" w:uiPriority="47"/>
+    <w:lsdException w:name="Grid Table 3 Accent 4" w:uiPriority="48"/>
+    <w:lsdException w:name="Grid Table 4 Accent 4" w:uiPriority="49"/>
+    <w:lsdException w:name="Grid Table 5 Dark Accent 4" w:uiPriority="50"/>
+    <w:lsdException w:name="Grid Table 6 Colorful Accent 4" w:uiPriority="51"/>
+    <w:lsdException w:name="Grid Table 7 Colorful Accent 4" w:uiPriority="52"/>
+    <w:lsdException w:name="Grid Table 1 Light Accent 5" w:uiPriority="46"/>
+    <w:lsdException w:name="Grid Table 2 Accent 5" w:uiPriority="47"/>
+    <w:lsdException w:name="Grid Table 3 Accent 5" w:uiPriority="48"/>
+    <w:lsdException w:name="Grid Table 4 Accent 5" w:uiPriority="49"/>
+    <w:lsdException w:name="Grid Table 5 Dark Accent 5" w:uiPriority="50"/>
+    <w:lsdException w:name="Grid Table 6 Colorful Accent 5" w:uiPriority="51"/>
+    <w:lsdException w:name="Grid Table 7 Colorful Accent 5" w:uiPriority="52"/>
+    <w:lsdException w:name="Grid Table 1 Light Accent 6" w:uiPriority="46"/>
+    <w:lsdException w:name="Grid Table 2 Accent 6" w:uiPriority="47"/>
+    <w:lsdException w:name="Grid Table 3 Accent 6" w:uiPriority="48"/>
+    <w:lsdException w:name="Grid Table 4 Accent 6" w:uiPriority="49"/>
+    <w:lsdException w:name="Grid Table 5 Dark Accent 6" w:uiPriority="50"/>
+    <w:lsdException w:name="Grid Table 6 Colorful Accent 6" w:uiPriority="51"/>
+    <w:lsdException w:name="Grid Table 7 Colorful Accent 6" w:uiPriority="52"/>
+    <w:lsdException w:name="List Table 1 Light" w:uiPriority="46"/>
+    <w:lsdException w:name="List Table 2" w:uiPriority="47"/>
+    <w:lsdException w:name="List Table 3" w:uiPriority="48"/>
+    <w:lsdException w:name="List Table 4" w:uiPriority="49"/>
+    <w:lsdException w:name="List Table 5 Dark" w:uiPriority="50"/>
+    <w:lsdException w:name="List Table 6 Colorful" w:uiPriority="51"/>
+    <w:lsdException w:name="List Table 7 Colorful" w:uiPriority="52"/>
+    <w:lsdException w:name="List Table 1 Light Accent 1" w:uiPriority="46"/>
+    <w:lsdException w:name="List Table 2 Accent 1" w:uiPriority="47"/>
+    <w:lsdException w:name="List Table 3 Accent 1" w:uiPriority="48"/>
+    <w:lsdException w:name="List Table 4 Accent 1" w:uiPriority="49"/>
+    <w:lsdException w:name="List Table 5 Dark Accent 1" w:uiPriority="50"/>
+    <w:lsdException w:name="List Table 6 Colorful Accent 1" w:uiPriority="51"/>
+    <w:lsdException w:name="List Table 7 Colorful Accent 1" w:uiPriority="52"/>
+    <w:lsdException w:name="List Table 1 Light Accent 2" w:uiPriority="46"/>
+    <w:lsdException w:name="List Table 2 Accent 2" w:uiPriority="47"/>
+    <w:lsdException w:name="List Table 3 Accent 2" w:uiPriority="48"/>
+    <w:lsdException w:name="List Table 4 Accent 2" w:uiPriority="49"/>
+    <w:lsdException w:name="List Table 5 Dark Accent 2" w:uiPriority="50"/>
+    <w:lsdException w:name="List Table 6 Colorful Accent 2" w:uiPriority="51"/>
+    <w:lsdException w:name="List Table 7 Colorful Accent 2" w:uiPriority="52"/>
+    <w:lsdException w:name="List Table 1 Light Accent 3" w:uiPriority="46"/>
+    <w:lsdException w:name="List Table 2 Accent 3" w:uiPriority="47"/>
+    <w:lsdException w:name="List Table 3 Accent 3" w:uiPriority="48"/>
+    <w:lsdException w:name="List Table 4 Accent 3" w:uiPriority="49"/>
+    <w:lsdException w:name="List Table 5 Dark Accent 3" w:uiPriority="50"/>
+    <w:lsdException w:name="List Table 6 Colorful Accent 3" w:uiPriority="51"/>
+    <w:lsdException w:name="List Table 7 Colorful Accent 3" w:uiPriority="52"/>
+    <w:lsdException w:name="List Table 1 Light Accent 4" w:uiPriority="46"/>
+    <w:lsdException w:name="List Table 2 Accent 4" w:uiPriority="47"/>
+    <w:lsdException w:name="List Table 3 Accent 4" w:uiPriority="48"/>
+    <w:lsdException w:name="List Table 4 Accent 4" w:uiPriority="49"/>
+    <w:lsdException w:name="List Table 5 Dark Accent 4" w:uiPriority="50"/>
+    <w:lsdException w:name="List Table 6 Colorful Accent 4" w:uiPriority="51"/>
+    <w:lsdException w:name="List Table 7 Colorful Accent 4" w:uiPriority="52"/>
+    <w:lsdException w:name="List Table 1 Light Accent 5" w:uiPriority="46"/>
+    <w:lsdException w:name="List Table 2 Accent 5" w:uiPriority="47"/>
+    <w:lsdException w:name="List Table 3 Accent 5" w:uiPriority="48"/>
+    <w:lsdException w:name="List Table 4 Accent 5" w:uiPriority="49"/>
+    <w:lsdException w:name="List Table 5 Dark Accent 5" w:uiPriority="50"/>
+    <w:lsdException w:name="List Table 6 Colorful Accent 5" w:uiPriority="51"/>
+    <w:lsdException w:name="List Table 7 Colorful Accent 5" w:uiPriority="52"/>
+    <w:lsdException w:name="List Table 1 Light Accent 6" w:uiPriority="46"/>
+    <w:lsdException w:name="List Table 2 Accent 6" w:uiPriority="47"/>
+    <w:lsdException w:name="List Table 3 Accent 6" w:uiPriority="48"/>
+    <w:lsdException w:name="List Table 4 Accent 6" w:uiPriority="49"/>
+    <w:lsdException w:name="List Table 5 Dark Accent 6" w:uiPriority="50"/>
+    <w:lsdException w:name="List Table 6 Colorful Accent 6" w:uiPriority="51"/>
+    <w:lsdException w:name="List Table 7 Colorful Accent 6" w:uiPriority="52"/>
+    <w:lsdException w:name="Mention" w:semiHidden="1" w:uiPriority="99" w:unhideWhenUsed="1"/>
+    <w:lsdException w:name="Smart Hyperlink" w:semiHidden="1" w:uiPriority="99" w:unhideWhenUsed="1"/>
+    <w:lsdException w:name="Hashtag" w:semiHidden="1" w:uiPriority="99" w:unhideWhenUsed="1"/>
+    <w:lsdException w:name="Unresolved Mention" w:semiHidden="1" w:uiPriority="99" w:unhideWhenUsed="1"/>
+  </w:latentStyles>
   <w:style w:type="paragraph" w:default="1" w:styleId="Normal">
     <w:name w:val="Normal"/>
     <w:qFormat/>
-  </w:style>
-  <w:style w:type="paragraph" w:styleId="BodyText">
-    <w:name w:val="Body Text"/>
-    <w:basedOn w:val="Normal"/>
-    <w:link w:val="BodyTextChar"/>
+    <w:rsid w:val="00195B91"/>
     <w:pPr>
-      <w:spacing w:before="180" w:after="180"/>
-    </w:pPr>
-    <w:qFormat/>
-  </w:style>
-  <w:style w:type="paragraph" w:customStyle="1" w:styleId="FirstParagraph">
-    <w:name w:val="First Paragraph"/>
-    <w:basedOn w:val="BodyText"/>
-    <w:next w:val="BodyText"/>
-    <w:qFormat/>
-  </w:style>
-  <w:style w:type="paragraph" w:customStyle="1" w:styleId="Compact">
-    <w:name w:val="Compact"/>
-    <w:basedOn w:val="BodyText"/>
-    <w:qFormat/>
-    <w:pPr>
-      <w:spacing w:before="36" w:after="36"/>
-    </w:pPr>
-  </w:style>
-  <w:style w:type="paragraph" w:styleId="Title">
-    <w:name w:val="Title"/>
-    <w:basedOn w:val="Normal"/>
-    <w:next w:val="BodyText"/>
-    <w:qFormat/>
-    <w:pPr>
-      <w:keepNext/>
-      <w:keepLines/>
-      <w:spacing w:before="480" w:after="240"/>
-      <w:jc w:val="center"/>
+      <w:spacing w:before="120" w:after="120" w:line="360" w:lineRule="auto"/>
     </w:pPr>
     <w:rPr>
-      <w:rFonts w:asciiTheme="majorHAnsi" w:eastAsiaTheme="majorEastAsia" w:hAnsiTheme="majorHAnsi" w:cstheme="majorBidi"/>
-      <w:b/>
-      <w:bCs/>
-      <w:color w:val="345A8A" w:themeColor="accent1" w:themeShade="B5"/>
-      <w:sz w:val="36"/>
-      <w:szCs w:val="36"/>
+      <w:rFonts w:ascii="Times New Roman" w:hAnsi="Times New Roman"/>
     </w:rPr>
   </w:style>
-  <w:style w:type="paragraph" w:styleId="Subtitle">
-    <w:name w:val="Subtitle"/>
-    <w:basedOn w:val="Title"/>
-    <w:next w:val="BodyText"/>
-    <w:qFormat/>
-    <w:pPr>
-      <w:keepNext/>
-      <w:keepLines/>
-      <w:spacing w:before="240" w:after="240"/>
-      <w:jc w:val="center"/>
-    </w:pPr>
-    <w:rPr>
-      <w:sz w:val="30"/>
-      <w:szCs w:val="30"/>
-    </w:rPr>
-  </w:style>
-  <w:style w:type="paragraph" w:customStyle="1" w:styleId="Author">
-    <w:name w:val="Author"/>
-    <w:next w:val="BodyText"/>
-    <w:qFormat/>
-    <w:pPr>
-      <w:keepNext/>
-      <w:keepLines/>
-      <w:jc w:val="center"/>
-    </w:pPr>
-  </w:style>
-  <w:style w:type="paragraph" w:styleId="Date">
-    <w:name w:val="Date"/>
-    <w:next w:val="BodyText"/>
-    <w:qFormat/>
-    <w:pPr>
-      <w:keepNext/>
-      <w:keepLines/>
-      <w:jc w:val="center"/>
-    </w:pPr>
-  </w:style>
-  <w:style w:type="paragraph" w:customStyle="1" w:styleId="Abstract">
-    <w:name w:val="Abstract"/>
+  <w:style w:type="paragraph" w:styleId="Titre1">
+    <w:name w:val="heading 1"/>
     <w:basedOn w:val="Normal"/>
-    <w:next w:val="BodyText"/>
-    <w:qFormat/>
-    <w:pPr>
-      <w:keepNext/>
-      <w:keepLines/>
-      <w:spacing w:before="300" w:after="300"/>
-    </w:pPr>
-    <w:rPr>
-      <w:sz w:val="20"/>
-      <w:szCs w:val="20"/>
-    </w:rPr>
-  </w:style>
-  <w:style w:type="paragraph" w:styleId="Bibliography">
-    <w:name w:val="Bibliography"/>
-    <w:basedOn w:val="Normal"/>
-    <w:next w:val="Bibliography"/>
-    <w:qFormat/>
-    <w:pPr/>
-    <w:rPr/>
-  </w:style>
-  <w:style w:type="paragraph" w:styleId="Heading1">
-    <w:name w:val="Heading 1"/>
-    <w:basedOn w:val="Normal"/>
-    <w:next w:val="BodyText"/>
+    <w:next w:val="Corpsdetexte"/>
     <w:uiPriority w:val="9"/>
     <w:qFormat/>
+    <w:rsid w:val="00C84B83"/>
     <w:pPr>
       <w:keepNext/>
       <w:keepLines/>
@@ -7082,21 +8100,19 @@
       <w:outlineLvl w:val="0"/>
     </w:pPr>
     <w:rPr>
-      <w:rFonts w:asciiTheme="majorHAnsi" w:eastAsiaTheme="majorEastAsia" w:hAnsiTheme="majorHAnsi" w:cstheme="majorBidi"/>
+      <w:rFonts w:ascii="Times" w:eastAsiaTheme="majorEastAsia" w:hAnsi="Times" w:cs="Times"/>
       <w:b/>
       <w:bCs/>
-      <w:color w:val="345A8A" w:themeColor="accent1" w:themeShade="B5"/>
-      <w:sz w:val="32"/>
-      <w:szCs w:val="32"/>
     </w:rPr>
   </w:style>
-  <w:style w:type="paragraph" w:styleId="Heading2">
-    <w:name w:val="Heading 2"/>
+  <w:style w:type="paragraph" w:styleId="Titre2">
+    <w:name w:val="heading 2"/>
     <w:basedOn w:val="Normal"/>
-    <w:next w:val="BodyText"/>
+    <w:next w:val="Corpsdetexte"/>
     <w:uiPriority w:val="9"/>
     <w:unhideWhenUsed/>
     <w:qFormat/>
+    <w:rsid w:val="00C84B83"/>
     <w:pPr>
       <w:keepNext/>
       <w:keepLines/>
@@ -7104,21 +8120,19 @@
       <w:outlineLvl w:val="1"/>
     </w:pPr>
     <w:rPr>
-      <w:rFonts w:asciiTheme="majorHAnsi" w:eastAsiaTheme="majorEastAsia" w:hAnsiTheme="majorHAnsi" w:cstheme="majorBidi"/>
-      <w:b/>
+      <w:rFonts w:ascii="Times" w:eastAsiaTheme="majorEastAsia" w:hAnsi="Times" w:cs="Times"/>
       <w:bCs/>
-      <w:color w:val="4F81BD" w:themeColor="accent1"/>
-      <w:sz w:val="32"/>
-      <w:szCs w:val="32"/>
+      <w:i/>
     </w:rPr>
   </w:style>
-  <w:style w:type="paragraph" w:styleId="Heading3">
-    <w:name w:val="Heading 3"/>
+  <w:style w:type="paragraph" w:styleId="Titre3">
+    <w:name w:val="heading 3"/>
     <w:basedOn w:val="Normal"/>
-    <w:next w:val="BodyText"/>
+    <w:next w:val="Corpsdetexte"/>
     <w:uiPriority w:val="9"/>
     <w:unhideWhenUsed/>
     <w:qFormat/>
+    <w:rsid w:val="004F4E6F"/>
     <w:pPr>
       <w:keepNext/>
       <w:keepLines/>
@@ -7126,18 +8140,16 @@
       <w:outlineLvl w:val="2"/>
     </w:pPr>
     <w:rPr>
-      <w:rFonts w:asciiTheme="majorHAnsi" w:eastAsiaTheme="majorEastAsia" w:hAnsiTheme="majorHAnsi" w:cstheme="majorBidi"/>
-      <w:b/>
+      <w:rFonts w:eastAsiaTheme="majorEastAsia" w:cstheme="majorBidi"/>
       <w:bCs/>
-      <w:color w:val="4F81BD" w:themeColor="accent1"/>
-      <w:sz w:val="28"/>
+      <w:i/>
       <w:szCs w:val="28"/>
     </w:rPr>
   </w:style>
-  <w:style w:type="paragraph" w:styleId="Heading4">
-    <w:name w:val="Heading 4"/>
+  <w:style w:type="paragraph" w:styleId="Titre4">
+    <w:name w:val="heading 4"/>
     <w:basedOn w:val="Normal"/>
-    <w:next w:val="BodyText"/>
+    <w:next w:val="Corpsdetexte"/>
     <w:uiPriority w:val="9"/>
     <w:unhideWhenUsed/>
     <w:qFormat/>
@@ -7152,14 +8164,12 @@
       <w:b/>
       <w:bCs/>
       <w:color w:val="4F81BD" w:themeColor="accent1"/>
-      <w:sz w:val="24"/>
-      <w:szCs w:val="24"/>
     </w:rPr>
   </w:style>
-  <w:style w:type="paragraph" w:styleId="Heading5">
-    <w:name w:val="Heading 5"/>
+  <w:style w:type="paragraph" w:styleId="Titre5">
+    <w:name w:val="heading 5"/>
     <w:basedOn w:val="Normal"/>
-    <w:next w:val="BodyText"/>
+    <w:next w:val="Corpsdetexte"/>
     <w:uiPriority w:val="9"/>
     <w:unhideWhenUsed/>
     <w:qFormat/>
@@ -7174,14 +8184,12 @@
       <w:i/>
       <w:iCs/>
       <w:color w:val="4F81BD" w:themeColor="accent1"/>
-      <w:sz w:val="24"/>
-      <w:szCs w:val="24"/>
     </w:rPr>
   </w:style>
-  <w:style w:type="paragraph" w:styleId="Heading6">
-    <w:name w:val="Heading 6"/>
+  <w:style w:type="paragraph" w:styleId="Titre6">
+    <w:name w:val="heading 6"/>
     <w:basedOn w:val="Normal"/>
-    <w:next w:val="BodyText"/>
+    <w:next w:val="Corpsdetexte"/>
     <w:uiPriority w:val="9"/>
     <w:unhideWhenUsed/>
     <w:qFormat/>
@@ -7194,14 +8202,12 @@
     <w:rPr>
       <w:rFonts w:asciiTheme="majorHAnsi" w:eastAsiaTheme="majorEastAsia" w:hAnsiTheme="majorHAnsi" w:cstheme="majorBidi"/>
       <w:color w:val="4F81BD" w:themeColor="accent1"/>
-      <w:sz w:val="24"/>
-      <w:szCs w:val="24"/>
     </w:rPr>
   </w:style>
-  <w:style w:type="paragraph" w:styleId="Heading7">
-    <w:name w:val="Heading 7"/>
+  <w:style w:type="paragraph" w:styleId="Titre7">
+    <w:name w:val="heading 7"/>
     <w:basedOn w:val="Normal"/>
-    <w:next w:val="BodyText"/>
+    <w:next w:val="Corpsdetexte"/>
     <w:uiPriority w:val="9"/>
     <w:unhideWhenUsed/>
     <w:qFormat/>
@@ -7214,14 +8220,12 @@
     <w:rPr>
       <w:rFonts w:asciiTheme="majorHAnsi" w:eastAsiaTheme="majorEastAsia" w:hAnsiTheme="majorHAnsi" w:cstheme="majorBidi"/>
       <w:color w:val="4F81BD" w:themeColor="accent1"/>
-      <w:sz w:val="24"/>
-      <w:szCs w:val="24"/>
     </w:rPr>
   </w:style>
-  <w:style w:type="paragraph" w:styleId="Heading8">
-    <w:name w:val="Heading 8"/>
+  <w:style w:type="paragraph" w:styleId="Titre8">
+    <w:name w:val="heading 8"/>
     <w:basedOn w:val="Normal"/>
-    <w:next w:val="BodyText"/>
+    <w:next w:val="Corpsdetexte"/>
     <w:uiPriority w:val="9"/>
     <w:unhideWhenUsed/>
     <w:qFormat/>
@@ -7234,14 +8238,12 @@
     <w:rPr>
       <w:rFonts w:asciiTheme="majorHAnsi" w:eastAsiaTheme="majorEastAsia" w:hAnsiTheme="majorHAnsi" w:cstheme="majorBidi"/>
       <w:color w:val="4F81BD" w:themeColor="accent1"/>
-      <w:sz w:val="24"/>
-      <w:szCs w:val="24"/>
     </w:rPr>
   </w:style>
-  <w:style w:type="paragraph" w:styleId="Heading9">
-    <w:name w:val="Heading 9"/>
+  <w:style w:type="paragraph" w:styleId="Titre9">
+    <w:name w:val="heading 9"/>
     <w:basedOn w:val="Normal"/>
-    <w:next w:val="BodyText"/>
+    <w:next w:val="Corpsdetexte"/>
     <w:uiPriority w:val="9"/>
     <w:unhideWhenUsed/>
     <w:qFormat/>
@@ -7254,44 +8256,170 @@
     <w:rPr>
       <w:rFonts w:asciiTheme="majorHAnsi" w:eastAsiaTheme="majorEastAsia" w:hAnsiTheme="majorHAnsi" w:cstheme="majorBidi"/>
       <w:color w:val="4F81BD" w:themeColor="accent1"/>
-      <w:sz w:val="24"/>
-      <w:szCs w:val="24"/>
     </w:rPr>
   </w:style>
-  <w:style w:type="paragraph" w:styleId="BlockText">
-    <w:name w:val="Block Text"/>
-    <w:basedOn w:val="BodyText"/>
-    <w:next w:val="BodyText"/>
-    <w:uiPriority w:val="9"/>
+  <w:style w:type="character" w:default="1" w:styleId="Policepardfaut">
+    <w:name w:val="Default Paragraph Font"/>
+    <w:uiPriority w:val="1"/>
     <w:unhideWhenUsed/>
+  </w:style>
+  <w:style w:type="table" w:default="1" w:styleId="TableauNormal">
+    <w:name w:val="Normal Table"/>
+    <w:uiPriority w:val="99"/>
+    <w:semiHidden/>
+    <w:unhideWhenUsed/>
+    <w:tblPr>
+      <w:tblInd w:w="0" w:type="dxa"/>
+      <w:tblCellMar>
+        <w:top w:w="0" w:type="dxa"/>
+        <w:left w:w="108" w:type="dxa"/>
+        <w:bottom w:w="0" w:type="dxa"/>
+        <w:right w:w="108" w:type="dxa"/>
+      </w:tblCellMar>
+    </w:tblPr>
+  </w:style>
+  <w:style w:type="numbering" w:default="1" w:styleId="Aucuneliste">
+    <w:name w:val="No List"/>
+    <w:uiPriority w:val="99"/>
+    <w:semiHidden/>
+    <w:unhideWhenUsed/>
+  </w:style>
+  <w:style w:type="paragraph" w:styleId="Corpsdetexte">
+    <w:name w:val="Body Text"/>
+    <w:basedOn w:val="Normal"/>
+    <w:link w:val="CorpsdetexteCar"/>
     <w:qFormat/>
+    <w:rsid w:val="00C84B83"/>
     <w:pPr>
-      <w:spacing w:before="100" w:after="100"/>
-      <w:ind w:firstLine="0"/>
+      <w:spacing w:before="180" w:after="180"/>
     </w:pPr>
     <w:rPr>
-      <w:rFonts w:asciiTheme="majorHAnsi" w:eastAsiaTheme="majorEastAsia" w:hAnsiTheme="majorHAnsi" w:cstheme="majorBidi"/>
-      <w:bCs/>
+      <w:rFonts w:ascii="Times" w:hAnsi="Times" w:cs="Times"/>
       <w:sz w:val="20"/>
       <w:szCs w:val="20"/>
     </w:rPr>
   </w:style>
-  <w:style w:type="paragraph" w:styleId="FootnoteText">
-    <w:name w:val="Footnote Text"/>
+  <w:style w:type="paragraph" w:customStyle="1" w:styleId="FirstParagraph">
+    <w:name w:val="First Paragraph"/>
+    <w:basedOn w:val="Corpsdetexte"/>
+    <w:next w:val="Corpsdetexte"/>
+    <w:qFormat/>
+    <w:rsid w:val="00C84B83"/>
+  </w:style>
+  <w:style w:type="paragraph" w:customStyle="1" w:styleId="Compact">
+    <w:name w:val="Compact"/>
+    <w:basedOn w:val="Corpsdetexte"/>
+    <w:qFormat/>
+    <w:rsid w:val="005A76BE"/>
+    <w:pPr>
+      <w:spacing w:before="120" w:after="120" w:line="240" w:lineRule="auto"/>
+    </w:pPr>
+    <w:rPr>
+      <w:sz w:val="18"/>
+    </w:rPr>
+  </w:style>
+  <w:style w:type="paragraph" w:styleId="Titre">
+    <w:name w:val="Title"/>
     <w:basedOn w:val="Normal"/>
-    <w:next w:val="FootnoteText"/>
+    <w:next w:val="Corpsdetexte"/>
+    <w:qFormat/>
+    <w:rsid w:val="00C84B83"/>
+    <w:pPr>
+      <w:keepNext/>
+      <w:keepLines/>
+      <w:spacing w:before="480" w:after="240"/>
+      <w:jc w:val="center"/>
+    </w:pPr>
+    <w:rPr>
+      <w:rFonts w:ascii="Times" w:eastAsiaTheme="majorEastAsia" w:hAnsi="Times" w:cs="Times"/>
+      <w:bCs/>
+      <w:sz w:val="28"/>
+      <w:szCs w:val="28"/>
+    </w:rPr>
+  </w:style>
+  <w:style w:type="paragraph" w:styleId="Sous-titre">
+    <w:name w:val="Subtitle"/>
+    <w:basedOn w:val="Titre"/>
+    <w:next w:val="Corpsdetexte"/>
+    <w:qFormat/>
+    <w:pPr>
+      <w:spacing w:before="240"/>
+    </w:pPr>
+    <w:rPr>
+      <w:sz w:val="30"/>
+      <w:szCs w:val="30"/>
+    </w:rPr>
+  </w:style>
+  <w:style w:type="paragraph" w:customStyle="1" w:styleId="Author">
+    <w:name w:val="Author"/>
+    <w:basedOn w:val="author0"/>
+    <w:next w:val="Corpsdetexte"/>
+    <w:qFormat/>
+    <w:rsid w:val="00C84B83"/>
+    <w:rPr>
+      <w:lang w:val="en-GB"/>
+    </w:rPr>
+  </w:style>
+  <w:style w:type="paragraph" w:styleId="Date">
+    <w:name w:val="Date"/>
+    <w:next w:val="Corpsdetexte"/>
+    <w:qFormat/>
+    <w:rsid w:val="00195B91"/>
+    <w:pPr>
+      <w:keepNext/>
+      <w:keepLines/>
+      <w:jc w:val="center"/>
+    </w:pPr>
+    <w:rPr>
+      <w:rFonts w:ascii="Times New Roman" w:hAnsi="Times New Roman"/>
+    </w:rPr>
+  </w:style>
+  <w:style w:type="paragraph" w:customStyle="1" w:styleId="Abstract">
+    <w:name w:val="Abstract"/>
+    <w:basedOn w:val="Normal"/>
+    <w:next w:val="Corpsdetexte"/>
+    <w:qFormat/>
+    <w:pPr>
+      <w:keepNext/>
+      <w:keepLines/>
+      <w:spacing w:before="300" w:after="300"/>
+    </w:pPr>
+    <w:rPr>
+      <w:sz w:val="20"/>
+      <w:szCs w:val="20"/>
+    </w:rPr>
+  </w:style>
+  <w:style w:type="paragraph" w:styleId="Bibliographie">
+    <w:name w:val="Bibliography"/>
+    <w:basedOn w:val="Normal"/>
+    <w:qFormat/>
+  </w:style>
+  <w:style w:type="paragraph" w:styleId="Normalcentr">
+    <w:name w:val="Block Text"/>
+    <w:basedOn w:val="Corpsdetexte"/>
+    <w:next w:val="Corpsdetexte"/>
     <w:uiPriority w:val="9"/>
     <w:unhideWhenUsed/>
     <w:qFormat/>
+    <w:rsid w:val="004F4E6F"/>
+    <w:pPr>
+      <w:spacing w:before="100" w:after="100"/>
+    </w:pPr>
+    <w:rPr>
+      <w:rFonts w:eastAsiaTheme="majorEastAsia" w:cstheme="majorBidi"/>
+      <w:bCs/>
+      <w:i/>
+      <w:color w:val="808080" w:themeColor="background1" w:themeShade="80"/>
+    </w:rPr>
   </w:style>
-  <w:style w:type="character" w:default="1" w:styleId="DefaultParagraphFont">
-    <w:name w:val="Default Paragraph Font"/>
-    <w:semiHidden/>
+  <w:style w:type="paragraph" w:styleId="Notedebasdepage">
+    <w:name w:val="footnote text"/>
+    <w:basedOn w:val="Normal"/>
     <w:unhideWhenUsed/>
+    <w:qFormat/>
   </w:style>
-  <w:style w:type="table" w:default="1" w:styleId="Table">
+  <w:style w:type="table" w:customStyle="1" w:styleId="Table">
     <w:name w:val="Table"/>
-    <w:basedOn w:val="TableNormal"/>
     <w:semiHidden/>
     <w:unhideWhenUsed/>
     <w:qFormat/>
@@ -7322,12 +8450,12 @@
     <w:name w:val="Definition"/>
     <w:basedOn w:val="Normal"/>
   </w:style>
-  <w:style w:type="paragraph" w:styleId="Caption">
-    <w:name w:val="Caption"/>
+  <w:style w:type="paragraph" w:styleId="Lgende">
+    <w:name w:val="caption"/>
     <w:basedOn w:val="Normal"/>
-    <w:link w:val="BodyTextChar"/>
+    <w:link w:val="LgendeCar"/>
     <w:pPr>
-      <w:spacing w:before="0" w:after="120"/>
+      <w:spacing w:before="0"/>
     </w:pPr>
     <w:rPr>
       <w:i/>
@@ -7335,14 +8463,19 @@
   </w:style>
   <w:style w:type="paragraph" w:customStyle="1" w:styleId="TableCaption">
     <w:name w:val="Table Caption"/>
-    <w:basedOn w:val="Caption"/>
+    <w:basedOn w:val="Lgende"/>
+    <w:rsid w:val="00F64BC7"/>
     <w:pPr>
       <w:keepNext/>
+      <w:spacing w:line="240" w:lineRule="auto"/>
     </w:pPr>
+    <w:rPr>
+      <w:sz w:val="22"/>
+    </w:rPr>
   </w:style>
   <w:style w:type="paragraph" w:customStyle="1" w:styleId="ImageCaption">
     <w:name w:val="Image Caption"/>
-    <w:basedOn w:val="Caption"/>
+    <w:basedOn w:val="Lgende"/>
   </w:style>
   <w:style w:type="paragraph" w:customStyle="1" w:styleId="Figure">
     <w:name w:val="Figure"/>
@@ -7355,37 +8488,39 @@
       <w:keepNext/>
     </w:pPr>
   </w:style>
-  <w:style w:type="character" w:customStyle="1" w:styleId="BodyTextChar">
-    <w:name w:val="Body Text Char"/>
-    <w:basedOn w:val="DefaultParagraphFont"/>
-    <w:link w:val="BodyText"/>
+  <w:style w:type="character" w:customStyle="1" w:styleId="LgendeCar">
+    <w:name w:val="Légende Car"/>
+    <w:basedOn w:val="Policepardfaut"/>
+    <w:link w:val="Lgende"/>
   </w:style>
   <w:style w:type="character" w:customStyle="1" w:styleId="VerbatimChar">
     <w:name w:val="Verbatim Char"/>
-    <w:basedOn w:val="BodyTextChar"/>
+    <w:basedOn w:val="LgendeCar"/>
+    <w:link w:val="SourceCode"/>
     <w:rPr>
       <w:rFonts w:ascii="Consolas" w:hAnsi="Consolas"/>
       <w:sz w:val="22"/>
     </w:rPr>
   </w:style>
-  <w:style w:type="character" w:styleId="FootnoteReference">
-    <w:name w:val="Footnote Reference"/>
-    <w:basedOn w:val="BodyTextChar"/>
+  <w:style w:type="character" w:styleId="Appelnotedebasdep">
+    <w:name w:val="footnote reference"/>
+    <w:basedOn w:val="LgendeCar"/>
+    <w:uiPriority w:val="99"/>
     <w:rPr>
       <w:vertAlign w:val="superscript"/>
     </w:rPr>
   </w:style>
-  <w:style w:type="character" w:styleId="Hyperlink">
+  <w:style w:type="character" w:styleId="Lienhypertexte">
     <w:name w:val="Hyperlink"/>
-    <w:basedOn w:val="BodyTextChar"/>
+    <w:basedOn w:val="LgendeCar"/>
     <w:rPr>
       <w:color w:val="4F81BD" w:themeColor="accent1"/>
     </w:rPr>
   </w:style>
-  <w:style w:type="paragraph" w:styleId="TOCHeading">
+  <w:style w:type="paragraph" w:styleId="En-ttedetabledesmatires">
     <w:name w:val="TOC Heading"/>
-    <w:basedOn w:val="Heading1"/>
-    <w:next w:val="BodyText"/>
+    <w:basedOn w:val="Titre1"/>
+    <w:next w:val="Corpsdetexte"/>
     <w:uiPriority w:val="39"/>
     <w:unhideWhenUsed/>
     <w:qFormat/>
@@ -7394,7 +8529,7 @@
       <w:outlineLvl w:val="9"/>
     </w:pPr>
     <w:rPr>
-      <w:rFonts w:asciiTheme="majorHAnsi" w:eastAsiaTheme="majorEastAsia" w:hAnsiTheme="majorHAnsi" w:cstheme="majorBidi"/>
+      <w:rFonts w:asciiTheme="majorHAnsi" w:hAnsiTheme="majorHAnsi"/>
       <w:b w:val="0"/>
       <w:bCs w:val="0"/>
       <w:color w:val="365F91" w:themeColor="accent1" w:themeShade="BF"/>
@@ -7405,267 +8540,391 @@
     <w:basedOn w:val="Normal"/>
     <w:link w:val="VerbatimChar"/>
     <w:pPr>
-      <w:wordWrap w:val="off"/>
-      <w:shd w:val="clear" w:fill="f8f8f8"/>
+      <w:shd w:val="clear" w:color="auto" w:fill="F8F8F8"/>
+      <w:wordWrap w:val="0"/>
     </w:pPr>
   </w:style>
   <w:style w:type="character" w:customStyle="1" w:styleId="KeywordTok">
     <w:name w:val="KeywordTok"/>
     <w:basedOn w:val="VerbatimChar"/>
     <w:rPr>
-      <w:color w:val="204a87"/>
-      <w:shd w:val="clear" w:fill="f8f8f8"/>
+      <w:rFonts w:ascii="Consolas" w:hAnsi="Consolas"/>
       <w:b/>
+      <w:color w:val="204A87"/>
+      <w:sz w:val="22"/>
+      <w:shd w:val="clear" w:color="auto" w:fill="F8F8F8"/>
     </w:rPr>
   </w:style>
   <w:style w:type="character" w:customStyle="1" w:styleId="DataTypeTok">
     <w:name w:val="DataTypeTok"/>
     <w:basedOn w:val="VerbatimChar"/>
     <w:rPr>
-      <w:color w:val="204a87"/>
-      <w:shd w:val="clear" w:fill="f8f8f8"/>
+      <w:rFonts w:ascii="Consolas" w:hAnsi="Consolas"/>
+      <w:color w:val="204A87"/>
+      <w:sz w:val="22"/>
+      <w:shd w:val="clear" w:color="auto" w:fill="F8F8F8"/>
     </w:rPr>
   </w:style>
   <w:style w:type="character" w:customStyle="1" w:styleId="DecValTok">
     <w:name w:val="DecValTok"/>
     <w:basedOn w:val="VerbatimChar"/>
     <w:rPr>
-      <w:color w:val="0000cf"/>
-      <w:shd w:val="clear" w:fill="f8f8f8"/>
+      <w:rFonts w:ascii="Consolas" w:hAnsi="Consolas"/>
+      <w:color w:val="0000CF"/>
+      <w:sz w:val="22"/>
+      <w:shd w:val="clear" w:color="auto" w:fill="F8F8F8"/>
     </w:rPr>
   </w:style>
   <w:style w:type="character" w:customStyle="1" w:styleId="BaseNTok">
     <w:name w:val="BaseNTok"/>
     <w:basedOn w:val="VerbatimChar"/>
     <w:rPr>
-      <w:color w:val="0000cf"/>
-      <w:shd w:val="clear" w:fill="f8f8f8"/>
+      <w:rFonts w:ascii="Consolas" w:hAnsi="Consolas"/>
+      <w:color w:val="0000CF"/>
+      <w:sz w:val="22"/>
+      <w:shd w:val="clear" w:color="auto" w:fill="F8F8F8"/>
     </w:rPr>
   </w:style>
   <w:style w:type="character" w:customStyle="1" w:styleId="FloatTok">
     <w:name w:val="FloatTok"/>
     <w:basedOn w:val="VerbatimChar"/>
     <w:rPr>
-      <w:color w:val="0000cf"/>
-      <w:shd w:val="clear" w:fill="f8f8f8"/>
+      <w:rFonts w:ascii="Consolas" w:hAnsi="Consolas"/>
+      <w:color w:val="0000CF"/>
+      <w:sz w:val="22"/>
+      <w:shd w:val="clear" w:color="auto" w:fill="F8F8F8"/>
     </w:rPr>
   </w:style>
   <w:style w:type="character" w:customStyle="1" w:styleId="ConstantTok">
     <w:name w:val="ConstantTok"/>
     <w:basedOn w:val="VerbatimChar"/>
     <w:rPr>
+      <w:rFonts w:ascii="Consolas" w:hAnsi="Consolas"/>
       <w:color w:val="000000"/>
-      <w:shd w:val="clear" w:fill="f8f8f8"/>
+      <w:sz w:val="22"/>
+      <w:shd w:val="clear" w:color="auto" w:fill="F8F8F8"/>
     </w:rPr>
   </w:style>
   <w:style w:type="character" w:customStyle="1" w:styleId="CharTok">
     <w:name w:val="CharTok"/>
     <w:basedOn w:val="VerbatimChar"/>
     <w:rPr>
-      <w:color w:val="4e9a06"/>
-      <w:shd w:val="clear" w:fill="f8f8f8"/>
+      <w:rFonts w:ascii="Consolas" w:hAnsi="Consolas"/>
+      <w:color w:val="4E9A06"/>
+      <w:sz w:val="22"/>
+      <w:shd w:val="clear" w:color="auto" w:fill="F8F8F8"/>
     </w:rPr>
   </w:style>
   <w:style w:type="character" w:customStyle="1" w:styleId="SpecialCharTok">
     <w:name w:val="SpecialCharTok"/>
     <w:basedOn w:val="VerbatimChar"/>
     <w:rPr>
+      <w:rFonts w:ascii="Consolas" w:hAnsi="Consolas"/>
       <w:color w:val="000000"/>
-      <w:shd w:val="clear" w:fill="f8f8f8"/>
+      <w:sz w:val="22"/>
+      <w:shd w:val="clear" w:color="auto" w:fill="F8F8F8"/>
     </w:rPr>
   </w:style>
   <w:style w:type="character" w:customStyle="1" w:styleId="StringTok">
     <w:name w:val="StringTok"/>
     <w:basedOn w:val="VerbatimChar"/>
     <w:rPr>
-      <w:color w:val="4e9a06"/>
-      <w:shd w:val="clear" w:fill="f8f8f8"/>
+      <w:rFonts w:ascii="Consolas" w:hAnsi="Consolas"/>
+      <w:color w:val="4E9A06"/>
+      <w:sz w:val="22"/>
+      <w:shd w:val="clear" w:color="auto" w:fill="F8F8F8"/>
     </w:rPr>
   </w:style>
   <w:style w:type="character" w:customStyle="1" w:styleId="VerbatimStringTok">
     <w:name w:val="VerbatimStringTok"/>
     <w:basedOn w:val="VerbatimChar"/>
     <w:rPr>
-      <w:color w:val="4e9a06"/>
-      <w:shd w:val="clear" w:fill="f8f8f8"/>
+      <w:rFonts w:ascii="Consolas" w:hAnsi="Consolas"/>
+      <w:color w:val="4E9A06"/>
+      <w:sz w:val="22"/>
+      <w:shd w:val="clear" w:color="auto" w:fill="F8F8F8"/>
     </w:rPr>
   </w:style>
   <w:style w:type="character" w:customStyle="1" w:styleId="SpecialStringTok">
     <w:name w:val="SpecialStringTok"/>
     <w:basedOn w:val="VerbatimChar"/>
     <w:rPr>
-      <w:color w:val="4e9a06"/>
-      <w:shd w:val="clear" w:fill="f8f8f8"/>
+      <w:rFonts w:ascii="Consolas" w:hAnsi="Consolas"/>
+      <w:color w:val="4E9A06"/>
+      <w:sz w:val="22"/>
+      <w:shd w:val="clear" w:color="auto" w:fill="F8F8F8"/>
     </w:rPr>
   </w:style>
   <w:style w:type="character" w:customStyle="1" w:styleId="ImportTok">
     <w:name w:val="ImportTok"/>
     <w:basedOn w:val="VerbatimChar"/>
     <w:rPr>
-      <w:shd w:val="clear" w:fill="f8f8f8"/>
+      <w:rFonts w:ascii="Consolas" w:hAnsi="Consolas"/>
+      <w:sz w:val="22"/>
+      <w:shd w:val="clear" w:color="auto" w:fill="F8F8F8"/>
     </w:rPr>
   </w:style>
   <w:style w:type="character" w:customStyle="1" w:styleId="CommentTok">
     <w:name w:val="CommentTok"/>
     <w:basedOn w:val="VerbatimChar"/>
     <w:rPr>
-      <w:color w:val="8f5902"/>
-      <w:shd w:val="clear" w:fill="f8f8f8"/>
+      <w:rFonts w:ascii="Consolas" w:hAnsi="Consolas"/>
       <w:i/>
+      <w:color w:val="8F5902"/>
+      <w:sz w:val="22"/>
+      <w:shd w:val="clear" w:color="auto" w:fill="F8F8F8"/>
     </w:rPr>
   </w:style>
   <w:style w:type="character" w:customStyle="1" w:styleId="DocumentationTok">
     <w:name w:val="DocumentationTok"/>
     <w:basedOn w:val="VerbatimChar"/>
     <w:rPr>
-      <w:color w:val="8f5902"/>
-      <w:shd w:val="clear" w:fill="f8f8f8"/>
+      <w:rFonts w:ascii="Consolas" w:hAnsi="Consolas"/>
       <w:b/>
       <w:i/>
+      <w:color w:val="8F5902"/>
+      <w:sz w:val="22"/>
+      <w:shd w:val="clear" w:color="auto" w:fill="F8F8F8"/>
     </w:rPr>
   </w:style>
   <w:style w:type="character" w:customStyle="1" w:styleId="AnnotationTok">
     <w:name w:val="AnnotationTok"/>
     <w:basedOn w:val="VerbatimChar"/>
     <w:rPr>
-      <w:color w:val="8f5902"/>
-      <w:shd w:val="clear" w:fill="f8f8f8"/>
+      <w:rFonts w:ascii="Consolas" w:hAnsi="Consolas"/>
       <w:b/>
       <w:i/>
+      <w:color w:val="8F5902"/>
+      <w:sz w:val="22"/>
+      <w:shd w:val="clear" w:color="auto" w:fill="F8F8F8"/>
     </w:rPr>
   </w:style>
   <w:style w:type="character" w:customStyle="1" w:styleId="CommentVarTok">
     <w:name w:val="CommentVarTok"/>
     <w:basedOn w:val="VerbatimChar"/>
     <w:rPr>
-      <w:color w:val="8f5902"/>
-      <w:shd w:val="clear" w:fill="f8f8f8"/>
+      <w:rFonts w:ascii="Consolas" w:hAnsi="Consolas"/>
       <w:b/>
       <w:i/>
+      <w:color w:val="8F5902"/>
+      <w:sz w:val="22"/>
+      <w:shd w:val="clear" w:color="auto" w:fill="F8F8F8"/>
     </w:rPr>
   </w:style>
   <w:style w:type="character" w:customStyle="1" w:styleId="OtherTok">
     <w:name w:val="OtherTok"/>
     <w:basedOn w:val="VerbatimChar"/>
     <w:rPr>
-      <w:color w:val="8f5902"/>
-      <w:shd w:val="clear" w:fill="f8f8f8"/>
+      <w:rFonts w:ascii="Consolas" w:hAnsi="Consolas"/>
+      <w:color w:val="8F5902"/>
+      <w:sz w:val="22"/>
+      <w:shd w:val="clear" w:color="auto" w:fill="F8F8F8"/>
     </w:rPr>
   </w:style>
   <w:style w:type="character" w:customStyle="1" w:styleId="FunctionTok">
     <w:name w:val="FunctionTok"/>
     <w:basedOn w:val="VerbatimChar"/>
     <w:rPr>
+      <w:rFonts w:ascii="Consolas" w:hAnsi="Consolas"/>
       <w:color w:val="000000"/>
-      <w:shd w:val="clear" w:fill="f8f8f8"/>
+      <w:sz w:val="22"/>
+      <w:shd w:val="clear" w:color="auto" w:fill="F8F8F8"/>
     </w:rPr>
   </w:style>
   <w:style w:type="character" w:customStyle="1" w:styleId="VariableTok">
     <w:name w:val="VariableTok"/>
     <w:basedOn w:val="VerbatimChar"/>
     <w:rPr>
+      <w:rFonts w:ascii="Consolas" w:hAnsi="Consolas"/>
       <w:color w:val="000000"/>
-      <w:shd w:val="clear" w:fill="f8f8f8"/>
+      <w:sz w:val="22"/>
+      <w:shd w:val="clear" w:color="auto" w:fill="F8F8F8"/>
     </w:rPr>
   </w:style>
   <w:style w:type="character" w:customStyle="1" w:styleId="ControlFlowTok">
     <w:name w:val="ControlFlowTok"/>
     <w:basedOn w:val="VerbatimChar"/>
     <w:rPr>
-      <w:color w:val="204a87"/>
-      <w:shd w:val="clear" w:fill="f8f8f8"/>
+      <w:rFonts w:ascii="Consolas" w:hAnsi="Consolas"/>
       <w:b/>
+      <w:color w:val="204A87"/>
+      <w:sz w:val="22"/>
+      <w:shd w:val="clear" w:color="auto" w:fill="F8F8F8"/>
     </w:rPr>
   </w:style>
   <w:style w:type="character" w:customStyle="1" w:styleId="OperatorTok">
     <w:name w:val="OperatorTok"/>
     <w:basedOn w:val="VerbatimChar"/>
     <w:rPr>
-      <w:color w:val="ce5c00"/>
-      <w:shd w:val="clear" w:fill="f8f8f8"/>
+      <w:rFonts w:ascii="Consolas" w:hAnsi="Consolas"/>
       <w:b/>
+      <w:color w:val="CE5C00"/>
+      <w:sz w:val="22"/>
+      <w:shd w:val="clear" w:color="auto" w:fill="F8F8F8"/>
     </w:rPr>
   </w:style>
   <w:style w:type="character" w:customStyle="1" w:styleId="BuiltInTok">
     <w:name w:val="BuiltInTok"/>
     <w:basedOn w:val="VerbatimChar"/>
     <w:rPr>
-      <w:shd w:val="clear" w:fill="f8f8f8"/>
+      <w:rFonts w:ascii="Consolas" w:hAnsi="Consolas"/>
+      <w:sz w:val="22"/>
+      <w:shd w:val="clear" w:color="auto" w:fill="F8F8F8"/>
     </w:rPr>
   </w:style>
   <w:style w:type="character" w:customStyle="1" w:styleId="ExtensionTok">
     <w:name w:val="ExtensionTok"/>
     <w:basedOn w:val="VerbatimChar"/>
     <w:rPr>
-      <w:shd w:val="clear" w:fill="f8f8f8"/>
+      <w:rFonts w:ascii="Consolas" w:hAnsi="Consolas"/>
+      <w:sz w:val="22"/>
+      <w:shd w:val="clear" w:color="auto" w:fill="F8F8F8"/>
     </w:rPr>
   </w:style>
   <w:style w:type="character" w:customStyle="1" w:styleId="PreprocessorTok">
     <w:name w:val="PreprocessorTok"/>
     <w:basedOn w:val="VerbatimChar"/>
     <w:rPr>
-      <w:color w:val="8f5902"/>
-      <w:shd w:val="clear" w:fill="f8f8f8"/>
+      <w:rFonts w:ascii="Consolas" w:hAnsi="Consolas"/>
       <w:i/>
+      <w:color w:val="8F5902"/>
+      <w:sz w:val="22"/>
+      <w:shd w:val="clear" w:color="auto" w:fill="F8F8F8"/>
     </w:rPr>
   </w:style>
   <w:style w:type="character" w:customStyle="1" w:styleId="AttributeTok">
     <w:name w:val="AttributeTok"/>
     <w:basedOn w:val="VerbatimChar"/>
     <w:rPr>
-      <w:color w:val="c4a000"/>
-      <w:shd w:val="clear" w:fill="f8f8f8"/>
+      <w:rFonts w:ascii="Consolas" w:hAnsi="Consolas"/>
+      <w:color w:val="C4A000"/>
+      <w:sz w:val="22"/>
+      <w:shd w:val="clear" w:color="auto" w:fill="F8F8F8"/>
     </w:rPr>
   </w:style>
   <w:style w:type="character" w:customStyle="1" w:styleId="RegionMarkerTok">
     <w:name w:val="RegionMarkerTok"/>
     <w:basedOn w:val="VerbatimChar"/>
     <w:rPr>
-      <w:shd w:val="clear" w:fill="f8f8f8"/>
+      <w:rFonts w:ascii="Consolas" w:hAnsi="Consolas"/>
+      <w:sz w:val="22"/>
+      <w:shd w:val="clear" w:color="auto" w:fill="F8F8F8"/>
     </w:rPr>
   </w:style>
   <w:style w:type="character" w:customStyle="1" w:styleId="InformationTok">
     <w:name w:val="InformationTok"/>
     <w:basedOn w:val="VerbatimChar"/>
     <w:rPr>
-      <w:color w:val="8f5902"/>
-      <w:shd w:val="clear" w:fill="f8f8f8"/>
+      <w:rFonts w:ascii="Consolas" w:hAnsi="Consolas"/>
       <w:b/>
       <w:i/>
+      <w:color w:val="8F5902"/>
+      <w:sz w:val="22"/>
+      <w:shd w:val="clear" w:color="auto" w:fill="F8F8F8"/>
     </w:rPr>
   </w:style>
   <w:style w:type="character" w:customStyle="1" w:styleId="WarningTok">
     <w:name w:val="WarningTok"/>
     <w:basedOn w:val="VerbatimChar"/>
     <w:rPr>
-      <w:color w:val="8f5902"/>
-      <w:shd w:val="clear" w:fill="f8f8f8"/>
+      <w:rFonts w:ascii="Consolas" w:hAnsi="Consolas"/>
       <w:b/>
       <w:i/>
+      <w:color w:val="8F5902"/>
+      <w:sz w:val="22"/>
+      <w:shd w:val="clear" w:color="auto" w:fill="F8F8F8"/>
     </w:rPr>
   </w:style>
   <w:style w:type="character" w:customStyle="1" w:styleId="AlertTok">
     <w:name w:val="AlertTok"/>
     <w:basedOn w:val="VerbatimChar"/>
     <w:rPr>
-      <w:color w:val="ef2929"/>
-      <w:shd w:val="clear" w:fill="f8f8f8"/>
+      <w:rFonts w:ascii="Consolas" w:hAnsi="Consolas"/>
+      <w:color w:val="EF2929"/>
+      <w:sz w:val="22"/>
+      <w:shd w:val="clear" w:color="auto" w:fill="F8F8F8"/>
     </w:rPr>
   </w:style>
   <w:style w:type="character" w:customStyle="1" w:styleId="ErrorTok">
     <w:name w:val="ErrorTok"/>
     <w:basedOn w:val="VerbatimChar"/>
     <w:rPr>
-      <w:color w:val="a40000"/>
-      <w:shd w:val="clear" w:fill="f8f8f8"/>
+      <w:rFonts w:ascii="Consolas" w:hAnsi="Consolas"/>
       <w:b/>
+      <w:color w:val="A40000"/>
+      <w:sz w:val="22"/>
+      <w:shd w:val="clear" w:color="auto" w:fill="F8F8F8"/>
     </w:rPr>
   </w:style>
   <w:style w:type="character" w:customStyle="1" w:styleId="NormalTok">
     <w:name w:val="NormalTok"/>
     <w:basedOn w:val="VerbatimChar"/>
     <w:rPr>
-      <w:shd w:val="clear" w:fill="f8f8f8"/>
+      <w:rFonts w:ascii="Consolas" w:hAnsi="Consolas"/>
+      <w:sz w:val="22"/>
+      <w:shd w:val="clear" w:color="auto" w:fill="F8F8F8"/>
+    </w:rPr>
+  </w:style>
+  <w:style w:type="character" w:customStyle="1" w:styleId="CorpsdetexteCar">
+    <w:name w:val="Corps de texte Car"/>
+    <w:basedOn w:val="Policepardfaut"/>
+    <w:link w:val="Corpsdetexte"/>
+    <w:rsid w:val="00C84B83"/>
+    <w:rPr>
+      <w:rFonts w:ascii="Times" w:hAnsi="Times" w:cs="Times"/>
+      <w:sz w:val="20"/>
+      <w:szCs w:val="20"/>
+    </w:rPr>
+  </w:style>
+  <w:style w:type="paragraph" w:customStyle="1" w:styleId="author0">
+    <w:name w:val="author"/>
+    <w:basedOn w:val="Normal"/>
+    <w:next w:val="Normal"/>
+    <w:rsid w:val="00C84B83"/>
+    <w:pPr>
+      <w:spacing w:before="0" w:after="220" w:line="240" w:lineRule="auto"/>
+      <w:ind w:firstLine="227"/>
+      <w:jc w:val="center"/>
+    </w:pPr>
+    <w:rPr>
+      <w:rFonts w:ascii="Times" w:eastAsia="Times New Roman" w:hAnsi="Times" w:cs="Times New Roman"/>
+      <w:sz w:val="20"/>
+      <w:szCs w:val="20"/>
+      <w:lang w:eastAsia="de-DE"/>
+    </w:rPr>
+  </w:style>
+  <w:style w:type="paragraph" w:customStyle="1" w:styleId="email">
+    <w:name w:val="email"/>
+    <w:basedOn w:val="Normal"/>
+    <w:next w:val="Abstract"/>
+    <w:rsid w:val="00C84B83"/>
+    <w:pPr>
+      <w:spacing w:before="0" w:after="0" w:line="240" w:lineRule="auto"/>
+      <w:ind w:firstLine="227"/>
+      <w:jc w:val="center"/>
+    </w:pPr>
+    <w:rPr>
+      <w:rFonts w:ascii="Times" w:eastAsia="Times New Roman" w:hAnsi="Times" w:cs="Times New Roman"/>
+      <w:sz w:val="18"/>
+      <w:szCs w:val="20"/>
+      <w:lang w:eastAsia="de-DE"/>
+    </w:rPr>
+  </w:style>
+  <w:style w:type="paragraph" w:customStyle="1" w:styleId="address">
+    <w:name w:val="address"/>
+    <w:basedOn w:val="Normal"/>
+    <w:next w:val="email"/>
+    <w:rsid w:val="00C84B83"/>
+    <w:pPr>
+      <w:spacing w:before="0" w:after="0" w:line="240" w:lineRule="auto"/>
+      <w:ind w:firstLine="227"/>
+      <w:jc w:val="center"/>
+    </w:pPr>
+    <w:rPr>
+      <w:rFonts w:ascii="Times" w:eastAsia="Times New Roman" w:hAnsi="Times" w:cs="Times New Roman"/>
+      <w:sz w:val="18"/>
+      <w:szCs w:val="20"/>
+      <w:lang w:eastAsia="de-DE"/>
     </w:rPr>
   </w:style>
 </w:styles>

</xml_diff>